<commit_message>
modified engineering guide, removed dead file
</commit_message>
<xml_diff>
--- a/documents/Engineering Guide.docx
+++ b/documents/Engineering Guide.docx
@@ -68,13 +68,130 @@
           <w:r>
             <w:fldChar w:fldCharType="separate"/>
           </w:r>
-          <w:hyperlink w:anchor="_Toc321814487" w:history="1">
+          <w:bookmarkStart w:id="0" w:name="_GoBack"/>
+          <w:bookmarkEnd w:id="0"/>
+          <w:r>
+            <w:rPr>
+              <w:rStyle w:val="Hyperlink"/>
+              <w:noProof/>
+            </w:rPr>
+            <w:fldChar w:fldCharType="begin"/>
+          </w:r>
+          <w:r>
+            <w:rPr>
+              <w:rStyle w:val="Hyperlink"/>
+              <w:noProof/>
+            </w:rPr>
+            <w:instrText xml:space="preserve"> </w:instrText>
+          </w:r>
+          <w:r>
+            <w:rPr>
+              <w:noProof/>
+            </w:rPr>
+            <w:instrText>HYPERLINK \l "_Toc334356289"</w:instrText>
+          </w:r>
+          <w:r>
+            <w:rPr>
+              <w:rStyle w:val="Hyperlink"/>
+              <w:noProof/>
+            </w:rPr>
+            <w:instrText xml:space="preserve"> </w:instrText>
+          </w:r>
+          <w:r>
+            <w:rPr>
+              <w:rStyle w:val="Hyperlink"/>
+              <w:noProof/>
+            </w:rPr>
+          </w:r>
+          <w:r>
+            <w:rPr>
+              <w:rStyle w:val="Hyperlink"/>
+              <w:noProof/>
+            </w:rPr>
+            <w:fldChar w:fldCharType="separate"/>
+          </w:r>
+          <w:r>
+            <w:rPr>
+              <w:rStyle w:val="Hyperlink"/>
+              <w:noProof/>
+            </w:rPr>
+            <w:t>Source Control</w:t>
+          </w:r>
+          <w:r>
+            <w:rPr>
+              <w:noProof/>
+              <w:webHidden/>
+            </w:rPr>
+            <w:tab/>
+          </w:r>
+          <w:r>
+            <w:rPr>
+              <w:noProof/>
+              <w:webHidden/>
+            </w:rPr>
+            <w:fldChar w:fldCharType="begin"/>
+          </w:r>
+          <w:r>
+            <w:rPr>
+              <w:noProof/>
+              <w:webHidden/>
+            </w:rPr>
+            <w:instrText xml:space="preserve"> PAGEREF _Toc334356289 \h </w:instrText>
+          </w:r>
+          <w:r>
+            <w:rPr>
+              <w:noProof/>
+              <w:webHidden/>
+            </w:rPr>
+          </w:r>
+          <w:r>
+            <w:rPr>
+              <w:noProof/>
+              <w:webHidden/>
+            </w:rPr>
+            <w:fldChar w:fldCharType="separate"/>
+          </w:r>
+          <w:r>
+            <w:rPr>
+              <w:noProof/>
+              <w:webHidden/>
+            </w:rPr>
+            <w:t>2</w:t>
+          </w:r>
+          <w:r>
+            <w:rPr>
+              <w:noProof/>
+              <w:webHidden/>
+            </w:rPr>
+            <w:fldChar w:fldCharType="end"/>
+          </w:r>
+          <w:r>
+            <w:rPr>
+              <w:rStyle w:val="Hyperlink"/>
+              <w:noProof/>
+            </w:rPr>
+            <w:fldChar w:fldCharType="end"/>
+          </w:r>
+        </w:p>
+        <w:p>
+          <w:pPr>
+            <w:pStyle w:val="TOC2"/>
+            <w:tabs>
+              <w:tab w:val="right" w:leader="dot" w:pos="9350"/>
+            </w:tabs>
+            <w:rPr>
+              <w:noProof/>
+              <w:sz w:val="22"/>
+              <w:szCs w:val="22"/>
+            </w:rPr>
+          </w:pPr>
+          <w:hyperlink w:anchor="_Toc334356290" w:history="1">
             <w:r>
               <w:rPr>
                 <w:rStyle w:val="Hyperlink"/>
                 <w:noProof/>
               </w:rPr>
-              <w:t>Source Control</w:t>
+              <w:t>Repositories</w:t>
             </w:r>
             <w:r>
               <w:rPr>
@@ -95,7 +212,7 @@
                 <w:noProof/>
                 <w:webHidden/>
               </w:rPr>
-              <w:instrText xml:space="preserve"> PAGEREF _Toc321814487 \h </w:instrText>
+              <w:instrText xml:space="preserve"> PAGEREF _Toc334356290 \h </w:instrText>
             </w:r>
             <w:r>
               <w:rPr>
@@ -138,13 +255,13 @@
               <w:szCs w:val="22"/>
             </w:rPr>
           </w:pPr>
-          <w:hyperlink w:anchor="_Toc321814488" w:history="1">
+          <w:hyperlink w:anchor="_Toc334356291" w:history="1">
             <w:r>
               <w:rPr>
                 <w:rStyle w:val="Hyperlink"/>
                 <w:noProof/>
               </w:rPr>
-              <w:t>Repositories</w:t>
+              <w:t>Documentation</w:t>
             </w:r>
             <w:r>
               <w:rPr>
@@ -165,7 +282,77 @@
                 <w:noProof/>
                 <w:webHidden/>
               </w:rPr>
-              <w:instrText xml:space="preserve"> PAGEREF _Toc321814488 \h </w:instrText>
+              <w:instrText xml:space="preserve"> PAGEREF _Toc334356291 \h </w:instrText>
+            </w:r>
+            <w:r>
+              <w:rPr>
+                <w:noProof/>
+                <w:webHidden/>
+              </w:rPr>
+            </w:r>
+            <w:r>
+              <w:rPr>
+                <w:noProof/>
+                <w:webHidden/>
+              </w:rPr>
+              <w:fldChar w:fldCharType="separate"/>
+            </w:r>
+            <w:r>
+              <w:rPr>
+                <w:noProof/>
+                <w:webHidden/>
+              </w:rPr>
+              <w:t>2</w:t>
+            </w:r>
+            <w:r>
+              <w:rPr>
+                <w:noProof/>
+                <w:webHidden/>
+              </w:rPr>
+              <w:fldChar w:fldCharType="end"/>
+            </w:r>
+          </w:hyperlink>
+        </w:p>
+        <w:p>
+          <w:pPr>
+            <w:pStyle w:val="TOC3"/>
+            <w:tabs>
+              <w:tab w:val="right" w:leader="dot" w:pos="9350"/>
+            </w:tabs>
+            <w:rPr>
+              <w:noProof/>
+              <w:sz w:val="22"/>
+              <w:szCs w:val="22"/>
+            </w:rPr>
+          </w:pPr>
+          <w:hyperlink w:anchor="_Toc334356292" w:history="1">
+            <w:r>
+              <w:rPr>
+                <w:rStyle w:val="Hyperlink"/>
+                <w:noProof/>
+              </w:rPr>
+              <w:t>Structure</w:t>
+            </w:r>
+            <w:r>
+              <w:rPr>
+                <w:noProof/>
+                <w:webHidden/>
+              </w:rPr>
+              <w:tab/>
+            </w:r>
+            <w:r>
+              <w:rPr>
+                <w:noProof/>
+                <w:webHidden/>
+              </w:rPr>
+              <w:fldChar w:fldCharType="begin"/>
+            </w:r>
+            <w:r>
+              <w:rPr>
+                <w:noProof/>
+                <w:webHidden/>
+              </w:rPr>
+              <w:instrText xml:space="preserve"> PAGEREF _Toc334356292 \h </w:instrText>
             </w:r>
             <w:r>
               <w:rPr>
@@ -208,13 +395,13 @@
               <w:szCs w:val="22"/>
             </w:rPr>
           </w:pPr>
-          <w:hyperlink w:anchor="_Toc321814489" w:history="1">
+          <w:hyperlink w:anchor="_Toc334356293" w:history="1">
             <w:r>
               <w:rPr>
                 <w:rStyle w:val="Hyperlink"/>
                 <w:noProof/>
               </w:rPr>
-              <w:t>Documentation</w:t>
+              <w:t>Source Code</w:t>
             </w:r>
             <w:r>
               <w:rPr>
@@ -235,7 +422,7 @@
                 <w:noProof/>
                 <w:webHidden/>
               </w:rPr>
-              <w:instrText xml:space="preserve"> PAGEREF _Toc321814489 \h </w:instrText>
+              <w:instrText xml:space="preserve"> PAGEREF _Toc334356293 \h </w:instrText>
             </w:r>
             <w:r>
               <w:rPr>
@@ -255,7 +442,7 @@
                 <w:noProof/>
                 <w:webHidden/>
               </w:rPr>
-              <w:t>2</w:t>
+              <w:t>4</w:t>
             </w:r>
             <w:r>
               <w:rPr>
@@ -278,7 +465,7 @@
               <w:szCs w:val="22"/>
             </w:rPr>
           </w:pPr>
-          <w:hyperlink w:anchor="_Toc321814490" w:history="1">
+          <w:hyperlink w:anchor="_Toc334356294" w:history="1">
             <w:r>
               <w:rPr>
                 <w:rStyle w:val="Hyperlink"/>
@@ -305,7 +492,7 @@
                 <w:noProof/>
                 <w:webHidden/>
               </w:rPr>
-              <w:instrText xml:space="preserve"> PAGEREF _Toc321814490 \h </w:instrText>
+              <w:instrText xml:space="preserve"> PAGEREF _Toc334356294 \h </w:instrText>
             </w:r>
             <w:r>
               <w:rPr>
@@ -325,7 +512,7 @@
                 <w:noProof/>
                 <w:webHidden/>
               </w:rPr>
-              <w:t>2</w:t>
+              <w:t>4</w:t>
             </w:r>
             <w:r>
               <w:rPr>
@@ -348,13 +535,13 @@
               <w:szCs w:val="22"/>
             </w:rPr>
           </w:pPr>
-          <w:hyperlink w:anchor="_Toc321814491" w:history="1">
+          <w:hyperlink w:anchor="_Toc334356295" w:history="1">
             <w:r>
               <w:rPr>
                 <w:rStyle w:val="Hyperlink"/>
                 <w:noProof/>
               </w:rPr>
-              <w:t>Source Code</w:t>
+              <w:t>Enlisting and Making Changes</w:t>
             </w:r>
             <w:r>
               <w:rPr>
@@ -375,7 +562,7 @@
                 <w:noProof/>
                 <w:webHidden/>
               </w:rPr>
-              <w:instrText xml:space="preserve"> PAGEREF _Toc321814491 \h </w:instrText>
+              <w:instrText xml:space="preserve"> PAGEREF _Toc334356295 \h </w:instrText>
             </w:r>
             <w:r>
               <w:rPr>
@@ -395,7 +582,148 @@
                 <w:noProof/>
                 <w:webHidden/>
               </w:rPr>
-              <w:t>4</w:t>
+              <w:t>5</w:t>
+            </w:r>
+            <w:r>
+              <w:rPr>
+                <w:noProof/>
+                <w:webHidden/>
+              </w:rPr>
+              <w:fldChar w:fldCharType="end"/>
+            </w:r>
+          </w:hyperlink>
+        </w:p>
+        <w:p>
+          <w:pPr>
+            <w:pStyle w:val="TOC2"/>
+            <w:tabs>
+              <w:tab w:val="right" w:leader="dot" w:pos="9350"/>
+            </w:tabs>
+            <w:rPr>
+              <w:noProof/>
+              <w:sz w:val="22"/>
+              <w:szCs w:val="22"/>
+            </w:rPr>
+          </w:pPr>
+          <w:hyperlink w:anchor="_Toc334356296" w:history="1">
+            <w:r>
+              <w:rPr>
+                <w:rStyle w:val="Hyperlink"/>
+                <w:b/>
+                <w:noProof/>
+              </w:rPr>
+              <w:t>Naming Conventions</w:t>
+            </w:r>
+            <w:r>
+              <w:rPr>
+                <w:noProof/>
+                <w:webHidden/>
+              </w:rPr>
+              <w:tab/>
+            </w:r>
+            <w:r>
+              <w:rPr>
+                <w:noProof/>
+                <w:webHidden/>
+              </w:rPr>
+              <w:fldChar w:fldCharType="begin"/>
+            </w:r>
+            <w:r>
+              <w:rPr>
+                <w:noProof/>
+                <w:webHidden/>
+              </w:rPr>
+              <w:instrText xml:space="preserve"> PAGEREF _Toc334356296 \h </w:instrText>
+            </w:r>
+            <w:r>
+              <w:rPr>
+                <w:noProof/>
+                <w:webHidden/>
+              </w:rPr>
+            </w:r>
+            <w:r>
+              <w:rPr>
+                <w:noProof/>
+                <w:webHidden/>
+              </w:rPr>
+              <w:fldChar w:fldCharType="separate"/>
+            </w:r>
+            <w:r>
+              <w:rPr>
+                <w:noProof/>
+                <w:webHidden/>
+              </w:rPr>
+              <w:t>5</w:t>
+            </w:r>
+            <w:r>
+              <w:rPr>
+                <w:noProof/>
+                <w:webHidden/>
+              </w:rPr>
+              <w:fldChar w:fldCharType="end"/>
+            </w:r>
+          </w:hyperlink>
+        </w:p>
+        <w:p>
+          <w:pPr>
+            <w:pStyle w:val="TOC2"/>
+            <w:tabs>
+              <w:tab w:val="right" w:leader="dot" w:pos="9350"/>
+            </w:tabs>
+            <w:rPr>
+              <w:noProof/>
+              <w:sz w:val="22"/>
+              <w:szCs w:val="22"/>
+            </w:rPr>
+          </w:pPr>
+          <w:hyperlink w:anchor="_Toc334356297" w:history="1">
+            <w:r>
+              <w:rPr>
+                <w:rStyle w:val="Hyperlink"/>
+                <w:noProof/>
+              </w:rPr>
+              <w:t>Branching</w:t>
+            </w:r>
+            <w:r>
+              <w:rPr>
+                <w:noProof/>
+                <w:webHidden/>
+              </w:rPr>
+              <w:tab/>
+            </w:r>
+            <w:r>
+              <w:rPr>
+                <w:noProof/>
+                <w:webHidden/>
+              </w:rPr>
+              <w:fldChar w:fldCharType="begin"/>
+            </w:r>
+            <w:r>
+              <w:rPr>
+                <w:noProof/>
+                <w:webHidden/>
+              </w:rPr>
+              <w:instrText xml:space="preserve"> PAGEREF _Toc334356297 \h </w:instrText>
+            </w:r>
+            <w:r>
+              <w:rPr>
+                <w:noProof/>
+                <w:webHidden/>
+              </w:rPr>
+            </w:r>
+            <w:r>
+              <w:rPr>
+                <w:noProof/>
+                <w:webHidden/>
+              </w:rPr>
+              <w:fldChar w:fldCharType="separate"/>
+            </w:r>
+            <w:r>
+              <w:rPr>
+                <w:noProof/>
+                <w:webHidden/>
+              </w:rPr>
+              <w:t>5</w:t>
             </w:r>
             <w:r>
               <w:rPr>
@@ -418,13 +746,13 @@
               <w:szCs w:val="22"/>
             </w:rPr>
           </w:pPr>
-          <w:hyperlink w:anchor="_Toc321814492" w:history="1">
+          <w:hyperlink w:anchor="_Toc334356298" w:history="1">
             <w:r>
               <w:rPr>
                 <w:rStyle w:val="Hyperlink"/>
                 <w:noProof/>
               </w:rPr>
-              <w:t>Structure</w:t>
+              <w:t>Commands</w:t>
             </w:r>
             <w:r>
               <w:rPr>
@@ -445,7 +773,7 @@
                 <w:noProof/>
                 <w:webHidden/>
               </w:rPr>
-              <w:instrText xml:space="preserve"> PAGEREF _Toc321814492 \h </w:instrText>
+              <w:instrText xml:space="preserve"> PAGEREF _Toc334356298 \h </w:instrText>
             </w:r>
             <w:r>
               <w:rPr>
@@ -465,7 +793,217 @@
                 <w:noProof/>
                 <w:webHidden/>
               </w:rPr>
-              <w:t>4</w:t>
+              <w:t>5</w:t>
+            </w:r>
+            <w:r>
+              <w:rPr>
+                <w:noProof/>
+                <w:webHidden/>
+              </w:rPr>
+              <w:fldChar w:fldCharType="end"/>
+            </w:r>
+          </w:hyperlink>
+        </w:p>
+        <w:p>
+          <w:pPr>
+            <w:pStyle w:val="TOC3"/>
+            <w:tabs>
+              <w:tab w:val="right" w:leader="dot" w:pos="9350"/>
+            </w:tabs>
+            <w:rPr>
+              <w:noProof/>
+              <w:sz w:val="22"/>
+              <w:szCs w:val="22"/>
+            </w:rPr>
+          </w:pPr>
+          <w:hyperlink w:anchor="_Toc334356299" w:history="1">
+            <w:r>
+              <w:rPr>
+                <w:rStyle w:val="Hyperlink"/>
+                <w:noProof/>
+              </w:rPr>
+              <w:t>Conventions</w:t>
+            </w:r>
+            <w:r>
+              <w:rPr>
+                <w:noProof/>
+                <w:webHidden/>
+              </w:rPr>
+              <w:tab/>
+            </w:r>
+            <w:r>
+              <w:rPr>
+                <w:noProof/>
+                <w:webHidden/>
+              </w:rPr>
+              <w:fldChar w:fldCharType="begin"/>
+            </w:r>
+            <w:r>
+              <w:rPr>
+                <w:noProof/>
+                <w:webHidden/>
+              </w:rPr>
+              <w:instrText xml:space="preserve"> PAGEREF _Toc334356299 \h </w:instrText>
+            </w:r>
+            <w:r>
+              <w:rPr>
+                <w:noProof/>
+                <w:webHidden/>
+              </w:rPr>
+            </w:r>
+            <w:r>
+              <w:rPr>
+                <w:noProof/>
+                <w:webHidden/>
+              </w:rPr>
+              <w:fldChar w:fldCharType="separate"/>
+            </w:r>
+            <w:r>
+              <w:rPr>
+                <w:noProof/>
+                <w:webHidden/>
+              </w:rPr>
+              <w:t>6</w:t>
+            </w:r>
+            <w:r>
+              <w:rPr>
+                <w:noProof/>
+                <w:webHidden/>
+              </w:rPr>
+              <w:fldChar w:fldCharType="end"/>
+            </w:r>
+          </w:hyperlink>
+        </w:p>
+        <w:p>
+          <w:pPr>
+            <w:pStyle w:val="TOC1"/>
+            <w:tabs>
+              <w:tab w:val="right" w:leader="dot" w:pos="9350"/>
+            </w:tabs>
+            <w:rPr>
+              <w:noProof/>
+              <w:sz w:val="22"/>
+              <w:szCs w:val="22"/>
+            </w:rPr>
+          </w:pPr>
+          <w:hyperlink w:anchor="_Toc334356300" w:history="1">
+            <w:r>
+              <w:rPr>
+                <w:rStyle w:val="Hyperlink"/>
+                <w:noProof/>
+              </w:rPr>
+              <w:t>Build Environment</w:t>
+            </w:r>
+            <w:r>
+              <w:rPr>
+                <w:noProof/>
+                <w:webHidden/>
+              </w:rPr>
+              <w:tab/>
+            </w:r>
+            <w:r>
+              <w:rPr>
+                <w:noProof/>
+                <w:webHidden/>
+              </w:rPr>
+              <w:fldChar w:fldCharType="begin"/>
+            </w:r>
+            <w:r>
+              <w:rPr>
+                <w:noProof/>
+                <w:webHidden/>
+              </w:rPr>
+              <w:instrText xml:space="preserve"> PAGEREF _Toc334356300 \h </w:instrText>
+            </w:r>
+            <w:r>
+              <w:rPr>
+                <w:noProof/>
+                <w:webHidden/>
+              </w:rPr>
+            </w:r>
+            <w:r>
+              <w:rPr>
+                <w:noProof/>
+                <w:webHidden/>
+              </w:rPr>
+              <w:fldChar w:fldCharType="separate"/>
+            </w:r>
+            <w:r>
+              <w:rPr>
+                <w:noProof/>
+                <w:webHidden/>
+              </w:rPr>
+              <w:t>7</w:t>
+            </w:r>
+            <w:r>
+              <w:rPr>
+                <w:noProof/>
+                <w:webHidden/>
+              </w:rPr>
+              <w:fldChar w:fldCharType="end"/>
+            </w:r>
+          </w:hyperlink>
+        </w:p>
+        <w:p>
+          <w:pPr>
+            <w:pStyle w:val="TOC1"/>
+            <w:tabs>
+              <w:tab w:val="right" w:leader="dot" w:pos="9350"/>
+            </w:tabs>
+            <w:rPr>
+              <w:noProof/>
+              <w:sz w:val="22"/>
+              <w:szCs w:val="22"/>
+            </w:rPr>
+          </w:pPr>
+          <w:hyperlink w:anchor="_Toc334356301" w:history="1">
+            <w:r>
+              <w:rPr>
+                <w:rStyle w:val="Hyperlink"/>
+                <w:noProof/>
+              </w:rPr>
+              <w:t>Build</w:t>
+            </w:r>
+            <w:r>
+              <w:rPr>
+                <w:noProof/>
+                <w:webHidden/>
+              </w:rPr>
+              <w:tab/>
+            </w:r>
+            <w:r>
+              <w:rPr>
+                <w:noProof/>
+                <w:webHidden/>
+              </w:rPr>
+              <w:fldChar w:fldCharType="begin"/>
+            </w:r>
+            <w:r>
+              <w:rPr>
+                <w:noProof/>
+                <w:webHidden/>
+              </w:rPr>
+              <w:instrText xml:space="preserve"> PAGEREF _Toc334356301 \h </w:instrText>
+            </w:r>
+            <w:r>
+              <w:rPr>
+                <w:noProof/>
+                <w:webHidden/>
+              </w:rPr>
+            </w:r>
+            <w:r>
+              <w:rPr>
+                <w:noProof/>
+                <w:webHidden/>
+              </w:rPr>
+              <w:fldChar w:fldCharType="separate"/>
+            </w:r>
+            <w:r>
+              <w:rPr>
+                <w:noProof/>
+                <w:webHidden/>
+              </w:rPr>
+              <w:t>7</w:t>
             </w:r>
             <w:r>
               <w:rPr>
@@ -488,13 +1026,13 @@
               <w:szCs w:val="22"/>
             </w:rPr>
           </w:pPr>
-          <w:hyperlink w:anchor="_Toc321814493" w:history="1">
+          <w:hyperlink w:anchor="_Toc334356302" w:history="1">
             <w:r>
               <w:rPr>
                 <w:rStyle w:val="Hyperlink"/>
                 <w:noProof/>
               </w:rPr>
-              <w:t>Enlisting and Making Changes</w:t>
+              <w:t>Windows</w:t>
             </w:r>
             <w:r>
               <w:rPr>
@@ -515,7 +1053,7 @@
                 <w:noProof/>
                 <w:webHidden/>
               </w:rPr>
-              <w:instrText xml:space="preserve"> PAGEREF _Toc321814493 \h </w:instrText>
+              <w:instrText xml:space="preserve"> PAGEREF _Toc334356302 \h </w:instrText>
             </w:r>
             <w:r>
               <w:rPr>
@@ -535,7 +1073,77 @@
                 <w:noProof/>
                 <w:webHidden/>
               </w:rPr>
-              <w:t>5</w:t>
+              <w:t>7</w:t>
+            </w:r>
+            <w:r>
+              <w:rPr>
+                <w:noProof/>
+                <w:webHidden/>
+              </w:rPr>
+              <w:fldChar w:fldCharType="end"/>
+            </w:r>
+          </w:hyperlink>
+        </w:p>
+        <w:p>
+          <w:pPr>
+            <w:pStyle w:val="TOC3"/>
+            <w:tabs>
+              <w:tab w:val="right" w:leader="dot" w:pos="9350"/>
+            </w:tabs>
+            <w:rPr>
+              <w:noProof/>
+              <w:sz w:val="22"/>
+              <w:szCs w:val="22"/>
+            </w:rPr>
+          </w:pPr>
+          <w:hyperlink w:anchor="_Toc334356303" w:history="1">
+            <w:r>
+              <w:rPr>
+                <w:rStyle w:val="Hyperlink"/>
+                <w:noProof/>
+              </w:rPr>
+              <w:t>Azure Project</w:t>
+            </w:r>
+            <w:r>
+              <w:rPr>
+                <w:noProof/>
+                <w:webHidden/>
+              </w:rPr>
+              <w:tab/>
+            </w:r>
+            <w:r>
+              <w:rPr>
+                <w:noProof/>
+                <w:webHidden/>
+              </w:rPr>
+              <w:fldChar w:fldCharType="begin"/>
+            </w:r>
+            <w:r>
+              <w:rPr>
+                <w:noProof/>
+                <w:webHidden/>
+              </w:rPr>
+              <w:instrText xml:space="preserve"> PAGEREF _Toc334356303 \h </w:instrText>
+            </w:r>
+            <w:r>
+              <w:rPr>
+                <w:noProof/>
+                <w:webHidden/>
+              </w:rPr>
+            </w:r>
+            <w:r>
+              <w:rPr>
+                <w:noProof/>
+                <w:webHidden/>
+              </w:rPr>
+              <w:fldChar w:fldCharType="separate"/>
+            </w:r>
+            <w:r>
+              <w:rPr>
+                <w:noProof/>
+                <w:webHidden/>
+              </w:rPr>
+              <w:t>7</w:t>
             </w:r>
             <w:r>
               <w:rPr>
@@ -558,14 +1166,13 @@
               <w:szCs w:val="22"/>
             </w:rPr>
           </w:pPr>
-          <w:hyperlink w:anchor="_Toc321814494" w:history="1">
+          <w:hyperlink w:anchor="_Toc334356304" w:history="1">
             <w:r>
               <w:rPr>
                 <w:rStyle w:val="Hyperlink"/>
-                <w:b/>
-                <w:noProof/>
-              </w:rPr>
-              <w:t>Naming Conventions</w:t>
+                <w:noProof/>
+              </w:rPr>
+              <w:t>iOS</w:t>
             </w:r>
             <w:r>
               <w:rPr>
@@ -586,7 +1193,7 @@
                 <w:noProof/>
                 <w:webHidden/>
               </w:rPr>
-              <w:instrText xml:space="preserve"> PAGEREF _Toc321814494 \h </w:instrText>
+              <w:instrText xml:space="preserve"> PAGEREF _Toc334356304 \h </w:instrText>
             </w:r>
             <w:r>
               <w:rPr>
@@ -606,7 +1213,77 @@
                 <w:noProof/>
                 <w:webHidden/>
               </w:rPr>
-              <w:t>5</w:t>
+              <w:t>7</w:t>
+            </w:r>
+            <w:r>
+              <w:rPr>
+                <w:noProof/>
+                <w:webHidden/>
+              </w:rPr>
+              <w:fldChar w:fldCharType="end"/>
+            </w:r>
+          </w:hyperlink>
+        </w:p>
+        <w:p>
+          <w:pPr>
+            <w:pStyle w:val="TOC1"/>
+            <w:tabs>
+              <w:tab w:val="right" w:leader="dot" w:pos="9350"/>
+            </w:tabs>
+            <w:rPr>
+              <w:noProof/>
+              <w:sz w:val="22"/>
+              <w:szCs w:val="22"/>
+            </w:rPr>
+          </w:pPr>
+          <w:hyperlink w:anchor="_Toc334356305" w:history="1">
+            <w:r>
+              <w:rPr>
+                <w:rStyle w:val="Hyperlink"/>
+                <w:noProof/>
+              </w:rPr>
+              <w:t>Coding Conventions</w:t>
+            </w:r>
+            <w:r>
+              <w:rPr>
+                <w:noProof/>
+                <w:webHidden/>
+              </w:rPr>
+              <w:tab/>
+            </w:r>
+            <w:r>
+              <w:rPr>
+                <w:noProof/>
+                <w:webHidden/>
+              </w:rPr>
+              <w:fldChar w:fldCharType="begin"/>
+            </w:r>
+            <w:r>
+              <w:rPr>
+                <w:noProof/>
+                <w:webHidden/>
+              </w:rPr>
+              <w:instrText xml:space="preserve"> PAGEREF _Toc334356305 \h </w:instrText>
+            </w:r>
+            <w:r>
+              <w:rPr>
+                <w:noProof/>
+                <w:webHidden/>
+              </w:rPr>
+            </w:r>
+            <w:r>
+              <w:rPr>
+                <w:noProof/>
+                <w:webHidden/>
+              </w:rPr>
+              <w:fldChar w:fldCharType="separate"/>
+            </w:r>
+            <w:r>
+              <w:rPr>
+                <w:noProof/>
+                <w:webHidden/>
+              </w:rPr>
+              <w:t>8</w:t>
             </w:r>
             <w:r>
               <w:rPr>
@@ -629,13 +1306,13 @@
               <w:szCs w:val="22"/>
             </w:rPr>
           </w:pPr>
-          <w:hyperlink w:anchor="_Toc321814495" w:history="1">
+          <w:hyperlink w:anchor="_Toc334356306" w:history="1">
             <w:r>
               <w:rPr>
                 <w:rStyle w:val="Hyperlink"/>
                 <w:noProof/>
               </w:rPr>
-              <w:t>Branching</w:t>
+              <w:t>CSharp</w:t>
             </w:r>
             <w:r>
               <w:rPr>
@@ -656,7 +1333,7 @@
                 <w:noProof/>
                 <w:webHidden/>
               </w:rPr>
-              <w:instrText xml:space="preserve"> PAGEREF _Toc321814495 \h </w:instrText>
+              <w:instrText xml:space="preserve"> PAGEREF _Toc334356306 \h </w:instrText>
             </w:r>
             <w:r>
               <w:rPr>
@@ -676,7 +1353,7 @@
                 <w:noProof/>
                 <w:webHidden/>
               </w:rPr>
-              <w:t>5</w:t>
+              <w:t>8</w:t>
             </w:r>
             <w:r>
               <w:rPr>
@@ -699,13 +1376,13 @@
               <w:szCs w:val="22"/>
             </w:rPr>
           </w:pPr>
-          <w:hyperlink w:anchor="_Toc321814496" w:history="1">
+          <w:hyperlink w:anchor="_Toc334356307" w:history="1">
             <w:r>
               <w:rPr>
                 <w:rStyle w:val="Hyperlink"/>
                 <w:noProof/>
               </w:rPr>
-              <w:t>Commands</w:t>
+              <w:t>Namespace Declarations</w:t>
             </w:r>
             <w:r>
               <w:rPr>
@@ -726,7 +1403,7 @@
                 <w:noProof/>
                 <w:webHidden/>
               </w:rPr>
-              <w:instrText xml:space="preserve"> PAGEREF _Toc321814496 \h </w:instrText>
+              <w:instrText xml:space="preserve"> PAGEREF _Toc334356307 \h </w:instrText>
             </w:r>
             <w:r>
               <w:rPr>
@@ -746,7 +1423,7 @@
                 <w:noProof/>
                 <w:webHidden/>
               </w:rPr>
-              <w:t>5</w:t>
+              <w:t>8</w:t>
             </w:r>
             <w:r>
               <w:rPr>
@@ -769,13 +1446,13 @@
               <w:szCs w:val="22"/>
             </w:rPr>
           </w:pPr>
-          <w:hyperlink w:anchor="_Toc321814497" w:history="1">
+          <w:hyperlink w:anchor="_Toc334356308" w:history="1">
             <w:r>
               <w:rPr>
                 <w:rStyle w:val="Hyperlink"/>
                 <w:noProof/>
               </w:rPr>
-              <w:t>Conventions</w:t>
+              <w:t>Using Statements</w:t>
             </w:r>
             <w:r>
               <w:rPr>
@@ -796,7 +1473,7 @@
                 <w:noProof/>
                 <w:webHidden/>
               </w:rPr>
-              <w:instrText xml:space="preserve"> PAGEREF _Toc321814497 \h </w:instrText>
+              <w:instrText xml:space="preserve"> PAGEREF _Toc334356308 \h </w:instrText>
             </w:r>
             <w:r>
               <w:rPr>
@@ -816,7 +1493,147 @@
                 <w:noProof/>
                 <w:webHidden/>
               </w:rPr>
-              <w:t>6</w:t>
+              <w:t>8</w:t>
+            </w:r>
+            <w:r>
+              <w:rPr>
+                <w:noProof/>
+                <w:webHidden/>
+              </w:rPr>
+              <w:fldChar w:fldCharType="end"/>
+            </w:r>
+          </w:hyperlink>
+        </w:p>
+        <w:p>
+          <w:pPr>
+            <w:pStyle w:val="TOC2"/>
+            <w:tabs>
+              <w:tab w:val="right" w:leader="dot" w:pos="9350"/>
+            </w:tabs>
+            <w:rPr>
+              <w:noProof/>
+              <w:sz w:val="22"/>
+              <w:szCs w:val="22"/>
+            </w:rPr>
+          </w:pPr>
+          <w:hyperlink w:anchor="_Toc334356309" w:history="1">
+            <w:r>
+              <w:rPr>
+                <w:rStyle w:val="Hyperlink"/>
+                <w:noProof/>
+              </w:rPr>
+              <w:t>JavaScript</w:t>
+            </w:r>
+            <w:r>
+              <w:rPr>
+                <w:noProof/>
+                <w:webHidden/>
+              </w:rPr>
+              <w:tab/>
+            </w:r>
+            <w:r>
+              <w:rPr>
+                <w:noProof/>
+                <w:webHidden/>
+              </w:rPr>
+              <w:fldChar w:fldCharType="begin"/>
+            </w:r>
+            <w:r>
+              <w:rPr>
+                <w:noProof/>
+                <w:webHidden/>
+              </w:rPr>
+              <w:instrText xml:space="preserve"> PAGEREF _Toc334356309 \h </w:instrText>
+            </w:r>
+            <w:r>
+              <w:rPr>
+                <w:noProof/>
+                <w:webHidden/>
+              </w:rPr>
+            </w:r>
+            <w:r>
+              <w:rPr>
+                <w:noProof/>
+                <w:webHidden/>
+              </w:rPr>
+              <w:fldChar w:fldCharType="separate"/>
+            </w:r>
+            <w:r>
+              <w:rPr>
+                <w:noProof/>
+                <w:webHidden/>
+              </w:rPr>
+              <w:t>8</w:t>
+            </w:r>
+            <w:r>
+              <w:rPr>
+                <w:noProof/>
+                <w:webHidden/>
+              </w:rPr>
+              <w:fldChar w:fldCharType="end"/>
+            </w:r>
+          </w:hyperlink>
+        </w:p>
+        <w:p>
+          <w:pPr>
+            <w:pStyle w:val="TOC2"/>
+            <w:tabs>
+              <w:tab w:val="right" w:leader="dot" w:pos="9350"/>
+            </w:tabs>
+            <w:rPr>
+              <w:noProof/>
+              <w:sz w:val="22"/>
+              <w:szCs w:val="22"/>
+            </w:rPr>
+          </w:pPr>
+          <w:hyperlink w:anchor="_Toc334356310" w:history="1">
+            <w:r>
+              <w:rPr>
+                <w:rStyle w:val="Hyperlink"/>
+                <w:noProof/>
+              </w:rPr>
+              <w:t>T-Sql</w:t>
+            </w:r>
+            <w:r>
+              <w:rPr>
+                <w:noProof/>
+                <w:webHidden/>
+              </w:rPr>
+              <w:tab/>
+            </w:r>
+            <w:r>
+              <w:rPr>
+                <w:noProof/>
+                <w:webHidden/>
+              </w:rPr>
+              <w:fldChar w:fldCharType="begin"/>
+            </w:r>
+            <w:r>
+              <w:rPr>
+                <w:noProof/>
+                <w:webHidden/>
+              </w:rPr>
+              <w:instrText xml:space="preserve"> PAGEREF _Toc334356310 \h </w:instrText>
+            </w:r>
+            <w:r>
+              <w:rPr>
+                <w:noProof/>
+                <w:webHidden/>
+              </w:rPr>
+            </w:r>
+            <w:r>
+              <w:rPr>
+                <w:noProof/>
+                <w:webHidden/>
+              </w:rPr>
+              <w:fldChar w:fldCharType="separate"/>
+            </w:r>
+            <w:r>
+              <w:rPr>
+                <w:noProof/>
+                <w:webHidden/>
+              </w:rPr>
+              <w:t>8</w:t>
             </w:r>
             <w:r>
               <w:rPr>
@@ -839,13 +1656,13 @@
               <w:szCs w:val="22"/>
             </w:rPr>
           </w:pPr>
-          <w:hyperlink w:anchor="_Toc321814498" w:history="1">
+          <w:hyperlink w:anchor="_Toc334356311" w:history="1">
             <w:r>
               <w:rPr>
                 <w:rStyle w:val="Hyperlink"/>
                 <w:noProof/>
               </w:rPr>
-              <w:t>Build Environment</w:t>
+              <w:t>Debugging</w:t>
             </w:r>
             <w:r>
               <w:rPr>
@@ -866,7 +1683,7 @@
                 <w:noProof/>
                 <w:webHidden/>
               </w:rPr>
-              <w:instrText xml:space="preserve"> PAGEREF _Toc321814498 \h </w:instrText>
+              <w:instrText xml:space="preserve"> PAGEREF _Toc334356311 \h </w:instrText>
             </w:r>
             <w:r>
               <w:rPr>
@@ -886,7 +1703,77 @@
                 <w:noProof/>
                 <w:webHidden/>
               </w:rPr>
-              <w:t>7</w:t>
+              <w:t>9</w:t>
+            </w:r>
+            <w:r>
+              <w:rPr>
+                <w:noProof/>
+                <w:webHidden/>
+              </w:rPr>
+              <w:fldChar w:fldCharType="end"/>
+            </w:r>
+          </w:hyperlink>
+        </w:p>
+        <w:p>
+          <w:pPr>
+            <w:pStyle w:val="TOC2"/>
+            <w:tabs>
+              <w:tab w:val="right" w:leader="dot" w:pos="9350"/>
+            </w:tabs>
+            <w:rPr>
+              <w:noProof/>
+              <w:sz w:val="22"/>
+              <w:szCs w:val="22"/>
+            </w:rPr>
+          </w:pPr>
+          <w:hyperlink w:anchor="_Toc334356312" w:history="1">
+            <w:r>
+              <w:rPr>
+                <w:rStyle w:val="Hyperlink"/>
+                <w:noProof/>
+              </w:rPr>
+              <w:t>WinPhone Client</w:t>
+            </w:r>
+            <w:r>
+              <w:rPr>
+                <w:noProof/>
+                <w:webHidden/>
+              </w:rPr>
+              <w:tab/>
+            </w:r>
+            <w:r>
+              <w:rPr>
+                <w:noProof/>
+                <w:webHidden/>
+              </w:rPr>
+              <w:fldChar w:fldCharType="begin"/>
+            </w:r>
+            <w:r>
+              <w:rPr>
+                <w:noProof/>
+                <w:webHidden/>
+              </w:rPr>
+              <w:instrText xml:space="preserve"> PAGEREF _Toc334356312 \h </w:instrText>
+            </w:r>
+            <w:r>
+              <w:rPr>
+                <w:noProof/>
+                <w:webHidden/>
+              </w:rPr>
+            </w:r>
+            <w:r>
+              <w:rPr>
+                <w:noProof/>
+                <w:webHidden/>
+              </w:rPr>
+              <w:fldChar w:fldCharType="separate"/>
+            </w:r>
+            <w:r>
+              <w:rPr>
+                <w:noProof/>
+                <w:webHidden/>
+              </w:rPr>
+              <w:t>9</w:t>
             </w:r>
             <w:r>
               <w:rPr>
@@ -909,13 +1796,13 @@
               <w:szCs w:val="22"/>
             </w:rPr>
           </w:pPr>
-          <w:hyperlink w:anchor="_Toc321814499" w:history="1">
+          <w:hyperlink w:anchor="_Toc334356313" w:history="1">
             <w:r>
               <w:rPr>
                 <w:rStyle w:val="Hyperlink"/>
                 <w:noProof/>
               </w:rPr>
-              <w:t>Build</w:t>
+              <w:t>Deployment</w:t>
             </w:r>
             <w:r>
               <w:rPr>
@@ -936,7 +1823,7 @@
                 <w:noProof/>
                 <w:webHidden/>
               </w:rPr>
-              <w:instrText xml:space="preserve"> PAGEREF _Toc321814499 \h </w:instrText>
+              <w:instrText xml:space="preserve"> PAGEREF _Toc334356313 \h </w:instrText>
             </w:r>
             <w:r>
               <w:rPr>
@@ -956,7 +1843,7 @@
                 <w:noProof/>
                 <w:webHidden/>
               </w:rPr>
-              <w:t>7</w:t>
+              <w:t>10</w:t>
             </w:r>
             <w:r>
               <w:rPr>
@@ -979,13 +1866,13 @@
               <w:szCs w:val="22"/>
             </w:rPr>
           </w:pPr>
-          <w:hyperlink w:anchor="_Toc321814500" w:history="1">
+          <w:hyperlink w:anchor="_Toc334356314" w:history="1">
             <w:r>
               <w:rPr>
                 <w:rStyle w:val="Hyperlink"/>
                 <w:noProof/>
               </w:rPr>
-              <w:t>Windows</w:t>
+              <w:t>Domain Management</w:t>
             </w:r>
             <w:r>
               <w:rPr>
@@ -1006,7 +1893,7 @@
                 <w:noProof/>
                 <w:webHidden/>
               </w:rPr>
-              <w:instrText xml:space="preserve"> PAGEREF _Toc321814500 \h </w:instrText>
+              <w:instrText xml:space="preserve"> PAGEREF _Toc334356314 \h </w:instrText>
             </w:r>
             <w:r>
               <w:rPr>
@@ -1026,7 +1913,217 @@
                 <w:noProof/>
                 <w:webHidden/>
               </w:rPr>
-              <w:t>7</w:t>
+              <w:t>10</w:t>
+            </w:r>
+            <w:r>
+              <w:rPr>
+                <w:noProof/>
+                <w:webHidden/>
+              </w:rPr>
+              <w:fldChar w:fldCharType="end"/>
+            </w:r>
+          </w:hyperlink>
+        </w:p>
+        <w:p>
+          <w:pPr>
+            <w:pStyle w:val="TOC2"/>
+            <w:tabs>
+              <w:tab w:val="right" w:leader="dot" w:pos="9350"/>
+            </w:tabs>
+            <w:rPr>
+              <w:noProof/>
+              <w:sz w:val="22"/>
+              <w:szCs w:val="22"/>
+            </w:rPr>
+          </w:pPr>
+          <w:hyperlink w:anchor="_Toc334356315" w:history="1">
+            <w:r>
+              <w:rPr>
+                <w:rStyle w:val="Hyperlink"/>
+                <w:noProof/>
+              </w:rPr>
+              <w:t>Azure Accounts</w:t>
+            </w:r>
+            <w:r>
+              <w:rPr>
+                <w:noProof/>
+                <w:webHidden/>
+              </w:rPr>
+              <w:tab/>
+            </w:r>
+            <w:r>
+              <w:rPr>
+                <w:noProof/>
+                <w:webHidden/>
+              </w:rPr>
+              <w:fldChar w:fldCharType="begin"/>
+            </w:r>
+            <w:r>
+              <w:rPr>
+                <w:noProof/>
+                <w:webHidden/>
+              </w:rPr>
+              <w:instrText xml:space="preserve"> PAGEREF _Toc334356315 \h </w:instrText>
+            </w:r>
+            <w:r>
+              <w:rPr>
+                <w:noProof/>
+                <w:webHidden/>
+              </w:rPr>
+            </w:r>
+            <w:r>
+              <w:rPr>
+                <w:noProof/>
+                <w:webHidden/>
+              </w:rPr>
+              <w:fldChar w:fldCharType="separate"/>
+            </w:r>
+            <w:r>
+              <w:rPr>
+                <w:noProof/>
+                <w:webHidden/>
+              </w:rPr>
+              <w:t>10</w:t>
+            </w:r>
+            <w:r>
+              <w:rPr>
+                <w:noProof/>
+                <w:webHidden/>
+              </w:rPr>
+              <w:fldChar w:fldCharType="end"/>
+            </w:r>
+          </w:hyperlink>
+        </w:p>
+        <w:p>
+          <w:pPr>
+            <w:pStyle w:val="TOC2"/>
+            <w:tabs>
+              <w:tab w:val="right" w:leader="dot" w:pos="9350"/>
+            </w:tabs>
+            <w:rPr>
+              <w:noProof/>
+              <w:sz w:val="22"/>
+              <w:szCs w:val="22"/>
+            </w:rPr>
+          </w:pPr>
+          <w:hyperlink w:anchor="_Toc334356316" w:history="1">
+            <w:r>
+              <w:rPr>
+                <w:rStyle w:val="Hyperlink"/>
+                <w:noProof/>
+              </w:rPr>
+              <w:t>Deployment Conventions</w:t>
+            </w:r>
+            <w:r>
+              <w:rPr>
+                <w:noProof/>
+                <w:webHidden/>
+              </w:rPr>
+              <w:tab/>
+            </w:r>
+            <w:r>
+              <w:rPr>
+                <w:noProof/>
+                <w:webHidden/>
+              </w:rPr>
+              <w:fldChar w:fldCharType="begin"/>
+            </w:r>
+            <w:r>
+              <w:rPr>
+                <w:noProof/>
+                <w:webHidden/>
+              </w:rPr>
+              <w:instrText xml:space="preserve"> PAGEREF _Toc334356316 \h </w:instrText>
+            </w:r>
+            <w:r>
+              <w:rPr>
+                <w:noProof/>
+                <w:webHidden/>
+              </w:rPr>
+            </w:r>
+            <w:r>
+              <w:rPr>
+                <w:noProof/>
+                <w:webHidden/>
+              </w:rPr>
+              <w:fldChar w:fldCharType="separate"/>
+            </w:r>
+            <w:r>
+              <w:rPr>
+                <w:noProof/>
+                <w:webHidden/>
+              </w:rPr>
+              <w:t>10</w:t>
+            </w:r>
+            <w:r>
+              <w:rPr>
+                <w:noProof/>
+                <w:webHidden/>
+              </w:rPr>
+              <w:fldChar w:fldCharType="end"/>
+            </w:r>
+          </w:hyperlink>
+        </w:p>
+        <w:p>
+          <w:pPr>
+            <w:pStyle w:val="TOC2"/>
+            <w:tabs>
+              <w:tab w:val="right" w:leader="dot" w:pos="9350"/>
+            </w:tabs>
+            <w:rPr>
+              <w:noProof/>
+              <w:sz w:val="22"/>
+              <w:szCs w:val="22"/>
+            </w:rPr>
+          </w:pPr>
+          <w:hyperlink w:anchor="_Toc334356317" w:history="1">
+            <w:r>
+              <w:rPr>
+                <w:rStyle w:val="Hyperlink"/>
+                <w:noProof/>
+              </w:rPr>
+              <w:t>SQL Azure</w:t>
+            </w:r>
+            <w:r>
+              <w:rPr>
+                <w:noProof/>
+                <w:webHidden/>
+              </w:rPr>
+              <w:tab/>
+            </w:r>
+            <w:r>
+              <w:rPr>
+                <w:noProof/>
+                <w:webHidden/>
+              </w:rPr>
+              <w:fldChar w:fldCharType="begin"/>
+            </w:r>
+            <w:r>
+              <w:rPr>
+                <w:noProof/>
+                <w:webHidden/>
+              </w:rPr>
+              <w:instrText xml:space="preserve"> PAGEREF _Toc334356317 \h </w:instrText>
+            </w:r>
+            <w:r>
+              <w:rPr>
+                <w:noProof/>
+                <w:webHidden/>
+              </w:rPr>
+            </w:r>
+            <w:r>
+              <w:rPr>
+                <w:noProof/>
+                <w:webHidden/>
+              </w:rPr>
+              <w:fldChar w:fldCharType="separate"/>
+            </w:r>
+            <w:r>
+              <w:rPr>
+                <w:noProof/>
+                <w:webHidden/>
+              </w:rPr>
+              <w:t>10</w:t>
             </w:r>
             <w:r>
               <w:rPr>
@@ -1049,13 +2146,13 @@
               <w:szCs w:val="22"/>
             </w:rPr>
           </w:pPr>
-          <w:hyperlink w:anchor="_Toc321814501" w:history="1">
+          <w:hyperlink w:anchor="_Toc334356318" w:history="1">
             <w:r>
               <w:rPr>
                 <w:rStyle w:val="Hyperlink"/>
                 <w:noProof/>
               </w:rPr>
-              <w:t>Azure Project</w:t>
+              <w:t>DAC</w:t>
             </w:r>
             <w:r>
               <w:rPr>
@@ -1076,7 +2173,7 @@
                 <w:noProof/>
                 <w:webHidden/>
               </w:rPr>
-              <w:instrText xml:space="preserve"> PAGEREF _Toc321814501 \h </w:instrText>
+              <w:instrText xml:space="preserve"> PAGEREF _Toc334356318 \h </w:instrText>
             </w:r>
             <w:r>
               <w:rPr>
@@ -1096,7 +2193,217 @@
                 <w:noProof/>
                 <w:webHidden/>
               </w:rPr>
-              <w:t>7</w:t>
+              <w:t>10</w:t>
+            </w:r>
+            <w:r>
+              <w:rPr>
+                <w:noProof/>
+                <w:webHidden/>
+              </w:rPr>
+              <w:fldChar w:fldCharType="end"/>
+            </w:r>
+          </w:hyperlink>
+        </w:p>
+        <w:p>
+          <w:pPr>
+            <w:pStyle w:val="TOC3"/>
+            <w:tabs>
+              <w:tab w:val="right" w:leader="dot" w:pos="9350"/>
+            </w:tabs>
+            <w:rPr>
+              <w:noProof/>
+              <w:sz w:val="22"/>
+              <w:szCs w:val="22"/>
+            </w:rPr>
+          </w:pPr>
+          <w:hyperlink w:anchor="_Toc334356319" w:history="1">
+            <w:r>
+              <w:rPr>
+                <w:rStyle w:val="Hyperlink"/>
+                <w:noProof/>
+              </w:rPr>
+              <w:t>Backup</w:t>
+            </w:r>
+            <w:r>
+              <w:rPr>
+                <w:noProof/>
+                <w:webHidden/>
+              </w:rPr>
+              <w:tab/>
+            </w:r>
+            <w:r>
+              <w:rPr>
+                <w:noProof/>
+                <w:webHidden/>
+              </w:rPr>
+              <w:fldChar w:fldCharType="begin"/>
+            </w:r>
+            <w:r>
+              <w:rPr>
+                <w:noProof/>
+                <w:webHidden/>
+              </w:rPr>
+              <w:instrText xml:space="preserve"> PAGEREF _Toc334356319 \h </w:instrText>
+            </w:r>
+            <w:r>
+              <w:rPr>
+                <w:noProof/>
+                <w:webHidden/>
+              </w:rPr>
+            </w:r>
+            <w:r>
+              <w:rPr>
+                <w:noProof/>
+                <w:webHidden/>
+              </w:rPr>
+              <w:fldChar w:fldCharType="separate"/>
+            </w:r>
+            <w:r>
+              <w:rPr>
+                <w:noProof/>
+                <w:webHidden/>
+              </w:rPr>
+              <w:t>10</w:t>
+            </w:r>
+            <w:r>
+              <w:rPr>
+                <w:noProof/>
+                <w:webHidden/>
+              </w:rPr>
+              <w:fldChar w:fldCharType="end"/>
+            </w:r>
+          </w:hyperlink>
+        </w:p>
+        <w:p>
+          <w:pPr>
+            <w:pStyle w:val="TOC3"/>
+            <w:tabs>
+              <w:tab w:val="right" w:leader="dot" w:pos="9350"/>
+            </w:tabs>
+            <w:rPr>
+              <w:noProof/>
+              <w:sz w:val="22"/>
+              <w:szCs w:val="22"/>
+            </w:rPr>
+          </w:pPr>
+          <w:hyperlink w:anchor="_Toc334356320" w:history="1">
+            <w:r>
+              <w:rPr>
+                <w:rStyle w:val="Hyperlink"/>
+                <w:noProof/>
+              </w:rPr>
+              <w:t>Generating Data Script</w:t>
+            </w:r>
+            <w:r>
+              <w:rPr>
+                <w:noProof/>
+                <w:webHidden/>
+              </w:rPr>
+              <w:tab/>
+            </w:r>
+            <w:r>
+              <w:rPr>
+                <w:noProof/>
+                <w:webHidden/>
+              </w:rPr>
+              <w:fldChar w:fldCharType="begin"/>
+            </w:r>
+            <w:r>
+              <w:rPr>
+                <w:noProof/>
+                <w:webHidden/>
+              </w:rPr>
+              <w:instrText xml:space="preserve"> PAGEREF _Toc334356320 \h </w:instrText>
+            </w:r>
+            <w:r>
+              <w:rPr>
+                <w:noProof/>
+                <w:webHidden/>
+              </w:rPr>
+            </w:r>
+            <w:r>
+              <w:rPr>
+                <w:noProof/>
+                <w:webHidden/>
+              </w:rPr>
+              <w:fldChar w:fldCharType="separate"/>
+            </w:r>
+            <w:r>
+              <w:rPr>
+                <w:noProof/>
+                <w:webHidden/>
+              </w:rPr>
+              <w:t>11</w:t>
+            </w:r>
+            <w:r>
+              <w:rPr>
+                <w:noProof/>
+                <w:webHidden/>
+              </w:rPr>
+              <w:fldChar w:fldCharType="end"/>
+            </w:r>
+          </w:hyperlink>
+        </w:p>
+        <w:p>
+          <w:pPr>
+            <w:pStyle w:val="TOC3"/>
+            <w:tabs>
+              <w:tab w:val="right" w:leader="dot" w:pos="9350"/>
+            </w:tabs>
+            <w:rPr>
+              <w:noProof/>
+              <w:sz w:val="22"/>
+              <w:szCs w:val="22"/>
+            </w:rPr>
+          </w:pPr>
+          <w:hyperlink w:anchor="_Toc334356321" w:history="1">
+            <w:r>
+              <w:rPr>
+                <w:rStyle w:val="Hyperlink"/>
+                <w:noProof/>
+              </w:rPr>
+              <w:t>Rename</w:t>
+            </w:r>
+            <w:r>
+              <w:rPr>
+                <w:noProof/>
+                <w:webHidden/>
+              </w:rPr>
+              <w:tab/>
+            </w:r>
+            <w:r>
+              <w:rPr>
+                <w:noProof/>
+                <w:webHidden/>
+              </w:rPr>
+              <w:fldChar w:fldCharType="begin"/>
+            </w:r>
+            <w:r>
+              <w:rPr>
+                <w:noProof/>
+                <w:webHidden/>
+              </w:rPr>
+              <w:instrText xml:space="preserve"> PAGEREF _Toc334356321 \h </w:instrText>
+            </w:r>
+            <w:r>
+              <w:rPr>
+                <w:noProof/>
+                <w:webHidden/>
+              </w:rPr>
+            </w:r>
+            <w:r>
+              <w:rPr>
+                <w:noProof/>
+                <w:webHidden/>
+              </w:rPr>
+              <w:fldChar w:fldCharType="separate"/>
+            </w:r>
+            <w:r>
+              <w:rPr>
+                <w:noProof/>
+                <w:webHidden/>
+              </w:rPr>
+              <w:t>11</w:t>
             </w:r>
             <w:r>
               <w:rPr>
@@ -1119,13 +2426,13 @@
               <w:szCs w:val="22"/>
             </w:rPr>
           </w:pPr>
-          <w:hyperlink w:anchor="_Toc321814502" w:history="1">
+          <w:hyperlink w:anchor="_Toc334356322" w:history="1">
             <w:r>
               <w:rPr>
                 <w:rStyle w:val="Hyperlink"/>
                 <w:noProof/>
               </w:rPr>
-              <w:t>iOS</w:t>
+              <w:t>dotnet-Host</w:t>
             </w:r>
             <w:r>
               <w:rPr>
@@ -1146,7 +2453,7 @@
                 <w:noProof/>
                 <w:webHidden/>
               </w:rPr>
-              <w:instrText xml:space="preserve"> PAGEREF _Toc321814502 \h </w:instrText>
+              <w:instrText xml:space="preserve"> PAGEREF _Toc334356322 \h </w:instrText>
             </w:r>
             <w:r>
               <w:rPr>
@@ -1166,7 +2473,217 @@
                 <w:noProof/>
                 <w:webHidden/>
               </w:rPr>
-              <w:t>7</w:t>
+              <w:t>11</w:t>
+            </w:r>
+            <w:r>
+              <w:rPr>
+                <w:noProof/>
+                <w:webHidden/>
+              </w:rPr>
+              <w:fldChar w:fldCharType="end"/>
+            </w:r>
+          </w:hyperlink>
+        </w:p>
+        <w:p>
+          <w:pPr>
+            <w:pStyle w:val="TOC2"/>
+            <w:tabs>
+              <w:tab w:val="right" w:leader="dot" w:pos="9350"/>
+            </w:tabs>
+            <w:rPr>
+              <w:noProof/>
+              <w:sz w:val="22"/>
+              <w:szCs w:val="22"/>
+            </w:rPr>
+          </w:pPr>
+          <w:hyperlink w:anchor="_Toc334356323" w:history="1">
+            <w:r>
+              <w:rPr>
+                <w:rStyle w:val="Hyperlink"/>
+                <w:noProof/>
+              </w:rPr>
+              <w:t>iOS Device</w:t>
+            </w:r>
+            <w:r>
+              <w:rPr>
+                <w:noProof/>
+                <w:webHidden/>
+              </w:rPr>
+              <w:tab/>
+            </w:r>
+            <w:r>
+              <w:rPr>
+                <w:noProof/>
+                <w:webHidden/>
+              </w:rPr>
+              <w:fldChar w:fldCharType="begin"/>
+            </w:r>
+            <w:r>
+              <w:rPr>
+                <w:noProof/>
+                <w:webHidden/>
+              </w:rPr>
+              <w:instrText xml:space="preserve"> PAGEREF _Toc334356323 \h </w:instrText>
+            </w:r>
+            <w:r>
+              <w:rPr>
+                <w:noProof/>
+                <w:webHidden/>
+              </w:rPr>
+            </w:r>
+            <w:r>
+              <w:rPr>
+                <w:noProof/>
+                <w:webHidden/>
+              </w:rPr>
+              <w:fldChar w:fldCharType="separate"/>
+            </w:r>
+            <w:r>
+              <w:rPr>
+                <w:noProof/>
+                <w:webHidden/>
+              </w:rPr>
+              <w:t>12</w:t>
+            </w:r>
+            <w:r>
+              <w:rPr>
+                <w:noProof/>
+                <w:webHidden/>
+              </w:rPr>
+              <w:fldChar w:fldCharType="end"/>
+            </w:r>
+          </w:hyperlink>
+        </w:p>
+        <w:p>
+          <w:pPr>
+            <w:pStyle w:val="TOC2"/>
+            <w:tabs>
+              <w:tab w:val="right" w:leader="dot" w:pos="9350"/>
+            </w:tabs>
+            <w:rPr>
+              <w:noProof/>
+              <w:sz w:val="22"/>
+              <w:szCs w:val="22"/>
+            </w:rPr>
+          </w:pPr>
+          <w:hyperlink w:anchor="_Toc334356324" w:history="1">
+            <w:r>
+              <w:rPr>
+                <w:rStyle w:val="Hyperlink"/>
+                <w:noProof/>
+              </w:rPr>
+              <w:t>Google API account</w:t>
+            </w:r>
+            <w:r>
+              <w:rPr>
+                <w:noProof/>
+                <w:webHidden/>
+              </w:rPr>
+              <w:tab/>
+            </w:r>
+            <w:r>
+              <w:rPr>
+                <w:noProof/>
+                <w:webHidden/>
+              </w:rPr>
+              <w:fldChar w:fldCharType="begin"/>
+            </w:r>
+            <w:r>
+              <w:rPr>
+                <w:noProof/>
+                <w:webHidden/>
+              </w:rPr>
+              <w:instrText xml:space="preserve"> PAGEREF _Toc334356324 \h </w:instrText>
+            </w:r>
+            <w:r>
+              <w:rPr>
+                <w:noProof/>
+                <w:webHidden/>
+              </w:rPr>
+            </w:r>
+            <w:r>
+              <w:rPr>
+                <w:noProof/>
+                <w:webHidden/>
+              </w:rPr>
+              <w:fldChar w:fldCharType="separate"/>
+            </w:r>
+            <w:r>
+              <w:rPr>
+                <w:noProof/>
+                <w:webHidden/>
+              </w:rPr>
+              <w:t>12</w:t>
+            </w:r>
+            <w:r>
+              <w:rPr>
+                <w:noProof/>
+                <w:webHidden/>
+              </w:rPr>
+              <w:fldChar w:fldCharType="end"/>
+            </w:r>
+          </w:hyperlink>
+        </w:p>
+        <w:p>
+          <w:pPr>
+            <w:pStyle w:val="TOC2"/>
+            <w:tabs>
+              <w:tab w:val="right" w:leader="dot" w:pos="9350"/>
+            </w:tabs>
+            <w:rPr>
+              <w:noProof/>
+              <w:sz w:val="22"/>
+              <w:szCs w:val="22"/>
+            </w:rPr>
+          </w:pPr>
+          <w:hyperlink w:anchor="_Toc334356325" w:history="1">
+            <w:r>
+              <w:rPr>
+                <w:rStyle w:val="Hyperlink"/>
+                <w:noProof/>
+              </w:rPr>
+              <w:t>Facebook API account</w:t>
+            </w:r>
+            <w:r>
+              <w:rPr>
+                <w:noProof/>
+                <w:webHidden/>
+              </w:rPr>
+              <w:tab/>
+            </w:r>
+            <w:r>
+              <w:rPr>
+                <w:noProof/>
+                <w:webHidden/>
+              </w:rPr>
+              <w:fldChar w:fldCharType="begin"/>
+            </w:r>
+            <w:r>
+              <w:rPr>
+                <w:noProof/>
+                <w:webHidden/>
+              </w:rPr>
+              <w:instrText xml:space="preserve"> PAGEREF _Toc334356325 \h </w:instrText>
+            </w:r>
+            <w:r>
+              <w:rPr>
+                <w:noProof/>
+                <w:webHidden/>
+              </w:rPr>
+            </w:r>
+            <w:r>
+              <w:rPr>
+                <w:noProof/>
+                <w:webHidden/>
+              </w:rPr>
+              <w:fldChar w:fldCharType="separate"/>
+            </w:r>
+            <w:r>
+              <w:rPr>
+                <w:noProof/>
+                <w:webHidden/>
+              </w:rPr>
+              <w:t>12</w:t>
             </w:r>
             <w:r>
               <w:rPr>
@@ -1189,13 +2706,13 @@
               <w:szCs w:val="22"/>
             </w:rPr>
           </w:pPr>
-          <w:hyperlink w:anchor="_Toc321814503" w:history="1">
+          <w:hyperlink w:anchor="_Toc334356326" w:history="1">
             <w:r>
               <w:rPr>
                 <w:rStyle w:val="Hyperlink"/>
                 <w:noProof/>
               </w:rPr>
-              <w:t>Coding Conventions</w:t>
+              <w:t>Test</w:t>
             </w:r>
             <w:r>
               <w:rPr>
@@ -1216,1337 +2733,7 @@
                 <w:noProof/>
                 <w:webHidden/>
               </w:rPr>
-              <w:instrText xml:space="preserve"> PAGEREF _Toc321814503 \h </w:instrText>
-            </w:r>
-            <w:r>
-              <w:rPr>
-                <w:noProof/>
-                <w:webHidden/>
-              </w:rPr>
-            </w:r>
-            <w:r>
-              <w:rPr>
-                <w:noProof/>
-                <w:webHidden/>
-              </w:rPr>
-              <w:fldChar w:fldCharType="separate"/>
-            </w:r>
-            <w:r>
-              <w:rPr>
-                <w:noProof/>
-                <w:webHidden/>
-              </w:rPr>
-              <w:t>8</w:t>
-            </w:r>
-            <w:r>
-              <w:rPr>
-                <w:noProof/>
-                <w:webHidden/>
-              </w:rPr>
-              <w:fldChar w:fldCharType="end"/>
-            </w:r>
-          </w:hyperlink>
-        </w:p>
-        <w:p>
-          <w:pPr>
-            <w:pStyle w:val="TOC2"/>
-            <w:tabs>
-              <w:tab w:val="right" w:leader="dot" w:pos="9350"/>
-            </w:tabs>
-            <w:rPr>
-              <w:noProof/>
-              <w:sz w:val="22"/>
-              <w:szCs w:val="22"/>
-            </w:rPr>
-          </w:pPr>
-          <w:hyperlink w:anchor="_Toc321814504" w:history="1">
-            <w:r>
-              <w:rPr>
-                <w:rStyle w:val="Hyperlink"/>
-                <w:noProof/>
-              </w:rPr>
-              <w:t>CSharp</w:t>
-            </w:r>
-            <w:r>
-              <w:rPr>
-                <w:noProof/>
-                <w:webHidden/>
-              </w:rPr>
-              <w:tab/>
-            </w:r>
-            <w:r>
-              <w:rPr>
-                <w:noProof/>
-                <w:webHidden/>
-              </w:rPr>
-              <w:fldChar w:fldCharType="begin"/>
-            </w:r>
-            <w:r>
-              <w:rPr>
-                <w:noProof/>
-                <w:webHidden/>
-              </w:rPr>
-              <w:instrText xml:space="preserve"> PAGEREF _Toc321814504 \h </w:instrText>
-            </w:r>
-            <w:r>
-              <w:rPr>
-                <w:noProof/>
-                <w:webHidden/>
-              </w:rPr>
-            </w:r>
-            <w:r>
-              <w:rPr>
-                <w:noProof/>
-                <w:webHidden/>
-              </w:rPr>
-              <w:fldChar w:fldCharType="separate"/>
-            </w:r>
-            <w:r>
-              <w:rPr>
-                <w:noProof/>
-                <w:webHidden/>
-              </w:rPr>
-              <w:t>8</w:t>
-            </w:r>
-            <w:r>
-              <w:rPr>
-                <w:noProof/>
-                <w:webHidden/>
-              </w:rPr>
-              <w:fldChar w:fldCharType="end"/>
-            </w:r>
-          </w:hyperlink>
-        </w:p>
-        <w:p>
-          <w:pPr>
-            <w:pStyle w:val="TOC3"/>
-            <w:tabs>
-              <w:tab w:val="right" w:leader="dot" w:pos="9350"/>
-            </w:tabs>
-            <w:rPr>
-              <w:noProof/>
-              <w:sz w:val="22"/>
-              <w:szCs w:val="22"/>
-            </w:rPr>
-          </w:pPr>
-          <w:hyperlink w:anchor="_Toc321814505" w:history="1">
-            <w:r>
-              <w:rPr>
-                <w:rStyle w:val="Hyperlink"/>
-                <w:noProof/>
-              </w:rPr>
-              <w:t>Namespace Declarations</w:t>
-            </w:r>
-            <w:r>
-              <w:rPr>
-                <w:noProof/>
-                <w:webHidden/>
-              </w:rPr>
-              <w:tab/>
-            </w:r>
-            <w:r>
-              <w:rPr>
-                <w:noProof/>
-                <w:webHidden/>
-              </w:rPr>
-              <w:fldChar w:fldCharType="begin"/>
-            </w:r>
-            <w:r>
-              <w:rPr>
-                <w:noProof/>
-                <w:webHidden/>
-              </w:rPr>
-              <w:instrText xml:space="preserve"> PAGEREF _Toc321814505 \h </w:instrText>
-            </w:r>
-            <w:r>
-              <w:rPr>
-                <w:noProof/>
-                <w:webHidden/>
-              </w:rPr>
-            </w:r>
-            <w:r>
-              <w:rPr>
-                <w:noProof/>
-                <w:webHidden/>
-              </w:rPr>
-              <w:fldChar w:fldCharType="separate"/>
-            </w:r>
-            <w:r>
-              <w:rPr>
-                <w:noProof/>
-                <w:webHidden/>
-              </w:rPr>
-              <w:t>8</w:t>
-            </w:r>
-            <w:r>
-              <w:rPr>
-                <w:noProof/>
-                <w:webHidden/>
-              </w:rPr>
-              <w:fldChar w:fldCharType="end"/>
-            </w:r>
-          </w:hyperlink>
-        </w:p>
-        <w:p>
-          <w:pPr>
-            <w:pStyle w:val="TOC3"/>
-            <w:tabs>
-              <w:tab w:val="right" w:leader="dot" w:pos="9350"/>
-            </w:tabs>
-            <w:rPr>
-              <w:noProof/>
-              <w:sz w:val="22"/>
-              <w:szCs w:val="22"/>
-            </w:rPr>
-          </w:pPr>
-          <w:hyperlink w:anchor="_Toc321814506" w:history="1">
-            <w:r>
-              <w:rPr>
-                <w:rStyle w:val="Hyperlink"/>
-                <w:noProof/>
-              </w:rPr>
-              <w:t>Using Statements</w:t>
-            </w:r>
-            <w:r>
-              <w:rPr>
-                <w:noProof/>
-                <w:webHidden/>
-              </w:rPr>
-              <w:tab/>
-            </w:r>
-            <w:r>
-              <w:rPr>
-                <w:noProof/>
-                <w:webHidden/>
-              </w:rPr>
-              <w:fldChar w:fldCharType="begin"/>
-            </w:r>
-            <w:r>
-              <w:rPr>
-                <w:noProof/>
-                <w:webHidden/>
-              </w:rPr>
-              <w:instrText xml:space="preserve"> PAGEREF _Toc321814506 \h </w:instrText>
-            </w:r>
-            <w:r>
-              <w:rPr>
-                <w:noProof/>
-                <w:webHidden/>
-              </w:rPr>
-            </w:r>
-            <w:r>
-              <w:rPr>
-                <w:noProof/>
-                <w:webHidden/>
-              </w:rPr>
-              <w:fldChar w:fldCharType="separate"/>
-            </w:r>
-            <w:r>
-              <w:rPr>
-                <w:noProof/>
-                <w:webHidden/>
-              </w:rPr>
-              <w:t>8</w:t>
-            </w:r>
-            <w:r>
-              <w:rPr>
-                <w:noProof/>
-                <w:webHidden/>
-              </w:rPr>
-              <w:fldChar w:fldCharType="end"/>
-            </w:r>
-          </w:hyperlink>
-        </w:p>
-        <w:p>
-          <w:pPr>
-            <w:pStyle w:val="TOC2"/>
-            <w:tabs>
-              <w:tab w:val="right" w:leader="dot" w:pos="9350"/>
-            </w:tabs>
-            <w:rPr>
-              <w:noProof/>
-              <w:sz w:val="22"/>
-              <w:szCs w:val="22"/>
-            </w:rPr>
-          </w:pPr>
-          <w:hyperlink w:anchor="_Toc321814507" w:history="1">
-            <w:r>
-              <w:rPr>
-                <w:rStyle w:val="Hyperlink"/>
-                <w:noProof/>
-              </w:rPr>
-              <w:t>JavaScript</w:t>
-            </w:r>
-            <w:r>
-              <w:rPr>
-                <w:noProof/>
-                <w:webHidden/>
-              </w:rPr>
-              <w:tab/>
-            </w:r>
-            <w:r>
-              <w:rPr>
-                <w:noProof/>
-                <w:webHidden/>
-              </w:rPr>
-              <w:fldChar w:fldCharType="begin"/>
-            </w:r>
-            <w:r>
-              <w:rPr>
-                <w:noProof/>
-                <w:webHidden/>
-              </w:rPr>
-              <w:instrText xml:space="preserve"> PAGEREF _Toc321814507 \h </w:instrText>
-            </w:r>
-            <w:r>
-              <w:rPr>
-                <w:noProof/>
-                <w:webHidden/>
-              </w:rPr>
-            </w:r>
-            <w:r>
-              <w:rPr>
-                <w:noProof/>
-                <w:webHidden/>
-              </w:rPr>
-              <w:fldChar w:fldCharType="separate"/>
-            </w:r>
-            <w:r>
-              <w:rPr>
-                <w:noProof/>
-                <w:webHidden/>
-              </w:rPr>
-              <w:t>8</w:t>
-            </w:r>
-            <w:r>
-              <w:rPr>
-                <w:noProof/>
-                <w:webHidden/>
-              </w:rPr>
-              <w:fldChar w:fldCharType="end"/>
-            </w:r>
-          </w:hyperlink>
-        </w:p>
-        <w:p>
-          <w:pPr>
-            <w:pStyle w:val="TOC2"/>
-            <w:tabs>
-              <w:tab w:val="right" w:leader="dot" w:pos="9350"/>
-            </w:tabs>
-            <w:rPr>
-              <w:noProof/>
-              <w:sz w:val="22"/>
-              <w:szCs w:val="22"/>
-            </w:rPr>
-          </w:pPr>
-          <w:hyperlink w:anchor="_Toc321814508" w:history="1">
-            <w:r>
-              <w:rPr>
-                <w:rStyle w:val="Hyperlink"/>
-                <w:noProof/>
-              </w:rPr>
-              <w:t>T-Sql</w:t>
-            </w:r>
-            <w:r>
-              <w:rPr>
-                <w:noProof/>
-                <w:webHidden/>
-              </w:rPr>
-              <w:tab/>
-            </w:r>
-            <w:r>
-              <w:rPr>
-                <w:noProof/>
-                <w:webHidden/>
-              </w:rPr>
-              <w:fldChar w:fldCharType="begin"/>
-            </w:r>
-            <w:r>
-              <w:rPr>
-                <w:noProof/>
-                <w:webHidden/>
-              </w:rPr>
-              <w:instrText xml:space="preserve"> PAGEREF _Toc321814508 \h </w:instrText>
-            </w:r>
-            <w:r>
-              <w:rPr>
-                <w:noProof/>
-                <w:webHidden/>
-              </w:rPr>
-            </w:r>
-            <w:r>
-              <w:rPr>
-                <w:noProof/>
-                <w:webHidden/>
-              </w:rPr>
-              <w:fldChar w:fldCharType="separate"/>
-            </w:r>
-            <w:r>
-              <w:rPr>
-                <w:noProof/>
-                <w:webHidden/>
-              </w:rPr>
-              <w:t>8</w:t>
-            </w:r>
-            <w:r>
-              <w:rPr>
-                <w:noProof/>
-                <w:webHidden/>
-              </w:rPr>
-              <w:fldChar w:fldCharType="end"/>
-            </w:r>
-          </w:hyperlink>
-        </w:p>
-        <w:p>
-          <w:pPr>
-            <w:pStyle w:val="TOC1"/>
-            <w:tabs>
-              <w:tab w:val="right" w:leader="dot" w:pos="9350"/>
-            </w:tabs>
-            <w:rPr>
-              <w:noProof/>
-              <w:sz w:val="22"/>
-              <w:szCs w:val="22"/>
-            </w:rPr>
-          </w:pPr>
-          <w:hyperlink w:anchor="_Toc321814509" w:history="1">
-            <w:r>
-              <w:rPr>
-                <w:rStyle w:val="Hyperlink"/>
-                <w:noProof/>
-              </w:rPr>
-              <w:t>Debugging</w:t>
-            </w:r>
-            <w:r>
-              <w:rPr>
-                <w:noProof/>
-                <w:webHidden/>
-              </w:rPr>
-              <w:tab/>
-            </w:r>
-            <w:r>
-              <w:rPr>
-                <w:noProof/>
-                <w:webHidden/>
-              </w:rPr>
-              <w:fldChar w:fldCharType="begin"/>
-            </w:r>
-            <w:r>
-              <w:rPr>
-                <w:noProof/>
-                <w:webHidden/>
-              </w:rPr>
-              <w:instrText xml:space="preserve"> PAGEREF _Toc321814509 \h </w:instrText>
-            </w:r>
-            <w:r>
-              <w:rPr>
-                <w:noProof/>
-                <w:webHidden/>
-              </w:rPr>
-            </w:r>
-            <w:r>
-              <w:rPr>
-                <w:noProof/>
-                <w:webHidden/>
-              </w:rPr>
-              <w:fldChar w:fldCharType="separate"/>
-            </w:r>
-            <w:r>
-              <w:rPr>
-                <w:noProof/>
-                <w:webHidden/>
-              </w:rPr>
-              <w:t>9</w:t>
-            </w:r>
-            <w:r>
-              <w:rPr>
-                <w:noProof/>
-                <w:webHidden/>
-              </w:rPr>
-              <w:fldChar w:fldCharType="end"/>
-            </w:r>
-          </w:hyperlink>
-        </w:p>
-        <w:p>
-          <w:pPr>
-            <w:pStyle w:val="TOC2"/>
-            <w:tabs>
-              <w:tab w:val="right" w:leader="dot" w:pos="9350"/>
-            </w:tabs>
-            <w:rPr>
-              <w:noProof/>
-              <w:sz w:val="22"/>
-              <w:szCs w:val="22"/>
-            </w:rPr>
-          </w:pPr>
-          <w:hyperlink w:anchor="_Toc321814510" w:history="1">
-            <w:r>
-              <w:rPr>
-                <w:rStyle w:val="Hyperlink"/>
-                <w:noProof/>
-              </w:rPr>
-              <w:t>WinPhone Client</w:t>
-            </w:r>
-            <w:r>
-              <w:rPr>
-                <w:noProof/>
-                <w:webHidden/>
-              </w:rPr>
-              <w:tab/>
-            </w:r>
-            <w:r>
-              <w:rPr>
-                <w:noProof/>
-                <w:webHidden/>
-              </w:rPr>
-              <w:fldChar w:fldCharType="begin"/>
-            </w:r>
-            <w:r>
-              <w:rPr>
-                <w:noProof/>
-                <w:webHidden/>
-              </w:rPr>
-              <w:instrText xml:space="preserve"> PAGEREF _Toc321814510 \h </w:instrText>
-            </w:r>
-            <w:r>
-              <w:rPr>
-                <w:noProof/>
-                <w:webHidden/>
-              </w:rPr>
-            </w:r>
-            <w:r>
-              <w:rPr>
-                <w:noProof/>
-                <w:webHidden/>
-              </w:rPr>
-              <w:fldChar w:fldCharType="separate"/>
-            </w:r>
-            <w:r>
-              <w:rPr>
-                <w:noProof/>
-                <w:webHidden/>
-              </w:rPr>
-              <w:t>9</w:t>
-            </w:r>
-            <w:r>
-              <w:rPr>
-                <w:noProof/>
-                <w:webHidden/>
-              </w:rPr>
-              <w:fldChar w:fldCharType="end"/>
-            </w:r>
-          </w:hyperlink>
-        </w:p>
-        <w:p>
-          <w:pPr>
-            <w:pStyle w:val="TOC1"/>
-            <w:tabs>
-              <w:tab w:val="right" w:leader="dot" w:pos="9350"/>
-            </w:tabs>
-            <w:rPr>
-              <w:noProof/>
-              <w:sz w:val="22"/>
-              <w:szCs w:val="22"/>
-            </w:rPr>
-          </w:pPr>
-          <w:hyperlink w:anchor="_Toc321814511" w:history="1">
-            <w:r>
-              <w:rPr>
-                <w:rStyle w:val="Hyperlink"/>
-                <w:noProof/>
-              </w:rPr>
-              <w:t>Deployment</w:t>
-            </w:r>
-            <w:r>
-              <w:rPr>
-                <w:noProof/>
-                <w:webHidden/>
-              </w:rPr>
-              <w:tab/>
-            </w:r>
-            <w:r>
-              <w:rPr>
-                <w:noProof/>
-                <w:webHidden/>
-              </w:rPr>
-              <w:fldChar w:fldCharType="begin"/>
-            </w:r>
-            <w:r>
-              <w:rPr>
-                <w:noProof/>
-                <w:webHidden/>
-              </w:rPr>
-              <w:instrText xml:space="preserve"> PAGEREF _Toc321814511 \h </w:instrText>
-            </w:r>
-            <w:r>
-              <w:rPr>
-                <w:noProof/>
-                <w:webHidden/>
-              </w:rPr>
-            </w:r>
-            <w:r>
-              <w:rPr>
-                <w:noProof/>
-                <w:webHidden/>
-              </w:rPr>
-              <w:fldChar w:fldCharType="separate"/>
-            </w:r>
-            <w:r>
-              <w:rPr>
-                <w:noProof/>
-                <w:webHidden/>
-              </w:rPr>
-              <w:t>10</w:t>
-            </w:r>
-            <w:r>
-              <w:rPr>
-                <w:noProof/>
-                <w:webHidden/>
-              </w:rPr>
-              <w:fldChar w:fldCharType="end"/>
-            </w:r>
-          </w:hyperlink>
-        </w:p>
-        <w:p>
-          <w:pPr>
-            <w:pStyle w:val="TOC2"/>
-            <w:tabs>
-              <w:tab w:val="right" w:leader="dot" w:pos="9350"/>
-            </w:tabs>
-            <w:rPr>
-              <w:noProof/>
-              <w:sz w:val="22"/>
-              <w:szCs w:val="22"/>
-            </w:rPr>
-          </w:pPr>
-          <w:hyperlink w:anchor="_Toc321814512" w:history="1">
-            <w:r>
-              <w:rPr>
-                <w:rStyle w:val="Hyperlink"/>
-                <w:noProof/>
-              </w:rPr>
-              <w:t>Domain Management</w:t>
-            </w:r>
-            <w:r>
-              <w:rPr>
-                <w:noProof/>
-                <w:webHidden/>
-              </w:rPr>
-              <w:tab/>
-            </w:r>
-            <w:r>
-              <w:rPr>
-                <w:noProof/>
-                <w:webHidden/>
-              </w:rPr>
-              <w:fldChar w:fldCharType="begin"/>
-            </w:r>
-            <w:r>
-              <w:rPr>
-                <w:noProof/>
-                <w:webHidden/>
-              </w:rPr>
-              <w:instrText xml:space="preserve"> PAGEREF _Toc321814512 \h </w:instrText>
-            </w:r>
-            <w:r>
-              <w:rPr>
-                <w:noProof/>
-                <w:webHidden/>
-              </w:rPr>
-            </w:r>
-            <w:r>
-              <w:rPr>
-                <w:noProof/>
-                <w:webHidden/>
-              </w:rPr>
-              <w:fldChar w:fldCharType="separate"/>
-            </w:r>
-            <w:r>
-              <w:rPr>
-                <w:noProof/>
-                <w:webHidden/>
-              </w:rPr>
-              <w:t>10</w:t>
-            </w:r>
-            <w:r>
-              <w:rPr>
-                <w:noProof/>
-                <w:webHidden/>
-              </w:rPr>
-              <w:fldChar w:fldCharType="end"/>
-            </w:r>
-          </w:hyperlink>
-        </w:p>
-        <w:p>
-          <w:pPr>
-            <w:pStyle w:val="TOC2"/>
-            <w:tabs>
-              <w:tab w:val="right" w:leader="dot" w:pos="9350"/>
-            </w:tabs>
-            <w:rPr>
-              <w:noProof/>
-              <w:sz w:val="22"/>
-              <w:szCs w:val="22"/>
-            </w:rPr>
-          </w:pPr>
-          <w:hyperlink w:anchor="_Toc321814513" w:history="1">
-            <w:r>
-              <w:rPr>
-                <w:rStyle w:val="Hyperlink"/>
-                <w:noProof/>
-              </w:rPr>
-              <w:t>Azure Accounts</w:t>
-            </w:r>
-            <w:r>
-              <w:rPr>
-                <w:noProof/>
-                <w:webHidden/>
-              </w:rPr>
-              <w:tab/>
-            </w:r>
-            <w:r>
-              <w:rPr>
-                <w:noProof/>
-                <w:webHidden/>
-              </w:rPr>
-              <w:fldChar w:fldCharType="begin"/>
-            </w:r>
-            <w:r>
-              <w:rPr>
-                <w:noProof/>
-                <w:webHidden/>
-              </w:rPr>
-              <w:instrText xml:space="preserve"> PAGEREF _Toc321814513 \h </w:instrText>
-            </w:r>
-            <w:r>
-              <w:rPr>
-                <w:noProof/>
-                <w:webHidden/>
-              </w:rPr>
-            </w:r>
-            <w:r>
-              <w:rPr>
-                <w:noProof/>
-                <w:webHidden/>
-              </w:rPr>
-              <w:fldChar w:fldCharType="separate"/>
-            </w:r>
-            <w:r>
-              <w:rPr>
-                <w:noProof/>
-                <w:webHidden/>
-              </w:rPr>
-              <w:t>10</w:t>
-            </w:r>
-            <w:r>
-              <w:rPr>
-                <w:noProof/>
-                <w:webHidden/>
-              </w:rPr>
-              <w:fldChar w:fldCharType="end"/>
-            </w:r>
-          </w:hyperlink>
-        </w:p>
-        <w:p>
-          <w:pPr>
-            <w:pStyle w:val="TOC2"/>
-            <w:tabs>
-              <w:tab w:val="right" w:leader="dot" w:pos="9350"/>
-            </w:tabs>
-            <w:rPr>
-              <w:noProof/>
-              <w:sz w:val="22"/>
-              <w:szCs w:val="22"/>
-            </w:rPr>
-          </w:pPr>
-          <w:hyperlink w:anchor="_Toc321814514" w:history="1">
-            <w:r>
-              <w:rPr>
-                <w:rStyle w:val="Hyperlink"/>
-                <w:noProof/>
-              </w:rPr>
-              <w:t>Deployment Conventions</w:t>
-            </w:r>
-            <w:r>
-              <w:rPr>
-                <w:noProof/>
-                <w:webHidden/>
-              </w:rPr>
-              <w:tab/>
-            </w:r>
-            <w:r>
-              <w:rPr>
-                <w:noProof/>
-                <w:webHidden/>
-              </w:rPr>
-              <w:fldChar w:fldCharType="begin"/>
-            </w:r>
-            <w:r>
-              <w:rPr>
-                <w:noProof/>
-                <w:webHidden/>
-              </w:rPr>
-              <w:instrText xml:space="preserve"> PAGEREF _Toc321814514 \h </w:instrText>
-            </w:r>
-            <w:r>
-              <w:rPr>
-                <w:noProof/>
-                <w:webHidden/>
-              </w:rPr>
-            </w:r>
-            <w:r>
-              <w:rPr>
-                <w:noProof/>
-                <w:webHidden/>
-              </w:rPr>
-              <w:fldChar w:fldCharType="separate"/>
-            </w:r>
-            <w:r>
-              <w:rPr>
-                <w:noProof/>
-                <w:webHidden/>
-              </w:rPr>
-              <w:t>10</w:t>
-            </w:r>
-            <w:r>
-              <w:rPr>
-                <w:noProof/>
-                <w:webHidden/>
-              </w:rPr>
-              <w:fldChar w:fldCharType="end"/>
-            </w:r>
-          </w:hyperlink>
-        </w:p>
-        <w:p>
-          <w:pPr>
-            <w:pStyle w:val="TOC2"/>
-            <w:tabs>
-              <w:tab w:val="right" w:leader="dot" w:pos="9350"/>
-            </w:tabs>
-            <w:rPr>
-              <w:noProof/>
-              <w:sz w:val="22"/>
-              <w:szCs w:val="22"/>
-            </w:rPr>
-          </w:pPr>
-          <w:hyperlink w:anchor="_Toc321814515" w:history="1">
-            <w:r>
-              <w:rPr>
-                <w:rStyle w:val="Hyperlink"/>
-                <w:noProof/>
-              </w:rPr>
-              <w:t>SQL Azure</w:t>
-            </w:r>
-            <w:r>
-              <w:rPr>
-                <w:noProof/>
-                <w:webHidden/>
-              </w:rPr>
-              <w:tab/>
-            </w:r>
-            <w:r>
-              <w:rPr>
-                <w:noProof/>
-                <w:webHidden/>
-              </w:rPr>
-              <w:fldChar w:fldCharType="begin"/>
-            </w:r>
-            <w:r>
-              <w:rPr>
-                <w:noProof/>
-                <w:webHidden/>
-              </w:rPr>
-              <w:instrText xml:space="preserve"> PAGEREF _Toc321814515 \h </w:instrText>
-            </w:r>
-            <w:r>
-              <w:rPr>
-                <w:noProof/>
-                <w:webHidden/>
-              </w:rPr>
-            </w:r>
-            <w:r>
-              <w:rPr>
-                <w:noProof/>
-                <w:webHidden/>
-              </w:rPr>
-              <w:fldChar w:fldCharType="separate"/>
-            </w:r>
-            <w:r>
-              <w:rPr>
-                <w:noProof/>
-                <w:webHidden/>
-              </w:rPr>
-              <w:t>10</w:t>
-            </w:r>
-            <w:r>
-              <w:rPr>
-                <w:noProof/>
-                <w:webHidden/>
-              </w:rPr>
-              <w:fldChar w:fldCharType="end"/>
-            </w:r>
-          </w:hyperlink>
-        </w:p>
-        <w:p>
-          <w:pPr>
-            <w:pStyle w:val="TOC3"/>
-            <w:tabs>
-              <w:tab w:val="right" w:leader="dot" w:pos="9350"/>
-            </w:tabs>
-            <w:rPr>
-              <w:noProof/>
-              <w:sz w:val="22"/>
-              <w:szCs w:val="22"/>
-            </w:rPr>
-          </w:pPr>
-          <w:hyperlink w:anchor="_Toc321814516" w:history="1">
-            <w:r>
-              <w:rPr>
-                <w:rStyle w:val="Hyperlink"/>
-                <w:noProof/>
-              </w:rPr>
-              <w:t>DAC</w:t>
-            </w:r>
-            <w:r>
-              <w:rPr>
-                <w:noProof/>
-                <w:webHidden/>
-              </w:rPr>
-              <w:tab/>
-            </w:r>
-            <w:r>
-              <w:rPr>
-                <w:noProof/>
-                <w:webHidden/>
-              </w:rPr>
-              <w:fldChar w:fldCharType="begin"/>
-            </w:r>
-            <w:r>
-              <w:rPr>
-                <w:noProof/>
-                <w:webHidden/>
-              </w:rPr>
-              <w:instrText xml:space="preserve"> PAGEREF _Toc321814516 \h </w:instrText>
-            </w:r>
-            <w:r>
-              <w:rPr>
-                <w:noProof/>
-                <w:webHidden/>
-              </w:rPr>
-            </w:r>
-            <w:r>
-              <w:rPr>
-                <w:noProof/>
-                <w:webHidden/>
-              </w:rPr>
-              <w:fldChar w:fldCharType="separate"/>
-            </w:r>
-            <w:r>
-              <w:rPr>
-                <w:noProof/>
-                <w:webHidden/>
-              </w:rPr>
-              <w:t>10</w:t>
-            </w:r>
-            <w:r>
-              <w:rPr>
-                <w:noProof/>
-                <w:webHidden/>
-              </w:rPr>
-              <w:fldChar w:fldCharType="end"/>
-            </w:r>
-          </w:hyperlink>
-        </w:p>
-        <w:p>
-          <w:pPr>
-            <w:pStyle w:val="TOC3"/>
-            <w:tabs>
-              <w:tab w:val="right" w:leader="dot" w:pos="9350"/>
-            </w:tabs>
-            <w:rPr>
-              <w:noProof/>
-              <w:sz w:val="22"/>
-              <w:szCs w:val="22"/>
-            </w:rPr>
-          </w:pPr>
-          <w:hyperlink w:anchor="_Toc321814517" w:history="1">
-            <w:r>
-              <w:rPr>
-                <w:rStyle w:val="Hyperlink"/>
-                <w:noProof/>
-              </w:rPr>
-              <w:t>Backup</w:t>
-            </w:r>
-            <w:r>
-              <w:rPr>
-                <w:noProof/>
-                <w:webHidden/>
-              </w:rPr>
-              <w:tab/>
-            </w:r>
-            <w:r>
-              <w:rPr>
-                <w:noProof/>
-                <w:webHidden/>
-              </w:rPr>
-              <w:fldChar w:fldCharType="begin"/>
-            </w:r>
-            <w:r>
-              <w:rPr>
-                <w:noProof/>
-                <w:webHidden/>
-              </w:rPr>
-              <w:instrText xml:space="preserve"> PAGEREF _Toc321814517 \h </w:instrText>
-            </w:r>
-            <w:r>
-              <w:rPr>
-                <w:noProof/>
-                <w:webHidden/>
-              </w:rPr>
-            </w:r>
-            <w:r>
-              <w:rPr>
-                <w:noProof/>
-                <w:webHidden/>
-              </w:rPr>
-              <w:fldChar w:fldCharType="separate"/>
-            </w:r>
-            <w:r>
-              <w:rPr>
-                <w:noProof/>
-                <w:webHidden/>
-              </w:rPr>
-              <w:t>10</w:t>
-            </w:r>
-            <w:r>
-              <w:rPr>
-                <w:noProof/>
-                <w:webHidden/>
-              </w:rPr>
-              <w:fldChar w:fldCharType="end"/>
-            </w:r>
-          </w:hyperlink>
-        </w:p>
-        <w:p>
-          <w:pPr>
-            <w:pStyle w:val="TOC3"/>
-            <w:tabs>
-              <w:tab w:val="right" w:leader="dot" w:pos="9350"/>
-            </w:tabs>
-            <w:rPr>
-              <w:noProof/>
-              <w:sz w:val="22"/>
-              <w:szCs w:val="22"/>
-            </w:rPr>
-          </w:pPr>
-          <w:hyperlink w:anchor="_Toc321814518" w:history="1">
-            <w:r>
-              <w:rPr>
-                <w:rStyle w:val="Hyperlink"/>
-                <w:noProof/>
-              </w:rPr>
-              <w:t>Generating Data Script</w:t>
-            </w:r>
-            <w:r>
-              <w:rPr>
-                <w:noProof/>
-                <w:webHidden/>
-              </w:rPr>
-              <w:tab/>
-            </w:r>
-            <w:r>
-              <w:rPr>
-                <w:noProof/>
-                <w:webHidden/>
-              </w:rPr>
-              <w:fldChar w:fldCharType="begin"/>
-            </w:r>
-            <w:r>
-              <w:rPr>
-                <w:noProof/>
-                <w:webHidden/>
-              </w:rPr>
-              <w:instrText xml:space="preserve"> PAGEREF _Toc321814518 \h </w:instrText>
-            </w:r>
-            <w:r>
-              <w:rPr>
-                <w:noProof/>
-                <w:webHidden/>
-              </w:rPr>
-            </w:r>
-            <w:r>
-              <w:rPr>
-                <w:noProof/>
-                <w:webHidden/>
-              </w:rPr>
-              <w:fldChar w:fldCharType="separate"/>
-            </w:r>
-            <w:r>
-              <w:rPr>
-                <w:noProof/>
-                <w:webHidden/>
-              </w:rPr>
-              <w:t>11</w:t>
-            </w:r>
-            <w:r>
-              <w:rPr>
-                <w:noProof/>
-                <w:webHidden/>
-              </w:rPr>
-              <w:fldChar w:fldCharType="end"/>
-            </w:r>
-          </w:hyperlink>
-        </w:p>
-        <w:p>
-          <w:pPr>
-            <w:pStyle w:val="TOC3"/>
-            <w:tabs>
-              <w:tab w:val="right" w:leader="dot" w:pos="9350"/>
-            </w:tabs>
-            <w:rPr>
-              <w:noProof/>
-              <w:sz w:val="22"/>
-              <w:szCs w:val="22"/>
-            </w:rPr>
-          </w:pPr>
-          <w:hyperlink w:anchor="_Toc321814519" w:history="1">
-            <w:r>
-              <w:rPr>
-                <w:rStyle w:val="Hyperlink"/>
-                <w:noProof/>
-              </w:rPr>
-              <w:t>Rename</w:t>
-            </w:r>
-            <w:r>
-              <w:rPr>
-                <w:noProof/>
-                <w:webHidden/>
-              </w:rPr>
-              <w:tab/>
-            </w:r>
-            <w:r>
-              <w:rPr>
-                <w:noProof/>
-                <w:webHidden/>
-              </w:rPr>
-              <w:fldChar w:fldCharType="begin"/>
-            </w:r>
-            <w:r>
-              <w:rPr>
-                <w:noProof/>
-                <w:webHidden/>
-              </w:rPr>
-              <w:instrText xml:space="preserve"> PAGEREF _Toc321814519 \h </w:instrText>
-            </w:r>
-            <w:r>
-              <w:rPr>
-                <w:noProof/>
-                <w:webHidden/>
-              </w:rPr>
-            </w:r>
-            <w:r>
-              <w:rPr>
-                <w:noProof/>
-                <w:webHidden/>
-              </w:rPr>
-              <w:fldChar w:fldCharType="separate"/>
-            </w:r>
-            <w:r>
-              <w:rPr>
-                <w:noProof/>
-                <w:webHidden/>
-              </w:rPr>
-              <w:t>11</w:t>
-            </w:r>
-            <w:r>
-              <w:rPr>
-                <w:noProof/>
-                <w:webHidden/>
-              </w:rPr>
-              <w:fldChar w:fldCharType="end"/>
-            </w:r>
-          </w:hyperlink>
-        </w:p>
-        <w:p>
-          <w:pPr>
-            <w:pStyle w:val="TOC2"/>
-            <w:tabs>
-              <w:tab w:val="right" w:leader="dot" w:pos="9350"/>
-            </w:tabs>
-            <w:rPr>
-              <w:noProof/>
-              <w:sz w:val="22"/>
-              <w:szCs w:val="22"/>
-            </w:rPr>
-          </w:pPr>
-          <w:hyperlink w:anchor="_Toc321814520" w:history="1">
-            <w:r>
-              <w:rPr>
-                <w:rStyle w:val="Hyperlink"/>
-                <w:noProof/>
-              </w:rPr>
-              <w:t>dotnet-Host</w:t>
-            </w:r>
-            <w:r>
-              <w:rPr>
-                <w:noProof/>
-                <w:webHidden/>
-              </w:rPr>
-              <w:tab/>
-            </w:r>
-            <w:r>
-              <w:rPr>
-                <w:noProof/>
-                <w:webHidden/>
-              </w:rPr>
-              <w:fldChar w:fldCharType="begin"/>
-            </w:r>
-            <w:r>
-              <w:rPr>
-                <w:noProof/>
-                <w:webHidden/>
-              </w:rPr>
-              <w:instrText xml:space="preserve"> PAGEREF _Toc321814520 \h </w:instrText>
-            </w:r>
-            <w:r>
-              <w:rPr>
-                <w:noProof/>
-                <w:webHidden/>
-              </w:rPr>
-            </w:r>
-            <w:r>
-              <w:rPr>
-                <w:noProof/>
-                <w:webHidden/>
-              </w:rPr>
-              <w:fldChar w:fldCharType="separate"/>
-            </w:r>
-            <w:r>
-              <w:rPr>
-                <w:noProof/>
-                <w:webHidden/>
-              </w:rPr>
-              <w:t>11</w:t>
-            </w:r>
-            <w:r>
-              <w:rPr>
-                <w:noProof/>
-                <w:webHidden/>
-              </w:rPr>
-              <w:fldChar w:fldCharType="end"/>
-            </w:r>
-          </w:hyperlink>
-        </w:p>
-        <w:p>
-          <w:pPr>
-            <w:pStyle w:val="TOC2"/>
-            <w:tabs>
-              <w:tab w:val="right" w:leader="dot" w:pos="9350"/>
-            </w:tabs>
-            <w:rPr>
-              <w:noProof/>
-              <w:sz w:val="22"/>
-              <w:szCs w:val="22"/>
-            </w:rPr>
-          </w:pPr>
-          <w:hyperlink w:anchor="_Toc321814521" w:history="1">
-            <w:r>
-              <w:rPr>
-                <w:rStyle w:val="Hyperlink"/>
-                <w:noProof/>
-              </w:rPr>
-              <w:t>iOS Device</w:t>
-            </w:r>
-            <w:r>
-              <w:rPr>
-                <w:noProof/>
-                <w:webHidden/>
-              </w:rPr>
-              <w:tab/>
-            </w:r>
-            <w:r>
-              <w:rPr>
-                <w:noProof/>
-                <w:webHidden/>
-              </w:rPr>
-              <w:fldChar w:fldCharType="begin"/>
-            </w:r>
-            <w:r>
-              <w:rPr>
-                <w:noProof/>
-                <w:webHidden/>
-              </w:rPr>
-              <w:instrText xml:space="preserve"> PAGEREF _Toc321814521 \h </w:instrText>
-            </w:r>
-            <w:r>
-              <w:rPr>
-                <w:noProof/>
-                <w:webHidden/>
-              </w:rPr>
-            </w:r>
-            <w:r>
-              <w:rPr>
-                <w:noProof/>
-                <w:webHidden/>
-              </w:rPr>
-              <w:fldChar w:fldCharType="separate"/>
-            </w:r>
-            <w:r>
-              <w:rPr>
-                <w:noProof/>
-                <w:webHidden/>
-              </w:rPr>
-              <w:t>12</w:t>
-            </w:r>
-            <w:r>
-              <w:rPr>
-                <w:noProof/>
-                <w:webHidden/>
-              </w:rPr>
-              <w:fldChar w:fldCharType="end"/>
-            </w:r>
-          </w:hyperlink>
-        </w:p>
-        <w:p>
-          <w:pPr>
-            <w:pStyle w:val="TOC1"/>
-            <w:tabs>
-              <w:tab w:val="right" w:leader="dot" w:pos="9350"/>
-            </w:tabs>
-            <w:rPr>
-              <w:noProof/>
-              <w:sz w:val="22"/>
-              <w:szCs w:val="22"/>
-            </w:rPr>
-          </w:pPr>
-          <w:hyperlink w:anchor="_Toc321814522" w:history="1">
-            <w:r>
-              <w:rPr>
-                <w:rStyle w:val="Hyperlink"/>
-                <w:noProof/>
-              </w:rPr>
-              <w:t>Test</w:t>
-            </w:r>
-            <w:r>
-              <w:rPr>
-                <w:noProof/>
-                <w:webHidden/>
-              </w:rPr>
-              <w:tab/>
-            </w:r>
-            <w:r>
-              <w:rPr>
-                <w:noProof/>
-                <w:webHidden/>
-              </w:rPr>
-              <w:fldChar w:fldCharType="begin"/>
-            </w:r>
-            <w:r>
-              <w:rPr>
-                <w:noProof/>
-                <w:webHidden/>
-              </w:rPr>
-              <w:instrText xml:space="preserve"> PAGEREF _Toc321814522 \h </w:instrText>
+              <w:instrText xml:space="preserve"> PAGEREF _Toc334356326 \h </w:instrText>
             </w:r>
             <w:r>
               <w:rPr>
@@ -2593,21 +2780,21 @@
       <w:pPr>
         <w:pStyle w:val="Heading1"/>
       </w:pPr>
-      <w:bookmarkStart w:id="0" w:name="_Toc321814487"/>
+      <w:bookmarkStart w:id="1" w:name="_Toc334356289"/>
       <w:r>
         <w:t>Source Control</w:t>
       </w:r>
-      <w:bookmarkEnd w:id="0"/>
+      <w:bookmarkEnd w:id="1"/>
     </w:p>
     <w:p>
       <w:pPr>
         <w:pStyle w:val="Heading2"/>
       </w:pPr>
-      <w:bookmarkStart w:id="1" w:name="_Toc321814488"/>
+      <w:bookmarkStart w:id="2" w:name="_Toc334356290"/>
       <w:r>
         <w:t>Repositories</w:t>
       </w:r>
-      <w:bookmarkEnd w:id="1"/>
+      <w:bookmarkEnd w:id="2"/>
     </w:p>
     <w:p>
       <w:pPr>
@@ -2695,14 +2882,14 @@
       <w:pPr>
         <w:pStyle w:val="Heading2"/>
       </w:pPr>
-      <w:bookmarkStart w:id="2" w:name="_Toc321814489"/>
+      <w:bookmarkStart w:id="3" w:name="_Toc334356291"/>
       <w:r>
         <w:t>D</w:t>
       </w:r>
       <w:r>
         <w:t>ocumentation</w:t>
       </w:r>
-      <w:bookmarkEnd w:id="2"/>
+      <w:bookmarkEnd w:id="3"/>
     </w:p>
     <w:p>
       <w:r>
@@ -2798,11 +2985,11 @@
       <w:pPr>
         <w:pStyle w:val="Heading3"/>
       </w:pPr>
-      <w:bookmarkStart w:id="3" w:name="_Toc321814490"/>
+      <w:bookmarkStart w:id="4" w:name="_Toc334356292"/>
       <w:r>
         <w:t>Structure</w:t>
       </w:r>
-      <w:bookmarkEnd w:id="3"/>
+      <w:bookmarkEnd w:id="4"/>
     </w:p>
     <w:p>
       <w:r>
@@ -2968,7 +3155,7 @@
       <w:pPr>
         <w:pStyle w:val="Heading2"/>
       </w:pPr>
-      <w:bookmarkStart w:id="4" w:name="_Toc321814491"/>
+      <w:bookmarkStart w:id="5" w:name="_Toc334356293"/>
       <w:r>
         <w:lastRenderedPageBreak/>
         <w:t>Source</w:t>
@@ -2976,7 +3163,7 @@
       <w:r>
         <w:t xml:space="preserve"> Code</w:t>
       </w:r>
-      <w:bookmarkEnd w:id="4"/>
+      <w:bookmarkEnd w:id="5"/>
     </w:p>
     <w:p>
       <w:r>
@@ -3076,11 +3263,11 @@
       <w:pPr>
         <w:pStyle w:val="Heading3"/>
       </w:pPr>
-      <w:bookmarkStart w:id="5" w:name="_Toc321814492"/>
+      <w:bookmarkStart w:id="6" w:name="_Toc334356294"/>
       <w:r>
         <w:t>Structure</w:t>
       </w:r>
-      <w:bookmarkEnd w:id="5"/>
+      <w:bookmarkEnd w:id="6"/>
     </w:p>
     <w:p>
       <w:r>
@@ -3393,12 +3580,12 @@
       <w:pPr>
         <w:pStyle w:val="Heading2"/>
       </w:pPr>
-      <w:bookmarkStart w:id="6" w:name="_Toc321814493"/>
+      <w:bookmarkStart w:id="7" w:name="_Toc334356295"/>
       <w:r>
         <w:lastRenderedPageBreak/>
         <w:t>Enlisting and Making Changes</w:t>
       </w:r>
-      <w:bookmarkEnd w:id="6"/>
+      <w:bookmarkEnd w:id="7"/>
     </w:p>
     <w:p>
       <w:r>
@@ -3754,14 +3941,14 @@
           <w:b/>
         </w:rPr>
       </w:pPr>
-      <w:bookmarkStart w:id="7" w:name="_Toc321814494"/>
+      <w:bookmarkStart w:id="8" w:name="_Toc334356296"/>
       <w:r>
         <w:rPr>
           <w:b/>
         </w:rPr>
         <w:t>Naming Conventions</w:t>
       </w:r>
-      <w:bookmarkEnd w:id="7"/>
+      <w:bookmarkEnd w:id="8"/>
     </w:p>
     <w:p>
       <w:r>
@@ -3950,11 +4137,11 @@
       <w:pPr>
         <w:pStyle w:val="Heading2"/>
       </w:pPr>
-      <w:bookmarkStart w:id="8" w:name="_Toc321814495"/>
+      <w:bookmarkStart w:id="9" w:name="_Toc334356297"/>
       <w:r>
         <w:t>Branching</w:t>
       </w:r>
-      <w:bookmarkEnd w:id="8"/>
+      <w:bookmarkEnd w:id="9"/>
     </w:p>
     <w:p>
       <w:r>
@@ -3965,11 +4152,11 @@
       <w:pPr>
         <w:pStyle w:val="Heading3"/>
       </w:pPr>
-      <w:bookmarkStart w:id="9" w:name="_Toc321814496"/>
+      <w:bookmarkStart w:id="10" w:name="_Toc334356298"/>
       <w:r>
         <w:t>Commands</w:t>
       </w:r>
-      <w:bookmarkEnd w:id="9"/>
+      <w:bookmarkEnd w:id="10"/>
     </w:p>
     <w:p>
       <w:r>
@@ -4313,11 +4500,11 @@
       <w:pPr>
         <w:pStyle w:val="Heading3"/>
       </w:pPr>
-      <w:bookmarkStart w:id="10" w:name="_Toc321814497"/>
+      <w:bookmarkStart w:id="11" w:name="_Toc334356299"/>
       <w:r>
         <w:t>Conventions</w:t>
       </w:r>
-      <w:bookmarkEnd w:id="10"/>
+      <w:bookmarkEnd w:id="11"/>
     </w:p>
     <w:p>
       <w:r>
@@ -4826,32 +5013,32 @@
       <w:pPr>
         <w:pStyle w:val="Heading1"/>
       </w:pPr>
-      <w:bookmarkStart w:id="11" w:name="_Toc321814498"/>
+      <w:bookmarkStart w:id="12" w:name="_Toc334356300"/>
       <w:r>
         <w:lastRenderedPageBreak/>
         <w:t>Build Environment</w:t>
       </w:r>
-      <w:bookmarkEnd w:id="11"/>
+      <w:bookmarkEnd w:id="12"/>
     </w:p>
     <w:p>
       <w:pPr>
         <w:pStyle w:val="Heading1"/>
       </w:pPr>
-      <w:bookmarkStart w:id="12" w:name="_Toc321814499"/>
+      <w:bookmarkStart w:id="13" w:name="_Toc334356301"/>
       <w:r>
         <w:t>Build</w:t>
       </w:r>
-      <w:bookmarkEnd w:id="12"/>
+      <w:bookmarkEnd w:id="13"/>
     </w:p>
     <w:p>
       <w:pPr>
         <w:pStyle w:val="Heading2"/>
       </w:pPr>
-      <w:bookmarkStart w:id="13" w:name="_Toc321814500"/>
+      <w:bookmarkStart w:id="14" w:name="_Toc334356302"/>
       <w:r>
         <w:t>Windows</w:t>
       </w:r>
-      <w:bookmarkEnd w:id="13"/>
+      <w:bookmarkEnd w:id="14"/>
     </w:p>
     <w:p>
       <w:pPr>
@@ -4888,11 +5075,11 @@
       <w:pPr>
         <w:pStyle w:val="Heading3"/>
       </w:pPr>
-      <w:bookmarkStart w:id="14" w:name="_Toc321814501"/>
+      <w:bookmarkStart w:id="15" w:name="_Toc334356303"/>
       <w:r>
         <w:t>Azure Project</w:t>
       </w:r>
-      <w:bookmarkEnd w:id="14"/>
+      <w:bookmarkEnd w:id="15"/>
     </w:p>
     <w:p>
       <w:pPr>
@@ -4929,14 +5116,12 @@
       <w:r>
         <w:t xml:space="preserve"> against another deployment by opening the Azure project properties, selecting the Development tab, and then choosing the specific configuration to use.</w:t>
       </w:r>
-      <w:bookmarkStart w:id="15" w:name="_GoBack"/>
-      <w:bookmarkEnd w:id="15"/>
     </w:p>
     <w:p>
       <w:pPr>
         <w:pStyle w:val="Heading2"/>
       </w:pPr>
-      <w:bookmarkStart w:id="16" w:name="_Toc321814502"/>
+      <w:bookmarkStart w:id="16" w:name="_Toc334356304"/>
       <w:proofErr w:type="spellStart"/>
       <w:r>
         <w:t>iOS</w:t>
@@ -5023,7 +5208,7 @@
       <w:pPr>
         <w:pStyle w:val="Heading1"/>
       </w:pPr>
-      <w:bookmarkStart w:id="17" w:name="_Toc321814503"/>
+      <w:bookmarkStart w:id="17" w:name="_Toc334356305"/>
       <w:r>
         <w:lastRenderedPageBreak/>
         <w:t>Coding Conventions</w:t>
@@ -5034,7 +5219,7 @@
       <w:pPr>
         <w:pStyle w:val="Heading2"/>
       </w:pPr>
-      <w:bookmarkStart w:id="18" w:name="_Toc321814504"/>
+      <w:bookmarkStart w:id="18" w:name="_Toc334356306"/>
       <w:proofErr w:type="spellStart"/>
       <w:r>
         <w:t>CSharp</w:t>
@@ -5046,7 +5231,7 @@
       <w:pPr>
         <w:pStyle w:val="Heading3"/>
       </w:pPr>
-      <w:bookmarkStart w:id="19" w:name="_Toc321814505"/>
+      <w:bookmarkStart w:id="19" w:name="_Toc334356307"/>
       <w:r>
         <w:t>Namespace Declarations</w:t>
       </w:r>
@@ -5089,7 +5274,7 @@
       <w:pPr>
         <w:pStyle w:val="Heading3"/>
       </w:pPr>
-      <w:bookmarkStart w:id="20" w:name="_Toc321814506"/>
+      <w:bookmarkStart w:id="20" w:name="_Toc334356308"/>
       <w:r>
         <w:t>Using Statements</w:t>
       </w:r>
@@ -5504,7 +5689,7 @@
       <w:pPr>
         <w:pStyle w:val="Heading2"/>
       </w:pPr>
-      <w:bookmarkStart w:id="21" w:name="_Toc321814507"/>
+      <w:bookmarkStart w:id="21" w:name="_Toc334356309"/>
       <w:r>
         <w:t>JavaScript</w:t>
       </w:r>
@@ -5514,7 +5699,7 @@
       <w:pPr>
         <w:pStyle w:val="Heading2"/>
       </w:pPr>
-      <w:bookmarkStart w:id="22" w:name="_Toc321814508"/>
+      <w:bookmarkStart w:id="22" w:name="_Toc334356310"/>
       <w:r>
         <w:t>T-</w:t>
       </w:r>
@@ -5542,7 +5727,7 @@
       <w:pPr>
         <w:pStyle w:val="Heading1"/>
       </w:pPr>
-      <w:bookmarkStart w:id="23" w:name="_Toc321814509"/>
+      <w:bookmarkStart w:id="23" w:name="_Toc334356311"/>
       <w:r>
         <w:lastRenderedPageBreak/>
         <w:t>Debugging</w:t>
@@ -5553,7 +5738,7 @@
       <w:pPr>
         <w:pStyle w:val="Heading2"/>
       </w:pPr>
-      <w:bookmarkStart w:id="24" w:name="_Toc321814510"/>
+      <w:bookmarkStart w:id="24" w:name="_Toc334356312"/>
       <w:proofErr w:type="spellStart"/>
       <w:r>
         <w:t>WinPhone</w:t>
@@ -5657,7 +5842,7 @@
       <w:pPr>
         <w:pStyle w:val="Heading1"/>
       </w:pPr>
-      <w:bookmarkStart w:id="25" w:name="_Toc321814511"/>
+      <w:bookmarkStart w:id="25" w:name="_Toc334356313"/>
       <w:r>
         <w:lastRenderedPageBreak/>
         <w:t>Deployment</w:t>
@@ -5668,7 +5853,7 @@
       <w:pPr>
         <w:pStyle w:val="Heading2"/>
       </w:pPr>
-      <w:bookmarkStart w:id="26" w:name="_Toc321814512"/>
+      <w:bookmarkStart w:id="26" w:name="_Toc334356314"/>
       <w:r>
         <w:t>Domain Management</w:t>
       </w:r>
@@ -5718,7 +5903,7 @@
       <w:pPr>
         <w:pStyle w:val="Heading2"/>
       </w:pPr>
-      <w:bookmarkStart w:id="27" w:name="_Toc321814513"/>
+      <w:bookmarkStart w:id="27" w:name="_Toc334356315"/>
       <w:r>
         <w:t>Azure Accounts</w:t>
       </w:r>
@@ -5737,29 +5922,13 @@
         <w:t xml:space="preserve">a </w:t>
       </w:r>
       <w:r>
-        <w:t xml:space="preserve">Microsoft </w:t>
-      </w:r>
-      <w:proofErr w:type="spellStart"/>
-      <w:r>
-        <w:t>BizSpark</w:t>
-      </w:r>
-      <w:proofErr w:type="spellEnd"/>
-      <w:r>
-        <w:t xml:space="preserve"> member, providing access to free software and an Azure </w:t>
+        <w:t xml:space="preserve">Microsoft BizSpark member, providing access to free software and an Azure </w:t>
       </w:r>
       <w:r>
         <w:t xml:space="preserve">account with limited resources available for up to eight developers. There are </w:t>
       </w:r>
       <w:r>
-        <w:t xml:space="preserve">currently four developer accounts registered with </w:t>
-      </w:r>
-      <w:proofErr w:type="spellStart"/>
-      <w:r>
-        <w:t>BizSpark</w:t>
-      </w:r>
-      <w:proofErr w:type="spellEnd"/>
-      <w:r>
-        <w:t xml:space="preserve"> </w:t>
+        <w:t xml:space="preserve">currently four developer accounts registered with BizSpark </w:t>
       </w:r>
       <w:proofErr w:type="gramStart"/>
       <w:r>
@@ -5860,7 +6029,7 @@
       <w:pPr>
         <w:pStyle w:val="Heading2"/>
       </w:pPr>
-      <w:bookmarkStart w:id="28" w:name="_Toc321814514"/>
+      <w:bookmarkStart w:id="28" w:name="_Toc334356316"/>
       <w:r>
         <w:t>Deployment Conventions</w:t>
       </w:r>
@@ -5868,15 +6037,7 @@
     </w:p>
     <w:p>
       <w:r>
-        <w:t xml:space="preserve">There will always be two deployments that are running, a production and a staging deployment. Each of these deployments will also have a dedicated branch (see Source Control Branching Conventions). In addition, there may be one or more development deployments being used by individual developers. As stated in the previous section, there are currently four subscriptions registered with </w:t>
-      </w:r>
-      <w:proofErr w:type="spellStart"/>
-      <w:r>
-        <w:t>BizSpark</w:t>
-      </w:r>
-      <w:proofErr w:type="spellEnd"/>
-      <w:r>
-        <w:t xml:space="preserve"> that may be used for a deployment. These Azure Accounts are currently allocated for the following deployment purposes:</w:t>
+        <w:t>There will always be two deployments that are running, a production and a staging deployment. Each of these deployments will also have a dedicated branch (see Source Control Branching Conventions). In addition, there may be one or more development deployments being used by individual developers. As stated in the previous section, there are currently four subscriptions registered with BizSpark that may be used for a deployment. These Azure Accounts are currently allocated for the following deployment purposes:</w:t>
       </w:r>
     </w:p>
     <w:p>
@@ -5892,15 +6053,7 @@
       </w:r>
       <w:r>
         <w:tab/>
-        <w:t xml:space="preserve">: </w:t>
-      </w:r>
-      <w:proofErr w:type="spellStart"/>
-      <w:r>
-        <w:t>BizSpark</w:t>
-      </w:r>
-      <w:proofErr w:type="spellEnd"/>
-      <w:r>
-        <w:t xml:space="preserve"> – Omri</w:t>
+        <w:t>: BizSpark – Omri</w:t>
       </w:r>
       <w:r>
         <w:tab/>
@@ -5933,15 +6086,7 @@
       </w:r>
       <w:r>
         <w:tab/>
-        <w:t xml:space="preserve">: </w:t>
-      </w:r>
-      <w:proofErr w:type="spellStart"/>
-      <w:r>
-        <w:t>BizSpark</w:t>
-      </w:r>
-      <w:proofErr w:type="spellEnd"/>
-      <w:r>
-        <w:t xml:space="preserve"> – Steve</w:t>
+        <w:t>: BizSpark – Steve</w:t>
       </w:r>
       <w:r>
         <w:tab/>
@@ -5977,15 +6122,7 @@
       </w:r>
       <w:r>
         <w:tab/>
-        <w:t xml:space="preserve">: </w:t>
-      </w:r>
-      <w:proofErr w:type="spellStart"/>
-      <w:r>
-        <w:t>BizSpark</w:t>
-      </w:r>
-      <w:proofErr w:type="spellEnd"/>
-      <w:r>
-        <w:t xml:space="preserve"> – Dev1</w:t>
+        <w:t>: BizSpark – Dev1</w:t>
       </w:r>
       <w:r>
         <w:tab/>
@@ -6018,15 +6155,7 @@
       </w:r>
       <w:r>
         <w:tab/>
-        <w:t xml:space="preserve">: </w:t>
-      </w:r>
-      <w:proofErr w:type="spellStart"/>
-      <w:r>
-        <w:t>BizSpark</w:t>
-      </w:r>
-      <w:proofErr w:type="spellEnd"/>
-      <w:r>
-        <w:t xml:space="preserve"> – Dev2</w:t>
+        <w:t>: BizSpark – Dev2</w:t>
       </w:r>
       <w:r>
         <w:tab/>
@@ -6050,7 +6179,7 @@
       <w:pPr>
         <w:pStyle w:val="Heading2"/>
       </w:pPr>
-      <w:bookmarkStart w:id="29" w:name="_Toc321814515"/>
+      <w:bookmarkStart w:id="29" w:name="_Toc334356317"/>
       <w:r>
         <w:t>SQL Azure</w:t>
       </w:r>
@@ -6060,7 +6189,7 @@
       <w:pPr>
         <w:pStyle w:val="Heading3"/>
       </w:pPr>
-      <w:bookmarkStart w:id="30" w:name="_Toc321814516"/>
+      <w:bookmarkStart w:id="30" w:name="_Toc334356318"/>
       <w:r>
         <w:t>DAC</w:t>
       </w:r>
@@ -6136,7 +6265,7 @@
       <w:pPr>
         <w:pStyle w:val="Heading3"/>
       </w:pPr>
-      <w:bookmarkStart w:id="31" w:name="_Toc321814517"/>
+      <w:bookmarkStart w:id="31" w:name="_Toc334356319"/>
       <w:r>
         <w:t>Backup</w:t>
       </w:r>
@@ -6262,7 +6391,7 @@
       <w:pPr>
         <w:pStyle w:val="Heading3"/>
       </w:pPr>
-      <w:bookmarkStart w:id="32" w:name="_Toc321814518"/>
+      <w:bookmarkStart w:id="32" w:name="_Toc334356320"/>
       <w:r>
         <w:t>Generating Data Script</w:t>
       </w:r>
@@ -6548,7 +6677,7 @@
       <w:pPr>
         <w:pStyle w:val="Heading3"/>
       </w:pPr>
-      <w:bookmarkStart w:id="33" w:name="_Toc321814519"/>
+      <w:bookmarkStart w:id="33" w:name="_Toc334356321"/>
       <w:r>
         <w:t>Rename</w:t>
       </w:r>
@@ -6623,7 +6752,7 @@
       <w:pPr>
         <w:pStyle w:val="Heading2"/>
       </w:pPr>
-      <w:bookmarkStart w:id="34" w:name="_Toc321814520"/>
+      <w:bookmarkStart w:id="34" w:name="_Toc334356322"/>
       <w:proofErr w:type="spellStart"/>
       <w:r>
         <w:t>dotnet</w:t>
@@ -6795,7 +6924,7 @@
       <w:pPr>
         <w:pStyle w:val="Heading2"/>
       </w:pPr>
-      <w:bookmarkStart w:id="35" w:name="_Toc321814521"/>
+      <w:bookmarkStart w:id="35" w:name="_Toc334356323"/>
       <w:proofErr w:type="spellStart"/>
       <w:r>
         <w:t>iOS</w:t>
@@ -7025,10 +7154,130 @@
       </w:r>
     </w:p>
     <w:p>
-      <w:r>
-        <w:rPr>
-          <w:smallCaps/>
-        </w:rPr>
+      <w:pPr>
+        <w:pStyle w:val="Heading2"/>
+      </w:pPr>
+      <w:bookmarkStart w:id="36" w:name="_Toc334356324"/>
+      <w:r>
+        <w:t>Google API account</w:t>
+      </w:r>
+      <w:bookmarkEnd w:id="36"/>
+    </w:p>
+    <w:p>
+      <w:r>
+        <w:t xml:space="preserve">To manage the </w:t>
+      </w:r>
+      <w:proofErr w:type="spellStart"/>
+      <w:r>
+        <w:t>Builtsteady</w:t>
+      </w:r>
+      <w:proofErr w:type="spellEnd"/>
+      <w:r>
+        <w:t xml:space="preserve"> </w:t>
+      </w:r>
+      <w:r>
+        <w:t xml:space="preserve">Google API account, go to </w:t>
+      </w:r>
+      <w:hyperlink r:id="rId37" w:history="1">
+        <w:r>
+          <w:rPr>
+            <w:rStyle w:val="Hyperlink"/>
+          </w:rPr>
+          <w:t>https://code.google.com/apis/console</w:t>
+        </w:r>
+      </w:hyperlink>
+      <w:r>
+        <w:t xml:space="preserve">.  The </w:t>
+      </w:r>
+      <w:proofErr w:type="spellStart"/>
+      <w:r>
+        <w:t>google</w:t>
+      </w:r>
+      <w:proofErr w:type="spellEnd"/>
+      <w:r>
+        <w:t xml:space="preserve"> account you log in with must be authorized by the </w:t>
+      </w:r>
+      <w:proofErr w:type="spellStart"/>
+      <w:r>
+        <w:t>Builtsteady</w:t>
+      </w:r>
+      <w:proofErr w:type="spellEnd"/>
+      <w:r>
+        <w:t xml:space="preserve"> </w:t>
+      </w:r>
+      <w:r>
+        <w:t xml:space="preserve">Google </w:t>
+      </w:r>
+      <w:r>
+        <w:t xml:space="preserve">API account administrator.  </w:t>
+      </w:r>
+    </w:p>
+    <w:p>
+      <w:r>
+        <w:t xml:space="preserve">To add or change API access from a new web URL, go to the following </w:t>
+      </w:r>
+      <w:hyperlink r:id="rId38" w:anchor="project:944381664180:access" w:history="1">
+        <w:r>
+          <w:rPr>
+            <w:rStyle w:val="Hyperlink"/>
+          </w:rPr>
+          <w:t>URL</w:t>
+        </w:r>
+      </w:hyperlink>
+      <w:r>
+        <w:t>.</w:t>
+      </w:r>
+    </w:p>
+    <w:p>
+      <w:pPr>
+        <w:pStyle w:val="Heading2"/>
+      </w:pPr>
+      <w:bookmarkStart w:id="37" w:name="_Toc334356325"/>
+      <w:r>
+        <w:t>Facebook API account</w:t>
+      </w:r>
+      <w:bookmarkEnd w:id="37"/>
+    </w:p>
+    <w:p>
+      <w:r>
+        <w:t xml:space="preserve">To manage the </w:t>
+      </w:r>
+      <w:proofErr w:type="spellStart"/>
+      <w:r>
+        <w:t>Builtsteady</w:t>
+      </w:r>
+      <w:proofErr w:type="spellEnd"/>
+      <w:r>
+        <w:t xml:space="preserve"> </w:t>
+      </w:r>
+      <w:r>
+        <w:t xml:space="preserve">Facebook API account, go to </w:t>
+      </w:r>
+      <w:hyperlink r:id="rId39" w:history="1">
+        <w:r>
+          <w:rPr>
+            <w:rStyle w:val="Hyperlink"/>
+          </w:rPr>
+          <w:t>https://developers.facebook.com/</w:t>
+        </w:r>
+      </w:hyperlink>
+      <w:r>
+        <w:t xml:space="preserve"> and log in with your Facebook ID.  The FBID must be authorized by the </w:t>
+      </w:r>
+      <w:proofErr w:type="spellStart"/>
+      <w:r>
+        <w:t>Builtsteady</w:t>
+      </w:r>
+      <w:proofErr w:type="spellEnd"/>
+      <w:r>
+        <w:t xml:space="preserve"> Facebook API account administrator.</w:t>
+      </w:r>
+    </w:p>
+    <w:p>
+      <w:r>
+        <w:t>To administer the app, go to the Apps link in the header and choose the appropriate app from the left navigation bar.</w:t>
+      </w:r>
+      <w:r>
         <w:br w:type="page"/>
       </w:r>
     </w:p>
@@ -7036,12 +7285,12 @@
       <w:pPr>
         <w:pStyle w:val="Heading1"/>
       </w:pPr>
-      <w:bookmarkStart w:id="36" w:name="_Toc321814522"/>
+      <w:bookmarkStart w:id="38" w:name="_Toc334356326"/>
       <w:r>
         <w:lastRenderedPageBreak/>
         <w:t>Test</w:t>
       </w:r>
-      <w:bookmarkEnd w:id="36"/>
+      <w:bookmarkEnd w:id="38"/>
     </w:p>
     <w:p/>
     <w:p/>
@@ -12168,137 +12417,137 @@
     </dgm:pt>
   </dgm:ptLst>
   <dgm:cxnLst>
-    <dgm:cxn modelId="{B5596716-F08D-48F4-905C-09CC64D167EA}" type="presOf" srcId="{5B1A0318-9B41-4AF4-A5A9-E57A556FD9CB}" destId="{1AC7A9DF-0904-4CBD-8B57-A2E7FAF72705}" srcOrd="0" destOrd="0" presId="urn:microsoft.com/office/officeart/2005/8/layout/orgChart1"/>
-    <dgm:cxn modelId="{DF8805FA-51B2-4D7E-934A-429F81D3411C}" type="presOf" srcId="{4017429B-5FFE-47A4-8751-9E3001D196C4}" destId="{3441A8BC-6913-42CB-8BDF-6569E58999CC}" srcOrd="0" destOrd="0" presId="urn:microsoft.com/office/officeart/2005/8/layout/orgChart1"/>
+    <dgm:cxn modelId="{C3F51BB0-BB30-441E-858A-75E092B23B63}" type="presOf" srcId="{28175824-0AE9-43F9-843F-67E18762F3F5}" destId="{6DB75FC0-9B4E-4AE3-B304-7A7F7F7A9D3A}" srcOrd="1" destOrd="0" presId="urn:microsoft.com/office/officeart/2005/8/layout/orgChart1"/>
     <dgm:cxn modelId="{9DA2F893-C466-4EDA-A6AE-29DB25717BD9}" srcId="{8C9E116E-0325-4738-81A4-4E1C75E4F0D7}" destId="{A36C0B5E-A27D-4200-8795-75025435FA46}" srcOrd="4" destOrd="0" parTransId="{F50D5E8D-660A-4301-995B-B9BFFD11705A}" sibTransId="{B0291157-8386-4417-A702-C0FD21CCF546}"/>
-    <dgm:cxn modelId="{DE706D44-7869-4C2C-BFA8-532A73150C72}" type="presOf" srcId="{EA5984CD-3BA9-4E96-9B76-0B05C8F1A9C8}" destId="{51FAF244-8083-49FC-9401-81B60AAF7087}" srcOrd="0" destOrd="0" presId="urn:microsoft.com/office/officeart/2005/8/layout/orgChart1"/>
-    <dgm:cxn modelId="{DA22129F-2107-4DDA-B252-8FEE9E329161}" type="presOf" srcId="{CCA7F9F9-3A04-4453-8740-07CB23C27AA6}" destId="{A5CF217D-D3A6-4151-AD40-A88C6F8AF4D7}" srcOrd="0" destOrd="0" presId="urn:microsoft.com/office/officeart/2005/8/layout/orgChart1"/>
+    <dgm:cxn modelId="{63EB0CA5-C894-4E45-8035-7EC5FCAF1A5C}" type="presOf" srcId="{4017429B-5FFE-47A4-8751-9E3001D196C4}" destId="{3441A8BC-6913-42CB-8BDF-6569E58999CC}" srcOrd="0" destOrd="0" presId="urn:microsoft.com/office/officeart/2005/8/layout/orgChart1"/>
+    <dgm:cxn modelId="{6B449CF2-472C-4B81-A9DD-22630EC02A46}" type="presOf" srcId="{A36C0B5E-A27D-4200-8795-75025435FA46}" destId="{1649A874-5A5D-465F-A4B2-5E24EADF9ADF}" srcOrd="1" destOrd="0" presId="urn:microsoft.com/office/officeart/2005/8/layout/orgChart1"/>
     <dgm:cxn modelId="{3BAD2E73-8E58-4289-9C61-253ADCC00E71}" srcId="{8C9E116E-0325-4738-81A4-4E1C75E4F0D7}" destId="{28175824-0AE9-43F9-843F-67E18762F3F5}" srcOrd="1" destOrd="0" parTransId="{70699AE5-FFF2-40C0-8EC5-E0151414758F}" sibTransId="{136E5126-6538-487C-870D-93DDF65393DE}"/>
-    <dgm:cxn modelId="{21CCB7A1-F417-48BA-B194-4EE5744C6D6B}" type="presOf" srcId="{CCA7F9F9-3A04-4453-8740-07CB23C27AA6}" destId="{E82745B5-F925-46FC-AF55-FAA98B0A186F}" srcOrd="1" destOrd="0" presId="urn:microsoft.com/office/officeart/2005/8/layout/orgChart1"/>
-    <dgm:cxn modelId="{1681EF46-628D-43BC-AFC6-09E021FFCA3F}" type="presOf" srcId="{8C9E116E-0325-4738-81A4-4E1C75E4F0D7}" destId="{EC4BEC83-2E8E-4EFE-B5FC-0C106B0CBBAF}" srcOrd="0" destOrd="0" presId="urn:microsoft.com/office/officeart/2005/8/layout/orgChart1"/>
+    <dgm:cxn modelId="{A8E69A71-C3DC-4285-A0CB-62F4BE35A600}" type="presOf" srcId="{14C9FE9B-1FDD-447B-9B72-F9FA130B1A55}" destId="{70A11B42-C2BD-425E-AA7B-D4C0DC2D0A15}" srcOrd="0" destOrd="0" presId="urn:microsoft.com/office/officeart/2005/8/layout/orgChart1"/>
+    <dgm:cxn modelId="{AFD34ED2-D310-4ABF-BD10-ABE622207BD9}" type="presOf" srcId="{9161DC6C-0DFD-4791-915F-E74FFD1B3BAC}" destId="{AFF5F157-3C4C-4EA5-872E-9D66CFF66D24}" srcOrd="0" destOrd="0" presId="urn:microsoft.com/office/officeart/2005/8/layout/orgChart1"/>
+    <dgm:cxn modelId="{58F8BEF7-299E-48D5-AF2B-FCD9BD8CE05E}" type="presOf" srcId="{8D6AD070-EE05-4FC9-9AEB-E3F3F3C582AC}" destId="{5C0041BF-B6C7-4D9C-967B-81245F98DF82}" srcOrd="0" destOrd="0" presId="urn:microsoft.com/office/officeart/2005/8/layout/orgChart1"/>
     <dgm:cxn modelId="{0644045A-36F1-43BA-8E32-A78DFD000C87}" srcId="{8C9E116E-0325-4738-81A4-4E1C75E4F0D7}" destId="{A6E509B1-847E-4875-9733-9073B5C9F588}" srcOrd="2" destOrd="0" parTransId="{EA5984CD-3BA9-4E96-9B76-0B05C8F1A9C8}" sibTransId="{D4823D1C-DA71-4FDE-AF5D-540C4FD762DD}"/>
-    <dgm:cxn modelId="{246F91DA-CEC0-4ABB-8809-2A42B81286CB}" type="presOf" srcId="{A6E509B1-847E-4875-9733-9073B5C9F588}" destId="{E7DFB4E5-82D5-4DC5-AB64-51D6F1936719}" srcOrd="0" destOrd="0" presId="urn:microsoft.com/office/officeart/2005/8/layout/orgChart1"/>
     <dgm:cxn modelId="{B8B78B98-E64B-4F19-89B7-8AE2DEE81DF3}" srcId="{325D95C3-6F3D-40DC-84DB-8D9A916A840E}" destId="{C7BD8657-189E-46F3-B827-16B29C2849DE}" srcOrd="0" destOrd="0" parTransId="{00E15160-492D-4A01-AA9A-1DBF10C53B73}" sibTransId="{88404497-21BA-4C02-9C67-B128E12A6EF7}"/>
-    <dgm:cxn modelId="{3D78E8F8-6CA1-4EA9-BC77-5E6F4D8BEFD6}" type="presOf" srcId="{8D6AD070-EE05-4FC9-9AEB-E3F3F3C582AC}" destId="{5C0041BF-B6C7-4D9C-967B-81245F98DF82}" srcOrd="0" destOrd="0" presId="urn:microsoft.com/office/officeart/2005/8/layout/orgChart1"/>
-    <dgm:cxn modelId="{52BDE3DC-936D-443F-A208-C29BF9CFD6F5}" type="presOf" srcId="{9161DC6C-0DFD-4791-915F-E74FFD1B3BAC}" destId="{AFF5F157-3C4C-4EA5-872E-9D66CFF66D24}" srcOrd="0" destOrd="0" presId="urn:microsoft.com/office/officeart/2005/8/layout/orgChart1"/>
-    <dgm:cxn modelId="{A0C6EF96-7752-4160-8F8A-CE2922A34FBC}" type="presOf" srcId="{A36C0B5E-A27D-4200-8795-75025435FA46}" destId="{135AAD40-E7B5-4FDC-850A-B46C3BFF56E0}" srcOrd="0" destOrd="0" presId="urn:microsoft.com/office/officeart/2005/8/layout/orgChart1"/>
+    <dgm:cxn modelId="{66D4DB3B-BB66-47BD-9B8A-115E0144B8FB}" type="presOf" srcId="{A6E509B1-847E-4875-9733-9073B5C9F588}" destId="{34DC7787-D5A3-4818-B592-83AAAB79A8D6}" srcOrd="1" destOrd="0" presId="urn:microsoft.com/office/officeart/2005/8/layout/orgChart1"/>
     <dgm:cxn modelId="{CA057392-8FD8-4550-A32F-A2724FDA1436}" srcId="{8C9E116E-0325-4738-81A4-4E1C75E4F0D7}" destId="{CCA7F9F9-3A04-4453-8740-07CB23C27AA6}" srcOrd="3" destOrd="0" parTransId="{30A204E7-51BC-4217-99A2-C1F0210A2266}" sibTransId="{E5C4321B-3400-4AEC-9F9B-C6F133213E79}"/>
     <dgm:cxn modelId="{0D3BA687-6618-46BA-8788-04892E4C557E}" srcId="{8C9E116E-0325-4738-81A4-4E1C75E4F0D7}" destId="{14C9FE9B-1FDD-447B-9B72-F9FA130B1A55}" srcOrd="5" destOrd="0" parTransId="{8D6AD070-EE05-4FC9-9AEB-E3F3F3C582AC}" sibTransId="{33050C82-F058-4CB7-8EC2-EEE0DDBBC54F}"/>
-    <dgm:cxn modelId="{3C78646B-C5CA-45FA-97B0-7783039ED713}" type="presOf" srcId="{C7BD8657-189E-46F3-B827-16B29C2849DE}" destId="{D8AFCCFD-FF72-4601-AE8B-16416F11BE0B}" srcOrd="1" destOrd="0" presId="urn:microsoft.com/office/officeart/2005/8/layout/orgChart1"/>
-    <dgm:cxn modelId="{9F5036F6-DD51-4275-B95B-C34660E5AB88}" type="presOf" srcId="{32128562-ADA0-4F46-878D-28CC66534723}" destId="{84051127-723D-4724-B8A2-FF26F3A99F28}" srcOrd="1" destOrd="0" presId="urn:microsoft.com/office/officeart/2005/8/layout/orgChart1"/>
-    <dgm:cxn modelId="{82BC928F-ECB5-497B-930D-3AAB4D7A0399}" type="presOf" srcId="{32128562-ADA0-4F46-878D-28CC66534723}" destId="{E091326B-DFC7-4A96-BEEB-6388FD6F41EE}" srcOrd="0" destOrd="0" presId="urn:microsoft.com/office/officeart/2005/8/layout/orgChart1"/>
+    <dgm:cxn modelId="{6BE39F21-6F50-4308-8785-688E00213BD2}" type="presOf" srcId="{8C9E116E-0325-4738-81A4-4E1C75E4F0D7}" destId="{EC4BEC83-2E8E-4EFE-B5FC-0C106B0CBBAF}" srcOrd="0" destOrd="0" presId="urn:microsoft.com/office/officeart/2005/8/layout/orgChart1"/>
+    <dgm:cxn modelId="{AD603661-D003-48F4-B0EF-86F4FEC0C704}" type="presOf" srcId="{CCA7F9F9-3A04-4453-8740-07CB23C27AA6}" destId="{E82745B5-F925-46FC-AF55-FAA98B0A186F}" srcOrd="1" destOrd="0" presId="urn:microsoft.com/office/officeart/2005/8/layout/orgChart1"/>
+    <dgm:cxn modelId="{4202664C-3405-4596-B3D0-BF2FCF5E9093}" type="presOf" srcId="{5F4ED924-74AA-4C5F-89E4-FFC99F60C970}" destId="{062340CD-6334-46D5-AEFE-95C301457800}" srcOrd="0" destOrd="0" presId="urn:microsoft.com/office/officeart/2005/8/layout/orgChart1"/>
+    <dgm:cxn modelId="{9C7EAB03-5323-4456-BBD8-8544FD62FA01}" type="presOf" srcId="{1AD85246-F63D-4A41-BBFB-EB331726FB10}" destId="{3BE7E5C6-E14C-4C64-9AD0-7204DA5CC886}" srcOrd="1" destOrd="0" presId="urn:microsoft.com/office/officeart/2005/8/layout/orgChart1"/>
     <dgm:cxn modelId="{3E0D6013-B704-4743-A162-D03AF909C7E2}" srcId="{C7BD8657-189E-46F3-B827-16B29C2849DE}" destId="{9161DC6C-0DFD-4791-915F-E74FFD1B3BAC}" srcOrd="1" destOrd="0" parTransId="{A6C1B0FA-7C9F-4627-A1F4-C18253CA2D7C}" sibTransId="{FD52BF37-19C1-49DF-BC81-E970F4C2F584}"/>
-    <dgm:cxn modelId="{322C0BC2-15A9-4810-BBB7-0F2CDD2854C0}" type="presOf" srcId="{325D95C3-6F3D-40DC-84DB-8D9A916A840E}" destId="{CFDBE9B5-C99C-46D7-AD39-DF0C47F9A402}" srcOrd="0" destOrd="0" presId="urn:microsoft.com/office/officeart/2005/8/layout/orgChart1"/>
-    <dgm:cxn modelId="{051AB6F4-D9C1-4783-BC7D-DA01D203DDFE}" type="presOf" srcId="{F50D5E8D-660A-4301-995B-B9BFFD11705A}" destId="{D2BE08CE-A34C-4EFF-A824-8606B74D9094}" srcOrd="0" destOrd="0" presId="urn:microsoft.com/office/officeart/2005/8/layout/orgChart1"/>
-    <dgm:cxn modelId="{D5F5D052-DB4D-4A30-8F1F-4541CD505727}" type="presOf" srcId="{A6E509B1-847E-4875-9733-9073B5C9F588}" destId="{34DC7787-D5A3-4818-B592-83AAAB79A8D6}" srcOrd="1" destOrd="0" presId="urn:microsoft.com/office/officeart/2005/8/layout/orgChart1"/>
-    <dgm:cxn modelId="{3080D155-7D02-4E80-8A41-F1BBE3576D3A}" type="presOf" srcId="{3A26A2A9-7C30-4FD8-A289-EC26A0DED5F9}" destId="{61DE649D-9D32-404E-A346-534AA673CED8}" srcOrd="0" destOrd="0" presId="urn:microsoft.com/office/officeart/2005/8/layout/orgChart1"/>
-    <dgm:cxn modelId="{2815E7C2-6DD7-4C30-B9A8-027074E7D940}" type="presOf" srcId="{CC7D8B7E-E61A-41FE-BCE4-747965F5C91D}" destId="{F1DC6AAD-919C-4BE6-9089-ECB12F30FF47}" srcOrd="0" destOrd="0" presId="urn:microsoft.com/office/officeart/2005/8/layout/orgChart1"/>
-    <dgm:cxn modelId="{C759043C-9860-4BE6-B440-EFD039C197AD}" type="presOf" srcId="{14C9FE9B-1FDD-447B-9B72-F9FA130B1A55}" destId="{70A11B42-C2BD-425E-AA7B-D4C0DC2D0A15}" srcOrd="0" destOrd="0" presId="urn:microsoft.com/office/officeart/2005/8/layout/orgChart1"/>
-    <dgm:cxn modelId="{D983365E-14D4-4194-95CC-450333C96717}" type="presOf" srcId="{1AD85246-F63D-4A41-BBFB-EB331726FB10}" destId="{3BE7E5C6-E14C-4C64-9AD0-7204DA5CC886}" srcOrd="1" destOrd="0" presId="urn:microsoft.com/office/officeart/2005/8/layout/orgChart1"/>
-    <dgm:cxn modelId="{F3BCF393-8BBF-4286-AC38-9A6C2698BAFC}" type="presOf" srcId="{28175824-0AE9-43F9-843F-67E18762F3F5}" destId="{6DB75FC0-9B4E-4AE3-B304-7A7F7F7A9D3A}" srcOrd="1" destOrd="0" presId="urn:microsoft.com/office/officeart/2005/8/layout/orgChart1"/>
+    <dgm:cxn modelId="{2849D8F3-E1DB-49E0-9E06-2DC1D4D3DF75}" type="presOf" srcId="{5B1A0318-9B41-4AF4-A5A9-E57A556FD9CB}" destId="{1AC7A9DF-0904-4CBD-8B57-A2E7FAF72705}" srcOrd="0" destOrd="0" presId="urn:microsoft.com/office/officeart/2005/8/layout/orgChart1"/>
+    <dgm:cxn modelId="{790AE1B1-F033-4A3E-B6BC-4B6252A8B70E}" type="presOf" srcId="{325D95C3-6F3D-40DC-84DB-8D9A916A840E}" destId="{CFDBE9B5-C99C-46D7-AD39-DF0C47F9A402}" srcOrd="0" destOrd="0" presId="urn:microsoft.com/office/officeart/2005/8/layout/orgChart1"/>
+    <dgm:cxn modelId="{B66BF38E-B368-4EFF-A34C-EFEBE3140735}" type="presOf" srcId="{3A26A2A9-7C30-4FD8-A289-EC26A0DED5F9}" destId="{61DE649D-9D32-404E-A346-534AA673CED8}" srcOrd="0" destOrd="0" presId="urn:microsoft.com/office/officeart/2005/8/layout/orgChart1"/>
+    <dgm:cxn modelId="{1E9D4494-BC3B-4A0C-A9A5-AA7DA0FA33D5}" type="presOf" srcId="{14C9FE9B-1FDD-447B-9B72-F9FA130B1A55}" destId="{91B6D221-C145-487E-94DA-13F4BB495C55}" srcOrd="1" destOrd="0" presId="urn:microsoft.com/office/officeart/2005/8/layout/orgChart1"/>
+    <dgm:cxn modelId="{EAB030C9-5C26-474B-9E08-884E955686CC}" type="presOf" srcId="{D942C0FC-D1CE-498D-A5F8-B3942135A115}" destId="{227B45DD-C65D-4489-A826-24DF659BBDE0}" srcOrd="0" destOrd="0" presId="urn:microsoft.com/office/officeart/2005/8/layout/orgChart1"/>
+    <dgm:cxn modelId="{D87781C7-1B4B-46F9-AACA-5062E71B5465}" type="presOf" srcId="{A6C1B0FA-7C9F-4627-A1F4-C18253CA2D7C}" destId="{4670F29F-C287-485C-8C4E-26F1E2FD7470}" srcOrd="0" destOrd="0" presId="urn:microsoft.com/office/officeart/2005/8/layout/orgChart1"/>
+    <dgm:cxn modelId="{656FFE58-D851-4963-8E10-BEBC00A3CA86}" type="presOf" srcId="{30A204E7-51BC-4217-99A2-C1F0210A2266}" destId="{24A0881F-BD84-4A21-B3A8-0153C4927C11}" srcOrd="0" destOrd="0" presId="urn:microsoft.com/office/officeart/2005/8/layout/orgChart1"/>
     <dgm:cxn modelId="{B3FD12EC-5606-46E5-8644-C20199C5004E}" srcId="{9161DC6C-0DFD-4791-915F-E74FFD1B3BAC}" destId="{D942C0FC-D1CE-498D-A5F8-B3942135A115}" srcOrd="2" destOrd="0" parTransId="{3A26A2A9-7C30-4FD8-A289-EC26A0DED5F9}" sibTransId="{2F03107F-CAB3-4BB3-B932-D825BA3F2515}"/>
-    <dgm:cxn modelId="{9C36DB2C-B01F-4B56-8DFA-21F837D98E28}" type="presOf" srcId="{4017429B-5FFE-47A4-8751-9E3001D196C4}" destId="{3B8442CA-0CC7-44D3-AB24-C1E3B69D45E4}" srcOrd="1" destOrd="0" presId="urn:microsoft.com/office/officeart/2005/8/layout/orgChart1"/>
-    <dgm:cxn modelId="{EE405AE8-E443-4C9A-B7DB-1E459EE194BA}" type="presOf" srcId="{D942C0FC-D1CE-498D-A5F8-B3942135A115}" destId="{227B45DD-C65D-4489-A826-24DF659BBDE0}" srcOrd="0" destOrd="0" presId="urn:microsoft.com/office/officeart/2005/8/layout/orgChart1"/>
-    <dgm:cxn modelId="{77675BE8-200D-439B-87DA-FA43DD01E64F}" type="presOf" srcId="{9161DC6C-0DFD-4791-915F-E74FFD1B3BAC}" destId="{33684D1D-010E-43D1-ABB0-10C0449E3F7D}" srcOrd="1" destOrd="0" presId="urn:microsoft.com/office/officeart/2005/8/layout/orgChart1"/>
+    <dgm:cxn modelId="{E0E10D30-2F3A-4D6F-99D9-B25BE5AC6EC8}" type="presOf" srcId="{F50D5E8D-660A-4301-995B-B9BFFD11705A}" destId="{D2BE08CE-A34C-4EFF-A824-8606B74D9094}" srcOrd="0" destOrd="0" presId="urn:microsoft.com/office/officeart/2005/8/layout/orgChart1"/>
+    <dgm:cxn modelId="{3556A6C0-8357-4652-8EE6-60084F37F98E}" type="presOf" srcId="{28175824-0AE9-43F9-843F-67E18762F3F5}" destId="{3BAF2FFE-4888-490F-91F5-FD3100B0B374}" srcOrd="0" destOrd="0" presId="urn:microsoft.com/office/officeart/2005/8/layout/orgChart1"/>
+    <dgm:cxn modelId="{BB9319E2-F0A0-4CEB-8EEA-A35034BF9917}" type="presOf" srcId="{C7BD8657-189E-46F3-B827-16B29C2849DE}" destId="{63929129-5E40-45F8-A890-4F806D74EBE0}" srcOrd="0" destOrd="0" presId="urn:microsoft.com/office/officeart/2005/8/layout/orgChart1"/>
     <dgm:cxn modelId="{6DC6C664-B2BF-4260-83D7-C788DBA7EF15}" srcId="{9161DC6C-0DFD-4791-915F-E74FFD1B3BAC}" destId="{8C9E116E-0325-4738-81A4-4E1C75E4F0D7}" srcOrd="1" destOrd="0" parTransId="{5B1A0318-9B41-4AF4-A5A9-E57A556FD9CB}" sibTransId="{25E42B77-6F73-4C53-A687-1C88B568C434}"/>
-    <dgm:cxn modelId="{7AB2C9A1-C1C2-46D3-A317-3529DF7F162B}" type="presOf" srcId="{70699AE5-FFF2-40C0-8EC5-E0151414758F}" destId="{94689D75-4043-4EFD-9296-48695937771C}" srcOrd="0" destOrd="0" presId="urn:microsoft.com/office/officeart/2005/8/layout/orgChart1"/>
-    <dgm:cxn modelId="{2C6D437B-2FCA-41A7-95C5-8BC92DAE3751}" type="presOf" srcId="{C7BD8657-189E-46F3-B827-16B29C2849DE}" destId="{63929129-5E40-45F8-A890-4F806D74EBE0}" srcOrd="0" destOrd="0" presId="urn:microsoft.com/office/officeart/2005/8/layout/orgChart1"/>
-    <dgm:cxn modelId="{CAE3BC01-85AB-4BCA-9A84-7E8595B035A8}" type="presOf" srcId="{5F4ED924-74AA-4C5F-89E4-FFC99F60C970}" destId="{062340CD-6334-46D5-AEFE-95C301457800}" srcOrd="0" destOrd="0" presId="urn:microsoft.com/office/officeart/2005/8/layout/orgChart1"/>
+    <dgm:cxn modelId="{BAEA24F6-7215-4934-93A2-05B2F81CFD32}" type="presOf" srcId="{EA5984CD-3BA9-4E96-9B76-0B05C8F1A9C8}" destId="{51FAF244-8083-49FC-9401-81B60AAF7087}" srcOrd="0" destOrd="0" presId="urn:microsoft.com/office/officeart/2005/8/layout/orgChart1"/>
+    <dgm:cxn modelId="{81DD1474-2020-4681-9626-0C40AEC8EC21}" type="presOf" srcId="{9161DC6C-0DFD-4791-915F-E74FFD1B3BAC}" destId="{33684D1D-010E-43D1-ABB0-10C0449E3F7D}" srcOrd="1" destOrd="0" presId="urn:microsoft.com/office/officeart/2005/8/layout/orgChart1"/>
+    <dgm:cxn modelId="{E60244F8-97C7-4DFA-8104-9377086906DF}" type="presOf" srcId="{32128562-ADA0-4F46-878D-28CC66534723}" destId="{84051127-723D-4724-B8A2-FF26F3A99F28}" srcOrd="1" destOrd="0" presId="urn:microsoft.com/office/officeart/2005/8/layout/orgChart1"/>
     <dgm:cxn modelId="{70DEDCFE-8E71-433E-BFC0-0C912ECEDE49}" srcId="{C7BD8657-189E-46F3-B827-16B29C2849DE}" destId="{32128562-ADA0-4F46-878D-28CC66534723}" srcOrd="0" destOrd="0" parTransId="{5F4ED924-74AA-4C5F-89E4-FFC99F60C970}" sibTransId="{4D557EE8-5AFC-41F4-932D-673568064FCF}"/>
-    <dgm:cxn modelId="{73FB9EAC-9A04-4702-A277-7C682F878C2F}" type="presOf" srcId="{D942C0FC-D1CE-498D-A5F8-B3942135A115}" destId="{6B8C0AE2-50E0-4BCE-94CB-363B57814B60}" srcOrd="1" destOrd="0" presId="urn:microsoft.com/office/officeart/2005/8/layout/orgChart1"/>
-    <dgm:cxn modelId="{60551D2A-7B94-42AD-BA0B-AB021DD62F62}" type="presOf" srcId="{1AD85246-F63D-4A41-BBFB-EB331726FB10}" destId="{548E9CEB-CC82-482C-8B19-431151C1E2FA}" srcOrd="0" destOrd="0" presId="urn:microsoft.com/office/officeart/2005/8/layout/orgChart1"/>
-    <dgm:cxn modelId="{5E1D7965-A310-411C-92A9-3620A530DEBE}" type="presOf" srcId="{A6C1B0FA-7C9F-4627-A1F4-C18253CA2D7C}" destId="{4670F29F-C287-485C-8C4E-26F1E2FD7470}" srcOrd="0" destOrd="0" presId="urn:microsoft.com/office/officeart/2005/8/layout/orgChart1"/>
-    <dgm:cxn modelId="{AA2F0654-E15A-4013-8EC8-D5427DC7EB09}" type="presOf" srcId="{A36C0B5E-A27D-4200-8795-75025435FA46}" destId="{1649A874-5A5D-465F-A4B2-5E24EADF9ADF}" srcOrd="1" destOrd="0" presId="urn:microsoft.com/office/officeart/2005/8/layout/orgChart1"/>
-    <dgm:cxn modelId="{53AB708A-3D14-4CBB-8111-63F418E71CCB}" type="presOf" srcId="{8C9E116E-0325-4738-81A4-4E1C75E4F0D7}" destId="{51204D02-A05C-4263-B772-764E945F0144}" srcOrd="1" destOrd="0" presId="urn:microsoft.com/office/officeart/2005/8/layout/orgChart1"/>
-    <dgm:cxn modelId="{0CE9B76D-3AAE-42B4-ABA2-8DBB0FE3ECB6}" type="presOf" srcId="{2DB4727E-856C-4352-91DC-4F64041C4F8B}" destId="{BA1C0E43-CB54-4F9D-BF11-9A207020C586}" srcOrd="0" destOrd="0" presId="urn:microsoft.com/office/officeart/2005/8/layout/orgChart1"/>
-    <dgm:cxn modelId="{E6178EBB-55FD-4E4D-BC2B-CF24BFA9155F}" type="presOf" srcId="{30A204E7-51BC-4217-99A2-C1F0210A2266}" destId="{24A0881F-BD84-4A21-B3A8-0153C4927C11}" srcOrd="0" destOrd="0" presId="urn:microsoft.com/office/officeart/2005/8/layout/orgChart1"/>
+    <dgm:cxn modelId="{30ACBC0A-42D1-4811-83B8-AB98B9A41C88}" type="presOf" srcId="{2DB4727E-856C-4352-91DC-4F64041C4F8B}" destId="{BA1C0E43-CB54-4F9D-BF11-9A207020C586}" srcOrd="0" destOrd="0" presId="urn:microsoft.com/office/officeart/2005/8/layout/orgChart1"/>
+    <dgm:cxn modelId="{9638BC24-4557-4D81-95B2-09F19BA94AAE}" type="presOf" srcId="{4017429B-5FFE-47A4-8751-9E3001D196C4}" destId="{3B8442CA-0CC7-44D3-AB24-C1E3B69D45E4}" srcOrd="1" destOrd="0" presId="urn:microsoft.com/office/officeart/2005/8/layout/orgChart1"/>
+    <dgm:cxn modelId="{467235BF-D7A9-4AA1-A927-2D3E7670632F}" type="presOf" srcId="{70699AE5-FFF2-40C0-8EC5-E0151414758F}" destId="{94689D75-4043-4EFD-9296-48695937771C}" srcOrd="0" destOrd="0" presId="urn:microsoft.com/office/officeart/2005/8/layout/orgChart1"/>
+    <dgm:cxn modelId="{5E7D783D-545F-4B29-9997-32CDF25DDFB4}" type="presOf" srcId="{D942C0FC-D1CE-498D-A5F8-B3942135A115}" destId="{6B8C0AE2-50E0-4BCE-94CB-363B57814B60}" srcOrd="1" destOrd="0" presId="urn:microsoft.com/office/officeart/2005/8/layout/orgChart1"/>
     <dgm:cxn modelId="{4F5BA3FA-8448-4603-B728-A8CD86A2ABB5}" srcId="{9161DC6C-0DFD-4791-915F-E74FFD1B3BAC}" destId="{1AD85246-F63D-4A41-BBFB-EB331726FB10}" srcOrd="0" destOrd="0" parTransId="{CC7D8B7E-E61A-41FE-BCE4-747965F5C91D}" sibTransId="{3BAA8471-350F-4D09-BC72-72CDE0E05724}"/>
+    <dgm:cxn modelId="{0BD27879-8843-4FEE-9E98-998C44B2CEC2}" type="presOf" srcId="{8C9E116E-0325-4738-81A4-4E1C75E4F0D7}" destId="{51204D02-A05C-4263-B772-764E945F0144}" srcOrd="1" destOrd="0" presId="urn:microsoft.com/office/officeart/2005/8/layout/orgChart1"/>
+    <dgm:cxn modelId="{1EC41A88-D2EE-40CA-AEDE-93D6920D960B}" type="presOf" srcId="{C7BD8657-189E-46F3-B827-16B29C2849DE}" destId="{D8AFCCFD-FF72-4601-AE8B-16416F11BE0B}" srcOrd="1" destOrd="0" presId="urn:microsoft.com/office/officeart/2005/8/layout/orgChart1"/>
+    <dgm:cxn modelId="{B1F81624-3D01-418D-BAAD-9F05921753DC}" type="presOf" srcId="{CC7D8B7E-E61A-41FE-BCE4-747965F5C91D}" destId="{F1DC6AAD-919C-4BE6-9089-ECB12F30FF47}" srcOrd="0" destOrd="0" presId="urn:microsoft.com/office/officeart/2005/8/layout/orgChart1"/>
     <dgm:cxn modelId="{5EC21C73-8B02-45D1-95F5-18162106C0B4}" srcId="{8C9E116E-0325-4738-81A4-4E1C75E4F0D7}" destId="{4017429B-5FFE-47A4-8751-9E3001D196C4}" srcOrd="0" destOrd="0" parTransId="{2DB4727E-856C-4352-91DC-4F64041C4F8B}" sibTransId="{CEFBB8F1-C03F-47F4-AE82-77C58EE9A6C8}"/>
-    <dgm:cxn modelId="{C1BB967D-CBA6-434C-83B9-577987A64934}" type="presOf" srcId="{28175824-0AE9-43F9-843F-67E18762F3F5}" destId="{3BAF2FFE-4888-490F-91F5-FD3100B0B374}" srcOrd="0" destOrd="0" presId="urn:microsoft.com/office/officeart/2005/8/layout/orgChart1"/>
-    <dgm:cxn modelId="{2FB67638-F3D5-48E3-A1D9-3FD9AD114288}" type="presOf" srcId="{14C9FE9B-1FDD-447B-9B72-F9FA130B1A55}" destId="{91B6D221-C145-487E-94DA-13F4BB495C55}" srcOrd="1" destOrd="0" presId="urn:microsoft.com/office/officeart/2005/8/layout/orgChart1"/>
-    <dgm:cxn modelId="{23772987-8653-4AB2-A6E2-7F06B039F59F}" type="presParOf" srcId="{CFDBE9B5-C99C-46D7-AD39-DF0C47F9A402}" destId="{C648C8F1-6EC1-4D27-9134-2770426C1535}" srcOrd="0" destOrd="0" presId="urn:microsoft.com/office/officeart/2005/8/layout/orgChart1"/>
-    <dgm:cxn modelId="{2F48B863-9845-4D4A-8BD1-09F33947CA6C}" type="presParOf" srcId="{C648C8F1-6EC1-4D27-9134-2770426C1535}" destId="{8841FC10-6A43-4474-8973-11C86F432155}" srcOrd="0" destOrd="0" presId="urn:microsoft.com/office/officeart/2005/8/layout/orgChart1"/>
-    <dgm:cxn modelId="{8210230E-007D-4699-A877-FCFD1FC18531}" type="presParOf" srcId="{8841FC10-6A43-4474-8973-11C86F432155}" destId="{63929129-5E40-45F8-A890-4F806D74EBE0}" srcOrd="0" destOrd="0" presId="urn:microsoft.com/office/officeart/2005/8/layout/orgChart1"/>
-    <dgm:cxn modelId="{C34A98E7-6466-427B-8D4E-3F9EE07FE7C5}" type="presParOf" srcId="{8841FC10-6A43-4474-8973-11C86F432155}" destId="{D8AFCCFD-FF72-4601-AE8B-16416F11BE0B}" srcOrd="1" destOrd="0" presId="urn:microsoft.com/office/officeart/2005/8/layout/orgChart1"/>
-    <dgm:cxn modelId="{E7E68831-8561-488B-8A28-94D441CFF09D}" type="presParOf" srcId="{C648C8F1-6EC1-4D27-9134-2770426C1535}" destId="{CA5EB31B-C68B-473C-87CB-A91BB005BF00}" srcOrd="1" destOrd="0" presId="urn:microsoft.com/office/officeart/2005/8/layout/orgChart1"/>
-    <dgm:cxn modelId="{0EDD72DD-163C-4D7C-B5B1-01C4AF07D5DD}" type="presParOf" srcId="{CA5EB31B-C68B-473C-87CB-A91BB005BF00}" destId="{062340CD-6334-46D5-AEFE-95C301457800}" srcOrd="0" destOrd="0" presId="urn:microsoft.com/office/officeart/2005/8/layout/orgChart1"/>
-    <dgm:cxn modelId="{18D33596-7274-4D47-AE97-4808C27FCEDA}" type="presParOf" srcId="{CA5EB31B-C68B-473C-87CB-A91BB005BF00}" destId="{03148D74-9417-47D5-AF4F-C4D3238B6670}" srcOrd="1" destOrd="0" presId="urn:microsoft.com/office/officeart/2005/8/layout/orgChart1"/>
-    <dgm:cxn modelId="{627D2811-021F-4A6F-BB56-1940C55E6661}" type="presParOf" srcId="{03148D74-9417-47D5-AF4F-C4D3238B6670}" destId="{8560AAFB-1613-4B6C-B1A4-8F0A1BFFBCE2}" srcOrd="0" destOrd="0" presId="urn:microsoft.com/office/officeart/2005/8/layout/orgChart1"/>
-    <dgm:cxn modelId="{A547689E-118F-45CB-9139-2AA8DD715099}" type="presParOf" srcId="{8560AAFB-1613-4B6C-B1A4-8F0A1BFFBCE2}" destId="{E091326B-DFC7-4A96-BEEB-6388FD6F41EE}" srcOrd="0" destOrd="0" presId="urn:microsoft.com/office/officeart/2005/8/layout/orgChart1"/>
-    <dgm:cxn modelId="{450DFDF2-C416-42F8-BF62-522C1C2FC3B2}" type="presParOf" srcId="{8560AAFB-1613-4B6C-B1A4-8F0A1BFFBCE2}" destId="{84051127-723D-4724-B8A2-FF26F3A99F28}" srcOrd="1" destOrd="0" presId="urn:microsoft.com/office/officeart/2005/8/layout/orgChart1"/>
-    <dgm:cxn modelId="{10A9E197-53D5-4C73-89F8-2432CB480EBA}" type="presParOf" srcId="{03148D74-9417-47D5-AF4F-C4D3238B6670}" destId="{A6B18CA2-C28F-4B9E-A1C1-DC76B10BBB9A}" srcOrd="1" destOrd="0" presId="urn:microsoft.com/office/officeart/2005/8/layout/orgChart1"/>
-    <dgm:cxn modelId="{62C8C1F0-08DF-4FC7-B2C0-3BDB9FD6F8F6}" type="presParOf" srcId="{03148D74-9417-47D5-AF4F-C4D3238B6670}" destId="{7C076015-0E74-486D-B791-602F5C870ACA}" srcOrd="2" destOrd="0" presId="urn:microsoft.com/office/officeart/2005/8/layout/orgChart1"/>
-    <dgm:cxn modelId="{E75D0C79-5E3D-4B53-8DA8-15C04FE0C87F}" type="presParOf" srcId="{CA5EB31B-C68B-473C-87CB-A91BB005BF00}" destId="{4670F29F-C287-485C-8C4E-26F1E2FD7470}" srcOrd="2" destOrd="0" presId="urn:microsoft.com/office/officeart/2005/8/layout/orgChart1"/>
-    <dgm:cxn modelId="{8795C6DB-7FFB-4CEF-B16A-547F78CCDEBF}" type="presParOf" srcId="{CA5EB31B-C68B-473C-87CB-A91BB005BF00}" destId="{F9420F45-E180-41C8-B53F-F1619A17495C}" srcOrd="3" destOrd="0" presId="urn:microsoft.com/office/officeart/2005/8/layout/orgChart1"/>
-    <dgm:cxn modelId="{206DB818-72E5-4464-90ED-D80A2A503B1C}" type="presParOf" srcId="{F9420F45-E180-41C8-B53F-F1619A17495C}" destId="{2B94BE52-4D45-423C-ADAA-672E1581A042}" srcOrd="0" destOrd="0" presId="urn:microsoft.com/office/officeart/2005/8/layout/orgChart1"/>
-    <dgm:cxn modelId="{75918730-33C5-4EE8-8AE2-B0E0D9DC7E80}" type="presParOf" srcId="{2B94BE52-4D45-423C-ADAA-672E1581A042}" destId="{AFF5F157-3C4C-4EA5-872E-9D66CFF66D24}" srcOrd="0" destOrd="0" presId="urn:microsoft.com/office/officeart/2005/8/layout/orgChart1"/>
-    <dgm:cxn modelId="{60E856F9-9644-406C-8F7F-963114F3125D}" type="presParOf" srcId="{2B94BE52-4D45-423C-ADAA-672E1581A042}" destId="{33684D1D-010E-43D1-ABB0-10C0449E3F7D}" srcOrd="1" destOrd="0" presId="urn:microsoft.com/office/officeart/2005/8/layout/orgChart1"/>
-    <dgm:cxn modelId="{D6DA0FBF-80FD-4657-9E5C-2F8519D089E9}" type="presParOf" srcId="{F9420F45-E180-41C8-B53F-F1619A17495C}" destId="{1AD459E1-C52C-4246-B719-4E4412240829}" srcOrd="1" destOrd="0" presId="urn:microsoft.com/office/officeart/2005/8/layout/orgChart1"/>
-    <dgm:cxn modelId="{4F96DDC4-F4B4-4E69-BB30-D7486A1BDF53}" type="presParOf" srcId="{1AD459E1-C52C-4246-B719-4E4412240829}" destId="{F1DC6AAD-919C-4BE6-9089-ECB12F30FF47}" srcOrd="0" destOrd="0" presId="urn:microsoft.com/office/officeart/2005/8/layout/orgChart1"/>
-    <dgm:cxn modelId="{400F43DC-0D91-4D7D-96DA-F55F1A0718A8}" type="presParOf" srcId="{1AD459E1-C52C-4246-B719-4E4412240829}" destId="{E9D7E019-B9C5-45AB-8188-314544860FA9}" srcOrd="1" destOrd="0" presId="urn:microsoft.com/office/officeart/2005/8/layout/orgChart1"/>
-    <dgm:cxn modelId="{8A2CBF25-47AD-4E6A-8463-D707C97A903B}" type="presParOf" srcId="{E9D7E019-B9C5-45AB-8188-314544860FA9}" destId="{EEF47A2A-AD99-4EB7-8F68-56337B17D69F}" srcOrd="0" destOrd="0" presId="urn:microsoft.com/office/officeart/2005/8/layout/orgChart1"/>
-    <dgm:cxn modelId="{74B6655C-D4CB-4738-A657-CC4FB3550159}" type="presParOf" srcId="{EEF47A2A-AD99-4EB7-8F68-56337B17D69F}" destId="{548E9CEB-CC82-482C-8B19-431151C1E2FA}" srcOrd="0" destOrd="0" presId="urn:microsoft.com/office/officeart/2005/8/layout/orgChart1"/>
-    <dgm:cxn modelId="{3C51820C-1D14-4770-B723-8F5050A0135A}" type="presParOf" srcId="{EEF47A2A-AD99-4EB7-8F68-56337B17D69F}" destId="{3BE7E5C6-E14C-4C64-9AD0-7204DA5CC886}" srcOrd="1" destOrd="0" presId="urn:microsoft.com/office/officeart/2005/8/layout/orgChart1"/>
-    <dgm:cxn modelId="{466E033A-42DB-4E5A-8076-FB0E6B36572A}" type="presParOf" srcId="{E9D7E019-B9C5-45AB-8188-314544860FA9}" destId="{534921A6-A227-42E2-AF6B-7276FEE95B40}" srcOrd="1" destOrd="0" presId="urn:microsoft.com/office/officeart/2005/8/layout/orgChart1"/>
-    <dgm:cxn modelId="{F8FA9E12-5E96-4C1A-97C0-A972B54AEECB}" type="presParOf" srcId="{E9D7E019-B9C5-45AB-8188-314544860FA9}" destId="{44FCA3CD-79BC-4761-86D2-8713792B667D}" srcOrd="2" destOrd="0" presId="urn:microsoft.com/office/officeart/2005/8/layout/orgChart1"/>
-    <dgm:cxn modelId="{B566FF14-FF9C-4B31-958D-3B013B8B9C16}" type="presParOf" srcId="{1AD459E1-C52C-4246-B719-4E4412240829}" destId="{1AC7A9DF-0904-4CBD-8B57-A2E7FAF72705}" srcOrd="2" destOrd="0" presId="urn:microsoft.com/office/officeart/2005/8/layout/orgChart1"/>
-    <dgm:cxn modelId="{0CCB185B-2B70-4ED8-BC1E-5833F60376AB}" type="presParOf" srcId="{1AD459E1-C52C-4246-B719-4E4412240829}" destId="{9BBFA110-AB25-44A4-BC23-7D4CB8CE7967}" srcOrd="3" destOrd="0" presId="urn:microsoft.com/office/officeart/2005/8/layout/orgChart1"/>
-    <dgm:cxn modelId="{76D62079-61E7-4052-9BD0-58C10422C65F}" type="presParOf" srcId="{9BBFA110-AB25-44A4-BC23-7D4CB8CE7967}" destId="{577145F4-423B-47CF-8FAB-02A2D23F164D}" srcOrd="0" destOrd="0" presId="urn:microsoft.com/office/officeart/2005/8/layout/orgChart1"/>
-    <dgm:cxn modelId="{294C6CD0-0A36-4EA7-961B-E9D69E07E211}" type="presParOf" srcId="{577145F4-423B-47CF-8FAB-02A2D23F164D}" destId="{EC4BEC83-2E8E-4EFE-B5FC-0C106B0CBBAF}" srcOrd="0" destOrd="0" presId="urn:microsoft.com/office/officeart/2005/8/layout/orgChart1"/>
-    <dgm:cxn modelId="{24307548-D707-43D2-A609-ACCB98F1BE03}" type="presParOf" srcId="{577145F4-423B-47CF-8FAB-02A2D23F164D}" destId="{51204D02-A05C-4263-B772-764E945F0144}" srcOrd="1" destOrd="0" presId="urn:microsoft.com/office/officeart/2005/8/layout/orgChart1"/>
-    <dgm:cxn modelId="{89CEF879-337E-4072-A6CB-AF9F25534A6D}" type="presParOf" srcId="{9BBFA110-AB25-44A4-BC23-7D4CB8CE7967}" destId="{BBD8DE40-0619-4A3A-84FB-89924BB04EA4}" srcOrd="1" destOrd="0" presId="urn:microsoft.com/office/officeart/2005/8/layout/orgChart1"/>
-    <dgm:cxn modelId="{CA2B90B8-F3B3-40DF-97E1-157FA206CC30}" type="presParOf" srcId="{BBD8DE40-0619-4A3A-84FB-89924BB04EA4}" destId="{BA1C0E43-CB54-4F9D-BF11-9A207020C586}" srcOrd="0" destOrd="0" presId="urn:microsoft.com/office/officeart/2005/8/layout/orgChart1"/>
-    <dgm:cxn modelId="{47A21651-35AA-4F53-A979-C64F41D9289E}" type="presParOf" srcId="{BBD8DE40-0619-4A3A-84FB-89924BB04EA4}" destId="{EC547C88-9AA8-4B82-8961-85A7AC8E1C24}" srcOrd="1" destOrd="0" presId="urn:microsoft.com/office/officeart/2005/8/layout/orgChart1"/>
-    <dgm:cxn modelId="{36653F9A-B640-4CCD-84FC-F1E5925EE245}" type="presParOf" srcId="{EC547C88-9AA8-4B82-8961-85A7AC8E1C24}" destId="{B74DD57B-DDBB-4157-8F65-8AD4A34E0634}" srcOrd="0" destOrd="0" presId="urn:microsoft.com/office/officeart/2005/8/layout/orgChart1"/>
-    <dgm:cxn modelId="{8EE4FF07-EA31-4209-AE07-00A61C918A3C}" type="presParOf" srcId="{B74DD57B-DDBB-4157-8F65-8AD4A34E0634}" destId="{3441A8BC-6913-42CB-8BDF-6569E58999CC}" srcOrd="0" destOrd="0" presId="urn:microsoft.com/office/officeart/2005/8/layout/orgChart1"/>
-    <dgm:cxn modelId="{0ACE64AD-5F3D-4C14-9A21-277EB14AC1F4}" type="presParOf" srcId="{B74DD57B-DDBB-4157-8F65-8AD4A34E0634}" destId="{3B8442CA-0CC7-44D3-AB24-C1E3B69D45E4}" srcOrd="1" destOrd="0" presId="urn:microsoft.com/office/officeart/2005/8/layout/orgChart1"/>
-    <dgm:cxn modelId="{450864F0-70DF-4D28-93DB-FF42FFB278EA}" type="presParOf" srcId="{EC547C88-9AA8-4B82-8961-85A7AC8E1C24}" destId="{666AA9CD-A62B-446C-8A75-A5FC8A1FCFC3}" srcOrd="1" destOrd="0" presId="urn:microsoft.com/office/officeart/2005/8/layout/orgChart1"/>
-    <dgm:cxn modelId="{250959F2-5E7A-46B8-986E-167C61C51E58}" type="presParOf" srcId="{EC547C88-9AA8-4B82-8961-85A7AC8E1C24}" destId="{C64AE787-6C55-4B2F-B4AA-D7BE72D69A83}" srcOrd="2" destOrd="0" presId="urn:microsoft.com/office/officeart/2005/8/layout/orgChart1"/>
-    <dgm:cxn modelId="{7BA245D1-6E64-4479-9F13-B43EF1F14853}" type="presParOf" srcId="{BBD8DE40-0619-4A3A-84FB-89924BB04EA4}" destId="{94689D75-4043-4EFD-9296-48695937771C}" srcOrd="2" destOrd="0" presId="urn:microsoft.com/office/officeart/2005/8/layout/orgChart1"/>
-    <dgm:cxn modelId="{C5D2BF5A-AB6C-4A1B-A8FB-C12CF503BB6A}" type="presParOf" srcId="{BBD8DE40-0619-4A3A-84FB-89924BB04EA4}" destId="{F2F88390-D992-4487-9E41-3A092BF839C7}" srcOrd="3" destOrd="0" presId="urn:microsoft.com/office/officeart/2005/8/layout/orgChart1"/>
-    <dgm:cxn modelId="{D7F31E2F-04F7-4981-96F4-8C1966660B8E}" type="presParOf" srcId="{F2F88390-D992-4487-9E41-3A092BF839C7}" destId="{92ACD292-BF98-4838-B97F-ED300171B175}" srcOrd="0" destOrd="0" presId="urn:microsoft.com/office/officeart/2005/8/layout/orgChart1"/>
-    <dgm:cxn modelId="{4A3A50A3-FBAA-4363-ABD9-FB8BFAD8280A}" type="presParOf" srcId="{92ACD292-BF98-4838-B97F-ED300171B175}" destId="{3BAF2FFE-4888-490F-91F5-FD3100B0B374}" srcOrd="0" destOrd="0" presId="urn:microsoft.com/office/officeart/2005/8/layout/orgChart1"/>
-    <dgm:cxn modelId="{805B9D43-4700-4734-B4DC-2957AC230C04}" type="presParOf" srcId="{92ACD292-BF98-4838-B97F-ED300171B175}" destId="{6DB75FC0-9B4E-4AE3-B304-7A7F7F7A9D3A}" srcOrd="1" destOrd="0" presId="urn:microsoft.com/office/officeart/2005/8/layout/orgChart1"/>
-    <dgm:cxn modelId="{76611412-6B96-4593-AC15-F82D67C5C19E}" type="presParOf" srcId="{F2F88390-D992-4487-9E41-3A092BF839C7}" destId="{FF970698-06C3-43E1-B2A3-BA3FD309EEEA}" srcOrd="1" destOrd="0" presId="urn:microsoft.com/office/officeart/2005/8/layout/orgChart1"/>
-    <dgm:cxn modelId="{DF6D9D36-A091-472B-B9B5-40ADE4698850}" type="presParOf" srcId="{F2F88390-D992-4487-9E41-3A092BF839C7}" destId="{70C631C7-0EA4-48A4-BB53-EB1397BD395F}" srcOrd="2" destOrd="0" presId="urn:microsoft.com/office/officeart/2005/8/layout/orgChart1"/>
-    <dgm:cxn modelId="{F1AF3302-D6B2-4788-BBA8-7FB1309AE271}" type="presParOf" srcId="{BBD8DE40-0619-4A3A-84FB-89924BB04EA4}" destId="{51FAF244-8083-49FC-9401-81B60AAF7087}" srcOrd="4" destOrd="0" presId="urn:microsoft.com/office/officeart/2005/8/layout/orgChart1"/>
-    <dgm:cxn modelId="{1C546DF0-1D6C-49E4-8CC9-79C2F2B3A8AC}" type="presParOf" srcId="{BBD8DE40-0619-4A3A-84FB-89924BB04EA4}" destId="{26DB1753-63C8-47FB-A587-DEE866D1AB82}" srcOrd="5" destOrd="0" presId="urn:microsoft.com/office/officeart/2005/8/layout/orgChart1"/>
-    <dgm:cxn modelId="{83638E7D-E1A9-400D-8D21-BE9238591AA3}" type="presParOf" srcId="{26DB1753-63C8-47FB-A587-DEE866D1AB82}" destId="{B5A3CF44-C0B1-492E-B703-DC0A891D0AB2}" srcOrd="0" destOrd="0" presId="urn:microsoft.com/office/officeart/2005/8/layout/orgChart1"/>
-    <dgm:cxn modelId="{E947ACAD-FEDA-4FE6-9799-EC532372EF3A}" type="presParOf" srcId="{B5A3CF44-C0B1-492E-B703-DC0A891D0AB2}" destId="{E7DFB4E5-82D5-4DC5-AB64-51D6F1936719}" srcOrd="0" destOrd="0" presId="urn:microsoft.com/office/officeart/2005/8/layout/orgChart1"/>
-    <dgm:cxn modelId="{542F1289-2D66-428C-A7E1-E558B836D682}" type="presParOf" srcId="{B5A3CF44-C0B1-492E-B703-DC0A891D0AB2}" destId="{34DC7787-D5A3-4818-B592-83AAAB79A8D6}" srcOrd="1" destOrd="0" presId="urn:microsoft.com/office/officeart/2005/8/layout/orgChart1"/>
-    <dgm:cxn modelId="{6BA04A97-28A0-4A1E-BBA1-6DEDBA598993}" type="presParOf" srcId="{26DB1753-63C8-47FB-A587-DEE866D1AB82}" destId="{DC39CBEE-79E5-47ED-9D5F-ADD2ADF98D36}" srcOrd="1" destOrd="0" presId="urn:microsoft.com/office/officeart/2005/8/layout/orgChart1"/>
-    <dgm:cxn modelId="{9AABF793-8F02-45D4-A98A-3227D903440B}" type="presParOf" srcId="{26DB1753-63C8-47FB-A587-DEE866D1AB82}" destId="{EB179BEA-931E-4900-8A4C-60FBB669E417}" srcOrd="2" destOrd="0" presId="urn:microsoft.com/office/officeart/2005/8/layout/orgChart1"/>
-    <dgm:cxn modelId="{A329262E-44C8-4E3B-964D-DDB2AAE76EDB}" type="presParOf" srcId="{BBD8DE40-0619-4A3A-84FB-89924BB04EA4}" destId="{24A0881F-BD84-4A21-B3A8-0153C4927C11}" srcOrd="6" destOrd="0" presId="urn:microsoft.com/office/officeart/2005/8/layout/orgChart1"/>
-    <dgm:cxn modelId="{4FEC91BE-6A5A-4B47-B270-CB3866BD7041}" type="presParOf" srcId="{BBD8DE40-0619-4A3A-84FB-89924BB04EA4}" destId="{691E16FE-3A41-4776-868D-31CA2712E5EF}" srcOrd="7" destOrd="0" presId="urn:microsoft.com/office/officeart/2005/8/layout/orgChart1"/>
-    <dgm:cxn modelId="{A7875B59-D207-479F-901B-5D825F798B2E}" type="presParOf" srcId="{691E16FE-3A41-4776-868D-31CA2712E5EF}" destId="{AF309034-F497-4940-B27D-6A9AD65507B5}" srcOrd="0" destOrd="0" presId="urn:microsoft.com/office/officeart/2005/8/layout/orgChart1"/>
-    <dgm:cxn modelId="{72666000-4CD7-4227-A65E-261A66C33DF5}" type="presParOf" srcId="{AF309034-F497-4940-B27D-6A9AD65507B5}" destId="{A5CF217D-D3A6-4151-AD40-A88C6F8AF4D7}" srcOrd="0" destOrd="0" presId="urn:microsoft.com/office/officeart/2005/8/layout/orgChart1"/>
-    <dgm:cxn modelId="{FDFBFF67-CE77-473B-A533-9D831DE128ED}" type="presParOf" srcId="{AF309034-F497-4940-B27D-6A9AD65507B5}" destId="{E82745B5-F925-46FC-AF55-FAA98B0A186F}" srcOrd="1" destOrd="0" presId="urn:microsoft.com/office/officeart/2005/8/layout/orgChart1"/>
-    <dgm:cxn modelId="{B30992C4-81DE-4440-994A-AB3A180FDAEC}" type="presParOf" srcId="{691E16FE-3A41-4776-868D-31CA2712E5EF}" destId="{18A8CFAB-649F-4DA4-BEE9-391716EC83F7}" srcOrd="1" destOrd="0" presId="urn:microsoft.com/office/officeart/2005/8/layout/orgChart1"/>
-    <dgm:cxn modelId="{8B4B89B6-D594-4340-AF48-0F3D14A709D8}" type="presParOf" srcId="{691E16FE-3A41-4776-868D-31CA2712E5EF}" destId="{45808FE5-E1D5-48A3-A305-7555F1CFC0DE}" srcOrd="2" destOrd="0" presId="urn:microsoft.com/office/officeart/2005/8/layout/orgChart1"/>
-    <dgm:cxn modelId="{9F019298-B739-4D3D-8F58-405A0ABBA53F}" type="presParOf" srcId="{BBD8DE40-0619-4A3A-84FB-89924BB04EA4}" destId="{D2BE08CE-A34C-4EFF-A824-8606B74D9094}" srcOrd="8" destOrd="0" presId="urn:microsoft.com/office/officeart/2005/8/layout/orgChart1"/>
-    <dgm:cxn modelId="{DA0AC76B-6C4E-41F1-9E9D-D7FDFBF93C08}" type="presParOf" srcId="{BBD8DE40-0619-4A3A-84FB-89924BB04EA4}" destId="{2DEF1B53-6A70-4EA1-8ADE-19CBE8490729}" srcOrd="9" destOrd="0" presId="urn:microsoft.com/office/officeart/2005/8/layout/orgChart1"/>
-    <dgm:cxn modelId="{DC870DED-7A44-4619-A436-8CD403E35B0D}" type="presParOf" srcId="{2DEF1B53-6A70-4EA1-8ADE-19CBE8490729}" destId="{3ED2A02E-E9BC-4295-A21E-236EFF320CD0}" srcOrd="0" destOrd="0" presId="urn:microsoft.com/office/officeart/2005/8/layout/orgChart1"/>
-    <dgm:cxn modelId="{066BBB43-0ADB-4940-8D9B-7748CFAEA583}" type="presParOf" srcId="{3ED2A02E-E9BC-4295-A21E-236EFF320CD0}" destId="{135AAD40-E7B5-4FDC-850A-B46C3BFF56E0}" srcOrd="0" destOrd="0" presId="urn:microsoft.com/office/officeart/2005/8/layout/orgChart1"/>
-    <dgm:cxn modelId="{0BBC1E96-BC9E-4843-96B4-ADA202345FD7}" type="presParOf" srcId="{3ED2A02E-E9BC-4295-A21E-236EFF320CD0}" destId="{1649A874-5A5D-465F-A4B2-5E24EADF9ADF}" srcOrd="1" destOrd="0" presId="urn:microsoft.com/office/officeart/2005/8/layout/orgChart1"/>
-    <dgm:cxn modelId="{59126C10-C1A7-40C8-A9EE-E39BB4CF6BBC}" type="presParOf" srcId="{2DEF1B53-6A70-4EA1-8ADE-19CBE8490729}" destId="{5F6BB2EF-0503-4335-9D90-54A34E9511E1}" srcOrd="1" destOrd="0" presId="urn:microsoft.com/office/officeart/2005/8/layout/orgChart1"/>
-    <dgm:cxn modelId="{39E37F04-A915-407A-9CFE-203C19A3874A}" type="presParOf" srcId="{2DEF1B53-6A70-4EA1-8ADE-19CBE8490729}" destId="{59378ED8-8003-4A18-BA98-DE00EDFF5503}" srcOrd="2" destOrd="0" presId="urn:microsoft.com/office/officeart/2005/8/layout/orgChart1"/>
-    <dgm:cxn modelId="{9ED6A8EE-D5E9-4889-991B-A603F6B6D44D}" type="presParOf" srcId="{BBD8DE40-0619-4A3A-84FB-89924BB04EA4}" destId="{5C0041BF-B6C7-4D9C-967B-81245F98DF82}" srcOrd="10" destOrd="0" presId="urn:microsoft.com/office/officeart/2005/8/layout/orgChart1"/>
-    <dgm:cxn modelId="{5D377E5B-B50C-4BF1-86ED-9D08DC789981}" type="presParOf" srcId="{BBD8DE40-0619-4A3A-84FB-89924BB04EA4}" destId="{8EB073F5-8C75-47B1-8C49-2B3247F910AE}" srcOrd="11" destOrd="0" presId="urn:microsoft.com/office/officeart/2005/8/layout/orgChart1"/>
-    <dgm:cxn modelId="{8EB656BC-C89F-4BD1-8EF0-D050BB109B18}" type="presParOf" srcId="{8EB073F5-8C75-47B1-8C49-2B3247F910AE}" destId="{6604C886-94D2-48F9-8513-EB7A9FB05940}" srcOrd="0" destOrd="0" presId="urn:microsoft.com/office/officeart/2005/8/layout/orgChart1"/>
-    <dgm:cxn modelId="{C800280D-C96C-4510-B9BA-F185AB9B2F51}" type="presParOf" srcId="{6604C886-94D2-48F9-8513-EB7A9FB05940}" destId="{70A11B42-C2BD-425E-AA7B-D4C0DC2D0A15}" srcOrd="0" destOrd="0" presId="urn:microsoft.com/office/officeart/2005/8/layout/orgChart1"/>
-    <dgm:cxn modelId="{82A153F4-E3EC-4B84-8A07-BC76BA157F63}" type="presParOf" srcId="{6604C886-94D2-48F9-8513-EB7A9FB05940}" destId="{91B6D221-C145-487E-94DA-13F4BB495C55}" srcOrd="1" destOrd="0" presId="urn:microsoft.com/office/officeart/2005/8/layout/orgChart1"/>
-    <dgm:cxn modelId="{D68E57D8-87AA-435B-8214-42562E64D9DC}" type="presParOf" srcId="{8EB073F5-8C75-47B1-8C49-2B3247F910AE}" destId="{51584857-C6B6-438B-90B3-5702E17B333F}" srcOrd="1" destOrd="0" presId="urn:microsoft.com/office/officeart/2005/8/layout/orgChart1"/>
-    <dgm:cxn modelId="{74E1D763-77A1-4A03-9FC9-43B704423B5C}" type="presParOf" srcId="{8EB073F5-8C75-47B1-8C49-2B3247F910AE}" destId="{59F5BBE0-B530-4531-90E0-449C636FEDEA}" srcOrd="2" destOrd="0" presId="urn:microsoft.com/office/officeart/2005/8/layout/orgChart1"/>
-    <dgm:cxn modelId="{139EA710-C008-43B0-954C-2C7603DF3C0F}" type="presParOf" srcId="{9BBFA110-AB25-44A4-BC23-7D4CB8CE7967}" destId="{1D54BF72-21D5-4B16-AA12-33778474944E}" srcOrd="2" destOrd="0" presId="urn:microsoft.com/office/officeart/2005/8/layout/orgChart1"/>
-    <dgm:cxn modelId="{A11908A7-EFCC-4354-B95E-E640BA1876B1}" type="presParOf" srcId="{1AD459E1-C52C-4246-B719-4E4412240829}" destId="{61DE649D-9D32-404E-A346-534AA673CED8}" srcOrd="4" destOrd="0" presId="urn:microsoft.com/office/officeart/2005/8/layout/orgChart1"/>
-    <dgm:cxn modelId="{C1D98B21-4A2E-4536-B8F9-2C88F8998487}" type="presParOf" srcId="{1AD459E1-C52C-4246-B719-4E4412240829}" destId="{223ACA02-3863-406D-AB19-0DC224C46299}" srcOrd="5" destOrd="0" presId="urn:microsoft.com/office/officeart/2005/8/layout/orgChart1"/>
-    <dgm:cxn modelId="{94904ADC-EB4C-4AD6-95EB-A09761E5B51C}" type="presParOf" srcId="{223ACA02-3863-406D-AB19-0DC224C46299}" destId="{9552C195-5D4D-429A-B97D-3246B4D12ADF}" srcOrd="0" destOrd="0" presId="urn:microsoft.com/office/officeart/2005/8/layout/orgChart1"/>
-    <dgm:cxn modelId="{947326D0-361B-41E4-974A-76D5E16EDE9F}" type="presParOf" srcId="{9552C195-5D4D-429A-B97D-3246B4D12ADF}" destId="{227B45DD-C65D-4489-A826-24DF659BBDE0}" srcOrd="0" destOrd="0" presId="urn:microsoft.com/office/officeart/2005/8/layout/orgChart1"/>
-    <dgm:cxn modelId="{DF3F6FB7-2719-4E67-BDFC-31C0FBA5FA08}" type="presParOf" srcId="{9552C195-5D4D-429A-B97D-3246B4D12ADF}" destId="{6B8C0AE2-50E0-4BCE-94CB-363B57814B60}" srcOrd="1" destOrd="0" presId="urn:microsoft.com/office/officeart/2005/8/layout/orgChart1"/>
-    <dgm:cxn modelId="{6931362F-5143-4CDA-82A2-2E569A8CA379}" type="presParOf" srcId="{223ACA02-3863-406D-AB19-0DC224C46299}" destId="{B16A250C-045C-430A-B0B5-37EE751D89D9}" srcOrd="1" destOrd="0" presId="urn:microsoft.com/office/officeart/2005/8/layout/orgChart1"/>
-    <dgm:cxn modelId="{1FA5EDBC-7B4A-4CF2-8CAE-13D58C764407}" type="presParOf" srcId="{223ACA02-3863-406D-AB19-0DC224C46299}" destId="{2FFC29D1-BD08-4F08-8413-94A85F51F9F0}" srcOrd="2" destOrd="0" presId="urn:microsoft.com/office/officeart/2005/8/layout/orgChart1"/>
-    <dgm:cxn modelId="{DEB0373C-C7D2-4D22-8110-77FCFE824D6F}" type="presParOf" srcId="{F9420F45-E180-41C8-B53F-F1619A17495C}" destId="{20D0C07E-DA32-479F-8036-E4D44FE0E50A}" srcOrd="2" destOrd="0" presId="urn:microsoft.com/office/officeart/2005/8/layout/orgChart1"/>
-    <dgm:cxn modelId="{7A940318-91E4-4FAB-8C6F-934BEFC65EAD}" type="presParOf" srcId="{C648C8F1-6EC1-4D27-9134-2770426C1535}" destId="{70D5E481-C1FF-4FF5-9EEC-3220195BEB42}" srcOrd="2" destOrd="0" presId="urn:microsoft.com/office/officeart/2005/8/layout/orgChart1"/>
+    <dgm:cxn modelId="{3884792E-C1A7-45E1-BB6C-D6F2AF1470A3}" type="presOf" srcId="{32128562-ADA0-4F46-878D-28CC66534723}" destId="{E091326B-DFC7-4A96-BEEB-6388FD6F41EE}" srcOrd="0" destOrd="0" presId="urn:microsoft.com/office/officeart/2005/8/layout/orgChart1"/>
+    <dgm:cxn modelId="{720EBE26-09F6-42EE-99EA-2E9A7CCBBA72}" type="presOf" srcId="{A36C0B5E-A27D-4200-8795-75025435FA46}" destId="{135AAD40-E7B5-4FDC-850A-B46C3BFF56E0}" srcOrd="0" destOrd="0" presId="urn:microsoft.com/office/officeart/2005/8/layout/orgChart1"/>
+    <dgm:cxn modelId="{56FD32C7-01F4-47BA-A65F-5DE93DFFD6B4}" type="presOf" srcId="{CCA7F9F9-3A04-4453-8740-07CB23C27AA6}" destId="{A5CF217D-D3A6-4151-AD40-A88C6F8AF4D7}" srcOrd="0" destOrd="0" presId="urn:microsoft.com/office/officeart/2005/8/layout/orgChart1"/>
+    <dgm:cxn modelId="{F49252B1-D46F-48BF-8592-9CE43AFCE893}" type="presOf" srcId="{1AD85246-F63D-4A41-BBFB-EB331726FB10}" destId="{548E9CEB-CC82-482C-8B19-431151C1E2FA}" srcOrd="0" destOrd="0" presId="urn:microsoft.com/office/officeart/2005/8/layout/orgChart1"/>
+    <dgm:cxn modelId="{404BDBD2-C9D9-431B-AD25-088B8667414B}" type="presOf" srcId="{A6E509B1-847E-4875-9733-9073B5C9F588}" destId="{E7DFB4E5-82D5-4DC5-AB64-51D6F1936719}" srcOrd="0" destOrd="0" presId="urn:microsoft.com/office/officeart/2005/8/layout/orgChart1"/>
+    <dgm:cxn modelId="{96984062-2A22-4CFF-BEF8-7C7E0DFB2C9F}" type="presParOf" srcId="{CFDBE9B5-C99C-46D7-AD39-DF0C47F9A402}" destId="{C648C8F1-6EC1-4D27-9134-2770426C1535}" srcOrd="0" destOrd="0" presId="urn:microsoft.com/office/officeart/2005/8/layout/orgChart1"/>
+    <dgm:cxn modelId="{3D6C76BB-9E2B-4660-9283-C47B1D0B70BA}" type="presParOf" srcId="{C648C8F1-6EC1-4D27-9134-2770426C1535}" destId="{8841FC10-6A43-4474-8973-11C86F432155}" srcOrd="0" destOrd="0" presId="urn:microsoft.com/office/officeart/2005/8/layout/orgChart1"/>
+    <dgm:cxn modelId="{4655E1C5-6D8F-4AE9-B0EA-62F8D3E98B04}" type="presParOf" srcId="{8841FC10-6A43-4474-8973-11C86F432155}" destId="{63929129-5E40-45F8-A890-4F806D74EBE0}" srcOrd="0" destOrd="0" presId="urn:microsoft.com/office/officeart/2005/8/layout/orgChart1"/>
+    <dgm:cxn modelId="{669A31D2-A1CA-4BE6-8DF5-010F421FD50A}" type="presParOf" srcId="{8841FC10-6A43-4474-8973-11C86F432155}" destId="{D8AFCCFD-FF72-4601-AE8B-16416F11BE0B}" srcOrd="1" destOrd="0" presId="urn:microsoft.com/office/officeart/2005/8/layout/orgChart1"/>
+    <dgm:cxn modelId="{659C03D6-1AF2-43BD-8263-923761B5F21F}" type="presParOf" srcId="{C648C8F1-6EC1-4D27-9134-2770426C1535}" destId="{CA5EB31B-C68B-473C-87CB-A91BB005BF00}" srcOrd="1" destOrd="0" presId="urn:microsoft.com/office/officeart/2005/8/layout/orgChart1"/>
+    <dgm:cxn modelId="{2F689107-5F55-4FE1-BE6D-7C5619A51DB7}" type="presParOf" srcId="{CA5EB31B-C68B-473C-87CB-A91BB005BF00}" destId="{062340CD-6334-46D5-AEFE-95C301457800}" srcOrd="0" destOrd="0" presId="urn:microsoft.com/office/officeart/2005/8/layout/orgChart1"/>
+    <dgm:cxn modelId="{1F7CD2B4-BF0C-4CCF-B1EF-720AA138D0E4}" type="presParOf" srcId="{CA5EB31B-C68B-473C-87CB-A91BB005BF00}" destId="{03148D74-9417-47D5-AF4F-C4D3238B6670}" srcOrd="1" destOrd="0" presId="urn:microsoft.com/office/officeart/2005/8/layout/orgChart1"/>
+    <dgm:cxn modelId="{1417ABD0-E832-41CC-80AB-69C716E34372}" type="presParOf" srcId="{03148D74-9417-47D5-AF4F-C4D3238B6670}" destId="{8560AAFB-1613-4B6C-B1A4-8F0A1BFFBCE2}" srcOrd="0" destOrd="0" presId="urn:microsoft.com/office/officeart/2005/8/layout/orgChart1"/>
+    <dgm:cxn modelId="{24FBD546-0E3B-48D8-9C7E-229A44B07062}" type="presParOf" srcId="{8560AAFB-1613-4B6C-B1A4-8F0A1BFFBCE2}" destId="{E091326B-DFC7-4A96-BEEB-6388FD6F41EE}" srcOrd="0" destOrd="0" presId="urn:microsoft.com/office/officeart/2005/8/layout/orgChart1"/>
+    <dgm:cxn modelId="{C2CCCF38-A3B0-414F-967B-007E91DAB2EE}" type="presParOf" srcId="{8560AAFB-1613-4B6C-B1A4-8F0A1BFFBCE2}" destId="{84051127-723D-4724-B8A2-FF26F3A99F28}" srcOrd="1" destOrd="0" presId="urn:microsoft.com/office/officeart/2005/8/layout/orgChart1"/>
+    <dgm:cxn modelId="{A16933A5-3609-4881-B7FA-7922E07A2D95}" type="presParOf" srcId="{03148D74-9417-47D5-AF4F-C4D3238B6670}" destId="{A6B18CA2-C28F-4B9E-A1C1-DC76B10BBB9A}" srcOrd="1" destOrd="0" presId="urn:microsoft.com/office/officeart/2005/8/layout/orgChart1"/>
+    <dgm:cxn modelId="{1D09E3D1-3BAA-40DA-8F89-68D50011DE18}" type="presParOf" srcId="{03148D74-9417-47D5-AF4F-C4D3238B6670}" destId="{7C076015-0E74-486D-B791-602F5C870ACA}" srcOrd="2" destOrd="0" presId="urn:microsoft.com/office/officeart/2005/8/layout/orgChart1"/>
+    <dgm:cxn modelId="{66EBC2B2-A4E6-44D7-8653-831142AF00CD}" type="presParOf" srcId="{CA5EB31B-C68B-473C-87CB-A91BB005BF00}" destId="{4670F29F-C287-485C-8C4E-26F1E2FD7470}" srcOrd="2" destOrd="0" presId="urn:microsoft.com/office/officeart/2005/8/layout/orgChart1"/>
+    <dgm:cxn modelId="{231E9568-57FA-44AC-8FF7-1390405BF81C}" type="presParOf" srcId="{CA5EB31B-C68B-473C-87CB-A91BB005BF00}" destId="{F9420F45-E180-41C8-B53F-F1619A17495C}" srcOrd="3" destOrd="0" presId="urn:microsoft.com/office/officeart/2005/8/layout/orgChart1"/>
+    <dgm:cxn modelId="{AA49575F-E277-4554-B459-2228D2134624}" type="presParOf" srcId="{F9420F45-E180-41C8-B53F-F1619A17495C}" destId="{2B94BE52-4D45-423C-ADAA-672E1581A042}" srcOrd="0" destOrd="0" presId="urn:microsoft.com/office/officeart/2005/8/layout/orgChart1"/>
+    <dgm:cxn modelId="{B93169ED-3250-41F7-BCCA-7C0997D1AE95}" type="presParOf" srcId="{2B94BE52-4D45-423C-ADAA-672E1581A042}" destId="{AFF5F157-3C4C-4EA5-872E-9D66CFF66D24}" srcOrd="0" destOrd="0" presId="urn:microsoft.com/office/officeart/2005/8/layout/orgChart1"/>
+    <dgm:cxn modelId="{AE14A7D4-9BF6-4EAB-AC43-2E1FCB8547A8}" type="presParOf" srcId="{2B94BE52-4D45-423C-ADAA-672E1581A042}" destId="{33684D1D-010E-43D1-ABB0-10C0449E3F7D}" srcOrd="1" destOrd="0" presId="urn:microsoft.com/office/officeart/2005/8/layout/orgChart1"/>
+    <dgm:cxn modelId="{A9C74B70-B720-4732-BEF6-CEE26460998C}" type="presParOf" srcId="{F9420F45-E180-41C8-B53F-F1619A17495C}" destId="{1AD459E1-C52C-4246-B719-4E4412240829}" srcOrd="1" destOrd="0" presId="urn:microsoft.com/office/officeart/2005/8/layout/orgChart1"/>
+    <dgm:cxn modelId="{698D928B-DF4F-4F4A-8F58-A167EBAA4F2E}" type="presParOf" srcId="{1AD459E1-C52C-4246-B719-4E4412240829}" destId="{F1DC6AAD-919C-4BE6-9089-ECB12F30FF47}" srcOrd="0" destOrd="0" presId="urn:microsoft.com/office/officeart/2005/8/layout/orgChart1"/>
+    <dgm:cxn modelId="{177714DF-0CB8-4E42-A0A8-ED557A4E82A1}" type="presParOf" srcId="{1AD459E1-C52C-4246-B719-4E4412240829}" destId="{E9D7E019-B9C5-45AB-8188-314544860FA9}" srcOrd="1" destOrd="0" presId="urn:microsoft.com/office/officeart/2005/8/layout/orgChart1"/>
+    <dgm:cxn modelId="{87FFE6F9-2549-45F7-A2F6-6A3BD1A3377E}" type="presParOf" srcId="{E9D7E019-B9C5-45AB-8188-314544860FA9}" destId="{EEF47A2A-AD99-4EB7-8F68-56337B17D69F}" srcOrd="0" destOrd="0" presId="urn:microsoft.com/office/officeart/2005/8/layout/orgChart1"/>
+    <dgm:cxn modelId="{CB20DF4E-D9B5-420D-A3BA-BBD6C34E7800}" type="presParOf" srcId="{EEF47A2A-AD99-4EB7-8F68-56337B17D69F}" destId="{548E9CEB-CC82-482C-8B19-431151C1E2FA}" srcOrd="0" destOrd="0" presId="urn:microsoft.com/office/officeart/2005/8/layout/orgChart1"/>
+    <dgm:cxn modelId="{192D56B9-8A28-46F9-AE17-409492444F0E}" type="presParOf" srcId="{EEF47A2A-AD99-4EB7-8F68-56337B17D69F}" destId="{3BE7E5C6-E14C-4C64-9AD0-7204DA5CC886}" srcOrd="1" destOrd="0" presId="urn:microsoft.com/office/officeart/2005/8/layout/orgChart1"/>
+    <dgm:cxn modelId="{D810C487-6659-4C03-92E0-A4EAB4A21CBC}" type="presParOf" srcId="{E9D7E019-B9C5-45AB-8188-314544860FA9}" destId="{534921A6-A227-42E2-AF6B-7276FEE95B40}" srcOrd="1" destOrd="0" presId="urn:microsoft.com/office/officeart/2005/8/layout/orgChart1"/>
+    <dgm:cxn modelId="{C5138DCE-8B02-4AAA-AEA5-6DD408BBDD2D}" type="presParOf" srcId="{E9D7E019-B9C5-45AB-8188-314544860FA9}" destId="{44FCA3CD-79BC-4761-86D2-8713792B667D}" srcOrd="2" destOrd="0" presId="urn:microsoft.com/office/officeart/2005/8/layout/orgChart1"/>
+    <dgm:cxn modelId="{A6C914F1-8453-480B-BB0D-BEACB0EECC56}" type="presParOf" srcId="{1AD459E1-C52C-4246-B719-4E4412240829}" destId="{1AC7A9DF-0904-4CBD-8B57-A2E7FAF72705}" srcOrd="2" destOrd="0" presId="urn:microsoft.com/office/officeart/2005/8/layout/orgChart1"/>
+    <dgm:cxn modelId="{1ADCB21C-1A08-4A62-A7B1-A830C42F7CEE}" type="presParOf" srcId="{1AD459E1-C52C-4246-B719-4E4412240829}" destId="{9BBFA110-AB25-44A4-BC23-7D4CB8CE7967}" srcOrd="3" destOrd="0" presId="urn:microsoft.com/office/officeart/2005/8/layout/orgChart1"/>
+    <dgm:cxn modelId="{B578FA41-25D1-46D9-A085-6B26C2340F7C}" type="presParOf" srcId="{9BBFA110-AB25-44A4-BC23-7D4CB8CE7967}" destId="{577145F4-423B-47CF-8FAB-02A2D23F164D}" srcOrd="0" destOrd="0" presId="urn:microsoft.com/office/officeart/2005/8/layout/orgChart1"/>
+    <dgm:cxn modelId="{9E09CC96-1FF4-4369-A850-78A291F920B4}" type="presParOf" srcId="{577145F4-423B-47CF-8FAB-02A2D23F164D}" destId="{EC4BEC83-2E8E-4EFE-B5FC-0C106B0CBBAF}" srcOrd="0" destOrd="0" presId="urn:microsoft.com/office/officeart/2005/8/layout/orgChart1"/>
+    <dgm:cxn modelId="{8BE8D27C-50E3-4246-B097-7720C3EEFC5C}" type="presParOf" srcId="{577145F4-423B-47CF-8FAB-02A2D23F164D}" destId="{51204D02-A05C-4263-B772-764E945F0144}" srcOrd="1" destOrd="0" presId="urn:microsoft.com/office/officeart/2005/8/layout/orgChart1"/>
+    <dgm:cxn modelId="{3A07CFB0-46A0-4742-8508-9D638BE27651}" type="presParOf" srcId="{9BBFA110-AB25-44A4-BC23-7D4CB8CE7967}" destId="{BBD8DE40-0619-4A3A-84FB-89924BB04EA4}" srcOrd="1" destOrd="0" presId="urn:microsoft.com/office/officeart/2005/8/layout/orgChart1"/>
+    <dgm:cxn modelId="{44A429E3-B72A-47BE-AB5A-9C3A8C3B740B}" type="presParOf" srcId="{BBD8DE40-0619-4A3A-84FB-89924BB04EA4}" destId="{BA1C0E43-CB54-4F9D-BF11-9A207020C586}" srcOrd="0" destOrd="0" presId="urn:microsoft.com/office/officeart/2005/8/layout/orgChart1"/>
+    <dgm:cxn modelId="{F23D1403-7AA2-434E-8524-29845FA10E85}" type="presParOf" srcId="{BBD8DE40-0619-4A3A-84FB-89924BB04EA4}" destId="{EC547C88-9AA8-4B82-8961-85A7AC8E1C24}" srcOrd="1" destOrd="0" presId="urn:microsoft.com/office/officeart/2005/8/layout/orgChart1"/>
+    <dgm:cxn modelId="{0FE2B8E4-BDD8-4071-9796-FB888A671ED0}" type="presParOf" srcId="{EC547C88-9AA8-4B82-8961-85A7AC8E1C24}" destId="{B74DD57B-DDBB-4157-8F65-8AD4A34E0634}" srcOrd="0" destOrd="0" presId="urn:microsoft.com/office/officeart/2005/8/layout/orgChart1"/>
+    <dgm:cxn modelId="{B867A036-D380-4826-975D-BC3E9BA8873C}" type="presParOf" srcId="{B74DD57B-DDBB-4157-8F65-8AD4A34E0634}" destId="{3441A8BC-6913-42CB-8BDF-6569E58999CC}" srcOrd="0" destOrd="0" presId="urn:microsoft.com/office/officeart/2005/8/layout/orgChart1"/>
+    <dgm:cxn modelId="{79101EDD-F3C6-4C27-9D6B-5F3A43CB26F1}" type="presParOf" srcId="{B74DD57B-DDBB-4157-8F65-8AD4A34E0634}" destId="{3B8442CA-0CC7-44D3-AB24-C1E3B69D45E4}" srcOrd="1" destOrd="0" presId="urn:microsoft.com/office/officeart/2005/8/layout/orgChart1"/>
+    <dgm:cxn modelId="{44DABE58-743B-42F9-BD27-77C979C1CCDA}" type="presParOf" srcId="{EC547C88-9AA8-4B82-8961-85A7AC8E1C24}" destId="{666AA9CD-A62B-446C-8A75-A5FC8A1FCFC3}" srcOrd="1" destOrd="0" presId="urn:microsoft.com/office/officeart/2005/8/layout/orgChart1"/>
+    <dgm:cxn modelId="{C8129885-B948-4BBE-8FCC-4EF3C46958B6}" type="presParOf" srcId="{EC547C88-9AA8-4B82-8961-85A7AC8E1C24}" destId="{C64AE787-6C55-4B2F-B4AA-D7BE72D69A83}" srcOrd="2" destOrd="0" presId="urn:microsoft.com/office/officeart/2005/8/layout/orgChart1"/>
+    <dgm:cxn modelId="{45A08750-E148-4F2E-A543-40430F8F7616}" type="presParOf" srcId="{BBD8DE40-0619-4A3A-84FB-89924BB04EA4}" destId="{94689D75-4043-4EFD-9296-48695937771C}" srcOrd="2" destOrd="0" presId="urn:microsoft.com/office/officeart/2005/8/layout/orgChart1"/>
+    <dgm:cxn modelId="{F1910036-8BD9-4972-B4EE-A7AAB7561798}" type="presParOf" srcId="{BBD8DE40-0619-4A3A-84FB-89924BB04EA4}" destId="{F2F88390-D992-4487-9E41-3A092BF839C7}" srcOrd="3" destOrd="0" presId="urn:microsoft.com/office/officeart/2005/8/layout/orgChart1"/>
+    <dgm:cxn modelId="{F6D6C34D-29CE-47A2-AEB7-621E21CAA8CB}" type="presParOf" srcId="{F2F88390-D992-4487-9E41-3A092BF839C7}" destId="{92ACD292-BF98-4838-B97F-ED300171B175}" srcOrd="0" destOrd="0" presId="urn:microsoft.com/office/officeart/2005/8/layout/orgChart1"/>
+    <dgm:cxn modelId="{D0478E87-8558-4B7B-9625-20463794F336}" type="presParOf" srcId="{92ACD292-BF98-4838-B97F-ED300171B175}" destId="{3BAF2FFE-4888-490F-91F5-FD3100B0B374}" srcOrd="0" destOrd="0" presId="urn:microsoft.com/office/officeart/2005/8/layout/orgChart1"/>
+    <dgm:cxn modelId="{AF19169F-0C04-4EBD-86F1-1EA1BED5015A}" type="presParOf" srcId="{92ACD292-BF98-4838-B97F-ED300171B175}" destId="{6DB75FC0-9B4E-4AE3-B304-7A7F7F7A9D3A}" srcOrd="1" destOrd="0" presId="urn:microsoft.com/office/officeart/2005/8/layout/orgChart1"/>
+    <dgm:cxn modelId="{2A7EEC20-69ED-481B-8BCC-2437C7CD7F05}" type="presParOf" srcId="{F2F88390-D992-4487-9E41-3A092BF839C7}" destId="{FF970698-06C3-43E1-B2A3-BA3FD309EEEA}" srcOrd="1" destOrd="0" presId="urn:microsoft.com/office/officeart/2005/8/layout/orgChart1"/>
+    <dgm:cxn modelId="{E859F4DD-4CCE-48B6-B776-75FFAEEB97DE}" type="presParOf" srcId="{F2F88390-D992-4487-9E41-3A092BF839C7}" destId="{70C631C7-0EA4-48A4-BB53-EB1397BD395F}" srcOrd="2" destOrd="0" presId="urn:microsoft.com/office/officeart/2005/8/layout/orgChart1"/>
+    <dgm:cxn modelId="{DBE21F9A-6D98-4ED2-8A04-C584F89608DB}" type="presParOf" srcId="{BBD8DE40-0619-4A3A-84FB-89924BB04EA4}" destId="{51FAF244-8083-49FC-9401-81B60AAF7087}" srcOrd="4" destOrd="0" presId="urn:microsoft.com/office/officeart/2005/8/layout/orgChart1"/>
+    <dgm:cxn modelId="{48D6810F-2C57-4B87-A823-B1CB71CD416C}" type="presParOf" srcId="{BBD8DE40-0619-4A3A-84FB-89924BB04EA4}" destId="{26DB1753-63C8-47FB-A587-DEE866D1AB82}" srcOrd="5" destOrd="0" presId="urn:microsoft.com/office/officeart/2005/8/layout/orgChart1"/>
+    <dgm:cxn modelId="{13BDEC7E-AC92-49C7-8442-32F978A66FFD}" type="presParOf" srcId="{26DB1753-63C8-47FB-A587-DEE866D1AB82}" destId="{B5A3CF44-C0B1-492E-B703-DC0A891D0AB2}" srcOrd="0" destOrd="0" presId="urn:microsoft.com/office/officeart/2005/8/layout/orgChart1"/>
+    <dgm:cxn modelId="{3263F6FC-29A4-409D-A420-6298258AAE46}" type="presParOf" srcId="{B5A3CF44-C0B1-492E-B703-DC0A891D0AB2}" destId="{E7DFB4E5-82D5-4DC5-AB64-51D6F1936719}" srcOrd="0" destOrd="0" presId="urn:microsoft.com/office/officeart/2005/8/layout/orgChart1"/>
+    <dgm:cxn modelId="{60310EA9-C53F-4092-93F1-1B17623C9FB8}" type="presParOf" srcId="{B5A3CF44-C0B1-492E-B703-DC0A891D0AB2}" destId="{34DC7787-D5A3-4818-B592-83AAAB79A8D6}" srcOrd="1" destOrd="0" presId="urn:microsoft.com/office/officeart/2005/8/layout/orgChart1"/>
+    <dgm:cxn modelId="{3DC581AD-5B6C-4EEC-9096-2EC677F8D770}" type="presParOf" srcId="{26DB1753-63C8-47FB-A587-DEE866D1AB82}" destId="{DC39CBEE-79E5-47ED-9D5F-ADD2ADF98D36}" srcOrd="1" destOrd="0" presId="urn:microsoft.com/office/officeart/2005/8/layout/orgChart1"/>
+    <dgm:cxn modelId="{FF998904-8929-44B7-B449-8ECB699FF3D0}" type="presParOf" srcId="{26DB1753-63C8-47FB-A587-DEE866D1AB82}" destId="{EB179BEA-931E-4900-8A4C-60FBB669E417}" srcOrd="2" destOrd="0" presId="urn:microsoft.com/office/officeart/2005/8/layout/orgChart1"/>
+    <dgm:cxn modelId="{36AFEB19-9A62-44C3-8350-81543FCE7738}" type="presParOf" srcId="{BBD8DE40-0619-4A3A-84FB-89924BB04EA4}" destId="{24A0881F-BD84-4A21-B3A8-0153C4927C11}" srcOrd="6" destOrd="0" presId="urn:microsoft.com/office/officeart/2005/8/layout/orgChart1"/>
+    <dgm:cxn modelId="{2D408F77-E0A1-4A3B-86AD-67D45958B4FF}" type="presParOf" srcId="{BBD8DE40-0619-4A3A-84FB-89924BB04EA4}" destId="{691E16FE-3A41-4776-868D-31CA2712E5EF}" srcOrd="7" destOrd="0" presId="urn:microsoft.com/office/officeart/2005/8/layout/orgChart1"/>
+    <dgm:cxn modelId="{A822BE8C-AACA-46D9-AAF1-950306954F1A}" type="presParOf" srcId="{691E16FE-3A41-4776-868D-31CA2712E5EF}" destId="{AF309034-F497-4940-B27D-6A9AD65507B5}" srcOrd="0" destOrd="0" presId="urn:microsoft.com/office/officeart/2005/8/layout/orgChart1"/>
+    <dgm:cxn modelId="{2A083B2E-459E-4EF5-9976-5C77279BE1BF}" type="presParOf" srcId="{AF309034-F497-4940-B27D-6A9AD65507B5}" destId="{A5CF217D-D3A6-4151-AD40-A88C6F8AF4D7}" srcOrd="0" destOrd="0" presId="urn:microsoft.com/office/officeart/2005/8/layout/orgChart1"/>
+    <dgm:cxn modelId="{7BD8C42F-DDAC-4512-8A3E-0EF9B799932D}" type="presParOf" srcId="{AF309034-F497-4940-B27D-6A9AD65507B5}" destId="{E82745B5-F925-46FC-AF55-FAA98B0A186F}" srcOrd="1" destOrd="0" presId="urn:microsoft.com/office/officeart/2005/8/layout/orgChart1"/>
+    <dgm:cxn modelId="{044DFFFC-3CD0-40D9-BE8D-F3D1A3B5AC8C}" type="presParOf" srcId="{691E16FE-3A41-4776-868D-31CA2712E5EF}" destId="{18A8CFAB-649F-4DA4-BEE9-391716EC83F7}" srcOrd="1" destOrd="0" presId="urn:microsoft.com/office/officeart/2005/8/layout/orgChart1"/>
+    <dgm:cxn modelId="{9C8C76CE-6CD5-49BD-90EE-372F863A2513}" type="presParOf" srcId="{691E16FE-3A41-4776-868D-31CA2712E5EF}" destId="{45808FE5-E1D5-48A3-A305-7555F1CFC0DE}" srcOrd="2" destOrd="0" presId="urn:microsoft.com/office/officeart/2005/8/layout/orgChart1"/>
+    <dgm:cxn modelId="{A4FDF84B-E6D1-4D89-9C68-C492225B3FEC}" type="presParOf" srcId="{BBD8DE40-0619-4A3A-84FB-89924BB04EA4}" destId="{D2BE08CE-A34C-4EFF-A824-8606B74D9094}" srcOrd="8" destOrd="0" presId="urn:microsoft.com/office/officeart/2005/8/layout/orgChart1"/>
+    <dgm:cxn modelId="{815BA8EC-CB69-4131-8CFA-B27E4BD7D1F9}" type="presParOf" srcId="{BBD8DE40-0619-4A3A-84FB-89924BB04EA4}" destId="{2DEF1B53-6A70-4EA1-8ADE-19CBE8490729}" srcOrd="9" destOrd="0" presId="urn:microsoft.com/office/officeart/2005/8/layout/orgChart1"/>
+    <dgm:cxn modelId="{228061FD-004B-4FFF-9B29-EB44F2FFB3B2}" type="presParOf" srcId="{2DEF1B53-6A70-4EA1-8ADE-19CBE8490729}" destId="{3ED2A02E-E9BC-4295-A21E-236EFF320CD0}" srcOrd="0" destOrd="0" presId="urn:microsoft.com/office/officeart/2005/8/layout/orgChart1"/>
+    <dgm:cxn modelId="{A15F125B-E37F-40B8-83EB-1041CD13AB04}" type="presParOf" srcId="{3ED2A02E-E9BC-4295-A21E-236EFF320CD0}" destId="{135AAD40-E7B5-4FDC-850A-B46C3BFF56E0}" srcOrd="0" destOrd="0" presId="urn:microsoft.com/office/officeart/2005/8/layout/orgChart1"/>
+    <dgm:cxn modelId="{AD94EC52-F5B0-40FA-A550-66E49CB61E6C}" type="presParOf" srcId="{3ED2A02E-E9BC-4295-A21E-236EFF320CD0}" destId="{1649A874-5A5D-465F-A4B2-5E24EADF9ADF}" srcOrd="1" destOrd="0" presId="urn:microsoft.com/office/officeart/2005/8/layout/orgChart1"/>
+    <dgm:cxn modelId="{9DD61868-D53F-475A-AC94-DBE75B159A81}" type="presParOf" srcId="{2DEF1B53-6A70-4EA1-8ADE-19CBE8490729}" destId="{5F6BB2EF-0503-4335-9D90-54A34E9511E1}" srcOrd="1" destOrd="0" presId="urn:microsoft.com/office/officeart/2005/8/layout/orgChart1"/>
+    <dgm:cxn modelId="{05C65910-9438-42D0-840F-71266E2CF126}" type="presParOf" srcId="{2DEF1B53-6A70-4EA1-8ADE-19CBE8490729}" destId="{59378ED8-8003-4A18-BA98-DE00EDFF5503}" srcOrd="2" destOrd="0" presId="urn:microsoft.com/office/officeart/2005/8/layout/orgChart1"/>
+    <dgm:cxn modelId="{47F58D9B-A845-4582-AD4D-A3DB664722DC}" type="presParOf" srcId="{BBD8DE40-0619-4A3A-84FB-89924BB04EA4}" destId="{5C0041BF-B6C7-4D9C-967B-81245F98DF82}" srcOrd="10" destOrd="0" presId="urn:microsoft.com/office/officeart/2005/8/layout/orgChart1"/>
+    <dgm:cxn modelId="{7712368B-5FE9-4339-A743-90516F9391AC}" type="presParOf" srcId="{BBD8DE40-0619-4A3A-84FB-89924BB04EA4}" destId="{8EB073F5-8C75-47B1-8C49-2B3247F910AE}" srcOrd="11" destOrd="0" presId="urn:microsoft.com/office/officeart/2005/8/layout/orgChart1"/>
+    <dgm:cxn modelId="{3E2ABE41-F668-4ABB-AB68-56E6E9D94AE6}" type="presParOf" srcId="{8EB073F5-8C75-47B1-8C49-2B3247F910AE}" destId="{6604C886-94D2-48F9-8513-EB7A9FB05940}" srcOrd="0" destOrd="0" presId="urn:microsoft.com/office/officeart/2005/8/layout/orgChart1"/>
+    <dgm:cxn modelId="{2327161A-FA70-48FF-8847-F7986669F132}" type="presParOf" srcId="{6604C886-94D2-48F9-8513-EB7A9FB05940}" destId="{70A11B42-C2BD-425E-AA7B-D4C0DC2D0A15}" srcOrd="0" destOrd="0" presId="urn:microsoft.com/office/officeart/2005/8/layout/orgChart1"/>
+    <dgm:cxn modelId="{A3F8539F-0BAD-46E4-8B9D-19DC411893F6}" type="presParOf" srcId="{6604C886-94D2-48F9-8513-EB7A9FB05940}" destId="{91B6D221-C145-487E-94DA-13F4BB495C55}" srcOrd="1" destOrd="0" presId="urn:microsoft.com/office/officeart/2005/8/layout/orgChart1"/>
+    <dgm:cxn modelId="{2C02BFC5-67C6-4811-8E26-FCDF5E7F58D5}" type="presParOf" srcId="{8EB073F5-8C75-47B1-8C49-2B3247F910AE}" destId="{51584857-C6B6-438B-90B3-5702E17B333F}" srcOrd="1" destOrd="0" presId="urn:microsoft.com/office/officeart/2005/8/layout/orgChart1"/>
+    <dgm:cxn modelId="{AF7F746E-A014-45F3-AE18-17E91D9C7E5A}" type="presParOf" srcId="{8EB073F5-8C75-47B1-8C49-2B3247F910AE}" destId="{59F5BBE0-B530-4531-90E0-449C636FEDEA}" srcOrd="2" destOrd="0" presId="urn:microsoft.com/office/officeart/2005/8/layout/orgChart1"/>
+    <dgm:cxn modelId="{9B366F98-9843-4AD3-BC97-A2CBBC184F78}" type="presParOf" srcId="{9BBFA110-AB25-44A4-BC23-7D4CB8CE7967}" destId="{1D54BF72-21D5-4B16-AA12-33778474944E}" srcOrd="2" destOrd="0" presId="urn:microsoft.com/office/officeart/2005/8/layout/orgChart1"/>
+    <dgm:cxn modelId="{91B21647-E76D-4A5E-BB59-7D368ACE9BED}" type="presParOf" srcId="{1AD459E1-C52C-4246-B719-4E4412240829}" destId="{61DE649D-9D32-404E-A346-534AA673CED8}" srcOrd="4" destOrd="0" presId="urn:microsoft.com/office/officeart/2005/8/layout/orgChart1"/>
+    <dgm:cxn modelId="{6BB71FD2-1BFE-4525-96F0-773DC3135618}" type="presParOf" srcId="{1AD459E1-C52C-4246-B719-4E4412240829}" destId="{223ACA02-3863-406D-AB19-0DC224C46299}" srcOrd="5" destOrd="0" presId="urn:microsoft.com/office/officeart/2005/8/layout/orgChart1"/>
+    <dgm:cxn modelId="{D73A6EAD-31BD-4C14-9969-08CAC924684E}" type="presParOf" srcId="{223ACA02-3863-406D-AB19-0DC224C46299}" destId="{9552C195-5D4D-429A-B97D-3246B4D12ADF}" srcOrd="0" destOrd="0" presId="urn:microsoft.com/office/officeart/2005/8/layout/orgChart1"/>
+    <dgm:cxn modelId="{A35F88A1-F610-4B8C-A068-AA2F945E26FD}" type="presParOf" srcId="{9552C195-5D4D-429A-B97D-3246B4D12ADF}" destId="{227B45DD-C65D-4489-A826-24DF659BBDE0}" srcOrd="0" destOrd="0" presId="urn:microsoft.com/office/officeart/2005/8/layout/orgChart1"/>
+    <dgm:cxn modelId="{E18051D7-F4EF-4EDD-800E-4AA48C2CA946}" type="presParOf" srcId="{9552C195-5D4D-429A-B97D-3246B4D12ADF}" destId="{6B8C0AE2-50E0-4BCE-94CB-363B57814B60}" srcOrd="1" destOrd="0" presId="urn:microsoft.com/office/officeart/2005/8/layout/orgChart1"/>
+    <dgm:cxn modelId="{6EDF2121-CC04-49D5-A30C-FCE7FE98DE27}" type="presParOf" srcId="{223ACA02-3863-406D-AB19-0DC224C46299}" destId="{B16A250C-045C-430A-B0B5-37EE751D89D9}" srcOrd="1" destOrd="0" presId="urn:microsoft.com/office/officeart/2005/8/layout/orgChart1"/>
+    <dgm:cxn modelId="{F892AA3E-8BC2-4888-94E7-57FCAAC80D4A}" type="presParOf" srcId="{223ACA02-3863-406D-AB19-0DC224C46299}" destId="{2FFC29D1-BD08-4F08-8413-94A85F51F9F0}" srcOrd="2" destOrd="0" presId="urn:microsoft.com/office/officeart/2005/8/layout/orgChart1"/>
+    <dgm:cxn modelId="{D051CCC3-80E4-4AF8-9D06-CD581D6EB8DF}" type="presParOf" srcId="{F9420F45-E180-41C8-B53F-F1619A17495C}" destId="{20D0C07E-DA32-479F-8036-E4D44FE0E50A}" srcOrd="2" destOrd="0" presId="urn:microsoft.com/office/officeart/2005/8/layout/orgChart1"/>
+    <dgm:cxn modelId="{D859F23B-812D-4D26-B2F5-53DD0C900280}" type="presParOf" srcId="{C648C8F1-6EC1-4D27-9134-2770426C1535}" destId="{70D5E481-C1FF-4FF5-9EEC-3220195BEB42}" srcOrd="2" destOrd="0" presId="urn:microsoft.com/office/officeart/2005/8/layout/orgChart1"/>
   </dgm:cxnLst>
   <dgm:bg/>
   <dgm:whole/>
@@ -15093,324 +15342,324 @@
     </dgm:pt>
   </dgm:ptLst>
   <dgm:cxnLst>
-    <dgm:cxn modelId="{E9E9E12F-5350-472E-9214-4DAAAC6386CB}" type="presOf" srcId="{1927CF43-BB3C-4256-84CA-F1AFF5CD10E7}" destId="{5825EF8F-729A-4D10-9C66-6BAAB9C752C4}" srcOrd="0" destOrd="0" presId="urn:microsoft.com/office/officeart/2005/8/layout/orgChart1"/>
-    <dgm:cxn modelId="{36B88E99-B73F-4111-AC42-A94652E10183}" type="presOf" srcId="{A6C1B0FA-7C9F-4627-A1F4-C18253CA2D7C}" destId="{E5AB5F44-4AA9-49F6-9546-3AC5BE252923}" srcOrd="0" destOrd="0" presId="urn:microsoft.com/office/officeart/2005/8/layout/orgChart1"/>
-    <dgm:cxn modelId="{DB9BE99A-503C-462F-8CCB-969AC004931A}" type="presOf" srcId="{1927CF43-BB3C-4256-84CA-F1AFF5CD10E7}" destId="{77DAED04-96FB-4A02-9ABB-04523EBE6F87}" srcOrd="1" destOrd="0" presId="urn:microsoft.com/office/officeart/2005/8/layout/orgChart1"/>
-    <dgm:cxn modelId="{040DA6C7-8BFD-47D3-81DA-22F849D84DA7}" type="presOf" srcId="{35C15367-03C1-48B7-93F5-D250A64BC137}" destId="{381D15AC-01B1-4301-B5AD-FFA8AD066313}" srcOrd="1" destOrd="0" presId="urn:microsoft.com/office/officeart/2005/8/layout/orgChart1"/>
+    <dgm:cxn modelId="{D539B0AF-8ECD-49A7-9C2C-26F4165E1F94}" type="presOf" srcId="{9161DC6C-0DFD-4791-915F-E74FFD1B3BAC}" destId="{20C3A46C-A148-4661-BF68-D55A82313270}" srcOrd="0" destOrd="0" presId="urn:microsoft.com/office/officeart/2005/8/layout/orgChart1"/>
+    <dgm:cxn modelId="{FC7F4BEF-1E5C-4A9D-A6A1-139968C52BA8}" type="presOf" srcId="{B457091D-8FA5-4897-A747-FA4F4B6FD580}" destId="{1B4DD07C-BFE3-4DF5-AF9D-2598D8D5BD30}" srcOrd="1" destOrd="0" presId="urn:microsoft.com/office/officeart/2005/8/layout/orgChart1"/>
+    <dgm:cxn modelId="{493791CE-9180-48E3-B018-B2F49B97A1F5}" type="presOf" srcId="{A6C1B0FA-7C9F-4627-A1F4-C18253CA2D7C}" destId="{E5AB5F44-4AA9-49F6-9546-3AC5BE252923}" srcOrd="0" destOrd="0" presId="urn:microsoft.com/office/officeart/2005/8/layout/orgChart1"/>
+    <dgm:cxn modelId="{C5C7F64D-B39E-4B5F-A7B3-43DB09C1FBA2}" type="presOf" srcId="{1927CF43-BB3C-4256-84CA-F1AFF5CD10E7}" destId="{5825EF8F-729A-4D10-9C66-6BAAB9C752C4}" srcOrd="0" destOrd="0" presId="urn:microsoft.com/office/officeart/2005/8/layout/orgChart1"/>
     <dgm:cxn modelId="{351A5599-0C5F-44B1-A61E-B32F4C0FAD8F}" srcId="{DB17120E-DF8E-444E-9A40-B261182BAF7A}" destId="{E7ADE1C5-2594-40F5-A943-9E70E728BC7F}" srcOrd="1" destOrd="0" parTransId="{D2C5918E-940B-47D7-9A9C-3F48732ABD3C}" sibTransId="{9CD1278E-5EBE-43EE-86B8-7B7CF8EB587D}"/>
-    <dgm:cxn modelId="{3730FD94-859D-4818-B789-CC13DBB4CB2F}" type="presOf" srcId="{C7BD8657-189E-46F3-B827-16B29C2849DE}" destId="{0F304A77-B44B-4CD3-99AF-B011E5CCEF51}" srcOrd="0" destOrd="0" presId="urn:microsoft.com/office/officeart/2005/8/layout/orgChart1"/>
+    <dgm:cxn modelId="{0882352D-0320-4638-ABE0-F3121B0A9568}" type="presOf" srcId="{0BA7D60E-F1AD-4512-B128-727728161A0E}" destId="{73C5FE92-AEC9-433B-848A-200EA7DF3643}" srcOrd="0" destOrd="0" presId="urn:microsoft.com/office/officeart/2005/8/layout/orgChart1"/>
     <dgm:cxn modelId="{02F1B850-3F50-453A-9D61-534B235B16CF}" srcId="{B457091D-8FA5-4897-A747-FA4F4B6FD580}" destId="{13B47EFC-56AD-49C1-A22E-45C061C9EC16}" srcOrd="0" destOrd="0" parTransId="{C24D5444-F0BE-4871-B2E6-A15F396D3BD0}" sibTransId="{BDA1FA82-9925-43DB-BCB5-75C640C4BA64}"/>
-    <dgm:cxn modelId="{FF5CCC8C-2BBB-41C2-9B0B-71198188CCC1}" type="presOf" srcId="{9161DC6C-0DFD-4791-915F-E74FFD1B3BAC}" destId="{20C3A46C-A148-4661-BF68-D55A82313270}" srcOrd="0" destOrd="0" presId="urn:microsoft.com/office/officeart/2005/8/layout/orgChart1"/>
+    <dgm:cxn modelId="{9A61E84F-2CA8-405B-9788-4DAF78B18FBA}" type="presOf" srcId="{DB17120E-DF8E-444E-9A40-B261182BAF7A}" destId="{5CC465CD-ED98-4E64-9FC3-4E8695D09CDE}" srcOrd="0" destOrd="0" presId="urn:microsoft.com/office/officeart/2005/8/layout/orgChart1"/>
+    <dgm:cxn modelId="{F927E506-F1BC-4181-9E53-630FAE3F2D8E}" type="presOf" srcId="{CE365531-303A-4C89-88E0-0C73447439E5}" destId="{8B292133-09EA-4901-BB6A-9A53CE21A4B1}" srcOrd="0" destOrd="0" presId="urn:microsoft.com/office/officeart/2005/8/layout/orgChart1"/>
+    <dgm:cxn modelId="{DF1BBAF6-CF7B-45C6-8433-A33F3318A4E4}" type="presOf" srcId="{AB103E2F-3946-4DAA-8EA7-27889EAC91C3}" destId="{7A26CA3C-CF2A-485F-AD6A-2BBB9E852B69}" srcOrd="1" destOrd="0" presId="urn:microsoft.com/office/officeart/2005/8/layout/orgChart1"/>
     <dgm:cxn modelId="{8480CBC2-8867-4DD1-BD05-FA374BF1C00C}" srcId="{DB17120E-DF8E-444E-9A40-B261182BAF7A}" destId="{0BA7D60E-F1AD-4512-B128-727728161A0E}" srcOrd="2" destOrd="0" parTransId="{EDC938DE-05E0-4073-82F2-824A3686D23C}" sibTransId="{01857D10-5EBE-409B-9DBC-460462755AF8}"/>
-    <dgm:cxn modelId="{603FDA0A-B2DD-403D-8E5F-46EAE7AEF04D}" type="presOf" srcId="{A8D41C9F-849E-4B7D-B65E-FBE6BB8D0BF7}" destId="{BDB575C6-2762-4D80-9CD5-A478DA5C12FC}" srcOrd="1" destOrd="0" presId="urn:microsoft.com/office/officeart/2005/8/layout/orgChart1"/>
+    <dgm:cxn modelId="{CF283D5B-0590-44B5-AE3F-DA09E30F9E8A}" type="presOf" srcId="{1960779A-5AD3-4E48-85CE-DBA9E1E56FFF}" destId="{9B142728-F695-4EE6-B5A2-AA3DBC8CC35E}" srcOrd="0" destOrd="0" presId="urn:microsoft.com/office/officeart/2005/8/layout/orgChart1"/>
+    <dgm:cxn modelId="{34BDAD66-C4FA-4DEC-BDC4-1AC43F928861}" type="presOf" srcId="{32128562-ADA0-4F46-878D-28CC66534723}" destId="{0D793EDB-67B4-4C65-82EF-A2A4093A1350}" srcOrd="1" destOrd="0" presId="urn:microsoft.com/office/officeart/2005/8/layout/orgChart1"/>
     <dgm:cxn modelId="{DF53485C-C124-4C98-85B6-B6526DCD9C0F}" srcId="{32128562-ADA0-4F46-878D-28CC66534723}" destId="{452820E6-DDA7-4ACC-8690-DC3019E9311D}" srcOrd="4" destOrd="0" parTransId="{F9C95200-1804-4042-82AF-70243ACF3986}" sibTransId="{CA5C5B9F-39D3-4510-99C7-2BDAA03CB288}"/>
-    <dgm:cxn modelId="{A20B8FFA-C9F3-47BE-AC94-8631C2C7325D}" type="presOf" srcId="{4E6F6680-1B1D-4D16-A79D-206FEA2833E8}" destId="{0F096874-A3F9-437F-AC47-4CF6FD3C5086}" srcOrd="1" destOrd="0" presId="urn:microsoft.com/office/officeart/2005/8/layout/orgChart1"/>
-    <dgm:cxn modelId="{F2CE3A99-FC46-434A-ADBA-865B0AE04A9B}" type="presOf" srcId="{6C097E3E-2672-4B21-95BF-71F91575DB2C}" destId="{04A4F9C4-8316-4BFF-BFC3-9F5D787478BC}" srcOrd="0" destOrd="0" presId="urn:microsoft.com/office/officeart/2005/8/layout/orgChart1"/>
-    <dgm:cxn modelId="{B02822A4-1DBC-4866-952D-C375E634DD67}" type="presOf" srcId="{AD9782D1-D113-499D-85AF-F110EFA6B2A7}" destId="{990B3F4E-412E-4BA2-B747-4DC8D6E7B7A2}" srcOrd="0" destOrd="0" presId="urn:microsoft.com/office/officeart/2005/8/layout/orgChart1"/>
-    <dgm:cxn modelId="{70EB35E3-CB70-4C34-BB9E-1F723D9DDE43}" type="presOf" srcId="{B797F367-E6DC-4BB8-AF6E-6A87BB0F5B78}" destId="{622FA61F-AA5C-41F3-97C0-A7390F1D3673}" srcOrd="0" destOrd="0" presId="urn:microsoft.com/office/officeart/2005/8/layout/orgChart1"/>
-    <dgm:cxn modelId="{4DC04060-CF25-41F8-A0EF-2F2BA4586ADC}" type="presOf" srcId="{32128562-ADA0-4F46-878D-28CC66534723}" destId="{23C9F998-CC5B-41FB-A6E7-F09747333136}" srcOrd="0" destOrd="0" presId="urn:microsoft.com/office/officeart/2005/8/layout/orgChart1"/>
-    <dgm:cxn modelId="{37698563-3DCE-4264-A0D1-318C32361EDD}" type="presOf" srcId="{A361D290-1FA8-4BAF-865E-FF3E98C3EFFB}" destId="{9B048A96-D4F7-4122-A5A4-7D8CD2E3D84A}" srcOrd="1" destOrd="0" presId="urn:microsoft.com/office/officeart/2005/8/layout/orgChart1"/>
-    <dgm:cxn modelId="{C5A701BB-A461-4BF5-8075-4A8D5B171D94}" type="presOf" srcId="{95467D8F-BBE6-44CF-B45F-B475FE1E9D6E}" destId="{7F3399B9-5EE7-4A3A-BB13-BD91D1CD2BFC}" srcOrd="0" destOrd="0" presId="urn:microsoft.com/office/officeart/2005/8/layout/orgChart1"/>
-    <dgm:cxn modelId="{51CF68C1-F406-4684-99E7-F02EB993B098}" type="presOf" srcId="{FE9EE546-28CD-45AA-8326-ADBDCE27A924}" destId="{E811083D-277A-482F-809F-218ECC5E9F89}" srcOrd="0" destOrd="0" presId="urn:microsoft.com/office/officeart/2005/8/layout/orgChart1"/>
-    <dgm:cxn modelId="{C081469A-BC0D-4689-998F-43D0B9367103}" type="presOf" srcId="{F96D9D83-51DB-4E8A-801B-76D7C73A576B}" destId="{58D8D487-8039-4E62-ADBD-9FCEA1362BE0}" srcOrd="0" destOrd="0" presId="urn:microsoft.com/office/officeart/2005/8/layout/orgChart1"/>
-    <dgm:cxn modelId="{1EF0ABDA-C42C-4B87-912A-F1EC6BFA8090}" type="presOf" srcId="{35C15367-03C1-48B7-93F5-D250A64BC137}" destId="{111997EB-A906-4608-8C55-C1E8C2A2BE6F}" srcOrd="0" destOrd="0" presId="urn:microsoft.com/office/officeart/2005/8/layout/orgChart1"/>
-    <dgm:cxn modelId="{2E2F5A7A-7F62-4BC5-ABED-A4BF44CF4DFA}" type="presOf" srcId="{6C097E3E-2672-4B21-95BF-71F91575DB2C}" destId="{F0AA56AD-99C4-4F5B-9453-44FC1E3BEA17}" srcOrd="1" destOrd="0" presId="urn:microsoft.com/office/officeart/2005/8/layout/orgChart1"/>
+    <dgm:cxn modelId="{0673C715-2EB5-46CE-AE99-EB7AFC909135}" type="presOf" srcId="{07D3637A-D61C-4F54-9FA0-94D9054D7089}" destId="{DCE10EFC-DC65-40B7-BB27-D384F851962F}" srcOrd="0" destOrd="0" presId="urn:microsoft.com/office/officeart/2005/8/layout/orgChart1"/>
+    <dgm:cxn modelId="{5723764B-4D0A-4632-9218-C2C8C55AB978}" type="presOf" srcId="{FE9EE546-28CD-45AA-8326-ADBDCE27A924}" destId="{E811083D-277A-482F-809F-218ECC5E9F89}" srcOrd="0" destOrd="0" presId="urn:microsoft.com/office/officeart/2005/8/layout/orgChart1"/>
+    <dgm:cxn modelId="{07121022-2631-4F16-A3B3-EA35F24F4D06}" type="presOf" srcId="{27C63869-D57F-4A77-9A8D-4AD29929AA6E}" destId="{F6A5214C-F904-47E9-9F76-44968CCF48A8}" srcOrd="1" destOrd="0" presId="urn:microsoft.com/office/officeart/2005/8/layout/orgChart1"/>
+    <dgm:cxn modelId="{6C47AF49-9C58-4443-9B03-2790AFC5015E}" type="presOf" srcId="{B797F367-E6DC-4BB8-AF6E-6A87BB0F5B78}" destId="{622FA61F-AA5C-41F3-97C0-A7390F1D3673}" srcOrd="0" destOrd="0" presId="urn:microsoft.com/office/officeart/2005/8/layout/orgChart1"/>
+    <dgm:cxn modelId="{CC282661-C3BF-402D-8328-2E83A3278E4E}" type="presOf" srcId="{E423A96B-9FBE-41A5-95B9-F861C39DC61E}" destId="{6D1F30CE-47E2-4553-B13A-F7E7749A2473}" srcOrd="0" destOrd="0" presId="urn:microsoft.com/office/officeart/2005/8/layout/orgChart1"/>
+    <dgm:cxn modelId="{59948FF9-1F11-4CE2-B05E-6979C14F23E1}" type="presOf" srcId="{48A57026-940C-402A-8FA3-47D7E075EEA9}" destId="{D09A576F-55B2-4420-8D1C-D652BBA42395}" srcOrd="0" destOrd="0" presId="urn:microsoft.com/office/officeart/2005/8/layout/orgChart1"/>
+    <dgm:cxn modelId="{809B8041-9DE1-4D6C-9A1C-7902B2CE9DD8}" type="presOf" srcId="{7CCE4259-239B-4175-96D7-1AB157630B78}" destId="{F3993B1B-8D05-4B26-B204-20DD924F2D25}" srcOrd="1" destOrd="0" presId="urn:microsoft.com/office/officeart/2005/8/layout/orgChart1"/>
+    <dgm:cxn modelId="{B706D912-AC3B-4058-8EE3-543E6FB3B7DE}" type="presOf" srcId="{7F7477DA-FFED-47F8-B13D-17AEF8727B2E}" destId="{0C6DBD58-C41A-461E-8223-6DF392303FEE}" srcOrd="1" destOrd="0" presId="urn:microsoft.com/office/officeart/2005/8/layout/orgChart1"/>
+    <dgm:cxn modelId="{2ED748FA-25F9-4EF3-9331-038D54C67C82}" type="presOf" srcId="{15F09396-5B0C-45DB-98DD-3243D2615947}" destId="{51608F2E-D85D-4F61-9474-B5E89A5A2B24}" srcOrd="1" destOrd="0" presId="urn:microsoft.com/office/officeart/2005/8/layout/orgChart1"/>
+    <dgm:cxn modelId="{33A41E3F-EF17-41D0-9E6D-C67511FC073C}" type="presOf" srcId="{7941AECB-FE87-4BC1-B10C-48254C195A9C}" destId="{C4281635-ADF5-4CF3-B7C6-A5CC7B542550}" srcOrd="1" destOrd="0" presId="urn:microsoft.com/office/officeart/2005/8/layout/orgChart1"/>
+    <dgm:cxn modelId="{04B54B0B-7D14-45CE-9B73-0E8822B1B3F7}" type="presOf" srcId="{7941AECB-FE87-4BC1-B10C-48254C195A9C}" destId="{8430D49C-4D80-4E9B-90A9-92EDE6AEAB90}" srcOrd="0" destOrd="0" presId="urn:microsoft.com/office/officeart/2005/8/layout/orgChart1"/>
     <dgm:cxn modelId="{69F31EEC-FEA2-4AC1-ACC0-021D5D9F25FC}" srcId="{6C097E3E-2672-4B21-95BF-71F91575DB2C}" destId="{35C15367-03C1-48B7-93F5-D250A64BC137}" srcOrd="2" destOrd="0" parTransId="{07D3637A-D61C-4F54-9FA0-94D9054D7089}" sibTransId="{7D5CA0D9-BC3E-471E-84A4-23EB137713F9}"/>
     <dgm:cxn modelId="{858C8057-15B6-4D4C-B505-ADBB24CC18BC}" srcId="{32128562-ADA0-4F46-878D-28CC66534723}" destId="{FE9EE546-28CD-45AA-8326-ADBDCE27A924}" srcOrd="3" destOrd="0" parTransId="{2FFFA77D-D360-4993-8A06-3EC8389DF747}" sibTransId="{A2A74552-E7DE-4264-8B8F-7E1F2D6296A7}"/>
-    <dgm:cxn modelId="{92D07B5F-E7D5-43C9-9735-BC0A8CCA3DAC}" type="presOf" srcId="{7941AECB-FE87-4BC1-B10C-48254C195A9C}" destId="{8430D49C-4D80-4E9B-90A9-92EDE6AEAB90}" srcOrd="0" destOrd="0" presId="urn:microsoft.com/office/officeart/2005/8/layout/orgChart1"/>
-    <dgm:cxn modelId="{73B5B621-ED5B-49B0-BE32-9A2107D59944}" type="presOf" srcId="{C7BD8657-189E-46F3-B827-16B29C2849DE}" destId="{09F29140-6665-468F-8FF5-77DC2C926408}" srcOrd="1" destOrd="0" presId="urn:microsoft.com/office/officeart/2005/8/layout/orgChart1"/>
+    <dgm:cxn modelId="{9F095008-E021-40F4-B32F-E344F70D4398}" type="presOf" srcId="{0EC551ED-94F6-45A0-A0A4-7B25DDC4ED3D}" destId="{8B4C016F-46EA-437D-8C2E-D973A2A3810B}" srcOrd="1" destOrd="0" presId="urn:microsoft.com/office/officeart/2005/8/layout/orgChart1"/>
+    <dgm:cxn modelId="{61001C82-3E9F-418F-BBF9-AE55D30829D4}" type="presOf" srcId="{2BA0320F-0B86-49AA-91E7-865DE78BEE95}" destId="{48DBA85B-D99A-4E7D-B356-8C82F6187113}" srcOrd="0" destOrd="0" presId="urn:microsoft.com/office/officeart/2005/8/layout/orgChart1"/>
     <dgm:cxn modelId="{A419BFCE-A191-474B-9E2A-9149EB8B0543}" srcId="{DB17120E-DF8E-444E-9A40-B261182BAF7A}" destId="{7CCE4259-239B-4175-96D7-1AB157630B78}" srcOrd="3" destOrd="0" parTransId="{1960779A-5AD3-4E48-85CE-DBA9E1E56FFF}" sibTransId="{E46CF638-7E6E-4E21-8545-1AEB6E9306C8}"/>
-    <dgm:cxn modelId="{2C588AB8-3F6A-46D8-B1A6-6B9DFDF9A557}" type="presOf" srcId="{48A57026-940C-402A-8FA3-47D7E075EEA9}" destId="{DC790315-5064-479B-876F-FDA3F059E349}" srcOrd="1" destOrd="0" presId="urn:microsoft.com/office/officeart/2005/8/layout/orgChart1"/>
-    <dgm:cxn modelId="{F1A38B72-880B-417F-B386-1600E48AD49C}" type="presOf" srcId="{7CCE4259-239B-4175-96D7-1AB157630B78}" destId="{F3993B1B-8D05-4B26-B204-20DD924F2D25}" srcOrd="1" destOrd="0" presId="urn:microsoft.com/office/officeart/2005/8/layout/orgChart1"/>
-    <dgm:cxn modelId="{8C81047D-CBC0-414E-ADE9-A8FC397F4AF2}" type="presOf" srcId="{B797F367-E6DC-4BB8-AF6E-6A87BB0F5B78}" destId="{91AFDD13-DAA7-4AA1-A991-7F31A20C363E}" srcOrd="1" destOrd="0" presId="urn:microsoft.com/office/officeart/2005/8/layout/orgChart1"/>
-    <dgm:cxn modelId="{22F559E3-6695-4E49-AFA1-BAA2FE474232}" type="presOf" srcId="{2BA0320F-0B86-49AA-91E7-865DE78BEE95}" destId="{48DBA85B-D99A-4E7D-B356-8C82F6187113}" srcOrd="0" destOrd="0" presId="urn:microsoft.com/office/officeart/2005/8/layout/orgChart1"/>
+    <dgm:cxn modelId="{BC098773-5405-45A8-AC58-E9DC92198511}" type="presOf" srcId="{32128562-ADA0-4F46-878D-28CC66534723}" destId="{23C9F998-CC5B-41FB-A6E7-F09747333136}" srcOrd="0" destOrd="0" presId="urn:microsoft.com/office/officeart/2005/8/layout/orgChart1"/>
+    <dgm:cxn modelId="{14EBD6E9-54A9-4FC2-B94D-4D57D2929769}" type="presOf" srcId="{35C15367-03C1-48B7-93F5-D250A64BC137}" destId="{111997EB-A906-4608-8C55-C1E8C2A2BE6F}" srcOrd="0" destOrd="0" presId="urn:microsoft.com/office/officeart/2005/8/layout/orgChart1"/>
+    <dgm:cxn modelId="{B5631F4B-E47A-4238-8DA7-22062953C3D5}" type="presOf" srcId="{9161DC6C-0DFD-4791-915F-E74FFD1B3BAC}" destId="{B221E73D-8F07-4579-9F1D-63701F5B0195}" srcOrd="1" destOrd="0" presId="urn:microsoft.com/office/officeart/2005/8/layout/orgChart1"/>
+    <dgm:cxn modelId="{491B2928-512B-4DDA-AE98-EB675F6CE190}" type="presOf" srcId="{FE9EE546-28CD-45AA-8326-ADBDCE27A924}" destId="{04F9C37F-270D-4C32-B50C-27BE0986D655}" srcOrd="1" destOrd="0" presId="urn:microsoft.com/office/officeart/2005/8/layout/orgChart1"/>
+    <dgm:cxn modelId="{7A076A8D-D99E-4D59-8D10-8245B6644242}" type="presOf" srcId="{E2F2FCE3-D2D2-4B4B-B5BA-16A4F2933F8F}" destId="{829BEA59-8922-4FFF-8688-AB52343B810B}" srcOrd="0" destOrd="0" presId="urn:microsoft.com/office/officeart/2005/8/layout/orgChart1"/>
     <dgm:cxn modelId="{31DECD63-20D9-44A3-AA74-EA4C0F4D9D60}" srcId="{9161DC6C-0DFD-4791-915F-E74FFD1B3BAC}" destId="{48A57026-940C-402A-8FA3-47D7E075EEA9}" srcOrd="0" destOrd="0" parTransId="{A8ADAA4F-450A-441C-8F75-A4FF26372266}" sibTransId="{C540F733-7086-470E-823B-A81375E7284C}"/>
-    <dgm:cxn modelId="{694BAC29-AC68-4A81-A87D-25CE4744BD5E}" type="presOf" srcId="{7744C625-FE7A-4A24-9F69-D971341CB36F}" destId="{D3FC9A39-156E-4961-9314-BFAC472A662B}" srcOrd="0" destOrd="0" presId="urn:microsoft.com/office/officeart/2005/8/layout/orgChart1"/>
-    <dgm:cxn modelId="{466132C5-86E7-4AF7-AD73-6BFBAA19D355}" type="presOf" srcId="{FBE9FB5C-588C-40C2-BA8E-7313B3367BF1}" destId="{1ECC988F-67CD-47D2-81D9-798A4C56AFB2}" srcOrd="0" destOrd="0" presId="urn:microsoft.com/office/officeart/2005/8/layout/orgChart1"/>
-    <dgm:cxn modelId="{9E5D0056-62D2-4DB2-9D0B-BA20958E2470}" type="presOf" srcId="{06A9F45A-8879-4F2A-B978-BCECF96CB30C}" destId="{8ECCBACF-9B92-444D-B720-C7EE303BD135}" srcOrd="0" destOrd="0" presId="urn:microsoft.com/office/officeart/2005/8/layout/orgChart1"/>
+    <dgm:cxn modelId="{AFE0162E-8D83-494E-8177-2E6CE9C8469F}" type="presOf" srcId="{08D72C84-F585-4EB3-8E24-A2F7B7312C0B}" destId="{067F7254-9DB5-4EC9-BF18-7FDC5D947D01}" srcOrd="0" destOrd="0" presId="urn:microsoft.com/office/officeart/2005/8/layout/orgChart1"/>
+    <dgm:cxn modelId="{7D847587-CC1B-46ED-A076-7E08B0B673A2}" type="presOf" srcId="{2BA0320F-0B86-49AA-91E7-865DE78BEE95}" destId="{1A030A2B-5578-445A-B5F1-1D52C20427FA}" srcOrd="1" destOrd="0" presId="urn:microsoft.com/office/officeart/2005/8/layout/orgChart1"/>
+    <dgm:cxn modelId="{8F852D83-7BE6-4108-BCB1-1DA848330BD6}" type="presOf" srcId="{FBE9FB5C-588C-40C2-BA8E-7313B3367BF1}" destId="{1ECC988F-67CD-47D2-81D9-798A4C56AFB2}" srcOrd="0" destOrd="0" presId="urn:microsoft.com/office/officeart/2005/8/layout/orgChart1"/>
+    <dgm:cxn modelId="{B2444013-F7AB-454A-9F86-3DA0ECD70001}" type="presOf" srcId="{A18F1B46-9F71-47C2-9701-119C97AE3BE6}" destId="{C74004E5-8814-48E9-A31A-3E7600B357F4}" srcOrd="0" destOrd="0" presId="urn:microsoft.com/office/officeart/2005/8/layout/orgChart1"/>
     <dgm:cxn modelId="{70DEDCFE-8E71-433E-BFC0-0C912ECEDE49}" srcId="{C7BD8657-189E-46F3-B827-16B29C2849DE}" destId="{32128562-ADA0-4F46-878D-28CC66534723}" srcOrd="0" destOrd="0" parTransId="{5F4ED924-74AA-4C5F-89E4-FFC99F60C970}" sibTransId="{4D557EE8-5AFC-41F4-932D-673568064FCF}"/>
+    <dgm:cxn modelId="{230A5797-350F-4C76-BF36-F747B1173ED8}" type="presOf" srcId="{CE365531-303A-4C89-88E0-0C73447439E5}" destId="{688939F5-316A-4469-B41C-C96AFFF9FFDF}" srcOrd="1" destOrd="0" presId="urn:microsoft.com/office/officeart/2005/8/layout/orgChart1"/>
     <dgm:cxn modelId="{B8B78B98-E64B-4F19-89B7-8AE2DEE81DF3}" srcId="{325D95C3-6F3D-40DC-84DB-8D9A916A840E}" destId="{C7BD8657-189E-46F3-B827-16B29C2849DE}" srcOrd="0" destOrd="0" parTransId="{00E15160-492D-4A01-AA9A-1DBF10C53B73}" sibTransId="{88404497-21BA-4C02-9C67-B128E12A6EF7}"/>
-    <dgm:cxn modelId="{FD41D2E7-3CED-4516-8E27-EA7A7910B35E}" type="presOf" srcId="{D2C5918E-940B-47D7-9A9C-3F48732ABD3C}" destId="{318F2E1B-2875-4710-BA87-C6EC8CB7E614}" srcOrd="0" destOrd="0" presId="urn:microsoft.com/office/officeart/2005/8/layout/orgChart1"/>
-    <dgm:cxn modelId="{61EABA97-9FDC-4F15-9F34-1153B6033ADE}" type="presOf" srcId="{452820E6-DDA7-4ACC-8690-DC3019E9311D}" destId="{F341AB85-8076-4AAD-85FD-74DD7AD15C3B}" srcOrd="0" destOrd="0" presId="urn:microsoft.com/office/officeart/2005/8/layout/orgChart1"/>
-    <dgm:cxn modelId="{D22DDC9F-D8E0-4144-AA95-A7FEAB91CD40}" type="presOf" srcId="{7F7477DA-FFED-47F8-B13D-17AEF8727B2E}" destId="{54F70527-68ED-4725-AD6E-BF7B007CFAD3}" srcOrd="0" destOrd="0" presId="urn:microsoft.com/office/officeart/2005/8/layout/orgChart1"/>
-    <dgm:cxn modelId="{D2BD2CEE-0D0C-479D-AC34-3C9A2C134F2E}" type="presOf" srcId="{2FD27D00-F25F-4015-8105-DE14E0063941}" destId="{112CD1DB-7736-4571-8000-8E024494F031}" srcOrd="0" destOrd="0" presId="urn:microsoft.com/office/officeart/2005/8/layout/orgChart1"/>
-    <dgm:cxn modelId="{8E650659-B849-4FDB-9CD8-1F3F533F73AA}" type="presOf" srcId="{13B47EFC-56AD-49C1-A22E-45C061C9EC16}" destId="{61E3A9E7-C048-49D7-A091-954CD01E5D4A}" srcOrd="1" destOrd="0" presId="urn:microsoft.com/office/officeart/2005/8/layout/orgChart1"/>
-    <dgm:cxn modelId="{4996A261-1DED-42B8-A44B-B8C8A9ED920A}" type="presOf" srcId="{A361D290-1FA8-4BAF-865E-FF3E98C3EFFB}" destId="{951D59B2-4D2A-44B9-B76F-BB85FB327883}" srcOrd="0" destOrd="0" presId="urn:microsoft.com/office/officeart/2005/8/layout/orgChart1"/>
-    <dgm:cxn modelId="{28D80B75-132C-4CB4-B1DB-1CFC53F41980}" type="presOf" srcId="{A1D58B6B-E4B8-4FAC-A411-7F3B251DFB24}" destId="{9A810FE8-5E1D-4733-B68B-379A0BCB6807}" srcOrd="1" destOrd="0" presId="urn:microsoft.com/office/officeart/2005/8/layout/orgChart1"/>
-    <dgm:cxn modelId="{70736666-1044-45CB-8B86-A871B4CE3095}" type="presOf" srcId="{7CCE4259-239B-4175-96D7-1AB157630B78}" destId="{9F3F4312-9ED9-421F-B4DB-C5AE101796FF}" srcOrd="0" destOrd="0" presId="urn:microsoft.com/office/officeart/2005/8/layout/orgChart1"/>
-    <dgm:cxn modelId="{9E89173E-C96A-4D81-A866-725BF3F209A0}" type="presOf" srcId="{300D61D7-3197-4874-B6EB-5D5BFD11A80B}" destId="{49085DAD-58E1-4D62-8631-99F7937EA3FC}" srcOrd="0" destOrd="0" presId="urn:microsoft.com/office/officeart/2005/8/layout/orgChart1"/>
-    <dgm:cxn modelId="{BDAAB9E7-0C73-4B0B-A94B-3EED40A3D758}" type="presOf" srcId="{FE9EE546-28CD-45AA-8326-ADBDCE27A924}" destId="{04F9C37F-270D-4C32-B50C-27BE0986D655}" srcOrd="1" destOrd="0" presId="urn:microsoft.com/office/officeart/2005/8/layout/orgChart1"/>
-    <dgm:cxn modelId="{94381CA7-3A97-4C1D-BF04-FCFE8EAAEC05}" type="presOf" srcId="{E7ADE1C5-2594-40F5-A943-9E70E728BC7F}" destId="{3AA163E4-7D22-46FD-8EC4-A62972152F57}" srcOrd="1" destOrd="0" presId="urn:microsoft.com/office/officeart/2005/8/layout/orgChart1"/>
-    <dgm:cxn modelId="{303A1950-55C3-4BB8-BB32-F43E864F6D2B}" type="presOf" srcId="{DB17120E-DF8E-444E-9A40-B261182BAF7A}" destId="{3B783C55-A32B-4461-BACF-012AC6796542}" srcOrd="1" destOrd="0" presId="urn:microsoft.com/office/officeart/2005/8/layout/orgChart1"/>
+    <dgm:cxn modelId="{D21C7056-6695-47C0-AC1B-444A3E274215}" type="presOf" srcId="{452820E6-DDA7-4ACC-8690-DC3019E9311D}" destId="{F341AB85-8076-4AAD-85FD-74DD7AD15C3B}" srcOrd="0" destOrd="0" presId="urn:microsoft.com/office/officeart/2005/8/layout/orgChart1"/>
+    <dgm:cxn modelId="{B776D873-9A43-48E3-92F3-1863F10DCC94}" type="presOf" srcId="{A1D58B6B-E4B8-4FAC-A411-7F3B251DFB24}" destId="{31C10B62-5263-4162-AE38-9AEB54BC1990}" srcOrd="0" destOrd="0" presId="urn:microsoft.com/office/officeart/2005/8/layout/orgChart1"/>
+    <dgm:cxn modelId="{B40CEAD1-F3E7-4865-ACA1-EAA73D55A8E3}" type="presOf" srcId="{AB103E2F-3946-4DAA-8EA7-27889EAC91C3}" destId="{59C713BA-AC32-492F-91DB-A5976BA248AC}" srcOrd="0" destOrd="0" presId="urn:microsoft.com/office/officeart/2005/8/layout/orgChart1"/>
+    <dgm:cxn modelId="{73F2E9E5-5871-498F-B2D3-DDF9223C7481}" type="presOf" srcId="{A8D41C9F-849E-4B7D-B65E-FBE6BB8D0BF7}" destId="{BDB575C6-2762-4D80-9CD5-A478DA5C12FC}" srcOrd="1" destOrd="0" presId="urn:microsoft.com/office/officeart/2005/8/layout/orgChart1"/>
+    <dgm:cxn modelId="{FA6F689A-271F-4078-ABC8-3070E172FF1B}" type="presOf" srcId="{A8ADAA4F-450A-441C-8F75-A4FF26372266}" destId="{565A047B-7933-481E-B9FC-5DBA6C905BF8}" srcOrd="0" destOrd="0" presId="urn:microsoft.com/office/officeart/2005/8/layout/orgChart1"/>
+    <dgm:cxn modelId="{D3BADC39-F60A-451A-8D50-8DEE87EE1F62}" type="presOf" srcId="{4E6F6680-1B1D-4D16-A79D-206FEA2833E8}" destId="{0F096874-A3F9-437F-AC47-4CF6FD3C5086}" srcOrd="1" destOrd="0" presId="urn:microsoft.com/office/officeart/2005/8/layout/orgChart1"/>
     <dgm:cxn modelId="{878C2234-CDB1-44E9-A759-068BF1BFB2CE}" srcId="{9161DC6C-0DFD-4791-915F-E74FFD1B3BAC}" destId="{A8D41C9F-849E-4B7D-B65E-FBE6BB8D0BF7}" srcOrd="5" destOrd="0" parTransId="{FBE9FB5C-588C-40C2-BA8E-7313B3367BF1}" sibTransId="{A2B7B04B-C66A-4500-83E2-11DFEB451A91}"/>
-    <dgm:cxn modelId="{296A3833-32E3-4F9C-9F0D-BF74E8606CC2}" type="presOf" srcId="{0BA7D60E-F1AD-4512-B128-727728161A0E}" destId="{73C5FE92-AEC9-433B-848A-200EA7DF3643}" srcOrd="0" destOrd="0" presId="urn:microsoft.com/office/officeart/2005/8/layout/orgChart1"/>
-    <dgm:cxn modelId="{843DFB37-EFFC-4D9F-B12D-2D9D836BE249}" type="presOf" srcId="{B0AB63EF-E0A4-41E4-95DA-51D34A236361}" destId="{5BB55C4F-7347-4250-84FC-B2EC5ABB3024}" srcOrd="0" destOrd="0" presId="urn:microsoft.com/office/officeart/2005/8/layout/orgChart1"/>
-    <dgm:cxn modelId="{8E52BAF5-5A44-462E-9E6C-026223C58A95}" type="presOf" srcId="{E423A96B-9FBE-41A5-95B9-F861C39DC61E}" destId="{6D1F30CE-47E2-4553-B13A-F7E7749A2473}" srcOrd="0" destOrd="0" presId="urn:microsoft.com/office/officeart/2005/8/layout/orgChart1"/>
     <dgm:cxn modelId="{0A1380D1-9910-4F32-B0DC-F940C38C2E6F}" srcId="{6C097E3E-2672-4B21-95BF-71F91575DB2C}" destId="{AB103E2F-3946-4DAA-8EA7-27889EAC91C3}" srcOrd="1" destOrd="0" parTransId="{C9500A0F-475F-465E-98DF-850580D3BF09}" sibTransId="{51CA5E2A-3C8D-4B58-B78E-F48AC095C883}"/>
-    <dgm:cxn modelId="{81F1DC67-6A41-45F9-81BA-FEAF2E676A53}" type="presOf" srcId="{1960779A-5AD3-4E48-85CE-DBA9E1E56FFF}" destId="{9B142728-F695-4EE6-B5A2-AA3DBC8CC35E}" srcOrd="0" destOrd="0" presId="urn:microsoft.com/office/officeart/2005/8/layout/orgChart1"/>
     <dgm:cxn modelId="{7B296504-D597-42E0-8CB2-A82E0D27CA48}" srcId="{C7BD8657-189E-46F3-B827-16B29C2849DE}" destId="{DB17120E-DF8E-444E-9A40-B261182BAF7A}" srcOrd="1" destOrd="0" parTransId="{89367199-07A1-4244-B4FA-FCBC951FD506}" sibTransId="{6665B5F6-49C8-4720-B3C4-F34E6DED731D}"/>
-    <dgm:cxn modelId="{4E57DBFA-02D4-446E-946F-75D5473EE17B}" type="presOf" srcId="{DB17120E-DF8E-444E-9A40-B261182BAF7A}" destId="{5CC465CD-ED98-4E64-9FC3-4E8695D09CDE}" srcOrd="0" destOrd="0" presId="urn:microsoft.com/office/officeart/2005/8/layout/orgChart1"/>
-    <dgm:cxn modelId="{871525BE-FC73-4F89-A91E-2FB31031E996}" type="presOf" srcId="{08D72C84-F585-4EB3-8E24-A2F7B7312C0B}" destId="{067F7254-9DB5-4EC9-BF18-7FDC5D947D01}" srcOrd="0" destOrd="0" presId="urn:microsoft.com/office/officeart/2005/8/layout/orgChart1"/>
-    <dgm:cxn modelId="{2FC27570-CC5A-49CB-9CF2-EAAFC2A1F605}" type="presOf" srcId="{0EC551ED-94F6-45A0-A0A4-7B25DDC4ED3D}" destId="{318158D3-B858-439A-8206-91DC6A15E862}" srcOrd="0" destOrd="0" presId="urn:microsoft.com/office/officeart/2005/8/layout/orgChart1"/>
-    <dgm:cxn modelId="{1C60A557-DF58-473F-B4C6-E818060B4764}" type="presOf" srcId="{452820E6-DDA7-4ACC-8690-DC3019E9311D}" destId="{2711B355-6C39-4B70-8803-FB961691FD01}" srcOrd="1" destOrd="0" presId="urn:microsoft.com/office/officeart/2005/8/layout/orgChart1"/>
-    <dgm:cxn modelId="{1332E2DC-CDE1-48A3-BE34-F65593CC1D35}" type="presOf" srcId="{7941AECB-FE87-4BC1-B10C-48254C195A9C}" destId="{C4281635-ADF5-4CF3-B7C6-A5CC7B542550}" srcOrd="1" destOrd="0" presId="urn:microsoft.com/office/officeart/2005/8/layout/orgChart1"/>
-    <dgm:cxn modelId="{12FC5F12-3E18-42D8-AB6A-B8DAE44B1FCF}" type="presOf" srcId="{EDC938DE-05E0-4073-82F2-824A3686D23C}" destId="{629CEF7E-A5BD-4CF5-B41C-747B00F842E7}" srcOrd="0" destOrd="0" presId="urn:microsoft.com/office/officeart/2005/8/layout/orgChart1"/>
-    <dgm:cxn modelId="{9F78972C-F8F9-4929-A82A-4A500804D5B1}" type="presOf" srcId="{A18F1B46-9F71-47C2-9701-119C97AE3BE6}" destId="{C74004E5-8814-48E9-A31A-3E7600B357F4}" srcOrd="0" destOrd="0" presId="urn:microsoft.com/office/officeart/2005/8/layout/orgChart1"/>
-    <dgm:cxn modelId="{FDC2D58C-B1EB-452E-B7D3-A39463CE6CC3}" type="presOf" srcId="{CE365531-303A-4C89-88E0-0C73447439E5}" destId="{8B292133-09EA-4901-BB6A-9A53CE21A4B1}" srcOrd="0" destOrd="0" presId="urn:microsoft.com/office/officeart/2005/8/layout/orgChart1"/>
-    <dgm:cxn modelId="{0E7B6696-4560-4DA4-9618-F4C3CF190E4F}" type="presOf" srcId="{15F09396-5B0C-45DB-98DD-3243D2615947}" destId="{51608F2E-D85D-4F61-9474-B5E89A5A2B24}" srcOrd="1" destOrd="0" presId="urn:microsoft.com/office/officeart/2005/8/layout/orgChart1"/>
-    <dgm:cxn modelId="{A363F540-15BD-4E81-95CB-08CC7B6D8527}" type="presOf" srcId="{A8D41C9F-849E-4B7D-B65E-FBE6BB8D0BF7}" destId="{77496C74-CCEF-41FA-A8AE-3275DF89F646}" srcOrd="0" destOrd="0" presId="urn:microsoft.com/office/officeart/2005/8/layout/orgChart1"/>
-    <dgm:cxn modelId="{ABBEDA81-3D28-43B9-97B4-785F9D490531}" type="presOf" srcId="{9161DC6C-0DFD-4791-915F-E74FFD1B3BAC}" destId="{B221E73D-8F07-4579-9F1D-63701F5B0195}" srcOrd="1" destOrd="0" presId="urn:microsoft.com/office/officeart/2005/8/layout/orgChart1"/>
-    <dgm:cxn modelId="{7C26E19E-8E95-4D05-90BD-980693263EFC}" type="presOf" srcId="{AB103E2F-3946-4DAA-8EA7-27889EAC91C3}" destId="{7A26CA3C-CF2A-485F-AD6A-2BBB9E852B69}" srcOrd="1" destOrd="0" presId="urn:microsoft.com/office/officeart/2005/8/layout/orgChart1"/>
-    <dgm:cxn modelId="{35C4000D-EC44-4277-87F3-9B8F1BF8D3B3}" type="presOf" srcId="{E7ADE1C5-2594-40F5-A943-9E70E728BC7F}" destId="{4B7A8AC0-084D-4A35-BB1E-5325E922956F}" srcOrd="0" destOrd="0" presId="urn:microsoft.com/office/officeart/2005/8/layout/orgChart1"/>
-    <dgm:cxn modelId="{F7A98051-5C23-414E-B4DA-CB30E40B09FA}" type="presOf" srcId="{2FFFA77D-D360-4993-8A06-3EC8389DF747}" destId="{044AEC24-B74A-4214-A638-2F99C8AC6602}" srcOrd="0" destOrd="0" presId="urn:microsoft.com/office/officeart/2005/8/layout/orgChart1"/>
-    <dgm:cxn modelId="{555E2294-E581-4108-99C0-D6FCB8DD71BF}" type="presOf" srcId="{5F4ED924-74AA-4C5F-89E4-FFC99F60C970}" destId="{93E92AEC-3B2A-4CBE-BE42-F22E8372B4E2}" srcOrd="0" destOrd="0" presId="urn:microsoft.com/office/officeart/2005/8/layout/orgChart1"/>
+    <dgm:cxn modelId="{882464BD-8A68-4F31-93FB-1584A5353200}" type="presOf" srcId="{B797F367-E6DC-4BB8-AF6E-6A87BB0F5B78}" destId="{91AFDD13-DAA7-4AA1-A991-7F31A20C363E}" srcOrd="1" destOrd="0" presId="urn:microsoft.com/office/officeart/2005/8/layout/orgChart1"/>
+    <dgm:cxn modelId="{7B4DF702-AEDA-430F-ADDE-37CF83FD0C1B}" type="presOf" srcId="{1927CF43-BB3C-4256-84CA-F1AFF5CD10E7}" destId="{77DAED04-96FB-4A02-9ABB-04523EBE6F87}" srcOrd="1" destOrd="0" presId="urn:microsoft.com/office/officeart/2005/8/layout/orgChart1"/>
+    <dgm:cxn modelId="{63355F97-F24B-4387-8786-10F1CC9DA6B0}" type="presOf" srcId="{48A57026-940C-402A-8FA3-47D7E075EEA9}" destId="{DC790315-5064-479B-876F-FDA3F059E349}" srcOrd="1" destOrd="0" presId="urn:microsoft.com/office/officeart/2005/8/layout/orgChart1"/>
     <dgm:cxn modelId="{5527B4C8-AD3A-4F80-A5BE-C99B11C726DA}" srcId="{9161DC6C-0DFD-4791-915F-E74FFD1B3BAC}" destId="{4E6F6680-1B1D-4D16-A79D-206FEA2833E8}" srcOrd="1" destOrd="0" parTransId="{300D61D7-3197-4874-B6EB-5D5BFD11A80B}" sibTransId="{58099B2A-DBBC-41FD-862A-7B9C136BC340}"/>
-    <dgm:cxn modelId="{E94DA203-45EC-486F-8427-34EF769828B4}" type="presOf" srcId="{13B47EFC-56AD-49C1-A22E-45C061C9EC16}" destId="{937A84F0-2BEB-41A9-B552-235FEB4052B4}" srcOrd="0" destOrd="0" presId="urn:microsoft.com/office/officeart/2005/8/layout/orgChart1"/>
-    <dgm:cxn modelId="{1BD0525F-0DB3-4820-AE17-A3EEE7A79BB3}" type="presOf" srcId="{C9500A0F-475F-465E-98DF-850580D3BF09}" destId="{5802F035-EA88-48E6-8CBA-B8C81730DF78}" srcOrd="0" destOrd="0" presId="urn:microsoft.com/office/officeart/2005/8/layout/orgChart1"/>
-    <dgm:cxn modelId="{AE6EBDA4-3C43-44C0-8AF6-649489309173}" type="presOf" srcId="{27C63869-D57F-4A77-9A8D-4AD29929AA6E}" destId="{C352A256-FEE4-41EA-9EAF-7BF84F74CD6D}" srcOrd="0" destOrd="0" presId="urn:microsoft.com/office/officeart/2005/8/layout/orgChart1"/>
-    <dgm:cxn modelId="{6F469859-6B7A-4B20-BBC4-3A4EA3EFA4EA}" type="presOf" srcId="{C24D5444-F0BE-4871-B2E6-A15F396D3BD0}" destId="{486FC1E1-A535-4C1F-A508-C230931D8015}" srcOrd="0" destOrd="0" presId="urn:microsoft.com/office/officeart/2005/8/layout/orgChart1"/>
-    <dgm:cxn modelId="{4BB3F8AC-9947-4393-A5DF-2100C1E0E179}" type="presOf" srcId="{0EC551ED-94F6-45A0-A0A4-7B25DDC4ED3D}" destId="{8B4C016F-46EA-437D-8C2E-D973A2A3810B}" srcOrd="1" destOrd="0" presId="urn:microsoft.com/office/officeart/2005/8/layout/orgChart1"/>
-    <dgm:cxn modelId="{7154A7DB-33C8-4889-919B-58ABA6E90B73}" type="presOf" srcId="{2BA0320F-0B86-49AA-91E7-865DE78BEE95}" destId="{1A030A2B-5578-445A-B5F1-1D52C20427FA}" srcOrd="1" destOrd="0" presId="urn:microsoft.com/office/officeart/2005/8/layout/orgChart1"/>
-    <dgm:cxn modelId="{E1918EE3-4C46-4B38-9C49-6F8DA5423886}" type="presOf" srcId="{0BA7D60E-F1AD-4512-B128-727728161A0E}" destId="{5D5E1896-599E-4E19-8A12-33A944D8B6B7}" srcOrd="1" destOrd="0" presId="urn:microsoft.com/office/officeart/2005/8/layout/orgChart1"/>
-    <dgm:cxn modelId="{B954E186-6A00-438A-B7B5-C30E4C5E252A}" type="presOf" srcId="{A8ADAA4F-450A-441C-8F75-A4FF26372266}" destId="{565A047B-7933-481E-B9FC-5DBA6C905BF8}" srcOrd="0" destOrd="0" presId="urn:microsoft.com/office/officeart/2005/8/layout/orgChart1"/>
-    <dgm:cxn modelId="{9596A334-67DC-4F34-AC88-5A85959E38E0}" type="presOf" srcId="{68924938-B46D-4322-B78A-A7E2E02C2B29}" destId="{0808CA65-6AB4-4649-8D84-FC22AA1F0B9C}" srcOrd="0" destOrd="0" presId="urn:microsoft.com/office/officeart/2005/8/layout/orgChart1"/>
-    <dgm:cxn modelId="{11B9F97A-23C7-454E-ACC9-D491D30E038F}" type="presOf" srcId="{48A57026-940C-402A-8FA3-47D7E075EEA9}" destId="{D09A576F-55B2-4420-8D1C-D652BBA42395}" srcOrd="0" destOrd="0" presId="urn:microsoft.com/office/officeart/2005/8/layout/orgChart1"/>
+    <dgm:cxn modelId="{3E9F9691-B0A5-4998-AA74-B19DFD384E16}" type="presOf" srcId="{4586A1C3-1681-4D8B-A817-43074CBEA00D}" destId="{82ED00A6-35CB-4B63-AC33-970E6865831F}" srcOrd="0" destOrd="0" presId="urn:microsoft.com/office/officeart/2005/8/layout/orgChart1"/>
+    <dgm:cxn modelId="{A76AFD4D-11D4-4006-AE0B-FC7D91ED54CF}" type="presOf" srcId="{DB17120E-DF8E-444E-9A40-B261182BAF7A}" destId="{3B783C55-A32B-4461-BACF-012AC6796542}" srcOrd="1" destOrd="0" presId="urn:microsoft.com/office/officeart/2005/8/layout/orgChart1"/>
+    <dgm:cxn modelId="{F728CD83-7C75-48A9-9B03-36C46DF4B7C3}" type="presOf" srcId="{6C097E3E-2672-4B21-95BF-71F91575DB2C}" destId="{04A4F9C4-8316-4BFF-BFC3-9F5D787478BC}" srcOrd="0" destOrd="0" presId="urn:microsoft.com/office/officeart/2005/8/layout/orgChart1"/>
+    <dgm:cxn modelId="{379C93B4-482F-4088-B215-B8BC158FC80A}" type="presOf" srcId="{68924938-B46D-4322-B78A-A7E2E02C2B29}" destId="{0808CA65-6AB4-4649-8D84-FC22AA1F0B9C}" srcOrd="0" destOrd="0" presId="urn:microsoft.com/office/officeart/2005/8/layout/orgChart1"/>
+    <dgm:cxn modelId="{63A76B1C-AA68-4E75-80FA-3DA636B5CC85}" type="presOf" srcId="{AD9782D1-D113-499D-85AF-F110EFA6B2A7}" destId="{990B3F4E-412E-4BA2-B747-4DC8D6E7B7A2}" srcOrd="0" destOrd="0" presId="urn:microsoft.com/office/officeart/2005/8/layout/orgChart1"/>
+    <dgm:cxn modelId="{047F670C-A8E6-4382-87F5-8BB844EB35BA}" type="presOf" srcId="{E8F49544-7D67-4250-9058-A0294CD26618}" destId="{61D4F4C1-9C51-45E3-9454-5269DC20E533}" srcOrd="0" destOrd="0" presId="urn:microsoft.com/office/officeart/2005/8/layout/orgChart1"/>
+    <dgm:cxn modelId="{FBF63456-C408-42D4-9AD6-99F01B27E7A0}" type="presOf" srcId="{C7BD8657-189E-46F3-B827-16B29C2849DE}" destId="{09F29140-6665-468F-8FF5-77DC2C926408}" srcOrd="1" destOrd="0" presId="urn:microsoft.com/office/officeart/2005/8/layout/orgChart1"/>
     <dgm:cxn modelId="{21B816E6-A69A-47AC-B278-32B60E9A0A7F}" srcId="{7F7477DA-FFED-47F8-B13D-17AEF8727B2E}" destId="{1927CF43-BB3C-4256-84CA-F1AFF5CD10E7}" srcOrd="1" destOrd="0" parTransId="{06A9F45A-8879-4F2A-B978-BCECF96CB30C}" sibTransId="{A611DD4C-0D6C-4EB3-9588-51E14D8CAE4D}"/>
-    <dgm:cxn modelId="{DDB1A424-BC2C-479E-AFEA-2E30982686C4}" type="presOf" srcId="{E8F49544-7D67-4250-9058-A0294CD26618}" destId="{61D4F4C1-9C51-45E3-9454-5269DC20E533}" srcOrd="0" destOrd="0" presId="urn:microsoft.com/office/officeart/2005/8/layout/orgChart1"/>
-    <dgm:cxn modelId="{65FE837A-A0DE-41B3-B809-9B482A5B7971}" type="presOf" srcId="{CE365531-303A-4C89-88E0-0C73447439E5}" destId="{688939F5-316A-4469-B41C-C96AFFF9FFDF}" srcOrd="1" destOrd="0" presId="urn:microsoft.com/office/officeart/2005/8/layout/orgChart1"/>
-    <dgm:cxn modelId="{0434706C-D6BD-47E2-A6DE-E684C567B28C}" type="presOf" srcId="{A1D58B6B-E4B8-4FAC-A411-7F3B251DFB24}" destId="{31C10B62-5263-4162-AE38-9AEB54BC1990}" srcOrd="0" destOrd="0" presId="urn:microsoft.com/office/officeart/2005/8/layout/orgChart1"/>
+    <dgm:cxn modelId="{5F202358-EC5A-4F9F-B148-926B61781088}" type="presOf" srcId="{6C097E3E-2672-4B21-95BF-71F91575DB2C}" destId="{F0AA56AD-99C4-4F5B-9453-44FC1E3BEA17}" srcOrd="1" destOrd="0" presId="urn:microsoft.com/office/officeart/2005/8/layout/orgChart1"/>
+    <dgm:cxn modelId="{092F4A4A-3142-41DF-A9C6-F8150B7C4ABC}" type="presOf" srcId="{2FD27D00-F25F-4015-8105-DE14E0063941}" destId="{112CD1DB-7736-4571-8000-8E024494F031}" srcOrd="0" destOrd="0" presId="urn:microsoft.com/office/officeart/2005/8/layout/orgChart1"/>
+    <dgm:cxn modelId="{736CAC62-26AE-49D0-A98C-EBE3E6ACA16C}" type="presOf" srcId="{13B47EFC-56AD-49C1-A22E-45C061C9EC16}" destId="{937A84F0-2BEB-41A9-B552-235FEB4052B4}" srcOrd="0" destOrd="0" presId="urn:microsoft.com/office/officeart/2005/8/layout/orgChart1"/>
+    <dgm:cxn modelId="{ED299636-7238-4237-8A12-BB68FAD20967}" type="presOf" srcId="{F9C95200-1804-4042-82AF-70243ACF3986}" destId="{1A0DF4E9-CEFF-4646-95A7-3D3954391370}" srcOrd="0" destOrd="0" presId="urn:microsoft.com/office/officeart/2005/8/layout/orgChart1"/>
+    <dgm:cxn modelId="{67F0C220-31D5-4F4E-BC25-F95F349640AE}" type="presOf" srcId="{7744C625-FE7A-4A24-9F69-D971341CB36F}" destId="{D3FC9A39-156E-4961-9314-BFAC472A662B}" srcOrd="0" destOrd="0" presId="urn:microsoft.com/office/officeart/2005/8/layout/orgChart1"/>
     <dgm:cxn modelId="{CDBAA982-B1CD-4D88-921E-F3BA7E175CC6}" srcId="{32128562-ADA0-4F46-878D-28CC66534723}" destId="{2BA0320F-0B86-49AA-91E7-865DE78BEE95}" srcOrd="2" destOrd="0" parTransId="{B0AB63EF-E0A4-41E4-95DA-51D34A236361}" sibTransId="{9C91F0BF-503D-44B0-B20A-62ADFEA5F3B8}"/>
-    <dgm:cxn modelId="{535D37A0-4E2B-4827-A868-C3E98577ECD6}" type="presOf" srcId="{7F7477DA-FFED-47F8-B13D-17AEF8727B2E}" destId="{0C6DBD58-C41A-461E-8223-6DF392303FEE}" srcOrd="1" destOrd="0" presId="urn:microsoft.com/office/officeart/2005/8/layout/orgChart1"/>
-    <dgm:cxn modelId="{29446A74-9435-4E42-A5E6-93A5C13A7399}" type="presOf" srcId="{AB103E2F-3946-4DAA-8EA7-27889EAC91C3}" destId="{59C713BA-AC32-492F-91DB-A5976BA248AC}" srcOrd="0" destOrd="0" presId="urn:microsoft.com/office/officeart/2005/8/layout/orgChart1"/>
+    <dgm:cxn modelId="{4CC92872-910D-4040-85A9-5BD915AECB76}" type="presOf" srcId="{A361D290-1FA8-4BAF-865E-FF3E98C3EFFB}" destId="{9B048A96-D4F7-4122-A5A4-7D8CD2E3D84A}" srcOrd="1" destOrd="0" presId="urn:microsoft.com/office/officeart/2005/8/layout/orgChart1"/>
+    <dgm:cxn modelId="{C26D47D7-BC14-4521-A23A-1EA7FBF8C60C}" type="presOf" srcId="{A361D290-1FA8-4BAF-865E-FF3E98C3EFFB}" destId="{951D59B2-4D2A-44B9-B76F-BB85FB327883}" srcOrd="0" destOrd="0" presId="urn:microsoft.com/office/officeart/2005/8/layout/orgChart1"/>
+    <dgm:cxn modelId="{17722BD4-8C8D-40D2-B860-D0260C984092}" type="presOf" srcId="{E30D2022-E576-4823-B28A-661681151564}" destId="{75C22C0F-24BC-4698-88F8-23098D729131}" srcOrd="0" destOrd="0" presId="urn:microsoft.com/office/officeart/2005/8/layout/orgChart1"/>
+    <dgm:cxn modelId="{734AB191-6103-4CDD-82AF-4C467C176ECF}" type="presOf" srcId="{7F7477DA-FFED-47F8-B13D-17AEF8727B2E}" destId="{54F70527-68ED-4725-AD6E-BF7B007CFAD3}" srcOrd="0" destOrd="0" presId="urn:microsoft.com/office/officeart/2005/8/layout/orgChart1"/>
+    <dgm:cxn modelId="{5E6D2E0A-B702-402D-836E-6059F97B5E81}" type="presOf" srcId="{B457091D-8FA5-4897-A747-FA4F4B6FD580}" destId="{2AB03590-983A-4BAB-8F1C-AD7F0BF0D82F}" srcOrd="0" destOrd="0" presId="urn:microsoft.com/office/officeart/2005/8/layout/orgChart1"/>
     <dgm:cxn modelId="{44EEF7DA-349B-473F-BEE3-907816F9289E}" srcId="{9161DC6C-0DFD-4791-915F-E74FFD1B3BAC}" destId="{A361D290-1FA8-4BAF-865E-FF3E98C3EFFB}" srcOrd="3" destOrd="0" parTransId="{95467D8F-BBE6-44CF-B45F-B475FE1E9D6E}" sibTransId="{DAA55A5C-2CBC-436D-92A2-E4FE86AC3E76}"/>
+    <dgm:cxn modelId="{6AFB262E-EFAF-468A-847E-4E836773FCEC}" type="presOf" srcId="{F96D9D83-51DB-4E8A-801B-76D7C73A576B}" destId="{58D8D487-8039-4E62-ADBD-9FCEA1362BE0}" srcOrd="0" destOrd="0" presId="urn:microsoft.com/office/officeart/2005/8/layout/orgChart1"/>
     <dgm:cxn modelId="{60BE09A6-651B-4B03-BAD0-52AF66E0EE19}" srcId="{9161DC6C-0DFD-4791-915F-E74FFD1B3BAC}" destId="{0EC551ED-94F6-45A0-A0A4-7B25DDC4ED3D}" srcOrd="2" destOrd="0" parTransId="{68924938-B46D-4322-B78A-A7E2E02C2B29}" sibTransId="{A23BD330-1433-4527-ADE0-A1E2600A8855}"/>
-    <dgm:cxn modelId="{343B2A7D-BE80-4B70-B8C0-EF59A5716ACF}" type="presOf" srcId="{4586A1C3-1681-4D8B-A817-43074CBEA00D}" destId="{82ED00A6-35CB-4B63-AC33-970E6865831F}" srcOrd="0" destOrd="0" presId="urn:microsoft.com/office/officeart/2005/8/layout/orgChart1"/>
     <dgm:cxn modelId="{3E0D6013-B704-4743-A162-D03AF909C7E2}" srcId="{C7BD8657-189E-46F3-B827-16B29C2849DE}" destId="{9161DC6C-0DFD-4791-915F-E74FFD1B3BAC}" srcOrd="3" destOrd="0" parTransId="{A6C1B0FA-7C9F-4627-A1F4-C18253CA2D7C}" sibTransId="{FD52BF37-19C1-49DF-BC81-E970F4C2F584}"/>
-    <dgm:cxn modelId="{EC9860A8-1D41-4421-8AFF-3BD5423DE36C}" type="presOf" srcId="{B457091D-8FA5-4897-A747-FA4F4B6FD580}" destId="{2AB03590-983A-4BAB-8F1C-AD7F0BF0D82F}" srcOrd="0" destOrd="0" presId="urn:microsoft.com/office/officeart/2005/8/layout/orgChart1"/>
+    <dgm:cxn modelId="{57DDE0C3-BCBF-40CE-9B58-FB7BFE99D6A8}" type="presOf" srcId="{15F09396-5B0C-45DB-98DD-3243D2615947}" destId="{A34A59DD-19D3-488F-B3FD-A9B8FE8F9260}" srcOrd="0" destOrd="0" presId="urn:microsoft.com/office/officeart/2005/8/layout/orgChart1"/>
+    <dgm:cxn modelId="{6701551C-7005-45D3-854C-8ED4680C14D8}" type="presOf" srcId="{A8D41C9F-849E-4B7D-B65E-FBE6BB8D0BF7}" destId="{77496C74-CCEF-41FA-A8AE-3275DF89F646}" srcOrd="0" destOrd="0" presId="urn:microsoft.com/office/officeart/2005/8/layout/orgChart1"/>
+    <dgm:cxn modelId="{00F3B4D4-9822-4107-BC68-D65F493E7C98}" type="presOf" srcId="{C9500A0F-475F-465E-98DF-850580D3BF09}" destId="{5802F035-EA88-48E6-8CBA-B8C81730DF78}" srcOrd="0" destOrd="0" presId="urn:microsoft.com/office/officeart/2005/8/layout/orgChart1"/>
     <dgm:cxn modelId="{3D3B8AC1-0021-4CD1-9B37-A1634B6B536F}" srcId="{6C097E3E-2672-4B21-95BF-71F91575DB2C}" destId="{CE365531-303A-4C89-88E0-0C73447439E5}" srcOrd="0" destOrd="0" parTransId="{7744C625-FE7A-4A24-9F69-D971341CB36F}" sibTransId="{CEF9D87D-E034-4C9C-AA03-0C849D40D27C}"/>
     <dgm:cxn modelId="{2AE5B468-AD4D-43E8-9076-BF6B06875D16}" srcId="{9161DC6C-0DFD-4791-915F-E74FFD1B3BAC}" destId="{27C63869-D57F-4A77-9A8D-4AD29929AA6E}" srcOrd="4" destOrd="0" parTransId="{E2F2FCE3-D2D2-4B4B-B5BA-16A4F2933F8F}" sibTransId="{E962E9D0-9F23-4815-9D4E-C0D484AD656E}"/>
     <dgm:cxn modelId="{0AC19BA5-3C29-4757-B132-F6ECCAE75BB4}" srcId="{7F7477DA-FFED-47F8-B13D-17AEF8727B2E}" destId="{15F09396-5B0C-45DB-98DD-3243D2615947}" srcOrd="2" destOrd="0" parTransId="{E8F49544-7D67-4250-9058-A0294CD26618}" sibTransId="{0396DF27-3A26-4C1A-8074-0D44E5E5C418}"/>
-    <dgm:cxn modelId="{80D1E359-79BC-4740-BAF0-8936B2DA2CA6}" type="presOf" srcId="{32128562-ADA0-4F46-878D-28CC66534723}" destId="{0D793EDB-67B4-4C65-82EF-A2A4093A1350}" srcOrd="1" destOrd="0" presId="urn:microsoft.com/office/officeart/2005/8/layout/orgChart1"/>
-    <dgm:cxn modelId="{23A3FFBE-830D-474F-9A58-59DB4E4945C0}" type="presOf" srcId="{89367199-07A1-4244-B4FA-FCBC951FD506}" destId="{220BFA54-A4F8-4A44-B5AD-1EA06E380D23}" srcOrd="0" destOrd="0" presId="urn:microsoft.com/office/officeart/2005/8/layout/orgChart1"/>
-    <dgm:cxn modelId="{CF3DC89B-5BB0-47BE-9B06-D2E677AB1417}" type="presOf" srcId="{E2F2FCE3-D2D2-4B4B-B5BA-16A4F2933F8F}" destId="{829BEA59-8922-4FFF-8688-AB52343B810B}" srcOrd="0" destOrd="0" presId="urn:microsoft.com/office/officeart/2005/8/layout/orgChart1"/>
-    <dgm:cxn modelId="{2EC8B020-19BA-484E-AA99-DF6FD7AF8775}" type="presOf" srcId="{F9C95200-1804-4042-82AF-70243ACF3986}" destId="{1A0DF4E9-CEFF-4646-95A7-3D3954391370}" srcOrd="0" destOrd="0" presId="urn:microsoft.com/office/officeart/2005/8/layout/orgChart1"/>
-    <dgm:cxn modelId="{C4DF00B3-FE25-4678-AC29-9252480EE5C0}" type="presOf" srcId="{325D95C3-6F3D-40DC-84DB-8D9A916A840E}" destId="{1A633AF8-A3D2-4824-80C5-9A2C132A5762}" srcOrd="0" destOrd="0" presId="urn:microsoft.com/office/officeart/2005/8/layout/orgChart1"/>
+    <dgm:cxn modelId="{92447822-9C8D-47FC-B367-E9567CC76CE2}" type="presOf" srcId="{D2C5918E-940B-47D7-9A9C-3F48732ABD3C}" destId="{318F2E1B-2875-4710-BA87-C6EC8CB7E614}" srcOrd="0" destOrd="0" presId="urn:microsoft.com/office/officeart/2005/8/layout/orgChart1"/>
+    <dgm:cxn modelId="{A0D6A783-04B8-4A76-8360-9D77B1961A20}" type="presOf" srcId="{0EC551ED-94F6-45A0-A0A4-7B25DDC4ED3D}" destId="{318158D3-B858-439A-8206-91DC6A15E862}" srcOrd="0" destOrd="0" presId="urn:microsoft.com/office/officeart/2005/8/layout/orgChart1"/>
+    <dgm:cxn modelId="{C57626F9-BB89-4044-8ACE-EA577D0E0110}" type="presOf" srcId="{27C63869-D57F-4A77-9A8D-4AD29929AA6E}" destId="{C352A256-FEE4-41EA-9EAF-7BF84F74CD6D}" srcOrd="0" destOrd="0" presId="urn:microsoft.com/office/officeart/2005/8/layout/orgChart1"/>
+    <dgm:cxn modelId="{97F66A54-3C98-4352-976F-A68456306F4E}" type="presOf" srcId="{A1D58B6B-E4B8-4FAC-A411-7F3B251DFB24}" destId="{9A810FE8-5E1D-4733-B68B-379A0BCB6807}" srcOrd="1" destOrd="0" presId="urn:microsoft.com/office/officeart/2005/8/layout/orgChart1"/>
+    <dgm:cxn modelId="{673F9E21-806D-4E5B-8025-E024251A3799}" type="presOf" srcId="{E7ADE1C5-2594-40F5-A943-9E70E728BC7F}" destId="{3AA163E4-7D22-46FD-8EC4-A62972152F57}" srcOrd="1" destOrd="0" presId="urn:microsoft.com/office/officeart/2005/8/layout/orgChart1"/>
+    <dgm:cxn modelId="{6614380F-7A43-4668-8191-A17D01ADF6CD}" type="presOf" srcId="{89367199-07A1-4244-B4FA-FCBC951FD506}" destId="{220BFA54-A4F8-4A44-B5AD-1EA06E380D23}" srcOrd="0" destOrd="0" presId="urn:microsoft.com/office/officeart/2005/8/layout/orgChart1"/>
     <dgm:cxn modelId="{90F29401-16E4-41CF-9B35-E6F9A1E47C18}" srcId="{7F7477DA-FFED-47F8-B13D-17AEF8727B2E}" destId="{B797F367-E6DC-4BB8-AF6E-6A87BB0F5B78}" srcOrd="0" destOrd="0" parTransId="{4586A1C3-1681-4D8B-A817-43074CBEA00D}" sibTransId="{F3460B1F-7AC7-430E-B802-7E9EBCD3B8AE}"/>
-    <dgm:cxn modelId="{9BCF46D0-BFDE-47E1-908A-1AAC74CE3721}" type="presOf" srcId="{B457091D-8FA5-4897-A747-FA4F4B6FD580}" destId="{1B4DD07C-BFE3-4DF5-AF9D-2598D8D5BD30}" srcOrd="1" destOrd="0" presId="urn:microsoft.com/office/officeart/2005/8/layout/orgChart1"/>
+    <dgm:cxn modelId="{D1563B0C-A7F6-4123-B75B-08ECB6D41E36}" type="presOf" srcId="{0BA7D60E-F1AD-4512-B128-727728161A0E}" destId="{5D5E1896-599E-4E19-8A12-33A944D8B6B7}" srcOrd="1" destOrd="0" presId="urn:microsoft.com/office/officeart/2005/8/layout/orgChart1"/>
+    <dgm:cxn modelId="{BAA7854D-FAF4-4C31-BA88-18E8A1E11EF1}" type="presOf" srcId="{06A9F45A-8879-4F2A-B978-BCECF96CB30C}" destId="{8ECCBACF-9B92-444D-B720-C7EE303BD135}" srcOrd="0" destOrd="0" presId="urn:microsoft.com/office/officeart/2005/8/layout/orgChart1"/>
+    <dgm:cxn modelId="{52D24E19-398C-4F8E-AF92-ED28F46B45C3}" type="presOf" srcId="{F96D9D83-51DB-4E8A-801B-76D7C73A576B}" destId="{870E309A-4491-4D38-AFDD-ACEFCEE22BF6}" srcOrd="1" destOrd="0" presId="urn:microsoft.com/office/officeart/2005/8/layout/orgChart1"/>
+    <dgm:cxn modelId="{4FCDB222-65E6-4984-BF34-FC45F4EDDA8C}" type="presOf" srcId="{13B47EFC-56AD-49C1-A22E-45C061C9EC16}" destId="{61E3A9E7-C048-49D7-A091-954CD01E5D4A}" srcOrd="1" destOrd="0" presId="urn:microsoft.com/office/officeart/2005/8/layout/orgChart1"/>
+    <dgm:cxn modelId="{3C94BF61-5C01-4ABD-AB82-3BF3447BFC89}" type="presOf" srcId="{300D61D7-3197-4874-B6EB-5D5BFD11A80B}" destId="{49085DAD-58E1-4D62-8631-99F7937EA3FC}" srcOrd="0" destOrd="0" presId="urn:microsoft.com/office/officeart/2005/8/layout/orgChart1"/>
+    <dgm:cxn modelId="{8D797C95-B9C4-4CCF-BB50-F958BF8D37C9}" type="presOf" srcId="{95467D8F-BBE6-44CF-B45F-B475FE1E9D6E}" destId="{7F3399B9-5EE7-4A3A-BB13-BD91D1CD2BFC}" srcOrd="0" destOrd="0" presId="urn:microsoft.com/office/officeart/2005/8/layout/orgChart1"/>
+    <dgm:cxn modelId="{F5B0A6E5-12F7-4018-9519-EA45B5007AD5}" type="presOf" srcId="{5F4ED924-74AA-4C5F-89E4-FFC99F60C970}" destId="{93E92AEC-3B2A-4CBE-BE42-F22E8372B4E2}" srcOrd="0" destOrd="0" presId="urn:microsoft.com/office/officeart/2005/8/layout/orgChart1"/>
     <dgm:cxn modelId="{4A9D07C1-2FD3-4A2E-BF2A-90648443AD73}" srcId="{DB17120E-DF8E-444E-9A40-B261182BAF7A}" destId="{7941AECB-FE87-4BC1-B10C-48254C195A9C}" srcOrd="0" destOrd="0" parTransId="{A18F1B46-9F71-47C2-9701-119C97AE3BE6}" sibTransId="{BCD10775-1852-4845-872B-06DFE3404395}"/>
     <dgm:cxn modelId="{50FD395F-0FB7-4970-8BF6-E3C462A2606E}" srcId="{C7BD8657-189E-46F3-B827-16B29C2849DE}" destId="{B457091D-8FA5-4897-A747-FA4F4B6FD580}" srcOrd="2" destOrd="0" parTransId="{2FD27D00-F25F-4015-8105-DE14E0063941}" sibTransId="{0CD5FFDC-B76E-4D1D-AB0B-A0954BAF4CAF}"/>
-    <dgm:cxn modelId="{37C245B9-3DDE-4B43-B3ED-8259767A2699}" type="presOf" srcId="{E30D2022-E576-4823-B28A-661681151564}" destId="{75C22C0F-24BC-4698-88F8-23098D729131}" srcOrd="0" destOrd="0" presId="urn:microsoft.com/office/officeart/2005/8/layout/orgChart1"/>
+    <dgm:cxn modelId="{90F3BF74-AA0C-4895-AC49-4F52B9A86EB3}" type="presOf" srcId="{C24D5444-F0BE-4871-B2E6-A15F396D3BD0}" destId="{486FC1E1-A535-4C1F-A508-C230931D8015}" srcOrd="0" destOrd="0" presId="urn:microsoft.com/office/officeart/2005/8/layout/orgChart1"/>
+    <dgm:cxn modelId="{A3B76F24-70AB-4728-B3C5-E55DE5023E9D}" type="presOf" srcId="{35C15367-03C1-48B7-93F5-D250A64BC137}" destId="{381D15AC-01B1-4301-B5AD-FFA8AD066313}" srcOrd="1" destOrd="0" presId="urn:microsoft.com/office/officeart/2005/8/layout/orgChart1"/>
+    <dgm:cxn modelId="{1DCD9024-0051-49E8-8677-0628FF2DB077}" type="presOf" srcId="{2FFFA77D-D360-4993-8A06-3EC8389DF747}" destId="{044AEC24-B74A-4214-A638-2F99C8AC6602}" srcOrd="0" destOrd="0" presId="urn:microsoft.com/office/officeart/2005/8/layout/orgChart1"/>
+    <dgm:cxn modelId="{4BA94DA8-9B0F-48B7-A0DD-4451A2DABFAC}" type="presOf" srcId="{E7ADE1C5-2594-40F5-A943-9E70E728BC7F}" destId="{4B7A8AC0-084D-4A35-BB1E-5325E922956F}" srcOrd="0" destOrd="0" presId="urn:microsoft.com/office/officeart/2005/8/layout/orgChart1"/>
     <dgm:cxn modelId="{28DAF7FC-4B66-4AB1-9EE6-771911D218F4}" srcId="{B457091D-8FA5-4897-A747-FA4F4B6FD580}" destId="{F96D9D83-51DB-4E8A-801B-76D7C73A576B}" srcOrd="1" destOrd="0" parTransId="{AD9782D1-D113-499D-85AF-F110EFA6B2A7}" sibTransId="{5BB9C39B-1EE1-4338-B32A-F2503FD7C974}"/>
+    <dgm:cxn modelId="{FD7E07FF-59C9-4E40-AB70-1284EC936ADD}" type="presOf" srcId="{4E6F6680-1B1D-4D16-A79D-206FEA2833E8}" destId="{17C60D1E-3C47-4545-87B0-53CC56D6EE19}" srcOrd="0" destOrd="0" presId="urn:microsoft.com/office/officeart/2005/8/layout/orgChart1"/>
     <dgm:cxn modelId="{21F32893-F52B-4CCD-96A6-6076447B9A2A}" srcId="{32128562-ADA0-4F46-878D-28CC66534723}" destId="{7F7477DA-FFED-47F8-B13D-17AEF8727B2E}" srcOrd="0" destOrd="0" parTransId="{08D72C84-F585-4EB3-8E24-A2F7B7312C0B}" sibTransId="{7C529EE8-6089-4AA4-A122-356DDB6D49CE}"/>
-    <dgm:cxn modelId="{80A6216D-A2C4-4FE9-9D90-EEA0CF609C84}" type="presOf" srcId="{15F09396-5B0C-45DB-98DD-3243D2615947}" destId="{A34A59DD-19D3-488F-B3FD-A9B8FE8F9260}" srcOrd="0" destOrd="0" presId="urn:microsoft.com/office/officeart/2005/8/layout/orgChart1"/>
+    <dgm:cxn modelId="{B6719CFA-B34D-49B9-9200-843B160F4541}" type="presOf" srcId="{EDC938DE-05E0-4073-82F2-824A3686D23C}" destId="{629CEF7E-A5BD-4CF5-B41C-747B00F842E7}" srcOrd="0" destOrd="0" presId="urn:microsoft.com/office/officeart/2005/8/layout/orgChart1"/>
     <dgm:cxn modelId="{6B51E86C-B62B-4750-97A2-C51CB9659CB0}" srcId="{32128562-ADA0-4F46-878D-28CC66534723}" destId="{6C097E3E-2672-4B21-95BF-71F91575DB2C}" srcOrd="1" destOrd="0" parTransId="{E423A96B-9FBE-41A5-95B9-F861C39DC61E}" sibTransId="{855922C4-2BD7-4BFD-9434-16CB3BBDC63C}"/>
+    <dgm:cxn modelId="{17A7041F-D603-4775-9ED7-04854DD248B9}" type="presOf" srcId="{325D95C3-6F3D-40DC-84DB-8D9A916A840E}" destId="{1A633AF8-A3D2-4824-80C5-9A2C132A5762}" srcOrd="0" destOrd="0" presId="urn:microsoft.com/office/officeart/2005/8/layout/orgChart1"/>
     <dgm:cxn modelId="{8C704CBF-985C-4172-A785-1C707E77F879}" srcId="{7F7477DA-FFED-47F8-B13D-17AEF8727B2E}" destId="{A1D58B6B-E4B8-4FAC-A411-7F3B251DFB24}" srcOrd="3" destOrd="0" parTransId="{E30D2022-E576-4823-B28A-661681151564}" sibTransId="{A790EB14-D4C5-4233-AF8B-B8658356EF00}"/>
-    <dgm:cxn modelId="{05F5FF9D-0494-417E-802E-F35AAEF159C2}" type="presOf" srcId="{4E6F6680-1B1D-4D16-A79D-206FEA2833E8}" destId="{17C60D1E-3C47-4545-87B0-53CC56D6EE19}" srcOrd="0" destOrd="0" presId="urn:microsoft.com/office/officeart/2005/8/layout/orgChart1"/>
-    <dgm:cxn modelId="{61B106EB-41DF-4E55-BFBB-EA35AA9AF182}" type="presOf" srcId="{07D3637A-D61C-4F54-9FA0-94D9054D7089}" destId="{DCE10EFC-DC65-40B7-BB27-D384F851962F}" srcOrd="0" destOrd="0" presId="urn:microsoft.com/office/officeart/2005/8/layout/orgChart1"/>
-    <dgm:cxn modelId="{903C1E5A-28A7-4BCE-A127-393071B3B04A}" type="presOf" srcId="{27C63869-D57F-4A77-9A8D-4AD29929AA6E}" destId="{F6A5214C-F904-47E9-9F76-44968CCF48A8}" srcOrd="1" destOrd="0" presId="urn:microsoft.com/office/officeart/2005/8/layout/orgChart1"/>
-    <dgm:cxn modelId="{9825134E-D4E2-4E7C-BF98-7D72A08A0DFA}" type="presOf" srcId="{F96D9D83-51DB-4E8A-801B-76D7C73A576B}" destId="{870E309A-4491-4D38-AFDD-ACEFCEE22BF6}" srcOrd="1" destOrd="0" presId="urn:microsoft.com/office/officeart/2005/8/layout/orgChart1"/>
-    <dgm:cxn modelId="{268536B3-E5FB-446A-B305-25BE416AD0B2}" type="presParOf" srcId="{1A633AF8-A3D2-4824-80C5-9A2C132A5762}" destId="{FEDF8BF6-0D07-468C-8608-44450223B6FA}" srcOrd="0" destOrd="0" presId="urn:microsoft.com/office/officeart/2005/8/layout/orgChart1"/>
-    <dgm:cxn modelId="{BC8837EF-2C16-4D93-824C-204CF3EACC50}" type="presParOf" srcId="{FEDF8BF6-0D07-468C-8608-44450223B6FA}" destId="{EC843DA0-6583-4274-8F50-3DF83DB2979D}" srcOrd="0" destOrd="0" presId="urn:microsoft.com/office/officeart/2005/8/layout/orgChart1"/>
-    <dgm:cxn modelId="{19792FFB-59F0-49EF-B372-4A2C8215F383}" type="presParOf" srcId="{EC843DA0-6583-4274-8F50-3DF83DB2979D}" destId="{0F304A77-B44B-4CD3-99AF-B011E5CCEF51}" srcOrd="0" destOrd="0" presId="urn:microsoft.com/office/officeart/2005/8/layout/orgChart1"/>
-    <dgm:cxn modelId="{3269CDE0-7A95-4310-A9B9-4B526A43ECC8}" type="presParOf" srcId="{EC843DA0-6583-4274-8F50-3DF83DB2979D}" destId="{09F29140-6665-468F-8FF5-77DC2C926408}" srcOrd="1" destOrd="0" presId="urn:microsoft.com/office/officeart/2005/8/layout/orgChart1"/>
-    <dgm:cxn modelId="{4E42D6E4-4BF2-4172-9F37-2AEDEB7445E7}" type="presParOf" srcId="{FEDF8BF6-0D07-468C-8608-44450223B6FA}" destId="{265F456F-C67D-47A3-BD42-2010C4E5B46E}" srcOrd="1" destOrd="0" presId="urn:microsoft.com/office/officeart/2005/8/layout/orgChart1"/>
-    <dgm:cxn modelId="{A0FACBA3-D1E8-4A4F-8693-53D6C9C346F5}" type="presParOf" srcId="{265F456F-C67D-47A3-BD42-2010C4E5B46E}" destId="{93E92AEC-3B2A-4CBE-BE42-F22E8372B4E2}" srcOrd="0" destOrd="0" presId="urn:microsoft.com/office/officeart/2005/8/layout/orgChart1"/>
-    <dgm:cxn modelId="{061BE72C-CCA1-43AC-B811-E67D9B2F109E}" type="presParOf" srcId="{265F456F-C67D-47A3-BD42-2010C4E5B46E}" destId="{8698235F-EF2D-4AE5-A79F-D27D74DA3C02}" srcOrd="1" destOrd="0" presId="urn:microsoft.com/office/officeart/2005/8/layout/orgChart1"/>
-    <dgm:cxn modelId="{711F340C-D1F0-46F9-958B-CE277DD22608}" type="presParOf" srcId="{8698235F-EF2D-4AE5-A79F-D27D74DA3C02}" destId="{092B5C2E-89AA-4EE6-A61B-29D1E5D70798}" srcOrd="0" destOrd="0" presId="urn:microsoft.com/office/officeart/2005/8/layout/orgChart1"/>
-    <dgm:cxn modelId="{042B7C4B-E357-4983-B87B-BAD3B030492D}" type="presParOf" srcId="{092B5C2E-89AA-4EE6-A61B-29D1E5D70798}" destId="{23C9F998-CC5B-41FB-A6E7-F09747333136}" srcOrd="0" destOrd="0" presId="urn:microsoft.com/office/officeart/2005/8/layout/orgChart1"/>
-    <dgm:cxn modelId="{402BFF90-687C-42E3-A87F-ABA5DD16B72C}" type="presParOf" srcId="{092B5C2E-89AA-4EE6-A61B-29D1E5D70798}" destId="{0D793EDB-67B4-4C65-82EF-A2A4093A1350}" srcOrd="1" destOrd="0" presId="urn:microsoft.com/office/officeart/2005/8/layout/orgChart1"/>
-    <dgm:cxn modelId="{08234455-FFE5-4882-BFAD-231637C2F0B3}" type="presParOf" srcId="{8698235F-EF2D-4AE5-A79F-D27D74DA3C02}" destId="{C118B3C7-8A9D-404B-9F80-A8EC5E424F17}" srcOrd="1" destOrd="0" presId="urn:microsoft.com/office/officeart/2005/8/layout/orgChart1"/>
-    <dgm:cxn modelId="{EBE67E58-5192-44B2-A721-BDC733D50892}" type="presParOf" srcId="{C118B3C7-8A9D-404B-9F80-A8EC5E424F17}" destId="{067F7254-9DB5-4EC9-BF18-7FDC5D947D01}" srcOrd="0" destOrd="0" presId="urn:microsoft.com/office/officeart/2005/8/layout/orgChart1"/>
-    <dgm:cxn modelId="{84D8D2F7-5AA0-4315-9E28-964A1DCBDE96}" type="presParOf" srcId="{C118B3C7-8A9D-404B-9F80-A8EC5E424F17}" destId="{8C5DCA31-2906-4E78-98DA-B01163A360F5}" srcOrd="1" destOrd="0" presId="urn:microsoft.com/office/officeart/2005/8/layout/orgChart1"/>
-    <dgm:cxn modelId="{98F74596-A812-4F78-9F60-813443733840}" type="presParOf" srcId="{8C5DCA31-2906-4E78-98DA-B01163A360F5}" destId="{14C2DC73-BFBD-4EE1-8E15-34A6A12F2A19}" srcOrd="0" destOrd="0" presId="urn:microsoft.com/office/officeart/2005/8/layout/orgChart1"/>
-    <dgm:cxn modelId="{147D7D18-227A-4559-A4FE-0E465CBF9192}" type="presParOf" srcId="{14C2DC73-BFBD-4EE1-8E15-34A6A12F2A19}" destId="{54F70527-68ED-4725-AD6E-BF7B007CFAD3}" srcOrd="0" destOrd="0" presId="urn:microsoft.com/office/officeart/2005/8/layout/orgChart1"/>
-    <dgm:cxn modelId="{EEC26AD3-E7BE-4B0E-9F9E-AB2B9B3F23EB}" type="presParOf" srcId="{14C2DC73-BFBD-4EE1-8E15-34A6A12F2A19}" destId="{0C6DBD58-C41A-461E-8223-6DF392303FEE}" srcOrd="1" destOrd="0" presId="urn:microsoft.com/office/officeart/2005/8/layout/orgChart1"/>
-    <dgm:cxn modelId="{084EEA13-B79B-42D5-B6DD-65DB6C4F6091}" type="presParOf" srcId="{8C5DCA31-2906-4E78-98DA-B01163A360F5}" destId="{176C142D-6811-4F91-8754-66DCBC60E68A}" srcOrd="1" destOrd="0" presId="urn:microsoft.com/office/officeart/2005/8/layout/orgChart1"/>
-    <dgm:cxn modelId="{2A815311-390E-42AA-914E-52DEEF0BAACA}" type="presParOf" srcId="{176C142D-6811-4F91-8754-66DCBC60E68A}" destId="{82ED00A6-35CB-4B63-AC33-970E6865831F}" srcOrd="0" destOrd="0" presId="urn:microsoft.com/office/officeart/2005/8/layout/orgChart1"/>
-    <dgm:cxn modelId="{0E0CF412-4EE5-4041-AA42-D1051E87247D}" type="presParOf" srcId="{176C142D-6811-4F91-8754-66DCBC60E68A}" destId="{585F094C-6A55-48FE-8D6E-26F70C48336D}" srcOrd="1" destOrd="0" presId="urn:microsoft.com/office/officeart/2005/8/layout/orgChart1"/>
-    <dgm:cxn modelId="{349133DF-B741-4C09-9325-C06F8980F414}" type="presParOf" srcId="{585F094C-6A55-48FE-8D6E-26F70C48336D}" destId="{583D6ED5-AEE3-44FF-8A2E-631FDDF6C6A2}" srcOrd="0" destOrd="0" presId="urn:microsoft.com/office/officeart/2005/8/layout/orgChart1"/>
-    <dgm:cxn modelId="{511F5D59-9D02-40E2-AB82-F4A989C1EFA5}" type="presParOf" srcId="{583D6ED5-AEE3-44FF-8A2E-631FDDF6C6A2}" destId="{622FA61F-AA5C-41F3-97C0-A7390F1D3673}" srcOrd="0" destOrd="0" presId="urn:microsoft.com/office/officeart/2005/8/layout/orgChart1"/>
-    <dgm:cxn modelId="{BA697639-4A42-4E63-833A-E75CA0AC521B}" type="presParOf" srcId="{583D6ED5-AEE3-44FF-8A2E-631FDDF6C6A2}" destId="{91AFDD13-DAA7-4AA1-A991-7F31A20C363E}" srcOrd="1" destOrd="0" presId="urn:microsoft.com/office/officeart/2005/8/layout/orgChart1"/>
-    <dgm:cxn modelId="{E9CA0B27-A764-4BD0-87BC-FD7345A95CCF}" type="presParOf" srcId="{585F094C-6A55-48FE-8D6E-26F70C48336D}" destId="{AD40D9D0-9437-423C-B862-51B9F129C2D3}" srcOrd="1" destOrd="0" presId="urn:microsoft.com/office/officeart/2005/8/layout/orgChart1"/>
-    <dgm:cxn modelId="{676100CB-7E9C-458F-B281-F1C91B822D1B}" type="presParOf" srcId="{585F094C-6A55-48FE-8D6E-26F70C48336D}" destId="{5ED2C987-8E3E-42C2-8AB6-7F64DB2752A6}" srcOrd="2" destOrd="0" presId="urn:microsoft.com/office/officeart/2005/8/layout/orgChart1"/>
-    <dgm:cxn modelId="{17E2F734-9331-4C62-9EEA-0A5E55319390}" type="presParOf" srcId="{176C142D-6811-4F91-8754-66DCBC60E68A}" destId="{8ECCBACF-9B92-444D-B720-C7EE303BD135}" srcOrd="2" destOrd="0" presId="urn:microsoft.com/office/officeart/2005/8/layout/orgChart1"/>
-    <dgm:cxn modelId="{593656C5-5F27-4929-9EDF-6E03C263F804}" type="presParOf" srcId="{176C142D-6811-4F91-8754-66DCBC60E68A}" destId="{D1B1D176-3C53-427E-B17F-4DD8F670C42A}" srcOrd="3" destOrd="0" presId="urn:microsoft.com/office/officeart/2005/8/layout/orgChart1"/>
-    <dgm:cxn modelId="{85952D5E-385E-47B4-804A-2F41768EA8AB}" type="presParOf" srcId="{D1B1D176-3C53-427E-B17F-4DD8F670C42A}" destId="{0442213B-3251-4E60-86C9-A684F93D87AE}" srcOrd="0" destOrd="0" presId="urn:microsoft.com/office/officeart/2005/8/layout/orgChart1"/>
-    <dgm:cxn modelId="{7997DFDE-EC3C-4F1A-9BE2-3F90C8AB34CF}" type="presParOf" srcId="{0442213B-3251-4E60-86C9-A684F93D87AE}" destId="{5825EF8F-729A-4D10-9C66-6BAAB9C752C4}" srcOrd="0" destOrd="0" presId="urn:microsoft.com/office/officeart/2005/8/layout/orgChart1"/>
-    <dgm:cxn modelId="{75EF4134-4030-4599-82AB-2539578BFFB5}" type="presParOf" srcId="{0442213B-3251-4E60-86C9-A684F93D87AE}" destId="{77DAED04-96FB-4A02-9ABB-04523EBE6F87}" srcOrd="1" destOrd="0" presId="urn:microsoft.com/office/officeart/2005/8/layout/orgChart1"/>
-    <dgm:cxn modelId="{C7CE2CB7-6ED7-4878-A2B2-F0799452E9D4}" type="presParOf" srcId="{D1B1D176-3C53-427E-B17F-4DD8F670C42A}" destId="{4DDE8B83-EB8D-437B-9011-E58CE5BEF8C8}" srcOrd="1" destOrd="0" presId="urn:microsoft.com/office/officeart/2005/8/layout/orgChart1"/>
-    <dgm:cxn modelId="{F961DFC4-11B9-4CC7-AB5E-9F174CB933DE}" type="presParOf" srcId="{D1B1D176-3C53-427E-B17F-4DD8F670C42A}" destId="{0D1B9226-4AF8-4A81-B256-4EF92F4C88A7}" srcOrd="2" destOrd="0" presId="urn:microsoft.com/office/officeart/2005/8/layout/orgChart1"/>
-    <dgm:cxn modelId="{9D65FA65-CF62-4DED-ABEA-75C6A91FC2D1}" type="presParOf" srcId="{176C142D-6811-4F91-8754-66DCBC60E68A}" destId="{61D4F4C1-9C51-45E3-9454-5269DC20E533}" srcOrd="4" destOrd="0" presId="urn:microsoft.com/office/officeart/2005/8/layout/orgChart1"/>
-    <dgm:cxn modelId="{6405CC42-987A-4A87-9E2B-B2EA67FD0BD3}" type="presParOf" srcId="{176C142D-6811-4F91-8754-66DCBC60E68A}" destId="{6899AE4A-047B-45DC-9690-46915A148ADD}" srcOrd="5" destOrd="0" presId="urn:microsoft.com/office/officeart/2005/8/layout/orgChart1"/>
-    <dgm:cxn modelId="{5C006629-F261-4FD2-BAF2-12CCAE96C26E}" type="presParOf" srcId="{6899AE4A-047B-45DC-9690-46915A148ADD}" destId="{FAEF4D2B-822F-4B6E-8DEB-35A4A71F733A}" srcOrd="0" destOrd="0" presId="urn:microsoft.com/office/officeart/2005/8/layout/orgChart1"/>
-    <dgm:cxn modelId="{430792EA-6FAB-499E-B935-D0543FE0D282}" type="presParOf" srcId="{FAEF4D2B-822F-4B6E-8DEB-35A4A71F733A}" destId="{A34A59DD-19D3-488F-B3FD-A9B8FE8F9260}" srcOrd="0" destOrd="0" presId="urn:microsoft.com/office/officeart/2005/8/layout/orgChart1"/>
-    <dgm:cxn modelId="{35BE4A9F-AB56-48F9-8243-9BD73CD21074}" type="presParOf" srcId="{FAEF4D2B-822F-4B6E-8DEB-35A4A71F733A}" destId="{51608F2E-D85D-4F61-9474-B5E89A5A2B24}" srcOrd="1" destOrd="0" presId="urn:microsoft.com/office/officeart/2005/8/layout/orgChart1"/>
-    <dgm:cxn modelId="{33698BB5-D8A9-40C0-9121-6DE4137D01D3}" type="presParOf" srcId="{6899AE4A-047B-45DC-9690-46915A148ADD}" destId="{EBA4F4AB-96F5-4BFA-8967-EBBBDBC486EC}" srcOrd="1" destOrd="0" presId="urn:microsoft.com/office/officeart/2005/8/layout/orgChart1"/>
-    <dgm:cxn modelId="{8027EE4A-2A58-4388-8999-A759CB703AEE}" type="presParOf" srcId="{6899AE4A-047B-45DC-9690-46915A148ADD}" destId="{9505349F-92E2-473D-9ADE-69C42AAF6B12}" srcOrd="2" destOrd="0" presId="urn:microsoft.com/office/officeart/2005/8/layout/orgChart1"/>
-    <dgm:cxn modelId="{B33A4FC3-C58A-4B52-ACC7-F86EA46F1D13}" type="presParOf" srcId="{176C142D-6811-4F91-8754-66DCBC60E68A}" destId="{75C22C0F-24BC-4698-88F8-23098D729131}" srcOrd="6" destOrd="0" presId="urn:microsoft.com/office/officeart/2005/8/layout/orgChart1"/>
-    <dgm:cxn modelId="{45939BC6-E922-4B53-98DB-70BE9B5B01E4}" type="presParOf" srcId="{176C142D-6811-4F91-8754-66DCBC60E68A}" destId="{B5D64321-5B3A-4F73-8CC4-0C1F17A4DBB7}" srcOrd="7" destOrd="0" presId="urn:microsoft.com/office/officeart/2005/8/layout/orgChart1"/>
-    <dgm:cxn modelId="{7B323FEE-E21F-4FB7-93CC-65C88390A9FE}" type="presParOf" srcId="{B5D64321-5B3A-4F73-8CC4-0C1F17A4DBB7}" destId="{70E408FE-01AC-4D97-AD47-5DF58B69EF97}" srcOrd="0" destOrd="0" presId="urn:microsoft.com/office/officeart/2005/8/layout/orgChart1"/>
-    <dgm:cxn modelId="{9FEC27B3-A876-41FF-870E-6631B4583FE5}" type="presParOf" srcId="{70E408FE-01AC-4D97-AD47-5DF58B69EF97}" destId="{31C10B62-5263-4162-AE38-9AEB54BC1990}" srcOrd="0" destOrd="0" presId="urn:microsoft.com/office/officeart/2005/8/layout/orgChart1"/>
-    <dgm:cxn modelId="{F0156C11-C5D5-418B-A778-7DF51DE3412F}" type="presParOf" srcId="{70E408FE-01AC-4D97-AD47-5DF58B69EF97}" destId="{9A810FE8-5E1D-4733-B68B-379A0BCB6807}" srcOrd="1" destOrd="0" presId="urn:microsoft.com/office/officeart/2005/8/layout/orgChart1"/>
-    <dgm:cxn modelId="{2A6487D7-9526-40CC-BA4F-C86A26FCD8D7}" type="presParOf" srcId="{B5D64321-5B3A-4F73-8CC4-0C1F17A4DBB7}" destId="{3390C97D-2B6D-4F89-AE33-A7BBCB90702E}" srcOrd="1" destOrd="0" presId="urn:microsoft.com/office/officeart/2005/8/layout/orgChart1"/>
-    <dgm:cxn modelId="{02D42D93-5146-4C54-BB5B-BB48B37F1C8D}" type="presParOf" srcId="{B5D64321-5B3A-4F73-8CC4-0C1F17A4DBB7}" destId="{A6C98D07-6415-4EB0-8779-6D9F097FDA19}" srcOrd="2" destOrd="0" presId="urn:microsoft.com/office/officeart/2005/8/layout/orgChart1"/>
-    <dgm:cxn modelId="{5ED298F5-1ED7-4711-A4B4-EBCF99A8BBAF}" type="presParOf" srcId="{8C5DCA31-2906-4E78-98DA-B01163A360F5}" destId="{B80F9666-0700-401F-AF89-2F6244A964CE}" srcOrd="2" destOrd="0" presId="urn:microsoft.com/office/officeart/2005/8/layout/orgChart1"/>
-    <dgm:cxn modelId="{C27B65D8-5E58-4E5E-960E-35DC8C32EBBC}" type="presParOf" srcId="{C118B3C7-8A9D-404B-9F80-A8EC5E424F17}" destId="{6D1F30CE-47E2-4553-B13A-F7E7749A2473}" srcOrd="2" destOrd="0" presId="urn:microsoft.com/office/officeart/2005/8/layout/orgChart1"/>
-    <dgm:cxn modelId="{69AE64D9-44A0-4081-BA56-8F4B5E3A62CC}" type="presParOf" srcId="{C118B3C7-8A9D-404B-9F80-A8EC5E424F17}" destId="{B383F8F5-B75C-42A2-B7E6-1B212B9F30E9}" srcOrd="3" destOrd="0" presId="urn:microsoft.com/office/officeart/2005/8/layout/orgChart1"/>
-    <dgm:cxn modelId="{E6E75761-3606-4A5E-8464-F062989B5524}" type="presParOf" srcId="{B383F8F5-B75C-42A2-B7E6-1B212B9F30E9}" destId="{B8684EA3-3237-4233-B7E5-EFCD75764546}" srcOrd="0" destOrd="0" presId="urn:microsoft.com/office/officeart/2005/8/layout/orgChart1"/>
-    <dgm:cxn modelId="{AD163B4B-76F4-47F9-B51C-7FD8CD12CCA5}" type="presParOf" srcId="{B8684EA3-3237-4233-B7E5-EFCD75764546}" destId="{04A4F9C4-8316-4BFF-BFC3-9F5D787478BC}" srcOrd="0" destOrd="0" presId="urn:microsoft.com/office/officeart/2005/8/layout/orgChart1"/>
-    <dgm:cxn modelId="{96F65C5A-3A0A-4BBB-99B5-E8ADF57067FF}" type="presParOf" srcId="{B8684EA3-3237-4233-B7E5-EFCD75764546}" destId="{F0AA56AD-99C4-4F5B-9453-44FC1E3BEA17}" srcOrd="1" destOrd="0" presId="urn:microsoft.com/office/officeart/2005/8/layout/orgChart1"/>
-    <dgm:cxn modelId="{843A189D-42C8-4D3F-AB42-7169B2303926}" type="presParOf" srcId="{B383F8F5-B75C-42A2-B7E6-1B212B9F30E9}" destId="{B733329F-6596-4FF0-A7C4-ADA6A6B858DB}" srcOrd="1" destOrd="0" presId="urn:microsoft.com/office/officeart/2005/8/layout/orgChart1"/>
-    <dgm:cxn modelId="{7049EA6A-CAE6-4E70-AC36-859E0C50B113}" type="presParOf" srcId="{B733329F-6596-4FF0-A7C4-ADA6A6B858DB}" destId="{D3FC9A39-156E-4961-9314-BFAC472A662B}" srcOrd="0" destOrd="0" presId="urn:microsoft.com/office/officeart/2005/8/layout/orgChart1"/>
-    <dgm:cxn modelId="{D3574A62-5124-428E-8185-3D3638AB96F4}" type="presParOf" srcId="{B733329F-6596-4FF0-A7C4-ADA6A6B858DB}" destId="{DC673C3F-7F61-4511-9966-7571C8BB72AE}" srcOrd="1" destOrd="0" presId="urn:microsoft.com/office/officeart/2005/8/layout/orgChart1"/>
-    <dgm:cxn modelId="{29356C94-09BC-4964-9786-C6C48A8249DC}" type="presParOf" srcId="{DC673C3F-7F61-4511-9966-7571C8BB72AE}" destId="{903DC028-DDAA-4081-B103-120AE9360A17}" srcOrd="0" destOrd="0" presId="urn:microsoft.com/office/officeart/2005/8/layout/orgChart1"/>
-    <dgm:cxn modelId="{7B9FCE41-0817-4073-9B39-14FB1F53FDFB}" type="presParOf" srcId="{903DC028-DDAA-4081-B103-120AE9360A17}" destId="{8B292133-09EA-4901-BB6A-9A53CE21A4B1}" srcOrd="0" destOrd="0" presId="urn:microsoft.com/office/officeart/2005/8/layout/orgChart1"/>
-    <dgm:cxn modelId="{52F3C867-CE8F-4C99-83B9-BE39E52B6838}" type="presParOf" srcId="{903DC028-DDAA-4081-B103-120AE9360A17}" destId="{688939F5-316A-4469-B41C-C96AFFF9FFDF}" srcOrd="1" destOrd="0" presId="urn:microsoft.com/office/officeart/2005/8/layout/orgChart1"/>
-    <dgm:cxn modelId="{9465716C-CCFD-437F-8B2E-FA663D77EF32}" type="presParOf" srcId="{DC673C3F-7F61-4511-9966-7571C8BB72AE}" destId="{10892874-9A51-4217-9250-D9E11B80A0D7}" srcOrd="1" destOrd="0" presId="urn:microsoft.com/office/officeart/2005/8/layout/orgChart1"/>
-    <dgm:cxn modelId="{4DACD6BD-97A3-47A1-9867-B3D312A31271}" type="presParOf" srcId="{DC673C3F-7F61-4511-9966-7571C8BB72AE}" destId="{1C24F405-7EE1-4C61-851B-57000E22A52F}" srcOrd="2" destOrd="0" presId="urn:microsoft.com/office/officeart/2005/8/layout/orgChart1"/>
-    <dgm:cxn modelId="{C7942832-006B-4656-A1CA-EBDD2B0135C6}" type="presParOf" srcId="{B733329F-6596-4FF0-A7C4-ADA6A6B858DB}" destId="{5802F035-EA88-48E6-8CBA-B8C81730DF78}" srcOrd="2" destOrd="0" presId="urn:microsoft.com/office/officeart/2005/8/layout/orgChart1"/>
-    <dgm:cxn modelId="{AA1AA3CF-7398-46EA-97D9-DD297966CE01}" type="presParOf" srcId="{B733329F-6596-4FF0-A7C4-ADA6A6B858DB}" destId="{3A1E0337-4191-4F2B-967F-5F0EFDBE1EFE}" srcOrd="3" destOrd="0" presId="urn:microsoft.com/office/officeart/2005/8/layout/orgChart1"/>
-    <dgm:cxn modelId="{A81F46FB-9D08-4E3C-AA68-B6794D04F491}" type="presParOf" srcId="{3A1E0337-4191-4F2B-967F-5F0EFDBE1EFE}" destId="{19D98F48-A48B-4964-A352-6A75604ABC09}" srcOrd="0" destOrd="0" presId="urn:microsoft.com/office/officeart/2005/8/layout/orgChart1"/>
-    <dgm:cxn modelId="{524FA3B5-DC18-4810-B1C2-90B5AFEEDDF6}" type="presParOf" srcId="{19D98F48-A48B-4964-A352-6A75604ABC09}" destId="{59C713BA-AC32-492F-91DB-A5976BA248AC}" srcOrd="0" destOrd="0" presId="urn:microsoft.com/office/officeart/2005/8/layout/orgChart1"/>
-    <dgm:cxn modelId="{5377AC7A-F118-4B10-A8A2-02086F3661EA}" type="presParOf" srcId="{19D98F48-A48B-4964-A352-6A75604ABC09}" destId="{7A26CA3C-CF2A-485F-AD6A-2BBB9E852B69}" srcOrd="1" destOrd="0" presId="urn:microsoft.com/office/officeart/2005/8/layout/orgChart1"/>
-    <dgm:cxn modelId="{4C99DA8A-86FE-426C-BF18-C94B5732A6BF}" type="presParOf" srcId="{3A1E0337-4191-4F2B-967F-5F0EFDBE1EFE}" destId="{DFF67C59-6865-4BB6-8430-C2AADB6EFBC6}" srcOrd="1" destOrd="0" presId="urn:microsoft.com/office/officeart/2005/8/layout/orgChart1"/>
-    <dgm:cxn modelId="{F0D9D33C-9086-4239-A225-C2A678BB7282}" type="presParOf" srcId="{3A1E0337-4191-4F2B-967F-5F0EFDBE1EFE}" destId="{600192A7-35E9-4091-AF39-EF69B6A51DF4}" srcOrd="2" destOrd="0" presId="urn:microsoft.com/office/officeart/2005/8/layout/orgChart1"/>
-    <dgm:cxn modelId="{FCBDF9EE-41FA-4896-BD50-8CC65962E2EB}" type="presParOf" srcId="{B733329F-6596-4FF0-A7C4-ADA6A6B858DB}" destId="{DCE10EFC-DC65-40B7-BB27-D384F851962F}" srcOrd="4" destOrd="0" presId="urn:microsoft.com/office/officeart/2005/8/layout/orgChart1"/>
-    <dgm:cxn modelId="{61B1658F-06A0-4983-ADFC-250F7FC14670}" type="presParOf" srcId="{B733329F-6596-4FF0-A7C4-ADA6A6B858DB}" destId="{AFF78B5C-4FA6-4E8B-9B44-AA16D1293B9F}" srcOrd="5" destOrd="0" presId="urn:microsoft.com/office/officeart/2005/8/layout/orgChart1"/>
-    <dgm:cxn modelId="{A7983C16-50EF-4D86-BB06-3146A0327797}" type="presParOf" srcId="{AFF78B5C-4FA6-4E8B-9B44-AA16D1293B9F}" destId="{87B0A9CD-9E7B-4105-BA16-EEA27A6B0F84}" srcOrd="0" destOrd="0" presId="urn:microsoft.com/office/officeart/2005/8/layout/orgChart1"/>
-    <dgm:cxn modelId="{2EBA8B68-8CE5-43A2-80E4-D413D3835835}" type="presParOf" srcId="{87B0A9CD-9E7B-4105-BA16-EEA27A6B0F84}" destId="{111997EB-A906-4608-8C55-C1E8C2A2BE6F}" srcOrd="0" destOrd="0" presId="urn:microsoft.com/office/officeart/2005/8/layout/orgChart1"/>
-    <dgm:cxn modelId="{E03C4D9E-006C-48E4-AA31-DF040535A33D}" type="presParOf" srcId="{87B0A9CD-9E7B-4105-BA16-EEA27A6B0F84}" destId="{381D15AC-01B1-4301-B5AD-FFA8AD066313}" srcOrd="1" destOrd="0" presId="urn:microsoft.com/office/officeart/2005/8/layout/orgChart1"/>
-    <dgm:cxn modelId="{C6A71E66-EEEE-447F-9081-3299A0BB1A4C}" type="presParOf" srcId="{AFF78B5C-4FA6-4E8B-9B44-AA16D1293B9F}" destId="{6DE18AAB-333B-4ADA-9852-B7A16F657B84}" srcOrd="1" destOrd="0" presId="urn:microsoft.com/office/officeart/2005/8/layout/orgChart1"/>
-    <dgm:cxn modelId="{CDAF79F2-E3F0-4A85-9F2B-887EBFA2680D}" type="presParOf" srcId="{AFF78B5C-4FA6-4E8B-9B44-AA16D1293B9F}" destId="{3CB29D1C-732A-4401-B524-D924250EAA28}" srcOrd="2" destOrd="0" presId="urn:microsoft.com/office/officeart/2005/8/layout/orgChart1"/>
-    <dgm:cxn modelId="{8AD40B8F-0E7F-463A-93DF-E9F9C0F2F1F8}" type="presParOf" srcId="{B383F8F5-B75C-42A2-B7E6-1B212B9F30E9}" destId="{D2B4DAA5-0A4E-49E6-9C5B-52C90B5B44B4}" srcOrd="2" destOrd="0" presId="urn:microsoft.com/office/officeart/2005/8/layout/orgChart1"/>
-    <dgm:cxn modelId="{C061E979-FE0F-43F2-9A60-0A27423017CD}" type="presParOf" srcId="{C118B3C7-8A9D-404B-9F80-A8EC5E424F17}" destId="{5BB55C4F-7347-4250-84FC-B2EC5ABB3024}" srcOrd="4" destOrd="0" presId="urn:microsoft.com/office/officeart/2005/8/layout/orgChart1"/>
-    <dgm:cxn modelId="{03814E1B-5825-44B1-9C4E-E558E3E56A04}" type="presParOf" srcId="{C118B3C7-8A9D-404B-9F80-A8EC5E424F17}" destId="{43B53E64-957F-4C5E-9322-41D61E7A43AA}" srcOrd="5" destOrd="0" presId="urn:microsoft.com/office/officeart/2005/8/layout/orgChart1"/>
-    <dgm:cxn modelId="{58162972-BC1B-4C0E-A167-F99BBE1095DD}" type="presParOf" srcId="{43B53E64-957F-4C5E-9322-41D61E7A43AA}" destId="{E20F9895-782F-44D5-A217-5A9F43692A0F}" srcOrd="0" destOrd="0" presId="urn:microsoft.com/office/officeart/2005/8/layout/orgChart1"/>
-    <dgm:cxn modelId="{7C1E479F-316D-4D39-881A-54B295DCA4A4}" type="presParOf" srcId="{E20F9895-782F-44D5-A217-5A9F43692A0F}" destId="{48DBA85B-D99A-4E7D-B356-8C82F6187113}" srcOrd="0" destOrd="0" presId="urn:microsoft.com/office/officeart/2005/8/layout/orgChart1"/>
-    <dgm:cxn modelId="{3616920F-6EA0-4FE0-9B2C-7B0DC58A3D04}" type="presParOf" srcId="{E20F9895-782F-44D5-A217-5A9F43692A0F}" destId="{1A030A2B-5578-445A-B5F1-1D52C20427FA}" srcOrd="1" destOrd="0" presId="urn:microsoft.com/office/officeart/2005/8/layout/orgChart1"/>
-    <dgm:cxn modelId="{1E71A54A-32DA-4AA1-A349-F9C43B18EEEE}" type="presParOf" srcId="{43B53E64-957F-4C5E-9322-41D61E7A43AA}" destId="{CDC4F717-C528-44BC-9DBC-FE9F0BAAD8A1}" srcOrd="1" destOrd="0" presId="urn:microsoft.com/office/officeart/2005/8/layout/orgChart1"/>
-    <dgm:cxn modelId="{3F9F5744-7178-4D4A-822E-B4FDC6125803}" type="presParOf" srcId="{43B53E64-957F-4C5E-9322-41D61E7A43AA}" destId="{9B4EFB3D-E2BB-4892-8FFE-D57148A43832}" srcOrd="2" destOrd="0" presId="urn:microsoft.com/office/officeart/2005/8/layout/orgChart1"/>
-    <dgm:cxn modelId="{0C974F0E-949A-4BD1-B878-799F024837EF}" type="presParOf" srcId="{C118B3C7-8A9D-404B-9F80-A8EC5E424F17}" destId="{044AEC24-B74A-4214-A638-2F99C8AC6602}" srcOrd="6" destOrd="0" presId="urn:microsoft.com/office/officeart/2005/8/layout/orgChart1"/>
-    <dgm:cxn modelId="{4940F7E0-F689-41DF-8004-5FA3EED50A78}" type="presParOf" srcId="{C118B3C7-8A9D-404B-9F80-A8EC5E424F17}" destId="{880818F9-8FB0-4CC9-940F-1E3FD2E85915}" srcOrd="7" destOrd="0" presId="urn:microsoft.com/office/officeart/2005/8/layout/orgChart1"/>
-    <dgm:cxn modelId="{C68E05CC-2D29-4685-B56A-C0433FA73C01}" type="presParOf" srcId="{880818F9-8FB0-4CC9-940F-1E3FD2E85915}" destId="{638CA9CE-BEC7-4A0D-858A-57D3EC598423}" srcOrd="0" destOrd="0" presId="urn:microsoft.com/office/officeart/2005/8/layout/orgChart1"/>
-    <dgm:cxn modelId="{CD58C3C0-4831-47D8-85B3-97543E413041}" type="presParOf" srcId="{638CA9CE-BEC7-4A0D-858A-57D3EC598423}" destId="{E811083D-277A-482F-809F-218ECC5E9F89}" srcOrd="0" destOrd="0" presId="urn:microsoft.com/office/officeart/2005/8/layout/orgChart1"/>
-    <dgm:cxn modelId="{768E840B-65BF-4C10-8BF3-F56E4F634B70}" type="presParOf" srcId="{638CA9CE-BEC7-4A0D-858A-57D3EC598423}" destId="{04F9C37F-270D-4C32-B50C-27BE0986D655}" srcOrd="1" destOrd="0" presId="urn:microsoft.com/office/officeart/2005/8/layout/orgChart1"/>
-    <dgm:cxn modelId="{643A5031-8857-4FEE-B05B-D3BB71CD6AE0}" type="presParOf" srcId="{880818F9-8FB0-4CC9-940F-1E3FD2E85915}" destId="{D4FBC058-2779-40E2-A707-3F4AE39308BC}" srcOrd="1" destOrd="0" presId="urn:microsoft.com/office/officeart/2005/8/layout/orgChart1"/>
-    <dgm:cxn modelId="{885EB4B3-C9A0-4EDE-A2A9-A8702403CDED}" type="presParOf" srcId="{880818F9-8FB0-4CC9-940F-1E3FD2E85915}" destId="{31236A0C-F646-45A6-BCFE-5A4FD55AB194}" srcOrd="2" destOrd="0" presId="urn:microsoft.com/office/officeart/2005/8/layout/orgChart1"/>
-    <dgm:cxn modelId="{35408A87-0AB8-4131-AE2D-514B3623BE2D}" type="presParOf" srcId="{C118B3C7-8A9D-404B-9F80-A8EC5E424F17}" destId="{1A0DF4E9-CEFF-4646-95A7-3D3954391370}" srcOrd="8" destOrd="0" presId="urn:microsoft.com/office/officeart/2005/8/layout/orgChart1"/>
-    <dgm:cxn modelId="{3450FC80-3ADD-4199-A247-04171567B71C}" type="presParOf" srcId="{C118B3C7-8A9D-404B-9F80-A8EC5E424F17}" destId="{D9C91752-FE89-4E35-8E7B-F1376B195B97}" srcOrd="9" destOrd="0" presId="urn:microsoft.com/office/officeart/2005/8/layout/orgChart1"/>
-    <dgm:cxn modelId="{287718E2-84A8-4816-8EF9-D6294BCA6DDC}" type="presParOf" srcId="{D9C91752-FE89-4E35-8E7B-F1376B195B97}" destId="{2CB881E5-A0B2-4493-B534-2E011FA4F45A}" srcOrd="0" destOrd="0" presId="urn:microsoft.com/office/officeart/2005/8/layout/orgChart1"/>
-    <dgm:cxn modelId="{1D4A2C0E-5CA9-4AC2-818A-DA47B92F029A}" type="presParOf" srcId="{2CB881E5-A0B2-4493-B534-2E011FA4F45A}" destId="{F341AB85-8076-4AAD-85FD-74DD7AD15C3B}" srcOrd="0" destOrd="0" presId="urn:microsoft.com/office/officeart/2005/8/layout/orgChart1"/>
-    <dgm:cxn modelId="{8CFF73C9-6A69-4E86-8906-E179E6DA19E1}" type="presParOf" srcId="{2CB881E5-A0B2-4493-B534-2E011FA4F45A}" destId="{2711B355-6C39-4B70-8803-FB961691FD01}" srcOrd="1" destOrd="0" presId="urn:microsoft.com/office/officeart/2005/8/layout/orgChart1"/>
-    <dgm:cxn modelId="{678889A7-4CBE-45E6-84DE-E91ADF35DF54}" type="presParOf" srcId="{D9C91752-FE89-4E35-8E7B-F1376B195B97}" destId="{EB29F6CD-8685-4FD2-861B-3775FC3A21B3}" srcOrd="1" destOrd="0" presId="urn:microsoft.com/office/officeart/2005/8/layout/orgChart1"/>
-    <dgm:cxn modelId="{A4851A50-A1D8-47BD-A96E-A6313B42D9BD}" type="presParOf" srcId="{D9C91752-FE89-4E35-8E7B-F1376B195B97}" destId="{178E95CC-F79B-422C-8BFA-BB7A721CDC1D}" srcOrd="2" destOrd="0" presId="urn:microsoft.com/office/officeart/2005/8/layout/orgChart1"/>
-    <dgm:cxn modelId="{C059F6B0-0664-410A-A3EB-2378C458E3E8}" type="presParOf" srcId="{8698235F-EF2D-4AE5-A79F-D27D74DA3C02}" destId="{31494758-0810-4943-A1D9-3B044C346DF9}" srcOrd="2" destOrd="0" presId="urn:microsoft.com/office/officeart/2005/8/layout/orgChart1"/>
-    <dgm:cxn modelId="{7DE67AED-8F44-4A4B-8903-F4E38E50F02B}" type="presParOf" srcId="{265F456F-C67D-47A3-BD42-2010C4E5B46E}" destId="{220BFA54-A4F8-4A44-B5AD-1EA06E380D23}" srcOrd="2" destOrd="0" presId="urn:microsoft.com/office/officeart/2005/8/layout/orgChart1"/>
-    <dgm:cxn modelId="{A4E916D2-BAB0-40A4-A578-CE69DC06F41F}" type="presParOf" srcId="{265F456F-C67D-47A3-BD42-2010C4E5B46E}" destId="{9BB91E0C-E41D-4FA5-BC6D-F47406CC471E}" srcOrd="3" destOrd="0" presId="urn:microsoft.com/office/officeart/2005/8/layout/orgChart1"/>
-    <dgm:cxn modelId="{17EFEF23-523D-4260-9574-4EEEA624FBE8}" type="presParOf" srcId="{9BB91E0C-E41D-4FA5-BC6D-F47406CC471E}" destId="{1D4AFCDC-A498-4CA7-9155-6332469BB176}" srcOrd="0" destOrd="0" presId="urn:microsoft.com/office/officeart/2005/8/layout/orgChart1"/>
-    <dgm:cxn modelId="{B54CB18A-DB53-46CE-B17E-24BEC6F8A6B5}" type="presParOf" srcId="{1D4AFCDC-A498-4CA7-9155-6332469BB176}" destId="{5CC465CD-ED98-4E64-9FC3-4E8695D09CDE}" srcOrd="0" destOrd="0" presId="urn:microsoft.com/office/officeart/2005/8/layout/orgChart1"/>
-    <dgm:cxn modelId="{2F7BE396-D683-4A69-9A8C-A8D7F15DCCDD}" type="presParOf" srcId="{1D4AFCDC-A498-4CA7-9155-6332469BB176}" destId="{3B783C55-A32B-4461-BACF-012AC6796542}" srcOrd="1" destOrd="0" presId="urn:microsoft.com/office/officeart/2005/8/layout/orgChart1"/>
-    <dgm:cxn modelId="{FD48E2EC-F1C6-48F6-A163-B62F1CE7F747}" type="presParOf" srcId="{9BB91E0C-E41D-4FA5-BC6D-F47406CC471E}" destId="{FEBB3014-70DC-47F6-90CA-8784EB17EB15}" srcOrd="1" destOrd="0" presId="urn:microsoft.com/office/officeart/2005/8/layout/orgChart1"/>
-    <dgm:cxn modelId="{93D00ECC-D9A7-4D9C-9906-76F27963CF11}" type="presParOf" srcId="{FEBB3014-70DC-47F6-90CA-8784EB17EB15}" destId="{C74004E5-8814-48E9-A31A-3E7600B357F4}" srcOrd="0" destOrd="0" presId="urn:microsoft.com/office/officeart/2005/8/layout/orgChart1"/>
-    <dgm:cxn modelId="{B03E7D6D-C808-43BC-8F9F-1421AAE7AA26}" type="presParOf" srcId="{FEBB3014-70DC-47F6-90CA-8784EB17EB15}" destId="{7E4F8BB4-61DE-4433-9D9D-68E83A8A4CA1}" srcOrd="1" destOrd="0" presId="urn:microsoft.com/office/officeart/2005/8/layout/orgChart1"/>
-    <dgm:cxn modelId="{ABA2C5E0-B018-4A80-8AAE-E500BBADEAE1}" type="presParOf" srcId="{7E4F8BB4-61DE-4433-9D9D-68E83A8A4CA1}" destId="{A8390DEE-7AE1-428C-84CD-84AF069C53A9}" srcOrd="0" destOrd="0" presId="urn:microsoft.com/office/officeart/2005/8/layout/orgChart1"/>
-    <dgm:cxn modelId="{FB1D22FB-3FCB-4C96-88B7-15B252CB67EB}" type="presParOf" srcId="{A8390DEE-7AE1-428C-84CD-84AF069C53A9}" destId="{8430D49C-4D80-4E9B-90A9-92EDE6AEAB90}" srcOrd="0" destOrd="0" presId="urn:microsoft.com/office/officeart/2005/8/layout/orgChart1"/>
-    <dgm:cxn modelId="{6EC7F893-144E-4766-97C8-A5A7850B2431}" type="presParOf" srcId="{A8390DEE-7AE1-428C-84CD-84AF069C53A9}" destId="{C4281635-ADF5-4CF3-B7C6-A5CC7B542550}" srcOrd="1" destOrd="0" presId="urn:microsoft.com/office/officeart/2005/8/layout/orgChart1"/>
-    <dgm:cxn modelId="{C84A090C-CD36-41C0-85D2-5C3379BB76A9}" type="presParOf" srcId="{7E4F8BB4-61DE-4433-9D9D-68E83A8A4CA1}" destId="{FF1AAC26-63F2-42EE-8EEF-2DF576622ADF}" srcOrd="1" destOrd="0" presId="urn:microsoft.com/office/officeart/2005/8/layout/orgChart1"/>
-    <dgm:cxn modelId="{B53DF532-BFE0-4C0D-96AC-DC4ABF0DA744}" type="presParOf" srcId="{7E4F8BB4-61DE-4433-9D9D-68E83A8A4CA1}" destId="{554A392E-73F4-4918-9718-58C37DF9119D}" srcOrd="2" destOrd="0" presId="urn:microsoft.com/office/officeart/2005/8/layout/orgChart1"/>
-    <dgm:cxn modelId="{6044C0DD-707C-4494-BB2F-2F462FA96E2B}" type="presParOf" srcId="{FEBB3014-70DC-47F6-90CA-8784EB17EB15}" destId="{318F2E1B-2875-4710-BA87-C6EC8CB7E614}" srcOrd="2" destOrd="0" presId="urn:microsoft.com/office/officeart/2005/8/layout/orgChart1"/>
-    <dgm:cxn modelId="{6AFA2569-0017-4FE9-AA02-6E534F619D69}" type="presParOf" srcId="{FEBB3014-70DC-47F6-90CA-8784EB17EB15}" destId="{03EE27C5-7491-4BBA-B0E4-833135E2B666}" srcOrd="3" destOrd="0" presId="urn:microsoft.com/office/officeart/2005/8/layout/orgChart1"/>
-    <dgm:cxn modelId="{E7202C36-FC79-4C35-855C-AC3460C33F42}" type="presParOf" srcId="{03EE27C5-7491-4BBA-B0E4-833135E2B666}" destId="{CB1D489D-DD5B-4AB5-9421-EE1F51D03389}" srcOrd="0" destOrd="0" presId="urn:microsoft.com/office/officeart/2005/8/layout/orgChart1"/>
-    <dgm:cxn modelId="{CF550BFF-BE77-4D83-8B29-0C73707CC863}" type="presParOf" srcId="{CB1D489D-DD5B-4AB5-9421-EE1F51D03389}" destId="{4B7A8AC0-084D-4A35-BB1E-5325E922956F}" srcOrd="0" destOrd="0" presId="urn:microsoft.com/office/officeart/2005/8/layout/orgChart1"/>
-    <dgm:cxn modelId="{5F878557-4AE9-4484-A2DF-2A795C40861E}" type="presParOf" srcId="{CB1D489D-DD5B-4AB5-9421-EE1F51D03389}" destId="{3AA163E4-7D22-46FD-8EC4-A62972152F57}" srcOrd="1" destOrd="0" presId="urn:microsoft.com/office/officeart/2005/8/layout/orgChart1"/>
-    <dgm:cxn modelId="{A5B59C87-CF5A-484F-B54C-4D9445BEDB66}" type="presParOf" srcId="{03EE27C5-7491-4BBA-B0E4-833135E2B666}" destId="{51EF8670-FD23-428C-8810-F2FE4FB1E5EA}" srcOrd="1" destOrd="0" presId="urn:microsoft.com/office/officeart/2005/8/layout/orgChart1"/>
-    <dgm:cxn modelId="{E4F750FA-E199-481C-A31D-ED9E74CD836A}" type="presParOf" srcId="{03EE27C5-7491-4BBA-B0E4-833135E2B666}" destId="{296199DF-6EFC-4E0D-A2DA-2446386BCC95}" srcOrd="2" destOrd="0" presId="urn:microsoft.com/office/officeart/2005/8/layout/orgChart1"/>
-    <dgm:cxn modelId="{88EBAF4F-D885-4276-BD61-3310C7FB35F8}" type="presParOf" srcId="{FEBB3014-70DC-47F6-90CA-8784EB17EB15}" destId="{629CEF7E-A5BD-4CF5-B41C-747B00F842E7}" srcOrd="4" destOrd="0" presId="urn:microsoft.com/office/officeart/2005/8/layout/orgChart1"/>
-    <dgm:cxn modelId="{FED26D0E-6E70-4798-918C-81B9FF844BF1}" type="presParOf" srcId="{FEBB3014-70DC-47F6-90CA-8784EB17EB15}" destId="{631AA970-66CE-4007-9260-841E955E678C}" srcOrd="5" destOrd="0" presId="urn:microsoft.com/office/officeart/2005/8/layout/orgChart1"/>
-    <dgm:cxn modelId="{9D848D3C-265D-4D53-B927-10BF660731C6}" type="presParOf" srcId="{631AA970-66CE-4007-9260-841E955E678C}" destId="{1A0C3AD7-358D-4872-A4B3-131E73E4D811}" srcOrd="0" destOrd="0" presId="urn:microsoft.com/office/officeart/2005/8/layout/orgChart1"/>
-    <dgm:cxn modelId="{77BC164C-224C-498B-B315-15BE85180847}" type="presParOf" srcId="{1A0C3AD7-358D-4872-A4B3-131E73E4D811}" destId="{73C5FE92-AEC9-433B-848A-200EA7DF3643}" srcOrd="0" destOrd="0" presId="urn:microsoft.com/office/officeart/2005/8/layout/orgChart1"/>
-    <dgm:cxn modelId="{A2F56DFE-1E87-481B-818E-6CCFD0CF90B4}" type="presParOf" srcId="{1A0C3AD7-358D-4872-A4B3-131E73E4D811}" destId="{5D5E1896-599E-4E19-8A12-33A944D8B6B7}" srcOrd="1" destOrd="0" presId="urn:microsoft.com/office/officeart/2005/8/layout/orgChart1"/>
-    <dgm:cxn modelId="{6DED8064-7E21-461B-9F48-1DF5B9AFABF9}" type="presParOf" srcId="{631AA970-66CE-4007-9260-841E955E678C}" destId="{B1D61872-2767-485E-9EA5-6D06233F842D}" srcOrd="1" destOrd="0" presId="urn:microsoft.com/office/officeart/2005/8/layout/orgChart1"/>
-    <dgm:cxn modelId="{FCC92203-4E97-4BC0-B17E-47A8104813B5}" type="presParOf" srcId="{631AA970-66CE-4007-9260-841E955E678C}" destId="{3EF9562F-3E9A-442D-9BAD-5DAC41351A3F}" srcOrd="2" destOrd="0" presId="urn:microsoft.com/office/officeart/2005/8/layout/orgChart1"/>
-    <dgm:cxn modelId="{1CA41F6A-775A-461B-9715-CA6429E3A332}" type="presParOf" srcId="{FEBB3014-70DC-47F6-90CA-8784EB17EB15}" destId="{9B142728-F695-4EE6-B5A2-AA3DBC8CC35E}" srcOrd="6" destOrd="0" presId="urn:microsoft.com/office/officeart/2005/8/layout/orgChart1"/>
-    <dgm:cxn modelId="{A99D4F5E-944C-45FB-AE5D-2F8C1CF81BD5}" type="presParOf" srcId="{FEBB3014-70DC-47F6-90CA-8784EB17EB15}" destId="{B4FD8AB8-90E2-41E5-9704-80EBAD110ED2}" srcOrd="7" destOrd="0" presId="urn:microsoft.com/office/officeart/2005/8/layout/orgChart1"/>
-    <dgm:cxn modelId="{8B4FE759-439D-4C05-9859-9F8A99F1A68D}" type="presParOf" srcId="{B4FD8AB8-90E2-41E5-9704-80EBAD110ED2}" destId="{94932336-8653-4B41-98DD-A477421F2EFD}" srcOrd="0" destOrd="0" presId="urn:microsoft.com/office/officeart/2005/8/layout/orgChart1"/>
-    <dgm:cxn modelId="{4B1967BC-C0BC-41E8-8749-08FE24B2B6DC}" type="presParOf" srcId="{94932336-8653-4B41-98DD-A477421F2EFD}" destId="{9F3F4312-9ED9-421F-B4DB-C5AE101796FF}" srcOrd="0" destOrd="0" presId="urn:microsoft.com/office/officeart/2005/8/layout/orgChart1"/>
-    <dgm:cxn modelId="{7DBD5562-77E6-4F61-9860-A9769F0D4845}" type="presParOf" srcId="{94932336-8653-4B41-98DD-A477421F2EFD}" destId="{F3993B1B-8D05-4B26-B204-20DD924F2D25}" srcOrd="1" destOrd="0" presId="urn:microsoft.com/office/officeart/2005/8/layout/orgChart1"/>
-    <dgm:cxn modelId="{318F8CF1-3342-4A29-89A0-FED703577A25}" type="presParOf" srcId="{B4FD8AB8-90E2-41E5-9704-80EBAD110ED2}" destId="{7DEA72BD-E0E8-4F08-A531-88B7FF41C1D0}" srcOrd="1" destOrd="0" presId="urn:microsoft.com/office/officeart/2005/8/layout/orgChart1"/>
-    <dgm:cxn modelId="{88C9C667-4F99-4717-A572-6D56EB9B312C}" type="presParOf" srcId="{B4FD8AB8-90E2-41E5-9704-80EBAD110ED2}" destId="{EA5E040F-B5A5-4AE1-A499-E5E8B3781A49}" srcOrd="2" destOrd="0" presId="urn:microsoft.com/office/officeart/2005/8/layout/orgChart1"/>
-    <dgm:cxn modelId="{BAB96FD1-75F7-48ED-8E3C-CC182F6B16DD}" type="presParOf" srcId="{9BB91E0C-E41D-4FA5-BC6D-F47406CC471E}" destId="{8B2A1222-6B24-4770-BD0E-F8898A1E778A}" srcOrd="2" destOrd="0" presId="urn:microsoft.com/office/officeart/2005/8/layout/orgChart1"/>
-    <dgm:cxn modelId="{EA608598-C30D-4F19-9BBC-557080238F13}" type="presParOf" srcId="{265F456F-C67D-47A3-BD42-2010C4E5B46E}" destId="{112CD1DB-7736-4571-8000-8E024494F031}" srcOrd="4" destOrd="0" presId="urn:microsoft.com/office/officeart/2005/8/layout/orgChart1"/>
-    <dgm:cxn modelId="{58A27962-C0EB-4E0E-AFA5-7232E3902D08}" type="presParOf" srcId="{265F456F-C67D-47A3-BD42-2010C4E5B46E}" destId="{CA355B94-BF5E-4E16-85C6-04F293FDB4BF}" srcOrd="5" destOrd="0" presId="urn:microsoft.com/office/officeart/2005/8/layout/orgChart1"/>
-    <dgm:cxn modelId="{707A4FAA-CBB7-4672-A663-5C714F82F8AB}" type="presParOf" srcId="{CA355B94-BF5E-4E16-85C6-04F293FDB4BF}" destId="{58079A1D-90D8-4935-8FFF-1B475C317D8B}" srcOrd="0" destOrd="0" presId="urn:microsoft.com/office/officeart/2005/8/layout/orgChart1"/>
-    <dgm:cxn modelId="{C3DC8343-1BAB-4C7B-B7BC-A3F3F07C03C8}" type="presParOf" srcId="{58079A1D-90D8-4935-8FFF-1B475C317D8B}" destId="{2AB03590-983A-4BAB-8F1C-AD7F0BF0D82F}" srcOrd="0" destOrd="0" presId="urn:microsoft.com/office/officeart/2005/8/layout/orgChart1"/>
-    <dgm:cxn modelId="{1900EF9F-68D6-4821-913A-AF50F623786E}" type="presParOf" srcId="{58079A1D-90D8-4935-8FFF-1B475C317D8B}" destId="{1B4DD07C-BFE3-4DF5-AF9D-2598D8D5BD30}" srcOrd="1" destOrd="0" presId="urn:microsoft.com/office/officeart/2005/8/layout/orgChart1"/>
-    <dgm:cxn modelId="{ACAB344C-40CA-444C-8267-18B6B13CA3FA}" type="presParOf" srcId="{CA355B94-BF5E-4E16-85C6-04F293FDB4BF}" destId="{B0C86E8E-3558-4BFD-963D-2ACCE50531C5}" srcOrd="1" destOrd="0" presId="urn:microsoft.com/office/officeart/2005/8/layout/orgChart1"/>
-    <dgm:cxn modelId="{5537484C-8823-42BE-9055-864BF82E356D}" type="presParOf" srcId="{B0C86E8E-3558-4BFD-963D-2ACCE50531C5}" destId="{486FC1E1-A535-4C1F-A508-C230931D8015}" srcOrd="0" destOrd="0" presId="urn:microsoft.com/office/officeart/2005/8/layout/orgChart1"/>
-    <dgm:cxn modelId="{716A9874-0549-49B2-B653-2C5B1451502F}" type="presParOf" srcId="{B0C86E8E-3558-4BFD-963D-2ACCE50531C5}" destId="{229A5F83-2865-4EBC-9601-5027A9363271}" srcOrd="1" destOrd="0" presId="urn:microsoft.com/office/officeart/2005/8/layout/orgChart1"/>
-    <dgm:cxn modelId="{D4DC9850-D2BD-42D1-B39C-C2F5371D69AB}" type="presParOf" srcId="{229A5F83-2865-4EBC-9601-5027A9363271}" destId="{9E3B6E67-234E-4BBC-BC0A-654ABDD8F879}" srcOrd="0" destOrd="0" presId="urn:microsoft.com/office/officeart/2005/8/layout/orgChart1"/>
-    <dgm:cxn modelId="{F58A29DB-CAFA-4A07-AF60-7E4AF7673750}" type="presParOf" srcId="{9E3B6E67-234E-4BBC-BC0A-654ABDD8F879}" destId="{937A84F0-2BEB-41A9-B552-235FEB4052B4}" srcOrd="0" destOrd="0" presId="urn:microsoft.com/office/officeart/2005/8/layout/orgChart1"/>
-    <dgm:cxn modelId="{55AD51F0-A493-494C-ADC3-B3BD81CEF7A1}" type="presParOf" srcId="{9E3B6E67-234E-4BBC-BC0A-654ABDD8F879}" destId="{61E3A9E7-C048-49D7-A091-954CD01E5D4A}" srcOrd="1" destOrd="0" presId="urn:microsoft.com/office/officeart/2005/8/layout/orgChart1"/>
-    <dgm:cxn modelId="{59C7EDC6-F4FC-4B26-A784-0B12A8E2DDA7}" type="presParOf" srcId="{229A5F83-2865-4EBC-9601-5027A9363271}" destId="{779B1034-4351-4B7E-ABD3-B2F5DD9ABB13}" srcOrd="1" destOrd="0" presId="urn:microsoft.com/office/officeart/2005/8/layout/orgChart1"/>
-    <dgm:cxn modelId="{54861305-A1E0-43FD-A845-A3A00E4EC187}" type="presParOf" srcId="{229A5F83-2865-4EBC-9601-5027A9363271}" destId="{3988A6C8-73DF-4123-8387-BF5D841A90D5}" srcOrd="2" destOrd="0" presId="urn:microsoft.com/office/officeart/2005/8/layout/orgChart1"/>
-    <dgm:cxn modelId="{ABC39F53-05CC-4CAC-8DC8-153AFDDF7F33}" type="presParOf" srcId="{B0C86E8E-3558-4BFD-963D-2ACCE50531C5}" destId="{990B3F4E-412E-4BA2-B747-4DC8D6E7B7A2}" srcOrd="2" destOrd="0" presId="urn:microsoft.com/office/officeart/2005/8/layout/orgChart1"/>
-    <dgm:cxn modelId="{DA89B038-F260-4EF4-AE43-511FFC57ED9F}" type="presParOf" srcId="{B0C86E8E-3558-4BFD-963D-2ACCE50531C5}" destId="{2A280BD3-D634-4E58-9F84-D637E5BB3E1F}" srcOrd="3" destOrd="0" presId="urn:microsoft.com/office/officeart/2005/8/layout/orgChart1"/>
-    <dgm:cxn modelId="{86B90C6B-E03A-45B2-9507-F75E7BF4AA34}" type="presParOf" srcId="{2A280BD3-D634-4E58-9F84-D637E5BB3E1F}" destId="{A485C955-E640-42D3-8C17-0DD499243210}" srcOrd="0" destOrd="0" presId="urn:microsoft.com/office/officeart/2005/8/layout/orgChart1"/>
-    <dgm:cxn modelId="{60190410-C2D4-4D4B-A6FB-CB252704A4DF}" type="presParOf" srcId="{A485C955-E640-42D3-8C17-0DD499243210}" destId="{58D8D487-8039-4E62-ADBD-9FCEA1362BE0}" srcOrd="0" destOrd="0" presId="urn:microsoft.com/office/officeart/2005/8/layout/orgChart1"/>
-    <dgm:cxn modelId="{1F599A7C-2E5E-46F0-941E-9B0DE786F374}" type="presParOf" srcId="{A485C955-E640-42D3-8C17-0DD499243210}" destId="{870E309A-4491-4D38-AFDD-ACEFCEE22BF6}" srcOrd="1" destOrd="0" presId="urn:microsoft.com/office/officeart/2005/8/layout/orgChart1"/>
-    <dgm:cxn modelId="{A209BC29-3BA5-46AB-8539-8BA2DED220D3}" type="presParOf" srcId="{2A280BD3-D634-4E58-9F84-D637E5BB3E1F}" destId="{7C92660E-1470-429B-9556-184E098A6E47}" srcOrd="1" destOrd="0" presId="urn:microsoft.com/office/officeart/2005/8/layout/orgChart1"/>
-    <dgm:cxn modelId="{A89BB287-7DBF-4D02-B169-6EE5D74FCE7C}" type="presParOf" srcId="{2A280BD3-D634-4E58-9F84-D637E5BB3E1F}" destId="{F3B63475-F2EF-4222-BE09-105C7CA71085}" srcOrd="2" destOrd="0" presId="urn:microsoft.com/office/officeart/2005/8/layout/orgChart1"/>
-    <dgm:cxn modelId="{1E5E738F-5178-4B60-9F60-D7963050F932}" type="presParOf" srcId="{CA355B94-BF5E-4E16-85C6-04F293FDB4BF}" destId="{18B25334-94AA-4619-B740-53797BF85F68}" srcOrd="2" destOrd="0" presId="urn:microsoft.com/office/officeart/2005/8/layout/orgChart1"/>
-    <dgm:cxn modelId="{901BDCB9-91C4-43A9-91CF-6AC5290A20A1}" type="presParOf" srcId="{265F456F-C67D-47A3-BD42-2010C4E5B46E}" destId="{E5AB5F44-4AA9-49F6-9546-3AC5BE252923}" srcOrd="6" destOrd="0" presId="urn:microsoft.com/office/officeart/2005/8/layout/orgChart1"/>
-    <dgm:cxn modelId="{5C6ADA40-3551-4BF4-8FFB-8103AAD1B336}" type="presParOf" srcId="{265F456F-C67D-47A3-BD42-2010C4E5B46E}" destId="{8D3FBCBC-B1EA-43D6-AE16-B92F54C265C5}" srcOrd="7" destOrd="0" presId="urn:microsoft.com/office/officeart/2005/8/layout/orgChart1"/>
-    <dgm:cxn modelId="{336FF366-2BB4-4571-B74A-987AEEAD89AC}" type="presParOf" srcId="{8D3FBCBC-B1EA-43D6-AE16-B92F54C265C5}" destId="{038DAE51-FC35-438B-86C3-6D65045F624E}" srcOrd="0" destOrd="0" presId="urn:microsoft.com/office/officeart/2005/8/layout/orgChart1"/>
-    <dgm:cxn modelId="{13A6B9D4-AD71-4CAB-B322-02F5B122EAEF}" type="presParOf" srcId="{038DAE51-FC35-438B-86C3-6D65045F624E}" destId="{20C3A46C-A148-4661-BF68-D55A82313270}" srcOrd="0" destOrd="0" presId="urn:microsoft.com/office/officeart/2005/8/layout/orgChart1"/>
-    <dgm:cxn modelId="{5BEE942E-4D4F-4973-9C66-545A332C16D4}" type="presParOf" srcId="{038DAE51-FC35-438B-86C3-6D65045F624E}" destId="{B221E73D-8F07-4579-9F1D-63701F5B0195}" srcOrd="1" destOrd="0" presId="urn:microsoft.com/office/officeart/2005/8/layout/orgChart1"/>
-    <dgm:cxn modelId="{671D4862-54A8-4562-A261-7DE3B4F265AE}" type="presParOf" srcId="{8D3FBCBC-B1EA-43D6-AE16-B92F54C265C5}" destId="{84E323A1-6102-4A55-A62D-A2999FDD6505}" srcOrd="1" destOrd="0" presId="urn:microsoft.com/office/officeart/2005/8/layout/orgChart1"/>
-    <dgm:cxn modelId="{04CFEFEF-3A10-4ECF-8B65-C821931CFA77}" type="presParOf" srcId="{84E323A1-6102-4A55-A62D-A2999FDD6505}" destId="{565A047B-7933-481E-B9FC-5DBA6C905BF8}" srcOrd="0" destOrd="0" presId="urn:microsoft.com/office/officeart/2005/8/layout/orgChart1"/>
-    <dgm:cxn modelId="{CE06402B-9CEC-429D-9EBA-19F93898D628}" type="presParOf" srcId="{84E323A1-6102-4A55-A62D-A2999FDD6505}" destId="{5D094037-B83B-4F11-A593-BD3F58DC502A}" srcOrd="1" destOrd="0" presId="urn:microsoft.com/office/officeart/2005/8/layout/orgChart1"/>
-    <dgm:cxn modelId="{B7726A3F-95B3-4FBE-AB51-31582C294D6E}" type="presParOf" srcId="{5D094037-B83B-4F11-A593-BD3F58DC502A}" destId="{2CCAD175-70F9-472D-AA35-AEF371D2DC7D}" srcOrd="0" destOrd="0" presId="urn:microsoft.com/office/officeart/2005/8/layout/orgChart1"/>
-    <dgm:cxn modelId="{F685A1E7-75D5-4489-A02A-E2FEF95DB2DB}" type="presParOf" srcId="{2CCAD175-70F9-472D-AA35-AEF371D2DC7D}" destId="{D09A576F-55B2-4420-8D1C-D652BBA42395}" srcOrd="0" destOrd="0" presId="urn:microsoft.com/office/officeart/2005/8/layout/orgChart1"/>
-    <dgm:cxn modelId="{02059B1B-0969-46CE-B3A0-2CB30347DED3}" type="presParOf" srcId="{2CCAD175-70F9-472D-AA35-AEF371D2DC7D}" destId="{DC790315-5064-479B-876F-FDA3F059E349}" srcOrd="1" destOrd="0" presId="urn:microsoft.com/office/officeart/2005/8/layout/orgChart1"/>
-    <dgm:cxn modelId="{876CE1C1-2126-4FAA-851E-DFA0FC20921B}" type="presParOf" srcId="{5D094037-B83B-4F11-A593-BD3F58DC502A}" destId="{B84B44E7-DD87-418A-9D51-B08A8D1EC0A7}" srcOrd="1" destOrd="0" presId="urn:microsoft.com/office/officeart/2005/8/layout/orgChart1"/>
-    <dgm:cxn modelId="{1DB59D7C-ECA7-458C-A8E3-E76B176D0644}" type="presParOf" srcId="{5D094037-B83B-4F11-A593-BD3F58DC502A}" destId="{FE71B171-3D5C-4D09-A2DA-06F20E7116FD}" srcOrd="2" destOrd="0" presId="urn:microsoft.com/office/officeart/2005/8/layout/orgChart1"/>
-    <dgm:cxn modelId="{8E0F05C3-B46F-4F41-9145-436FFC0B2037}" type="presParOf" srcId="{84E323A1-6102-4A55-A62D-A2999FDD6505}" destId="{49085DAD-58E1-4D62-8631-99F7937EA3FC}" srcOrd="2" destOrd="0" presId="urn:microsoft.com/office/officeart/2005/8/layout/orgChart1"/>
-    <dgm:cxn modelId="{79C19155-B8A0-4668-B191-F9B7AE145809}" type="presParOf" srcId="{84E323A1-6102-4A55-A62D-A2999FDD6505}" destId="{6A61DF71-4590-4A05-B208-979CC5277F5C}" srcOrd="3" destOrd="0" presId="urn:microsoft.com/office/officeart/2005/8/layout/orgChart1"/>
-    <dgm:cxn modelId="{7F730563-B35F-4FAB-99B9-444428014BDB}" type="presParOf" srcId="{6A61DF71-4590-4A05-B208-979CC5277F5C}" destId="{02DB7F70-C7D1-4F65-A583-FC3C70C6816D}" srcOrd="0" destOrd="0" presId="urn:microsoft.com/office/officeart/2005/8/layout/orgChart1"/>
-    <dgm:cxn modelId="{B72A4368-5066-4F50-947F-AC9536F4FF32}" type="presParOf" srcId="{02DB7F70-C7D1-4F65-A583-FC3C70C6816D}" destId="{17C60D1E-3C47-4545-87B0-53CC56D6EE19}" srcOrd="0" destOrd="0" presId="urn:microsoft.com/office/officeart/2005/8/layout/orgChart1"/>
-    <dgm:cxn modelId="{0030C10C-1741-49EC-A7A3-7C1C74E3A1C2}" type="presParOf" srcId="{02DB7F70-C7D1-4F65-A583-FC3C70C6816D}" destId="{0F096874-A3F9-437F-AC47-4CF6FD3C5086}" srcOrd="1" destOrd="0" presId="urn:microsoft.com/office/officeart/2005/8/layout/orgChart1"/>
-    <dgm:cxn modelId="{A39263BB-3D10-4EB2-AE8F-A846522E379E}" type="presParOf" srcId="{6A61DF71-4590-4A05-B208-979CC5277F5C}" destId="{74CB877D-0A48-474F-A9E0-18707531D194}" srcOrd="1" destOrd="0" presId="urn:microsoft.com/office/officeart/2005/8/layout/orgChart1"/>
-    <dgm:cxn modelId="{3868018F-4030-46C1-A190-A3BF279E67DD}" type="presParOf" srcId="{6A61DF71-4590-4A05-B208-979CC5277F5C}" destId="{9051B185-AC37-439D-8EE3-FA904F25F122}" srcOrd="2" destOrd="0" presId="urn:microsoft.com/office/officeart/2005/8/layout/orgChart1"/>
-    <dgm:cxn modelId="{B678B28F-1C4B-49CE-B55C-E4663141C8E4}" type="presParOf" srcId="{84E323A1-6102-4A55-A62D-A2999FDD6505}" destId="{0808CA65-6AB4-4649-8D84-FC22AA1F0B9C}" srcOrd="4" destOrd="0" presId="urn:microsoft.com/office/officeart/2005/8/layout/orgChart1"/>
-    <dgm:cxn modelId="{604DC200-9C83-4D18-B540-413C72B5F234}" type="presParOf" srcId="{84E323A1-6102-4A55-A62D-A2999FDD6505}" destId="{086A727F-CCEF-4970-BB84-80B5AEE691B3}" srcOrd="5" destOrd="0" presId="urn:microsoft.com/office/officeart/2005/8/layout/orgChart1"/>
-    <dgm:cxn modelId="{44C5B81A-B699-46F3-BFF4-C21BD9717E07}" type="presParOf" srcId="{086A727F-CCEF-4970-BB84-80B5AEE691B3}" destId="{F8C5BB24-848F-49A3-9819-74BECF87AE01}" srcOrd="0" destOrd="0" presId="urn:microsoft.com/office/officeart/2005/8/layout/orgChart1"/>
-    <dgm:cxn modelId="{16017F92-B611-4CBA-9C07-285A4E72531D}" type="presParOf" srcId="{F8C5BB24-848F-49A3-9819-74BECF87AE01}" destId="{318158D3-B858-439A-8206-91DC6A15E862}" srcOrd="0" destOrd="0" presId="urn:microsoft.com/office/officeart/2005/8/layout/orgChart1"/>
-    <dgm:cxn modelId="{FFF785AA-D2EC-4F72-B068-9E2BE249C839}" type="presParOf" srcId="{F8C5BB24-848F-49A3-9819-74BECF87AE01}" destId="{8B4C016F-46EA-437D-8C2E-D973A2A3810B}" srcOrd="1" destOrd="0" presId="urn:microsoft.com/office/officeart/2005/8/layout/orgChart1"/>
-    <dgm:cxn modelId="{41EEA1C2-598E-4E06-A9E5-E665E6E22E20}" type="presParOf" srcId="{086A727F-CCEF-4970-BB84-80B5AEE691B3}" destId="{4C22D482-E157-4647-9CFF-7BE9DB87C3A5}" srcOrd="1" destOrd="0" presId="urn:microsoft.com/office/officeart/2005/8/layout/orgChart1"/>
-    <dgm:cxn modelId="{ED90A934-A16B-4F6B-90A8-143D574530E1}" type="presParOf" srcId="{086A727F-CCEF-4970-BB84-80B5AEE691B3}" destId="{A6DDD5C6-5E0C-4C1F-AF91-72F0ACB5CB66}" srcOrd="2" destOrd="0" presId="urn:microsoft.com/office/officeart/2005/8/layout/orgChart1"/>
-    <dgm:cxn modelId="{ED09626C-D25B-412F-B468-D160D8E0F676}" type="presParOf" srcId="{84E323A1-6102-4A55-A62D-A2999FDD6505}" destId="{7F3399B9-5EE7-4A3A-BB13-BD91D1CD2BFC}" srcOrd="6" destOrd="0" presId="urn:microsoft.com/office/officeart/2005/8/layout/orgChart1"/>
-    <dgm:cxn modelId="{F87BABD9-BE15-49E6-8D2F-75356CA58948}" type="presParOf" srcId="{84E323A1-6102-4A55-A62D-A2999FDD6505}" destId="{64DB4EFC-5F53-416A-BF56-B0E390647C57}" srcOrd="7" destOrd="0" presId="urn:microsoft.com/office/officeart/2005/8/layout/orgChart1"/>
-    <dgm:cxn modelId="{3FF098E7-FD65-4D20-97EA-5615164865EA}" type="presParOf" srcId="{64DB4EFC-5F53-416A-BF56-B0E390647C57}" destId="{F1489AAC-DBB3-4DF1-B0A6-ABF36BE00D53}" srcOrd="0" destOrd="0" presId="urn:microsoft.com/office/officeart/2005/8/layout/orgChart1"/>
-    <dgm:cxn modelId="{BB107E21-4FA8-49CC-9472-65FE0F2A4599}" type="presParOf" srcId="{F1489AAC-DBB3-4DF1-B0A6-ABF36BE00D53}" destId="{951D59B2-4D2A-44B9-B76F-BB85FB327883}" srcOrd="0" destOrd="0" presId="urn:microsoft.com/office/officeart/2005/8/layout/orgChart1"/>
-    <dgm:cxn modelId="{12A970A7-3AA1-4828-BBBD-6DF9C6CE4B0A}" type="presParOf" srcId="{F1489AAC-DBB3-4DF1-B0A6-ABF36BE00D53}" destId="{9B048A96-D4F7-4122-A5A4-7D8CD2E3D84A}" srcOrd="1" destOrd="0" presId="urn:microsoft.com/office/officeart/2005/8/layout/orgChart1"/>
-    <dgm:cxn modelId="{F801D54E-EA1A-4B1A-BB46-6F5EBD2AA798}" type="presParOf" srcId="{64DB4EFC-5F53-416A-BF56-B0E390647C57}" destId="{E4249EE6-E089-4FFA-9646-B36E3FB9D46C}" srcOrd="1" destOrd="0" presId="urn:microsoft.com/office/officeart/2005/8/layout/orgChart1"/>
-    <dgm:cxn modelId="{042416BF-CAC4-4CFE-8497-5D49800CECFE}" type="presParOf" srcId="{64DB4EFC-5F53-416A-BF56-B0E390647C57}" destId="{329BDB05-6587-45BE-AF4A-A0D5769630FE}" srcOrd="2" destOrd="0" presId="urn:microsoft.com/office/officeart/2005/8/layout/orgChart1"/>
-    <dgm:cxn modelId="{7110B7D9-E801-46AD-83BE-7392B907B125}" type="presParOf" srcId="{84E323A1-6102-4A55-A62D-A2999FDD6505}" destId="{829BEA59-8922-4FFF-8688-AB52343B810B}" srcOrd="8" destOrd="0" presId="urn:microsoft.com/office/officeart/2005/8/layout/orgChart1"/>
-    <dgm:cxn modelId="{59A084B4-D58A-43FA-9172-25391F7C4853}" type="presParOf" srcId="{84E323A1-6102-4A55-A62D-A2999FDD6505}" destId="{ADB6D868-8854-4319-A7B9-D42FF289DEC9}" srcOrd="9" destOrd="0" presId="urn:microsoft.com/office/officeart/2005/8/layout/orgChart1"/>
-    <dgm:cxn modelId="{564230EF-4EC2-4067-AB30-4BDA4DF71CEB}" type="presParOf" srcId="{ADB6D868-8854-4319-A7B9-D42FF289DEC9}" destId="{D8DC65B9-799B-4B66-8DDC-C3AFFC9CD7F5}" srcOrd="0" destOrd="0" presId="urn:microsoft.com/office/officeart/2005/8/layout/orgChart1"/>
-    <dgm:cxn modelId="{08DD2417-264B-42DE-9AF8-8087EA89A115}" type="presParOf" srcId="{D8DC65B9-799B-4B66-8DDC-C3AFFC9CD7F5}" destId="{C352A256-FEE4-41EA-9EAF-7BF84F74CD6D}" srcOrd="0" destOrd="0" presId="urn:microsoft.com/office/officeart/2005/8/layout/orgChart1"/>
-    <dgm:cxn modelId="{F1166078-9415-4326-817F-5B4210AD24E7}" type="presParOf" srcId="{D8DC65B9-799B-4B66-8DDC-C3AFFC9CD7F5}" destId="{F6A5214C-F904-47E9-9F76-44968CCF48A8}" srcOrd="1" destOrd="0" presId="urn:microsoft.com/office/officeart/2005/8/layout/orgChart1"/>
-    <dgm:cxn modelId="{3EC1DEAB-98D5-423E-AF66-29F2D395DF17}" type="presParOf" srcId="{ADB6D868-8854-4319-A7B9-D42FF289DEC9}" destId="{97D02995-C199-4567-BAE5-9AD7278187CD}" srcOrd="1" destOrd="0" presId="urn:microsoft.com/office/officeart/2005/8/layout/orgChart1"/>
-    <dgm:cxn modelId="{332DF0C5-6E54-4BE6-A98E-637CA35971A0}" type="presParOf" srcId="{ADB6D868-8854-4319-A7B9-D42FF289DEC9}" destId="{71E5F94A-8E1E-4BE4-83C5-15F875CB9844}" srcOrd="2" destOrd="0" presId="urn:microsoft.com/office/officeart/2005/8/layout/orgChart1"/>
-    <dgm:cxn modelId="{A75B6AC7-7030-4193-959E-9F90AB0C425B}" type="presParOf" srcId="{84E323A1-6102-4A55-A62D-A2999FDD6505}" destId="{1ECC988F-67CD-47D2-81D9-798A4C56AFB2}" srcOrd="10" destOrd="0" presId="urn:microsoft.com/office/officeart/2005/8/layout/orgChart1"/>
-    <dgm:cxn modelId="{E937E602-9AA8-45B6-B839-FDE491C72E90}" type="presParOf" srcId="{84E323A1-6102-4A55-A62D-A2999FDD6505}" destId="{CBFCCBEA-7E77-43F2-AE67-866F517E3721}" srcOrd="11" destOrd="0" presId="urn:microsoft.com/office/officeart/2005/8/layout/orgChart1"/>
-    <dgm:cxn modelId="{B003FFF8-C9DC-4FE1-B6EF-FB087AAD12E8}" type="presParOf" srcId="{CBFCCBEA-7E77-43F2-AE67-866F517E3721}" destId="{9D3DDDC5-074C-4370-B4DA-4E173149AF60}" srcOrd="0" destOrd="0" presId="urn:microsoft.com/office/officeart/2005/8/layout/orgChart1"/>
-    <dgm:cxn modelId="{DD6FF75D-70C7-47D4-9EF5-3085E44F8E6C}" type="presParOf" srcId="{9D3DDDC5-074C-4370-B4DA-4E173149AF60}" destId="{77496C74-CCEF-41FA-A8AE-3275DF89F646}" srcOrd="0" destOrd="0" presId="urn:microsoft.com/office/officeart/2005/8/layout/orgChart1"/>
-    <dgm:cxn modelId="{CB2EB492-39B4-4131-950B-6BFE0E3850A9}" type="presParOf" srcId="{9D3DDDC5-074C-4370-B4DA-4E173149AF60}" destId="{BDB575C6-2762-4D80-9CD5-A478DA5C12FC}" srcOrd="1" destOrd="0" presId="urn:microsoft.com/office/officeart/2005/8/layout/orgChart1"/>
-    <dgm:cxn modelId="{466837CE-81B1-4570-8980-51A09FB03B89}" type="presParOf" srcId="{CBFCCBEA-7E77-43F2-AE67-866F517E3721}" destId="{D7D9E650-E262-48B3-BEAB-61AA29EC3762}" srcOrd="1" destOrd="0" presId="urn:microsoft.com/office/officeart/2005/8/layout/orgChart1"/>
-    <dgm:cxn modelId="{6A272BAE-E334-41A2-90A4-1FCA88909DD4}" type="presParOf" srcId="{CBFCCBEA-7E77-43F2-AE67-866F517E3721}" destId="{BD9FAAE4-D794-47F8-9E2A-C88CFF03203F}" srcOrd="2" destOrd="0" presId="urn:microsoft.com/office/officeart/2005/8/layout/orgChart1"/>
-    <dgm:cxn modelId="{AA9987B7-1CC4-48C0-B4DA-4C206BEBBA19}" type="presParOf" srcId="{8D3FBCBC-B1EA-43D6-AE16-B92F54C265C5}" destId="{B6CCAF93-A380-4D21-8DF4-9E51ABE0B3F5}" srcOrd="2" destOrd="0" presId="urn:microsoft.com/office/officeart/2005/8/layout/orgChart1"/>
-    <dgm:cxn modelId="{06E8C2B4-0746-412A-A736-32F5C9A3D917}" type="presParOf" srcId="{FEDF8BF6-0D07-468C-8608-44450223B6FA}" destId="{B92859A7-A959-4389-8AC7-510A09F0CA6E}" srcOrd="2" destOrd="0" presId="urn:microsoft.com/office/officeart/2005/8/layout/orgChart1"/>
+    <dgm:cxn modelId="{E203C88B-159E-4E79-85BB-B5D3D95A03C9}" type="presOf" srcId="{7CCE4259-239B-4175-96D7-1AB157630B78}" destId="{9F3F4312-9ED9-421F-B4DB-C5AE101796FF}" srcOrd="0" destOrd="0" presId="urn:microsoft.com/office/officeart/2005/8/layout/orgChart1"/>
+    <dgm:cxn modelId="{B04F3DE3-1F6D-41DC-86EB-E036E1425899}" type="presOf" srcId="{B0AB63EF-E0A4-41E4-95DA-51D34A236361}" destId="{5BB55C4F-7347-4250-84FC-B2EC5ABB3024}" srcOrd="0" destOrd="0" presId="urn:microsoft.com/office/officeart/2005/8/layout/orgChart1"/>
+    <dgm:cxn modelId="{1AB12B3A-4658-4649-A4E9-27F0DFE19928}" type="presOf" srcId="{C7BD8657-189E-46F3-B827-16B29C2849DE}" destId="{0F304A77-B44B-4CD3-99AF-B011E5CCEF51}" srcOrd="0" destOrd="0" presId="urn:microsoft.com/office/officeart/2005/8/layout/orgChart1"/>
+    <dgm:cxn modelId="{5701B4BE-0286-4F69-8B73-1E79A7C4F44E}" type="presOf" srcId="{452820E6-DDA7-4ACC-8690-DC3019E9311D}" destId="{2711B355-6C39-4B70-8803-FB961691FD01}" srcOrd="1" destOrd="0" presId="urn:microsoft.com/office/officeart/2005/8/layout/orgChart1"/>
+    <dgm:cxn modelId="{812EBDA2-8C39-4E02-8B04-0C04A954AE07}" type="presParOf" srcId="{1A633AF8-A3D2-4824-80C5-9A2C132A5762}" destId="{FEDF8BF6-0D07-468C-8608-44450223B6FA}" srcOrd="0" destOrd="0" presId="urn:microsoft.com/office/officeart/2005/8/layout/orgChart1"/>
+    <dgm:cxn modelId="{D460E0A0-B885-4C75-85CA-F9EEB6F41D5A}" type="presParOf" srcId="{FEDF8BF6-0D07-468C-8608-44450223B6FA}" destId="{EC843DA0-6583-4274-8F50-3DF83DB2979D}" srcOrd="0" destOrd="0" presId="urn:microsoft.com/office/officeart/2005/8/layout/orgChart1"/>
+    <dgm:cxn modelId="{58E616B8-DF13-40D7-9BEE-0883C8258CCB}" type="presParOf" srcId="{EC843DA0-6583-4274-8F50-3DF83DB2979D}" destId="{0F304A77-B44B-4CD3-99AF-B011E5CCEF51}" srcOrd="0" destOrd="0" presId="urn:microsoft.com/office/officeart/2005/8/layout/orgChart1"/>
+    <dgm:cxn modelId="{059AFF1E-9D23-46E6-AF42-F4A45D033F6E}" type="presParOf" srcId="{EC843DA0-6583-4274-8F50-3DF83DB2979D}" destId="{09F29140-6665-468F-8FF5-77DC2C926408}" srcOrd="1" destOrd="0" presId="urn:microsoft.com/office/officeart/2005/8/layout/orgChart1"/>
+    <dgm:cxn modelId="{4C698576-5D95-4E31-80B7-F6562829428D}" type="presParOf" srcId="{FEDF8BF6-0D07-468C-8608-44450223B6FA}" destId="{265F456F-C67D-47A3-BD42-2010C4E5B46E}" srcOrd="1" destOrd="0" presId="urn:microsoft.com/office/officeart/2005/8/layout/orgChart1"/>
+    <dgm:cxn modelId="{1641A955-0D6A-46D4-9356-130E754E6166}" type="presParOf" srcId="{265F456F-C67D-47A3-BD42-2010C4E5B46E}" destId="{93E92AEC-3B2A-4CBE-BE42-F22E8372B4E2}" srcOrd="0" destOrd="0" presId="urn:microsoft.com/office/officeart/2005/8/layout/orgChart1"/>
+    <dgm:cxn modelId="{B24A0234-36F2-4A50-9063-2AE1FBECA02E}" type="presParOf" srcId="{265F456F-C67D-47A3-BD42-2010C4E5B46E}" destId="{8698235F-EF2D-4AE5-A79F-D27D74DA3C02}" srcOrd="1" destOrd="0" presId="urn:microsoft.com/office/officeart/2005/8/layout/orgChart1"/>
+    <dgm:cxn modelId="{69D6C3C8-820A-4C3D-B416-5CE51909065D}" type="presParOf" srcId="{8698235F-EF2D-4AE5-A79F-D27D74DA3C02}" destId="{092B5C2E-89AA-4EE6-A61B-29D1E5D70798}" srcOrd="0" destOrd="0" presId="urn:microsoft.com/office/officeart/2005/8/layout/orgChart1"/>
+    <dgm:cxn modelId="{1C70F749-4293-41FD-A78D-74DF45F2DCAC}" type="presParOf" srcId="{092B5C2E-89AA-4EE6-A61B-29D1E5D70798}" destId="{23C9F998-CC5B-41FB-A6E7-F09747333136}" srcOrd="0" destOrd="0" presId="urn:microsoft.com/office/officeart/2005/8/layout/orgChart1"/>
+    <dgm:cxn modelId="{18FFB3E0-223B-4C0E-B1BC-0C44DE973D8D}" type="presParOf" srcId="{092B5C2E-89AA-4EE6-A61B-29D1E5D70798}" destId="{0D793EDB-67B4-4C65-82EF-A2A4093A1350}" srcOrd="1" destOrd="0" presId="urn:microsoft.com/office/officeart/2005/8/layout/orgChart1"/>
+    <dgm:cxn modelId="{6F1A9229-B17F-42D8-BF03-729294A98078}" type="presParOf" srcId="{8698235F-EF2D-4AE5-A79F-D27D74DA3C02}" destId="{C118B3C7-8A9D-404B-9F80-A8EC5E424F17}" srcOrd="1" destOrd="0" presId="urn:microsoft.com/office/officeart/2005/8/layout/orgChart1"/>
+    <dgm:cxn modelId="{6FA82AAA-301D-4312-8437-4DF830F13094}" type="presParOf" srcId="{C118B3C7-8A9D-404B-9F80-A8EC5E424F17}" destId="{067F7254-9DB5-4EC9-BF18-7FDC5D947D01}" srcOrd="0" destOrd="0" presId="urn:microsoft.com/office/officeart/2005/8/layout/orgChart1"/>
+    <dgm:cxn modelId="{AA57F456-324D-4A6A-8796-33260CBB2CA8}" type="presParOf" srcId="{C118B3C7-8A9D-404B-9F80-A8EC5E424F17}" destId="{8C5DCA31-2906-4E78-98DA-B01163A360F5}" srcOrd="1" destOrd="0" presId="urn:microsoft.com/office/officeart/2005/8/layout/orgChart1"/>
+    <dgm:cxn modelId="{14CF6D32-0F16-4B24-BF48-F585DFDA01E2}" type="presParOf" srcId="{8C5DCA31-2906-4E78-98DA-B01163A360F5}" destId="{14C2DC73-BFBD-4EE1-8E15-34A6A12F2A19}" srcOrd="0" destOrd="0" presId="urn:microsoft.com/office/officeart/2005/8/layout/orgChart1"/>
+    <dgm:cxn modelId="{A2DA1584-1103-4FAC-81C7-469669478C2F}" type="presParOf" srcId="{14C2DC73-BFBD-4EE1-8E15-34A6A12F2A19}" destId="{54F70527-68ED-4725-AD6E-BF7B007CFAD3}" srcOrd="0" destOrd="0" presId="urn:microsoft.com/office/officeart/2005/8/layout/orgChart1"/>
+    <dgm:cxn modelId="{93286555-7F73-4E18-B1DB-A6641B4966D2}" type="presParOf" srcId="{14C2DC73-BFBD-4EE1-8E15-34A6A12F2A19}" destId="{0C6DBD58-C41A-461E-8223-6DF392303FEE}" srcOrd="1" destOrd="0" presId="urn:microsoft.com/office/officeart/2005/8/layout/orgChart1"/>
+    <dgm:cxn modelId="{359C1630-7798-4972-A860-29E978B71CEA}" type="presParOf" srcId="{8C5DCA31-2906-4E78-98DA-B01163A360F5}" destId="{176C142D-6811-4F91-8754-66DCBC60E68A}" srcOrd="1" destOrd="0" presId="urn:microsoft.com/office/officeart/2005/8/layout/orgChart1"/>
+    <dgm:cxn modelId="{B9D777A1-4542-4B83-8287-BBF0CAB8A3A4}" type="presParOf" srcId="{176C142D-6811-4F91-8754-66DCBC60E68A}" destId="{82ED00A6-35CB-4B63-AC33-970E6865831F}" srcOrd="0" destOrd="0" presId="urn:microsoft.com/office/officeart/2005/8/layout/orgChart1"/>
+    <dgm:cxn modelId="{F686ABD0-D49A-40DF-A720-975AD3AF6BA1}" type="presParOf" srcId="{176C142D-6811-4F91-8754-66DCBC60E68A}" destId="{585F094C-6A55-48FE-8D6E-26F70C48336D}" srcOrd="1" destOrd="0" presId="urn:microsoft.com/office/officeart/2005/8/layout/orgChart1"/>
+    <dgm:cxn modelId="{53DD89C0-CBA2-4F60-84D8-688E26C69FA2}" type="presParOf" srcId="{585F094C-6A55-48FE-8D6E-26F70C48336D}" destId="{583D6ED5-AEE3-44FF-8A2E-631FDDF6C6A2}" srcOrd="0" destOrd="0" presId="urn:microsoft.com/office/officeart/2005/8/layout/orgChart1"/>
+    <dgm:cxn modelId="{1D9551C4-6589-4F3F-B0F6-71080E2D0D02}" type="presParOf" srcId="{583D6ED5-AEE3-44FF-8A2E-631FDDF6C6A2}" destId="{622FA61F-AA5C-41F3-97C0-A7390F1D3673}" srcOrd="0" destOrd="0" presId="urn:microsoft.com/office/officeart/2005/8/layout/orgChart1"/>
+    <dgm:cxn modelId="{0ED9E656-0DD6-462E-A7F3-62994F9E25D7}" type="presParOf" srcId="{583D6ED5-AEE3-44FF-8A2E-631FDDF6C6A2}" destId="{91AFDD13-DAA7-4AA1-A991-7F31A20C363E}" srcOrd="1" destOrd="0" presId="urn:microsoft.com/office/officeart/2005/8/layout/orgChart1"/>
+    <dgm:cxn modelId="{6BDD173E-57E9-47D8-BA88-0E5E47EA464A}" type="presParOf" srcId="{585F094C-6A55-48FE-8D6E-26F70C48336D}" destId="{AD40D9D0-9437-423C-B862-51B9F129C2D3}" srcOrd="1" destOrd="0" presId="urn:microsoft.com/office/officeart/2005/8/layout/orgChart1"/>
+    <dgm:cxn modelId="{6E3F785B-DC7B-45AB-8859-2E590CEEA296}" type="presParOf" srcId="{585F094C-6A55-48FE-8D6E-26F70C48336D}" destId="{5ED2C987-8E3E-42C2-8AB6-7F64DB2752A6}" srcOrd="2" destOrd="0" presId="urn:microsoft.com/office/officeart/2005/8/layout/orgChart1"/>
+    <dgm:cxn modelId="{2C20C764-7220-4A93-B84F-9C8399C4BA4E}" type="presParOf" srcId="{176C142D-6811-4F91-8754-66DCBC60E68A}" destId="{8ECCBACF-9B92-444D-B720-C7EE303BD135}" srcOrd="2" destOrd="0" presId="urn:microsoft.com/office/officeart/2005/8/layout/orgChart1"/>
+    <dgm:cxn modelId="{D9F6DC89-D960-4288-B9B8-2AC0A7949D4B}" type="presParOf" srcId="{176C142D-6811-4F91-8754-66DCBC60E68A}" destId="{D1B1D176-3C53-427E-B17F-4DD8F670C42A}" srcOrd="3" destOrd="0" presId="urn:microsoft.com/office/officeart/2005/8/layout/orgChart1"/>
+    <dgm:cxn modelId="{20438B2E-98C8-4E99-880A-A4D7EE874224}" type="presParOf" srcId="{D1B1D176-3C53-427E-B17F-4DD8F670C42A}" destId="{0442213B-3251-4E60-86C9-A684F93D87AE}" srcOrd="0" destOrd="0" presId="urn:microsoft.com/office/officeart/2005/8/layout/orgChart1"/>
+    <dgm:cxn modelId="{E74C5404-E5EE-458D-95B0-E4000CF2B2E3}" type="presParOf" srcId="{0442213B-3251-4E60-86C9-A684F93D87AE}" destId="{5825EF8F-729A-4D10-9C66-6BAAB9C752C4}" srcOrd="0" destOrd="0" presId="urn:microsoft.com/office/officeart/2005/8/layout/orgChart1"/>
+    <dgm:cxn modelId="{FD1A7A74-95DE-447A-A61F-69E4296B4F26}" type="presParOf" srcId="{0442213B-3251-4E60-86C9-A684F93D87AE}" destId="{77DAED04-96FB-4A02-9ABB-04523EBE6F87}" srcOrd="1" destOrd="0" presId="urn:microsoft.com/office/officeart/2005/8/layout/orgChart1"/>
+    <dgm:cxn modelId="{592E8074-F870-47D0-A476-4F1A57A02DA0}" type="presParOf" srcId="{D1B1D176-3C53-427E-B17F-4DD8F670C42A}" destId="{4DDE8B83-EB8D-437B-9011-E58CE5BEF8C8}" srcOrd="1" destOrd="0" presId="urn:microsoft.com/office/officeart/2005/8/layout/orgChart1"/>
+    <dgm:cxn modelId="{67908FA2-0A41-4F11-8615-2055A11B7BAE}" type="presParOf" srcId="{D1B1D176-3C53-427E-B17F-4DD8F670C42A}" destId="{0D1B9226-4AF8-4A81-B256-4EF92F4C88A7}" srcOrd="2" destOrd="0" presId="urn:microsoft.com/office/officeart/2005/8/layout/orgChart1"/>
+    <dgm:cxn modelId="{F5CE2723-2B38-432D-AD8F-C26B355B9EB9}" type="presParOf" srcId="{176C142D-6811-4F91-8754-66DCBC60E68A}" destId="{61D4F4C1-9C51-45E3-9454-5269DC20E533}" srcOrd="4" destOrd="0" presId="urn:microsoft.com/office/officeart/2005/8/layout/orgChart1"/>
+    <dgm:cxn modelId="{5B59DDEB-681A-4365-9AF8-C4675A8004B4}" type="presParOf" srcId="{176C142D-6811-4F91-8754-66DCBC60E68A}" destId="{6899AE4A-047B-45DC-9690-46915A148ADD}" srcOrd="5" destOrd="0" presId="urn:microsoft.com/office/officeart/2005/8/layout/orgChart1"/>
+    <dgm:cxn modelId="{95133200-5DAC-4C7D-9C42-F294E268BD50}" type="presParOf" srcId="{6899AE4A-047B-45DC-9690-46915A148ADD}" destId="{FAEF4D2B-822F-4B6E-8DEB-35A4A71F733A}" srcOrd="0" destOrd="0" presId="urn:microsoft.com/office/officeart/2005/8/layout/orgChart1"/>
+    <dgm:cxn modelId="{FFD85BC6-A807-4192-8019-F86BF7D8385E}" type="presParOf" srcId="{FAEF4D2B-822F-4B6E-8DEB-35A4A71F733A}" destId="{A34A59DD-19D3-488F-B3FD-A9B8FE8F9260}" srcOrd="0" destOrd="0" presId="urn:microsoft.com/office/officeart/2005/8/layout/orgChart1"/>
+    <dgm:cxn modelId="{92E09CDC-3330-47BF-AE3E-2B303679B4BC}" type="presParOf" srcId="{FAEF4D2B-822F-4B6E-8DEB-35A4A71F733A}" destId="{51608F2E-D85D-4F61-9474-B5E89A5A2B24}" srcOrd="1" destOrd="0" presId="urn:microsoft.com/office/officeart/2005/8/layout/orgChart1"/>
+    <dgm:cxn modelId="{07DD5075-FA3D-472F-BAC1-B257DB17A8B2}" type="presParOf" srcId="{6899AE4A-047B-45DC-9690-46915A148ADD}" destId="{EBA4F4AB-96F5-4BFA-8967-EBBBDBC486EC}" srcOrd="1" destOrd="0" presId="urn:microsoft.com/office/officeart/2005/8/layout/orgChart1"/>
+    <dgm:cxn modelId="{873128D3-C4DF-429D-8EB6-B0DCFE7E2713}" type="presParOf" srcId="{6899AE4A-047B-45DC-9690-46915A148ADD}" destId="{9505349F-92E2-473D-9ADE-69C42AAF6B12}" srcOrd="2" destOrd="0" presId="urn:microsoft.com/office/officeart/2005/8/layout/orgChart1"/>
+    <dgm:cxn modelId="{E9B70931-4FC8-4DD6-A269-F2AE569AF990}" type="presParOf" srcId="{176C142D-6811-4F91-8754-66DCBC60E68A}" destId="{75C22C0F-24BC-4698-88F8-23098D729131}" srcOrd="6" destOrd="0" presId="urn:microsoft.com/office/officeart/2005/8/layout/orgChart1"/>
+    <dgm:cxn modelId="{807CF37E-D15D-47F6-A92F-DAAD1C064A9B}" type="presParOf" srcId="{176C142D-6811-4F91-8754-66DCBC60E68A}" destId="{B5D64321-5B3A-4F73-8CC4-0C1F17A4DBB7}" srcOrd="7" destOrd="0" presId="urn:microsoft.com/office/officeart/2005/8/layout/orgChart1"/>
+    <dgm:cxn modelId="{28C93FFB-4B36-4C05-8F5F-DA72B66A8984}" type="presParOf" srcId="{B5D64321-5B3A-4F73-8CC4-0C1F17A4DBB7}" destId="{70E408FE-01AC-4D97-AD47-5DF58B69EF97}" srcOrd="0" destOrd="0" presId="urn:microsoft.com/office/officeart/2005/8/layout/orgChart1"/>
+    <dgm:cxn modelId="{67DB6D95-C79A-46B7-86F8-918CC567ECCF}" type="presParOf" srcId="{70E408FE-01AC-4D97-AD47-5DF58B69EF97}" destId="{31C10B62-5263-4162-AE38-9AEB54BC1990}" srcOrd="0" destOrd="0" presId="urn:microsoft.com/office/officeart/2005/8/layout/orgChart1"/>
+    <dgm:cxn modelId="{1832548C-1477-4025-94D2-BA028F5E64AF}" type="presParOf" srcId="{70E408FE-01AC-4D97-AD47-5DF58B69EF97}" destId="{9A810FE8-5E1D-4733-B68B-379A0BCB6807}" srcOrd="1" destOrd="0" presId="urn:microsoft.com/office/officeart/2005/8/layout/orgChart1"/>
+    <dgm:cxn modelId="{7BECB7C3-00BB-4EA4-9BCC-03CA0648EB96}" type="presParOf" srcId="{B5D64321-5B3A-4F73-8CC4-0C1F17A4DBB7}" destId="{3390C97D-2B6D-4F89-AE33-A7BBCB90702E}" srcOrd="1" destOrd="0" presId="urn:microsoft.com/office/officeart/2005/8/layout/orgChart1"/>
+    <dgm:cxn modelId="{4A5064F8-4769-49E5-A31F-7F9649037C32}" type="presParOf" srcId="{B5D64321-5B3A-4F73-8CC4-0C1F17A4DBB7}" destId="{A6C98D07-6415-4EB0-8779-6D9F097FDA19}" srcOrd="2" destOrd="0" presId="urn:microsoft.com/office/officeart/2005/8/layout/orgChart1"/>
+    <dgm:cxn modelId="{99573061-53D3-45C2-8DF8-FE395287272E}" type="presParOf" srcId="{8C5DCA31-2906-4E78-98DA-B01163A360F5}" destId="{B80F9666-0700-401F-AF89-2F6244A964CE}" srcOrd="2" destOrd="0" presId="urn:microsoft.com/office/officeart/2005/8/layout/orgChart1"/>
+    <dgm:cxn modelId="{F1FCA60E-1797-448A-8CBC-2A3D2979D813}" type="presParOf" srcId="{C118B3C7-8A9D-404B-9F80-A8EC5E424F17}" destId="{6D1F30CE-47E2-4553-B13A-F7E7749A2473}" srcOrd="2" destOrd="0" presId="urn:microsoft.com/office/officeart/2005/8/layout/orgChart1"/>
+    <dgm:cxn modelId="{3A31D6F5-0A51-4AE2-92D5-FF81F3E9865B}" type="presParOf" srcId="{C118B3C7-8A9D-404B-9F80-A8EC5E424F17}" destId="{B383F8F5-B75C-42A2-B7E6-1B212B9F30E9}" srcOrd="3" destOrd="0" presId="urn:microsoft.com/office/officeart/2005/8/layout/orgChart1"/>
+    <dgm:cxn modelId="{9C283E76-DFF8-4A64-AF7C-99AAF531DD44}" type="presParOf" srcId="{B383F8F5-B75C-42A2-B7E6-1B212B9F30E9}" destId="{B8684EA3-3237-4233-B7E5-EFCD75764546}" srcOrd="0" destOrd="0" presId="urn:microsoft.com/office/officeart/2005/8/layout/orgChart1"/>
+    <dgm:cxn modelId="{1FA8F123-7199-4D24-AC46-E7A56EA09F77}" type="presParOf" srcId="{B8684EA3-3237-4233-B7E5-EFCD75764546}" destId="{04A4F9C4-8316-4BFF-BFC3-9F5D787478BC}" srcOrd="0" destOrd="0" presId="urn:microsoft.com/office/officeart/2005/8/layout/orgChart1"/>
+    <dgm:cxn modelId="{4519841F-57D1-4B89-B129-FFAB107B3493}" type="presParOf" srcId="{B8684EA3-3237-4233-B7E5-EFCD75764546}" destId="{F0AA56AD-99C4-4F5B-9453-44FC1E3BEA17}" srcOrd="1" destOrd="0" presId="urn:microsoft.com/office/officeart/2005/8/layout/orgChart1"/>
+    <dgm:cxn modelId="{A825CD67-157E-419B-BBE4-CE99C856ADE2}" type="presParOf" srcId="{B383F8F5-B75C-42A2-B7E6-1B212B9F30E9}" destId="{B733329F-6596-4FF0-A7C4-ADA6A6B858DB}" srcOrd="1" destOrd="0" presId="urn:microsoft.com/office/officeart/2005/8/layout/orgChart1"/>
+    <dgm:cxn modelId="{A5588B48-9066-434A-A65E-EBDC4D19E968}" type="presParOf" srcId="{B733329F-6596-4FF0-A7C4-ADA6A6B858DB}" destId="{D3FC9A39-156E-4961-9314-BFAC472A662B}" srcOrd="0" destOrd="0" presId="urn:microsoft.com/office/officeart/2005/8/layout/orgChart1"/>
+    <dgm:cxn modelId="{9D486727-3D82-426D-9D08-5438572E1F01}" type="presParOf" srcId="{B733329F-6596-4FF0-A7C4-ADA6A6B858DB}" destId="{DC673C3F-7F61-4511-9966-7571C8BB72AE}" srcOrd="1" destOrd="0" presId="urn:microsoft.com/office/officeart/2005/8/layout/orgChart1"/>
+    <dgm:cxn modelId="{58A97DF9-0DF0-4F1D-A7ED-F432BB4B3079}" type="presParOf" srcId="{DC673C3F-7F61-4511-9966-7571C8BB72AE}" destId="{903DC028-DDAA-4081-B103-120AE9360A17}" srcOrd="0" destOrd="0" presId="urn:microsoft.com/office/officeart/2005/8/layout/orgChart1"/>
+    <dgm:cxn modelId="{1D9EDF4B-6005-492C-B5AF-AA7387E91FDF}" type="presParOf" srcId="{903DC028-DDAA-4081-B103-120AE9360A17}" destId="{8B292133-09EA-4901-BB6A-9A53CE21A4B1}" srcOrd="0" destOrd="0" presId="urn:microsoft.com/office/officeart/2005/8/layout/orgChart1"/>
+    <dgm:cxn modelId="{FFAE9618-E250-4847-B1AD-78DA21841AD9}" type="presParOf" srcId="{903DC028-DDAA-4081-B103-120AE9360A17}" destId="{688939F5-316A-4469-B41C-C96AFFF9FFDF}" srcOrd="1" destOrd="0" presId="urn:microsoft.com/office/officeart/2005/8/layout/orgChart1"/>
+    <dgm:cxn modelId="{8D883F5A-FDBE-4C47-8A17-2B4DABA79F03}" type="presParOf" srcId="{DC673C3F-7F61-4511-9966-7571C8BB72AE}" destId="{10892874-9A51-4217-9250-D9E11B80A0D7}" srcOrd="1" destOrd="0" presId="urn:microsoft.com/office/officeart/2005/8/layout/orgChart1"/>
+    <dgm:cxn modelId="{4768D5F6-D99A-44DB-8DEB-8DB28A4349DD}" type="presParOf" srcId="{DC673C3F-7F61-4511-9966-7571C8BB72AE}" destId="{1C24F405-7EE1-4C61-851B-57000E22A52F}" srcOrd="2" destOrd="0" presId="urn:microsoft.com/office/officeart/2005/8/layout/orgChart1"/>
+    <dgm:cxn modelId="{33FA3386-56BC-43B7-AB0C-E0801E2C18F5}" type="presParOf" srcId="{B733329F-6596-4FF0-A7C4-ADA6A6B858DB}" destId="{5802F035-EA88-48E6-8CBA-B8C81730DF78}" srcOrd="2" destOrd="0" presId="urn:microsoft.com/office/officeart/2005/8/layout/orgChart1"/>
+    <dgm:cxn modelId="{4D5FF3C2-6416-411B-A5F1-23EB6163A550}" type="presParOf" srcId="{B733329F-6596-4FF0-A7C4-ADA6A6B858DB}" destId="{3A1E0337-4191-4F2B-967F-5F0EFDBE1EFE}" srcOrd="3" destOrd="0" presId="urn:microsoft.com/office/officeart/2005/8/layout/orgChart1"/>
+    <dgm:cxn modelId="{68CBDA70-1B50-4089-B4BC-BDB9A6997393}" type="presParOf" srcId="{3A1E0337-4191-4F2B-967F-5F0EFDBE1EFE}" destId="{19D98F48-A48B-4964-A352-6A75604ABC09}" srcOrd="0" destOrd="0" presId="urn:microsoft.com/office/officeart/2005/8/layout/orgChart1"/>
+    <dgm:cxn modelId="{7A9366E3-FD79-47A0-97B1-8768B7766EDE}" type="presParOf" srcId="{19D98F48-A48B-4964-A352-6A75604ABC09}" destId="{59C713BA-AC32-492F-91DB-A5976BA248AC}" srcOrd="0" destOrd="0" presId="urn:microsoft.com/office/officeart/2005/8/layout/orgChart1"/>
+    <dgm:cxn modelId="{05425515-7A5E-4C2C-9905-1D4A2ABE28B2}" type="presParOf" srcId="{19D98F48-A48B-4964-A352-6A75604ABC09}" destId="{7A26CA3C-CF2A-485F-AD6A-2BBB9E852B69}" srcOrd="1" destOrd="0" presId="urn:microsoft.com/office/officeart/2005/8/layout/orgChart1"/>
+    <dgm:cxn modelId="{4703DBAA-F1C7-4697-AC18-F47ABEC42ED3}" type="presParOf" srcId="{3A1E0337-4191-4F2B-967F-5F0EFDBE1EFE}" destId="{DFF67C59-6865-4BB6-8430-C2AADB6EFBC6}" srcOrd="1" destOrd="0" presId="urn:microsoft.com/office/officeart/2005/8/layout/orgChart1"/>
+    <dgm:cxn modelId="{208CAC49-9F4C-49C2-8801-2E22AEA1A082}" type="presParOf" srcId="{3A1E0337-4191-4F2B-967F-5F0EFDBE1EFE}" destId="{600192A7-35E9-4091-AF39-EF69B6A51DF4}" srcOrd="2" destOrd="0" presId="urn:microsoft.com/office/officeart/2005/8/layout/orgChart1"/>
+    <dgm:cxn modelId="{B1538C22-0EF3-4AD1-A8AC-D362476DB4DB}" type="presParOf" srcId="{B733329F-6596-4FF0-A7C4-ADA6A6B858DB}" destId="{DCE10EFC-DC65-40B7-BB27-D384F851962F}" srcOrd="4" destOrd="0" presId="urn:microsoft.com/office/officeart/2005/8/layout/orgChart1"/>
+    <dgm:cxn modelId="{1A7D4FC4-E7A2-4184-8E08-E3A37C3322B0}" type="presParOf" srcId="{B733329F-6596-4FF0-A7C4-ADA6A6B858DB}" destId="{AFF78B5C-4FA6-4E8B-9B44-AA16D1293B9F}" srcOrd="5" destOrd="0" presId="urn:microsoft.com/office/officeart/2005/8/layout/orgChart1"/>
+    <dgm:cxn modelId="{6388005F-A9EF-4881-BD92-869B6BB9A911}" type="presParOf" srcId="{AFF78B5C-4FA6-4E8B-9B44-AA16D1293B9F}" destId="{87B0A9CD-9E7B-4105-BA16-EEA27A6B0F84}" srcOrd="0" destOrd="0" presId="urn:microsoft.com/office/officeart/2005/8/layout/orgChart1"/>
+    <dgm:cxn modelId="{C6D7F33D-31D5-4918-B1CA-18B22F878E47}" type="presParOf" srcId="{87B0A9CD-9E7B-4105-BA16-EEA27A6B0F84}" destId="{111997EB-A906-4608-8C55-C1E8C2A2BE6F}" srcOrd="0" destOrd="0" presId="urn:microsoft.com/office/officeart/2005/8/layout/orgChart1"/>
+    <dgm:cxn modelId="{7201243E-1BE1-4BD2-A771-13F4517BC357}" type="presParOf" srcId="{87B0A9CD-9E7B-4105-BA16-EEA27A6B0F84}" destId="{381D15AC-01B1-4301-B5AD-FFA8AD066313}" srcOrd="1" destOrd="0" presId="urn:microsoft.com/office/officeart/2005/8/layout/orgChart1"/>
+    <dgm:cxn modelId="{C5666F86-699E-4B1B-B2BC-E03039D99924}" type="presParOf" srcId="{AFF78B5C-4FA6-4E8B-9B44-AA16D1293B9F}" destId="{6DE18AAB-333B-4ADA-9852-B7A16F657B84}" srcOrd="1" destOrd="0" presId="urn:microsoft.com/office/officeart/2005/8/layout/orgChart1"/>
+    <dgm:cxn modelId="{CAEE272F-B3A0-443C-9180-08C2E7316365}" type="presParOf" srcId="{AFF78B5C-4FA6-4E8B-9B44-AA16D1293B9F}" destId="{3CB29D1C-732A-4401-B524-D924250EAA28}" srcOrd="2" destOrd="0" presId="urn:microsoft.com/office/officeart/2005/8/layout/orgChart1"/>
+    <dgm:cxn modelId="{155C1A27-C2A3-4D8C-9C21-42A2A6A15EA4}" type="presParOf" srcId="{B383F8F5-B75C-42A2-B7E6-1B212B9F30E9}" destId="{D2B4DAA5-0A4E-49E6-9C5B-52C90B5B44B4}" srcOrd="2" destOrd="0" presId="urn:microsoft.com/office/officeart/2005/8/layout/orgChart1"/>
+    <dgm:cxn modelId="{52E57F00-D676-48B7-864F-7E0A25DB8073}" type="presParOf" srcId="{C118B3C7-8A9D-404B-9F80-A8EC5E424F17}" destId="{5BB55C4F-7347-4250-84FC-B2EC5ABB3024}" srcOrd="4" destOrd="0" presId="urn:microsoft.com/office/officeart/2005/8/layout/orgChart1"/>
+    <dgm:cxn modelId="{A90B8419-9DF5-4490-BC3F-4477289030D0}" type="presParOf" srcId="{C118B3C7-8A9D-404B-9F80-A8EC5E424F17}" destId="{43B53E64-957F-4C5E-9322-41D61E7A43AA}" srcOrd="5" destOrd="0" presId="urn:microsoft.com/office/officeart/2005/8/layout/orgChart1"/>
+    <dgm:cxn modelId="{AF62D337-FF74-46E4-BD79-DE0036B0A8AC}" type="presParOf" srcId="{43B53E64-957F-4C5E-9322-41D61E7A43AA}" destId="{E20F9895-782F-44D5-A217-5A9F43692A0F}" srcOrd="0" destOrd="0" presId="urn:microsoft.com/office/officeart/2005/8/layout/orgChart1"/>
+    <dgm:cxn modelId="{5141B2A3-F49D-494E-9D98-6B6A5C9EE801}" type="presParOf" srcId="{E20F9895-782F-44D5-A217-5A9F43692A0F}" destId="{48DBA85B-D99A-4E7D-B356-8C82F6187113}" srcOrd="0" destOrd="0" presId="urn:microsoft.com/office/officeart/2005/8/layout/orgChart1"/>
+    <dgm:cxn modelId="{508AE9B0-E75C-4A11-8DF4-711BA3BB5D8B}" type="presParOf" srcId="{E20F9895-782F-44D5-A217-5A9F43692A0F}" destId="{1A030A2B-5578-445A-B5F1-1D52C20427FA}" srcOrd="1" destOrd="0" presId="urn:microsoft.com/office/officeart/2005/8/layout/orgChart1"/>
+    <dgm:cxn modelId="{47DEEFC0-D96D-4F8A-8C29-6B129775A1B0}" type="presParOf" srcId="{43B53E64-957F-4C5E-9322-41D61E7A43AA}" destId="{CDC4F717-C528-44BC-9DBC-FE9F0BAAD8A1}" srcOrd="1" destOrd="0" presId="urn:microsoft.com/office/officeart/2005/8/layout/orgChart1"/>
+    <dgm:cxn modelId="{5B64A774-3BC1-42C4-9F31-DC97C8AD9BB1}" type="presParOf" srcId="{43B53E64-957F-4C5E-9322-41D61E7A43AA}" destId="{9B4EFB3D-E2BB-4892-8FFE-D57148A43832}" srcOrd="2" destOrd="0" presId="urn:microsoft.com/office/officeart/2005/8/layout/orgChart1"/>
+    <dgm:cxn modelId="{2C1B10F9-6513-4F55-A8A7-850A6E4FA995}" type="presParOf" srcId="{C118B3C7-8A9D-404B-9F80-A8EC5E424F17}" destId="{044AEC24-B74A-4214-A638-2F99C8AC6602}" srcOrd="6" destOrd="0" presId="urn:microsoft.com/office/officeart/2005/8/layout/orgChart1"/>
+    <dgm:cxn modelId="{B93DBA47-F17F-4CA6-B486-F1F7E4DD8726}" type="presParOf" srcId="{C118B3C7-8A9D-404B-9F80-A8EC5E424F17}" destId="{880818F9-8FB0-4CC9-940F-1E3FD2E85915}" srcOrd="7" destOrd="0" presId="urn:microsoft.com/office/officeart/2005/8/layout/orgChart1"/>
+    <dgm:cxn modelId="{1E9E8BBC-AFD6-4C1D-A0F7-3FA2A911EFA3}" type="presParOf" srcId="{880818F9-8FB0-4CC9-940F-1E3FD2E85915}" destId="{638CA9CE-BEC7-4A0D-858A-57D3EC598423}" srcOrd="0" destOrd="0" presId="urn:microsoft.com/office/officeart/2005/8/layout/orgChart1"/>
+    <dgm:cxn modelId="{321E9137-08E4-4720-9907-F63C77A62B6F}" type="presParOf" srcId="{638CA9CE-BEC7-4A0D-858A-57D3EC598423}" destId="{E811083D-277A-482F-809F-218ECC5E9F89}" srcOrd="0" destOrd="0" presId="urn:microsoft.com/office/officeart/2005/8/layout/orgChart1"/>
+    <dgm:cxn modelId="{943A4D1A-8C6F-4D25-AB7B-E75A02FEDB67}" type="presParOf" srcId="{638CA9CE-BEC7-4A0D-858A-57D3EC598423}" destId="{04F9C37F-270D-4C32-B50C-27BE0986D655}" srcOrd="1" destOrd="0" presId="urn:microsoft.com/office/officeart/2005/8/layout/orgChart1"/>
+    <dgm:cxn modelId="{6A3F3CB5-D98E-44CA-B1BE-8E30407E1CB2}" type="presParOf" srcId="{880818F9-8FB0-4CC9-940F-1E3FD2E85915}" destId="{D4FBC058-2779-40E2-A707-3F4AE39308BC}" srcOrd="1" destOrd="0" presId="urn:microsoft.com/office/officeart/2005/8/layout/orgChart1"/>
+    <dgm:cxn modelId="{9D49DA5D-8C0A-49EE-A096-3D487B11D64B}" type="presParOf" srcId="{880818F9-8FB0-4CC9-940F-1E3FD2E85915}" destId="{31236A0C-F646-45A6-BCFE-5A4FD55AB194}" srcOrd="2" destOrd="0" presId="urn:microsoft.com/office/officeart/2005/8/layout/orgChart1"/>
+    <dgm:cxn modelId="{E6C58893-5B22-47F8-9135-80F676C8F086}" type="presParOf" srcId="{C118B3C7-8A9D-404B-9F80-A8EC5E424F17}" destId="{1A0DF4E9-CEFF-4646-95A7-3D3954391370}" srcOrd="8" destOrd="0" presId="urn:microsoft.com/office/officeart/2005/8/layout/orgChart1"/>
+    <dgm:cxn modelId="{B0BE33B5-45EF-4B38-8389-874DA618F6DD}" type="presParOf" srcId="{C118B3C7-8A9D-404B-9F80-A8EC5E424F17}" destId="{D9C91752-FE89-4E35-8E7B-F1376B195B97}" srcOrd="9" destOrd="0" presId="urn:microsoft.com/office/officeart/2005/8/layout/orgChart1"/>
+    <dgm:cxn modelId="{EA40CA53-E062-40F4-8037-D3C236F1B424}" type="presParOf" srcId="{D9C91752-FE89-4E35-8E7B-F1376B195B97}" destId="{2CB881E5-A0B2-4493-B534-2E011FA4F45A}" srcOrd="0" destOrd="0" presId="urn:microsoft.com/office/officeart/2005/8/layout/orgChart1"/>
+    <dgm:cxn modelId="{625B2949-0EC1-4870-8A73-65619C16239D}" type="presParOf" srcId="{2CB881E5-A0B2-4493-B534-2E011FA4F45A}" destId="{F341AB85-8076-4AAD-85FD-74DD7AD15C3B}" srcOrd="0" destOrd="0" presId="urn:microsoft.com/office/officeart/2005/8/layout/orgChart1"/>
+    <dgm:cxn modelId="{BFB11D9D-F357-42EA-A5FE-DEA466F7545B}" type="presParOf" srcId="{2CB881E5-A0B2-4493-B534-2E011FA4F45A}" destId="{2711B355-6C39-4B70-8803-FB961691FD01}" srcOrd="1" destOrd="0" presId="urn:microsoft.com/office/officeart/2005/8/layout/orgChart1"/>
+    <dgm:cxn modelId="{0EED7A14-7B7E-4E3B-82E0-B022A69CD620}" type="presParOf" srcId="{D9C91752-FE89-4E35-8E7B-F1376B195B97}" destId="{EB29F6CD-8685-4FD2-861B-3775FC3A21B3}" srcOrd="1" destOrd="0" presId="urn:microsoft.com/office/officeart/2005/8/layout/orgChart1"/>
+    <dgm:cxn modelId="{C545B677-286E-4BC4-BC91-E28F518477D9}" type="presParOf" srcId="{D9C91752-FE89-4E35-8E7B-F1376B195B97}" destId="{178E95CC-F79B-422C-8BFA-BB7A721CDC1D}" srcOrd="2" destOrd="0" presId="urn:microsoft.com/office/officeart/2005/8/layout/orgChart1"/>
+    <dgm:cxn modelId="{4BE9D470-3B6B-4799-807D-52D3372AB0E5}" type="presParOf" srcId="{8698235F-EF2D-4AE5-A79F-D27D74DA3C02}" destId="{31494758-0810-4943-A1D9-3B044C346DF9}" srcOrd="2" destOrd="0" presId="urn:microsoft.com/office/officeart/2005/8/layout/orgChart1"/>
+    <dgm:cxn modelId="{55BFF117-B882-400F-A33D-035B9A33C13E}" type="presParOf" srcId="{265F456F-C67D-47A3-BD42-2010C4E5B46E}" destId="{220BFA54-A4F8-4A44-B5AD-1EA06E380D23}" srcOrd="2" destOrd="0" presId="urn:microsoft.com/office/officeart/2005/8/layout/orgChart1"/>
+    <dgm:cxn modelId="{60BB1758-C9B1-46C2-A940-1CAC054FC0BF}" type="presParOf" srcId="{265F456F-C67D-47A3-BD42-2010C4E5B46E}" destId="{9BB91E0C-E41D-4FA5-BC6D-F47406CC471E}" srcOrd="3" destOrd="0" presId="urn:microsoft.com/office/officeart/2005/8/layout/orgChart1"/>
+    <dgm:cxn modelId="{74A93BA1-F8D5-46FF-9B0A-075406280B31}" type="presParOf" srcId="{9BB91E0C-E41D-4FA5-BC6D-F47406CC471E}" destId="{1D4AFCDC-A498-4CA7-9155-6332469BB176}" srcOrd="0" destOrd="0" presId="urn:microsoft.com/office/officeart/2005/8/layout/orgChart1"/>
+    <dgm:cxn modelId="{7DF9A6E5-86C9-4CA9-86DF-C0498169878C}" type="presParOf" srcId="{1D4AFCDC-A498-4CA7-9155-6332469BB176}" destId="{5CC465CD-ED98-4E64-9FC3-4E8695D09CDE}" srcOrd="0" destOrd="0" presId="urn:microsoft.com/office/officeart/2005/8/layout/orgChart1"/>
+    <dgm:cxn modelId="{CE3530D8-4843-49C8-9366-7E50436FDAC3}" type="presParOf" srcId="{1D4AFCDC-A498-4CA7-9155-6332469BB176}" destId="{3B783C55-A32B-4461-BACF-012AC6796542}" srcOrd="1" destOrd="0" presId="urn:microsoft.com/office/officeart/2005/8/layout/orgChart1"/>
+    <dgm:cxn modelId="{9CBB7FE1-0A49-41A4-BE85-3F12FD5490F3}" type="presParOf" srcId="{9BB91E0C-E41D-4FA5-BC6D-F47406CC471E}" destId="{FEBB3014-70DC-47F6-90CA-8784EB17EB15}" srcOrd="1" destOrd="0" presId="urn:microsoft.com/office/officeart/2005/8/layout/orgChart1"/>
+    <dgm:cxn modelId="{26C31D92-E0E4-4D29-A072-4E71F5EC0F91}" type="presParOf" srcId="{FEBB3014-70DC-47F6-90CA-8784EB17EB15}" destId="{C74004E5-8814-48E9-A31A-3E7600B357F4}" srcOrd="0" destOrd="0" presId="urn:microsoft.com/office/officeart/2005/8/layout/orgChart1"/>
+    <dgm:cxn modelId="{C6B7DF0C-46F3-485B-A69B-EC0F0F65616D}" type="presParOf" srcId="{FEBB3014-70DC-47F6-90CA-8784EB17EB15}" destId="{7E4F8BB4-61DE-4433-9D9D-68E83A8A4CA1}" srcOrd="1" destOrd="0" presId="urn:microsoft.com/office/officeart/2005/8/layout/orgChart1"/>
+    <dgm:cxn modelId="{B7E24ECA-4A6C-4CD3-B979-70A9C10E7E3C}" type="presParOf" srcId="{7E4F8BB4-61DE-4433-9D9D-68E83A8A4CA1}" destId="{A8390DEE-7AE1-428C-84CD-84AF069C53A9}" srcOrd="0" destOrd="0" presId="urn:microsoft.com/office/officeart/2005/8/layout/orgChart1"/>
+    <dgm:cxn modelId="{AA3B2EED-A35A-49D9-A6C1-B2CD8468B56A}" type="presParOf" srcId="{A8390DEE-7AE1-428C-84CD-84AF069C53A9}" destId="{8430D49C-4D80-4E9B-90A9-92EDE6AEAB90}" srcOrd="0" destOrd="0" presId="urn:microsoft.com/office/officeart/2005/8/layout/orgChart1"/>
+    <dgm:cxn modelId="{B9293E7C-3DFA-4B68-9415-54309BDD3139}" type="presParOf" srcId="{A8390DEE-7AE1-428C-84CD-84AF069C53A9}" destId="{C4281635-ADF5-4CF3-B7C6-A5CC7B542550}" srcOrd="1" destOrd="0" presId="urn:microsoft.com/office/officeart/2005/8/layout/orgChart1"/>
+    <dgm:cxn modelId="{4E63F73C-C511-4F67-BFEB-CB174A08CE05}" type="presParOf" srcId="{7E4F8BB4-61DE-4433-9D9D-68E83A8A4CA1}" destId="{FF1AAC26-63F2-42EE-8EEF-2DF576622ADF}" srcOrd="1" destOrd="0" presId="urn:microsoft.com/office/officeart/2005/8/layout/orgChart1"/>
+    <dgm:cxn modelId="{1D155584-B9AB-4F8D-97D9-61C83A0C5D98}" type="presParOf" srcId="{7E4F8BB4-61DE-4433-9D9D-68E83A8A4CA1}" destId="{554A392E-73F4-4918-9718-58C37DF9119D}" srcOrd="2" destOrd="0" presId="urn:microsoft.com/office/officeart/2005/8/layout/orgChart1"/>
+    <dgm:cxn modelId="{90CD9174-8C6B-43FC-923B-0F8B6F61FF3D}" type="presParOf" srcId="{FEBB3014-70DC-47F6-90CA-8784EB17EB15}" destId="{318F2E1B-2875-4710-BA87-C6EC8CB7E614}" srcOrd="2" destOrd="0" presId="urn:microsoft.com/office/officeart/2005/8/layout/orgChart1"/>
+    <dgm:cxn modelId="{B3875A4B-9CBE-402B-895E-DC346BB7D8F6}" type="presParOf" srcId="{FEBB3014-70DC-47F6-90CA-8784EB17EB15}" destId="{03EE27C5-7491-4BBA-B0E4-833135E2B666}" srcOrd="3" destOrd="0" presId="urn:microsoft.com/office/officeart/2005/8/layout/orgChart1"/>
+    <dgm:cxn modelId="{3D85DA6F-8DB2-4FD1-8F45-A54AABB0B7DA}" type="presParOf" srcId="{03EE27C5-7491-4BBA-B0E4-833135E2B666}" destId="{CB1D489D-DD5B-4AB5-9421-EE1F51D03389}" srcOrd="0" destOrd="0" presId="urn:microsoft.com/office/officeart/2005/8/layout/orgChart1"/>
+    <dgm:cxn modelId="{C44458C2-E614-4951-9146-E6C99223EE99}" type="presParOf" srcId="{CB1D489D-DD5B-4AB5-9421-EE1F51D03389}" destId="{4B7A8AC0-084D-4A35-BB1E-5325E922956F}" srcOrd="0" destOrd="0" presId="urn:microsoft.com/office/officeart/2005/8/layout/orgChart1"/>
+    <dgm:cxn modelId="{9BA28BF1-FE8A-4FD8-9B08-8965CBCA15DB}" type="presParOf" srcId="{CB1D489D-DD5B-4AB5-9421-EE1F51D03389}" destId="{3AA163E4-7D22-46FD-8EC4-A62972152F57}" srcOrd="1" destOrd="0" presId="urn:microsoft.com/office/officeart/2005/8/layout/orgChart1"/>
+    <dgm:cxn modelId="{3D149166-6919-43E4-9982-E447EA79C1C8}" type="presParOf" srcId="{03EE27C5-7491-4BBA-B0E4-833135E2B666}" destId="{51EF8670-FD23-428C-8810-F2FE4FB1E5EA}" srcOrd="1" destOrd="0" presId="urn:microsoft.com/office/officeart/2005/8/layout/orgChart1"/>
+    <dgm:cxn modelId="{A0AD0DBA-5FF2-4032-BEAB-C48F80247290}" type="presParOf" srcId="{03EE27C5-7491-4BBA-B0E4-833135E2B666}" destId="{296199DF-6EFC-4E0D-A2DA-2446386BCC95}" srcOrd="2" destOrd="0" presId="urn:microsoft.com/office/officeart/2005/8/layout/orgChart1"/>
+    <dgm:cxn modelId="{D4D20493-B150-4FCB-8437-E8D2188C125B}" type="presParOf" srcId="{FEBB3014-70DC-47F6-90CA-8784EB17EB15}" destId="{629CEF7E-A5BD-4CF5-B41C-747B00F842E7}" srcOrd="4" destOrd="0" presId="urn:microsoft.com/office/officeart/2005/8/layout/orgChart1"/>
+    <dgm:cxn modelId="{661978C8-611E-4D14-B447-22916619D3E6}" type="presParOf" srcId="{FEBB3014-70DC-47F6-90CA-8784EB17EB15}" destId="{631AA970-66CE-4007-9260-841E955E678C}" srcOrd="5" destOrd="0" presId="urn:microsoft.com/office/officeart/2005/8/layout/orgChart1"/>
+    <dgm:cxn modelId="{83F00B38-CFEE-4C70-BCFF-1ED8038DB95D}" type="presParOf" srcId="{631AA970-66CE-4007-9260-841E955E678C}" destId="{1A0C3AD7-358D-4872-A4B3-131E73E4D811}" srcOrd="0" destOrd="0" presId="urn:microsoft.com/office/officeart/2005/8/layout/orgChart1"/>
+    <dgm:cxn modelId="{81B7386E-FF51-4AEA-B77E-2EF7713CA458}" type="presParOf" srcId="{1A0C3AD7-358D-4872-A4B3-131E73E4D811}" destId="{73C5FE92-AEC9-433B-848A-200EA7DF3643}" srcOrd="0" destOrd="0" presId="urn:microsoft.com/office/officeart/2005/8/layout/orgChart1"/>
+    <dgm:cxn modelId="{9B8B2240-52FC-4839-A79B-92C2EEDDAF94}" type="presParOf" srcId="{1A0C3AD7-358D-4872-A4B3-131E73E4D811}" destId="{5D5E1896-599E-4E19-8A12-33A944D8B6B7}" srcOrd="1" destOrd="0" presId="urn:microsoft.com/office/officeart/2005/8/layout/orgChart1"/>
+    <dgm:cxn modelId="{19921371-1B91-4472-8CE9-7F4AE6F2AF2D}" type="presParOf" srcId="{631AA970-66CE-4007-9260-841E955E678C}" destId="{B1D61872-2767-485E-9EA5-6D06233F842D}" srcOrd="1" destOrd="0" presId="urn:microsoft.com/office/officeart/2005/8/layout/orgChart1"/>
+    <dgm:cxn modelId="{643E468D-F41F-4BF7-BD9B-79863848A0A8}" type="presParOf" srcId="{631AA970-66CE-4007-9260-841E955E678C}" destId="{3EF9562F-3E9A-442D-9BAD-5DAC41351A3F}" srcOrd="2" destOrd="0" presId="urn:microsoft.com/office/officeart/2005/8/layout/orgChart1"/>
+    <dgm:cxn modelId="{F9FBF380-F301-406E-8E6A-9F286831CF9E}" type="presParOf" srcId="{FEBB3014-70DC-47F6-90CA-8784EB17EB15}" destId="{9B142728-F695-4EE6-B5A2-AA3DBC8CC35E}" srcOrd="6" destOrd="0" presId="urn:microsoft.com/office/officeart/2005/8/layout/orgChart1"/>
+    <dgm:cxn modelId="{4C4BAB38-A34E-4725-92ED-11AEE85C357C}" type="presParOf" srcId="{FEBB3014-70DC-47F6-90CA-8784EB17EB15}" destId="{B4FD8AB8-90E2-41E5-9704-80EBAD110ED2}" srcOrd="7" destOrd="0" presId="urn:microsoft.com/office/officeart/2005/8/layout/orgChart1"/>
+    <dgm:cxn modelId="{302D0337-BCAD-429A-B75B-20D8DD41F29E}" type="presParOf" srcId="{B4FD8AB8-90E2-41E5-9704-80EBAD110ED2}" destId="{94932336-8653-4B41-98DD-A477421F2EFD}" srcOrd="0" destOrd="0" presId="urn:microsoft.com/office/officeart/2005/8/layout/orgChart1"/>
+    <dgm:cxn modelId="{F99895EA-9ACA-4F3F-8ACE-4E7485AC5D2D}" type="presParOf" srcId="{94932336-8653-4B41-98DD-A477421F2EFD}" destId="{9F3F4312-9ED9-421F-B4DB-C5AE101796FF}" srcOrd="0" destOrd="0" presId="urn:microsoft.com/office/officeart/2005/8/layout/orgChart1"/>
+    <dgm:cxn modelId="{AAAF5BB3-017E-46A1-8AFD-2E99294256CF}" type="presParOf" srcId="{94932336-8653-4B41-98DD-A477421F2EFD}" destId="{F3993B1B-8D05-4B26-B204-20DD924F2D25}" srcOrd="1" destOrd="0" presId="urn:microsoft.com/office/officeart/2005/8/layout/orgChart1"/>
+    <dgm:cxn modelId="{D203FBC4-AF34-469C-8A1E-0A200158D437}" type="presParOf" srcId="{B4FD8AB8-90E2-41E5-9704-80EBAD110ED2}" destId="{7DEA72BD-E0E8-4F08-A531-88B7FF41C1D0}" srcOrd="1" destOrd="0" presId="urn:microsoft.com/office/officeart/2005/8/layout/orgChart1"/>
+    <dgm:cxn modelId="{C3801BAF-59D5-477F-AC90-DBAD5F36473E}" type="presParOf" srcId="{B4FD8AB8-90E2-41E5-9704-80EBAD110ED2}" destId="{EA5E040F-B5A5-4AE1-A499-E5E8B3781A49}" srcOrd="2" destOrd="0" presId="urn:microsoft.com/office/officeart/2005/8/layout/orgChart1"/>
+    <dgm:cxn modelId="{9A35994E-E20B-4A1E-9B65-73283810806D}" type="presParOf" srcId="{9BB91E0C-E41D-4FA5-BC6D-F47406CC471E}" destId="{8B2A1222-6B24-4770-BD0E-F8898A1E778A}" srcOrd="2" destOrd="0" presId="urn:microsoft.com/office/officeart/2005/8/layout/orgChart1"/>
+    <dgm:cxn modelId="{DCA7CFFE-5FC1-4B46-B78A-B66FE43090AA}" type="presParOf" srcId="{265F456F-C67D-47A3-BD42-2010C4E5B46E}" destId="{112CD1DB-7736-4571-8000-8E024494F031}" srcOrd="4" destOrd="0" presId="urn:microsoft.com/office/officeart/2005/8/layout/orgChart1"/>
+    <dgm:cxn modelId="{FE059349-A2C5-4B3D-92F8-E5DC2703929A}" type="presParOf" srcId="{265F456F-C67D-47A3-BD42-2010C4E5B46E}" destId="{CA355B94-BF5E-4E16-85C6-04F293FDB4BF}" srcOrd="5" destOrd="0" presId="urn:microsoft.com/office/officeart/2005/8/layout/orgChart1"/>
+    <dgm:cxn modelId="{C1FED30F-4071-490B-823B-156F6ABFBCFB}" type="presParOf" srcId="{CA355B94-BF5E-4E16-85C6-04F293FDB4BF}" destId="{58079A1D-90D8-4935-8FFF-1B475C317D8B}" srcOrd="0" destOrd="0" presId="urn:microsoft.com/office/officeart/2005/8/layout/orgChart1"/>
+    <dgm:cxn modelId="{9AC771D0-6F67-47DC-9BA2-FF8000557093}" type="presParOf" srcId="{58079A1D-90D8-4935-8FFF-1B475C317D8B}" destId="{2AB03590-983A-4BAB-8F1C-AD7F0BF0D82F}" srcOrd="0" destOrd="0" presId="urn:microsoft.com/office/officeart/2005/8/layout/orgChart1"/>
+    <dgm:cxn modelId="{EEA06FD1-CA67-4BC8-BE67-15A0673E0B15}" type="presParOf" srcId="{58079A1D-90D8-4935-8FFF-1B475C317D8B}" destId="{1B4DD07C-BFE3-4DF5-AF9D-2598D8D5BD30}" srcOrd="1" destOrd="0" presId="urn:microsoft.com/office/officeart/2005/8/layout/orgChart1"/>
+    <dgm:cxn modelId="{BC35D155-7EC7-4B53-9892-A8B6C1B7BB2A}" type="presParOf" srcId="{CA355B94-BF5E-4E16-85C6-04F293FDB4BF}" destId="{B0C86E8E-3558-4BFD-963D-2ACCE50531C5}" srcOrd="1" destOrd="0" presId="urn:microsoft.com/office/officeart/2005/8/layout/orgChart1"/>
+    <dgm:cxn modelId="{D5342857-40ED-4CD6-85D4-A3178C044C78}" type="presParOf" srcId="{B0C86E8E-3558-4BFD-963D-2ACCE50531C5}" destId="{486FC1E1-A535-4C1F-A508-C230931D8015}" srcOrd="0" destOrd="0" presId="urn:microsoft.com/office/officeart/2005/8/layout/orgChart1"/>
+    <dgm:cxn modelId="{D18FC9C5-06C2-4772-A1DB-F6B2902B0117}" type="presParOf" srcId="{B0C86E8E-3558-4BFD-963D-2ACCE50531C5}" destId="{229A5F83-2865-4EBC-9601-5027A9363271}" srcOrd="1" destOrd="0" presId="urn:microsoft.com/office/officeart/2005/8/layout/orgChart1"/>
+    <dgm:cxn modelId="{00B8544F-A0E3-4A6F-872D-2DB473DA6195}" type="presParOf" srcId="{229A5F83-2865-4EBC-9601-5027A9363271}" destId="{9E3B6E67-234E-4BBC-BC0A-654ABDD8F879}" srcOrd="0" destOrd="0" presId="urn:microsoft.com/office/officeart/2005/8/layout/orgChart1"/>
+    <dgm:cxn modelId="{B57BDF70-71C2-40C5-BFF9-D10A3807B508}" type="presParOf" srcId="{9E3B6E67-234E-4BBC-BC0A-654ABDD8F879}" destId="{937A84F0-2BEB-41A9-B552-235FEB4052B4}" srcOrd="0" destOrd="0" presId="urn:microsoft.com/office/officeart/2005/8/layout/orgChart1"/>
+    <dgm:cxn modelId="{41E01C2F-88A5-4D39-B561-71A420953A77}" type="presParOf" srcId="{9E3B6E67-234E-4BBC-BC0A-654ABDD8F879}" destId="{61E3A9E7-C048-49D7-A091-954CD01E5D4A}" srcOrd="1" destOrd="0" presId="urn:microsoft.com/office/officeart/2005/8/layout/orgChart1"/>
+    <dgm:cxn modelId="{E5D7AAE8-AECF-45A7-872F-B2F6AC9FDFD1}" type="presParOf" srcId="{229A5F83-2865-4EBC-9601-5027A9363271}" destId="{779B1034-4351-4B7E-ABD3-B2F5DD9ABB13}" srcOrd="1" destOrd="0" presId="urn:microsoft.com/office/officeart/2005/8/layout/orgChart1"/>
+    <dgm:cxn modelId="{309E79FD-924B-4056-A19B-92AFC506565F}" type="presParOf" srcId="{229A5F83-2865-4EBC-9601-5027A9363271}" destId="{3988A6C8-73DF-4123-8387-BF5D841A90D5}" srcOrd="2" destOrd="0" presId="urn:microsoft.com/office/officeart/2005/8/layout/orgChart1"/>
+    <dgm:cxn modelId="{C0133A6F-4329-44EE-83A6-4A6C4A26C543}" type="presParOf" srcId="{B0C86E8E-3558-4BFD-963D-2ACCE50531C5}" destId="{990B3F4E-412E-4BA2-B747-4DC8D6E7B7A2}" srcOrd="2" destOrd="0" presId="urn:microsoft.com/office/officeart/2005/8/layout/orgChart1"/>
+    <dgm:cxn modelId="{DC629DB9-5B66-4B11-8D1B-4A1872A8E861}" type="presParOf" srcId="{B0C86E8E-3558-4BFD-963D-2ACCE50531C5}" destId="{2A280BD3-D634-4E58-9F84-D637E5BB3E1F}" srcOrd="3" destOrd="0" presId="urn:microsoft.com/office/officeart/2005/8/layout/orgChart1"/>
+    <dgm:cxn modelId="{12347D00-C593-4877-B22B-E69B0D0F08BC}" type="presParOf" srcId="{2A280BD3-D634-4E58-9F84-D637E5BB3E1F}" destId="{A485C955-E640-42D3-8C17-0DD499243210}" srcOrd="0" destOrd="0" presId="urn:microsoft.com/office/officeart/2005/8/layout/orgChart1"/>
+    <dgm:cxn modelId="{EFF7D40A-C857-4E2B-A4CC-AECF94F45A97}" type="presParOf" srcId="{A485C955-E640-42D3-8C17-0DD499243210}" destId="{58D8D487-8039-4E62-ADBD-9FCEA1362BE0}" srcOrd="0" destOrd="0" presId="urn:microsoft.com/office/officeart/2005/8/layout/orgChart1"/>
+    <dgm:cxn modelId="{8A5FCCA0-669A-4100-B287-AF73C72B18FB}" type="presParOf" srcId="{A485C955-E640-42D3-8C17-0DD499243210}" destId="{870E309A-4491-4D38-AFDD-ACEFCEE22BF6}" srcOrd="1" destOrd="0" presId="urn:microsoft.com/office/officeart/2005/8/layout/orgChart1"/>
+    <dgm:cxn modelId="{540727CA-5BFC-48D9-AAAA-913F84CC3809}" type="presParOf" srcId="{2A280BD3-D634-4E58-9F84-D637E5BB3E1F}" destId="{7C92660E-1470-429B-9556-184E098A6E47}" srcOrd="1" destOrd="0" presId="urn:microsoft.com/office/officeart/2005/8/layout/orgChart1"/>
+    <dgm:cxn modelId="{69BA0161-6874-4D64-9FE4-1AB8F5BDD90D}" type="presParOf" srcId="{2A280BD3-D634-4E58-9F84-D637E5BB3E1F}" destId="{F3B63475-F2EF-4222-BE09-105C7CA71085}" srcOrd="2" destOrd="0" presId="urn:microsoft.com/office/officeart/2005/8/layout/orgChart1"/>
+    <dgm:cxn modelId="{7610A55C-49AA-412A-821A-240896AD318B}" type="presParOf" srcId="{CA355B94-BF5E-4E16-85C6-04F293FDB4BF}" destId="{18B25334-94AA-4619-B740-53797BF85F68}" srcOrd="2" destOrd="0" presId="urn:microsoft.com/office/officeart/2005/8/layout/orgChart1"/>
+    <dgm:cxn modelId="{8754E886-6E9B-4668-9CA9-73759BBA0EAF}" type="presParOf" srcId="{265F456F-C67D-47A3-BD42-2010C4E5B46E}" destId="{E5AB5F44-4AA9-49F6-9546-3AC5BE252923}" srcOrd="6" destOrd="0" presId="urn:microsoft.com/office/officeart/2005/8/layout/orgChart1"/>
+    <dgm:cxn modelId="{06FE3729-D13B-4F0D-86C5-E7F9C9327F29}" type="presParOf" srcId="{265F456F-C67D-47A3-BD42-2010C4E5B46E}" destId="{8D3FBCBC-B1EA-43D6-AE16-B92F54C265C5}" srcOrd="7" destOrd="0" presId="urn:microsoft.com/office/officeart/2005/8/layout/orgChart1"/>
+    <dgm:cxn modelId="{1C36E01B-F30A-44CE-B594-01F0CD9A3F4A}" type="presParOf" srcId="{8D3FBCBC-B1EA-43D6-AE16-B92F54C265C5}" destId="{038DAE51-FC35-438B-86C3-6D65045F624E}" srcOrd="0" destOrd="0" presId="urn:microsoft.com/office/officeart/2005/8/layout/orgChart1"/>
+    <dgm:cxn modelId="{12A54903-49FD-4025-A3F0-D4248428E552}" type="presParOf" srcId="{038DAE51-FC35-438B-86C3-6D65045F624E}" destId="{20C3A46C-A148-4661-BF68-D55A82313270}" srcOrd="0" destOrd="0" presId="urn:microsoft.com/office/officeart/2005/8/layout/orgChart1"/>
+    <dgm:cxn modelId="{36C70C75-B133-4225-B0AD-9873D9AC54A0}" type="presParOf" srcId="{038DAE51-FC35-438B-86C3-6D65045F624E}" destId="{B221E73D-8F07-4579-9F1D-63701F5B0195}" srcOrd="1" destOrd="0" presId="urn:microsoft.com/office/officeart/2005/8/layout/orgChart1"/>
+    <dgm:cxn modelId="{75D9BD1A-51F5-4AB0-92FD-46B72008DFC5}" type="presParOf" srcId="{8D3FBCBC-B1EA-43D6-AE16-B92F54C265C5}" destId="{84E323A1-6102-4A55-A62D-A2999FDD6505}" srcOrd="1" destOrd="0" presId="urn:microsoft.com/office/officeart/2005/8/layout/orgChart1"/>
+    <dgm:cxn modelId="{D9E3625C-177E-4EF7-B387-A3DA172F91DC}" type="presParOf" srcId="{84E323A1-6102-4A55-A62D-A2999FDD6505}" destId="{565A047B-7933-481E-B9FC-5DBA6C905BF8}" srcOrd="0" destOrd="0" presId="urn:microsoft.com/office/officeart/2005/8/layout/orgChart1"/>
+    <dgm:cxn modelId="{2DEB4B40-1A73-4A9B-9347-53F9276A430C}" type="presParOf" srcId="{84E323A1-6102-4A55-A62D-A2999FDD6505}" destId="{5D094037-B83B-4F11-A593-BD3F58DC502A}" srcOrd="1" destOrd="0" presId="urn:microsoft.com/office/officeart/2005/8/layout/orgChart1"/>
+    <dgm:cxn modelId="{CCCF9D8A-CC91-48F5-B430-81A3AD2F6608}" type="presParOf" srcId="{5D094037-B83B-4F11-A593-BD3F58DC502A}" destId="{2CCAD175-70F9-472D-AA35-AEF371D2DC7D}" srcOrd="0" destOrd="0" presId="urn:microsoft.com/office/officeart/2005/8/layout/orgChart1"/>
+    <dgm:cxn modelId="{A0F7ABA5-0616-452E-ADE3-A1B3E7B8BBFB}" type="presParOf" srcId="{2CCAD175-70F9-472D-AA35-AEF371D2DC7D}" destId="{D09A576F-55B2-4420-8D1C-D652BBA42395}" srcOrd="0" destOrd="0" presId="urn:microsoft.com/office/officeart/2005/8/layout/orgChart1"/>
+    <dgm:cxn modelId="{CAD97455-0601-482C-BB62-02924258EAC0}" type="presParOf" srcId="{2CCAD175-70F9-472D-AA35-AEF371D2DC7D}" destId="{DC790315-5064-479B-876F-FDA3F059E349}" srcOrd="1" destOrd="0" presId="urn:microsoft.com/office/officeart/2005/8/layout/orgChart1"/>
+    <dgm:cxn modelId="{5D57DF63-14BC-409E-AF9E-058659B22FB6}" type="presParOf" srcId="{5D094037-B83B-4F11-A593-BD3F58DC502A}" destId="{B84B44E7-DD87-418A-9D51-B08A8D1EC0A7}" srcOrd="1" destOrd="0" presId="urn:microsoft.com/office/officeart/2005/8/layout/orgChart1"/>
+    <dgm:cxn modelId="{F48BA66D-49E5-48EF-8C5D-4C547A248F4C}" type="presParOf" srcId="{5D094037-B83B-4F11-A593-BD3F58DC502A}" destId="{FE71B171-3D5C-4D09-A2DA-06F20E7116FD}" srcOrd="2" destOrd="0" presId="urn:microsoft.com/office/officeart/2005/8/layout/orgChart1"/>
+    <dgm:cxn modelId="{267E4B2D-08CB-4580-9E60-AFB17EDDFCAD}" type="presParOf" srcId="{84E323A1-6102-4A55-A62D-A2999FDD6505}" destId="{49085DAD-58E1-4D62-8631-99F7937EA3FC}" srcOrd="2" destOrd="0" presId="urn:microsoft.com/office/officeart/2005/8/layout/orgChart1"/>
+    <dgm:cxn modelId="{DBA86BF5-885B-4BBD-A4A4-C50D56C9D920}" type="presParOf" srcId="{84E323A1-6102-4A55-A62D-A2999FDD6505}" destId="{6A61DF71-4590-4A05-B208-979CC5277F5C}" srcOrd="3" destOrd="0" presId="urn:microsoft.com/office/officeart/2005/8/layout/orgChart1"/>
+    <dgm:cxn modelId="{704C0B75-4910-4E59-9A2D-885CD197C849}" type="presParOf" srcId="{6A61DF71-4590-4A05-B208-979CC5277F5C}" destId="{02DB7F70-C7D1-4F65-A583-FC3C70C6816D}" srcOrd="0" destOrd="0" presId="urn:microsoft.com/office/officeart/2005/8/layout/orgChart1"/>
+    <dgm:cxn modelId="{6FB468C4-B9BE-41C9-A5E2-3D293D482A78}" type="presParOf" srcId="{02DB7F70-C7D1-4F65-A583-FC3C70C6816D}" destId="{17C60D1E-3C47-4545-87B0-53CC56D6EE19}" srcOrd="0" destOrd="0" presId="urn:microsoft.com/office/officeart/2005/8/layout/orgChart1"/>
+    <dgm:cxn modelId="{58F6507D-C856-485A-8BEF-0FD948FC95FA}" type="presParOf" srcId="{02DB7F70-C7D1-4F65-A583-FC3C70C6816D}" destId="{0F096874-A3F9-437F-AC47-4CF6FD3C5086}" srcOrd="1" destOrd="0" presId="urn:microsoft.com/office/officeart/2005/8/layout/orgChart1"/>
+    <dgm:cxn modelId="{7E85CAD8-1449-43F2-A089-7DEAD402C3D5}" type="presParOf" srcId="{6A61DF71-4590-4A05-B208-979CC5277F5C}" destId="{74CB877D-0A48-474F-A9E0-18707531D194}" srcOrd="1" destOrd="0" presId="urn:microsoft.com/office/officeart/2005/8/layout/orgChart1"/>
+    <dgm:cxn modelId="{CC915034-F0B4-4714-8105-51901364F333}" type="presParOf" srcId="{6A61DF71-4590-4A05-B208-979CC5277F5C}" destId="{9051B185-AC37-439D-8EE3-FA904F25F122}" srcOrd="2" destOrd="0" presId="urn:microsoft.com/office/officeart/2005/8/layout/orgChart1"/>
+    <dgm:cxn modelId="{64D86C56-9A9F-4BAC-8C31-0388F5E1FEFE}" type="presParOf" srcId="{84E323A1-6102-4A55-A62D-A2999FDD6505}" destId="{0808CA65-6AB4-4649-8D84-FC22AA1F0B9C}" srcOrd="4" destOrd="0" presId="urn:microsoft.com/office/officeart/2005/8/layout/orgChart1"/>
+    <dgm:cxn modelId="{FED16B1E-29EE-44B2-976C-BBA403F0BA52}" type="presParOf" srcId="{84E323A1-6102-4A55-A62D-A2999FDD6505}" destId="{086A727F-CCEF-4970-BB84-80B5AEE691B3}" srcOrd="5" destOrd="0" presId="urn:microsoft.com/office/officeart/2005/8/layout/orgChart1"/>
+    <dgm:cxn modelId="{736430BE-4FC6-4C31-91BC-A447380D824A}" type="presParOf" srcId="{086A727F-CCEF-4970-BB84-80B5AEE691B3}" destId="{F8C5BB24-848F-49A3-9819-74BECF87AE01}" srcOrd="0" destOrd="0" presId="urn:microsoft.com/office/officeart/2005/8/layout/orgChart1"/>
+    <dgm:cxn modelId="{F30DD7D7-FE4A-4E55-9D88-B17B821028F9}" type="presParOf" srcId="{F8C5BB24-848F-49A3-9819-74BECF87AE01}" destId="{318158D3-B858-439A-8206-91DC6A15E862}" srcOrd="0" destOrd="0" presId="urn:microsoft.com/office/officeart/2005/8/layout/orgChart1"/>
+    <dgm:cxn modelId="{02AB8DC6-FC35-40D3-8FAD-872BB7AB6EED}" type="presParOf" srcId="{F8C5BB24-848F-49A3-9819-74BECF87AE01}" destId="{8B4C016F-46EA-437D-8C2E-D973A2A3810B}" srcOrd="1" destOrd="0" presId="urn:microsoft.com/office/officeart/2005/8/layout/orgChart1"/>
+    <dgm:cxn modelId="{A299A1DD-72E6-45A7-8B48-1A21049B23F2}" type="presParOf" srcId="{086A727F-CCEF-4970-BB84-80B5AEE691B3}" destId="{4C22D482-E157-4647-9CFF-7BE9DB87C3A5}" srcOrd="1" destOrd="0" presId="urn:microsoft.com/office/officeart/2005/8/layout/orgChart1"/>
+    <dgm:cxn modelId="{2C2E1F89-B687-4889-8B6D-9FC776AF03D1}" type="presParOf" srcId="{086A727F-CCEF-4970-BB84-80B5AEE691B3}" destId="{A6DDD5C6-5E0C-4C1F-AF91-72F0ACB5CB66}" srcOrd="2" destOrd="0" presId="urn:microsoft.com/office/officeart/2005/8/layout/orgChart1"/>
+    <dgm:cxn modelId="{CAB61F4E-3EFF-44DD-BB53-3E95F6C3C10D}" type="presParOf" srcId="{84E323A1-6102-4A55-A62D-A2999FDD6505}" destId="{7F3399B9-5EE7-4A3A-BB13-BD91D1CD2BFC}" srcOrd="6" destOrd="0" presId="urn:microsoft.com/office/officeart/2005/8/layout/orgChart1"/>
+    <dgm:cxn modelId="{44BEC1B8-8AD3-4B5D-9C93-40C78A6E02DB}" type="presParOf" srcId="{84E323A1-6102-4A55-A62D-A2999FDD6505}" destId="{64DB4EFC-5F53-416A-BF56-B0E390647C57}" srcOrd="7" destOrd="0" presId="urn:microsoft.com/office/officeart/2005/8/layout/orgChart1"/>
+    <dgm:cxn modelId="{494128FE-A433-4AFC-AA3D-2459314A08DA}" type="presParOf" srcId="{64DB4EFC-5F53-416A-BF56-B0E390647C57}" destId="{F1489AAC-DBB3-4DF1-B0A6-ABF36BE00D53}" srcOrd="0" destOrd="0" presId="urn:microsoft.com/office/officeart/2005/8/layout/orgChart1"/>
+    <dgm:cxn modelId="{6345CDC4-F0BF-42BE-B160-3377730A61E2}" type="presParOf" srcId="{F1489AAC-DBB3-4DF1-B0A6-ABF36BE00D53}" destId="{951D59B2-4D2A-44B9-B76F-BB85FB327883}" srcOrd="0" destOrd="0" presId="urn:microsoft.com/office/officeart/2005/8/layout/orgChart1"/>
+    <dgm:cxn modelId="{5F32233F-C46F-4993-9CE4-8D1E163CA749}" type="presParOf" srcId="{F1489AAC-DBB3-4DF1-B0A6-ABF36BE00D53}" destId="{9B048A96-D4F7-4122-A5A4-7D8CD2E3D84A}" srcOrd="1" destOrd="0" presId="urn:microsoft.com/office/officeart/2005/8/layout/orgChart1"/>
+    <dgm:cxn modelId="{3163AD8E-B8E9-42CF-81E9-35B3D2221A84}" type="presParOf" srcId="{64DB4EFC-5F53-416A-BF56-B0E390647C57}" destId="{E4249EE6-E089-4FFA-9646-B36E3FB9D46C}" srcOrd="1" destOrd="0" presId="urn:microsoft.com/office/officeart/2005/8/layout/orgChart1"/>
+    <dgm:cxn modelId="{AB0C80D3-BEF3-4FD4-AE9B-C7FC83D55438}" type="presParOf" srcId="{64DB4EFC-5F53-416A-BF56-B0E390647C57}" destId="{329BDB05-6587-45BE-AF4A-A0D5769630FE}" srcOrd="2" destOrd="0" presId="urn:microsoft.com/office/officeart/2005/8/layout/orgChart1"/>
+    <dgm:cxn modelId="{D91D642A-8235-4243-9B00-DA743C2B56FC}" type="presParOf" srcId="{84E323A1-6102-4A55-A62D-A2999FDD6505}" destId="{829BEA59-8922-4FFF-8688-AB52343B810B}" srcOrd="8" destOrd="0" presId="urn:microsoft.com/office/officeart/2005/8/layout/orgChart1"/>
+    <dgm:cxn modelId="{E7049EC0-EDE6-48D2-BE95-EE60445C86CE}" type="presParOf" srcId="{84E323A1-6102-4A55-A62D-A2999FDD6505}" destId="{ADB6D868-8854-4319-A7B9-D42FF289DEC9}" srcOrd="9" destOrd="0" presId="urn:microsoft.com/office/officeart/2005/8/layout/orgChart1"/>
+    <dgm:cxn modelId="{28D21EF0-898E-48AE-8253-5C858E64E3CC}" type="presParOf" srcId="{ADB6D868-8854-4319-A7B9-D42FF289DEC9}" destId="{D8DC65B9-799B-4B66-8DDC-C3AFFC9CD7F5}" srcOrd="0" destOrd="0" presId="urn:microsoft.com/office/officeart/2005/8/layout/orgChart1"/>
+    <dgm:cxn modelId="{1D332615-8784-42D8-AD87-67042B6885D9}" type="presParOf" srcId="{D8DC65B9-799B-4B66-8DDC-C3AFFC9CD7F5}" destId="{C352A256-FEE4-41EA-9EAF-7BF84F74CD6D}" srcOrd="0" destOrd="0" presId="urn:microsoft.com/office/officeart/2005/8/layout/orgChart1"/>
+    <dgm:cxn modelId="{AE68E234-13BD-4ADF-80B5-E5DFD7636E24}" type="presParOf" srcId="{D8DC65B9-799B-4B66-8DDC-C3AFFC9CD7F5}" destId="{F6A5214C-F904-47E9-9F76-44968CCF48A8}" srcOrd="1" destOrd="0" presId="urn:microsoft.com/office/officeart/2005/8/layout/orgChart1"/>
+    <dgm:cxn modelId="{348A2B5E-03E8-4073-96D8-FC4AF7602DCB}" type="presParOf" srcId="{ADB6D868-8854-4319-A7B9-D42FF289DEC9}" destId="{97D02995-C199-4567-BAE5-9AD7278187CD}" srcOrd="1" destOrd="0" presId="urn:microsoft.com/office/officeart/2005/8/layout/orgChart1"/>
+    <dgm:cxn modelId="{0090A453-9D3E-44AB-8593-FA7EB12E9112}" type="presParOf" srcId="{ADB6D868-8854-4319-A7B9-D42FF289DEC9}" destId="{71E5F94A-8E1E-4BE4-83C5-15F875CB9844}" srcOrd="2" destOrd="0" presId="urn:microsoft.com/office/officeart/2005/8/layout/orgChart1"/>
+    <dgm:cxn modelId="{8058D8D6-2E1F-4057-B00F-0DC99FF31A5D}" type="presParOf" srcId="{84E323A1-6102-4A55-A62D-A2999FDD6505}" destId="{1ECC988F-67CD-47D2-81D9-798A4C56AFB2}" srcOrd="10" destOrd="0" presId="urn:microsoft.com/office/officeart/2005/8/layout/orgChart1"/>
+    <dgm:cxn modelId="{BD25E38C-4277-463B-A75C-7975F1CD5794}" type="presParOf" srcId="{84E323A1-6102-4A55-A62D-A2999FDD6505}" destId="{CBFCCBEA-7E77-43F2-AE67-866F517E3721}" srcOrd="11" destOrd="0" presId="urn:microsoft.com/office/officeart/2005/8/layout/orgChart1"/>
+    <dgm:cxn modelId="{BB094643-326D-4661-AD49-95CE8A661E51}" type="presParOf" srcId="{CBFCCBEA-7E77-43F2-AE67-866F517E3721}" destId="{9D3DDDC5-074C-4370-B4DA-4E173149AF60}" srcOrd="0" destOrd="0" presId="urn:microsoft.com/office/officeart/2005/8/layout/orgChart1"/>
+    <dgm:cxn modelId="{E87E43E0-64EA-4056-AEFB-8ABD4FB7902B}" type="presParOf" srcId="{9D3DDDC5-074C-4370-B4DA-4E173149AF60}" destId="{77496C74-CCEF-41FA-A8AE-3275DF89F646}" srcOrd="0" destOrd="0" presId="urn:microsoft.com/office/officeart/2005/8/layout/orgChart1"/>
+    <dgm:cxn modelId="{26C34127-97E9-49C6-9D01-70AC5E32362D}" type="presParOf" srcId="{9D3DDDC5-074C-4370-B4DA-4E173149AF60}" destId="{BDB575C6-2762-4D80-9CD5-A478DA5C12FC}" srcOrd="1" destOrd="0" presId="urn:microsoft.com/office/officeart/2005/8/layout/orgChart1"/>
+    <dgm:cxn modelId="{E851E36C-379F-4EE0-80C5-92551BA2E66C}" type="presParOf" srcId="{CBFCCBEA-7E77-43F2-AE67-866F517E3721}" destId="{D7D9E650-E262-48B3-BEAB-61AA29EC3762}" srcOrd="1" destOrd="0" presId="urn:microsoft.com/office/officeart/2005/8/layout/orgChart1"/>
+    <dgm:cxn modelId="{47492FDD-726B-4135-936B-3C7705154CF6}" type="presParOf" srcId="{CBFCCBEA-7E77-43F2-AE67-866F517E3721}" destId="{BD9FAAE4-D794-47F8-9E2A-C88CFF03203F}" srcOrd="2" destOrd="0" presId="urn:microsoft.com/office/officeart/2005/8/layout/orgChart1"/>
+    <dgm:cxn modelId="{A08BFBEC-AAA3-4EDA-A4E8-006CB8801E15}" type="presParOf" srcId="{8D3FBCBC-B1EA-43D6-AE16-B92F54C265C5}" destId="{B6CCAF93-A380-4D21-8DF4-9E51ABE0B3F5}" srcOrd="2" destOrd="0" presId="urn:microsoft.com/office/officeart/2005/8/layout/orgChart1"/>
+    <dgm:cxn modelId="{7D81FCA1-4D8B-4B91-B5F8-6DFAAA1BF3E0}" type="presParOf" srcId="{FEDF8BF6-0D07-468C-8608-44450223B6FA}" destId="{B92859A7-A959-4389-8AC7-510A09F0CA6E}" srcOrd="2" destOrd="0" presId="urn:microsoft.com/office/officeart/2005/8/layout/orgChart1"/>
   </dgm:cxnLst>
   <dgm:bg/>
   <dgm:whole/>
@@ -26868,7 +27117,7 @@
 </file>
 
 <file path=customXml/itemProps1.xml><?xml version="1.0" encoding="utf-8"?>
-<ds:datastoreItem xmlns:ds="http://schemas.openxmlformats.org/officeDocument/2006/customXml" ds:itemID="{08C83AC5-BAC2-4621-909D-9DB9C0C469F6}">
+<ds:datastoreItem xmlns:ds="http://schemas.openxmlformats.org/officeDocument/2006/customXml" ds:itemID="{118277E7-45F2-4786-9369-A44CC7055907}">
   <ds:schemaRefs>
     <ds:schemaRef ds:uri="http://schemas.openxmlformats.org/officeDocument/2006/bibliography"/>
   </ds:schemaRefs>

</xml_diff>

<commit_message>
completed the production deployment profile for www.trytwostep.com, including ssl certificates
</commit_message>
<xml_diff>
--- a/documents/Engineering Guide.docx
+++ b/documents/Engineering Guide.docx
@@ -68,110 +68,63 @@
           <w:r>
             <w:fldChar w:fldCharType="separate"/>
           </w:r>
-          <w:bookmarkStart w:id="0" w:name="_GoBack"/>
-          <w:bookmarkEnd w:id="0"/>
-          <w:r>
-            <w:rPr>
-              <w:rStyle w:val="Hyperlink"/>
-              <w:noProof/>
-            </w:rPr>
-            <w:fldChar w:fldCharType="begin"/>
-          </w:r>
-          <w:r>
-            <w:rPr>
-              <w:rStyle w:val="Hyperlink"/>
-              <w:noProof/>
-            </w:rPr>
-            <w:instrText xml:space="preserve"> </w:instrText>
-          </w:r>
-          <w:r>
-            <w:rPr>
-              <w:noProof/>
-            </w:rPr>
-            <w:instrText>HYPERLINK \l "_Toc334356289"</w:instrText>
-          </w:r>
-          <w:r>
-            <w:rPr>
-              <w:rStyle w:val="Hyperlink"/>
-              <w:noProof/>
-            </w:rPr>
-            <w:instrText xml:space="preserve"> </w:instrText>
-          </w:r>
-          <w:r>
-            <w:rPr>
-              <w:rStyle w:val="Hyperlink"/>
-              <w:noProof/>
-            </w:rPr>
-          </w:r>
-          <w:r>
-            <w:rPr>
-              <w:rStyle w:val="Hyperlink"/>
-              <w:noProof/>
-            </w:rPr>
-            <w:fldChar w:fldCharType="separate"/>
-          </w:r>
-          <w:r>
-            <w:rPr>
-              <w:rStyle w:val="Hyperlink"/>
-              <w:noProof/>
-            </w:rPr>
-            <w:t>Source Control</w:t>
-          </w:r>
-          <w:r>
-            <w:rPr>
-              <w:noProof/>
-              <w:webHidden/>
-            </w:rPr>
-            <w:tab/>
-          </w:r>
-          <w:r>
-            <w:rPr>
-              <w:noProof/>
-              <w:webHidden/>
-            </w:rPr>
-            <w:fldChar w:fldCharType="begin"/>
-          </w:r>
-          <w:r>
-            <w:rPr>
-              <w:noProof/>
-              <w:webHidden/>
-            </w:rPr>
-            <w:instrText xml:space="preserve"> PAGEREF _Toc334356289 \h </w:instrText>
-          </w:r>
-          <w:r>
-            <w:rPr>
-              <w:noProof/>
-              <w:webHidden/>
-            </w:rPr>
-          </w:r>
-          <w:r>
-            <w:rPr>
-              <w:noProof/>
-              <w:webHidden/>
-            </w:rPr>
-            <w:fldChar w:fldCharType="separate"/>
-          </w:r>
-          <w:r>
-            <w:rPr>
-              <w:noProof/>
-              <w:webHidden/>
-            </w:rPr>
-            <w:t>2</w:t>
-          </w:r>
-          <w:r>
-            <w:rPr>
-              <w:noProof/>
-              <w:webHidden/>
-            </w:rPr>
-            <w:fldChar w:fldCharType="end"/>
-          </w:r>
-          <w:r>
-            <w:rPr>
-              <w:rStyle w:val="Hyperlink"/>
-              <w:noProof/>
-            </w:rPr>
-            <w:fldChar w:fldCharType="end"/>
-          </w:r>
+          <w:hyperlink w:anchor="_Toc334356289" w:history="1">
+            <w:r>
+              <w:rPr>
+                <w:rStyle w:val="Hyperlink"/>
+                <w:noProof/>
+              </w:rPr>
+              <w:t>Source Control</w:t>
+            </w:r>
+            <w:r>
+              <w:rPr>
+                <w:noProof/>
+                <w:webHidden/>
+              </w:rPr>
+              <w:tab/>
+            </w:r>
+            <w:r>
+              <w:rPr>
+                <w:noProof/>
+                <w:webHidden/>
+              </w:rPr>
+              <w:fldChar w:fldCharType="begin"/>
+            </w:r>
+            <w:r>
+              <w:rPr>
+                <w:noProof/>
+                <w:webHidden/>
+              </w:rPr>
+              <w:instrText xml:space="preserve"> PAGEREF _Toc334356289 \h </w:instrText>
+            </w:r>
+            <w:r>
+              <w:rPr>
+                <w:noProof/>
+                <w:webHidden/>
+              </w:rPr>
+            </w:r>
+            <w:r>
+              <w:rPr>
+                <w:noProof/>
+                <w:webHidden/>
+              </w:rPr>
+              <w:fldChar w:fldCharType="separate"/>
+            </w:r>
+            <w:r>
+              <w:rPr>
+                <w:noProof/>
+                <w:webHidden/>
+              </w:rPr>
+              <w:t>2</w:t>
+            </w:r>
+            <w:r>
+              <w:rPr>
+                <w:noProof/>
+                <w:webHidden/>
+              </w:rPr>
+              <w:fldChar w:fldCharType="end"/>
+            </w:r>
+          </w:hyperlink>
         </w:p>
         <w:p>
           <w:pPr>
@@ -2780,21 +2733,21 @@
       <w:pPr>
         <w:pStyle w:val="Heading1"/>
       </w:pPr>
-      <w:bookmarkStart w:id="1" w:name="_Toc334356289"/>
+      <w:bookmarkStart w:id="0" w:name="_Toc334356289"/>
       <w:r>
         <w:t>Source Control</w:t>
       </w:r>
-      <w:bookmarkEnd w:id="1"/>
+      <w:bookmarkEnd w:id="0"/>
     </w:p>
     <w:p>
       <w:pPr>
         <w:pStyle w:val="Heading2"/>
       </w:pPr>
-      <w:bookmarkStart w:id="2" w:name="_Toc334356290"/>
+      <w:bookmarkStart w:id="1" w:name="_Toc334356290"/>
       <w:r>
         <w:t>Repositories</w:t>
       </w:r>
-      <w:bookmarkEnd w:id="2"/>
+      <w:bookmarkEnd w:id="1"/>
     </w:p>
     <w:p>
       <w:pPr>
@@ -2882,14 +2835,14 @@
       <w:pPr>
         <w:pStyle w:val="Heading2"/>
       </w:pPr>
-      <w:bookmarkStart w:id="3" w:name="_Toc334356291"/>
+      <w:bookmarkStart w:id="2" w:name="_Toc334356291"/>
       <w:r>
         <w:t>D</w:t>
       </w:r>
       <w:r>
         <w:t>ocumentation</w:t>
       </w:r>
-      <w:bookmarkEnd w:id="3"/>
+      <w:bookmarkEnd w:id="2"/>
     </w:p>
     <w:p>
       <w:r>
@@ -2985,11 +2938,11 @@
       <w:pPr>
         <w:pStyle w:val="Heading3"/>
       </w:pPr>
-      <w:bookmarkStart w:id="4" w:name="_Toc334356292"/>
+      <w:bookmarkStart w:id="3" w:name="_Toc334356292"/>
       <w:r>
         <w:t>Structure</w:t>
       </w:r>
-      <w:bookmarkEnd w:id="4"/>
+      <w:bookmarkEnd w:id="3"/>
     </w:p>
     <w:p>
       <w:r>
@@ -3155,7 +3108,7 @@
       <w:pPr>
         <w:pStyle w:val="Heading2"/>
       </w:pPr>
-      <w:bookmarkStart w:id="5" w:name="_Toc334356293"/>
+      <w:bookmarkStart w:id="4" w:name="_Toc334356293"/>
       <w:r>
         <w:lastRenderedPageBreak/>
         <w:t>Source</w:t>
@@ -3163,7 +3116,7 @@
       <w:r>
         <w:t xml:space="preserve"> Code</w:t>
       </w:r>
-      <w:bookmarkEnd w:id="5"/>
+      <w:bookmarkEnd w:id="4"/>
     </w:p>
     <w:p>
       <w:r>
@@ -3263,11 +3216,11 @@
       <w:pPr>
         <w:pStyle w:val="Heading3"/>
       </w:pPr>
-      <w:bookmarkStart w:id="6" w:name="_Toc334356294"/>
+      <w:bookmarkStart w:id="5" w:name="_Toc334356294"/>
       <w:r>
         <w:t>Structure</w:t>
       </w:r>
-      <w:bookmarkEnd w:id="6"/>
+      <w:bookmarkEnd w:id="5"/>
     </w:p>
     <w:p>
       <w:r>
@@ -3580,12 +3533,12 @@
       <w:pPr>
         <w:pStyle w:val="Heading2"/>
       </w:pPr>
-      <w:bookmarkStart w:id="7" w:name="_Toc334356295"/>
+      <w:bookmarkStart w:id="6" w:name="_Toc334356295"/>
       <w:r>
         <w:lastRenderedPageBreak/>
         <w:t>Enlisting and Making Changes</w:t>
       </w:r>
-      <w:bookmarkEnd w:id="7"/>
+      <w:bookmarkEnd w:id="6"/>
     </w:p>
     <w:p>
       <w:r>
@@ -3941,14 +3894,14 @@
           <w:b/>
         </w:rPr>
       </w:pPr>
-      <w:bookmarkStart w:id="8" w:name="_Toc334356296"/>
+      <w:bookmarkStart w:id="7" w:name="_Toc334356296"/>
       <w:r>
         <w:rPr>
           <w:b/>
         </w:rPr>
         <w:t>Naming Conventions</w:t>
       </w:r>
-      <w:bookmarkEnd w:id="8"/>
+      <w:bookmarkEnd w:id="7"/>
     </w:p>
     <w:p>
       <w:r>
@@ -4137,11 +4090,11 @@
       <w:pPr>
         <w:pStyle w:val="Heading2"/>
       </w:pPr>
-      <w:bookmarkStart w:id="9" w:name="_Toc334356297"/>
+      <w:bookmarkStart w:id="8" w:name="_Toc334356297"/>
       <w:r>
         <w:t>Branching</w:t>
       </w:r>
-      <w:bookmarkEnd w:id="9"/>
+      <w:bookmarkEnd w:id="8"/>
     </w:p>
     <w:p>
       <w:r>
@@ -4152,11 +4105,11 @@
       <w:pPr>
         <w:pStyle w:val="Heading3"/>
       </w:pPr>
-      <w:bookmarkStart w:id="10" w:name="_Toc334356298"/>
+      <w:bookmarkStart w:id="9" w:name="_Toc334356298"/>
       <w:r>
         <w:t>Commands</w:t>
       </w:r>
-      <w:bookmarkEnd w:id="10"/>
+      <w:bookmarkEnd w:id="9"/>
     </w:p>
     <w:p>
       <w:r>
@@ -4500,11 +4453,11 @@
       <w:pPr>
         <w:pStyle w:val="Heading3"/>
       </w:pPr>
-      <w:bookmarkStart w:id="11" w:name="_Toc334356299"/>
+      <w:bookmarkStart w:id="10" w:name="_Toc334356299"/>
       <w:r>
         <w:t>Conventions</w:t>
       </w:r>
-      <w:bookmarkEnd w:id="11"/>
+      <w:bookmarkEnd w:id="10"/>
     </w:p>
     <w:p>
       <w:r>
@@ -5013,32 +4966,32 @@
       <w:pPr>
         <w:pStyle w:val="Heading1"/>
       </w:pPr>
-      <w:bookmarkStart w:id="12" w:name="_Toc334356300"/>
+      <w:bookmarkStart w:id="11" w:name="_Toc334356300"/>
       <w:r>
         <w:lastRenderedPageBreak/>
         <w:t>Build Environment</w:t>
       </w:r>
-      <w:bookmarkEnd w:id="12"/>
+      <w:bookmarkEnd w:id="11"/>
     </w:p>
     <w:p>
       <w:pPr>
         <w:pStyle w:val="Heading1"/>
       </w:pPr>
-      <w:bookmarkStart w:id="13" w:name="_Toc334356301"/>
+      <w:bookmarkStart w:id="12" w:name="_Toc334356301"/>
       <w:r>
         <w:t>Build</w:t>
       </w:r>
-      <w:bookmarkEnd w:id="13"/>
+      <w:bookmarkEnd w:id="12"/>
     </w:p>
     <w:p>
       <w:pPr>
         <w:pStyle w:val="Heading2"/>
       </w:pPr>
-      <w:bookmarkStart w:id="14" w:name="_Toc334356302"/>
+      <w:bookmarkStart w:id="13" w:name="_Toc334356302"/>
       <w:r>
         <w:t>Windows</w:t>
       </w:r>
-      <w:bookmarkEnd w:id="14"/>
+      <w:bookmarkEnd w:id="13"/>
     </w:p>
     <w:p>
       <w:pPr>
@@ -5075,11 +5028,11 @@
       <w:pPr>
         <w:pStyle w:val="Heading3"/>
       </w:pPr>
-      <w:bookmarkStart w:id="15" w:name="_Toc334356303"/>
+      <w:bookmarkStart w:id="14" w:name="_Toc334356303"/>
       <w:r>
         <w:t>Azure Project</w:t>
       </w:r>
-      <w:bookmarkEnd w:id="15"/>
+      <w:bookmarkEnd w:id="14"/>
     </w:p>
     <w:p>
       <w:pPr>
@@ -5121,12 +5074,12 @@
       <w:pPr>
         <w:pStyle w:val="Heading2"/>
       </w:pPr>
-      <w:bookmarkStart w:id="16" w:name="_Toc334356304"/>
+      <w:bookmarkStart w:id="15" w:name="_Toc334356304"/>
       <w:proofErr w:type="spellStart"/>
       <w:r>
         <w:t>iOS</w:t>
       </w:r>
-      <w:bookmarkEnd w:id="16"/>
+      <w:bookmarkEnd w:id="15"/>
       <w:proofErr w:type="spellEnd"/>
     </w:p>
     <w:p>
@@ -5208,34 +5161,34 @@
       <w:pPr>
         <w:pStyle w:val="Heading1"/>
       </w:pPr>
-      <w:bookmarkStart w:id="17" w:name="_Toc334356305"/>
+      <w:bookmarkStart w:id="16" w:name="_Toc334356305"/>
       <w:r>
         <w:lastRenderedPageBreak/>
         <w:t>Coding Conventions</w:t>
       </w:r>
-      <w:bookmarkEnd w:id="17"/>
+      <w:bookmarkEnd w:id="16"/>
     </w:p>
     <w:p>
       <w:pPr>
         <w:pStyle w:val="Heading2"/>
       </w:pPr>
-      <w:bookmarkStart w:id="18" w:name="_Toc334356306"/>
+      <w:bookmarkStart w:id="17" w:name="_Toc334356306"/>
       <w:proofErr w:type="spellStart"/>
       <w:r>
         <w:t>CSharp</w:t>
       </w:r>
-      <w:bookmarkEnd w:id="18"/>
+      <w:bookmarkEnd w:id="17"/>
       <w:proofErr w:type="spellEnd"/>
     </w:p>
     <w:p>
       <w:pPr>
         <w:pStyle w:val="Heading3"/>
       </w:pPr>
-      <w:bookmarkStart w:id="19" w:name="_Toc334356307"/>
+      <w:bookmarkStart w:id="18" w:name="_Toc334356307"/>
       <w:r>
         <w:t>Namespace Declarations</w:t>
       </w:r>
-      <w:bookmarkEnd w:id="19"/>
+      <w:bookmarkEnd w:id="18"/>
     </w:p>
     <w:p>
       <w:r>
@@ -5274,11 +5227,11 @@
       <w:pPr>
         <w:pStyle w:val="Heading3"/>
       </w:pPr>
-      <w:bookmarkStart w:id="20" w:name="_Toc334356308"/>
+      <w:bookmarkStart w:id="19" w:name="_Toc334356308"/>
       <w:r>
         <w:t>Using Statements</w:t>
       </w:r>
-      <w:bookmarkEnd w:id="20"/>
+      <w:bookmarkEnd w:id="19"/>
     </w:p>
     <w:p>
       <w:r>
@@ -5689,17 +5642,17 @@
       <w:pPr>
         <w:pStyle w:val="Heading2"/>
       </w:pPr>
-      <w:bookmarkStart w:id="21" w:name="_Toc334356309"/>
+      <w:bookmarkStart w:id="20" w:name="_Toc334356309"/>
       <w:r>
         <w:t>JavaScript</w:t>
       </w:r>
-      <w:bookmarkEnd w:id="21"/>
+      <w:bookmarkEnd w:id="20"/>
     </w:p>
     <w:p>
       <w:pPr>
         <w:pStyle w:val="Heading2"/>
       </w:pPr>
-      <w:bookmarkStart w:id="22" w:name="_Toc334356310"/>
+      <w:bookmarkStart w:id="21" w:name="_Toc334356310"/>
       <w:r>
         <w:t>T-</w:t>
       </w:r>
@@ -5707,7 +5660,7 @@
       <w:r>
         <w:t>Sql</w:t>
       </w:r>
-      <w:bookmarkEnd w:id="22"/>
+      <w:bookmarkEnd w:id="21"/>
       <w:proofErr w:type="spellEnd"/>
     </w:p>
     <w:p>
@@ -5727,18 +5680,18 @@
       <w:pPr>
         <w:pStyle w:val="Heading1"/>
       </w:pPr>
-      <w:bookmarkStart w:id="23" w:name="_Toc334356311"/>
+      <w:bookmarkStart w:id="22" w:name="_Toc334356311"/>
       <w:r>
         <w:lastRenderedPageBreak/>
         <w:t>Debugging</w:t>
       </w:r>
-      <w:bookmarkEnd w:id="23"/>
+      <w:bookmarkEnd w:id="22"/>
     </w:p>
     <w:p>
       <w:pPr>
         <w:pStyle w:val="Heading2"/>
       </w:pPr>
-      <w:bookmarkStart w:id="24" w:name="_Toc334356312"/>
+      <w:bookmarkStart w:id="23" w:name="_Toc334356312"/>
       <w:proofErr w:type="spellStart"/>
       <w:r>
         <w:t>WinPhone</w:t>
@@ -5747,7 +5700,7 @@
       <w:r>
         <w:t xml:space="preserve"> Client</w:t>
       </w:r>
-      <w:bookmarkEnd w:id="24"/>
+      <w:bookmarkEnd w:id="23"/>
     </w:p>
     <w:p>
       <w:r>
@@ -5842,22 +5795,22 @@
       <w:pPr>
         <w:pStyle w:val="Heading1"/>
       </w:pPr>
-      <w:bookmarkStart w:id="25" w:name="_Toc334356313"/>
+      <w:bookmarkStart w:id="24" w:name="_Toc334356313"/>
       <w:r>
         <w:lastRenderedPageBreak/>
         <w:t>Deployment</w:t>
       </w:r>
-      <w:bookmarkEnd w:id="25"/>
+      <w:bookmarkEnd w:id="24"/>
     </w:p>
     <w:p>
       <w:pPr>
         <w:pStyle w:val="Heading2"/>
       </w:pPr>
-      <w:bookmarkStart w:id="26" w:name="_Toc334356314"/>
+      <w:bookmarkStart w:id="25" w:name="_Toc334356314"/>
       <w:r>
         <w:t>Domain Management</w:t>
       </w:r>
-      <w:bookmarkEnd w:id="26"/>
+      <w:bookmarkEnd w:id="25"/>
     </w:p>
     <w:p>
       <w:r>
@@ -5903,11 +5856,11 @@
       <w:pPr>
         <w:pStyle w:val="Heading2"/>
       </w:pPr>
-      <w:bookmarkStart w:id="27" w:name="_Toc334356315"/>
+      <w:bookmarkStart w:id="26" w:name="_Toc334356315"/>
       <w:r>
         <w:t>Azure Accounts</w:t>
       </w:r>
-      <w:bookmarkEnd w:id="27"/>
+      <w:bookmarkEnd w:id="26"/>
     </w:p>
     <w:p>
       <w:proofErr w:type="spellStart"/>
@@ -6029,11 +5982,11 @@
       <w:pPr>
         <w:pStyle w:val="Heading2"/>
       </w:pPr>
-      <w:bookmarkStart w:id="28" w:name="_Toc334356316"/>
+      <w:bookmarkStart w:id="27" w:name="_Toc334356316"/>
       <w:r>
         <w:t>Deployment Conventions</w:t>
       </w:r>
-      <w:bookmarkEnd w:id="28"/>
+      <w:bookmarkEnd w:id="27"/>
     </w:p>
     <w:p>
       <w:r>
@@ -6179,21 +6132,21 @@
       <w:pPr>
         <w:pStyle w:val="Heading2"/>
       </w:pPr>
-      <w:bookmarkStart w:id="29" w:name="_Toc334356317"/>
+      <w:bookmarkStart w:id="28" w:name="_Toc334356317"/>
       <w:r>
         <w:t>SQL Azure</w:t>
       </w:r>
-      <w:bookmarkEnd w:id="29"/>
+      <w:bookmarkEnd w:id="28"/>
     </w:p>
     <w:p>
       <w:pPr>
         <w:pStyle w:val="Heading3"/>
       </w:pPr>
-      <w:bookmarkStart w:id="30" w:name="_Toc334356318"/>
+      <w:bookmarkStart w:id="29" w:name="_Toc334356318"/>
       <w:r>
         <w:t>DAC</w:t>
       </w:r>
-      <w:bookmarkEnd w:id="30"/>
+      <w:bookmarkEnd w:id="29"/>
     </w:p>
     <w:p>
       <w:r>
@@ -6265,11 +6218,11 @@
       <w:pPr>
         <w:pStyle w:val="Heading3"/>
       </w:pPr>
-      <w:bookmarkStart w:id="31" w:name="_Toc334356319"/>
+      <w:bookmarkStart w:id="30" w:name="_Toc334356319"/>
       <w:r>
         <w:t>Backup</w:t>
       </w:r>
-      <w:bookmarkEnd w:id="31"/>
+      <w:bookmarkEnd w:id="30"/>
     </w:p>
     <w:p>
       <w:r>
@@ -6391,11 +6344,11 @@
       <w:pPr>
         <w:pStyle w:val="Heading3"/>
       </w:pPr>
-      <w:bookmarkStart w:id="32" w:name="_Toc334356320"/>
+      <w:bookmarkStart w:id="31" w:name="_Toc334356320"/>
       <w:r>
         <w:t>Generating Data Script</w:t>
       </w:r>
-      <w:bookmarkEnd w:id="32"/>
+      <w:bookmarkEnd w:id="31"/>
     </w:p>
     <w:p>
       <w:r>
@@ -6677,11 +6630,11 @@
       <w:pPr>
         <w:pStyle w:val="Heading3"/>
       </w:pPr>
-      <w:bookmarkStart w:id="33" w:name="_Toc334356321"/>
+      <w:bookmarkStart w:id="32" w:name="_Toc334356321"/>
       <w:r>
         <w:t>Rename</w:t>
       </w:r>
-      <w:bookmarkEnd w:id="33"/>
+      <w:bookmarkEnd w:id="32"/>
     </w:p>
     <w:p>
       <w:r>
@@ -6752,7 +6705,7 @@
       <w:pPr>
         <w:pStyle w:val="Heading2"/>
       </w:pPr>
-      <w:bookmarkStart w:id="34" w:name="_Toc334356322"/>
+      <w:bookmarkStart w:id="33" w:name="_Toc334356322"/>
       <w:proofErr w:type="spellStart"/>
       <w:r>
         <w:t>dotnet</w:t>
@@ -6761,7 +6714,7 @@
       <w:r>
         <w:t>-Host</w:t>
       </w:r>
-      <w:bookmarkEnd w:id="34"/>
+      <w:bookmarkEnd w:id="33"/>
     </w:p>
     <w:p>
       <w:proofErr w:type="spellStart"/>
@@ -6924,7 +6877,7 @@
       <w:pPr>
         <w:pStyle w:val="Heading2"/>
       </w:pPr>
-      <w:bookmarkStart w:id="35" w:name="_Toc334356323"/>
+      <w:bookmarkStart w:id="34" w:name="_Toc334356323"/>
       <w:proofErr w:type="spellStart"/>
       <w:r>
         <w:t>iOS</w:t>
@@ -6933,7 +6886,7 @@
       <w:r>
         <w:t xml:space="preserve"> Device</w:t>
       </w:r>
-      <w:bookmarkEnd w:id="35"/>
+      <w:bookmarkEnd w:id="34"/>
     </w:p>
     <w:p>
       <w:r>
@@ -7157,11 +7110,11 @@
       <w:pPr>
         <w:pStyle w:val="Heading2"/>
       </w:pPr>
-      <w:bookmarkStart w:id="36" w:name="_Toc334356324"/>
+      <w:bookmarkStart w:id="35" w:name="_Toc334356324"/>
       <w:r>
         <w:t>Google API account</w:t>
       </w:r>
-      <w:bookmarkEnd w:id="36"/>
+      <w:bookmarkEnd w:id="35"/>
     </w:p>
     <w:p>
       <w:r>
@@ -7173,10 +7126,7 @@
       </w:r>
       <w:proofErr w:type="spellEnd"/>
       <w:r>
-        <w:t xml:space="preserve"> </w:t>
-      </w:r>
-      <w:r>
-        <w:t xml:space="preserve">Google API account, go to </w:t>
+        <w:t xml:space="preserve"> Google API account, go to </w:t>
       </w:r>
       <w:hyperlink r:id="rId37" w:history="1">
         <w:r>
@@ -7203,13 +7153,7 @@
       </w:r>
       <w:proofErr w:type="spellEnd"/>
       <w:r>
-        <w:t xml:space="preserve"> </w:t>
-      </w:r>
-      <w:r>
-        <w:t xml:space="preserve">Google </w:t>
-      </w:r>
-      <w:r>
-        <w:t xml:space="preserve">API account administrator.  </w:t>
+        <w:t xml:space="preserve"> Google API account administrator.  </w:t>
       </w:r>
     </w:p>
     <w:p>
@@ -7232,11 +7176,11 @@
       <w:pPr>
         <w:pStyle w:val="Heading2"/>
       </w:pPr>
-      <w:bookmarkStart w:id="37" w:name="_Toc334356325"/>
+      <w:bookmarkStart w:id="36" w:name="_Toc334356325"/>
       <w:r>
         <w:t>Facebook API account</w:t>
       </w:r>
-      <w:bookmarkEnd w:id="37"/>
+      <w:bookmarkEnd w:id="36"/>
     </w:p>
     <w:p>
       <w:r>
@@ -7248,10 +7192,7 @@
       </w:r>
       <w:proofErr w:type="spellEnd"/>
       <w:r>
-        <w:t xml:space="preserve"> </w:t>
-      </w:r>
-      <w:r>
-        <w:t xml:space="preserve">Facebook API account, go to </w:t>
+        <w:t xml:space="preserve"> Facebook API account, go to </w:t>
       </w:r>
       <w:hyperlink r:id="rId39" w:history="1">
         <w:r>
@@ -7277,6 +7218,1075 @@
       <w:r>
         <w:t>To administer the app, go to the Apps link in the header and choose the appropriate app from the left navigation bar.</w:t>
       </w:r>
+    </w:p>
+    <w:p>
+      <w:pPr>
+        <w:pStyle w:val="Heading2"/>
+      </w:pPr>
+      <w:bookmarkStart w:id="37" w:name="_GoBack"/>
+      <w:r>
+        <w:t xml:space="preserve">Register.com </w:t>
+      </w:r>
+    </w:p>
+    <w:p>
+      <w:r>
+        <w:t xml:space="preserve">Register.com is the domain registrar for trytwostep.com domain.  They appeared to be </w:t>
+      </w:r>
+      <w:proofErr w:type="gramStart"/>
+      <w:r>
+        <w:t>both better</w:t>
+      </w:r>
+      <w:proofErr w:type="gramEnd"/>
+      <w:r>
+        <w:t xml:space="preserve">-known / more respected and cheaper than whois.com (which is a </w:t>
+      </w:r>
+      <w:proofErr w:type="spellStart"/>
+      <w:r>
+        <w:t>british</w:t>
+      </w:r>
+      <w:proofErr w:type="spellEnd"/>
+      <w:r>
+        <w:t xml:space="preserve"> company).  Our account information with register.com is the following: </w:t>
+      </w:r>
+    </w:p>
+    <w:p>
+      <w:pPr>
+        <w:pStyle w:val="ListParagraph"/>
+        <w:numPr>
+          <w:ilvl w:val="0"/>
+          <w:numId w:val="3"/>
+        </w:numPr>
+      </w:pPr>
+      <w:r>
+        <w:t xml:space="preserve">Username: </w:t>
+      </w:r>
+      <w:proofErr w:type="spellStart"/>
+      <w:r>
+        <w:t>ogazitt</w:t>
+      </w:r>
+      <w:proofErr w:type="spellEnd"/>
+    </w:p>
+    <w:p>
+      <w:pPr>
+        <w:pStyle w:val="ListParagraph"/>
+        <w:numPr>
+          <w:ilvl w:val="0"/>
+          <w:numId w:val="3"/>
+        </w:numPr>
+      </w:pPr>
+      <w:r>
+        <w:t xml:space="preserve">Email: </w:t>
+      </w:r>
+      <w:hyperlink r:id="rId40" w:history="1">
+        <w:r>
+          <w:rPr>
+            <w:rStyle w:val="Hyperlink"/>
+          </w:rPr>
+          <w:t>ogazitt@builtsteady.com</w:t>
+        </w:r>
+      </w:hyperlink>
+    </w:p>
+    <w:p>
+      <w:pPr>
+        <w:pStyle w:val="ListParagraph"/>
+        <w:numPr>
+          <w:ilvl w:val="0"/>
+          <w:numId w:val="3"/>
+        </w:numPr>
+      </w:pPr>
+      <w:r>
+        <w:t xml:space="preserve">Password: (well-known </w:t>
+      </w:r>
+      <w:proofErr w:type="spellStart"/>
+      <w:r>
+        <w:t>Builtsteady</w:t>
+      </w:r>
+      <w:proofErr w:type="spellEnd"/>
+      <w:r>
+        <w:t xml:space="preserve"> password)</w:t>
+      </w:r>
+    </w:p>
+    <w:p>
+      <w:r>
+        <w:t xml:space="preserve">In addition, </w:t>
+      </w:r>
+      <w:proofErr w:type="spellStart"/>
+      <w:r>
+        <w:t>trytwostep.com’s</w:t>
+      </w:r>
+      <w:proofErr w:type="spellEnd"/>
+      <w:r>
+        <w:t xml:space="preserve"> SSL certificate is issued by register.com.  See below for more details.</w:t>
+      </w:r>
+    </w:p>
+    <w:p/>
+    <w:p>
+      <w:pPr>
+        <w:pStyle w:val="Heading2"/>
+      </w:pPr>
+      <w:r>
+        <w:lastRenderedPageBreak/>
+        <w:t>Creating an SSL Cert</w:t>
+      </w:r>
+    </w:p>
+    <w:p>
+      <w:r>
+        <w:t xml:space="preserve">The </w:t>
+      </w:r>
+      <w:proofErr w:type="spellStart"/>
+      <w:r>
+        <w:t>TwoStep</w:t>
+      </w:r>
+      <w:proofErr w:type="spellEnd"/>
+      <w:r>
+        <w:t xml:space="preserve"> SSL certificate is created by register.com.  There are 5 files:</w:t>
+      </w:r>
+    </w:p>
+    <w:p>
+      <w:pPr>
+        <w:pStyle w:val="ListParagraph"/>
+        <w:numPr>
+          <w:ilvl w:val="0"/>
+          <w:numId w:val="3"/>
+        </w:numPr>
+      </w:pPr>
+      <w:r>
+        <w:t>certificate.crt – certificate for trytwostep.com, issued by Register.com CA</w:t>
+      </w:r>
+    </w:p>
+    <w:p>
+      <w:pPr>
+        <w:pStyle w:val="ListParagraph"/>
+        <w:numPr>
+          <w:ilvl w:val="0"/>
+          <w:numId w:val="3"/>
+        </w:numPr>
+      </w:pPr>
+      <w:r>
+        <w:t>Intermediary_Certificate_2.crt – Register.com CA SSL (issued by UTN-USERFirst-Hardware)</w:t>
+      </w:r>
+    </w:p>
+    <w:p>
+      <w:pPr>
+        <w:pStyle w:val="ListParagraph"/>
+        <w:numPr>
+          <w:ilvl w:val="0"/>
+          <w:numId w:val="3"/>
+        </w:numPr>
+      </w:pPr>
+      <w:r>
+        <w:t>Intermediary_Certificate_1.crt – UTN-</w:t>
+      </w:r>
+      <w:proofErr w:type="spellStart"/>
+      <w:r>
+        <w:t>USERFirst</w:t>
+      </w:r>
+      <w:proofErr w:type="spellEnd"/>
+      <w:r>
+        <w:t xml:space="preserve">-Hardware (issued by </w:t>
+      </w:r>
+      <w:proofErr w:type="spellStart"/>
+      <w:r>
+        <w:t>USERTrust</w:t>
+      </w:r>
+      <w:proofErr w:type="spellEnd"/>
+      <w:r>
+        <w:t>)</w:t>
+      </w:r>
+    </w:p>
+    <w:p>
+      <w:pPr>
+        <w:pStyle w:val="ListParagraph"/>
+        <w:numPr>
+          <w:ilvl w:val="0"/>
+          <w:numId w:val="3"/>
+        </w:numPr>
+      </w:pPr>
+      <w:r>
+        <w:t xml:space="preserve">Root_certificate.crt – root authority certificate </w:t>
+      </w:r>
+      <w:r>
+        <w:t>(</w:t>
+      </w:r>
+      <w:proofErr w:type="spellStart"/>
+      <w:r>
+        <w:t>AddTrust</w:t>
+      </w:r>
+      <w:proofErr w:type="spellEnd"/>
+      <w:r>
+        <w:t xml:space="preserve"> External CA Root</w:t>
+      </w:r>
+      <w:r>
+        <w:t xml:space="preserve"> – friendly name </w:t>
+      </w:r>
+      <w:proofErr w:type="spellStart"/>
+      <w:r>
+        <w:t>USERTrust</w:t>
+      </w:r>
+      <w:proofErr w:type="spellEnd"/>
+      <w:r>
+        <w:t>)</w:t>
+      </w:r>
+    </w:p>
+    <w:p>
+      <w:pPr>
+        <w:pStyle w:val="ListParagraph"/>
+        <w:numPr>
+          <w:ilvl w:val="0"/>
+          <w:numId w:val="3"/>
+        </w:numPr>
+      </w:pPr>
+      <w:proofErr w:type="spellStart"/>
+      <w:r>
+        <w:t>Privatekey.key</w:t>
+      </w:r>
+      <w:proofErr w:type="spellEnd"/>
+      <w:r>
+        <w:t xml:space="preserve"> – private key for certificate.crt</w:t>
+      </w:r>
+    </w:p>
+    <w:p>
+      <w:r>
+        <w:t>They are all checked into source/services/azure/</w:t>
+      </w:r>
+      <w:proofErr w:type="spellStart"/>
+      <w:r>
+        <w:t>twostepssl</w:t>
+      </w:r>
+      <w:proofErr w:type="spellEnd"/>
+      <w:r>
+        <w:t>.</w:t>
+      </w:r>
+    </w:p>
+    <w:p>
+      <w:r>
+        <w:t>Azure requires a .</w:t>
+      </w:r>
+      <w:proofErr w:type="spellStart"/>
+      <w:r>
+        <w:t>pfx</w:t>
+      </w:r>
+      <w:proofErr w:type="spellEnd"/>
+      <w:r>
+        <w:t xml:space="preserve"> file that is constructed from these 5 files.  It is checked into the same directory as well</w:t>
+      </w:r>
+      <w:r>
+        <w:t>, as www-</w:t>
+      </w:r>
+      <w:proofErr w:type="spellStart"/>
+      <w:r>
+        <w:t>trytwostep</w:t>
+      </w:r>
+      <w:proofErr w:type="spellEnd"/>
+      <w:r>
+        <w:t>-</w:t>
+      </w:r>
+      <w:proofErr w:type="spellStart"/>
+      <w:r>
+        <w:t>com.pfx</w:t>
+      </w:r>
+      <w:proofErr w:type="spellEnd"/>
+      <w:r>
+        <w:t>.  It is constructed using the following command:</w:t>
+      </w:r>
+    </w:p>
+    <w:p>
+      <w:pPr>
+        <w:jc w:val="left"/>
+        <w:rPr>
+          <w:rFonts w:ascii="Courier New" w:hAnsi="Courier New" w:cs="Courier New"/>
+          <w:sz w:val="18"/>
+        </w:rPr>
+      </w:pPr>
+      <w:r>
+        <w:tab/>
+      </w:r>
+      <w:proofErr w:type="spellStart"/>
+      <w:proofErr w:type="gramStart"/>
+      <w:r>
+        <w:rPr>
+          <w:rFonts w:ascii="Courier New" w:hAnsi="Courier New" w:cs="Courier New"/>
+          <w:sz w:val="18"/>
+        </w:rPr>
+        <w:t>openssl</w:t>
+      </w:r>
+      <w:proofErr w:type="spellEnd"/>
+      <w:proofErr w:type="gramEnd"/>
+      <w:r>
+        <w:rPr>
+          <w:rFonts w:ascii="Courier New" w:hAnsi="Courier New" w:cs="Courier New"/>
+          <w:sz w:val="18"/>
+        </w:rPr>
+        <w:t xml:space="preserve"> pkcs12 -export -out www-</w:t>
+      </w:r>
+      <w:proofErr w:type="spellStart"/>
+      <w:r>
+        <w:rPr>
+          <w:rFonts w:ascii="Courier New" w:hAnsi="Courier New" w:cs="Courier New"/>
+          <w:sz w:val="18"/>
+        </w:rPr>
+        <w:t>trytwostep</w:t>
+      </w:r>
+      <w:proofErr w:type="spellEnd"/>
+      <w:r>
+        <w:rPr>
+          <w:rFonts w:ascii="Courier New" w:hAnsi="Courier New" w:cs="Courier New"/>
+          <w:sz w:val="18"/>
+        </w:rPr>
+        <w:t>-</w:t>
+      </w:r>
+      <w:proofErr w:type="spellStart"/>
+      <w:r>
+        <w:rPr>
+          <w:rFonts w:ascii="Courier New" w:hAnsi="Courier New" w:cs="Courier New"/>
+          <w:sz w:val="18"/>
+        </w:rPr>
+        <w:t>com.pfx</w:t>
+      </w:r>
+      <w:proofErr w:type="spellEnd"/>
+      <w:r>
+        <w:rPr>
+          <w:rFonts w:ascii="Courier New" w:hAnsi="Courier New" w:cs="Courier New"/>
+          <w:sz w:val="18"/>
+        </w:rPr>
+        <w:t xml:space="preserve"> -</w:t>
+      </w:r>
+      <w:proofErr w:type="spellStart"/>
+      <w:r>
+        <w:rPr>
+          <w:rFonts w:ascii="Courier New" w:hAnsi="Courier New" w:cs="Courier New"/>
+          <w:sz w:val="18"/>
+        </w:rPr>
+        <w:t>inkey</w:t>
+      </w:r>
+      <w:proofErr w:type="spellEnd"/>
+      <w:r>
+        <w:rPr>
+          <w:rFonts w:ascii="Courier New" w:hAnsi="Courier New" w:cs="Courier New"/>
+          <w:sz w:val="18"/>
+        </w:rPr>
+        <w:t xml:space="preserve"> </w:t>
+      </w:r>
+      <w:proofErr w:type="spellStart"/>
+      <w:r>
+        <w:rPr>
+          <w:rFonts w:ascii="Courier New" w:hAnsi="Courier New" w:cs="Courier New"/>
+          <w:sz w:val="18"/>
+        </w:rPr>
+        <w:t>Pri</w:t>
+      </w:r>
+      <w:r>
+        <w:rPr>
+          <w:rFonts w:ascii="Courier New" w:hAnsi="Courier New" w:cs="Courier New"/>
+          <w:sz w:val="18"/>
+        </w:rPr>
+        <w:t>vatekey.key</w:t>
+      </w:r>
+      <w:proofErr w:type="spellEnd"/>
+      <w:r>
+        <w:rPr>
+          <w:rFonts w:ascii="Courier New" w:hAnsi="Courier New" w:cs="Courier New"/>
+          <w:sz w:val="18"/>
+        </w:rPr>
+        <w:t xml:space="preserve"> -in certificate.crt </w:t>
+      </w:r>
+      <w:r>
+        <w:rPr>
+          <w:rFonts w:ascii="Courier New" w:hAnsi="Courier New" w:cs="Courier New"/>
+          <w:sz w:val="18"/>
+        </w:rPr>
+        <w:t>-</w:t>
+      </w:r>
+      <w:proofErr w:type="spellStart"/>
+      <w:r>
+        <w:rPr>
+          <w:rFonts w:ascii="Courier New" w:hAnsi="Courier New" w:cs="Courier New"/>
+          <w:sz w:val="18"/>
+        </w:rPr>
+        <w:t>certfile</w:t>
+      </w:r>
+      <w:proofErr w:type="spellEnd"/>
+      <w:r>
+        <w:rPr>
+          <w:rFonts w:ascii="Courier New" w:hAnsi="Courier New" w:cs="Courier New"/>
+          <w:sz w:val="18"/>
+        </w:rPr>
+        <w:t xml:space="preserve"> Ro</w:t>
+      </w:r>
+      <w:r>
+        <w:rPr>
+          <w:rFonts w:ascii="Courier New" w:hAnsi="Courier New" w:cs="Courier New"/>
+          <w:sz w:val="18"/>
+        </w:rPr>
+        <w:t>ot_Certificate.crt -</w:t>
+      </w:r>
+      <w:proofErr w:type="spellStart"/>
+      <w:r>
+        <w:rPr>
+          <w:rFonts w:ascii="Courier New" w:hAnsi="Courier New" w:cs="Courier New"/>
+          <w:sz w:val="18"/>
+        </w:rPr>
+        <w:t>certfile</w:t>
+      </w:r>
+      <w:proofErr w:type="spellEnd"/>
+      <w:r>
+        <w:rPr>
+          <w:rFonts w:ascii="Courier New" w:hAnsi="Courier New" w:cs="Courier New"/>
+          <w:sz w:val="18"/>
+        </w:rPr>
+        <w:t xml:space="preserve"> Intermediary_Certificate_1.crt -</w:t>
+      </w:r>
+      <w:proofErr w:type="spellStart"/>
+      <w:r>
+        <w:rPr>
+          <w:rFonts w:ascii="Courier New" w:hAnsi="Courier New" w:cs="Courier New"/>
+          <w:sz w:val="18"/>
+        </w:rPr>
+        <w:t>certfile</w:t>
+      </w:r>
+      <w:proofErr w:type="spellEnd"/>
+      <w:r>
+        <w:rPr>
+          <w:rFonts w:ascii="Courier New" w:hAnsi="Courier New" w:cs="Courier New"/>
+          <w:sz w:val="18"/>
+        </w:rPr>
+        <w:t xml:space="preserve"> Intermediary_Certificate_2.crt</w:t>
+      </w:r>
+    </w:p>
+    <w:p>
+      <w:r>
+        <w:t>This command prompts for a password.  The www-</w:t>
+      </w:r>
+      <w:proofErr w:type="spellStart"/>
+      <w:r>
+        <w:t>trytwostep</w:t>
+      </w:r>
+      <w:proofErr w:type="spellEnd"/>
+      <w:r>
+        <w:t>-</w:t>
+      </w:r>
+      <w:proofErr w:type="spellStart"/>
+      <w:r>
+        <w:t>com.pfx</w:t>
+      </w:r>
+      <w:proofErr w:type="spellEnd"/>
+      <w:r>
+        <w:t xml:space="preserve"> that’s checked in uses the well-known </w:t>
+      </w:r>
+      <w:proofErr w:type="spellStart"/>
+      <w:r>
+        <w:t>BuiltSteady</w:t>
+      </w:r>
+      <w:proofErr w:type="spellEnd"/>
+      <w:r>
+        <w:t xml:space="preserve"> password.</w:t>
+      </w:r>
+    </w:p>
+    <w:p>
+      <w:r>
+        <w:t xml:space="preserve">** </w:t>
+      </w:r>
+      <w:proofErr w:type="spellStart"/>
+      <w:proofErr w:type="gramStart"/>
+      <w:r>
+        <w:t>openssl</w:t>
+      </w:r>
+      <w:proofErr w:type="spellEnd"/>
+      <w:proofErr w:type="gramEnd"/>
+      <w:r>
+        <w:t xml:space="preserve"> is an open-source tool for manipulating certificate files in various formats (PKCS12/PFX, PKCS7, CER, DER, CRT, PEM, </w:t>
+      </w:r>
+      <w:proofErr w:type="spellStart"/>
+      <w:r>
+        <w:t>etc</w:t>
+      </w:r>
+      <w:proofErr w:type="spellEnd"/>
+      <w:r>
+        <w:t xml:space="preserve">).  The Windows version can be downloaded </w:t>
+      </w:r>
+      <w:hyperlink r:id="rId41" w:history="1">
+        <w:r>
+          <w:rPr>
+            <w:rStyle w:val="Hyperlink"/>
+          </w:rPr>
+          <w:t>here</w:t>
+        </w:r>
+      </w:hyperlink>
+      <w:r>
+        <w:t>.</w:t>
+      </w:r>
+      <w:r>
+        <w:t xml:space="preserve">  Note that none of the native Windows tools (IIS manager, certificate management MMC plugin) or the ones that come in VS (</w:t>
+      </w:r>
+      <w:proofErr w:type="spellStart"/>
+      <w:r>
+        <w:t>makecert</w:t>
+      </w:r>
+      <w:proofErr w:type="spellEnd"/>
+      <w:r>
+        <w:t xml:space="preserve">, pvk2pfx, </w:t>
+      </w:r>
+      <w:proofErr w:type="spellStart"/>
+      <w:r>
+        <w:t>etc</w:t>
+      </w:r>
+      <w:proofErr w:type="spellEnd"/>
+      <w:r>
+        <w:t xml:space="preserve">) were able to deal with the </w:t>
+      </w:r>
+      <w:proofErr w:type="spellStart"/>
+      <w:r>
+        <w:t>Privatekey.key</w:t>
+      </w:r>
+      <w:proofErr w:type="spellEnd"/>
+      <w:r>
+        <w:t xml:space="preserve"> file that register.com created.</w:t>
+      </w:r>
+    </w:p>
+    <w:p>
+      <w:r>
+        <w:t>Once the file is generated, the certificate must be installed using the Azure portal’s certificate management facilities (under the appropriate hosted service).  Importing this .</w:t>
+      </w:r>
+      <w:proofErr w:type="spellStart"/>
+      <w:r>
+        <w:t>pfx</w:t>
+      </w:r>
+      <w:proofErr w:type="spellEnd"/>
+      <w:r>
+        <w:t xml:space="preserve"> file will cause two certificates to appear under the hosted service – the certificate for </w:t>
+      </w:r>
+      <w:hyperlink r:id="rId42" w:history="1">
+        <w:r>
+          <w:rPr>
+            <w:rStyle w:val="Hyperlink"/>
+          </w:rPr>
+          <w:t>www.trytwostep.com</w:t>
+        </w:r>
+      </w:hyperlink>
+      <w:r>
+        <w:t xml:space="preserve"> and the certificate for the Register.com CA.  The other two presumably are well-known Root Authority certificates (at any rate, the Azure portal does not include them).</w:t>
+      </w:r>
+    </w:p>
+    <w:p>
+      <w:r>
+        <w:t xml:space="preserve">Finally, the Certificates section of the </w:t>
+      </w:r>
+      <w:proofErr w:type="spellStart"/>
+      <w:r>
+        <w:t>ServiceConfiguration.cscfg</w:t>
+      </w:r>
+      <w:proofErr w:type="spellEnd"/>
+      <w:r>
+        <w:t xml:space="preserve"> must have the appropriate certificates registered:</w:t>
+      </w:r>
+    </w:p>
+    <w:p>
+      <w:pPr>
+        <w:autoSpaceDE w:val="0"/>
+        <w:autoSpaceDN w:val="0"/>
+        <w:adjustRightInd w:val="0"/>
+        <w:spacing w:after="0" w:line="240" w:lineRule="auto"/>
+        <w:jc w:val="left"/>
+        <w:rPr>
+          <w:rFonts w:ascii="Consolas" w:hAnsi="Consolas" w:cs="Consolas"/>
+          <w:sz w:val="19"/>
+          <w:szCs w:val="19"/>
+        </w:rPr>
+      </w:pPr>
+      <w:r>
+        <w:rPr>
+          <w:rFonts w:ascii="Consolas" w:hAnsi="Consolas" w:cs="Consolas"/>
+          <w:color w:val="0000FF"/>
+          <w:sz w:val="19"/>
+          <w:szCs w:val="19"/>
+        </w:rPr>
+        <w:t xml:space="preserve">    &lt;</w:t>
+      </w:r>
+      <w:r>
+        <w:rPr>
+          <w:rFonts w:ascii="Consolas" w:hAnsi="Consolas" w:cs="Consolas"/>
+          <w:color w:val="A31515"/>
+          <w:sz w:val="19"/>
+          <w:szCs w:val="19"/>
+        </w:rPr>
+        <w:t>Certificates</w:t>
+      </w:r>
+      <w:r>
+        <w:rPr>
+          <w:rFonts w:ascii="Consolas" w:hAnsi="Consolas" w:cs="Consolas"/>
+          <w:color w:val="0000FF"/>
+          <w:sz w:val="19"/>
+          <w:szCs w:val="19"/>
+        </w:rPr>
+        <w:t>&gt;</w:t>
+      </w:r>
+    </w:p>
+    <w:p>
+      <w:pPr>
+        <w:autoSpaceDE w:val="0"/>
+        <w:autoSpaceDN w:val="0"/>
+        <w:adjustRightInd w:val="0"/>
+        <w:spacing w:after="0" w:line="240" w:lineRule="auto"/>
+        <w:jc w:val="left"/>
+        <w:rPr>
+          <w:rFonts w:ascii="Consolas" w:hAnsi="Consolas" w:cs="Consolas"/>
+          <w:sz w:val="19"/>
+          <w:szCs w:val="19"/>
+        </w:rPr>
+      </w:pPr>
+      <w:r>
+        <w:rPr>
+          <w:rFonts w:ascii="Consolas" w:hAnsi="Consolas" w:cs="Consolas"/>
+          <w:color w:val="0000FF"/>
+          <w:sz w:val="19"/>
+          <w:szCs w:val="19"/>
+        </w:rPr>
+        <w:t xml:space="preserve">      &lt;</w:t>
+      </w:r>
+      <w:r>
+        <w:rPr>
+          <w:rFonts w:ascii="Consolas" w:hAnsi="Consolas" w:cs="Consolas"/>
+          <w:color w:val="A31515"/>
+          <w:sz w:val="19"/>
+          <w:szCs w:val="19"/>
+        </w:rPr>
+        <w:t>Certificate</w:t>
+      </w:r>
+      <w:r>
+        <w:rPr>
+          <w:rFonts w:ascii="Consolas" w:hAnsi="Consolas" w:cs="Consolas"/>
+          <w:color w:val="0000FF"/>
+          <w:sz w:val="19"/>
+          <w:szCs w:val="19"/>
+        </w:rPr>
+        <w:t xml:space="preserve"> </w:t>
+      </w:r>
+      <w:r>
+        <w:rPr>
+          <w:rFonts w:ascii="Consolas" w:hAnsi="Consolas" w:cs="Consolas"/>
+          <w:color w:val="FF0000"/>
+          <w:sz w:val="19"/>
+          <w:szCs w:val="19"/>
+        </w:rPr>
+        <w:t>name</w:t>
+      </w:r>
+      <w:r>
+        <w:rPr>
+          <w:rFonts w:ascii="Consolas" w:hAnsi="Consolas" w:cs="Consolas"/>
+          <w:color w:val="0000FF"/>
+          <w:sz w:val="19"/>
+          <w:szCs w:val="19"/>
+        </w:rPr>
+        <w:t>=</w:t>
+      </w:r>
+      <w:r>
+        <w:rPr>
+          <w:rFonts w:ascii="Consolas" w:hAnsi="Consolas" w:cs="Consolas"/>
+          <w:sz w:val="19"/>
+          <w:szCs w:val="19"/>
+        </w:rPr>
+        <w:t>"</w:t>
+      </w:r>
+      <w:proofErr w:type="spellStart"/>
+      <w:r>
+        <w:rPr>
+          <w:rFonts w:ascii="Consolas" w:hAnsi="Consolas" w:cs="Consolas"/>
+          <w:color w:val="0000FF"/>
+          <w:sz w:val="19"/>
+          <w:szCs w:val="19"/>
+        </w:rPr>
+        <w:t>TwoStepSSLCert</w:t>
+      </w:r>
+      <w:proofErr w:type="spellEnd"/>
+      <w:r>
+        <w:rPr>
+          <w:rFonts w:ascii="Consolas" w:hAnsi="Consolas" w:cs="Consolas"/>
+          <w:sz w:val="19"/>
+          <w:szCs w:val="19"/>
+        </w:rPr>
+        <w:t>"</w:t>
+      </w:r>
+      <w:r>
+        <w:rPr>
+          <w:rFonts w:ascii="Consolas" w:hAnsi="Consolas" w:cs="Consolas"/>
+          <w:color w:val="0000FF"/>
+          <w:sz w:val="19"/>
+          <w:szCs w:val="19"/>
+        </w:rPr>
+        <w:t xml:space="preserve"> </w:t>
+      </w:r>
+      <w:r>
+        <w:rPr>
+          <w:rFonts w:ascii="Consolas" w:hAnsi="Consolas" w:cs="Consolas"/>
+          <w:color w:val="FF0000"/>
+          <w:sz w:val="19"/>
+          <w:szCs w:val="19"/>
+        </w:rPr>
+        <w:t>thumbprint</w:t>
+      </w:r>
+      <w:r>
+        <w:rPr>
+          <w:rFonts w:ascii="Consolas" w:hAnsi="Consolas" w:cs="Consolas"/>
+          <w:color w:val="0000FF"/>
+          <w:sz w:val="19"/>
+          <w:szCs w:val="19"/>
+        </w:rPr>
+        <w:t>=</w:t>
+      </w:r>
+      <w:r>
+        <w:rPr>
+          <w:rFonts w:ascii="Consolas" w:hAnsi="Consolas" w:cs="Consolas"/>
+          <w:sz w:val="19"/>
+          <w:szCs w:val="19"/>
+        </w:rPr>
+        <w:t>"</w:t>
+      </w:r>
+      <w:r>
+        <w:rPr>
+          <w:rFonts w:ascii="Consolas" w:hAnsi="Consolas" w:cs="Consolas"/>
+          <w:color w:val="0000FF"/>
+          <w:sz w:val="19"/>
+          <w:szCs w:val="19"/>
+        </w:rPr>
+        <w:t>19CB09EF60E3640401B2999073F5DE5B2FC559E9</w:t>
+      </w:r>
+      <w:r>
+        <w:rPr>
+          <w:rFonts w:ascii="Consolas" w:hAnsi="Consolas" w:cs="Consolas"/>
+          <w:sz w:val="19"/>
+          <w:szCs w:val="19"/>
+        </w:rPr>
+        <w:t>"</w:t>
+      </w:r>
+      <w:r>
+        <w:rPr>
+          <w:rFonts w:ascii="Consolas" w:hAnsi="Consolas" w:cs="Consolas"/>
+          <w:color w:val="0000FF"/>
+          <w:sz w:val="19"/>
+          <w:szCs w:val="19"/>
+        </w:rPr>
+        <w:t xml:space="preserve"> </w:t>
+      </w:r>
+      <w:proofErr w:type="spellStart"/>
+      <w:r>
+        <w:rPr>
+          <w:rFonts w:ascii="Consolas" w:hAnsi="Consolas" w:cs="Consolas"/>
+          <w:color w:val="FF0000"/>
+          <w:sz w:val="19"/>
+          <w:szCs w:val="19"/>
+        </w:rPr>
+        <w:t>thumbprintAlgorithm</w:t>
+      </w:r>
+      <w:proofErr w:type="spellEnd"/>
+      <w:r>
+        <w:rPr>
+          <w:rFonts w:ascii="Consolas" w:hAnsi="Consolas" w:cs="Consolas"/>
+          <w:color w:val="0000FF"/>
+          <w:sz w:val="19"/>
+          <w:szCs w:val="19"/>
+        </w:rPr>
+        <w:t>=</w:t>
+      </w:r>
+      <w:r>
+        <w:rPr>
+          <w:rFonts w:ascii="Consolas" w:hAnsi="Consolas" w:cs="Consolas"/>
+          <w:sz w:val="19"/>
+          <w:szCs w:val="19"/>
+        </w:rPr>
+        <w:t>"</w:t>
+      </w:r>
+      <w:r>
+        <w:rPr>
+          <w:rFonts w:ascii="Consolas" w:hAnsi="Consolas" w:cs="Consolas"/>
+          <w:color w:val="0000FF"/>
+          <w:sz w:val="19"/>
+          <w:szCs w:val="19"/>
+        </w:rPr>
+        <w:t>sha1</w:t>
+      </w:r>
+      <w:r>
+        <w:rPr>
+          <w:rFonts w:ascii="Consolas" w:hAnsi="Consolas" w:cs="Consolas"/>
+          <w:sz w:val="19"/>
+          <w:szCs w:val="19"/>
+        </w:rPr>
+        <w:t>"</w:t>
+      </w:r>
+      <w:r>
+        <w:rPr>
+          <w:rFonts w:ascii="Consolas" w:hAnsi="Consolas" w:cs="Consolas"/>
+          <w:color w:val="0000FF"/>
+          <w:sz w:val="19"/>
+          <w:szCs w:val="19"/>
+        </w:rPr>
+        <w:t xml:space="preserve"> /&gt;</w:t>
+      </w:r>
+    </w:p>
+    <w:p>
+      <w:pPr>
+        <w:autoSpaceDE w:val="0"/>
+        <w:autoSpaceDN w:val="0"/>
+        <w:adjustRightInd w:val="0"/>
+        <w:spacing w:after="0" w:line="240" w:lineRule="auto"/>
+        <w:jc w:val="left"/>
+        <w:rPr>
+          <w:rFonts w:ascii="Consolas" w:hAnsi="Consolas" w:cs="Consolas"/>
+          <w:sz w:val="19"/>
+          <w:szCs w:val="19"/>
+        </w:rPr>
+      </w:pPr>
+      <w:r>
+        <w:rPr>
+          <w:rFonts w:ascii="Consolas" w:hAnsi="Consolas" w:cs="Consolas"/>
+          <w:color w:val="0000FF"/>
+          <w:sz w:val="19"/>
+          <w:szCs w:val="19"/>
+        </w:rPr>
+        <w:t xml:space="preserve">      &lt;</w:t>
+      </w:r>
+      <w:r>
+        <w:rPr>
+          <w:rFonts w:ascii="Consolas" w:hAnsi="Consolas" w:cs="Consolas"/>
+          <w:color w:val="A31515"/>
+          <w:sz w:val="19"/>
+          <w:szCs w:val="19"/>
+        </w:rPr>
+        <w:t>Certificate</w:t>
+      </w:r>
+      <w:r>
+        <w:rPr>
+          <w:rFonts w:ascii="Consolas" w:hAnsi="Consolas" w:cs="Consolas"/>
+          <w:color w:val="0000FF"/>
+          <w:sz w:val="19"/>
+          <w:szCs w:val="19"/>
+        </w:rPr>
+        <w:t xml:space="preserve"> </w:t>
+      </w:r>
+      <w:r>
+        <w:rPr>
+          <w:rFonts w:ascii="Consolas" w:hAnsi="Consolas" w:cs="Consolas"/>
+          <w:color w:val="FF0000"/>
+          <w:sz w:val="19"/>
+          <w:szCs w:val="19"/>
+        </w:rPr>
+        <w:t>name</w:t>
+      </w:r>
+      <w:r>
+        <w:rPr>
+          <w:rFonts w:ascii="Consolas" w:hAnsi="Consolas" w:cs="Consolas"/>
+          <w:color w:val="0000FF"/>
+          <w:sz w:val="19"/>
+          <w:szCs w:val="19"/>
+        </w:rPr>
+        <w:t>=</w:t>
+      </w:r>
+      <w:r>
+        <w:rPr>
+          <w:rFonts w:ascii="Consolas" w:hAnsi="Consolas" w:cs="Consolas"/>
+          <w:sz w:val="19"/>
+          <w:szCs w:val="19"/>
+        </w:rPr>
+        <w:t>"</w:t>
+      </w:r>
+      <w:r>
+        <w:rPr>
+          <w:rFonts w:ascii="Consolas" w:hAnsi="Consolas" w:cs="Consolas"/>
+          <w:color w:val="0000FF"/>
+          <w:sz w:val="19"/>
+          <w:szCs w:val="19"/>
+        </w:rPr>
+        <w:t>TwoStepSSLIntermediateCert2</w:t>
+      </w:r>
+      <w:r>
+        <w:rPr>
+          <w:rFonts w:ascii="Consolas" w:hAnsi="Consolas" w:cs="Consolas"/>
+          <w:sz w:val="19"/>
+          <w:szCs w:val="19"/>
+        </w:rPr>
+        <w:t>"</w:t>
+      </w:r>
+      <w:r>
+        <w:rPr>
+          <w:rFonts w:ascii="Consolas" w:hAnsi="Consolas" w:cs="Consolas"/>
+          <w:color w:val="0000FF"/>
+          <w:sz w:val="19"/>
+          <w:szCs w:val="19"/>
+        </w:rPr>
+        <w:t xml:space="preserve"> </w:t>
+      </w:r>
+      <w:r>
+        <w:rPr>
+          <w:rFonts w:ascii="Consolas" w:hAnsi="Consolas" w:cs="Consolas"/>
+          <w:color w:val="FF0000"/>
+          <w:sz w:val="19"/>
+          <w:szCs w:val="19"/>
+        </w:rPr>
+        <w:t>thumbprint</w:t>
+      </w:r>
+      <w:r>
+        <w:rPr>
+          <w:rFonts w:ascii="Consolas" w:hAnsi="Consolas" w:cs="Consolas"/>
+          <w:color w:val="0000FF"/>
+          <w:sz w:val="19"/>
+          <w:szCs w:val="19"/>
+        </w:rPr>
+        <w:t>=</w:t>
+      </w:r>
+      <w:r>
+        <w:rPr>
+          <w:rFonts w:ascii="Consolas" w:hAnsi="Consolas" w:cs="Consolas"/>
+          <w:sz w:val="19"/>
+          <w:szCs w:val="19"/>
+        </w:rPr>
+        <w:t>"</w:t>
+      </w:r>
+      <w:r>
+        <w:rPr>
+          <w:rFonts w:ascii="Consolas" w:hAnsi="Consolas" w:cs="Consolas"/>
+          <w:color w:val="0000FF"/>
+          <w:sz w:val="19"/>
+          <w:szCs w:val="19"/>
+        </w:rPr>
+        <w:t>1A3D74CB989DA34F3ABC3957E6A4CE9DFF4714B9</w:t>
+      </w:r>
+      <w:r>
+        <w:rPr>
+          <w:rFonts w:ascii="Consolas" w:hAnsi="Consolas" w:cs="Consolas"/>
+          <w:sz w:val="19"/>
+          <w:szCs w:val="19"/>
+        </w:rPr>
+        <w:t>"</w:t>
+      </w:r>
+      <w:r>
+        <w:rPr>
+          <w:rFonts w:ascii="Consolas" w:hAnsi="Consolas" w:cs="Consolas"/>
+          <w:color w:val="0000FF"/>
+          <w:sz w:val="19"/>
+          <w:szCs w:val="19"/>
+        </w:rPr>
+        <w:t xml:space="preserve"> </w:t>
+      </w:r>
+      <w:proofErr w:type="spellStart"/>
+      <w:r>
+        <w:rPr>
+          <w:rFonts w:ascii="Consolas" w:hAnsi="Consolas" w:cs="Consolas"/>
+          <w:color w:val="FF0000"/>
+          <w:sz w:val="19"/>
+          <w:szCs w:val="19"/>
+        </w:rPr>
+        <w:t>thumbprintAlgorithm</w:t>
+      </w:r>
+      <w:proofErr w:type="spellEnd"/>
+      <w:r>
+        <w:rPr>
+          <w:rFonts w:ascii="Consolas" w:hAnsi="Consolas" w:cs="Consolas"/>
+          <w:color w:val="0000FF"/>
+          <w:sz w:val="19"/>
+          <w:szCs w:val="19"/>
+        </w:rPr>
+        <w:t>=</w:t>
+      </w:r>
+      <w:r>
+        <w:rPr>
+          <w:rFonts w:ascii="Consolas" w:hAnsi="Consolas" w:cs="Consolas"/>
+          <w:sz w:val="19"/>
+          <w:szCs w:val="19"/>
+        </w:rPr>
+        <w:t>"</w:t>
+      </w:r>
+      <w:r>
+        <w:rPr>
+          <w:rFonts w:ascii="Consolas" w:hAnsi="Consolas" w:cs="Consolas"/>
+          <w:color w:val="0000FF"/>
+          <w:sz w:val="19"/>
+          <w:szCs w:val="19"/>
+        </w:rPr>
+        <w:t>sha1</w:t>
+      </w:r>
+      <w:r>
+        <w:rPr>
+          <w:rFonts w:ascii="Consolas" w:hAnsi="Consolas" w:cs="Consolas"/>
+          <w:sz w:val="19"/>
+          <w:szCs w:val="19"/>
+        </w:rPr>
+        <w:t>"</w:t>
+      </w:r>
+      <w:r>
+        <w:rPr>
+          <w:rFonts w:ascii="Consolas" w:hAnsi="Consolas" w:cs="Consolas"/>
+          <w:color w:val="0000FF"/>
+          <w:sz w:val="19"/>
+          <w:szCs w:val="19"/>
+        </w:rPr>
+        <w:t xml:space="preserve"> /&gt;</w:t>
+      </w:r>
+    </w:p>
+    <w:p>
+      <w:pPr>
+        <w:autoSpaceDE w:val="0"/>
+        <w:autoSpaceDN w:val="0"/>
+        <w:adjustRightInd w:val="0"/>
+        <w:spacing w:after="0" w:line="240" w:lineRule="auto"/>
+        <w:jc w:val="left"/>
+        <w:rPr>
+          <w:rFonts w:ascii="Consolas" w:hAnsi="Consolas" w:cs="Consolas"/>
+          <w:sz w:val="19"/>
+          <w:szCs w:val="19"/>
+        </w:rPr>
+      </w:pPr>
+      <w:r>
+        <w:rPr>
+          <w:rFonts w:ascii="Consolas" w:hAnsi="Consolas" w:cs="Consolas"/>
+          <w:color w:val="0000FF"/>
+          <w:sz w:val="19"/>
+          <w:szCs w:val="19"/>
+        </w:rPr>
+        <w:t xml:space="preserve">    &lt;/</w:t>
+      </w:r>
+      <w:r>
+        <w:rPr>
+          <w:rFonts w:ascii="Consolas" w:hAnsi="Consolas" w:cs="Consolas"/>
+          <w:color w:val="A31515"/>
+          <w:sz w:val="19"/>
+          <w:szCs w:val="19"/>
+        </w:rPr>
+        <w:t>Certificates</w:t>
+      </w:r>
+      <w:r>
+        <w:rPr>
+          <w:rFonts w:ascii="Consolas" w:hAnsi="Consolas" w:cs="Consolas"/>
+          <w:color w:val="0000FF"/>
+          <w:sz w:val="19"/>
+          <w:szCs w:val="19"/>
+        </w:rPr>
+        <w:t>&gt;</w:t>
+      </w:r>
+    </w:p>
+    <w:p>
+      <w:pPr>
+        <w:autoSpaceDE w:val="0"/>
+        <w:autoSpaceDN w:val="0"/>
+        <w:adjustRightInd w:val="0"/>
+        <w:spacing w:after="0" w:line="240" w:lineRule="auto"/>
+        <w:jc w:val="left"/>
+        <w:rPr>
+          <w:rFonts w:ascii="Consolas" w:hAnsi="Consolas" w:cs="Consolas"/>
+          <w:sz w:val="19"/>
+          <w:szCs w:val="19"/>
+        </w:rPr>
+      </w:pPr>
+    </w:p>
+    <w:p>
+      <w:pPr>
+        <w:rPr>
+          <w:smallCaps/>
+          <w:spacing w:val="5"/>
+          <w:sz w:val="32"/>
+          <w:szCs w:val="32"/>
+        </w:rPr>
+      </w:pPr>
+      <w:bookmarkStart w:id="38" w:name="_Toc334356326"/>
+      <w:bookmarkEnd w:id="37"/>
       <w:r>
         <w:br w:type="page"/>
       </w:r>
@@ -7285,7 +8295,6 @@
       <w:pPr>
         <w:pStyle w:val="Heading1"/>
       </w:pPr>
-      <w:bookmarkStart w:id="38" w:name="_Toc334356326"/>
       <w:r>
         <w:lastRenderedPageBreak/>
         <w:t>Test</w:t>
@@ -12417,137 +13426,137 @@
     </dgm:pt>
   </dgm:ptLst>
   <dgm:cxnLst>
-    <dgm:cxn modelId="{C3F51BB0-BB30-441E-858A-75E092B23B63}" type="presOf" srcId="{28175824-0AE9-43F9-843F-67E18762F3F5}" destId="{6DB75FC0-9B4E-4AE3-B304-7A7F7F7A9D3A}" srcOrd="1" destOrd="0" presId="urn:microsoft.com/office/officeart/2005/8/layout/orgChart1"/>
+    <dgm:cxn modelId="{09773471-8B59-4D66-B585-7F2E700AB0ED}" type="presOf" srcId="{9161DC6C-0DFD-4791-915F-E74FFD1B3BAC}" destId="{AFF5F157-3C4C-4EA5-872E-9D66CFF66D24}" srcOrd="0" destOrd="0" presId="urn:microsoft.com/office/officeart/2005/8/layout/orgChart1"/>
+    <dgm:cxn modelId="{824648B7-3232-45F0-BC87-8A620DE70202}" type="presOf" srcId="{32128562-ADA0-4F46-878D-28CC66534723}" destId="{84051127-723D-4724-B8A2-FF26F3A99F28}" srcOrd="1" destOrd="0" presId="urn:microsoft.com/office/officeart/2005/8/layout/orgChart1"/>
+    <dgm:cxn modelId="{B249F05D-81B2-4C20-AD91-F9198AE01120}" type="presOf" srcId="{14C9FE9B-1FDD-447B-9B72-F9FA130B1A55}" destId="{91B6D221-C145-487E-94DA-13F4BB495C55}" srcOrd="1" destOrd="0" presId="urn:microsoft.com/office/officeart/2005/8/layout/orgChart1"/>
+    <dgm:cxn modelId="{BEECCED8-E90A-428A-8DAE-C94A425DB285}" type="presOf" srcId="{D942C0FC-D1CE-498D-A5F8-B3942135A115}" destId="{6B8C0AE2-50E0-4BCE-94CB-363B57814B60}" srcOrd="1" destOrd="0" presId="urn:microsoft.com/office/officeart/2005/8/layout/orgChart1"/>
+    <dgm:cxn modelId="{4F5BA3FA-8448-4603-B728-A8CD86A2ABB5}" srcId="{9161DC6C-0DFD-4791-915F-E74FFD1B3BAC}" destId="{1AD85246-F63D-4A41-BBFB-EB331726FB10}" srcOrd="0" destOrd="0" parTransId="{CC7D8B7E-E61A-41FE-BCE4-747965F5C91D}" sibTransId="{3BAA8471-350F-4D09-BC72-72CDE0E05724}"/>
+    <dgm:cxn modelId="{673C4638-A60B-4345-980F-0EFA492B345B}" type="presOf" srcId="{14C9FE9B-1FDD-447B-9B72-F9FA130B1A55}" destId="{70A11B42-C2BD-425E-AA7B-D4C0DC2D0A15}" srcOrd="0" destOrd="0" presId="urn:microsoft.com/office/officeart/2005/8/layout/orgChart1"/>
+    <dgm:cxn modelId="{3BAD2E73-8E58-4289-9C61-253ADCC00E71}" srcId="{8C9E116E-0325-4738-81A4-4E1C75E4F0D7}" destId="{28175824-0AE9-43F9-843F-67E18762F3F5}" srcOrd="1" destOrd="0" parTransId="{70699AE5-FFF2-40C0-8EC5-E0151414758F}" sibTransId="{136E5126-6538-487C-870D-93DDF65393DE}"/>
+    <dgm:cxn modelId="{3F09F922-F5E1-4E4A-B943-8BA548B04059}" type="presOf" srcId="{28175824-0AE9-43F9-843F-67E18762F3F5}" destId="{6DB75FC0-9B4E-4AE3-B304-7A7F7F7A9D3A}" srcOrd="1" destOrd="0" presId="urn:microsoft.com/office/officeart/2005/8/layout/orgChart1"/>
+    <dgm:cxn modelId="{A5526499-258B-417F-922A-3624470943FE}" type="presOf" srcId="{8C9E116E-0325-4738-81A4-4E1C75E4F0D7}" destId="{EC4BEC83-2E8E-4EFE-B5FC-0C106B0CBBAF}" srcOrd="0" destOrd="0" presId="urn:microsoft.com/office/officeart/2005/8/layout/orgChart1"/>
+    <dgm:cxn modelId="{C613B01A-12F0-4A0E-A895-AB122FB41F35}" type="presOf" srcId="{30A204E7-51BC-4217-99A2-C1F0210A2266}" destId="{24A0881F-BD84-4A21-B3A8-0153C4927C11}" srcOrd="0" destOrd="0" presId="urn:microsoft.com/office/officeart/2005/8/layout/orgChart1"/>
+    <dgm:cxn modelId="{03AB8107-B857-4692-952A-0C3E151E1EB8}" type="presOf" srcId="{A6E509B1-847E-4875-9733-9073B5C9F588}" destId="{E7DFB4E5-82D5-4DC5-AB64-51D6F1936719}" srcOrd="0" destOrd="0" presId="urn:microsoft.com/office/officeart/2005/8/layout/orgChart1"/>
+    <dgm:cxn modelId="{0D3BA687-6618-46BA-8788-04892E4C557E}" srcId="{8C9E116E-0325-4738-81A4-4E1C75E4F0D7}" destId="{14C9FE9B-1FDD-447B-9B72-F9FA130B1A55}" srcOrd="5" destOrd="0" parTransId="{8D6AD070-EE05-4FC9-9AEB-E3F3F3C582AC}" sibTransId="{33050C82-F058-4CB7-8EC2-EEE0DDBBC54F}"/>
+    <dgm:cxn modelId="{1606EE07-13C8-4F4A-9C5C-A84ED28A72FC}" type="presOf" srcId="{70699AE5-FFF2-40C0-8EC5-E0151414758F}" destId="{94689D75-4043-4EFD-9296-48695937771C}" srcOrd="0" destOrd="0" presId="urn:microsoft.com/office/officeart/2005/8/layout/orgChart1"/>
+    <dgm:cxn modelId="{ED96C308-E1F0-4760-BD05-8E00D491C868}" type="presOf" srcId="{CCA7F9F9-3A04-4453-8740-07CB23C27AA6}" destId="{A5CF217D-D3A6-4151-AD40-A88C6F8AF4D7}" srcOrd="0" destOrd="0" presId="urn:microsoft.com/office/officeart/2005/8/layout/orgChart1"/>
+    <dgm:cxn modelId="{15CF73C9-B7AC-407D-802E-3ED0A585DC86}" type="presOf" srcId="{F50D5E8D-660A-4301-995B-B9BFFD11705A}" destId="{D2BE08CE-A34C-4EFF-A824-8606B74D9094}" srcOrd="0" destOrd="0" presId="urn:microsoft.com/office/officeart/2005/8/layout/orgChart1"/>
+    <dgm:cxn modelId="{3348BE26-E93B-482E-B0E5-6CAE4C891197}" type="presOf" srcId="{A36C0B5E-A27D-4200-8795-75025435FA46}" destId="{1649A874-5A5D-465F-A4B2-5E24EADF9ADF}" srcOrd="1" destOrd="0" presId="urn:microsoft.com/office/officeart/2005/8/layout/orgChart1"/>
+    <dgm:cxn modelId="{3E0D6013-B704-4743-A162-D03AF909C7E2}" srcId="{C7BD8657-189E-46F3-B827-16B29C2849DE}" destId="{9161DC6C-0DFD-4791-915F-E74FFD1B3BAC}" srcOrd="1" destOrd="0" parTransId="{A6C1B0FA-7C9F-4627-A1F4-C18253CA2D7C}" sibTransId="{FD52BF37-19C1-49DF-BC81-E970F4C2F584}"/>
+    <dgm:cxn modelId="{3B56DCAE-CF19-43CD-B59D-1D3B8F25F739}" type="presOf" srcId="{D942C0FC-D1CE-498D-A5F8-B3942135A115}" destId="{227B45DD-C65D-4489-A826-24DF659BBDE0}" srcOrd="0" destOrd="0" presId="urn:microsoft.com/office/officeart/2005/8/layout/orgChart1"/>
+    <dgm:cxn modelId="{E8A0636D-E616-45BA-AF92-32BE8349AB66}" type="presOf" srcId="{3A26A2A9-7C30-4FD8-A289-EC26A0DED5F9}" destId="{61DE649D-9D32-404E-A346-534AA673CED8}" srcOrd="0" destOrd="0" presId="urn:microsoft.com/office/officeart/2005/8/layout/orgChart1"/>
+    <dgm:cxn modelId="{3229ABCC-8976-49F3-AB45-3873C48B7853}" type="presOf" srcId="{5F4ED924-74AA-4C5F-89E4-FFC99F60C970}" destId="{062340CD-6334-46D5-AEFE-95C301457800}" srcOrd="0" destOrd="0" presId="urn:microsoft.com/office/officeart/2005/8/layout/orgChart1"/>
+    <dgm:cxn modelId="{68FAB5E7-738A-4955-B759-DA20F60D59CB}" type="presOf" srcId="{A36C0B5E-A27D-4200-8795-75025435FA46}" destId="{135AAD40-E7B5-4FDC-850A-B46C3BFF56E0}" srcOrd="0" destOrd="0" presId="urn:microsoft.com/office/officeart/2005/8/layout/orgChart1"/>
+    <dgm:cxn modelId="{70DEDCFE-8E71-433E-BFC0-0C912ECEDE49}" srcId="{C7BD8657-189E-46F3-B827-16B29C2849DE}" destId="{32128562-ADA0-4F46-878D-28CC66534723}" srcOrd="0" destOrd="0" parTransId="{5F4ED924-74AA-4C5F-89E4-FFC99F60C970}" sibTransId="{4D557EE8-5AFC-41F4-932D-673568064FCF}"/>
+    <dgm:cxn modelId="{B3FD12EC-5606-46E5-8644-C20199C5004E}" srcId="{9161DC6C-0DFD-4791-915F-E74FFD1B3BAC}" destId="{D942C0FC-D1CE-498D-A5F8-B3942135A115}" srcOrd="2" destOrd="0" parTransId="{3A26A2A9-7C30-4FD8-A289-EC26A0DED5F9}" sibTransId="{2F03107F-CAB3-4BB3-B932-D825BA3F2515}"/>
+    <dgm:cxn modelId="{DA517154-2296-426E-AE10-1990D72E09AE}" type="presOf" srcId="{1AD85246-F63D-4A41-BBFB-EB331726FB10}" destId="{548E9CEB-CC82-482C-8B19-431151C1E2FA}" srcOrd="0" destOrd="0" presId="urn:microsoft.com/office/officeart/2005/8/layout/orgChart1"/>
+    <dgm:cxn modelId="{C05D1BD1-8D87-4871-9625-DAE87D680F47}" type="presOf" srcId="{8C9E116E-0325-4738-81A4-4E1C75E4F0D7}" destId="{51204D02-A05C-4263-B772-764E945F0144}" srcOrd="1" destOrd="0" presId="urn:microsoft.com/office/officeart/2005/8/layout/orgChart1"/>
+    <dgm:cxn modelId="{F814A007-1849-459F-8094-C2F875010BED}" type="presOf" srcId="{325D95C3-6F3D-40DC-84DB-8D9A916A840E}" destId="{CFDBE9B5-C99C-46D7-AD39-DF0C47F9A402}" srcOrd="0" destOrd="0" presId="urn:microsoft.com/office/officeart/2005/8/layout/orgChart1"/>
+    <dgm:cxn modelId="{91E65D13-32E6-4E58-AE3B-C0D803043037}" type="presOf" srcId="{CC7D8B7E-E61A-41FE-BCE4-747965F5C91D}" destId="{F1DC6AAD-919C-4BE6-9089-ECB12F30FF47}" srcOrd="0" destOrd="0" presId="urn:microsoft.com/office/officeart/2005/8/layout/orgChart1"/>
+    <dgm:cxn modelId="{5EC21C73-8B02-45D1-95F5-18162106C0B4}" srcId="{8C9E116E-0325-4738-81A4-4E1C75E4F0D7}" destId="{4017429B-5FFE-47A4-8751-9E3001D196C4}" srcOrd="0" destOrd="0" parTransId="{2DB4727E-856C-4352-91DC-4F64041C4F8B}" sibTransId="{CEFBB8F1-C03F-47F4-AE82-77C58EE9A6C8}"/>
+    <dgm:cxn modelId="{C40FD7C0-05A7-47FD-B293-CC6A45FC13DF}" type="presOf" srcId="{4017429B-5FFE-47A4-8751-9E3001D196C4}" destId="{3B8442CA-0CC7-44D3-AB24-C1E3B69D45E4}" srcOrd="1" destOrd="0" presId="urn:microsoft.com/office/officeart/2005/8/layout/orgChart1"/>
+    <dgm:cxn modelId="{6DC6C664-B2BF-4260-83D7-C788DBA7EF15}" srcId="{9161DC6C-0DFD-4791-915F-E74FFD1B3BAC}" destId="{8C9E116E-0325-4738-81A4-4E1C75E4F0D7}" srcOrd="1" destOrd="0" parTransId="{5B1A0318-9B41-4AF4-A5A9-E57A556FD9CB}" sibTransId="{25E42B77-6F73-4C53-A687-1C88B568C434}"/>
+    <dgm:cxn modelId="{35E55A24-6830-4487-A537-E7356C60463C}" type="presOf" srcId="{8D6AD070-EE05-4FC9-9AEB-E3F3F3C582AC}" destId="{5C0041BF-B6C7-4D9C-967B-81245F98DF82}" srcOrd="0" destOrd="0" presId="urn:microsoft.com/office/officeart/2005/8/layout/orgChart1"/>
+    <dgm:cxn modelId="{7E33BAC8-186E-4D93-870D-F002991F03DA}" type="presOf" srcId="{9161DC6C-0DFD-4791-915F-E74FFD1B3BAC}" destId="{33684D1D-010E-43D1-ABB0-10C0449E3F7D}" srcOrd="1" destOrd="0" presId="urn:microsoft.com/office/officeart/2005/8/layout/orgChart1"/>
+    <dgm:cxn modelId="{0644045A-36F1-43BA-8E32-A78DFD000C87}" srcId="{8C9E116E-0325-4738-81A4-4E1C75E4F0D7}" destId="{A6E509B1-847E-4875-9733-9073B5C9F588}" srcOrd="2" destOrd="0" parTransId="{EA5984CD-3BA9-4E96-9B76-0B05C8F1A9C8}" sibTransId="{D4823D1C-DA71-4FDE-AF5D-540C4FD762DD}"/>
+    <dgm:cxn modelId="{33CB50D0-1B2F-4FB1-BF2A-6F28A9D60942}" type="presOf" srcId="{C7BD8657-189E-46F3-B827-16B29C2849DE}" destId="{63929129-5E40-45F8-A890-4F806D74EBE0}" srcOrd="0" destOrd="0" presId="urn:microsoft.com/office/officeart/2005/8/layout/orgChart1"/>
+    <dgm:cxn modelId="{B399EA96-DB5D-4313-A8DC-C215CB02A784}" type="presOf" srcId="{1AD85246-F63D-4A41-BBFB-EB331726FB10}" destId="{3BE7E5C6-E14C-4C64-9AD0-7204DA5CC886}" srcOrd="1" destOrd="0" presId="urn:microsoft.com/office/officeart/2005/8/layout/orgChart1"/>
+    <dgm:cxn modelId="{E7DAA99A-5110-4F9D-82CC-F92B1269658E}" type="presOf" srcId="{A6C1B0FA-7C9F-4627-A1F4-C18253CA2D7C}" destId="{4670F29F-C287-485C-8C4E-26F1E2FD7470}" srcOrd="0" destOrd="0" presId="urn:microsoft.com/office/officeart/2005/8/layout/orgChart1"/>
+    <dgm:cxn modelId="{E543689D-4DCA-4AC7-83D0-32A45FAEE368}" type="presOf" srcId="{EA5984CD-3BA9-4E96-9B76-0B05C8F1A9C8}" destId="{51FAF244-8083-49FC-9401-81B60AAF7087}" srcOrd="0" destOrd="0" presId="urn:microsoft.com/office/officeart/2005/8/layout/orgChart1"/>
+    <dgm:cxn modelId="{5883BEE1-0439-4608-A6D6-AF7AD533A21D}" type="presOf" srcId="{C7BD8657-189E-46F3-B827-16B29C2849DE}" destId="{D8AFCCFD-FF72-4601-AE8B-16416F11BE0B}" srcOrd="1" destOrd="0" presId="urn:microsoft.com/office/officeart/2005/8/layout/orgChart1"/>
+    <dgm:cxn modelId="{884CB56F-082D-4EF5-9099-51517D6AF368}" type="presOf" srcId="{CCA7F9F9-3A04-4453-8740-07CB23C27AA6}" destId="{E82745B5-F925-46FC-AF55-FAA98B0A186F}" srcOrd="1" destOrd="0" presId="urn:microsoft.com/office/officeart/2005/8/layout/orgChart1"/>
+    <dgm:cxn modelId="{24295C27-6BBA-424C-BC1F-21A12677D6DE}" type="presOf" srcId="{A6E509B1-847E-4875-9733-9073B5C9F588}" destId="{34DC7787-D5A3-4818-B592-83AAAB79A8D6}" srcOrd="1" destOrd="0" presId="urn:microsoft.com/office/officeart/2005/8/layout/orgChart1"/>
+    <dgm:cxn modelId="{6538FD6E-3EB4-47E9-B4B0-112F1F4D8BAB}" type="presOf" srcId="{28175824-0AE9-43F9-843F-67E18762F3F5}" destId="{3BAF2FFE-4888-490F-91F5-FD3100B0B374}" srcOrd="0" destOrd="0" presId="urn:microsoft.com/office/officeart/2005/8/layout/orgChart1"/>
+    <dgm:cxn modelId="{90E419BA-F447-4296-8953-93EF04280ECA}" type="presOf" srcId="{32128562-ADA0-4F46-878D-28CC66534723}" destId="{E091326B-DFC7-4A96-BEEB-6388FD6F41EE}" srcOrd="0" destOrd="0" presId="urn:microsoft.com/office/officeart/2005/8/layout/orgChart1"/>
     <dgm:cxn modelId="{9DA2F893-C466-4EDA-A6AE-29DB25717BD9}" srcId="{8C9E116E-0325-4738-81A4-4E1C75E4F0D7}" destId="{A36C0B5E-A27D-4200-8795-75025435FA46}" srcOrd="4" destOrd="0" parTransId="{F50D5E8D-660A-4301-995B-B9BFFD11705A}" sibTransId="{B0291157-8386-4417-A702-C0FD21CCF546}"/>
-    <dgm:cxn modelId="{63EB0CA5-C894-4E45-8035-7EC5FCAF1A5C}" type="presOf" srcId="{4017429B-5FFE-47A4-8751-9E3001D196C4}" destId="{3441A8BC-6913-42CB-8BDF-6569E58999CC}" srcOrd="0" destOrd="0" presId="urn:microsoft.com/office/officeart/2005/8/layout/orgChart1"/>
-    <dgm:cxn modelId="{6B449CF2-472C-4B81-A9DD-22630EC02A46}" type="presOf" srcId="{A36C0B5E-A27D-4200-8795-75025435FA46}" destId="{1649A874-5A5D-465F-A4B2-5E24EADF9ADF}" srcOrd="1" destOrd="0" presId="urn:microsoft.com/office/officeart/2005/8/layout/orgChart1"/>
-    <dgm:cxn modelId="{3BAD2E73-8E58-4289-9C61-253ADCC00E71}" srcId="{8C9E116E-0325-4738-81A4-4E1C75E4F0D7}" destId="{28175824-0AE9-43F9-843F-67E18762F3F5}" srcOrd="1" destOrd="0" parTransId="{70699AE5-FFF2-40C0-8EC5-E0151414758F}" sibTransId="{136E5126-6538-487C-870D-93DDF65393DE}"/>
-    <dgm:cxn modelId="{A8E69A71-C3DC-4285-A0CB-62F4BE35A600}" type="presOf" srcId="{14C9FE9B-1FDD-447B-9B72-F9FA130B1A55}" destId="{70A11B42-C2BD-425E-AA7B-D4C0DC2D0A15}" srcOrd="0" destOrd="0" presId="urn:microsoft.com/office/officeart/2005/8/layout/orgChart1"/>
-    <dgm:cxn modelId="{AFD34ED2-D310-4ABF-BD10-ABE622207BD9}" type="presOf" srcId="{9161DC6C-0DFD-4791-915F-E74FFD1B3BAC}" destId="{AFF5F157-3C4C-4EA5-872E-9D66CFF66D24}" srcOrd="0" destOrd="0" presId="urn:microsoft.com/office/officeart/2005/8/layout/orgChart1"/>
-    <dgm:cxn modelId="{58F8BEF7-299E-48D5-AF2B-FCD9BD8CE05E}" type="presOf" srcId="{8D6AD070-EE05-4FC9-9AEB-E3F3F3C582AC}" destId="{5C0041BF-B6C7-4D9C-967B-81245F98DF82}" srcOrd="0" destOrd="0" presId="urn:microsoft.com/office/officeart/2005/8/layout/orgChart1"/>
-    <dgm:cxn modelId="{0644045A-36F1-43BA-8E32-A78DFD000C87}" srcId="{8C9E116E-0325-4738-81A4-4E1C75E4F0D7}" destId="{A6E509B1-847E-4875-9733-9073B5C9F588}" srcOrd="2" destOrd="0" parTransId="{EA5984CD-3BA9-4E96-9B76-0B05C8F1A9C8}" sibTransId="{D4823D1C-DA71-4FDE-AF5D-540C4FD762DD}"/>
+    <dgm:cxn modelId="{327F0D63-1888-46F8-B1B6-C62202B66E9B}" type="presOf" srcId="{5B1A0318-9B41-4AF4-A5A9-E57A556FD9CB}" destId="{1AC7A9DF-0904-4CBD-8B57-A2E7FAF72705}" srcOrd="0" destOrd="0" presId="urn:microsoft.com/office/officeart/2005/8/layout/orgChart1"/>
+    <dgm:cxn modelId="{CA057392-8FD8-4550-A32F-A2724FDA1436}" srcId="{8C9E116E-0325-4738-81A4-4E1C75E4F0D7}" destId="{CCA7F9F9-3A04-4453-8740-07CB23C27AA6}" srcOrd="3" destOrd="0" parTransId="{30A204E7-51BC-4217-99A2-C1F0210A2266}" sibTransId="{E5C4321B-3400-4AEC-9F9B-C6F133213E79}"/>
+    <dgm:cxn modelId="{19AFB9B6-6123-49BE-A7BA-2844532825FF}" type="presOf" srcId="{2DB4727E-856C-4352-91DC-4F64041C4F8B}" destId="{BA1C0E43-CB54-4F9D-BF11-9A207020C586}" srcOrd="0" destOrd="0" presId="urn:microsoft.com/office/officeart/2005/8/layout/orgChart1"/>
+    <dgm:cxn modelId="{010DD492-5A91-4710-BBE2-0C79ACC979CF}" type="presOf" srcId="{4017429B-5FFE-47A4-8751-9E3001D196C4}" destId="{3441A8BC-6913-42CB-8BDF-6569E58999CC}" srcOrd="0" destOrd="0" presId="urn:microsoft.com/office/officeart/2005/8/layout/orgChart1"/>
     <dgm:cxn modelId="{B8B78B98-E64B-4F19-89B7-8AE2DEE81DF3}" srcId="{325D95C3-6F3D-40DC-84DB-8D9A916A840E}" destId="{C7BD8657-189E-46F3-B827-16B29C2849DE}" srcOrd="0" destOrd="0" parTransId="{00E15160-492D-4A01-AA9A-1DBF10C53B73}" sibTransId="{88404497-21BA-4C02-9C67-B128E12A6EF7}"/>
-    <dgm:cxn modelId="{66D4DB3B-BB66-47BD-9B8A-115E0144B8FB}" type="presOf" srcId="{A6E509B1-847E-4875-9733-9073B5C9F588}" destId="{34DC7787-D5A3-4818-B592-83AAAB79A8D6}" srcOrd="1" destOrd="0" presId="urn:microsoft.com/office/officeart/2005/8/layout/orgChart1"/>
-    <dgm:cxn modelId="{CA057392-8FD8-4550-A32F-A2724FDA1436}" srcId="{8C9E116E-0325-4738-81A4-4E1C75E4F0D7}" destId="{CCA7F9F9-3A04-4453-8740-07CB23C27AA6}" srcOrd="3" destOrd="0" parTransId="{30A204E7-51BC-4217-99A2-C1F0210A2266}" sibTransId="{E5C4321B-3400-4AEC-9F9B-C6F133213E79}"/>
-    <dgm:cxn modelId="{0D3BA687-6618-46BA-8788-04892E4C557E}" srcId="{8C9E116E-0325-4738-81A4-4E1C75E4F0D7}" destId="{14C9FE9B-1FDD-447B-9B72-F9FA130B1A55}" srcOrd="5" destOrd="0" parTransId="{8D6AD070-EE05-4FC9-9AEB-E3F3F3C582AC}" sibTransId="{33050C82-F058-4CB7-8EC2-EEE0DDBBC54F}"/>
-    <dgm:cxn modelId="{6BE39F21-6F50-4308-8785-688E00213BD2}" type="presOf" srcId="{8C9E116E-0325-4738-81A4-4E1C75E4F0D7}" destId="{EC4BEC83-2E8E-4EFE-B5FC-0C106B0CBBAF}" srcOrd="0" destOrd="0" presId="urn:microsoft.com/office/officeart/2005/8/layout/orgChart1"/>
-    <dgm:cxn modelId="{AD603661-D003-48F4-B0EF-86F4FEC0C704}" type="presOf" srcId="{CCA7F9F9-3A04-4453-8740-07CB23C27AA6}" destId="{E82745B5-F925-46FC-AF55-FAA98B0A186F}" srcOrd="1" destOrd="0" presId="urn:microsoft.com/office/officeart/2005/8/layout/orgChart1"/>
-    <dgm:cxn modelId="{4202664C-3405-4596-B3D0-BF2FCF5E9093}" type="presOf" srcId="{5F4ED924-74AA-4C5F-89E4-FFC99F60C970}" destId="{062340CD-6334-46D5-AEFE-95C301457800}" srcOrd="0" destOrd="0" presId="urn:microsoft.com/office/officeart/2005/8/layout/orgChart1"/>
-    <dgm:cxn modelId="{9C7EAB03-5323-4456-BBD8-8544FD62FA01}" type="presOf" srcId="{1AD85246-F63D-4A41-BBFB-EB331726FB10}" destId="{3BE7E5C6-E14C-4C64-9AD0-7204DA5CC886}" srcOrd="1" destOrd="0" presId="urn:microsoft.com/office/officeart/2005/8/layout/orgChart1"/>
-    <dgm:cxn modelId="{3E0D6013-B704-4743-A162-D03AF909C7E2}" srcId="{C7BD8657-189E-46F3-B827-16B29C2849DE}" destId="{9161DC6C-0DFD-4791-915F-E74FFD1B3BAC}" srcOrd="1" destOrd="0" parTransId="{A6C1B0FA-7C9F-4627-A1F4-C18253CA2D7C}" sibTransId="{FD52BF37-19C1-49DF-BC81-E970F4C2F584}"/>
-    <dgm:cxn modelId="{2849D8F3-E1DB-49E0-9E06-2DC1D4D3DF75}" type="presOf" srcId="{5B1A0318-9B41-4AF4-A5A9-E57A556FD9CB}" destId="{1AC7A9DF-0904-4CBD-8B57-A2E7FAF72705}" srcOrd="0" destOrd="0" presId="urn:microsoft.com/office/officeart/2005/8/layout/orgChart1"/>
-    <dgm:cxn modelId="{790AE1B1-F033-4A3E-B6BC-4B6252A8B70E}" type="presOf" srcId="{325D95C3-6F3D-40DC-84DB-8D9A916A840E}" destId="{CFDBE9B5-C99C-46D7-AD39-DF0C47F9A402}" srcOrd="0" destOrd="0" presId="urn:microsoft.com/office/officeart/2005/8/layout/orgChart1"/>
-    <dgm:cxn modelId="{B66BF38E-B368-4EFF-A34C-EFEBE3140735}" type="presOf" srcId="{3A26A2A9-7C30-4FD8-A289-EC26A0DED5F9}" destId="{61DE649D-9D32-404E-A346-534AA673CED8}" srcOrd="0" destOrd="0" presId="urn:microsoft.com/office/officeart/2005/8/layout/orgChart1"/>
-    <dgm:cxn modelId="{1E9D4494-BC3B-4A0C-A9A5-AA7DA0FA33D5}" type="presOf" srcId="{14C9FE9B-1FDD-447B-9B72-F9FA130B1A55}" destId="{91B6D221-C145-487E-94DA-13F4BB495C55}" srcOrd="1" destOrd="0" presId="urn:microsoft.com/office/officeart/2005/8/layout/orgChart1"/>
-    <dgm:cxn modelId="{EAB030C9-5C26-474B-9E08-884E955686CC}" type="presOf" srcId="{D942C0FC-D1CE-498D-A5F8-B3942135A115}" destId="{227B45DD-C65D-4489-A826-24DF659BBDE0}" srcOrd="0" destOrd="0" presId="urn:microsoft.com/office/officeart/2005/8/layout/orgChart1"/>
-    <dgm:cxn modelId="{D87781C7-1B4B-46F9-AACA-5062E71B5465}" type="presOf" srcId="{A6C1B0FA-7C9F-4627-A1F4-C18253CA2D7C}" destId="{4670F29F-C287-485C-8C4E-26F1E2FD7470}" srcOrd="0" destOrd="0" presId="urn:microsoft.com/office/officeart/2005/8/layout/orgChart1"/>
-    <dgm:cxn modelId="{656FFE58-D851-4963-8E10-BEBC00A3CA86}" type="presOf" srcId="{30A204E7-51BC-4217-99A2-C1F0210A2266}" destId="{24A0881F-BD84-4A21-B3A8-0153C4927C11}" srcOrd="0" destOrd="0" presId="urn:microsoft.com/office/officeart/2005/8/layout/orgChart1"/>
-    <dgm:cxn modelId="{B3FD12EC-5606-46E5-8644-C20199C5004E}" srcId="{9161DC6C-0DFD-4791-915F-E74FFD1B3BAC}" destId="{D942C0FC-D1CE-498D-A5F8-B3942135A115}" srcOrd="2" destOrd="0" parTransId="{3A26A2A9-7C30-4FD8-A289-EC26A0DED5F9}" sibTransId="{2F03107F-CAB3-4BB3-B932-D825BA3F2515}"/>
-    <dgm:cxn modelId="{E0E10D30-2F3A-4D6F-99D9-B25BE5AC6EC8}" type="presOf" srcId="{F50D5E8D-660A-4301-995B-B9BFFD11705A}" destId="{D2BE08CE-A34C-4EFF-A824-8606B74D9094}" srcOrd="0" destOrd="0" presId="urn:microsoft.com/office/officeart/2005/8/layout/orgChart1"/>
-    <dgm:cxn modelId="{3556A6C0-8357-4652-8EE6-60084F37F98E}" type="presOf" srcId="{28175824-0AE9-43F9-843F-67E18762F3F5}" destId="{3BAF2FFE-4888-490F-91F5-FD3100B0B374}" srcOrd="0" destOrd="0" presId="urn:microsoft.com/office/officeart/2005/8/layout/orgChart1"/>
-    <dgm:cxn modelId="{BB9319E2-F0A0-4CEB-8EEA-A35034BF9917}" type="presOf" srcId="{C7BD8657-189E-46F3-B827-16B29C2849DE}" destId="{63929129-5E40-45F8-A890-4F806D74EBE0}" srcOrd="0" destOrd="0" presId="urn:microsoft.com/office/officeart/2005/8/layout/orgChart1"/>
-    <dgm:cxn modelId="{6DC6C664-B2BF-4260-83D7-C788DBA7EF15}" srcId="{9161DC6C-0DFD-4791-915F-E74FFD1B3BAC}" destId="{8C9E116E-0325-4738-81A4-4E1C75E4F0D7}" srcOrd="1" destOrd="0" parTransId="{5B1A0318-9B41-4AF4-A5A9-E57A556FD9CB}" sibTransId="{25E42B77-6F73-4C53-A687-1C88B568C434}"/>
-    <dgm:cxn modelId="{BAEA24F6-7215-4934-93A2-05B2F81CFD32}" type="presOf" srcId="{EA5984CD-3BA9-4E96-9B76-0B05C8F1A9C8}" destId="{51FAF244-8083-49FC-9401-81B60AAF7087}" srcOrd="0" destOrd="0" presId="urn:microsoft.com/office/officeart/2005/8/layout/orgChart1"/>
-    <dgm:cxn modelId="{81DD1474-2020-4681-9626-0C40AEC8EC21}" type="presOf" srcId="{9161DC6C-0DFD-4791-915F-E74FFD1B3BAC}" destId="{33684D1D-010E-43D1-ABB0-10C0449E3F7D}" srcOrd="1" destOrd="0" presId="urn:microsoft.com/office/officeart/2005/8/layout/orgChart1"/>
-    <dgm:cxn modelId="{E60244F8-97C7-4DFA-8104-9377086906DF}" type="presOf" srcId="{32128562-ADA0-4F46-878D-28CC66534723}" destId="{84051127-723D-4724-B8A2-FF26F3A99F28}" srcOrd="1" destOrd="0" presId="urn:microsoft.com/office/officeart/2005/8/layout/orgChart1"/>
-    <dgm:cxn modelId="{70DEDCFE-8E71-433E-BFC0-0C912ECEDE49}" srcId="{C7BD8657-189E-46F3-B827-16B29C2849DE}" destId="{32128562-ADA0-4F46-878D-28CC66534723}" srcOrd="0" destOrd="0" parTransId="{5F4ED924-74AA-4C5F-89E4-FFC99F60C970}" sibTransId="{4D557EE8-5AFC-41F4-932D-673568064FCF}"/>
-    <dgm:cxn modelId="{30ACBC0A-42D1-4811-83B8-AB98B9A41C88}" type="presOf" srcId="{2DB4727E-856C-4352-91DC-4F64041C4F8B}" destId="{BA1C0E43-CB54-4F9D-BF11-9A207020C586}" srcOrd="0" destOrd="0" presId="urn:microsoft.com/office/officeart/2005/8/layout/orgChart1"/>
-    <dgm:cxn modelId="{9638BC24-4557-4D81-95B2-09F19BA94AAE}" type="presOf" srcId="{4017429B-5FFE-47A4-8751-9E3001D196C4}" destId="{3B8442CA-0CC7-44D3-AB24-C1E3B69D45E4}" srcOrd="1" destOrd="0" presId="urn:microsoft.com/office/officeart/2005/8/layout/orgChart1"/>
-    <dgm:cxn modelId="{467235BF-D7A9-4AA1-A927-2D3E7670632F}" type="presOf" srcId="{70699AE5-FFF2-40C0-8EC5-E0151414758F}" destId="{94689D75-4043-4EFD-9296-48695937771C}" srcOrd="0" destOrd="0" presId="urn:microsoft.com/office/officeart/2005/8/layout/orgChart1"/>
-    <dgm:cxn modelId="{5E7D783D-545F-4B29-9997-32CDF25DDFB4}" type="presOf" srcId="{D942C0FC-D1CE-498D-A5F8-B3942135A115}" destId="{6B8C0AE2-50E0-4BCE-94CB-363B57814B60}" srcOrd="1" destOrd="0" presId="urn:microsoft.com/office/officeart/2005/8/layout/orgChart1"/>
-    <dgm:cxn modelId="{4F5BA3FA-8448-4603-B728-A8CD86A2ABB5}" srcId="{9161DC6C-0DFD-4791-915F-E74FFD1B3BAC}" destId="{1AD85246-F63D-4A41-BBFB-EB331726FB10}" srcOrd="0" destOrd="0" parTransId="{CC7D8B7E-E61A-41FE-BCE4-747965F5C91D}" sibTransId="{3BAA8471-350F-4D09-BC72-72CDE0E05724}"/>
-    <dgm:cxn modelId="{0BD27879-8843-4FEE-9E98-998C44B2CEC2}" type="presOf" srcId="{8C9E116E-0325-4738-81A4-4E1C75E4F0D7}" destId="{51204D02-A05C-4263-B772-764E945F0144}" srcOrd="1" destOrd="0" presId="urn:microsoft.com/office/officeart/2005/8/layout/orgChart1"/>
-    <dgm:cxn modelId="{1EC41A88-D2EE-40CA-AEDE-93D6920D960B}" type="presOf" srcId="{C7BD8657-189E-46F3-B827-16B29C2849DE}" destId="{D8AFCCFD-FF72-4601-AE8B-16416F11BE0B}" srcOrd="1" destOrd="0" presId="urn:microsoft.com/office/officeart/2005/8/layout/orgChart1"/>
-    <dgm:cxn modelId="{B1F81624-3D01-418D-BAAD-9F05921753DC}" type="presOf" srcId="{CC7D8B7E-E61A-41FE-BCE4-747965F5C91D}" destId="{F1DC6AAD-919C-4BE6-9089-ECB12F30FF47}" srcOrd="0" destOrd="0" presId="urn:microsoft.com/office/officeart/2005/8/layout/orgChart1"/>
-    <dgm:cxn modelId="{5EC21C73-8B02-45D1-95F5-18162106C0B4}" srcId="{8C9E116E-0325-4738-81A4-4E1C75E4F0D7}" destId="{4017429B-5FFE-47A4-8751-9E3001D196C4}" srcOrd="0" destOrd="0" parTransId="{2DB4727E-856C-4352-91DC-4F64041C4F8B}" sibTransId="{CEFBB8F1-C03F-47F4-AE82-77C58EE9A6C8}"/>
-    <dgm:cxn modelId="{3884792E-C1A7-45E1-BB6C-D6F2AF1470A3}" type="presOf" srcId="{32128562-ADA0-4F46-878D-28CC66534723}" destId="{E091326B-DFC7-4A96-BEEB-6388FD6F41EE}" srcOrd="0" destOrd="0" presId="urn:microsoft.com/office/officeart/2005/8/layout/orgChart1"/>
-    <dgm:cxn modelId="{720EBE26-09F6-42EE-99EA-2E9A7CCBBA72}" type="presOf" srcId="{A36C0B5E-A27D-4200-8795-75025435FA46}" destId="{135AAD40-E7B5-4FDC-850A-B46C3BFF56E0}" srcOrd="0" destOrd="0" presId="urn:microsoft.com/office/officeart/2005/8/layout/orgChart1"/>
-    <dgm:cxn modelId="{56FD32C7-01F4-47BA-A65F-5DE93DFFD6B4}" type="presOf" srcId="{CCA7F9F9-3A04-4453-8740-07CB23C27AA6}" destId="{A5CF217D-D3A6-4151-AD40-A88C6F8AF4D7}" srcOrd="0" destOrd="0" presId="urn:microsoft.com/office/officeart/2005/8/layout/orgChart1"/>
-    <dgm:cxn modelId="{F49252B1-D46F-48BF-8592-9CE43AFCE893}" type="presOf" srcId="{1AD85246-F63D-4A41-BBFB-EB331726FB10}" destId="{548E9CEB-CC82-482C-8B19-431151C1E2FA}" srcOrd="0" destOrd="0" presId="urn:microsoft.com/office/officeart/2005/8/layout/orgChart1"/>
-    <dgm:cxn modelId="{404BDBD2-C9D9-431B-AD25-088B8667414B}" type="presOf" srcId="{A6E509B1-847E-4875-9733-9073B5C9F588}" destId="{E7DFB4E5-82D5-4DC5-AB64-51D6F1936719}" srcOrd="0" destOrd="0" presId="urn:microsoft.com/office/officeart/2005/8/layout/orgChart1"/>
-    <dgm:cxn modelId="{96984062-2A22-4CFF-BEF8-7C7E0DFB2C9F}" type="presParOf" srcId="{CFDBE9B5-C99C-46D7-AD39-DF0C47F9A402}" destId="{C648C8F1-6EC1-4D27-9134-2770426C1535}" srcOrd="0" destOrd="0" presId="urn:microsoft.com/office/officeart/2005/8/layout/orgChart1"/>
-    <dgm:cxn modelId="{3D6C76BB-9E2B-4660-9283-C47B1D0B70BA}" type="presParOf" srcId="{C648C8F1-6EC1-4D27-9134-2770426C1535}" destId="{8841FC10-6A43-4474-8973-11C86F432155}" srcOrd="0" destOrd="0" presId="urn:microsoft.com/office/officeart/2005/8/layout/orgChart1"/>
-    <dgm:cxn modelId="{4655E1C5-6D8F-4AE9-B0EA-62F8D3E98B04}" type="presParOf" srcId="{8841FC10-6A43-4474-8973-11C86F432155}" destId="{63929129-5E40-45F8-A890-4F806D74EBE0}" srcOrd="0" destOrd="0" presId="urn:microsoft.com/office/officeart/2005/8/layout/orgChart1"/>
-    <dgm:cxn modelId="{669A31D2-A1CA-4BE6-8DF5-010F421FD50A}" type="presParOf" srcId="{8841FC10-6A43-4474-8973-11C86F432155}" destId="{D8AFCCFD-FF72-4601-AE8B-16416F11BE0B}" srcOrd="1" destOrd="0" presId="urn:microsoft.com/office/officeart/2005/8/layout/orgChart1"/>
-    <dgm:cxn modelId="{659C03D6-1AF2-43BD-8263-923761B5F21F}" type="presParOf" srcId="{C648C8F1-6EC1-4D27-9134-2770426C1535}" destId="{CA5EB31B-C68B-473C-87CB-A91BB005BF00}" srcOrd="1" destOrd="0" presId="urn:microsoft.com/office/officeart/2005/8/layout/orgChart1"/>
-    <dgm:cxn modelId="{2F689107-5F55-4FE1-BE6D-7C5619A51DB7}" type="presParOf" srcId="{CA5EB31B-C68B-473C-87CB-A91BB005BF00}" destId="{062340CD-6334-46D5-AEFE-95C301457800}" srcOrd="0" destOrd="0" presId="urn:microsoft.com/office/officeart/2005/8/layout/orgChart1"/>
-    <dgm:cxn modelId="{1F7CD2B4-BF0C-4CCF-B1EF-720AA138D0E4}" type="presParOf" srcId="{CA5EB31B-C68B-473C-87CB-A91BB005BF00}" destId="{03148D74-9417-47D5-AF4F-C4D3238B6670}" srcOrd="1" destOrd="0" presId="urn:microsoft.com/office/officeart/2005/8/layout/orgChart1"/>
-    <dgm:cxn modelId="{1417ABD0-E832-41CC-80AB-69C716E34372}" type="presParOf" srcId="{03148D74-9417-47D5-AF4F-C4D3238B6670}" destId="{8560AAFB-1613-4B6C-B1A4-8F0A1BFFBCE2}" srcOrd="0" destOrd="0" presId="urn:microsoft.com/office/officeart/2005/8/layout/orgChart1"/>
-    <dgm:cxn modelId="{24FBD546-0E3B-48D8-9C7E-229A44B07062}" type="presParOf" srcId="{8560AAFB-1613-4B6C-B1A4-8F0A1BFFBCE2}" destId="{E091326B-DFC7-4A96-BEEB-6388FD6F41EE}" srcOrd="0" destOrd="0" presId="urn:microsoft.com/office/officeart/2005/8/layout/orgChart1"/>
-    <dgm:cxn modelId="{C2CCCF38-A3B0-414F-967B-007E91DAB2EE}" type="presParOf" srcId="{8560AAFB-1613-4B6C-B1A4-8F0A1BFFBCE2}" destId="{84051127-723D-4724-B8A2-FF26F3A99F28}" srcOrd="1" destOrd="0" presId="urn:microsoft.com/office/officeart/2005/8/layout/orgChart1"/>
-    <dgm:cxn modelId="{A16933A5-3609-4881-B7FA-7922E07A2D95}" type="presParOf" srcId="{03148D74-9417-47D5-AF4F-C4D3238B6670}" destId="{A6B18CA2-C28F-4B9E-A1C1-DC76B10BBB9A}" srcOrd="1" destOrd="0" presId="urn:microsoft.com/office/officeart/2005/8/layout/orgChart1"/>
-    <dgm:cxn modelId="{1D09E3D1-3BAA-40DA-8F89-68D50011DE18}" type="presParOf" srcId="{03148D74-9417-47D5-AF4F-C4D3238B6670}" destId="{7C076015-0E74-486D-B791-602F5C870ACA}" srcOrd="2" destOrd="0" presId="urn:microsoft.com/office/officeart/2005/8/layout/orgChart1"/>
-    <dgm:cxn modelId="{66EBC2B2-A4E6-44D7-8653-831142AF00CD}" type="presParOf" srcId="{CA5EB31B-C68B-473C-87CB-A91BB005BF00}" destId="{4670F29F-C287-485C-8C4E-26F1E2FD7470}" srcOrd="2" destOrd="0" presId="urn:microsoft.com/office/officeart/2005/8/layout/orgChart1"/>
-    <dgm:cxn modelId="{231E9568-57FA-44AC-8FF7-1390405BF81C}" type="presParOf" srcId="{CA5EB31B-C68B-473C-87CB-A91BB005BF00}" destId="{F9420F45-E180-41C8-B53F-F1619A17495C}" srcOrd="3" destOrd="0" presId="urn:microsoft.com/office/officeart/2005/8/layout/orgChart1"/>
-    <dgm:cxn modelId="{AA49575F-E277-4554-B459-2228D2134624}" type="presParOf" srcId="{F9420F45-E180-41C8-B53F-F1619A17495C}" destId="{2B94BE52-4D45-423C-ADAA-672E1581A042}" srcOrd="0" destOrd="0" presId="urn:microsoft.com/office/officeart/2005/8/layout/orgChart1"/>
-    <dgm:cxn modelId="{B93169ED-3250-41F7-BCCA-7C0997D1AE95}" type="presParOf" srcId="{2B94BE52-4D45-423C-ADAA-672E1581A042}" destId="{AFF5F157-3C4C-4EA5-872E-9D66CFF66D24}" srcOrd="0" destOrd="0" presId="urn:microsoft.com/office/officeart/2005/8/layout/orgChart1"/>
-    <dgm:cxn modelId="{AE14A7D4-9BF6-4EAB-AC43-2E1FCB8547A8}" type="presParOf" srcId="{2B94BE52-4D45-423C-ADAA-672E1581A042}" destId="{33684D1D-010E-43D1-ABB0-10C0449E3F7D}" srcOrd="1" destOrd="0" presId="urn:microsoft.com/office/officeart/2005/8/layout/orgChart1"/>
-    <dgm:cxn modelId="{A9C74B70-B720-4732-BEF6-CEE26460998C}" type="presParOf" srcId="{F9420F45-E180-41C8-B53F-F1619A17495C}" destId="{1AD459E1-C52C-4246-B719-4E4412240829}" srcOrd="1" destOrd="0" presId="urn:microsoft.com/office/officeart/2005/8/layout/orgChart1"/>
-    <dgm:cxn modelId="{698D928B-DF4F-4F4A-8F58-A167EBAA4F2E}" type="presParOf" srcId="{1AD459E1-C52C-4246-B719-4E4412240829}" destId="{F1DC6AAD-919C-4BE6-9089-ECB12F30FF47}" srcOrd="0" destOrd="0" presId="urn:microsoft.com/office/officeart/2005/8/layout/orgChart1"/>
-    <dgm:cxn modelId="{177714DF-0CB8-4E42-A0A8-ED557A4E82A1}" type="presParOf" srcId="{1AD459E1-C52C-4246-B719-4E4412240829}" destId="{E9D7E019-B9C5-45AB-8188-314544860FA9}" srcOrd="1" destOrd="0" presId="urn:microsoft.com/office/officeart/2005/8/layout/orgChart1"/>
-    <dgm:cxn modelId="{87FFE6F9-2549-45F7-A2F6-6A3BD1A3377E}" type="presParOf" srcId="{E9D7E019-B9C5-45AB-8188-314544860FA9}" destId="{EEF47A2A-AD99-4EB7-8F68-56337B17D69F}" srcOrd="0" destOrd="0" presId="urn:microsoft.com/office/officeart/2005/8/layout/orgChart1"/>
-    <dgm:cxn modelId="{CB20DF4E-D9B5-420D-A3BA-BBD6C34E7800}" type="presParOf" srcId="{EEF47A2A-AD99-4EB7-8F68-56337B17D69F}" destId="{548E9CEB-CC82-482C-8B19-431151C1E2FA}" srcOrd="0" destOrd="0" presId="urn:microsoft.com/office/officeart/2005/8/layout/orgChart1"/>
-    <dgm:cxn modelId="{192D56B9-8A28-46F9-AE17-409492444F0E}" type="presParOf" srcId="{EEF47A2A-AD99-4EB7-8F68-56337B17D69F}" destId="{3BE7E5C6-E14C-4C64-9AD0-7204DA5CC886}" srcOrd="1" destOrd="0" presId="urn:microsoft.com/office/officeart/2005/8/layout/orgChart1"/>
-    <dgm:cxn modelId="{D810C487-6659-4C03-92E0-A4EAB4A21CBC}" type="presParOf" srcId="{E9D7E019-B9C5-45AB-8188-314544860FA9}" destId="{534921A6-A227-42E2-AF6B-7276FEE95B40}" srcOrd="1" destOrd="0" presId="urn:microsoft.com/office/officeart/2005/8/layout/orgChart1"/>
-    <dgm:cxn modelId="{C5138DCE-8B02-4AAA-AEA5-6DD408BBDD2D}" type="presParOf" srcId="{E9D7E019-B9C5-45AB-8188-314544860FA9}" destId="{44FCA3CD-79BC-4761-86D2-8713792B667D}" srcOrd="2" destOrd="0" presId="urn:microsoft.com/office/officeart/2005/8/layout/orgChart1"/>
-    <dgm:cxn modelId="{A6C914F1-8453-480B-BB0D-BEACB0EECC56}" type="presParOf" srcId="{1AD459E1-C52C-4246-B719-4E4412240829}" destId="{1AC7A9DF-0904-4CBD-8B57-A2E7FAF72705}" srcOrd="2" destOrd="0" presId="urn:microsoft.com/office/officeart/2005/8/layout/orgChart1"/>
-    <dgm:cxn modelId="{1ADCB21C-1A08-4A62-A7B1-A830C42F7CEE}" type="presParOf" srcId="{1AD459E1-C52C-4246-B719-4E4412240829}" destId="{9BBFA110-AB25-44A4-BC23-7D4CB8CE7967}" srcOrd="3" destOrd="0" presId="urn:microsoft.com/office/officeart/2005/8/layout/orgChart1"/>
-    <dgm:cxn modelId="{B578FA41-25D1-46D9-A085-6B26C2340F7C}" type="presParOf" srcId="{9BBFA110-AB25-44A4-BC23-7D4CB8CE7967}" destId="{577145F4-423B-47CF-8FAB-02A2D23F164D}" srcOrd="0" destOrd="0" presId="urn:microsoft.com/office/officeart/2005/8/layout/orgChart1"/>
-    <dgm:cxn modelId="{9E09CC96-1FF4-4369-A850-78A291F920B4}" type="presParOf" srcId="{577145F4-423B-47CF-8FAB-02A2D23F164D}" destId="{EC4BEC83-2E8E-4EFE-B5FC-0C106B0CBBAF}" srcOrd="0" destOrd="0" presId="urn:microsoft.com/office/officeart/2005/8/layout/orgChart1"/>
-    <dgm:cxn modelId="{8BE8D27C-50E3-4246-B097-7720C3EEFC5C}" type="presParOf" srcId="{577145F4-423B-47CF-8FAB-02A2D23F164D}" destId="{51204D02-A05C-4263-B772-764E945F0144}" srcOrd="1" destOrd="0" presId="urn:microsoft.com/office/officeart/2005/8/layout/orgChart1"/>
-    <dgm:cxn modelId="{3A07CFB0-46A0-4742-8508-9D638BE27651}" type="presParOf" srcId="{9BBFA110-AB25-44A4-BC23-7D4CB8CE7967}" destId="{BBD8DE40-0619-4A3A-84FB-89924BB04EA4}" srcOrd="1" destOrd="0" presId="urn:microsoft.com/office/officeart/2005/8/layout/orgChart1"/>
-    <dgm:cxn modelId="{44A429E3-B72A-47BE-AB5A-9C3A8C3B740B}" type="presParOf" srcId="{BBD8DE40-0619-4A3A-84FB-89924BB04EA4}" destId="{BA1C0E43-CB54-4F9D-BF11-9A207020C586}" srcOrd="0" destOrd="0" presId="urn:microsoft.com/office/officeart/2005/8/layout/orgChart1"/>
-    <dgm:cxn modelId="{F23D1403-7AA2-434E-8524-29845FA10E85}" type="presParOf" srcId="{BBD8DE40-0619-4A3A-84FB-89924BB04EA4}" destId="{EC547C88-9AA8-4B82-8961-85A7AC8E1C24}" srcOrd="1" destOrd="0" presId="urn:microsoft.com/office/officeart/2005/8/layout/orgChart1"/>
-    <dgm:cxn modelId="{0FE2B8E4-BDD8-4071-9796-FB888A671ED0}" type="presParOf" srcId="{EC547C88-9AA8-4B82-8961-85A7AC8E1C24}" destId="{B74DD57B-DDBB-4157-8F65-8AD4A34E0634}" srcOrd="0" destOrd="0" presId="urn:microsoft.com/office/officeart/2005/8/layout/orgChart1"/>
-    <dgm:cxn modelId="{B867A036-D380-4826-975D-BC3E9BA8873C}" type="presParOf" srcId="{B74DD57B-DDBB-4157-8F65-8AD4A34E0634}" destId="{3441A8BC-6913-42CB-8BDF-6569E58999CC}" srcOrd="0" destOrd="0" presId="urn:microsoft.com/office/officeart/2005/8/layout/orgChart1"/>
-    <dgm:cxn modelId="{79101EDD-F3C6-4C27-9D6B-5F3A43CB26F1}" type="presParOf" srcId="{B74DD57B-DDBB-4157-8F65-8AD4A34E0634}" destId="{3B8442CA-0CC7-44D3-AB24-C1E3B69D45E4}" srcOrd="1" destOrd="0" presId="urn:microsoft.com/office/officeart/2005/8/layout/orgChart1"/>
-    <dgm:cxn modelId="{44DABE58-743B-42F9-BD27-77C979C1CCDA}" type="presParOf" srcId="{EC547C88-9AA8-4B82-8961-85A7AC8E1C24}" destId="{666AA9CD-A62B-446C-8A75-A5FC8A1FCFC3}" srcOrd="1" destOrd="0" presId="urn:microsoft.com/office/officeart/2005/8/layout/orgChart1"/>
-    <dgm:cxn modelId="{C8129885-B948-4BBE-8FCC-4EF3C46958B6}" type="presParOf" srcId="{EC547C88-9AA8-4B82-8961-85A7AC8E1C24}" destId="{C64AE787-6C55-4B2F-B4AA-D7BE72D69A83}" srcOrd="2" destOrd="0" presId="urn:microsoft.com/office/officeart/2005/8/layout/orgChart1"/>
-    <dgm:cxn modelId="{45A08750-E148-4F2E-A543-40430F8F7616}" type="presParOf" srcId="{BBD8DE40-0619-4A3A-84FB-89924BB04EA4}" destId="{94689D75-4043-4EFD-9296-48695937771C}" srcOrd="2" destOrd="0" presId="urn:microsoft.com/office/officeart/2005/8/layout/orgChart1"/>
-    <dgm:cxn modelId="{F1910036-8BD9-4972-B4EE-A7AAB7561798}" type="presParOf" srcId="{BBD8DE40-0619-4A3A-84FB-89924BB04EA4}" destId="{F2F88390-D992-4487-9E41-3A092BF839C7}" srcOrd="3" destOrd="0" presId="urn:microsoft.com/office/officeart/2005/8/layout/orgChart1"/>
-    <dgm:cxn modelId="{F6D6C34D-29CE-47A2-AEB7-621E21CAA8CB}" type="presParOf" srcId="{F2F88390-D992-4487-9E41-3A092BF839C7}" destId="{92ACD292-BF98-4838-B97F-ED300171B175}" srcOrd="0" destOrd="0" presId="urn:microsoft.com/office/officeart/2005/8/layout/orgChart1"/>
-    <dgm:cxn modelId="{D0478E87-8558-4B7B-9625-20463794F336}" type="presParOf" srcId="{92ACD292-BF98-4838-B97F-ED300171B175}" destId="{3BAF2FFE-4888-490F-91F5-FD3100B0B374}" srcOrd="0" destOrd="0" presId="urn:microsoft.com/office/officeart/2005/8/layout/orgChart1"/>
-    <dgm:cxn modelId="{AF19169F-0C04-4EBD-86F1-1EA1BED5015A}" type="presParOf" srcId="{92ACD292-BF98-4838-B97F-ED300171B175}" destId="{6DB75FC0-9B4E-4AE3-B304-7A7F7F7A9D3A}" srcOrd="1" destOrd="0" presId="urn:microsoft.com/office/officeart/2005/8/layout/orgChart1"/>
-    <dgm:cxn modelId="{2A7EEC20-69ED-481B-8BCC-2437C7CD7F05}" type="presParOf" srcId="{F2F88390-D992-4487-9E41-3A092BF839C7}" destId="{FF970698-06C3-43E1-B2A3-BA3FD309EEEA}" srcOrd="1" destOrd="0" presId="urn:microsoft.com/office/officeart/2005/8/layout/orgChart1"/>
-    <dgm:cxn modelId="{E859F4DD-4CCE-48B6-B776-75FFAEEB97DE}" type="presParOf" srcId="{F2F88390-D992-4487-9E41-3A092BF839C7}" destId="{70C631C7-0EA4-48A4-BB53-EB1397BD395F}" srcOrd="2" destOrd="0" presId="urn:microsoft.com/office/officeart/2005/8/layout/orgChart1"/>
-    <dgm:cxn modelId="{DBE21F9A-6D98-4ED2-8A04-C584F89608DB}" type="presParOf" srcId="{BBD8DE40-0619-4A3A-84FB-89924BB04EA4}" destId="{51FAF244-8083-49FC-9401-81B60AAF7087}" srcOrd="4" destOrd="0" presId="urn:microsoft.com/office/officeart/2005/8/layout/orgChart1"/>
-    <dgm:cxn modelId="{48D6810F-2C57-4B87-A823-B1CB71CD416C}" type="presParOf" srcId="{BBD8DE40-0619-4A3A-84FB-89924BB04EA4}" destId="{26DB1753-63C8-47FB-A587-DEE866D1AB82}" srcOrd="5" destOrd="0" presId="urn:microsoft.com/office/officeart/2005/8/layout/orgChart1"/>
-    <dgm:cxn modelId="{13BDEC7E-AC92-49C7-8442-32F978A66FFD}" type="presParOf" srcId="{26DB1753-63C8-47FB-A587-DEE866D1AB82}" destId="{B5A3CF44-C0B1-492E-B703-DC0A891D0AB2}" srcOrd="0" destOrd="0" presId="urn:microsoft.com/office/officeart/2005/8/layout/orgChart1"/>
-    <dgm:cxn modelId="{3263F6FC-29A4-409D-A420-6298258AAE46}" type="presParOf" srcId="{B5A3CF44-C0B1-492E-B703-DC0A891D0AB2}" destId="{E7DFB4E5-82D5-4DC5-AB64-51D6F1936719}" srcOrd="0" destOrd="0" presId="urn:microsoft.com/office/officeart/2005/8/layout/orgChart1"/>
-    <dgm:cxn modelId="{60310EA9-C53F-4092-93F1-1B17623C9FB8}" type="presParOf" srcId="{B5A3CF44-C0B1-492E-B703-DC0A891D0AB2}" destId="{34DC7787-D5A3-4818-B592-83AAAB79A8D6}" srcOrd="1" destOrd="0" presId="urn:microsoft.com/office/officeart/2005/8/layout/orgChart1"/>
-    <dgm:cxn modelId="{3DC581AD-5B6C-4EEC-9096-2EC677F8D770}" type="presParOf" srcId="{26DB1753-63C8-47FB-A587-DEE866D1AB82}" destId="{DC39CBEE-79E5-47ED-9D5F-ADD2ADF98D36}" srcOrd="1" destOrd="0" presId="urn:microsoft.com/office/officeart/2005/8/layout/orgChart1"/>
-    <dgm:cxn modelId="{FF998904-8929-44B7-B449-8ECB699FF3D0}" type="presParOf" srcId="{26DB1753-63C8-47FB-A587-DEE866D1AB82}" destId="{EB179BEA-931E-4900-8A4C-60FBB669E417}" srcOrd="2" destOrd="0" presId="urn:microsoft.com/office/officeart/2005/8/layout/orgChart1"/>
-    <dgm:cxn modelId="{36AFEB19-9A62-44C3-8350-81543FCE7738}" type="presParOf" srcId="{BBD8DE40-0619-4A3A-84FB-89924BB04EA4}" destId="{24A0881F-BD84-4A21-B3A8-0153C4927C11}" srcOrd="6" destOrd="0" presId="urn:microsoft.com/office/officeart/2005/8/layout/orgChart1"/>
-    <dgm:cxn modelId="{2D408F77-E0A1-4A3B-86AD-67D45958B4FF}" type="presParOf" srcId="{BBD8DE40-0619-4A3A-84FB-89924BB04EA4}" destId="{691E16FE-3A41-4776-868D-31CA2712E5EF}" srcOrd="7" destOrd="0" presId="urn:microsoft.com/office/officeart/2005/8/layout/orgChart1"/>
-    <dgm:cxn modelId="{A822BE8C-AACA-46D9-AAF1-950306954F1A}" type="presParOf" srcId="{691E16FE-3A41-4776-868D-31CA2712E5EF}" destId="{AF309034-F497-4940-B27D-6A9AD65507B5}" srcOrd="0" destOrd="0" presId="urn:microsoft.com/office/officeart/2005/8/layout/orgChart1"/>
-    <dgm:cxn modelId="{2A083B2E-459E-4EF5-9976-5C77279BE1BF}" type="presParOf" srcId="{AF309034-F497-4940-B27D-6A9AD65507B5}" destId="{A5CF217D-D3A6-4151-AD40-A88C6F8AF4D7}" srcOrd="0" destOrd="0" presId="urn:microsoft.com/office/officeart/2005/8/layout/orgChart1"/>
-    <dgm:cxn modelId="{7BD8C42F-DDAC-4512-8A3E-0EF9B799932D}" type="presParOf" srcId="{AF309034-F497-4940-B27D-6A9AD65507B5}" destId="{E82745B5-F925-46FC-AF55-FAA98B0A186F}" srcOrd="1" destOrd="0" presId="urn:microsoft.com/office/officeart/2005/8/layout/orgChart1"/>
-    <dgm:cxn modelId="{044DFFFC-3CD0-40D9-BE8D-F3D1A3B5AC8C}" type="presParOf" srcId="{691E16FE-3A41-4776-868D-31CA2712E5EF}" destId="{18A8CFAB-649F-4DA4-BEE9-391716EC83F7}" srcOrd="1" destOrd="0" presId="urn:microsoft.com/office/officeart/2005/8/layout/orgChart1"/>
-    <dgm:cxn modelId="{9C8C76CE-6CD5-49BD-90EE-372F863A2513}" type="presParOf" srcId="{691E16FE-3A41-4776-868D-31CA2712E5EF}" destId="{45808FE5-E1D5-48A3-A305-7555F1CFC0DE}" srcOrd="2" destOrd="0" presId="urn:microsoft.com/office/officeart/2005/8/layout/orgChart1"/>
-    <dgm:cxn modelId="{A4FDF84B-E6D1-4D89-9C68-C492225B3FEC}" type="presParOf" srcId="{BBD8DE40-0619-4A3A-84FB-89924BB04EA4}" destId="{D2BE08CE-A34C-4EFF-A824-8606B74D9094}" srcOrd="8" destOrd="0" presId="urn:microsoft.com/office/officeart/2005/8/layout/orgChart1"/>
-    <dgm:cxn modelId="{815BA8EC-CB69-4131-8CFA-B27E4BD7D1F9}" type="presParOf" srcId="{BBD8DE40-0619-4A3A-84FB-89924BB04EA4}" destId="{2DEF1B53-6A70-4EA1-8ADE-19CBE8490729}" srcOrd="9" destOrd="0" presId="urn:microsoft.com/office/officeart/2005/8/layout/orgChart1"/>
-    <dgm:cxn modelId="{228061FD-004B-4FFF-9B29-EB44F2FFB3B2}" type="presParOf" srcId="{2DEF1B53-6A70-4EA1-8ADE-19CBE8490729}" destId="{3ED2A02E-E9BC-4295-A21E-236EFF320CD0}" srcOrd="0" destOrd="0" presId="urn:microsoft.com/office/officeart/2005/8/layout/orgChart1"/>
-    <dgm:cxn modelId="{A15F125B-E37F-40B8-83EB-1041CD13AB04}" type="presParOf" srcId="{3ED2A02E-E9BC-4295-A21E-236EFF320CD0}" destId="{135AAD40-E7B5-4FDC-850A-B46C3BFF56E0}" srcOrd="0" destOrd="0" presId="urn:microsoft.com/office/officeart/2005/8/layout/orgChart1"/>
-    <dgm:cxn modelId="{AD94EC52-F5B0-40FA-A550-66E49CB61E6C}" type="presParOf" srcId="{3ED2A02E-E9BC-4295-A21E-236EFF320CD0}" destId="{1649A874-5A5D-465F-A4B2-5E24EADF9ADF}" srcOrd="1" destOrd="0" presId="urn:microsoft.com/office/officeart/2005/8/layout/orgChart1"/>
-    <dgm:cxn modelId="{9DD61868-D53F-475A-AC94-DBE75B159A81}" type="presParOf" srcId="{2DEF1B53-6A70-4EA1-8ADE-19CBE8490729}" destId="{5F6BB2EF-0503-4335-9D90-54A34E9511E1}" srcOrd="1" destOrd="0" presId="urn:microsoft.com/office/officeart/2005/8/layout/orgChart1"/>
-    <dgm:cxn modelId="{05C65910-9438-42D0-840F-71266E2CF126}" type="presParOf" srcId="{2DEF1B53-6A70-4EA1-8ADE-19CBE8490729}" destId="{59378ED8-8003-4A18-BA98-DE00EDFF5503}" srcOrd="2" destOrd="0" presId="urn:microsoft.com/office/officeart/2005/8/layout/orgChart1"/>
-    <dgm:cxn modelId="{47F58D9B-A845-4582-AD4D-A3DB664722DC}" type="presParOf" srcId="{BBD8DE40-0619-4A3A-84FB-89924BB04EA4}" destId="{5C0041BF-B6C7-4D9C-967B-81245F98DF82}" srcOrd="10" destOrd="0" presId="urn:microsoft.com/office/officeart/2005/8/layout/orgChart1"/>
-    <dgm:cxn modelId="{7712368B-5FE9-4339-A743-90516F9391AC}" type="presParOf" srcId="{BBD8DE40-0619-4A3A-84FB-89924BB04EA4}" destId="{8EB073F5-8C75-47B1-8C49-2B3247F910AE}" srcOrd="11" destOrd="0" presId="urn:microsoft.com/office/officeart/2005/8/layout/orgChart1"/>
-    <dgm:cxn modelId="{3E2ABE41-F668-4ABB-AB68-56E6E9D94AE6}" type="presParOf" srcId="{8EB073F5-8C75-47B1-8C49-2B3247F910AE}" destId="{6604C886-94D2-48F9-8513-EB7A9FB05940}" srcOrd="0" destOrd="0" presId="urn:microsoft.com/office/officeart/2005/8/layout/orgChart1"/>
-    <dgm:cxn modelId="{2327161A-FA70-48FF-8847-F7986669F132}" type="presParOf" srcId="{6604C886-94D2-48F9-8513-EB7A9FB05940}" destId="{70A11B42-C2BD-425E-AA7B-D4C0DC2D0A15}" srcOrd="0" destOrd="0" presId="urn:microsoft.com/office/officeart/2005/8/layout/orgChart1"/>
-    <dgm:cxn modelId="{A3F8539F-0BAD-46E4-8B9D-19DC411893F6}" type="presParOf" srcId="{6604C886-94D2-48F9-8513-EB7A9FB05940}" destId="{91B6D221-C145-487E-94DA-13F4BB495C55}" srcOrd="1" destOrd="0" presId="urn:microsoft.com/office/officeart/2005/8/layout/orgChart1"/>
-    <dgm:cxn modelId="{2C02BFC5-67C6-4811-8E26-FCDF5E7F58D5}" type="presParOf" srcId="{8EB073F5-8C75-47B1-8C49-2B3247F910AE}" destId="{51584857-C6B6-438B-90B3-5702E17B333F}" srcOrd="1" destOrd="0" presId="urn:microsoft.com/office/officeart/2005/8/layout/orgChart1"/>
-    <dgm:cxn modelId="{AF7F746E-A014-45F3-AE18-17E91D9C7E5A}" type="presParOf" srcId="{8EB073F5-8C75-47B1-8C49-2B3247F910AE}" destId="{59F5BBE0-B530-4531-90E0-449C636FEDEA}" srcOrd="2" destOrd="0" presId="urn:microsoft.com/office/officeart/2005/8/layout/orgChart1"/>
-    <dgm:cxn modelId="{9B366F98-9843-4AD3-BC97-A2CBBC184F78}" type="presParOf" srcId="{9BBFA110-AB25-44A4-BC23-7D4CB8CE7967}" destId="{1D54BF72-21D5-4B16-AA12-33778474944E}" srcOrd="2" destOrd="0" presId="urn:microsoft.com/office/officeart/2005/8/layout/orgChart1"/>
-    <dgm:cxn modelId="{91B21647-E76D-4A5E-BB59-7D368ACE9BED}" type="presParOf" srcId="{1AD459E1-C52C-4246-B719-4E4412240829}" destId="{61DE649D-9D32-404E-A346-534AA673CED8}" srcOrd="4" destOrd="0" presId="urn:microsoft.com/office/officeart/2005/8/layout/orgChart1"/>
-    <dgm:cxn modelId="{6BB71FD2-1BFE-4525-96F0-773DC3135618}" type="presParOf" srcId="{1AD459E1-C52C-4246-B719-4E4412240829}" destId="{223ACA02-3863-406D-AB19-0DC224C46299}" srcOrd="5" destOrd="0" presId="urn:microsoft.com/office/officeart/2005/8/layout/orgChart1"/>
-    <dgm:cxn modelId="{D73A6EAD-31BD-4C14-9969-08CAC924684E}" type="presParOf" srcId="{223ACA02-3863-406D-AB19-0DC224C46299}" destId="{9552C195-5D4D-429A-B97D-3246B4D12ADF}" srcOrd="0" destOrd="0" presId="urn:microsoft.com/office/officeart/2005/8/layout/orgChart1"/>
-    <dgm:cxn modelId="{A35F88A1-F610-4B8C-A068-AA2F945E26FD}" type="presParOf" srcId="{9552C195-5D4D-429A-B97D-3246B4D12ADF}" destId="{227B45DD-C65D-4489-A826-24DF659BBDE0}" srcOrd="0" destOrd="0" presId="urn:microsoft.com/office/officeart/2005/8/layout/orgChart1"/>
-    <dgm:cxn modelId="{E18051D7-F4EF-4EDD-800E-4AA48C2CA946}" type="presParOf" srcId="{9552C195-5D4D-429A-B97D-3246B4D12ADF}" destId="{6B8C0AE2-50E0-4BCE-94CB-363B57814B60}" srcOrd="1" destOrd="0" presId="urn:microsoft.com/office/officeart/2005/8/layout/orgChart1"/>
-    <dgm:cxn modelId="{6EDF2121-CC04-49D5-A30C-FCE7FE98DE27}" type="presParOf" srcId="{223ACA02-3863-406D-AB19-0DC224C46299}" destId="{B16A250C-045C-430A-B0B5-37EE751D89D9}" srcOrd="1" destOrd="0" presId="urn:microsoft.com/office/officeart/2005/8/layout/orgChart1"/>
-    <dgm:cxn modelId="{F892AA3E-8BC2-4888-94E7-57FCAAC80D4A}" type="presParOf" srcId="{223ACA02-3863-406D-AB19-0DC224C46299}" destId="{2FFC29D1-BD08-4F08-8413-94A85F51F9F0}" srcOrd="2" destOrd="0" presId="urn:microsoft.com/office/officeart/2005/8/layout/orgChart1"/>
-    <dgm:cxn modelId="{D051CCC3-80E4-4AF8-9D06-CD581D6EB8DF}" type="presParOf" srcId="{F9420F45-E180-41C8-B53F-F1619A17495C}" destId="{20D0C07E-DA32-479F-8036-E4D44FE0E50A}" srcOrd="2" destOrd="0" presId="urn:microsoft.com/office/officeart/2005/8/layout/orgChart1"/>
-    <dgm:cxn modelId="{D859F23B-812D-4D26-B2F5-53DD0C900280}" type="presParOf" srcId="{C648C8F1-6EC1-4D27-9134-2770426C1535}" destId="{70D5E481-C1FF-4FF5-9EEC-3220195BEB42}" srcOrd="2" destOrd="0" presId="urn:microsoft.com/office/officeart/2005/8/layout/orgChart1"/>
+    <dgm:cxn modelId="{543175A7-8570-4367-9A92-37A9FAB3A1FF}" type="presParOf" srcId="{CFDBE9B5-C99C-46D7-AD39-DF0C47F9A402}" destId="{C648C8F1-6EC1-4D27-9134-2770426C1535}" srcOrd="0" destOrd="0" presId="urn:microsoft.com/office/officeart/2005/8/layout/orgChart1"/>
+    <dgm:cxn modelId="{3EC3C75C-C84F-4848-A5C1-6FAC07E0631F}" type="presParOf" srcId="{C648C8F1-6EC1-4D27-9134-2770426C1535}" destId="{8841FC10-6A43-4474-8973-11C86F432155}" srcOrd="0" destOrd="0" presId="urn:microsoft.com/office/officeart/2005/8/layout/orgChart1"/>
+    <dgm:cxn modelId="{7E343482-DCF7-47D3-9785-F4A637F91463}" type="presParOf" srcId="{8841FC10-6A43-4474-8973-11C86F432155}" destId="{63929129-5E40-45F8-A890-4F806D74EBE0}" srcOrd="0" destOrd="0" presId="urn:microsoft.com/office/officeart/2005/8/layout/orgChart1"/>
+    <dgm:cxn modelId="{6D3A98E7-3325-44F6-A6F4-5BFF210B272C}" type="presParOf" srcId="{8841FC10-6A43-4474-8973-11C86F432155}" destId="{D8AFCCFD-FF72-4601-AE8B-16416F11BE0B}" srcOrd="1" destOrd="0" presId="urn:microsoft.com/office/officeart/2005/8/layout/orgChart1"/>
+    <dgm:cxn modelId="{4FCB5240-1276-4265-9AB6-1D62E0532CEB}" type="presParOf" srcId="{C648C8F1-6EC1-4D27-9134-2770426C1535}" destId="{CA5EB31B-C68B-473C-87CB-A91BB005BF00}" srcOrd="1" destOrd="0" presId="urn:microsoft.com/office/officeart/2005/8/layout/orgChart1"/>
+    <dgm:cxn modelId="{84994456-2FAB-475E-91F0-C36463C7B052}" type="presParOf" srcId="{CA5EB31B-C68B-473C-87CB-A91BB005BF00}" destId="{062340CD-6334-46D5-AEFE-95C301457800}" srcOrd="0" destOrd="0" presId="urn:microsoft.com/office/officeart/2005/8/layout/orgChart1"/>
+    <dgm:cxn modelId="{1BFF92A2-EEC9-469E-8189-6DC513AD6304}" type="presParOf" srcId="{CA5EB31B-C68B-473C-87CB-A91BB005BF00}" destId="{03148D74-9417-47D5-AF4F-C4D3238B6670}" srcOrd="1" destOrd="0" presId="urn:microsoft.com/office/officeart/2005/8/layout/orgChart1"/>
+    <dgm:cxn modelId="{CA17E421-E753-4873-BD34-873EBAC9EAC9}" type="presParOf" srcId="{03148D74-9417-47D5-AF4F-C4D3238B6670}" destId="{8560AAFB-1613-4B6C-B1A4-8F0A1BFFBCE2}" srcOrd="0" destOrd="0" presId="urn:microsoft.com/office/officeart/2005/8/layout/orgChart1"/>
+    <dgm:cxn modelId="{4BF64813-5281-4D6B-9FCF-3644CDEF55A3}" type="presParOf" srcId="{8560AAFB-1613-4B6C-B1A4-8F0A1BFFBCE2}" destId="{E091326B-DFC7-4A96-BEEB-6388FD6F41EE}" srcOrd="0" destOrd="0" presId="urn:microsoft.com/office/officeart/2005/8/layout/orgChart1"/>
+    <dgm:cxn modelId="{B43F7027-C594-464B-9260-27049BB55C7E}" type="presParOf" srcId="{8560AAFB-1613-4B6C-B1A4-8F0A1BFFBCE2}" destId="{84051127-723D-4724-B8A2-FF26F3A99F28}" srcOrd="1" destOrd="0" presId="urn:microsoft.com/office/officeart/2005/8/layout/orgChart1"/>
+    <dgm:cxn modelId="{4042F050-716B-434A-AF14-0C2CDC87E4E2}" type="presParOf" srcId="{03148D74-9417-47D5-AF4F-C4D3238B6670}" destId="{A6B18CA2-C28F-4B9E-A1C1-DC76B10BBB9A}" srcOrd="1" destOrd="0" presId="urn:microsoft.com/office/officeart/2005/8/layout/orgChart1"/>
+    <dgm:cxn modelId="{DD6B1E0D-801E-423D-8197-8EA5248A334A}" type="presParOf" srcId="{03148D74-9417-47D5-AF4F-C4D3238B6670}" destId="{7C076015-0E74-486D-B791-602F5C870ACA}" srcOrd="2" destOrd="0" presId="urn:microsoft.com/office/officeart/2005/8/layout/orgChart1"/>
+    <dgm:cxn modelId="{69E47B36-ACFF-4FEE-BF95-7B6E889FDD7A}" type="presParOf" srcId="{CA5EB31B-C68B-473C-87CB-A91BB005BF00}" destId="{4670F29F-C287-485C-8C4E-26F1E2FD7470}" srcOrd="2" destOrd="0" presId="urn:microsoft.com/office/officeart/2005/8/layout/orgChart1"/>
+    <dgm:cxn modelId="{B9E44DCE-77A1-483C-A3EA-D9962B203FB8}" type="presParOf" srcId="{CA5EB31B-C68B-473C-87CB-A91BB005BF00}" destId="{F9420F45-E180-41C8-B53F-F1619A17495C}" srcOrd="3" destOrd="0" presId="urn:microsoft.com/office/officeart/2005/8/layout/orgChart1"/>
+    <dgm:cxn modelId="{1679E15F-72DD-4EE7-BEEB-03E2BF1D8D5F}" type="presParOf" srcId="{F9420F45-E180-41C8-B53F-F1619A17495C}" destId="{2B94BE52-4D45-423C-ADAA-672E1581A042}" srcOrd="0" destOrd="0" presId="urn:microsoft.com/office/officeart/2005/8/layout/orgChart1"/>
+    <dgm:cxn modelId="{98FF7BFE-438F-471F-9330-1371B27F53E8}" type="presParOf" srcId="{2B94BE52-4D45-423C-ADAA-672E1581A042}" destId="{AFF5F157-3C4C-4EA5-872E-9D66CFF66D24}" srcOrd="0" destOrd="0" presId="urn:microsoft.com/office/officeart/2005/8/layout/orgChart1"/>
+    <dgm:cxn modelId="{BB9DE932-B363-4198-BA69-74FDF85AB33F}" type="presParOf" srcId="{2B94BE52-4D45-423C-ADAA-672E1581A042}" destId="{33684D1D-010E-43D1-ABB0-10C0449E3F7D}" srcOrd="1" destOrd="0" presId="urn:microsoft.com/office/officeart/2005/8/layout/orgChart1"/>
+    <dgm:cxn modelId="{62FBABC3-2F9F-4694-BCEE-C7FA1FFA6856}" type="presParOf" srcId="{F9420F45-E180-41C8-B53F-F1619A17495C}" destId="{1AD459E1-C52C-4246-B719-4E4412240829}" srcOrd="1" destOrd="0" presId="urn:microsoft.com/office/officeart/2005/8/layout/orgChart1"/>
+    <dgm:cxn modelId="{BD5E9BEF-04C8-4889-B4B8-9FFE875C0A14}" type="presParOf" srcId="{1AD459E1-C52C-4246-B719-4E4412240829}" destId="{F1DC6AAD-919C-4BE6-9089-ECB12F30FF47}" srcOrd="0" destOrd="0" presId="urn:microsoft.com/office/officeart/2005/8/layout/orgChart1"/>
+    <dgm:cxn modelId="{6F718693-2A96-495B-98A6-752F6EF0FBA4}" type="presParOf" srcId="{1AD459E1-C52C-4246-B719-4E4412240829}" destId="{E9D7E019-B9C5-45AB-8188-314544860FA9}" srcOrd="1" destOrd="0" presId="urn:microsoft.com/office/officeart/2005/8/layout/orgChart1"/>
+    <dgm:cxn modelId="{25A52BFA-28C0-49C0-A5AE-24209D9F0CF3}" type="presParOf" srcId="{E9D7E019-B9C5-45AB-8188-314544860FA9}" destId="{EEF47A2A-AD99-4EB7-8F68-56337B17D69F}" srcOrd="0" destOrd="0" presId="urn:microsoft.com/office/officeart/2005/8/layout/orgChart1"/>
+    <dgm:cxn modelId="{423C00AF-655C-4C06-9381-711F1FCB4EA0}" type="presParOf" srcId="{EEF47A2A-AD99-4EB7-8F68-56337B17D69F}" destId="{548E9CEB-CC82-482C-8B19-431151C1E2FA}" srcOrd="0" destOrd="0" presId="urn:microsoft.com/office/officeart/2005/8/layout/orgChart1"/>
+    <dgm:cxn modelId="{3F094320-27DF-44BF-850E-917EFB940CFA}" type="presParOf" srcId="{EEF47A2A-AD99-4EB7-8F68-56337B17D69F}" destId="{3BE7E5C6-E14C-4C64-9AD0-7204DA5CC886}" srcOrd="1" destOrd="0" presId="urn:microsoft.com/office/officeart/2005/8/layout/orgChart1"/>
+    <dgm:cxn modelId="{E23675B2-2418-4532-BFF4-DB19EFC365F6}" type="presParOf" srcId="{E9D7E019-B9C5-45AB-8188-314544860FA9}" destId="{534921A6-A227-42E2-AF6B-7276FEE95B40}" srcOrd="1" destOrd="0" presId="urn:microsoft.com/office/officeart/2005/8/layout/orgChart1"/>
+    <dgm:cxn modelId="{9E6502D7-B32E-4C90-9139-66556994ACB5}" type="presParOf" srcId="{E9D7E019-B9C5-45AB-8188-314544860FA9}" destId="{44FCA3CD-79BC-4761-86D2-8713792B667D}" srcOrd="2" destOrd="0" presId="urn:microsoft.com/office/officeart/2005/8/layout/orgChart1"/>
+    <dgm:cxn modelId="{ECE2E5BC-8B02-4799-9354-4760FE3EE222}" type="presParOf" srcId="{1AD459E1-C52C-4246-B719-4E4412240829}" destId="{1AC7A9DF-0904-4CBD-8B57-A2E7FAF72705}" srcOrd="2" destOrd="0" presId="urn:microsoft.com/office/officeart/2005/8/layout/orgChart1"/>
+    <dgm:cxn modelId="{41BE6CA0-8257-456F-A839-B5BDB620B435}" type="presParOf" srcId="{1AD459E1-C52C-4246-B719-4E4412240829}" destId="{9BBFA110-AB25-44A4-BC23-7D4CB8CE7967}" srcOrd="3" destOrd="0" presId="urn:microsoft.com/office/officeart/2005/8/layout/orgChart1"/>
+    <dgm:cxn modelId="{6EC46DFB-DAAC-495A-934C-BE0D9B2CD9CA}" type="presParOf" srcId="{9BBFA110-AB25-44A4-BC23-7D4CB8CE7967}" destId="{577145F4-423B-47CF-8FAB-02A2D23F164D}" srcOrd="0" destOrd="0" presId="urn:microsoft.com/office/officeart/2005/8/layout/orgChart1"/>
+    <dgm:cxn modelId="{E126FEFF-5B25-44C7-853F-81A19CA69FCE}" type="presParOf" srcId="{577145F4-423B-47CF-8FAB-02A2D23F164D}" destId="{EC4BEC83-2E8E-4EFE-B5FC-0C106B0CBBAF}" srcOrd="0" destOrd="0" presId="urn:microsoft.com/office/officeart/2005/8/layout/orgChart1"/>
+    <dgm:cxn modelId="{31E49DDB-225D-4C69-869D-1C5286935537}" type="presParOf" srcId="{577145F4-423B-47CF-8FAB-02A2D23F164D}" destId="{51204D02-A05C-4263-B772-764E945F0144}" srcOrd="1" destOrd="0" presId="urn:microsoft.com/office/officeart/2005/8/layout/orgChart1"/>
+    <dgm:cxn modelId="{850F4C19-D4D6-4111-916B-2D5799747EFE}" type="presParOf" srcId="{9BBFA110-AB25-44A4-BC23-7D4CB8CE7967}" destId="{BBD8DE40-0619-4A3A-84FB-89924BB04EA4}" srcOrd="1" destOrd="0" presId="urn:microsoft.com/office/officeart/2005/8/layout/orgChart1"/>
+    <dgm:cxn modelId="{DBDAB8F3-6D4B-4C7D-A0B9-33E4941EA922}" type="presParOf" srcId="{BBD8DE40-0619-4A3A-84FB-89924BB04EA4}" destId="{BA1C0E43-CB54-4F9D-BF11-9A207020C586}" srcOrd="0" destOrd="0" presId="urn:microsoft.com/office/officeart/2005/8/layout/orgChart1"/>
+    <dgm:cxn modelId="{0CB17C82-77C9-4FDB-80D2-FE367143E48F}" type="presParOf" srcId="{BBD8DE40-0619-4A3A-84FB-89924BB04EA4}" destId="{EC547C88-9AA8-4B82-8961-85A7AC8E1C24}" srcOrd="1" destOrd="0" presId="urn:microsoft.com/office/officeart/2005/8/layout/orgChart1"/>
+    <dgm:cxn modelId="{48B637BC-46B2-42A3-B04C-37276F1F4309}" type="presParOf" srcId="{EC547C88-9AA8-4B82-8961-85A7AC8E1C24}" destId="{B74DD57B-DDBB-4157-8F65-8AD4A34E0634}" srcOrd="0" destOrd="0" presId="urn:microsoft.com/office/officeart/2005/8/layout/orgChart1"/>
+    <dgm:cxn modelId="{F0E501D5-44CA-4650-AD5D-2316F049FBEA}" type="presParOf" srcId="{B74DD57B-DDBB-4157-8F65-8AD4A34E0634}" destId="{3441A8BC-6913-42CB-8BDF-6569E58999CC}" srcOrd="0" destOrd="0" presId="urn:microsoft.com/office/officeart/2005/8/layout/orgChart1"/>
+    <dgm:cxn modelId="{35975D05-76B0-484D-8849-F00DEC17BECF}" type="presParOf" srcId="{B74DD57B-DDBB-4157-8F65-8AD4A34E0634}" destId="{3B8442CA-0CC7-44D3-AB24-C1E3B69D45E4}" srcOrd="1" destOrd="0" presId="urn:microsoft.com/office/officeart/2005/8/layout/orgChart1"/>
+    <dgm:cxn modelId="{371B5667-278F-42F8-906D-A6E330A7BB55}" type="presParOf" srcId="{EC547C88-9AA8-4B82-8961-85A7AC8E1C24}" destId="{666AA9CD-A62B-446C-8A75-A5FC8A1FCFC3}" srcOrd="1" destOrd="0" presId="urn:microsoft.com/office/officeart/2005/8/layout/orgChart1"/>
+    <dgm:cxn modelId="{D9862716-E29D-497C-9FFA-097AA8973BB5}" type="presParOf" srcId="{EC547C88-9AA8-4B82-8961-85A7AC8E1C24}" destId="{C64AE787-6C55-4B2F-B4AA-D7BE72D69A83}" srcOrd="2" destOrd="0" presId="urn:microsoft.com/office/officeart/2005/8/layout/orgChart1"/>
+    <dgm:cxn modelId="{42459281-ADCD-4702-BBF3-3A25FCAD8822}" type="presParOf" srcId="{BBD8DE40-0619-4A3A-84FB-89924BB04EA4}" destId="{94689D75-4043-4EFD-9296-48695937771C}" srcOrd="2" destOrd="0" presId="urn:microsoft.com/office/officeart/2005/8/layout/orgChart1"/>
+    <dgm:cxn modelId="{19C5B296-8C22-4DA0-8E62-5A9412DF83DE}" type="presParOf" srcId="{BBD8DE40-0619-4A3A-84FB-89924BB04EA4}" destId="{F2F88390-D992-4487-9E41-3A092BF839C7}" srcOrd="3" destOrd="0" presId="urn:microsoft.com/office/officeart/2005/8/layout/orgChart1"/>
+    <dgm:cxn modelId="{B2FE3EA6-3888-4A0E-A4E5-15579F2FF5B8}" type="presParOf" srcId="{F2F88390-D992-4487-9E41-3A092BF839C7}" destId="{92ACD292-BF98-4838-B97F-ED300171B175}" srcOrd="0" destOrd="0" presId="urn:microsoft.com/office/officeart/2005/8/layout/orgChart1"/>
+    <dgm:cxn modelId="{C90EB6F8-3EBD-4E96-8475-10B2239FFBDF}" type="presParOf" srcId="{92ACD292-BF98-4838-B97F-ED300171B175}" destId="{3BAF2FFE-4888-490F-91F5-FD3100B0B374}" srcOrd="0" destOrd="0" presId="urn:microsoft.com/office/officeart/2005/8/layout/orgChart1"/>
+    <dgm:cxn modelId="{22E86AFD-E2E8-4F7E-B03D-9C9B8705587E}" type="presParOf" srcId="{92ACD292-BF98-4838-B97F-ED300171B175}" destId="{6DB75FC0-9B4E-4AE3-B304-7A7F7F7A9D3A}" srcOrd="1" destOrd="0" presId="urn:microsoft.com/office/officeart/2005/8/layout/orgChart1"/>
+    <dgm:cxn modelId="{94B43D18-AEDF-4B1C-8FF6-8E9F2BAC4E6E}" type="presParOf" srcId="{F2F88390-D992-4487-9E41-3A092BF839C7}" destId="{FF970698-06C3-43E1-B2A3-BA3FD309EEEA}" srcOrd="1" destOrd="0" presId="urn:microsoft.com/office/officeart/2005/8/layout/orgChart1"/>
+    <dgm:cxn modelId="{F0E0DD2C-C4F3-43EC-9EFF-924468621767}" type="presParOf" srcId="{F2F88390-D992-4487-9E41-3A092BF839C7}" destId="{70C631C7-0EA4-48A4-BB53-EB1397BD395F}" srcOrd="2" destOrd="0" presId="urn:microsoft.com/office/officeart/2005/8/layout/orgChart1"/>
+    <dgm:cxn modelId="{39DAA99D-EE22-4374-854B-CE9102A926B4}" type="presParOf" srcId="{BBD8DE40-0619-4A3A-84FB-89924BB04EA4}" destId="{51FAF244-8083-49FC-9401-81B60AAF7087}" srcOrd="4" destOrd="0" presId="urn:microsoft.com/office/officeart/2005/8/layout/orgChart1"/>
+    <dgm:cxn modelId="{C5BECB23-A675-4573-8722-49119210D474}" type="presParOf" srcId="{BBD8DE40-0619-4A3A-84FB-89924BB04EA4}" destId="{26DB1753-63C8-47FB-A587-DEE866D1AB82}" srcOrd="5" destOrd="0" presId="urn:microsoft.com/office/officeart/2005/8/layout/orgChart1"/>
+    <dgm:cxn modelId="{1B55C898-86B8-4147-A0F9-E7D97BAD34B4}" type="presParOf" srcId="{26DB1753-63C8-47FB-A587-DEE866D1AB82}" destId="{B5A3CF44-C0B1-492E-B703-DC0A891D0AB2}" srcOrd="0" destOrd="0" presId="urn:microsoft.com/office/officeart/2005/8/layout/orgChart1"/>
+    <dgm:cxn modelId="{2FA58E4D-CE54-452D-A864-2E510C82647D}" type="presParOf" srcId="{B5A3CF44-C0B1-492E-B703-DC0A891D0AB2}" destId="{E7DFB4E5-82D5-4DC5-AB64-51D6F1936719}" srcOrd="0" destOrd="0" presId="urn:microsoft.com/office/officeart/2005/8/layout/orgChart1"/>
+    <dgm:cxn modelId="{16BB03C3-9A85-4186-A67A-75D31DEFD470}" type="presParOf" srcId="{B5A3CF44-C0B1-492E-B703-DC0A891D0AB2}" destId="{34DC7787-D5A3-4818-B592-83AAAB79A8D6}" srcOrd="1" destOrd="0" presId="urn:microsoft.com/office/officeart/2005/8/layout/orgChart1"/>
+    <dgm:cxn modelId="{49A837EE-C5DB-474E-BB86-B1C0DB6605A8}" type="presParOf" srcId="{26DB1753-63C8-47FB-A587-DEE866D1AB82}" destId="{DC39CBEE-79E5-47ED-9D5F-ADD2ADF98D36}" srcOrd="1" destOrd="0" presId="urn:microsoft.com/office/officeart/2005/8/layout/orgChart1"/>
+    <dgm:cxn modelId="{9A93E7CB-CF6C-453F-8A70-6D3D8382432F}" type="presParOf" srcId="{26DB1753-63C8-47FB-A587-DEE866D1AB82}" destId="{EB179BEA-931E-4900-8A4C-60FBB669E417}" srcOrd="2" destOrd="0" presId="urn:microsoft.com/office/officeart/2005/8/layout/orgChart1"/>
+    <dgm:cxn modelId="{6BD313DD-9A22-4586-BA27-E60BE94DB423}" type="presParOf" srcId="{BBD8DE40-0619-4A3A-84FB-89924BB04EA4}" destId="{24A0881F-BD84-4A21-B3A8-0153C4927C11}" srcOrd="6" destOrd="0" presId="urn:microsoft.com/office/officeart/2005/8/layout/orgChart1"/>
+    <dgm:cxn modelId="{87B0CA9A-FACF-45F2-AD6D-7BC0814CE763}" type="presParOf" srcId="{BBD8DE40-0619-4A3A-84FB-89924BB04EA4}" destId="{691E16FE-3A41-4776-868D-31CA2712E5EF}" srcOrd="7" destOrd="0" presId="urn:microsoft.com/office/officeart/2005/8/layout/orgChart1"/>
+    <dgm:cxn modelId="{F4968BB5-1F3C-4877-81E6-B25AD8A87E91}" type="presParOf" srcId="{691E16FE-3A41-4776-868D-31CA2712E5EF}" destId="{AF309034-F497-4940-B27D-6A9AD65507B5}" srcOrd="0" destOrd="0" presId="urn:microsoft.com/office/officeart/2005/8/layout/orgChart1"/>
+    <dgm:cxn modelId="{F048E400-47BC-4062-9E7B-3853E5A5619C}" type="presParOf" srcId="{AF309034-F497-4940-B27D-6A9AD65507B5}" destId="{A5CF217D-D3A6-4151-AD40-A88C6F8AF4D7}" srcOrd="0" destOrd="0" presId="urn:microsoft.com/office/officeart/2005/8/layout/orgChart1"/>
+    <dgm:cxn modelId="{9B73A48F-14B4-49EE-A81B-6237F09B8BCC}" type="presParOf" srcId="{AF309034-F497-4940-B27D-6A9AD65507B5}" destId="{E82745B5-F925-46FC-AF55-FAA98B0A186F}" srcOrd="1" destOrd="0" presId="urn:microsoft.com/office/officeart/2005/8/layout/orgChart1"/>
+    <dgm:cxn modelId="{0880CCCA-E939-4AD1-A2BE-5ED6D302A52B}" type="presParOf" srcId="{691E16FE-3A41-4776-868D-31CA2712E5EF}" destId="{18A8CFAB-649F-4DA4-BEE9-391716EC83F7}" srcOrd="1" destOrd="0" presId="urn:microsoft.com/office/officeart/2005/8/layout/orgChart1"/>
+    <dgm:cxn modelId="{2C9DAC76-D59C-4F05-836C-D04CC19A9B18}" type="presParOf" srcId="{691E16FE-3A41-4776-868D-31CA2712E5EF}" destId="{45808FE5-E1D5-48A3-A305-7555F1CFC0DE}" srcOrd="2" destOrd="0" presId="urn:microsoft.com/office/officeart/2005/8/layout/orgChart1"/>
+    <dgm:cxn modelId="{617D87A1-5C71-415C-A331-FEB5F8BB2169}" type="presParOf" srcId="{BBD8DE40-0619-4A3A-84FB-89924BB04EA4}" destId="{D2BE08CE-A34C-4EFF-A824-8606B74D9094}" srcOrd="8" destOrd="0" presId="urn:microsoft.com/office/officeart/2005/8/layout/orgChart1"/>
+    <dgm:cxn modelId="{8E6ECC5A-9412-4795-84FD-FD72F2DDDC8A}" type="presParOf" srcId="{BBD8DE40-0619-4A3A-84FB-89924BB04EA4}" destId="{2DEF1B53-6A70-4EA1-8ADE-19CBE8490729}" srcOrd="9" destOrd="0" presId="urn:microsoft.com/office/officeart/2005/8/layout/orgChart1"/>
+    <dgm:cxn modelId="{1CC2CAB2-B680-48A6-B4CB-5202D215C067}" type="presParOf" srcId="{2DEF1B53-6A70-4EA1-8ADE-19CBE8490729}" destId="{3ED2A02E-E9BC-4295-A21E-236EFF320CD0}" srcOrd="0" destOrd="0" presId="urn:microsoft.com/office/officeart/2005/8/layout/orgChart1"/>
+    <dgm:cxn modelId="{E8E7F56C-EE2A-4C31-9735-9DC8A6C31085}" type="presParOf" srcId="{3ED2A02E-E9BC-4295-A21E-236EFF320CD0}" destId="{135AAD40-E7B5-4FDC-850A-B46C3BFF56E0}" srcOrd="0" destOrd="0" presId="urn:microsoft.com/office/officeart/2005/8/layout/orgChart1"/>
+    <dgm:cxn modelId="{2FA9EB4F-1141-4DD8-A7AB-F250034F2E44}" type="presParOf" srcId="{3ED2A02E-E9BC-4295-A21E-236EFF320CD0}" destId="{1649A874-5A5D-465F-A4B2-5E24EADF9ADF}" srcOrd="1" destOrd="0" presId="urn:microsoft.com/office/officeart/2005/8/layout/orgChart1"/>
+    <dgm:cxn modelId="{D1BC4432-D738-4CC3-A077-2F27DE2C4062}" type="presParOf" srcId="{2DEF1B53-6A70-4EA1-8ADE-19CBE8490729}" destId="{5F6BB2EF-0503-4335-9D90-54A34E9511E1}" srcOrd="1" destOrd="0" presId="urn:microsoft.com/office/officeart/2005/8/layout/orgChart1"/>
+    <dgm:cxn modelId="{FBA8C510-C9BF-4F23-9DCB-5B90E55E05BD}" type="presParOf" srcId="{2DEF1B53-6A70-4EA1-8ADE-19CBE8490729}" destId="{59378ED8-8003-4A18-BA98-DE00EDFF5503}" srcOrd="2" destOrd="0" presId="urn:microsoft.com/office/officeart/2005/8/layout/orgChart1"/>
+    <dgm:cxn modelId="{97FF4A1C-11E1-4CDC-B5E6-6D3FA1F8513B}" type="presParOf" srcId="{BBD8DE40-0619-4A3A-84FB-89924BB04EA4}" destId="{5C0041BF-B6C7-4D9C-967B-81245F98DF82}" srcOrd="10" destOrd="0" presId="urn:microsoft.com/office/officeart/2005/8/layout/orgChart1"/>
+    <dgm:cxn modelId="{ED0EA8B3-CF48-411B-AC16-725CDF3EB044}" type="presParOf" srcId="{BBD8DE40-0619-4A3A-84FB-89924BB04EA4}" destId="{8EB073F5-8C75-47B1-8C49-2B3247F910AE}" srcOrd="11" destOrd="0" presId="urn:microsoft.com/office/officeart/2005/8/layout/orgChart1"/>
+    <dgm:cxn modelId="{09CF1D7C-9CEE-4EB2-AB02-BFC3EE31B5E1}" type="presParOf" srcId="{8EB073F5-8C75-47B1-8C49-2B3247F910AE}" destId="{6604C886-94D2-48F9-8513-EB7A9FB05940}" srcOrd="0" destOrd="0" presId="urn:microsoft.com/office/officeart/2005/8/layout/orgChart1"/>
+    <dgm:cxn modelId="{19EE283C-3C8D-47ED-B5FD-848722FA7528}" type="presParOf" srcId="{6604C886-94D2-48F9-8513-EB7A9FB05940}" destId="{70A11B42-C2BD-425E-AA7B-D4C0DC2D0A15}" srcOrd="0" destOrd="0" presId="urn:microsoft.com/office/officeart/2005/8/layout/orgChart1"/>
+    <dgm:cxn modelId="{C2F40F3D-D961-4494-B858-41B2DDD3C521}" type="presParOf" srcId="{6604C886-94D2-48F9-8513-EB7A9FB05940}" destId="{91B6D221-C145-487E-94DA-13F4BB495C55}" srcOrd="1" destOrd="0" presId="urn:microsoft.com/office/officeart/2005/8/layout/orgChart1"/>
+    <dgm:cxn modelId="{DBEE9B21-FAA1-4577-982D-48A97BA82B75}" type="presParOf" srcId="{8EB073F5-8C75-47B1-8C49-2B3247F910AE}" destId="{51584857-C6B6-438B-90B3-5702E17B333F}" srcOrd="1" destOrd="0" presId="urn:microsoft.com/office/officeart/2005/8/layout/orgChart1"/>
+    <dgm:cxn modelId="{9D08B3CB-894F-4AFF-9597-3B72947D86EC}" type="presParOf" srcId="{8EB073F5-8C75-47B1-8C49-2B3247F910AE}" destId="{59F5BBE0-B530-4531-90E0-449C636FEDEA}" srcOrd="2" destOrd="0" presId="urn:microsoft.com/office/officeart/2005/8/layout/orgChart1"/>
+    <dgm:cxn modelId="{C5338F37-7205-4FAA-92A5-1093343C7B61}" type="presParOf" srcId="{9BBFA110-AB25-44A4-BC23-7D4CB8CE7967}" destId="{1D54BF72-21D5-4B16-AA12-33778474944E}" srcOrd="2" destOrd="0" presId="urn:microsoft.com/office/officeart/2005/8/layout/orgChart1"/>
+    <dgm:cxn modelId="{C12CC838-2B20-4F1A-953E-7056C25D3001}" type="presParOf" srcId="{1AD459E1-C52C-4246-B719-4E4412240829}" destId="{61DE649D-9D32-404E-A346-534AA673CED8}" srcOrd="4" destOrd="0" presId="urn:microsoft.com/office/officeart/2005/8/layout/orgChart1"/>
+    <dgm:cxn modelId="{F48CB75A-23B2-4FF7-ACDE-3B76C3395CF9}" type="presParOf" srcId="{1AD459E1-C52C-4246-B719-4E4412240829}" destId="{223ACA02-3863-406D-AB19-0DC224C46299}" srcOrd="5" destOrd="0" presId="urn:microsoft.com/office/officeart/2005/8/layout/orgChart1"/>
+    <dgm:cxn modelId="{CC2D7DFA-DBA3-48D4-AF2F-B073C2EA4FAF}" type="presParOf" srcId="{223ACA02-3863-406D-AB19-0DC224C46299}" destId="{9552C195-5D4D-429A-B97D-3246B4D12ADF}" srcOrd="0" destOrd="0" presId="urn:microsoft.com/office/officeart/2005/8/layout/orgChart1"/>
+    <dgm:cxn modelId="{9135BC94-1563-46E2-9323-2AD3B2F8C201}" type="presParOf" srcId="{9552C195-5D4D-429A-B97D-3246B4D12ADF}" destId="{227B45DD-C65D-4489-A826-24DF659BBDE0}" srcOrd="0" destOrd="0" presId="urn:microsoft.com/office/officeart/2005/8/layout/orgChart1"/>
+    <dgm:cxn modelId="{8823C94B-9F0D-4248-89D9-E5C6061A67EF}" type="presParOf" srcId="{9552C195-5D4D-429A-B97D-3246B4D12ADF}" destId="{6B8C0AE2-50E0-4BCE-94CB-363B57814B60}" srcOrd="1" destOrd="0" presId="urn:microsoft.com/office/officeart/2005/8/layout/orgChart1"/>
+    <dgm:cxn modelId="{6C4F5AA6-5B1B-4F16-8B50-B4C2B59B9604}" type="presParOf" srcId="{223ACA02-3863-406D-AB19-0DC224C46299}" destId="{B16A250C-045C-430A-B0B5-37EE751D89D9}" srcOrd="1" destOrd="0" presId="urn:microsoft.com/office/officeart/2005/8/layout/orgChart1"/>
+    <dgm:cxn modelId="{85242844-F910-496A-BDBF-B6B7DF945A77}" type="presParOf" srcId="{223ACA02-3863-406D-AB19-0DC224C46299}" destId="{2FFC29D1-BD08-4F08-8413-94A85F51F9F0}" srcOrd="2" destOrd="0" presId="urn:microsoft.com/office/officeart/2005/8/layout/orgChart1"/>
+    <dgm:cxn modelId="{17FB2617-5203-4831-B193-3160D1591C8E}" type="presParOf" srcId="{F9420F45-E180-41C8-B53F-F1619A17495C}" destId="{20D0C07E-DA32-479F-8036-E4D44FE0E50A}" srcOrd="2" destOrd="0" presId="urn:microsoft.com/office/officeart/2005/8/layout/orgChart1"/>
+    <dgm:cxn modelId="{162C150D-0BBA-4B74-816E-A54A731921F8}" type="presParOf" srcId="{C648C8F1-6EC1-4D27-9134-2770426C1535}" destId="{70D5E481-C1FF-4FF5-9EEC-3220195BEB42}" srcOrd="2" destOrd="0" presId="urn:microsoft.com/office/officeart/2005/8/layout/orgChart1"/>
   </dgm:cxnLst>
   <dgm:bg/>
   <dgm:whole/>
@@ -15342,324 +16351,324 @@
     </dgm:pt>
   </dgm:ptLst>
   <dgm:cxnLst>
-    <dgm:cxn modelId="{D539B0AF-8ECD-49A7-9C2C-26F4165E1F94}" type="presOf" srcId="{9161DC6C-0DFD-4791-915F-E74FFD1B3BAC}" destId="{20C3A46C-A148-4661-BF68-D55A82313270}" srcOrd="0" destOrd="0" presId="urn:microsoft.com/office/officeart/2005/8/layout/orgChart1"/>
-    <dgm:cxn modelId="{FC7F4BEF-1E5C-4A9D-A6A1-139968C52BA8}" type="presOf" srcId="{B457091D-8FA5-4897-A747-FA4F4B6FD580}" destId="{1B4DD07C-BFE3-4DF5-AF9D-2598D8D5BD30}" srcOrd="1" destOrd="0" presId="urn:microsoft.com/office/officeart/2005/8/layout/orgChart1"/>
-    <dgm:cxn modelId="{493791CE-9180-48E3-B018-B2F49B97A1F5}" type="presOf" srcId="{A6C1B0FA-7C9F-4627-A1F4-C18253CA2D7C}" destId="{E5AB5F44-4AA9-49F6-9546-3AC5BE252923}" srcOrd="0" destOrd="0" presId="urn:microsoft.com/office/officeart/2005/8/layout/orgChart1"/>
-    <dgm:cxn modelId="{C5C7F64D-B39E-4B5F-A7B3-43DB09C1FBA2}" type="presOf" srcId="{1927CF43-BB3C-4256-84CA-F1AFF5CD10E7}" destId="{5825EF8F-729A-4D10-9C66-6BAAB9C752C4}" srcOrd="0" destOrd="0" presId="urn:microsoft.com/office/officeart/2005/8/layout/orgChart1"/>
+    <dgm:cxn modelId="{3C0B2D0E-17C1-48EE-B273-449F69792D90}" type="presOf" srcId="{325D95C3-6F3D-40DC-84DB-8D9A916A840E}" destId="{1A633AF8-A3D2-4824-80C5-9A2C132A5762}" srcOrd="0" destOrd="0" presId="urn:microsoft.com/office/officeart/2005/8/layout/orgChart1"/>
+    <dgm:cxn modelId="{3D3B8AC1-0021-4CD1-9B37-A1634B6B536F}" srcId="{6C097E3E-2672-4B21-95BF-71F91575DB2C}" destId="{CE365531-303A-4C89-88E0-0C73447439E5}" srcOrd="0" destOrd="0" parTransId="{7744C625-FE7A-4A24-9F69-D971341CB36F}" sibTransId="{CEF9D87D-E034-4C9C-AA03-0C849D40D27C}"/>
+    <dgm:cxn modelId="{1350E70C-3C2E-4FB7-AFBB-D3CE6D8EFEB5}" type="presOf" srcId="{32128562-ADA0-4F46-878D-28CC66534723}" destId="{23C9F998-CC5B-41FB-A6E7-F09747333136}" srcOrd="0" destOrd="0" presId="urn:microsoft.com/office/officeart/2005/8/layout/orgChart1"/>
+    <dgm:cxn modelId="{42E01774-7278-402E-BCAC-2F6AD0098D7A}" type="presOf" srcId="{6C097E3E-2672-4B21-95BF-71F91575DB2C}" destId="{04A4F9C4-8316-4BFF-BFC3-9F5D787478BC}" srcOrd="0" destOrd="0" presId="urn:microsoft.com/office/officeart/2005/8/layout/orgChart1"/>
+    <dgm:cxn modelId="{B5D8D069-3B7A-4DD2-80BE-E3AF7C13EE9E}" type="presOf" srcId="{FE9EE546-28CD-45AA-8326-ADBDCE27A924}" destId="{04F9C37F-270D-4C32-B50C-27BE0986D655}" srcOrd="1" destOrd="0" presId="urn:microsoft.com/office/officeart/2005/8/layout/orgChart1"/>
+    <dgm:cxn modelId="{B6618B79-AF04-492E-B915-BF812C2B0B15}" type="presOf" srcId="{DB17120E-DF8E-444E-9A40-B261182BAF7A}" destId="{3B783C55-A32B-4461-BACF-012AC6796542}" srcOrd="1" destOrd="0" presId="urn:microsoft.com/office/officeart/2005/8/layout/orgChart1"/>
+    <dgm:cxn modelId="{60BE09A6-651B-4B03-BAD0-52AF66E0EE19}" srcId="{9161DC6C-0DFD-4791-915F-E74FFD1B3BAC}" destId="{0EC551ED-94F6-45A0-A0A4-7B25DDC4ED3D}" srcOrd="2" destOrd="0" parTransId="{68924938-B46D-4322-B78A-A7E2E02C2B29}" sibTransId="{A23BD330-1433-4527-ADE0-A1E2600A8855}"/>
+    <dgm:cxn modelId="{2C4EF2B3-E799-4037-9B27-4CF595038099}" type="presOf" srcId="{300D61D7-3197-4874-B6EB-5D5BFD11A80B}" destId="{49085DAD-58E1-4D62-8631-99F7937EA3FC}" srcOrd="0" destOrd="0" presId="urn:microsoft.com/office/officeart/2005/8/layout/orgChart1"/>
+    <dgm:cxn modelId="{117340E1-80FB-46A6-827C-0F7F92560182}" type="presOf" srcId="{0BA7D60E-F1AD-4512-B128-727728161A0E}" destId="{5D5E1896-599E-4E19-8A12-33A944D8B6B7}" srcOrd="1" destOrd="0" presId="urn:microsoft.com/office/officeart/2005/8/layout/orgChart1"/>
+    <dgm:cxn modelId="{4F619B95-A241-46D9-AD44-B166AA44AF06}" type="presOf" srcId="{DB17120E-DF8E-444E-9A40-B261182BAF7A}" destId="{5CC465CD-ED98-4E64-9FC3-4E8695D09CDE}" srcOrd="0" destOrd="0" presId="urn:microsoft.com/office/officeart/2005/8/layout/orgChart1"/>
+    <dgm:cxn modelId="{02F1B850-3F50-453A-9D61-534B235B16CF}" srcId="{B457091D-8FA5-4897-A747-FA4F4B6FD580}" destId="{13B47EFC-56AD-49C1-A22E-45C061C9EC16}" srcOrd="0" destOrd="0" parTransId="{C24D5444-F0BE-4871-B2E6-A15F396D3BD0}" sibTransId="{BDA1FA82-9925-43DB-BCB5-75C640C4BA64}"/>
+    <dgm:cxn modelId="{90F29401-16E4-41CF-9B35-E6F9A1E47C18}" srcId="{7F7477DA-FFED-47F8-B13D-17AEF8727B2E}" destId="{B797F367-E6DC-4BB8-AF6E-6A87BB0F5B78}" srcOrd="0" destOrd="0" parTransId="{4586A1C3-1681-4D8B-A817-43074CBEA00D}" sibTransId="{F3460B1F-7AC7-430E-B802-7E9EBCD3B8AE}"/>
+    <dgm:cxn modelId="{FA3F2EDC-3272-4677-97BA-0DB6D97AA32D}" type="presOf" srcId="{7744C625-FE7A-4A24-9F69-D971341CB36F}" destId="{D3FC9A39-156E-4961-9314-BFAC472A662B}" srcOrd="0" destOrd="0" presId="urn:microsoft.com/office/officeart/2005/8/layout/orgChart1"/>
+    <dgm:cxn modelId="{FE7A7E6E-C943-47EB-AC4C-EA39B6C89116}" type="presOf" srcId="{2FD27D00-F25F-4015-8105-DE14E0063941}" destId="{112CD1DB-7736-4571-8000-8E024494F031}" srcOrd="0" destOrd="0" presId="urn:microsoft.com/office/officeart/2005/8/layout/orgChart1"/>
+    <dgm:cxn modelId="{7BEF6E91-5336-454A-BE7A-7D89B2AC94BD}" type="presOf" srcId="{0EC551ED-94F6-45A0-A0A4-7B25DDC4ED3D}" destId="{318158D3-B858-439A-8206-91DC6A15E862}" srcOrd="0" destOrd="0" presId="urn:microsoft.com/office/officeart/2005/8/layout/orgChart1"/>
+    <dgm:cxn modelId="{3CE95024-59F0-490E-90C2-206A917C3ED5}" type="presOf" srcId="{7941AECB-FE87-4BC1-B10C-48254C195A9C}" destId="{C4281635-ADF5-4CF3-B7C6-A5CC7B542550}" srcOrd="1" destOrd="0" presId="urn:microsoft.com/office/officeart/2005/8/layout/orgChart1"/>
+    <dgm:cxn modelId="{8B3FD7DF-F98E-4722-AC48-FC996D1097A8}" type="presOf" srcId="{7941AECB-FE87-4BC1-B10C-48254C195A9C}" destId="{8430D49C-4D80-4E9B-90A9-92EDE6AEAB90}" srcOrd="0" destOrd="0" presId="urn:microsoft.com/office/officeart/2005/8/layout/orgChart1"/>
+    <dgm:cxn modelId="{878C2234-CDB1-44E9-A759-068BF1BFB2CE}" srcId="{9161DC6C-0DFD-4791-915F-E74FFD1B3BAC}" destId="{A8D41C9F-849E-4B7D-B65E-FBE6BB8D0BF7}" srcOrd="5" destOrd="0" parTransId="{FBE9FB5C-588C-40C2-BA8E-7313B3367BF1}" sibTransId="{A2B7B04B-C66A-4500-83E2-11DFEB451A91}"/>
+    <dgm:cxn modelId="{48982032-1E29-45D9-88AA-67ACAA923EED}" type="presOf" srcId="{F96D9D83-51DB-4E8A-801B-76D7C73A576B}" destId="{58D8D487-8039-4E62-ADBD-9FCEA1362BE0}" srcOrd="0" destOrd="0" presId="urn:microsoft.com/office/officeart/2005/8/layout/orgChart1"/>
+    <dgm:cxn modelId="{708ACC5E-7A5C-4D40-A383-2FBCFCCF00E4}" type="presOf" srcId="{7CCE4259-239B-4175-96D7-1AB157630B78}" destId="{F3993B1B-8D05-4B26-B204-20DD924F2D25}" srcOrd="1" destOrd="0" presId="urn:microsoft.com/office/officeart/2005/8/layout/orgChart1"/>
+    <dgm:cxn modelId="{B7639F82-A795-44A0-8256-DB457A56477C}" type="presOf" srcId="{89367199-07A1-4244-B4FA-FCBC951FD506}" destId="{220BFA54-A4F8-4A44-B5AD-1EA06E380D23}" srcOrd="0" destOrd="0" presId="urn:microsoft.com/office/officeart/2005/8/layout/orgChart1"/>
+    <dgm:cxn modelId="{8480CBC2-8867-4DD1-BD05-FA374BF1C00C}" srcId="{DB17120E-DF8E-444E-9A40-B261182BAF7A}" destId="{0BA7D60E-F1AD-4512-B128-727728161A0E}" srcOrd="2" destOrd="0" parTransId="{EDC938DE-05E0-4073-82F2-824A3686D23C}" sibTransId="{01857D10-5EBE-409B-9DBC-460462755AF8}"/>
+    <dgm:cxn modelId="{45B223B8-3CB9-4B43-9DAD-E0ED5F2AA4BC}" type="presOf" srcId="{35C15367-03C1-48B7-93F5-D250A64BC137}" destId="{111997EB-A906-4608-8C55-C1E8C2A2BE6F}" srcOrd="0" destOrd="0" presId="urn:microsoft.com/office/officeart/2005/8/layout/orgChart1"/>
+    <dgm:cxn modelId="{4A9D07C1-2FD3-4A2E-BF2A-90648443AD73}" srcId="{DB17120E-DF8E-444E-9A40-B261182BAF7A}" destId="{7941AECB-FE87-4BC1-B10C-48254C195A9C}" srcOrd="0" destOrd="0" parTransId="{A18F1B46-9F71-47C2-9701-119C97AE3BE6}" sibTransId="{BCD10775-1852-4845-872B-06DFE3404395}"/>
+    <dgm:cxn modelId="{A945169B-F2C1-44B2-B7AC-3627E160C960}" type="presOf" srcId="{2FFFA77D-D360-4993-8A06-3EC8389DF747}" destId="{044AEC24-B74A-4214-A638-2F99C8AC6602}" srcOrd="0" destOrd="0" presId="urn:microsoft.com/office/officeart/2005/8/layout/orgChart1"/>
+    <dgm:cxn modelId="{C6B274A9-79E3-4B31-BB4E-EF185AF62FB4}" type="presOf" srcId="{A1D58B6B-E4B8-4FAC-A411-7F3B251DFB24}" destId="{9A810FE8-5E1D-4733-B68B-379A0BCB6807}" srcOrd="1" destOrd="0" presId="urn:microsoft.com/office/officeart/2005/8/layout/orgChart1"/>
+    <dgm:cxn modelId="{EE334D33-246E-4E7E-BB73-E50D6FA04019}" type="presOf" srcId="{AB103E2F-3946-4DAA-8EA7-27889EAC91C3}" destId="{7A26CA3C-CF2A-485F-AD6A-2BBB9E852B69}" srcOrd="1" destOrd="0" presId="urn:microsoft.com/office/officeart/2005/8/layout/orgChart1"/>
+    <dgm:cxn modelId="{3F6C9858-9326-47AF-92A2-2B231CEF191E}" type="presOf" srcId="{E7ADE1C5-2594-40F5-A943-9E70E728BC7F}" destId="{4B7A8AC0-084D-4A35-BB1E-5325E922956F}" srcOrd="0" destOrd="0" presId="urn:microsoft.com/office/officeart/2005/8/layout/orgChart1"/>
+    <dgm:cxn modelId="{22031C0F-880A-4A88-962F-8E6D3D599BAC}" type="presOf" srcId="{27C63869-D57F-4A77-9A8D-4AD29929AA6E}" destId="{C352A256-FEE4-41EA-9EAF-7BF84F74CD6D}" srcOrd="0" destOrd="0" presId="urn:microsoft.com/office/officeart/2005/8/layout/orgChart1"/>
+    <dgm:cxn modelId="{3EB9CB87-1BE2-47A0-980D-102623E364D4}" type="presOf" srcId="{A1D58B6B-E4B8-4FAC-A411-7F3B251DFB24}" destId="{31C10B62-5263-4162-AE38-9AEB54BC1990}" srcOrd="0" destOrd="0" presId="urn:microsoft.com/office/officeart/2005/8/layout/orgChart1"/>
+    <dgm:cxn modelId="{87523E8B-E264-4B8E-86B3-A62E55762C6F}" type="presOf" srcId="{27C63869-D57F-4A77-9A8D-4AD29929AA6E}" destId="{F6A5214C-F904-47E9-9F76-44968CCF48A8}" srcOrd="1" destOrd="0" presId="urn:microsoft.com/office/officeart/2005/8/layout/orgChart1"/>
+    <dgm:cxn modelId="{5E4B1F03-ABB6-49F0-AE9F-50721F855165}" type="presOf" srcId="{48A57026-940C-402A-8FA3-47D7E075EEA9}" destId="{D09A576F-55B2-4420-8D1C-D652BBA42395}" srcOrd="0" destOrd="0" presId="urn:microsoft.com/office/officeart/2005/8/layout/orgChart1"/>
+    <dgm:cxn modelId="{70DEDCFE-8E71-433E-BFC0-0C912ECEDE49}" srcId="{C7BD8657-189E-46F3-B827-16B29C2849DE}" destId="{32128562-ADA0-4F46-878D-28CC66534723}" srcOrd="0" destOrd="0" parTransId="{5F4ED924-74AA-4C5F-89E4-FFC99F60C970}" sibTransId="{4D557EE8-5AFC-41F4-932D-673568064FCF}"/>
+    <dgm:cxn modelId="{C0495D12-EC79-4FDB-B68C-0643BD6342F3}" type="presOf" srcId="{2BA0320F-0B86-49AA-91E7-865DE78BEE95}" destId="{48DBA85B-D99A-4E7D-B356-8C82F6187113}" srcOrd="0" destOrd="0" presId="urn:microsoft.com/office/officeart/2005/8/layout/orgChart1"/>
+    <dgm:cxn modelId="{8335420B-65E2-49BC-B478-32945B8B57F2}" type="presOf" srcId="{E423A96B-9FBE-41A5-95B9-F861C39DC61E}" destId="{6D1F30CE-47E2-4553-B13A-F7E7749A2473}" srcOrd="0" destOrd="0" presId="urn:microsoft.com/office/officeart/2005/8/layout/orgChart1"/>
+    <dgm:cxn modelId="{BEB3DA32-7FA2-4791-A684-A442EF2ED0E1}" type="presOf" srcId="{FE9EE546-28CD-45AA-8326-ADBDCE27A924}" destId="{E811083D-277A-482F-809F-218ECC5E9F89}" srcOrd="0" destOrd="0" presId="urn:microsoft.com/office/officeart/2005/8/layout/orgChart1"/>
+    <dgm:cxn modelId="{0E1C4D81-641E-486D-A4D0-E0235B55F00B}" type="presOf" srcId="{4586A1C3-1681-4D8B-A817-43074CBEA00D}" destId="{82ED00A6-35CB-4B63-AC33-970E6865831F}" srcOrd="0" destOrd="0" presId="urn:microsoft.com/office/officeart/2005/8/layout/orgChart1"/>
+    <dgm:cxn modelId="{50FD395F-0FB7-4970-8BF6-E3C462A2606E}" srcId="{C7BD8657-189E-46F3-B827-16B29C2849DE}" destId="{B457091D-8FA5-4897-A747-FA4F4B6FD580}" srcOrd="2" destOrd="0" parTransId="{2FD27D00-F25F-4015-8105-DE14E0063941}" sibTransId="{0CD5FFDC-B76E-4D1D-AB0B-A0954BAF4CAF}"/>
+    <dgm:cxn modelId="{85FE7B09-2169-437B-A297-40ACDF1BBE09}" type="presOf" srcId="{A8ADAA4F-450A-441C-8F75-A4FF26372266}" destId="{565A047B-7933-481E-B9FC-5DBA6C905BF8}" srcOrd="0" destOrd="0" presId="urn:microsoft.com/office/officeart/2005/8/layout/orgChart1"/>
+    <dgm:cxn modelId="{21F32893-F52B-4CCD-96A6-6076447B9A2A}" srcId="{32128562-ADA0-4F46-878D-28CC66534723}" destId="{7F7477DA-FFED-47F8-B13D-17AEF8727B2E}" srcOrd="0" destOrd="0" parTransId="{08D72C84-F585-4EB3-8E24-A2F7B7312C0B}" sibTransId="{7C529EE8-6089-4AA4-A122-356DDB6D49CE}"/>
     <dgm:cxn modelId="{351A5599-0C5F-44B1-A61E-B32F4C0FAD8F}" srcId="{DB17120E-DF8E-444E-9A40-B261182BAF7A}" destId="{E7ADE1C5-2594-40F5-A943-9E70E728BC7F}" srcOrd="1" destOrd="0" parTransId="{D2C5918E-940B-47D7-9A9C-3F48732ABD3C}" sibTransId="{9CD1278E-5EBE-43EE-86B8-7B7CF8EB587D}"/>
-    <dgm:cxn modelId="{0882352D-0320-4638-ABE0-F3121B0A9568}" type="presOf" srcId="{0BA7D60E-F1AD-4512-B128-727728161A0E}" destId="{73C5FE92-AEC9-433B-848A-200EA7DF3643}" srcOrd="0" destOrd="0" presId="urn:microsoft.com/office/officeart/2005/8/layout/orgChart1"/>
-    <dgm:cxn modelId="{02F1B850-3F50-453A-9D61-534B235B16CF}" srcId="{B457091D-8FA5-4897-A747-FA4F4B6FD580}" destId="{13B47EFC-56AD-49C1-A22E-45C061C9EC16}" srcOrd="0" destOrd="0" parTransId="{C24D5444-F0BE-4871-B2E6-A15F396D3BD0}" sibTransId="{BDA1FA82-9925-43DB-BCB5-75C640C4BA64}"/>
-    <dgm:cxn modelId="{9A61E84F-2CA8-405B-9788-4DAF78B18FBA}" type="presOf" srcId="{DB17120E-DF8E-444E-9A40-B261182BAF7A}" destId="{5CC465CD-ED98-4E64-9FC3-4E8695D09CDE}" srcOrd="0" destOrd="0" presId="urn:microsoft.com/office/officeart/2005/8/layout/orgChart1"/>
-    <dgm:cxn modelId="{F927E506-F1BC-4181-9E53-630FAE3F2D8E}" type="presOf" srcId="{CE365531-303A-4C89-88E0-0C73447439E5}" destId="{8B292133-09EA-4901-BB6A-9A53CE21A4B1}" srcOrd="0" destOrd="0" presId="urn:microsoft.com/office/officeart/2005/8/layout/orgChart1"/>
-    <dgm:cxn modelId="{DF1BBAF6-CF7B-45C6-8433-A33F3318A4E4}" type="presOf" srcId="{AB103E2F-3946-4DAA-8EA7-27889EAC91C3}" destId="{7A26CA3C-CF2A-485F-AD6A-2BBB9E852B69}" srcOrd="1" destOrd="0" presId="urn:microsoft.com/office/officeart/2005/8/layout/orgChart1"/>
-    <dgm:cxn modelId="{8480CBC2-8867-4DD1-BD05-FA374BF1C00C}" srcId="{DB17120E-DF8E-444E-9A40-B261182BAF7A}" destId="{0BA7D60E-F1AD-4512-B128-727728161A0E}" srcOrd="2" destOrd="0" parTransId="{EDC938DE-05E0-4073-82F2-824A3686D23C}" sibTransId="{01857D10-5EBE-409B-9DBC-460462755AF8}"/>
-    <dgm:cxn modelId="{CF283D5B-0590-44B5-AE3F-DA09E30F9E8A}" type="presOf" srcId="{1960779A-5AD3-4E48-85CE-DBA9E1E56FFF}" destId="{9B142728-F695-4EE6-B5A2-AA3DBC8CC35E}" srcOrd="0" destOrd="0" presId="urn:microsoft.com/office/officeart/2005/8/layout/orgChart1"/>
-    <dgm:cxn modelId="{34BDAD66-C4FA-4DEC-BDC4-1AC43F928861}" type="presOf" srcId="{32128562-ADA0-4F46-878D-28CC66534723}" destId="{0D793EDB-67B4-4C65-82EF-A2A4093A1350}" srcOrd="1" destOrd="0" presId="urn:microsoft.com/office/officeart/2005/8/layout/orgChart1"/>
+    <dgm:cxn modelId="{A419BFCE-A191-474B-9E2A-9149EB8B0543}" srcId="{DB17120E-DF8E-444E-9A40-B261182BAF7A}" destId="{7CCE4259-239B-4175-96D7-1AB157630B78}" srcOrd="3" destOrd="0" parTransId="{1960779A-5AD3-4E48-85CE-DBA9E1E56FFF}" sibTransId="{E46CF638-7E6E-4E21-8545-1AEB6E9306C8}"/>
+    <dgm:cxn modelId="{42D36317-DEFA-433C-990F-DCCAB739784A}" type="presOf" srcId="{15F09396-5B0C-45DB-98DD-3243D2615947}" destId="{A34A59DD-19D3-488F-B3FD-A9B8FE8F9260}" srcOrd="0" destOrd="0" presId="urn:microsoft.com/office/officeart/2005/8/layout/orgChart1"/>
+    <dgm:cxn modelId="{2AE5B468-AD4D-43E8-9076-BF6B06875D16}" srcId="{9161DC6C-0DFD-4791-915F-E74FFD1B3BAC}" destId="{27C63869-D57F-4A77-9A8D-4AD29929AA6E}" srcOrd="4" destOrd="0" parTransId="{E2F2FCE3-D2D2-4B4B-B5BA-16A4F2933F8F}" sibTransId="{E962E9D0-9F23-4815-9D4E-C0D484AD656E}"/>
+    <dgm:cxn modelId="{9415F384-5C49-4160-8E77-0CACA5F40A27}" type="presOf" srcId="{C9500A0F-475F-465E-98DF-850580D3BF09}" destId="{5802F035-EA88-48E6-8CBA-B8C81730DF78}" srcOrd="0" destOrd="0" presId="urn:microsoft.com/office/officeart/2005/8/layout/orgChart1"/>
+    <dgm:cxn modelId="{5F04FC8E-C7EC-469E-9149-403D239882A3}" type="presOf" srcId="{B457091D-8FA5-4897-A747-FA4F4B6FD580}" destId="{2AB03590-983A-4BAB-8F1C-AD7F0BF0D82F}" srcOrd="0" destOrd="0" presId="urn:microsoft.com/office/officeart/2005/8/layout/orgChart1"/>
+    <dgm:cxn modelId="{AA09F358-7724-4B66-8DB5-DDF421E3B863}" type="presOf" srcId="{08D72C84-F585-4EB3-8E24-A2F7B7312C0B}" destId="{067F7254-9DB5-4EC9-BF18-7FDC5D947D01}" srcOrd="0" destOrd="0" presId="urn:microsoft.com/office/officeart/2005/8/layout/orgChart1"/>
+    <dgm:cxn modelId="{C0D744BD-FC35-40C4-A6A8-763A60B105EC}" type="presOf" srcId="{9161DC6C-0DFD-4791-915F-E74FFD1B3BAC}" destId="{20C3A46C-A148-4661-BF68-D55A82313270}" srcOrd="0" destOrd="0" presId="urn:microsoft.com/office/officeart/2005/8/layout/orgChart1"/>
+    <dgm:cxn modelId="{E38A01A2-9C77-40B2-B1E0-7E963FBB3A83}" type="presOf" srcId="{F9C95200-1804-4042-82AF-70243ACF3986}" destId="{1A0DF4E9-CEFF-4646-95A7-3D3954391370}" srcOrd="0" destOrd="0" presId="urn:microsoft.com/office/officeart/2005/8/layout/orgChart1"/>
+    <dgm:cxn modelId="{3A22E9C1-2257-47D1-9160-F2423A827F76}" type="presOf" srcId="{AD9782D1-D113-499D-85AF-F110EFA6B2A7}" destId="{990B3F4E-412E-4BA2-B747-4DC8D6E7B7A2}" srcOrd="0" destOrd="0" presId="urn:microsoft.com/office/officeart/2005/8/layout/orgChart1"/>
     <dgm:cxn modelId="{DF53485C-C124-4C98-85B6-B6526DCD9C0F}" srcId="{32128562-ADA0-4F46-878D-28CC66534723}" destId="{452820E6-DDA7-4ACC-8690-DC3019E9311D}" srcOrd="4" destOrd="0" parTransId="{F9C95200-1804-4042-82AF-70243ACF3986}" sibTransId="{CA5C5B9F-39D3-4510-99C7-2BDAA03CB288}"/>
-    <dgm:cxn modelId="{0673C715-2EB5-46CE-AE99-EB7AFC909135}" type="presOf" srcId="{07D3637A-D61C-4F54-9FA0-94D9054D7089}" destId="{DCE10EFC-DC65-40B7-BB27-D384F851962F}" srcOrd="0" destOrd="0" presId="urn:microsoft.com/office/officeart/2005/8/layout/orgChart1"/>
-    <dgm:cxn modelId="{5723764B-4D0A-4632-9218-C2C8C55AB978}" type="presOf" srcId="{FE9EE546-28CD-45AA-8326-ADBDCE27A924}" destId="{E811083D-277A-482F-809F-218ECC5E9F89}" srcOrd="0" destOrd="0" presId="urn:microsoft.com/office/officeart/2005/8/layout/orgChart1"/>
-    <dgm:cxn modelId="{07121022-2631-4F16-A3B3-EA35F24F4D06}" type="presOf" srcId="{27C63869-D57F-4A77-9A8D-4AD29929AA6E}" destId="{F6A5214C-F904-47E9-9F76-44968CCF48A8}" srcOrd="1" destOrd="0" presId="urn:microsoft.com/office/officeart/2005/8/layout/orgChart1"/>
-    <dgm:cxn modelId="{6C47AF49-9C58-4443-9B03-2790AFC5015E}" type="presOf" srcId="{B797F367-E6DC-4BB8-AF6E-6A87BB0F5B78}" destId="{622FA61F-AA5C-41F3-97C0-A7390F1D3673}" srcOrd="0" destOrd="0" presId="urn:microsoft.com/office/officeart/2005/8/layout/orgChart1"/>
-    <dgm:cxn modelId="{CC282661-C3BF-402D-8328-2E83A3278E4E}" type="presOf" srcId="{E423A96B-9FBE-41A5-95B9-F861C39DC61E}" destId="{6D1F30CE-47E2-4553-B13A-F7E7749A2473}" srcOrd="0" destOrd="0" presId="urn:microsoft.com/office/officeart/2005/8/layout/orgChart1"/>
-    <dgm:cxn modelId="{59948FF9-1F11-4CE2-B05E-6979C14F23E1}" type="presOf" srcId="{48A57026-940C-402A-8FA3-47D7E075EEA9}" destId="{D09A576F-55B2-4420-8D1C-D652BBA42395}" srcOrd="0" destOrd="0" presId="urn:microsoft.com/office/officeart/2005/8/layout/orgChart1"/>
-    <dgm:cxn modelId="{809B8041-9DE1-4D6C-9A1C-7902B2CE9DD8}" type="presOf" srcId="{7CCE4259-239B-4175-96D7-1AB157630B78}" destId="{F3993B1B-8D05-4B26-B204-20DD924F2D25}" srcOrd="1" destOrd="0" presId="urn:microsoft.com/office/officeart/2005/8/layout/orgChart1"/>
-    <dgm:cxn modelId="{B706D912-AC3B-4058-8EE3-543E6FB3B7DE}" type="presOf" srcId="{7F7477DA-FFED-47F8-B13D-17AEF8727B2E}" destId="{0C6DBD58-C41A-461E-8223-6DF392303FEE}" srcOrd="1" destOrd="0" presId="urn:microsoft.com/office/officeart/2005/8/layout/orgChart1"/>
-    <dgm:cxn modelId="{2ED748FA-25F9-4EF3-9331-038D54C67C82}" type="presOf" srcId="{15F09396-5B0C-45DB-98DD-3243D2615947}" destId="{51608F2E-D85D-4F61-9474-B5E89A5A2B24}" srcOrd="1" destOrd="0" presId="urn:microsoft.com/office/officeart/2005/8/layout/orgChart1"/>
-    <dgm:cxn modelId="{33A41E3F-EF17-41D0-9E6D-C67511FC073C}" type="presOf" srcId="{7941AECB-FE87-4BC1-B10C-48254C195A9C}" destId="{C4281635-ADF5-4CF3-B7C6-A5CC7B542550}" srcOrd="1" destOrd="0" presId="urn:microsoft.com/office/officeart/2005/8/layout/orgChart1"/>
-    <dgm:cxn modelId="{04B54B0B-7D14-45CE-9B73-0E8822B1B3F7}" type="presOf" srcId="{7941AECB-FE87-4BC1-B10C-48254C195A9C}" destId="{8430D49C-4D80-4E9B-90A9-92EDE6AEAB90}" srcOrd="0" destOrd="0" presId="urn:microsoft.com/office/officeart/2005/8/layout/orgChart1"/>
+    <dgm:cxn modelId="{AFB7B969-8E1E-4F49-A25E-1B71BC720518}" type="presOf" srcId="{B797F367-E6DC-4BB8-AF6E-6A87BB0F5B78}" destId="{622FA61F-AA5C-41F3-97C0-A7390F1D3673}" srcOrd="0" destOrd="0" presId="urn:microsoft.com/office/officeart/2005/8/layout/orgChart1"/>
+    <dgm:cxn modelId="{21B816E6-A69A-47AC-B278-32B60E9A0A7F}" srcId="{7F7477DA-FFED-47F8-B13D-17AEF8727B2E}" destId="{1927CF43-BB3C-4256-84CA-F1AFF5CD10E7}" srcOrd="1" destOrd="0" parTransId="{06A9F45A-8879-4F2A-B978-BCECF96CB30C}" sibTransId="{A611DD4C-0D6C-4EB3-9588-51E14D8CAE4D}"/>
+    <dgm:cxn modelId="{D38377FF-2E47-48F9-BCE1-98E42DB67387}" type="presOf" srcId="{1927CF43-BB3C-4256-84CA-F1AFF5CD10E7}" destId="{77DAED04-96FB-4A02-9ABB-04523EBE6F87}" srcOrd="1" destOrd="0" presId="urn:microsoft.com/office/officeart/2005/8/layout/orgChart1"/>
+    <dgm:cxn modelId="{92B9269D-C27E-4AAC-8D19-F95A1637EF0A}" type="presOf" srcId="{7F7477DA-FFED-47F8-B13D-17AEF8727B2E}" destId="{0C6DBD58-C41A-461E-8223-6DF392303FEE}" srcOrd="1" destOrd="0" presId="urn:microsoft.com/office/officeart/2005/8/layout/orgChart1"/>
+    <dgm:cxn modelId="{0CC07EBE-BDC4-4C13-B615-7B6765C3031C}" type="presOf" srcId="{7CCE4259-239B-4175-96D7-1AB157630B78}" destId="{9F3F4312-9ED9-421F-B4DB-C5AE101796FF}" srcOrd="0" destOrd="0" presId="urn:microsoft.com/office/officeart/2005/8/layout/orgChart1"/>
+    <dgm:cxn modelId="{E6C187B4-D2AC-42C7-B4FF-936A082AC303}" type="presOf" srcId="{A18F1B46-9F71-47C2-9701-119C97AE3BE6}" destId="{C74004E5-8814-48E9-A31A-3E7600B357F4}" srcOrd="0" destOrd="0" presId="urn:microsoft.com/office/officeart/2005/8/layout/orgChart1"/>
+    <dgm:cxn modelId="{FF4542DD-9CCA-4815-A4CD-34B3A23F8B08}" type="presOf" srcId="{B457091D-8FA5-4897-A747-FA4F4B6FD580}" destId="{1B4DD07C-BFE3-4DF5-AF9D-2598D8D5BD30}" srcOrd="1" destOrd="0" presId="urn:microsoft.com/office/officeart/2005/8/layout/orgChart1"/>
+    <dgm:cxn modelId="{413EF1A3-71B2-4320-AD74-4A6C6DD165B6}" type="presOf" srcId="{E7ADE1C5-2594-40F5-A943-9E70E728BC7F}" destId="{3AA163E4-7D22-46FD-8EC4-A62972152F57}" srcOrd="1" destOrd="0" presId="urn:microsoft.com/office/officeart/2005/8/layout/orgChart1"/>
+    <dgm:cxn modelId="{E9F6850A-605E-41EC-BC4C-87D7EF729273}" type="presOf" srcId="{E8F49544-7D67-4250-9058-A0294CD26618}" destId="{61D4F4C1-9C51-45E3-9454-5269DC20E533}" srcOrd="0" destOrd="0" presId="urn:microsoft.com/office/officeart/2005/8/layout/orgChart1"/>
+    <dgm:cxn modelId="{B8B78B98-E64B-4F19-89B7-8AE2DEE81DF3}" srcId="{325D95C3-6F3D-40DC-84DB-8D9A916A840E}" destId="{C7BD8657-189E-46F3-B827-16B29C2849DE}" srcOrd="0" destOrd="0" parTransId="{00E15160-492D-4A01-AA9A-1DBF10C53B73}" sibTransId="{88404497-21BA-4C02-9C67-B128E12A6EF7}"/>
+    <dgm:cxn modelId="{6E1041A8-ADC8-4BD0-A8F6-1565B84FA5FD}" type="presOf" srcId="{32128562-ADA0-4F46-878D-28CC66534723}" destId="{0D793EDB-67B4-4C65-82EF-A2A4093A1350}" srcOrd="1" destOrd="0" presId="urn:microsoft.com/office/officeart/2005/8/layout/orgChart1"/>
+    <dgm:cxn modelId="{80E61ED2-077D-475D-B788-C9BFBACD1F81}" type="presOf" srcId="{A361D290-1FA8-4BAF-865E-FF3E98C3EFFB}" destId="{9B048A96-D4F7-4122-A5A4-7D8CD2E3D84A}" srcOrd="1" destOrd="0" presId="urn:microsoft.com/office/officeart/2005/8/layout/orgChart1"/>
+    <dgm:cxn modelId="{BC8ABD7F-AD95-4D1E-842B-E3A672CE7F2D}" type="presOf" srcId="{5F4ED924-74AA-4C5F-89E4-FFC99F60C970}" destId="{93E92AEC-3B2A-4CBE-BE42-F22E8372B4E2}" srcOrd="0" destOrd="0" presId="urn:microsoft.com/office/officeart/2005/8/layout/orgChart1"/>
+    <dgm:cxn modelId="{6675AB25-8B51-4B27-B832-5F9B636F19F3}" type="presOf" srcId="{07D3637A-D61C-4F54-9FA0-94D9054D7089}" destId="{DCE10EFC-DC65-40B7-BB27-D384F851962F}" srcOrd="0" destOrd="0" presId="urn:microsoft.com/office/officeart/2005/8/layout/orgChart1"/>
+    <dgm:cxn modelId="{6FBEACDC-D85E-4128-8E80-9B90DFB4E94B}" type="presOf" srcId="{A8D41C9F-849E-4B7D-B65E-FBE6BB8D0BF7}" destId="{BDB575C6-2762-4D80-9CD5-A478DA5C12FC}" srcOrd="1" destOrd="0" presId="urn:microsoft.com/office/officeart/2005/8/layout/orgChart1"/>
+    <dgm:cxn modelId="{12FAD1C5-D84F-47F5-8ED9-E0D6B1B39CAF}" type="presOf" srcId="{A8D41C9F-849E-4B7D-B65E-FBE6BB8D0BF7}" destId="{77496C74-CCEF-41FA-A8AE-3275DF89F646}" srcOrd="0" destOrd="0" presId="urn:microsoft.com/office/officeart/2005/8/layout/orgChart1"/>
+    <dgm:cxn modelId="{FEF3F4B9-9310-4CE0-8371-EEDBBFB64E42}" type="presOf" srcId="{E30D2022-E576-4823-B28A-661681151564}" destId="{75C22C0F-24BC-4698-88F8-23098D729131}" srcOrd="0" destOrd="0" presId="urn:microsoft.com/office/officeart/2005/8/layout/orgChart1"/>
+    <dgm:cxn modelId="{0AC19BA5-3C29-4757-B132-F6ECCAE75BB4}" srcId="{7F7477DA-FFED-47F8-B13D-17AEF8727B2E}" destId="{15F09396-5B0C-45DB-98DD-3243D2615947}" srcOrd="2" destOrd="0" parTransId="{E8F49544-7D67-4250-9058-A0294CD26618}" sibTransId="{0396DF27-3A26-4C1A-8074-0D44E5E5C418}"/>
+    <dgm:cxn modelId="{7EC8FEEF-2D82-4DD1-A8EE-703733E2029C}" type="presOf" srcId="{C7BD8657-189E-46F3-B827-16B29C2849DE}" destId="{0F304A77-B44B-4CD3-99AF-B011E5CCEF51}" srcOrd="0" destOrd="0" presId="urn:microsoft.com/office/officeart/2005/8/layout/orgChart1"/>
+    <dgm:cxn modelId="{86E30F3C-867E-4B34-B72A-2B8C875D85CA}" type="presOf" srcId="{7F7477DA-FFED-47F8-B13D-17AEF8727B2E}" destId="{54F70527-68ED-4725-AD6E-BF7B007CFAD3}" srcOrd="0" destOrd="0" presId="urn:microsoft.com/office/officeart/2005/8/layout/orgChart1"/>
+    <dgm:cxn modelId="{844D5C8B-0D55-454C-A418-E55131C8D137}" type="presOf" srcId="{1927CF43-BB3C-4256-84CA-F1AFF5CD10E7}" destId="{5825EF8F-729A-4D10-9C66-6BAAB9C752C4}" srcOrd="0" destOrd="0" presId="urn:microsoft.com/office/officeart/2005/8/layout/orgChart1"/>
+    <dgm:cxn modelId="{BEC8131A-1C52-4D31-9ACE-1B957056D2DA}" type="presOf" srcId="{0BA7D60E-F1AD-4512-B128-727728161A0E}" destId="{73C5FE92-AEC9-433B-848A-200EA7DF3643}" srcOrd="0" destOrd="0" presId="urn:microsoft.com/office/officeart/2005/8/layout/orgChart1"/>
+    <dgm:cxn modelId="{8D7E9D97-E8FF-468F-BCD2-CDAA67424FA9}" type="presOf" srcId="{35C15367-03C1-48B7-93F5-D250A64BC137}" destId="{381D15AC-01B1-4301-B5AD-FFA8AD066313}" srcOrd="1" destOrd="0" presId="urn:microsoft.com/office/officeart/2005/8/layout/orgChart1"/>
     <dgm:cxn modelId="{69F31EEC-FEA2-4AC1-ACC0-021D5D9F25FC}" srcId="{6C097E3E-2672-4B21-95BF-71F91575DB2C}" destId="{35C15367-03C1-48B7-93F5-D250A64BC137}" srcOrd="2" destOrd="0" parTransId="{07D3637A-D61C-4F54-9FA0-94D9054D7089}" sibTransId="{7D5CA0D9-BC3E-471E-84A4-23EB137713F9}"/>
+    <dgm:cxn modelId="{59AB641D-FB4F-4876-8E79-747F050E3F4A}" type="presOf" srcId="{A361D290-1FA8-4BAF-865E-FF3E98C3EFFB}" destId="{951D59B2-4D2A-44B9-B76F-BB85FB327883}" srcOrd="0" destOrd="0" presId="urn:microsoft.com/office/officeart/2005/8/layout/orgChart1"/>
+    <dgm:cxn modelId="{8C4702A2-3547-455B-B959-E75BDD6B4AA5}" type="presOf" srcId="{452820E6-DDA7-4ACC-8690-DC3019E9311D}" destId="{F341AB85-8076-4AAD-85FD-74DD7AD15C3B}" srcOrd="0" destOrd="0" presId="urn:microsoft.com/office/officeart/2005/8/layout/orgChart1"/>
+    <dgm:cxn modelId="{51F3D075-206B-45C9-A85C-8E75BBA1C635}" type="presOf" srcId="{B797F367-E6DC-4BB8-AF6E-6A87BB0F5B78}" destId="{91AFDD13-DAA7-4AA1-A991-7F31A20C363E}" srcOrd="1" destOrd="0" presId="urn:microsoft.com/office/officeart/2005/8/layout/orgChart1"/>
+    <dgm:cxn modelId="{3E0D6013-B704-4743-A162-D03AF909C7E2}" srcId="{C7BD8657-189E-46F3-B827-16B29C2849DE}" destId="{9161DC6C-0DFD-4791-915F-E74FFD1B3BAC}" srcOrd="3" destOrd="0" parTransId="{A6C1B0FA-7C9F-4627-A1F4-C18253CA2D7C}" sibTransId="{FD52BF37-19C1-49DF-BC81-E970F4C2F584}"/>
+    <dgm:cxn modelId="{8C704CBF-985C-4172-A785-1C707E77F879}" srcId="{7F7477DA-FFED-47F8-B13D-17AEF8727B2E}" destId="{A1D58B6B-E4B8-4FAC-A411-7F3B251DFB24}" srcOrd="3" destOrd="0" parTransId="{E30D2022-E576-4823-B28A-661681151564}" sibTransId="{A790EB14-D4C5-4233-AF8B-B8658356EF00}"/>
+    <dgm:cxn modelId="{0CEA4A8F-7D84-48AA-BC82-BCA0DDEAC121}" type="presOf" srcId="{06A9F45A-8879-4F2A-B978-BCECF96CB30C}" destId="{8ECCBACF-9B92-444D-B720-C7EE303BD135}" srcOrd="0" destOrd="0" presId="urn:microsoft.com/office/officeart/2005/8/layout/orgChart1"/>
+    <dgm:cxn modelId="{D6762E8A-931A-44C8-9890-9F60FFCE23AF}" type="presOf" srcId="{E2F2FCE3-D2D2-4B4B-B5BA-16A4F2933F8F}" destId="{829BEA59-8922-4FFF-8688-AB52343B810B}" srcOrd="0" destOrd="0" presId="urn:microsoft.com/office/officeart/2005/8/layout/orgChart1"/>
+    <dgm:cxn modelId="{AF9B1FC5-BDB8-457E-8378-61B30AF6686B}" type="presOf" srcId="{6C097E3E-2672-4B21-95BF-71F91575DB2C}" destId="{F0AA56AD-99C4-4F5B-9453-44FC1E3BEA17}" srcOrd="1" destOrd="0" presId="urn:microsoft.com/office/officeart/2005/8/layout/orgChart1"/>
+    <dgm:cxn modelId="{7B296504-D597-42E0-8CB2-A82E0D27CA48}" srcId="{C7BD8657-189E-46F3-B827-16B29C2849DE}" destId="{DB17120E-DF8E-444E-9A40-B261182BAF7A}" srcOrd="1" destOrd="0" parTransId="{89367199-07A1-4244-B4FA-FCBC951FD506}" sibTransId="{6665B5F6-49C8-4720-B3C4-F34E6DED731D}"/>
+    <dgm:cxn modelId="{E327E6F8-3549-456E-AA5B-D479C526390F}" type="presOf" srcId="{452820E6-DDA7-4ACC-8690-DC3019E9311D}" destId="{2711B355-6C39-4B70-8803-FB961691FD01}" srcOrd="1" destOrd="0" presId="urn:microsoft.com/office/officeart/2005/8/layout/orgChart1"/>
+    <dgm:cxn modelId="{A628CC07-455B-4A68-B121-CC486BFCDA33}" type="presOf" srcId="{CE365531-303A-4C89-88E0-0C73447439E5}" destId="{688939F5-316A-4469-B41C-C96AFFF9FFDF}" srcOrd="1" destOrd="0" presId="urn:microsoft.com/office/officeart/2005/8/layout/orgChart1"/>
+    <dgm:cxn modelId="{29DEEC76-C2EB-41A9-98CE-E7677066CC0E}" type="presOf" srcId="{15F09396-5B0C-45DB-98DD-3243D2615947}" destId="{51608F2E-D85D-4F61-9474-B5E89A5A2B24}" srcOrd="1" destOrd="0" presId="urn:microsoft.com/office/officeart/2005/8/layout/orgChart1"/>
+    <dgm:cxn modelId="{A77F26AF-5B3D-4F41-A1B1-B19AB81B475F}" type="presOf" srcId="{0EC551ED-94F6-45A0-A0A4-7B25DDC4ED3D}" destId="{8B4C016F-46EA-437D-8C2E-D973A2A3810B}" srcOrd="1" destOrd="0" presId="urn:microsoft.com/office/officeart/2005/8/layout/orgChart1"/>
+    <dgm:cxn modelId="{F15098FE-ED9B-4DD8-9A1F-76274FFF72E3}" type="presOf" srcId="{48A57026-940C-402A-8FA3-47D7E075EEA9}" destId="{DC790315-5064-479B-876F-FDA3F059E349}" srcOrd="1" destOrd="0" presId="urn:microsoft.com/office/officeart/2005/8/layout/orgChart1"/>
+    <dgm:cxn modelId="{216939D7-D7B4-4671-AA15-8353B340764C}" type="presOf" srcId="{B0AB63EF-E0A4-41E4-95DA-51D34A236361}" destId="{5BB55C4F-7347-4250-84FC-B2EC5ABB3024}" srcOrd="0" destOrd="0" presId="urn:microsoft.com/office/officeart/2005/8/layout/orgChart1"/>
+    <dgm:cxn modelId="{61F01963-2255-4D9C-B27C-E6B09C473B35}" type="presOf" srcId="{FBE9FB5C-588C-40C2-BA8E-7313B3367BF1}" destId="{1ECC988F-67CD-47D2-81D9-798A4C56AFB2}" srcOrd="0" destOrd="0" presId="urn:microsoft.com/office/officeart/2005/8/layout/orgChart1"/>
+    <dgm:cxn modelId="{304EFE66-197F-4C7F-A875-9A6422819F81}" type="presOf" srcId="{13B47EFC-56AD-49C1-A22E-45C061C9EC16}" destId="{937A84F0-2BEB-41A9-B552-235FEB4052B4}" srcOrd="0" destOrd="0" presId="urn:microsoft.com/office/officeart/2005/8/layout/orgChart1"/>
+    <dgm:cxn modelId="{5527B4C8-AD3A-4F80-A5BE-C99B11C726DA}" srcId="{9161DC6C-0DFD-4791-915F-E74FFD1B3BAC}" destId="{4E6F6680-1B1D-4D16-A79D-206FEA2833E8}" srcOrd="1" destOrd="0" parTransId="{300D61D7-3197-4874-B6EB-5D5BFD11A80B}" sibTransId="{58099B2A-DBBC-41FD-862A-7B9C136BC340}"/>
+    <dgm:cxn modelId="{43E63961-11E5-4428-9C83-CDE15A9668CD}" type="presOf" srcId="{AB103E2F-3946-4DAA-8EA7-27889EAC91C3}" destId="{59C713BA-AC32-492F-91DB-A5976BA248AC}" srcOrd="0" destOrd="0" presId="urn:microsoft.com/office/officeart/2005/8/layout/orgChart1"/>
+    <dgm:cxn modelId="{CDBAA982-B1CD-4D88-921E-F3BA7E175CC6}" srcId="{32128562-ADA0-4F46-878D-28CC66534723}" destId="{2BA0320F-0B86-49AA-91E7-865DE78BEE95}" srcOrd="2" destOrd="0" parTransId="{B0AB63EF-E0A4-41E4-95DA-51D34A236361}" sibTransId="{9C91F0BF-503D-44B0-B20A-62ADFEA5F3B8}"/>
+    <dgm:cxn modelId="{A2D86F98-5CB4-4954-A4A2-5643A390A457}" type="presOf" srcId="{D2C5918E-940B-47D7-9A9C-3F48732ABD3C}" destId="{318F2E1B-2875-4710-BA87-C6EC8CB7E614}" srcOrd="0" destOrd="0" presId="urn:microsoft.com/office/officeart/2005/8/layout/orgChart1"/>
+    <dgm:cxn modelId="{21D0433B-DA5C-4B98-BBC6-16F8DFFDC06F}" type="presOf" srcId="{68924938-B46D-4322-B78A-A7E2E02C2B29}" destId="{0808CA65-6AB4-4649-8D84-FC22AA1F0B9C}" srcOrd="0" destOrd="0" presId="urn:microsoft.com/office/officeart/2005/8/layout/orgChart1"/>
+    <dgm:cxn modelId="{39BC5425-D94A-4340-97B5-40AE013908C4}" type="presOf" srcId="{95467D8F-BBE6-44CF-B45F-B475FE1E9D6E}" destId="{7F3399B9-5EE7-4A3A-BB13-BD91D1CD2BFC}" srcOrd="0" destOrd="0" presId="urn:microsoft.com/office/officeart/2005/8/layout/orgChart1"/>
+    <dgm:cxn modelId="{026E22F0-6085-4E51-9CA3-529BBF8E41B5}" type="presOf" srcId="{EDC938DE-05E0-4073-82F2-824A3686D23C}" destId="{629CEF7E-A5BD-4CF5-B41C-747B00F842E7}" srcOrd="0" destOrd="0" presId="urn:microsoft.com/office/officeart/2005/8/layout/orgChart1"/>
+    <dgm:cxn modelId="{0F10FF4D-EF14-4F0B-B6CA-2E2D2C59CB4A}" type="presOf" srcId="{4E6F6680-1B1D-4D16-A79D-206FEA2833E8}" destId="{17C60D1E-3C47-4545-87B0-53CC56D6EE19}" srcOrd="0" destOrd="0" presId="urn:microsoft.com/office/officeart/2005/8/layout/orgChart1"/>
+    <dgm:cxn modelId="{1D4569AF-20F5-4687-ACCD-FCAF1D13CA2C}" type="presOf" srcId="{13B47EFC-56AD-49C1-A22E-45C061C9EC16}" destId="{61E3A9E7-C048-49D7-A091-954CD01E5D4A}" srcOrd="1" destOrd="0" presId="urn:microsoft.com/office/officeart/2005/8/layout/orgChart1"/>
     <dgm:cxn modelId="{858C8057-15B6-4D4C-B505-ADBB24CC18BC}" srcId="{32128562-ADA0-4F46-878D-28CC66534723}" destId="{FE9EE546-28CD-45AA-8326-ADBDCE27A924}" srcOrd="3" destOrd="0" parTransId="{2FFFA77D-D360-4993-8A06-3EC8389DF747}" sibTransId="{A2A74552-E7DE-4264-8B8F-7E1F2D6296A7}"/>
-    <dgm:cxn modelId="{9F095008-E021-40F4-B32F-E344F70D4398}" type="presOf" srcId="{0EC551ED-94F6-45A0-A0A4-7B25DDC4ED3D}" destId="{8B4C016F-46EA-437D-8C2E-D973A2A3810B}" srcOrd="1" destOrd="0" presId="urn:microsoft.com/office/officeart/2005/8/layout/orgChart1"/>
-    <dgm:cxn modelId="{61001C82-3E9F-418F-BBF9-AE55D30829D4}" type="presOf" srcId="{2BA0320F-0B86-49AA-91E7-865DE78BEE95}" destId="{48DBA85B-D99A-4E7D-B356-8C82F6187113}" srcOrd="0" destOrd="0" presId="urn:microsoft.com/office/officeart/2005/8/layout/orgChart1"/>
-    <dgm:cxn modelId="{A419BFCE-A191-474B-9E2A-9149EB8B0543}" srcId="{DB17120E-DF8E-444E-9A40-B261182BAF7A}" destId="{7CCE4259-239B-4175-96D7-1AB157630B78}" srcOrd="3" destOrd="0" parTransId="{1960779A-5AD3-4E48-85CE-DBA9E1E56FFF}" sibTransId="{E46CF638-7E6E-4E21-8545-1AEB6E9306C8}"/>
-    <dgm:cxn modelId="{BC098773-5405-45A8-AC58-E9DC92198511}" type="presOf" srcId="{32128562-ADA0-4F46-878D-28CC66534723}" destId="{23C9F998-CC5B-41FB-A6E7-F09747333136}" srcOrd="0" destOrd="0" presId="urn:microsoft.com/office/officeart/2005/8/layout/orgChart1"/>
-    <dgm:cxn modelId="{14EBD6E9-54A9-4FC2-B94D-4D57D2929769}" type="presOf" srcId="{35C15367-03C1-48B7-93F5-D250A64BC137}" destId="{111997EB-A906-4608-8C55-C1E8C2A2BE6F}" srcOrd="0" destOrd="0" presId="urn:microsoft.com/office/officeart/2005/8/layout/orgChart1"/>
-    <dgm:cxn modelId="{B5631F4B-E47A-4238-8DA7-22062953C3D5}" type="presOf" srcId="{9161DC6C-0DFD-4791-915F-E74FFD1B3BAC}" destId="{B221E73D-8F07-4579-9F1D-63701F5B0195}" srcOrd="1" destOrd="0" presId="urn:microsoft.com/office/officeart/2005/8/layout/orgChart1"/>
-    <dgm:cxn modelId="{491B2928-512B-4DDA-AE98-EB675F6CE190}" type="presOf" srcId="{FE9EE546-28CD-45AA-8326-ADBDCE27A924}" destId="{04F9C37F-270D-4C32-B50C-27BE0986D655}" srcOrd="1" destOrd="0" presId="urn:microsoft.com/office/officeart/2005/8/layout/orgChart1"/>
-    <dgm:cxn modelId="{7A076A8D-D99E-4D59-8D10-8245B6644242}" type="presOf" srcId="{E2F2FCE3-D2D2-4B4B-B5BA-16A4F2933F8F}" destId="{829BEA59-8922-4FFF-8688-AB52343B810B}" srcOrd="0" destOrd="0" presId="urn:microsoft.com/office/officeart/2005/8/layout/orgChart1"/>
+    <dgm:cxn modelId="{6B51E86C-B62B-4750-97A2-C51CB9659CB0}" srcId="{32128562-ADA0-4F46-878D-28CC66534723}" destId="{6C097E3E-2672-4B21-95BF-71F91575DB2C}" srcOrd="1" destOrd="0" parTransId="{E423A96B-9FBE-41A5-95B9-F861C39DC61E}" sibTransId="{855922C4-2BD7-4BFD-9434-16CB3BBDC63C}"/>
+    <dgm:cxn modelId="{293ADD92-43D2-4BDA-A901-D0C4FB387CBA}" type="presOf" srcId="{2BA0320F-0B86-49AA-91E7-865DE78BEE95}" destId="{1A030A2B-5578-445A-B5F1-1D52C20427FA}" srcOrd="1" destOrd="0" presId="urn:microsoft.com/office/officeart/2005/8/layout/orgChart1"/>
+    <dgm:cxn modelId="{28DAF7FC-4B66-4AB1-9EE6-771911D218F4}" srcId="{B457091D-8FA5-4897-A747-FA4F4B6FD580}" destId="{F96D9D83-51DB-4E8A-801B-76D7C73A576B}" srcOrd="1" destOrd="0" parTransId="{AD9782D1-D113-499D-85AF-F110EFA6B2A7}" sibTransId="{5BB9C39B-1EE1-4338-B32A-F2503FD7C974}"/>
+    <dgm:cxn modelId="{79CD0E9F-3234-4018-89D1-662953B2ED76}" type="presOf" srcId="{CE365531-303A-4C89-88E0-0C73447439E5}" destId="{8B292133-09EA-4901-BB6A-9A53CE21A4B1}" srcOrd="0" destOrd="0" presId="urn:microsoft.com/office/officeart/2005/8/layout/orgChart1"/>
+    <dgm:cxn modelId="{03C0A580-903D-4D92-8B6E-6F6FB669A713}" type="presOf" srcId="{C24D5444-F0BE-4871-B2E6-A15F396D3BD0}" destId="{486FC1E1-A535-4C1F-A508-C230931D8015}" srcOrd="0" destOrd="0" presId="urn:microsoft.com/office/officeart/2005/8/layout/orgChart1"/>
+    <dgm:cxn modelId="{F28146E1-488B-470E-9FE2-A5EEB13029A7}" type="presOf" srcId="{9161DC6C-0DFD-4791-915F-E74FFD1B3BAC}" destId="{B221E73D-8F07-4579-9F1D-63701F5B0195}" srcOrd="1" destOrd="0" presId="urn:microsoft.com/office/officeart/2005/8/layout/orgChart1"/>
+    <dgm:cxn modelId="{E7F96020-7B9C-4DB7-B5B1-D5736DB74C1D}" type="presOf" srcId="{F96D9D83-51DB-4E8A-801B-76D7C73A576B}" destId="{870E309A-4491-4D38-AFDD-ACEFCEE22BF6}" srcOrd="1" destOrd="0" presId="urn:microsoft.com/office/officeart/2005/8/layout/orgChart1"/>
+    <dgm:cxn modelId="{6E6D0DE3-5E95-4751-9847-ACFE5F7CF5AC}" type="presOf" srcId="{4E6F6680-1B1D-4D16-A79D-206FEA2833E8}" destId="{0F096874-A3F9-437F-AC47-4CF6FD3C5086}" srcOrd="1" destOrd="0" presId="urn:microsoft.com/office/officeart/2005/8/layout/orgChart1"/>
+    <dgm:cxn modelId="{D948217E-960C-42C8-9AEA-4A0E285C4284}" type="presOf" srcId="{C7BD8657-189E-46F3-B827-16B29C2849DE}" destId="{09F29140-6665-468F-8FF5-77DC2C926408}" srcOrd="1" destOrd="0" presId="urn:microsoft.com/office/officeart/2005/8/layout/orgChart1"/>
+    <dgm:cxn modelId="{0A1380D1-9910-4F32-B0DC-F940C38C2E6F}" srcId="{6C097E3E-2672-4B21-95BF-71F91575DB2C}" destId="{AB103E2F-3946-4DAA-8EA7-27889EAC91C3}" srcOrd="1" destOrd="0" parTransId="{C9500A0F-475F-465E-98DF-850580D3BF09}" sibTransId="{51CA5E2A-3C8D-4B58-B78E-F48AC095C883}"/>
+    <dgm:cxn modelId="{7AD8B897-FFD5-4A90-B49F-28693DD47E4A}" type="presOf" srcId="{1960779A-5AD3-4E48-85CE-DBA9E1E56FFF}" destId="{9B142728-F695-4EE6-B5A2-AA3DBC8CC35E}" srcOrd="0" destOrd="0" presId="urn:microsoft.com/office/officeart/2005/8/layout/orgChart1"/>
     <dgm:cxn modelId="{31DECD63-20D9-44A3-AA74-EA4C0F4D9D60}" srcId="{9161DC6C-0DFD-4791-915F-E74FFD1B3BAC}" destId="{48A57026-940C-402A-8FA3-47D7E075EEA9}" srcOrd="0" destOrd="0" parTransId="{A8ADAA4F-450A-441C-8F75-A4FF26372266}" sibTransId="{C540F733-7086-470E-823B-A81375E7284C}"/>
-    <dgm:cxn modelId="{AFE0162E-8D83-494E-8177-2E6CE9C8469F}" type="presOf" srcId="{08D72C84-F585-4EB3-8E24-A2F7B7312C0B}" destId="{067F7254-9DB5-4EC9-BF18-7FDC5D947D01}" srcOrd="0" destOrd="0" presId="urn:microsoft.com/office/officeart/2005/8/layout/orgChart1"/>
-    <dgm:cxn modelId="{7D847587-CC1B-46ED-A076-7E08B0B673A2}" type="presOf" srcId="{2BA0320F-0B86-49AA-91E7-865DE78BEE95}" destId="{1A030A2B-5578-445A-B5F1-1D52C20427FA}" srcOrd="1" destOrd="0" presId="urn:microsoft.com/office/officeart/2005/8/layout/orgChart1"/>
-    <dgm:cxn modelId="{8F852D83-7BE6-4108-BCB1-1DA848330BD6}" type="presOf" srcId="{FBE9FB5C-588C-40C2-BA8E-7313B3367BF1}" destId="{1ECC988F-67CD-47D2-81D9-798A4C56AFB2}" srcOrd="0" destOrd="0" presId="urn:microsoft.com/office/officeart/2005/8/layout/orgChart1"/>
-    <dgm:cxn modelId="{B2444013-F7AB-454A-9F86-3DA0ECD70001}" type="presOf" srcId="{A18F1B46-9F71-47C2-9701-119C97AE3BE6}" destId="{C74004E5-8814-48E9-A31A-3E7600B357F4}" srcOrd="0" destOrd="0" presId="urn:microsoft.com/office/officeart/2005/8/layout/orgChart1"/>
-    <dgm:cxn modelId="{70DEDCFE-8E71-433E-BFC0-0C912ECEDE49}" srcId="{C7BD8657-189E-46F3-B827-16B29C2849DE}" destId="{32128562-ADA0-4F46-878D-28CC66534723}" srcOrd="0" destOrd="0" parTransId="{5F4ED924-74AA-4C5F-89E4-FFC99F60C970}" sibTransId="{4D557EE8-5AFC-41F4-932D-673568064FCF}"/>
-    <dgm:cxn modelId="{230A5797-350F-4C76-BF36-F747B1173ED8}" type="presOf" srcId="{CE365531-303A-4C89-88E0-0C73447439E5}" destId="{688939F5-316A-4469-B41C-C96AFFF9FFDF}" srcOrd="1" destOrd="0" presId="urn:microsoft.com/office/officeart/2005/8/layout/orgChart1"/>
-    <dgm:cxn modelId="{B8B78B98-E64B-4F19-89B7-8AE2DEE81DF3}" srcId="{325D95C3-6F3D-40DC-84DB-8D9A916A840E}" destId="{C7BD8657-189E-46F3-B827-16B29C2849DE}" srcOrd="0" destOrd="0" parTransId="{00E15160-492D-4A01-AA9A-1DBF10C53B73}" sibTransId="{88404497-21BA-4C02-9C67-B128E12A6EF7}"/>
-    <dgm:cxn modelId="{D21C7056-6695-47C0-AC1B-444A3E274215}" type="presOf" srcId="{452820E6-DDA7-4ACC-8690-DC3019E9311D}" destId="{F341AB85-8076-4AAD-85FD-74DD7AD15C3B}" srcOrd="0" destOrd="0" presId="urn:microsoft.com/office/officeart/2005/8/layout/orgChart1"/>
-    <dgm:cxn modelId="{B776D873-9A43-48E3-92F3-1863F10DCC94}" type="presOf" srcId="{A1D58B6B-E4B8-4FAC-A411-7F3B251DFB24}" destId="{31C10B62-5263-4162-AE38-9AEB54BC1990}" srcOrd="0" destOrd="0" presId="urn:microsoft.com/office/officeart/2005/8/layout/orgChart1"/>
-    <dgm:cxn modelId="{B40CEAD1-F3E7-4865-ACA1-EAA73D55A8E3}" type="presOf" srcId="{AB103E2F-3946-4DAA-8EA7-27889EAC91C3}" destId="{59C713BA-AC32-492F-91DB-A5976BA248AC}" srcOrd="0" destOrd="0" presId="urn:microsoft.com/office/officeart/2005/8/layout/orgChart1"/>
-    <dgm:cxn modelId="{73F2E9E5-5871-498F-B2D3-DDF9223C7481}" type="presOf" srcId="{A8D41C9F-849E-4B7D-B65E-FBE6BB8D0BF7}" destId="{BDB575C6-2762-4D80-9CD5-A478DA5C12FC}" srcOrd="1" destOrd="0" presId="urn:microsoft.com/office/officeart/2005/8/layout/orgChart1"/>
-    <dgm:cxn modelId="{FA6F689A-271F-4078-ABC8-3070E172FF1B}" type="presOf" srcId="{A8ADAA4F-450A-441C-8F75-A4FF26372266}" destId="{565A047B-7933-481E-B9FC-5DBA6C905BF8}" srcOrd="0" destOrd="0" presId="urn:microsoft.com/office/officeart/2005/8/layout/orgChart1"/>
-    <dgm:cxn modelId="{D3BADC39-F60A-451A-8D50-8DEE87EE1F62}" type="presOf" srcId="{4E6F6680-1B1D-4D16-A79D-206FEA2833E8}" destId="{0F096874-A3F9-437F-AC47-4CF6FD3C5086}" srcOrd="1" destOrd="0" presId="urn:microsoft.com/office/officeart/2005/8/layout/orgChart1"/>
-    <dgm:cxn modelId="{878C2234-CDB1-44E9-A759-068BF1BFB2CE}" srcId="{9161DC6C-0DFD-4791-915F-E74FFD1B3BAC}" destId="{A8D41C9F-849E-4B7D-B65E-FBE6BB8D0BF7}" srcOrd="5" destOrd="0" parTransId="{FBE9FB5C-588C-40C2-BA8E-7313B3367BF1}" sibTransId="{A2B7B04B-C66A-4500-83E2-11DFEB451A91}"/>
-    <dgm:cxn modelId="{0A1380D1-9910-4F32-B0DC-F940C38C2E6F}" srcId="{6C097E3E-2672-4B21-95BF-71F91575DB2C}" destId="{AB103E2F-3946-4DAA-8EA7-27889EAC91C3}" srcOrd="1" destOrd="0" parTransId="{C9500A0F-475F-465E-98DF-850580D3BF09}" sibTransId="{51CA5E2A-3C8D-4B58-B78E-F48AC095C883}"/>
-    <dgm:cxn modelId="{7B296504-D597-42E0-8CB2-A82E0D27CA48}" srcId="{C7BD8657-189E-46F3-B827-16B29C2849DE}" destId="{DB17120E-DF8E-444E-9A40-B261182BAF7A}" srcOrd="1" destOrd="0" parTransId="{89367199-07A1-4244-B4FA-FCBC951FD506}" sibTransId="{6665B5F6-49C8-4720-B3C4-F34E6DED731D}"/>
-    <dgm:cxn modelId="{882464BD-8A68-4F31-93FB-1584A5353200}" type="presOf" srcId="{B797F367-E6DC-4BB8-AF6E-6A87BB0F5B78}" destId="{91AFDD13-DAA7-4AA1-A991-7F31A20C363E}" srcOrd="1" destOrd="0" presId="urn:microsoft.com/office/officeart/2005/8/layout/orgChart1"/>
-    <dgm:cxn modelId="{7B4DF702-AEDA-430F-ADDE-37CF83FD0C1B}" type="presOf" srcId="{1927CF43-BB3C-4256-84CA-F1AFF5CD10E7}" destId="{77DAED04-96FB-4A02-9ABB-04523EBE6F87}" srcOrd="1" destOrd="0" presId="urn:microsoft.com/office/officeart/2005/8/layout/orgChart1"/>
-    <dgm:cxn modelId="{63355F97-F24B-4387-8786-10F1CC9DA6B0}" type="presOf" srcId="{48A57026-940C-402A-8FA3-47D7E075EEA9}" destId="{DC790315-5064-479B-876F-FDA3F059E349}" srcOrd="1" destOrd="0" presId="urn:microsoft.com/office/officeart/2005/8/layout/orgChart1"/>
-    <dgm:cxn modelId="{5527B4C8-AD3A-4F80-A5BE-C99B11C726DA}" srcId="{9161DC6C-0DFD-4791-915F-E74FFD1B3BAC}" destId="{4E6F6680-1B1D-4D16-A79D-206FEA2833E8}" srcOrd="1" destOrd="0" parTransId="{300D61D7-3197-4874-B6EB-5D5BFD11A80B}" sibTransId="{58099B2A-DBBC-41FD-862A-7B9C136BC340}"/>
-    <dgm:cxn modelId="{3E9F9691-B0A5-4998-AA74-B19DFD384E16}" type="presOf" srcId="{4586A1C3-1681-4D8B-A817-43074CBEA00D}" destId="{82ED00A6-35CB-4B63-AC33-970E6865831F}" srcOrd="0" destOrd="0" presId="urn:microsoft.com/office/officeart/2005/8/layout/orgChart1"/>
-    <dgm:cxn modelId="{A76AFD4D-11D4-4006-AE0B-FC7D91ED54CF}" type="presOf" srcId="{DB17120E-DF8E-444E-9A40-B261182BAF7A}" destId="{3B783C55-A32B-4461-BACF-012AC6796542}" srcOrd="1" destOrd="0" presId="urn:microsoft.com/office/officeart/2005/8/layout/orgChart1"/>
-    <dgm:cxn modelId="{F728CD83-7C75-48A9-9B03-36C46DF4B7C3}" type="presOf" srcId="{6C097E3E-2672-4B21-95BF-71F91575DB2C}" destId="{04A4F9C4-8316-4BFF-BFC3-9F5D787478BC}" srcOrd="0" destOrd="0" presId="urn:microsoft.com/office/officeart/2005/8/layout/orgChart1"/>
-    <dgm:cxn modelId="{379C93B4-482F-4088-B215-B8BC158FC80A}" type="presOf" srcId="{68924938-B46D-4322-B78A-A7E2E02C2B29}" destId="{0808CA65-6AB4-4649-8D84-FC22AA1F0B9C}" srcOrd="0" destOrd="0" presId="urn:microsoft.com/office/officeart/2005/8/layout/orgChart1"/>
-    <dgm:cxn modelId="{63A76B1C-AA68-4E75-80FA-3DA636B5CC85}" type="presOf" srcId="{AD9782D1-D113-499D-85AF-F110EFA6B2A7}" destId="{990B3F4E-412E-4BA2-B747-4DC8D6E7B7A2}" srcOrd="0" destOrd="0" presId="urn:microsoft.com/office/officeart/2005/8/layout/orgChart1"/>
-    <dgm:cxn modelId="{047F670C-A8E6-4382-87F5-8BB844EB35BA}" type="presOf" srcId="{E8F49544-7D67-4250-9058-A0294CD26618}" destId="{61D4F4C1-9C51-45E3-9454-5269DC20E533}" srcOrd="0" destOrd="0" presId="urn:microsoft.com/office/officeart/2005/8/layout/orgChart1"/>
-    <dgm:cxn modelId="{FBF63456-C408-42D4-9AD6-99F01B27E7A0}" type="presOf" srcId="{C7BD8657-189E-46F3-B827-16B29C2849DE}" destId="{09F29140-6665-468F-8FF5-77DC2C926408}" srcOrd="1" destOrd="0" presId="urn:microsoft.com/office/officeart/2005/8/layout/orgChart1"/>
-    <dgm:cxn modelId="{21B816E6-A69A-47AC-B278-32B60E9A0A7F}" srcId="{7F7477DA-FFED-47F8-B13D-17AEF8727B2E}" destId="{1927CF43-BB3C-4256-84CA-F1AFF5CD10E7}" srcOrd="1" destOrd="0" parTransId="{06A9F45A-8879-4F2A-B978-BCECF96CB30C}" sibTransId="{A611DD4C-0D6C-4EB3-9588-51E14D8CAE4D}"/>
-    <dgm:cxn modelId="{5F202358-EC5A-4F9F-B148-926B61781088}" type="presOf" srcId="{6C097E3E-2672-4B21-95BF-71F91575DB2C}" destId="{F0AA56AD-99C4-4F5B-9453-44FC1E3BEA17}" srcOrd="1" destOrd="0" presId="urn:microsoft.com/office/officeart/2005/8/layout/orgChart1"/>
-    <dgm:cxn modelId="{092F4A4A-3142-41DF-A9C6-F8150B7C4ABC}" type="presOf" srcId="{2FD27D00-F25F-4015-8105-DE14E0063941}" destId="{112CD1DB-7736-4571-8000-8E024494F031}" srcOrd="0" destOrd="0" presId="urn:microsoft.com/office/officeart/2005/8/layout/orgChart1"/>
-    <dgm:cxn modelId="{736CAC62-26AE-49D0-A98C-EBE3E6ACA16C}" type="presOf" srcId="{13B47EFC-56AD-49C1-A22E-45C061C9EC16}" destId="{937A84F0-2BEB-41A9-B552-235FEB4052B4}" srcOrd="0" destOrd="0" presId="urn:microsoft.com/office/officeart/2005/8/layout/orgChart1"/>
-    <dgm:cxn modelId="{ED299636-7238-4237-8A12-BB68FAD20967}" type="presOf" srcId="{F9C95200-1804-4042-82AF-70243ACF3986}" destId="{1A0DF4E9-CEFF-4646-95A7-3D3954391370}" srcOrd="0" destOrd="0" presId="urn:microsoft.com/office/officeart/2005/8/layout/orgChart1"/>
-    <dgm:cxn modelId="{67F0C220-31D5-4F4E-BC25-F95F349640AE}" type="presOf" srcId="{7744C625-FE7A-4A24-9F69-D971341CB36F}" destId="{D3FC9A39-156E-4961-9314-BFAC472A662B}" srcOrd="0" destOrd="0" presId="urn:microsoft.com/office/officeart/2005/8/layout/orgChart1"/>
-    <dgm:cxn modelId="{CDBAA982-B1CD-4D88-921E-F3BA7E175CC6}" srcId="{32128562-ADA0-4F46-878D-28CC66534723}" destId="{2BA0320F-0B86-49AA-91E7-865DE78BEE95}" srcOrd="2" destOrd="0" parTransId="{B0AB63EF-E0A4-41E4-95DA-51D34A236361}" sibTransId="{9C91F0BF-503D-44B0-B20A-62ADFEA5F3B8}"/>
-    <dgm:cxn modelId="{4CC92872-910D-4040-85A9-5BD915AECB76}" type="presOf" srcId="{A361D290-1FA8-4BAF-865E-FF3E98C3EFFB}" destId="{9B048A96-D4F7-4122-A5A4-7D8CD2E3D84A}" srcOrd="1" destOrd="0" presId="urn:microsoft.com/office/officeart/2005/8/layout/orgChart1"/>
-    <dgm:cxn modelId="{C26D47D7-BC14-4521-A23A-1EA7FBF8C60C}" type="presOf" srcId="{A361D290-1FA8-4BAF-865E-FF3E98C3EFFB}" destId="{951D59B2-4D2A-44B9-B76F-BB85FB327883}" srcOrd="0" destOrd="0" presId="urn:microsoft.com/office/officeart/2005/8/layout/orgChart1"/>
-    <dgm:cxn modelId="{17722BD4-8C8D-40D2-B860-D0260C984092}" type="presOf" srcId="{E30D2022-E576-4823-B28A-661681151564}" destId="{75C22C0F-24BC-4698-88F8-23098D729131}" srcOrd="0" destOrd="0" presId="urn:microsoft.com/office/officeart/2005/8/layout/orgChart1"/>
-    <dgm:cxn modelId="{734AB191-6103-4CDD-82AF-4C467C176ECF}" type="presOf" srcId="{7F7477DA-FFED-47F8-B13D-17AEF8727B2E}" destId="{54F70527-68ED-4725-AD6E-BF7B007CFAD3}" srcOrd="0" destOrd="0" presId="urn:microsoft.com/office/officeart/2005/8/layout/orgChart1"/>
-    <dgm:cxn modelId="{5E6D2E0A-B702-402D-836E-6059F97B5E81}" type="presOf" srcId="{B457091D-8FA5-4897-A747-FA4F4B6FD580}" destId="{2AB03590-983A-4BAB-8F1C-AD7F0BF0D82F}" srcOrd="0" destOrd="0" presId="urn:microsoft.com/office/officeart/2005/8/layout/orgChart1"/>
     <dgm:cxn modelId="{44EEF7DA-349B-473F-BEE3-907816F9289E}" srcId="{9161DC6C-0DFD-4791-915F-E74FFD1B3BAC}" destId="{A361D290-1FA8-4BAF-865E-FF3E98C3EFFB}" srcOrd="3" destOrd="0" parTransId="{95467D8F-BBE6-44CF-B45F-B475FE1E9D6E}" sibTransId="{DAA55A5C-2CBC-436D-92A2-E4FE86AC3E76}"/>
-    <dgm:cxn modelId="{6AFB262E-EFAF-468A-847E-4E836773FCEC}" type="presOf" srcId="{F96D9D83-51DB-4E8A-801B-76D7C73A576B}" destId="{58D8D487-8039-4E62-ADBD-9FCEA1362BE0}" srcOrd="0" destOrd="0" presId="urn:microsoft.com/office/officeart/2005/8/layout/orgChart1"/>
-    <dgm:cxn modelId="{60BE09A6-651B-4B03-BAD0-52AF66E0EE19}" srcId="{9161DC6C-0DFD-4791-915F-E74FFD1B3BAC}" destId="{0EC551ED-94F6-45A0-A0A4-7B25DDC4ED3D}" srcOrd="2" destOrd="0" parTransId="{68924938-B46D-4322-B78A-A7E2E02C2B29}" sibTransId="{A23BD330-1433-4527-ADE0-A1E2600A8855}"/>
-    <dgm:cxn modelId="{3E0D6013-B704-4743-A162-D03AF909C7E2}" srcId="{C7BD8657-189E-46F3-B827-16B29C2849DE}" destId="{9161DC6C-0DFD-4791-915F-E74FFD1B3BAC}" srcOrd="3" destOrd="0" parTransId="{A6C1B0FA-7C9F-4627-A1F4-C18253CA2D7C}" sibTransId="{FD52BF37-19C1-49DF-BC81-E970F4C2F584}"/>
-    <dgm:cxn modelId="{57DDE0C3-BCBF-40CE-9B58-FB7BFE99D6A8}" type="presOf" srcId="{15F09396-5B0C-45DB-98DD-3243D2615947}" destId="{A34A59DD-19D3-488F-B3FD-A9B8FE8F9260}" srcOrd="0" destOrd="0" presId="urn:microsoft.com/office/officeart/2005/8/layout/orgChart1"/>
-    <dgm:cxn modelId="{6701551C-7005-45D3-854C-8ED4680C14D8}" type="presOf" srcId="{A8D41C9F-849E-4B7D-B65E-FBE6BB8D0BF7}" destId="{77496C74-CCEF-41FA-A8AE-3275DF89F646}" srcOrd="0" destOrd="0" presId="urn:microsoft.com/office/officeart/2005/8/layout/orgChart1"/>
-    <dgm:cxn modelId="{00F3B4D4-9822-4107-BC68-D65F493E7C98}" type="presOf" srcId="{C9500A0F-475F-465E-98DF-850580D3BF09}" destId="{5802F035-EA88-48E6-8CBA-B8C81730DF78}" srcOrd="0" destOrd="0" presId="urn:microsoft.com/office/officeart/2005/8/layout/orgChart1"/>
-    <dgm:cxn modelId="{3D3B8AC1-0021-4CD1-9B37-A1634B6B536F}" srcId="{6C097E3E-2672-4B21-95BF-71F91575DB2C}" destId="{CE365531-303A-4C89-88E0-0C73447439E5}" srcOrd="0" destOrd="0" parTransId="{7744C625-FE7A-4A24-9F69-D971341CB36F}" sibTransId="{CEF9D87D-E034-4C9C-AA03-0C849D40D27C}"/>
-    <dgm:cxn modelId="{2AE5B468-AD4D-43E8-9076-BF6B06875D16}" srcId="{9161DC6C-0DFD-4791-915F-E74FFD1B3BAC}" destId="{27C63869-D57F-4A77-9A8D-4AD29929AA6E}" srcOrd="4" destOrd="0" parTransId="{E2F2FCE3-D2D2-4B4B-B5BA-16A4F2933F8F}" sibTransId="{E962E9D0-9F23-4815-9D4E-C0D484AD656E}"/>
-    <dgm:cxn modelId="{0AC19BA5-3C29-4757-B132-F6ECCAE75BB4}" srcId="{7F7477DA-FFED-47F8-B13D-17AEF8727B2E}" destId="{15F09396-5B0C-45DB-98DD-3243D2615947}" srcOrd="2" destOrd="0" parTransId="{E8F49544-7D67-4250-9058-A0294CD26618}" sibTransId="{0396DF27-3A26-4C1A-8074-0D44E5E5C418}"/>
-    <dgm:cxn modelId="{92447822-9C8D-47FC-B367-E9567CC76CE2}" type="presOf" srcId="{D2C5918E-940B-47D7-9A9C-3F48732ABD3C}" destId="{318F2E1B-2875-4710-BA87-C6EC8CB7E614}" srcOrd="0" destOrd="0" presId="urn:microsoft.com/office/officeart/2005/8/layout/orgChart1"/>
-    <dgm:cxn modelId="{A0D6A783-04B8-4A76-8360-9D77B1961A20}" type="presOf" srcId="{0EC551ED-94F6-45A0-A0A4-7B25DDC4ED3D}" destId="{318158D3-B858-439A-8206-91DC6A15E862}" srcOrd="0" destOrd="0" presId="urn:microsoft.com/office/officeart/2005/8/layout/orgChart1"/>
-    <dgm:cxn modelId="{C57626F9-BB89-4044-8ACE-EA577D0E0110}" type="presOf" srcId="{27C63869-D57F-4A77-9A8D-4AD29929AA6E}" destId="{C352A256-FEE4-41EA-9EAF-7BF84F74CD6D}" srcOrd="0" destOrd="0" presId="urn:microsoft.com/office/officeart/2005/8/layout/orgChart1"/>
-    <dgm:cxn modelId="{97F66A54-3C98-4352-976F-A68456306F4E}" type="presOf" srcId="{A1D58B6B-E4B8-4FAC-A411-7F3B251DFB24}" destId="{9A810FE8-5E1D-4733-B68B-379A0BCB6807}" srcOrd="1" destOrd="0" presId="urn:microsoft.com/office/officeart/2005/8/layout/orgChart1"/>
-    <dgm:cxn modelId="{673F9E21-806D-4E5B-8025-E024251A3799}" type="presOf" srcId="{E7ADE1C5-2594-40F5-A943-9E70E728BC7F}" destId="{3AA163E4-7D22-46FD-8EC4-A62972152F57}" srcOrd="1" destOrd="0" presId="urn:microsoft.com/office/officeart/2005/8/layout/orgChart1"/>
-    <dgm:cxn modelId="{6614380F-7A43-4668-8191-A17D01ADF6CD}" type="presOf" srcId="{89367199-07A1-4244-B4FA-FCBC951FD506}" destId="{220BFA54-A4F8-4A44-B5AD-1EA06E380D23}" srcOrd="0" destOrd="0" presId="urn:microsoft.com/office/officeart/2005/8/layout/orgChart1"/>
-    <dgm:cxn modelId="{90F29401-16E4-41CF-9B35-E6F9A1E47C18}" srcId="{7F7477DA-FFED-47F8-B13D-17AEF8727B2E}" destId="{B797F367-E6DC-4BB8-AF6E-6A87BB0F5B78}" srcOrd="0" destOrd="0" parTransId="{4586A1C3-1681-4D8B-A817-43074CBEA00D}" sibTransId="{F3460B1F-7AC7-430E-B802-7E9EBCD3B8AE}"/>
-    <dgm:cxn modelId="{D1563B0C-A7F6-4123-B75B-08ECB6D41E36}" type="presOf" srcId="{0BA7D60E-F1AD-4512-B128-727728161A0E}" destId="{5D5E1896-599E-4E19-8A12-33A944D8B6B7}" srcOrd="1" destOrd="0" presId="urn:microsoft.com/office/officeart/2005/8/layout/orgChart1"/>
-    <dgm:cxn modelId="{BAA7854D-FAF4-4C31-BA88-18E8A1E11EF1}" type="presOf" srcId="{06A9F45A-8879-4F2A-B978-BCECF96CB30C}" destId="{8ECCBACF-9B92-444D-B720-C7EE303BD135}" srcOrd="0" destOrd="0" presId="urn:microsoft.com/office/officeart/2005/8/layout/orgChart1"/>
-    <dgm:cxn modelId="{52D24E19-398C-4F8E-AF92-ED28F46B45C3}" type="presOf" srcId="{F96D9D83-51DB-4E8A-801B-76D7C73A576B}" destId="{870E309A-4491-4D38-AFDD-ACEFCEE22BF6}" srcOrd="1" destOrd="0" presId="urn:microsoft.com/office/officeart/2005/8/layout/orgChart1"/>
-    <dgm:cxn modelId="{4FCDB222-65E6-4984-BF34-FC45F4EDDA8C}" type="presOf" srcId="{13B47EFC-56AD-49C1-A22E-45C061C9EC16}" destId="{61E3A9E7-C048-49D7-A091-954CD01E5D4A}" srcOrd="1" destOrd="0" presId="urn:microsoft.com/office/officeart/2005/8/layout/orgChart1"/>
-    <dgm:cxn modelId="{3C94BF61-5C01-4ABD-AB82-3BF3447BFC89}" type="presOf" srcId="{300D61D7-3197-4874-B6EB-5D5BFD11A80B}" destId="{49085DAD-58E1-4D62-8631-99F7937EA3FC}" srcOrd="0" destOrd="0" presId="urn:microsoft.com/office/officeart/2005/8/layout/orgChart1"/>
-    <dgm:cxn modelId="{8D797C95-B9C4-4CCF-BB50-F958BF8D37C9}" type="presOf" srcId="{95467D8F-BBE6-44CF-B45F-B475FE1E9D6E}" destId="{7F3399B9-5EE7-4A3A-BB13-BD91D1CD2BFC}" srcOrd="0" destOrd="0" presId="urn:microsoft.com/office/officeart/2005/8/layout/orgChart1"/>
-    <dgm:cxn modelId="{F5B0A6E5-12F7-4018-9519-EA45B5007AD5}" type="presOf" srcId="{5F4ED924-74AA-4C5F-89E4-FFC99F60C970}" destId="{93E92AEC-3B2A-4CBE-BE42-F22E8372B4E2}" srcOrd="0" destOrd="0" presId="urn:microsoft.com/office/officeart/2005/8/layout/orgChart1"/>
-    <dgm:cxn modelId="{4A9D07C1-2FD3-4A2E-BF2A-90648443AD73}" srcId="{DB17120E-DF8E-444E-9A40-B261182BAF7A}" destId="{7941AECB-FE87-4BC1-B10C-48254C195A9C}" srcOrd="0" destOrd="0" parTransId="{A18F1B46-9F71-47C2-9701-119C97AE3BE6}" sibTransId="{BCD10775-1852-4845-872B-06DFE3404395}"/>
-    <dgm:cxn modelId="{50FD395F-0FB7-4970-8BF6-E3C462A2606E}" srcId="{C7BD8657-189E-46F3-B827-16B29C2849DE}" destId="{B457091D-8FA5-4897-A747-FA4F4B6FD580}" srcOrd="2" destOrd="0" parTransId="{2FD27D00-F25F-4015-8105-DE14E0063941}" sibTransId="{0CD5FFDC-B76E-4D1D-AB0B-A0954BAF4CAF}"/>
-    <dgm:cxn modelId="{90F3BF74-AA0C-4895-AC49-4F52B9A86EB3}" type="presOf" srcId="{C24D5444-F0BE-4871-B2E6-A15F396D3BD0}" destId="{486FC1E1-A535-4C1F-A508-C230931D8015}" srcOrd="0" destOrd="0" presId="urn:microsoft.com/office/officeart/2005/8/layout/orgChart1"/>
-    <dgm:cxn modelId="{A3B76F24-70AB-4728-B3C5-E55DE5023E9D}" type="presOf" srcId="{35C15367-03C1-48B7-93F5-D250A64BC137}" destId="{381D15AC-01B1-4301-B5AD-FFA8AD066313}" srcOrd="1" destOrd="0" presId="urn:microsoft.com/office/officeart/2005/8/layout/orgChart1"/>
-    <dgm:cxn modelId="{1DCD9024-0051-49E8-8677-0628FF2DB077}" type="presOf" srcId="{2FFFA77D-D360-4993-8A06-3EC8389DF747}" destId="{044AEC24-B74A-4214-A638-2F99C8AC6602}" srcOrd="0" destOrd="0" presId="urn:microsoft.com/office/officeart/2005/8/layout/orgChart1"/>
-    <dgm:cxn modelId="{4BA94DA8-9B0F-48B7-A0DD-4451A2DABFAC}" type="presOf" srcId="{E7ADE1C5-2594-40F5-A943-9E70E728BC7F}" destId="{4B7A8AC0-084D-4A35-BB1E-5325E922956F}" srcOrd="0" destOrd="0" presId="urn:microsoft.com/office/officeart/2005/8/layout/orgChart1"/>
-    <dgm:cxn modelId="{28DAF7FC-4B66-4AB1-9EE6-771911D218F4}" srcId="{B457091D-8FA5-4897-A747-FA4F4B6FD580}" destId="{F96D9D83-51DB-4E8A-801B-76D7C73A576B}" srcOrd="1" destOrd="0" parTransId="{AD9782D1-D113-499D-85AF-F110EFA6B2A7}" sibTransId="{5BB9C39B-1EE1-4338-B32A-F2503FD7C974}"/>
-    <dgm:cxn modelId="{FD7E07FF-59C9-4E40-AB70-1284EC936ADD}" type="presOf" srcId="{4E6F6680-1B1D-4D16-A79D-206FEA2833E8}" destId="{17C60D1E-3C47-4545-87B0-53CC56D6EE19}" srcOrd="0" destOrd="0" presId="urn:microsoft.com/office/officeart/2005/8/layout/orgChart1"/>
-    <dgm:cxn modelId="{21F32893-F52B-4CCD-96A6-6076447B9A2A}" srcId="{32128562-ADA0-4F46-878D-28CC66534723}" destId="{7F7477DA-FFED-47F8-B13D-17AEF8727B2E}" srcOrd="0" destOrd="0" parTransId="{08D72C84-F585-4EB3-8E24-A2F7B7312C0B}" sibTransId="{7C529EE8-6089-4AA4-A122-356DDB6D49CE}"/>
-    <dgm:cxn modelId="{B6719CFA-B34D-49B9-9200-843B160F4541}" type="presOf" srcId="{EDC938DE-05E0-4073-82F2-824A3686D23C}" destId="{629CEF7E-A5BD-4CF5-B41C-747B00F842E7}" srcOrd="0" destOrd="0" presId="urn:microsoft.com/office/officeart/2005/8/layout/orgChart1"/>
-    <dgm:cxn modelId="{6B51E86C-B62B-4750-97A2-C51CB9659CB0}" srcId="{32128562-ADA0-4F46-878D-28CC66534723}" destId="{6C097E3E-2672-4B21-95BF-71F91575DB2C}" srcOrd="1" destOrd="0" parTransId="{E423A96B-9FBE-41A5-95B9-F861C39DC61E}" sibTransId="{855922C4-2BD7-4BFD-9434-16CB3BBDC63C}"/>
-    <dgm:cxn modelId="{17A7041F-D603-4775-9ED7-04854DD248B9}" type="presOf" srcId="{325D95C3-6F3D-40DC-84DB-8D9A916A840E}" destId="{1A633AF8-A3D2-4824-80C5-9A2C132A5762}" srcOrd="0" destOrd="0" presId="urn:microsoft.com/office/officeart/2005/8/layout/orgChart1"/>
-    <dgm:cxn modelId="{8C704CBF-985C-4172-A785-1C707E77F879}" srcId="{7F7477DA-FFED-47F8-B13D-17AEF8727B2E}" destId="{A1D58B6B-E4B8-4FAC-A411-7F3B251DFB24}" srcOrd="3" destOrd="0" parTransId="{E30D2022-E576-4823-B28A-661681151564}" sibTransId="{A790EB14-D4C5-4233-AF8B-B8658356EF00}"/>
-    <dgm:cxn modelId="{E203C88B-159E-4E79-85BB-B5D3D95A03C9}" type="presOf" srcId="{7CCE4259-239B-4175-96D7-1AB157630B78}" destId="{9F3F4312-9ED9-421F-B4DB-C5AE101796FF}" srcOrd="0" destOrd="0" presId="urn:microsoft.com/office/officeart/2005/8/layout/orgChart1"/>
-    <dgm:cxn modelId="{B04F3DE3-1F6D-41DC-86EB-E036E1425899}" type="presOf" srcId="{B0AB63EF-E0A4-41E4-95DA-51D34A236361}" destId="{5BB55C4F-7347-4250-84FC-B2EC5ABB3024}" srcOrd="0" destOrd="0" presId="urn:microsoft.com/office/officeart/2005/8/layout/orgChart1"/>
-    <dgm:cxn modelId="{1AB12B3A-4658-4649-A4E9-27F0DFE19928}" type="presOf" srcId="{C7BD8657-189E-46F3-B827-16B29C2849DE}" destId="{0F304A77-B44B-4CD3-99AF-B011E5CCEF51}" srcOrd="0" destOrd="0" presId="urn:microsoft.com/office/officeart/2005/8/layout/orgChart1"/>
-    <dgm:cxn modelId="{5701B4BE-0286-4F69-8B73-1E79A7C4F44E}" type="presOf" srcId="{452820E6-DDA7-4ACC-8690-DC3019E9311D}" destId="{2711B355-6C39-4B70-8803-FB961691FD01}" srcOrd="1" destOrd="0" presId="urn:microsoft.com/office/officeart/2005/8/layout/orgChart1"/>
-    <dgm:cxn modelId="{812EBDA2-8C39-4E02-8B04-0C04A954AE07}" type="presParOf" srcId="{1A633AF8-A3D2-4824-80C5-9A2C132A5762}" destId="{FEDF8BF6-0D07-468C-8608-44450223B6FA}" srcOrd="0" destOrd="0" presId="urn:microsoft.com/office/officeart/2005/8/layout/orgChart1"/>
-    <dgm:cxn modelId="{D460E0A0-B885-4C75-85CA-F9EEB6F41D5A}" type="presParOf" srcId="{FEDF8BF6-0D07-468C-8608-44450223B6FA}" destId="{EC843DA0-6583-4274-8F50-3DF83DB2979D}" srcOrd="0" destOrd="0" presId="urn:microsoft.com/office/officeart/2005/8/layout/orgChart1"/>
-    <dgm:cxn modelId="{58E616B8-DF13-40D7-9BEE-0883C8258CCB}" type="presParOf" srcId="{EC843DA0-6583-4274-8F50-3DF83DB2979D}" destId="{0F304A77-B44B-4CD3-99AF-B011E5CCEF51}" srcOrd="0" destOrd="0" presId="urn:microsoft.com/office/officeart/2005/8/layout/orgChart1"/>
-    <dgm:cxn modelId="{059AFF1E-9D23-46E6-AF42-F4A45D033F6E}" type="presParOf" srcId="{EC843DA0-6583-4274-8F50-3DF83DB2979D}" destId="{09F29140-6665-468F-8FF5-77DC2C926408}" srcOrd="1" destOrd="0" presId="urn:microsoft.com/office/officeart/2005/8/layout/orgChart1"/>
-    <dgm:cxn modelId="{4C698576-5D95-4E31-80B7-F6562829428D}" type="presParOf" srcId="{FEDF8BF6-0D07-468C-8608-44450223B6FA}" destId="{265F456F-C67D-47A3-BD42-2010C4E5B46E}" srcOrd="1" destOrd="0" presId="urn:microsoft.com/office/officeart/2005/8/layout/orgChart1"/>
-    <dgm:cxn modelId="{1641A955-0D6A-46D4-9356-130E754E6166}" type="presParOf" srcId="{265F456F-C67D-47A3-BD42-2010C4E5B46E}" destId="{93E92AEC-3B2A-4CBE-BE42-F22E8372B4E2}" srcOrd="0" destOrd="0" presId="urn:microsoft.com/office/officeart/2005/8/layout/orgChart1"/>
-    <dgm:cxn modelId="{B24A0234-36F2-4A50-9063-2AE1FBECA02E}" type="presParOf" srcId="{265F456F-C67D-47A3-BD42-2010C4E5B46E}" destId="{8698235F-EF2D-4AE5-A79F-D27D74DA3C02}" srcOrd="1" destOrd="0" presId="urn:microsoft.com/office/officeart/2005/8/layout/orgChart1"/>
-    <dgm:cxn modelId="{69D6C3C8-820A-4C3D-B416-5CE51909065D}" type="presParOf" srcId="{8698235F-EF2D-4AE5-A79F-D27D74DA3C02}" destId="{092B5C2E-89AA-4EE6-A61B-29D1E5D70798}" srcOrd="0" destOrd="0" presId="urn:microsoft.com/office/officeart/2005/8/layout/orgChart1"/>
-    <dgm:cxn modelId="{1C70F749-4293-41FD-A78D-74DF45F2DCAC}" type="presParOf" srcId="{092B5C2E-89AA-4EE6-A61B-29D1E5D70798}" destId="{23C9F998-CC5B-41FB-A6E7-F09747333136}" srcOrd="0" destOrd="0" presId="urn:microsoft.com/office/officeart/2005/8/layout/orgChart1"/>
-    <dgm:cxn modelId="{18FFB3E0-223B-4C0E-B1BC-0C44DE973D8D}" type="presParOf" srcId="{092B5C2E-89AA-4EE6-A61B-29D1E5D70798}" destId="{0D793EDB-67B4-4C65-82EF-A2A4093A1350}" srcOrd="1" destOrd="0" presId="urn:microsoft.com/office/officeart/2005/8/layout/orgChart1"/>
-    <dgm:cxn modelId="{6F1A9229-B17F-42D8-BF03-729294A98078}" type="presParOf" srcId="{8698235F-EF2D-4AE5-A79F-D27D74DA3C02}" destId="{C118B3C7-8A9D-404B-9F80-A8EC5E424F17}" srcOrd="1" destOrd="0" presId="urn:microsoft.com/office/officeart/2005/8/layout/orgChart1"/>
-    <dgm:cxn modelId="{6FA82AAA-301D-4312-8437-4DF830F13094}" type="presParOf" srcId="{C118B3C7-8A9D-404B-9F80-A8EC5E424F17}" destId="{067F7254-9DB5-4EC9-BF18-7FDC5D947D01}" srcOrd="0" destOrd="0" presId="urn:microsoft.com/office/officeart/2005/8/layout/orgChart1"/>
-    <dgm:cxn modelId="{AA57F456-324D-4A6A-8796-33260CBB2CA8}" type="presParOf" srcId="{C118B3C7-8A9D-404B-9F80-A8EC5E424F17}" destId="{8C5DCA31-2906-4E78-98DA-B01163A360F5}" srcOrd="1" destOrd="0" presId="urn:microsoft.com/office/officeart/2005/8/layout/orgChart1"/>
-    <dgm:cxn modelId="{14CF6D32-0F16-4B24-BF48-F585DFDA01E2}" type="presParOf" srcId="{8C5DCA31-2906-4E78-98DA-B01163A360F5}" destId="{14C2DC73-BFBD-4EE1-8E15-34A6A12F2A19}" srcOrd="0" destOrd="0" presId="urn:microsoft.com/office/officeart/2005/8/layout/orgChart1"/>
-    <dgm:cxn modelId="{A2DA1584-1103-4FAC-81C7-469669478C2F}" type="presParOf" srcId="{14C2DC73-BFBD-4EE1-8E15-34A6A12F2A19}" destId="{54F70527-68ED-4725-AD6E-BF7B007CFAD3}" srcOrd="0" destOrd="0" presId="urn:microsoft.com/office/officeart/2005/8/layout/orgChart1"/>
-    <dgm:cxn modelId="{93286555-7F73-4E18-B1DB-A6641B4966D2}" type="presParOf" srcId="{14C2DC73-BFBD-4EE1-8E15-34A6A12F2A19}" destId="{0C6DBD58-C41A-461E-8223-6DF392303FEE}" srcOrd="1" destOrd="0" presId="urn:microsoft.com/office/officeart/2005/8/layout/orgChart1"/>
-    <dgm:cxn modelId="{359C1630-7798-4972-A860-29E978B71CEA}" type="presParOf" srcId="{8C5DCA31-2906-4E78-98DA-B01163A360F5}" destId="{176C142D-6811-4F91-8754-66DCBC60E68A}" srcOrd="1" destOrd="0" presId="urn:microsoft.com/office/officeart/2005/8/layout/orgChart1"/>
-    <dgm:cxn modelId="{B9D777A1-4542-4B83-8287-BBF0CAB8A3A4}" type="presParOf" srcId="{176C142D-6811-4F91-8754-66DCBC60E68A}" destId="{82ED00A6-35CB-4B63-AC33-970E6865831F}" srcOrd="0" destOrd="0" presId="urn:microsoft.com/office/officeart/2005/8/layout/orgChart1"/>
-    <dgm:cxn modelId="{F686ABD0-D49A-40DF-A720-975AD3AF6BA1}" type="presParOf" srcId="{176C142D-6811-4F91-8754-66DCBC60E68A}" destId="{585F094C-6A55-48FE-8D6E-26F70C48336D}" srcOrd="1" destOrd="0" presId="urn:microsoft.com/office/officeart/2005/8/layout/orgChart1"/>
-    <dgm:cxn modelId="{53DD89C0-CBA2-4F60-84D8-688E26C69FA2}" type="presParOf" srcId="{585F094C-6A55-48FE-8D6E-26F70C48336D}" destId="{583D6ED5-AEE3-44FF-8A2E-631FDDF6C6A2}" srcOrd="0" destOrd="0" presId="urn:microsoft.com/office/officeart/2005/8/layout/orgChart1"/>
-    <dgm:cxn modelId="{1D9551C4-6589-4F3F-B0F6-71080E2D0D02}" type="presParOf" srcId="{583D6ED5-AEE3-44FF-8A2E-631FDDF6C6A2}" destId="{622FA61F-AA5C-41F3-97C0-A7390F1D3673}" srcOrd="0" destOrd="0" presId="urn:microsoft.com/office/officeart/2005/8/layout/orgChart1"/>
-    <dgm:cxn modelId="{0ED9E656-0DD6-462E-A7F3-62994F9E25D7}" type="presParOf" srcId="{583D6ED5-AEE3-44FF-8A2E-631FDDF6C6A2}" destId="{91AFDD13-DAA7-4AA1-A991-7F31A20C363E}" srcOrd="1" destOrd="0" presId="urn:microsoft.com/office/officeart/2005/8/layout/orgChart1"/>
-    <dgm:cxn modelId="{6BDD173E-57E9-47D8-BA88-0E5E47EA464A}" type="presParOf" srcId="{585F094C-6A55-48FE-8D6E-26F70C48336D}" destId="{AD40D9D0-9437-423C-B862-51B9F129C2D3}" srcOrd="1" destOrd="0" presId="urn:microsoft.com/office/officeart/2005/8/layout/orgChart1"/>
-    <dgm:cxn modelId="{6E3F785B-DC7B-45AB-8859-2E590CEEA296}" type="presParOf" srcId="{585F094C-6A55-48FE-8D6E-26F70C48336D}" destId="{5ED2C987-8E3E-42C2-8AB6-7F64DB2752A6}" srcOrd="2" destOrd="0" presId="urn:microsoft.com/office/officeart/2005/8/layout/orgChart1"/>
-    <dgm:cxn modelId="{2C20C764-7220-4A93-B84F-9C8399C4BA4E}" type="presParOf" srcId="{176C142D-6811-4F91-8754-66DCBC60E68A}" destId="{8ECCBACF-9B92-444D-B720-C7EE303BD135}" srcOrd="2" destOrd="0" presId="urn:microsoft.com/office/officeart/2005/8/layout/orgChart1"/>
-    <dgm:cxn modelId="{D9F6DC89-D960-4288-B9B8-2AC0A7949D4B}" type="presParOf" srcId="{176C142D-6811-4F91-8754-66DCBC60E68A}" destId="{D1B1D176-3C53-427E-B17F-4DD8F670C42A}" srcOrd="3" destOrd="0" presId="urn:microsoft.com/office/officeart/2005/8/layout/orgChart1"/>
-    <dgm:cxn modelId="{20438B2E-98C8-4E99-880A-A4D7EE874224}" type="presParOf" srcId="{D1B1D176-3C53-427E-B17F-4DD8F670C42A}" destId="{0442213B-3251-4E60-86C9-A684F93D87AE}" srcOrd="0" destOrd="0" presId="urn:microsoft.com/office/officeart/2005/8/layout/orgChart1"/>
-    <dgm:cxn modelId="{E74C5404-E5EE-458D-95B0-E4000CF2B2E3}" type="presParOf" srcId="{0442213B-3251-4E60-86C9-A684F93D87AE}" destId="{5825EF8F-729A-4D10-9C66-6BAAB9C752C4}" srcOrd="0" destOrd="0" presId="urn:microsoft.com/office/officeart/2005/8/layout/orgChart1"/>
-    <dgm:cxn modelId="{FD1A7A74-95DE-447A-A61F-69E4296B4F26}" type="presParOf" srcId="{0442213B-3251-4E60-86C9-A684F93D87AE}" destId="{77DAED04-96FB-4A02-9ABB-04523EBE6F87}" srcOrd="1" destOrd="0" presId="urn:microsoft.com/office/officeart/2005/8/layout/orgChart1"/>
-    <dgm:cxn modelId="{592E8074-F870-47D0-A476-4F1A57A02DA0}" type="presParOf" srcId="{D1B1D176-3C53-427E-B17F-4DD8F670C42A}" destId="{4DDE8B83-EB8D-437B-9011-E58CE5BEF8C8}" srcOrd="1" destOrd="0" presId="urn:microsoft.com/office/officeart/2005/8/layout/orgChart1"/>
-    <dgm:cxn modelId="{67908FA2-0A41-4F11-8615-2055A11B7BAE}" type="presParOf" srcId="{D1B1D176-3C53-427E-B17F-4DD8F670C42A}" destId="{0D1B9226-4AF8-4A81-B256-4EF92F4C88A7}" srcOrd="2" destOrd="0" presId="urn:microsoft.com/office/officeart/2005/8/layout/orgChart1"/>
-    <dgm:cxn modelId="{F5CE2723-2B38-432D-AD8F-C26B355B9EB9}" type="presParOf" srcId="{176C142D-6811-4F91-8754-66DCBC60E68A}" destId="{61D4F4C1-9C51-45E3-9454-5269DC20E533}" srcOrd="4" destOrd="0" presId="urn:microsoft.com/office/officeart/2005/8/layout/orgChart1"/>
-    <dgm:cxn modelId="{5B59DDEB-681A-4365-9AF8-C4675A8004B4}" type="presParOf" srcId="{176C142D-6811-4F91-8754-66DCBC60E68A}" destId="{6899AE4A-047B-45DC-9690-46915A148ADD}" srcOrd="5" destOrd="0" presId="urn:microsoft.com/office/officeart/2005/8/layout/orgChart1"/>
-    <dgm:cxn modelId="{95133200-5DAC-4C7D-9C42-F294E268BD50}" type="presParOf" srcId="{6899AE4A-047B-45DC-9690-46915A148ADD}" destId="{FAEF4D2B-822F-4B6E-8DEB-35A4A71F733A}" srcOrd="0" destOrd="0" presId="urn:microsoft.com/office/officeart/2005/8/layout/orgChart1"/>
-    <dgm:cxn modelId="{FFD85BC6-A807-4192-8019-F86BF7D8385E}" type="presParOf" srcId="{FAEF4D2B-822F-4B6E-8DEB-35A4A71F733A}" destId="{A34A59DD-19D3-488F-B3FD-A9B8FE8F9260}" srcOrd="0" destOrd="0" presId="urn:microsoft.com/office/officeart/2005/8/layout/orgChart1"/>
-    <dgm:cxn modelId="{92E09CDC-3330-47BF-AE3E-2B303679B4BC}" type="presParOf" srcId="{FAEF4D2B-822F-4B6E-8DEB-35A4A71F733A}" destId="{51608F2E-D85D-4F61-9474-B5E89A5A2B24}" srcOrd="1" destOrd="0" presId="urn:microsoft.com/office/officeart/2005/8/layout/orgChart1"/>
-    <dgm:cxn modelId="{07DD5075-FA3D-472F-BAC1-B257DB17A8B2}" type="presParOf" srcId="{6899AE4A-047B-45DC-9690-46915A148ADD}" destId="{EBA4F4AB-96F5-4BFA-8967-EBBBDBC486EC}" srcOrd="1" destOrd="0" presId="urn:microsoft.com/office/officeart/2005/8/layout/orgChart1"/>
-    <dgm:cxn modelId="{873128D3-C4DF-429D-8EB6-B0DCFE7E2713}" type="presParOf" srcId="{6899AE4A-047B-45DC-9690-46915A148ADD}" destId="{9505349F-92E2-473D-9ADE-69C42AAF6B12}" srcOrd="2" destOrd="0" presId="urn:microsoft.com/office/officeart/2005/8/layout/orgChart1"/>
-    <dgm:cxn modelId="{E9B70931-4FC8-4DD6-A269-F2AE569AF990}" type="presParOf" srcId="{176C142D-6811-4F91-8754-66DCBC60E68A}" destId="{75C22C0F-24BC-4698-88F8-23098D729131}" srcOrd="6" destOrd="0" presId="urn:microsoft.com/office/officeart/2005/8/layout/orgChart1"/>
-    <dgm:cxn modelId="{807CF37E-D15D-47F6-A92F-DAAD1C064A9B}" type="presParOf" srcId="{176C142D-6811-4F91-8754-66DCBC60E68A}" destId="{B5D64321-5B3A-4F73-8CC4-0C1F17A4DBB7}" srcOrd="7" destOrd="0" presId="urn:microsoft.com/office/officeart/2005/8/layout/orgChart1"/>
-    <dgm:cxn modelId="{28C93FFB-4B36-4C05-8F5F-DA72B66A8984}" type="presParOf" srcId="{B5D64321-5B3A-4F73-8CC4-0C1F17A4DBB7}" destId="{70E408FE-01AC-4D97-AD47-5DF58B69EF97}" srcOrd="0" destOrd="0" presId="urn:microsoft.com/office/officeart/2005/8/layout/orgChart1"/>
-    <dgm:cxn modelId="{67DB6D95-C79A-46B7-86F8-918CC567ECCF}" type="presParOf" srcId="{70E408FE-01AC-4D97-AD47-5DF58B69EF97}" destId="{31C10B62-5263-4162-AE38-9AEB54BC1990}" srcOrd="0" destOrd="0" presId="urn:microsoft.com/office/officeart/2005/8/layout/orgChart1"/>
-    <dgm:cxn modelId="{1832548C-1477-4025-94D2-BA028F5E64AF}" type="presParOf" srcId="{70E408FE-01AC-4D97-AD47-5DF58B69EF97}" destId="{9A810FE8-5E1D-4733-B68B-379A0BCB6807}" srcOrd="1" destOrd="0" presId="urn:microsoft.com/office/officeart/2005/8/layout/orgChart1"/>
-    <dgm:cxn modelId="{7BECB7C3-00BB-4EA4-9BCC-03CA0648EB96}" type="presParOf" srcId="{B5D64321-5B3A-4F73-8CC4-0C1F17A4DBB7}" destId="{3390C97D-2B6D-4F89-AE33-A7BBCB90702E}" srcOrd="1" destOrd="0" presId="urn:microsoft.com/office/officeart/2005/8/layout/orgChart1"/>
-    <dgm:cxn modelId="{4A5064F8-4769-49E5-A31F-7F9649037C32}" type="presParOf" srcId="{B5D64321-5B3A-4F73-8CC4-0C1F17A4DBB7}" destId="{A6C98D07-6415-4EB0-8779-6D9F097FDA19}" srcOrd="2" destOrd="0" presId="urn:microsoft.com/office/officeart/2005/8/layout/orgChart1"/>
-    <dgm:cxn modelId="{99573061-53D3-45C2-8DF8-FE395287272E}" type="presParOf" srcId="{8C5DCA31-2906-4E78-98DA-B01163A360F5}" destId="{B80F9666-0700-401F-AF89-2F6244A964CE}" srcOrd="2" destOrd="0" presId="urn:microsoft.com/office/officeart/2005/8/layout/orgChart1"/>
-    <dgm:cxn modelId="{F1FCA60E-1797-448A-8CBC-2A3D2979D813}" type="presParOf" srcId="{C118B3C7-8A9D-404B-9F80-A8EC5E424F17}" destId="{6D1F30CE-47E2-4553-B13A-F7E7749A2473}" srcOrd="2" destOrd="0" presId="urn:microsoft.com/office/officeart/2005/8/layout/orgChart1"/>
-    <dgm:cxn modelId="{3A31D6F5-0A51-4AE2-92D5-FF81F3E9865B}" type="presParOf" srcId="{C118B3C7-8A9D-404B-9F80-A8EC5E424F17}" destId="{B383F8F5-B75C-42A2-B7E6-1B212B9F30E9}" srcOrd="3" destOrd="0" presId="urn:microsoft.com/office/officeart/2005/8/layout/orgChart1"/>
-    <dgm:cxn modelId="{9C283E76-DFF8-4A64-AF7C-99AAF531DD44}" type="presParOf" srcId="{B383F8F5-B75C-42A2-B7E6-1B212B9F30E9}" destId="{B8684EA3-3237-4233-B7E5-EFCD75764546}" srcOrd="0" destOrd="0" presId="urn:microsoft.com/office/officeart/2005/8/layout/orgChart1"/>
-    <dgm:cxn modelId="{1FA8F123-7199-4D24-AC46-E7A56EA09F77}" type="presParOf" srcId="{B8684EA3-3237-4233-B7E5-EFCD75764546}" destId="{04A4F9C4-8316-4BFF-BFC3-9F5D787478BC}" srcOrd="0" destOrd="0" presId="urn:microsoft.com/office/officeart/2005/8/layout/orgChart1"/>
-    <dgm:cxn modelId="{4519841F-57D1-4B89-B129-FFAB107B3493}" type="presParOf" srcId="{B8684EA3-3237-4233-B7E5-EFCD75764546}" destId="{F0AA56AD-99C4-4F5B-9453-44FC1E3BEA17}" srcOrd="1" destOrd="0" presId="urn:microsoft.com/office/officeart/2005/8/layout/orgChart1"/>
-    <dgm:cxn modelId="{A825CD67-157E-419B-BBE4-CE99C856ADE2}" type="presParOf" srcId="{B383F8F5-B75C-42A2-B7E6-1B212B9F30E9}" destId="{B733329F-6596-4FF0-A7C4-ADA6A6B858DB}" srcOrd="1" destOrd="0" presId="urn:microsoft.com/office/officeart/2005/8/layout/orgChart1"/>
-    <dgm:cxn modelId="{A5588B48-9066-434A-A65E-EBDC4D19E968}" type="presParOf" srcId="{B733329F-6596-4FF0-A7C4-ADA6A6B858DB}" destId="{D3FC9A39-156E-4961-9314-BFAC472A662B}" srcOrd="0" destOrd="0" presId="urn:microsoft.com/office/officeart/2005/8/layout/orgChart1"/>
-    <dgm:cxn modelId="{9D486727-3D82-426D-9D08-5438572E1F01}" type="presParOf" srcId="{B733329F-6596-4FF0-A7C4-ADA6A6B858DB}" destId="{DC673C3F-7F61-4511-9966-7571C8BB72AE}" srcOrd="1" destOrd="0" presId="urn:microsoft.com/office/officeart/2005/8/layout/orgChart1"/>
-    <dgm:cxn modelId="{58A97DF9-0DF0-4F1D-A7ED-F432BB4B3079}" type="presParOf" srcId="{DC673C3F-7F61-4511-9966-7571C8BB72AE}" destId="{903DC028-DDAA-4081-B103-120AE9360A17}" srcOrd="0" destOrd="0" presId="urn:microsoft.com/office/officeart/2005/8/layout/orgChart1"/>
-    <dgm:cxn modelId="{1D9EDF4B-6005-492C-B5AF-AA7387E91FDF}" type="presParOf" srcId="{903DC028-DDAA-4081-B103-120AE9360A17}" destId="{8B292133-09EA-4901-BB6A-9A53CE21A4B1}" srcOrd="0" destOrd="0" presId="urn:microsoft.com/office/officeart/2005/8/layout/orgChart1"/>
-    <dgm:cxn modelId="{FFAE9618-E250-4847-B1AD-78DA21841AD9}" type="presParOf" srcId="{903DC028-DDAA-4081-B103-120AE9360A17}" destId="{688939F5-316A-4469-B41C-C96AFFF9FFDF}" srcOrd="1" destOrd="0" presId="urn:microsoft.com/office/officeart/2005/8/layout/orgChart1"/>
-    <dgm:cxn modelId="{8D883F5A-FDBE-4C47-8A17-2B4DABA79F03}" type="presParOf" srcId="{DC673C3F-7F61-4511-9966-7571C8BB72AE}" destId="{10892874-9A51-4217-9250-D9E11B80A0D7}" srcOrd="1" destOrd="0" presId="urn:microsoft.com/office/officeart/2005/8/layout/orgChart1"/>
-    <dgm:cxn modelId="{4768D5F6-D99A-44DB-8DEB-8DB28A4349DD}" type="presParOf" srcId="{DC673C3F-7F61-4511-9966-7571C8BB72AE}" destId="{1C24F405-7EE1-4C61-851B-57000E22A52F}" srcOrd="2" destOrd="0" presId="urn:microsoft.com/office/officeart/2005/8/layout/orgChart1"/>
-    <dgm:cxn modelId="{33FA3386-56BC-43B7-AB0C-E0801E2C18F5}" type="presParOf" srcId="{B733329F-6596-4FF0-A7C4-ADA6A6B858DB}" destId="{5802F035-EA88-48E6-8CBA-B8C81730DF78}" srcOrd="2" destOrd="0" presId="urn:microsoft.com/office/officeart/2005/8/layout/orgChart1"/>
-    <dgm:cxn modelId="{4D5FF3C2-6416-411B-A5F1-23EB6163A550}" type="presParOf" srcId="{B733329F-6596-4FF0-A7C4-ADA6A6B858DB}" destId="{3A1E0337-4191-4F2B-967F-5F0EFDBE1EFE}" srcOrd="3" destOrd="0" presId="urn:microsoft.com/office/officeart/2005/8/layout/orgChart1"/>
-    <dgm:cxn modelId="{68CBDA70-1B50-4089-B4BC-BDB9A6997393}" type="presParOf" srcId="{3A1E0337-4191-4F2B-967F-5F0EFDBE1EFE}" destId="{19D98F48-A48B-4964-A352-6A75604ABC09}" srcOrd="0" destOrd="0" presId="urn:microsoft.com/office/officeart/2005/8/layout/orgChart1"/>
-    <dgm:cxn modelId="{7A9366E3-FD79-47A0-97B1-8768B7766EDE}" type="presParOf" srcId="{19D98F48-A48B-4964-A352-6A75604ABC09}" destId="{59C713BA-AC32-492F-91DB-A5976BA248AC}" srcOrd="0" destOrd="0" presId="urn:microsoft.com/office/officeart/2005/8/layout/orgChart1"/>
-    <dgm:cxn modelId="{05425515-7A5E-4C2C-9905-1D4A2ABE28B2}" type="presParOf" srcId="{19D98F48-A48B-4964-A352-6A75604ABC09}" destId="{7A26CA3C-CF2A-485F-AD6A-2BBB9E852B69}" srcOrd="1" destOrd="0" presId="urn:microsoft.com/office/officeart/2005/8/layout/orgChart1"/>
-    <dgm:cxn modelId="{4703DBAA-F1C7-4697-AC18-F47ABEC42ED3}" type="presParOf" srcId="{3A1E0337-4191-4F2B-967F-5F0EFDBE1EFE}" destId="{DFF67C59-6865-4BB6-8430-C2AADB6EFBC6}" srcOrd="1" destOrd="0" presId="urn:microsoft.com/office/officeart/2005/8/layout/orgChart1"/>
-    <dgm:cxn modelId="{208CAC49-9F4C-49C2-8801-2E22AEA1A082}" type="presParOf" srcId="{3A1E0337-4191-4F2B-967F-5F0EFDBE1EFE}" destId="{600192A7-35E9-4091-AF39-EF69B6A51DF4}" srcOrd="2" destOrd="0" presId="urn:microsoft.com/office/officeart/2005/8/layout/orgChart1"/>
-    <dgm:cxn modelId="{B1538C22-0EF3-4AD1-A8AC-D362476DB4DB}" type="presParOf" srcId="{B733329F-6596-4FF0-A7C4-ADA6A6B858DB}" destId="{DCE10EFC-DC65-40B7-BB27-D384F851962F}" srcOrd="4" destOrd="0" presId="urn:microsoft.com/office/officeart/2005/8/layout/orgChart1"/>
-    <dgm:cxn modelId="{1A7D4FC4-E7A2-4184-8E08-E3A37C3322B0}" type="presParOf" srcId="{B733329F-6596-4FF0-A7C4-ADA6A6B858DB}" destId="{AFF78B5C-4FA6-4E8B-9B44-AA16D1293B9F}" srcOrd="5" destOrd="0" presId="urn:microsoft.com/office/officeart/2005/8/layout/orgChart1"/>
-    <dgm:cxn modelId="{6388005F-A9EF-4881-BD92-869B6BB9A911}" type="presParOf" srcId="{AFF78B5C-4FA6-4E8B-9B44-AA16D1293B9F}" destId="{87B0A9CD-9E7B-4105-BA16-EEA27A6B0F84}" srcOrd="0" destOrd="0" presId="urn:microsoft.com/office/officeart/2005/8/layout/orgChart1"/>
-    <dgm:cxn modelId="{C6D7F33D-31D5-4918-B1CA-18B22F878E47}" type="presParOf" srcId="{87B0A9CD-9E7B-4105-BA16-EEA27A6B0F84}" destId="{111997EB-A906-4608-8C55-C1E8C2A2BE6F}" srcOrd="0" destOrd="0" presId="urn:microsoft.com/office/officeart/2005/8/layout/orgChart1"/>
-    <dgm:cxn modelId="{7201243E-1BE1-4BD2-A771-13F4517BC357}" type="presParOf" srcId="{87B0A9CD-9E7B-4105-BA16-EEA27A6B0F84}" destId="{381D15AC-01B1-4301-B5AD-FFA8AD066313}" srcOrd="1" destOrd="0" presId="urn:microsoft.com/office/officeart/2005/8/layout/orgChart1"/>
-    <dgm:cxn modelId="{C5666F86-699E-4B1B-B2BC-E03039D99924}" type="presParOf" srcId="{AFF78B5C-4FA6-4E8B-9B44-AA16D1293B9F}" destId="{6DE18AAB-333B-4ADA-9852-B7A16F657B84}" srcOrd="1" destOrd="0" presId="urn:microsoft.com/office/officeart/2005/8/layout/orgChart1"/>
-    <dgm:cxn modelId="{CAEE272F-B3A0-443C-9180-08C2E7316365}" type="presParOf" srcId="{AFF78B5C-4FA6-4E8B-9B44-AA16D1293B9F}" destId="{3CB29D1C-732A-4401-B524-D924250EAA28}" srcOrd="2" destOrd="0" presId="urn:microsoft.com/office/officeart/2005/8/layout/orgChart1"/>
-    <dgm:cxn modelId="{155C1A27-C2A3-4D8C-9C21-42A2A6A15EA4}" type="presParOf" srcId="{B383F8F5-B75C-42A2-B7E6-1B212B9F30E9}" destId="{D2B4DAA5-0A4E-49E6-9C5B-52C90B5B44B4}" srcOrd="2" destOrd="0" presId="urn:microsoft.com/office/officeart/2005/8/layout/orgChart1"/>
-    <dgm:cxn modelId="{52E57F00-D676-48B7-864F-7E0A25DB8073}" type="presParOf" srcId="{C118B3C7-8A9D-404B-9F80-A8EC5E424F17}" destId="{5BB55C4F-7347-4250-84FC-B2EC5ABB3024}" srcOrd="4" destOrd="0" presId="urn:microsoft.com/office/officeart/2005/8/layout/orgChart1"/>
-    <dgm:cxn modelId="{A90B8419-9DF5-4490-BC3F-4477289030D0}" type="presParOf" srcId="{C118B3C7-8A9D-404B-9F80-A8EC5E424F17}" destId="{43B53E64-957F-4C5E-9322-41D61E7A43AA}" srcOrd="5" destOrd="0" presId="urn:microsoft.com/office/officeart/2005/8/layout/orgChart1"/>
-    <dgm:cxn modelId="{AF62D337-FF74-46E4-BD79-DE0036B0A8AC}" type="presParOf" srcId="{43B53E64-957F-4C5E-9322-41D61E7A43AA}" destId="{E20F9895-782F-44D5-A217-5A9F43692A0F}" srcOrd="0" destOrd="0" presId="urn:microsoft.com/office/officeart/2005/8/layout/orgChart1"/>
-    <dgm:cxn modelId="{5141B2A3-F49D-494E-9D98-6B6A5C9EE801}" type="presParOf" srcId="{E20F9895-782F-44D5-A217-5A9F43692A0F}" destId="{48DBA85B-D99A-4E7D-B356-8C82F6187113}" srcOrd="0" destOrd="0" presId="urn:microsoft.com/office/officeart/2005/8/layout/orgChart1"/>
-    <dgm:cxn modelId="{508AE9B0-E75C-4A11-8DF4-711BA3BB5D8B}" type="presParOf" srcId="{E20F9895-782F-44D5-A217-5A9F43692A0F}" destId="{1A030A2B-5578-445A-B5F1-1D52C20427FA}" srcOrd="1" destOrd="0" presId="urn:microsoft.com/office/officeart/2005/8/layout/orgChart1"/>
-    <dgm:cxn modelId="{47DEEFC0-D96D-4F8A-8C29-6B129775A1B0}" type="presParOf" srcId="{43B53E64-957F-4C5E-9322-41D61E7A43AA}" destId="{CDC4F717-C528-44BC-9DBC-FE9F0BAAD8A1}" srcOrd="1" destOrd="0" presId="urn:microsoft.com/office/officeart/2005/8/layout/orgChart1"/>
-    <dgm:cxn modelId="{5B64A774-3BC1-42C4-9F31-DC97C8AD9BB1}" type="presParOf" srcId="{43B53E64-957F-4C5E-9322-41D61E7A43AA}" destId="{9B4EFB3D-E2BB-4892-8FFE-D57148A43832}" srcOrd="2" destOrd="0" presId="urn:microsoft.com/office/officeart/2005/8/layout/orgChart1"/>
-    <dgm:cxn modelId="{2C1B10F9-6513-4F55-A8A7-850A6E4FA995}" type="presParOf" srcId="{C118B3C7-8A9D-404B-9F80-A8EC5E424F17}" destId="{044AEC24-B74A-4214-A638-2F99C8AC6602}" srcOrd="6" destOrd="0" presId="urn:microsoft.com/office/officeart/2005/8/layout/orgChart1"/>
-    <dgm:cxn modelId="{B93DBA47-F17F-4CA6-B486-F1F7E4DD8726}" type="presParOf" srcId="{C118B3C7-8A9D-404B-9F80-A8EC5E424F17}" destId="{880818F9-8FB0-4CC9-940F-1E3FD2E85915}" srcOrd="7" destOrd="0" presId="urn:microsoft.com/office/officeart/2005/8/layout/orgChart1"/>
-    <dgm:cxn modelId="{1E9E8BBC-AFD6-4C1D-A0F7-3FA2A911EFA3}" type="presParOf" srcId="{880818F9-8FB0-4CC9-940F-1E3FD2E85915}" destId="{638CA9CE-BEC7-4A0D-858A-57D3EC598423}" srcOrd="0" destOrd="0" presId="urn:microsoft.com/office/officeart/2005/8/layout/orgChart1"/>
-    <dgm:cxn modelId="{321E9137-08E4-4720-9907-F63C77A62B6F}" type="presParOf" srcId="{638CA9CE-BEC7-4A0D-858A-57D3EC598423}" destId="{E811083D-277A-482F-809F-218ECC5E9F89}" srcOrd="0" destOrd="0" presId="urn:microsoft.com/office/officeart/2005/8/layout/orgChart1"/>
-    <dgm:cxn modelId="{943A4D1A-8C6F-4D25-AB7B-E75A02FEDB67}" type="presParOf" srcId="{638CA9CE-BEC7-4A0D-858A-57D3EC598423}" destId="{04F9C37F-270D-4C32-B50C-27BE0986D655}" srcOrd="1" destOrd="0" presId="urn:microsoft.com/office/officeart/2005/8/layout/orgChart1"/>
-    <dgm:cxn modelId="{6A3F3CB5-D98E-44CA-B1BE-8E30407E1CB2}" type="presParOf" srcId="{880818F9-8FB0-4CC9-940F-1E3FD2E85915}" destId="{D4FBC058-2779-40E2-A707-3F4AE39308BC}" srcOrd="1" destOrd="0" presId="urn:microsoft.com/office/officeart/2005/8/layout/orgChart1"/>
-    <dgm:cxn modelId="{9D49DA5D-8C0A-49EE-A096-3D487B11D64B}" type="presParOf" srcId="{880818F9-8FB0-4CC9-940F-1E3FD2E85915}" destId="{31236A0C-F646-45A6-BCFE-5A4FD55AB194}" srcOrd="2" destOrd="0" presId="urn:microsoft.com/office/officeart/2005/8/layout/orgChart1"/>
-    <dgm:cxn modelId="{E6C58893-5B22-47F8-9135-80F676C8F086}" type="presParOf" srcId="{C118B3C7-8A9D-404B-9F80-A8EC5E424F17}" destId="{1A0DF4E9-CEFF-4646-95A7-3D3954391370}" srcOrd="8" destOrd="0" presId="urn:microsoft.com/office/officeart/2005/8/layout/orgChart1"/>
-    <dgm:cxn modelId="{B0BE33B5-45EF-4B38-8389-874DA618F6DD}" type="presParOf" srcId="{C118B3C7-8A9D-404B-9F80-A8EC5E424F17}" destId="{D9C91752-FE89-4E35-8E7B-F1376B195B97}" srcOrd="9" destOrd="0" presId="urn:microsoft.com/office/officeart/2005/8/layout/orgChart1"/>
-    <dgm:cxn modelId="{EA40CA53-E062-40F4-8037-D3C236F1B424}" type="presParOf" srcId="{D9C91752-FE89-4E35-8E7B-F1376B195B97}" destId="{2CB881E5-A0B2-4493-B534-2E011FA4F45A}" srcOrd="0" destOrd="0" presId="urn:microsoft.com/office/officeart/2005/8/layout/orgChart1"/>
-    <dgm:cxn modelId="{625B2949-0EC1-4870-8A73-65619C16239D}" type="presParOf" srcId="{2CB881E5-A0B2-4493-B534-2E011FA4F45A}" destId="{F341AB85-8076-4AAD-85FD-74DD7AD15C3B}" srcOrd="0" destOrd="0" presId="urn:microsoft.com/office/officeart/2005/8/layout/orgChart1"/>
-    <dgm:cxn modelId="{BFB11D9D-F357-42EA-A5FE-DEA466F7545B}" type="presParOf" srcId="{2CB881E5-A0B2-4493-B534-2E011FA4F45A}" destId="{2711B355-6C39-4B70-8803-FB961691FD01}" srcOrd="1" destOrd="0" presId="urn:microsoft.com/office/officeart/2005/8/layout/orgChart1"/>
-    <dgm:cxn modelId="{0EED7A14-7B7E-4E3B-82E0-B022A69CD620}" type="presParOf" srcId="{D9C91752-FE89-4E35-8E7B-F1376B195B97}" destId="{EB29F6CD-8685-4FD2-861B-3775FC3A21B3}" srcOrd="1" destOrd="0" presId="urn:microsoft.com/office/officeart/2005/8/layout/orgChart1"/>
-    <dgm:cxn modelId="{C545B677-286E-4BC4-BC91-E28F518477D9}" type="presParOf" srcId="{D9C91752-FE89-4E35-8E7B-F1376B195B97}" destId="{178E95CC-F79B-422C-8BFA-BB7A721CDC1D}" srcOrd="2" destOrd="0" presId="urn:microsoft.com/office/officeart/2005/8/layout/orgChart1"/>
-    <dgm:cxn modelId="{4BE9D470-3B6B-4799-807D-52D3372AB0E5}" type="presParOf" srcId="{8698235F-EF2D-4AE5-A79F-D27D74DA3C02}" destId="{31494758-0810-4943-A1D9-3B044C346DF9}" srcOrd="2" destOrd="0" presId="urn:microsoft.com/office/officeart/2005/8/layout/orgChart1"/>
-    <dgm:cxn modelId="{55BFF117-B882-400F-A33D-035B9A33C13E}" type="presParOf" srcId="{265F456F-C67D-47A3-BD42-2010C4E5B46E}" destId="{220BFA54-A4F8-4A44-B5AD-1EA06E380D23}" srcOrd="2" destOrd="0" presId="urn:microsoft.com/office/officeart/2005/8/layout/orgChart1"/>
-    <dgm:cxn modelId="{60BB1758-C9B1-46C2-A940-1CAC054FC0BF}" type="presParOf" srcId="{265F456F-C67D-47A3-BD42-2010C4E5B46E}" destId="{9BB91E0C-E41D-4FA5-BC6D-F47406CC471E}" srcOrd="3" destOrd="0" presId="urn:microsoft.com/office/officeart/2005/8/layout/orgChart1"/>
-    <dgm:cxn modelId="{74A93BA1-F8D5-46FF-9B0A-075406280B31}" type="presParOf" srcId="{9BB91E0C-E41D-4FA5-BC6D-F47406CC471E}" destId="{1D4AFCDC-A498-4CA7-9155-6332469BB176}" srcOrd="0" destOrd="0" presId="urn:microsoft.com/office/officeart/2005/8/layout/orgChart1"/>
-    <dgm:cxn modelId="{7DF9A6E5-86C9-4CA9-86DF-C0498169878C}" type="presParOf" srcId="{1D4AFCDC-A498-4CA7-9155-6332469BB176}" destId="{5CC465CD-ED98-4E64-9FC3-4E8695D09CDE}" srcOrd="0" destOrd="0" presId="urn:microsoft.com/office/officeart/2005/8/layout/orgChart1"/>
-    <dgm:cxn modelId="{CE3530D8-4843-49C8-9366-7E50436FDAC3}" type="presParOf" srcId="{1D4AFCDC-A498-4CA7-9155-6332469BB176}" destId="{3B783C55-A32B-4461-BACF-012AC6796542}" srcOrd="1" destOrd="0" presId="urn:microsoft.com/office/officeart/2005/8/layout/orgChart1"/>
-    <dgm:cxn modelId="{9CBB7FE1-0A49-41A4-BE85-3F12FD5490F3}" type="presParOf" srcId="{9BB91E0C-E41D-4FA5-BC6D-F47406CC471E}" destId="{FEBB3014-70DC-47F6-90CA-8784EB17EB15}" srcOrd="1" destOrd="0" presId="urn:microsoft.com/office/officeart/2005/8/layout/orgChart1"/>
-    <dgm:cxn modelId="{26C31D92-E0E4-4D29-A072-4E71F5EC0F91}" type="presParOf" srcId="{FEBB3014-70DC-47F6-90CA-8784EB17EB15}" destId="{C74004E5-8814-48E9-A31A-3E7600B357F4}" srcOrd="0" destOrd="0" presId="urn:microsoft.com/office/officeart/2005/8/layout/orgChart1"/>
-    <dgm:cxn modelId="{C6B7DF0C-46F3-485B-A69B-EC0F0F65616D}" type="presParOf" srcId="{FEBB3014-70DC-47F6-90CA-8784EB17EB15}" destId="{7E4F8BB4-61DE-4433-9D9D-68E83A8A4CA1}" srcOrd="1" destOrd="0" presId="urn:microsoft.com/office/officeart/2005/8/layout/orgChart1"/>
-    <dgm:cxn modelId="{B7E24ECA-4A6C-4CD3-B979-70A9C10E7E3C}" type="presParOf" srcId="{7E4F8BB4-61DE-4433-9D9D-68E83A8A4CA1}" destId="{A8390DEE-7AE1-428C-84CD-84AF069C53A9}" srcOrd="0" destOrd="0" presId="urn:microsoft.com/office/officeart/2005/8/layout/orgChart1"/>
-    <dgm:cxn modelId="{AA3B2EED-A35A-49D9-A6C1-B2CD8468B56A}" type="presParOf" srcId="{A8390DEE-7AE1-428C-84CD-84AF069C53A9}" destId="{8430D49C-4D80-4E9B-90A9-92EDE6AEAB90}" srcOrd="0" destOrd="0" presId="urn:microsoft.com/office/officeart/2005/8/layout/orgChart1"/>
-    <dgm:cxn modelId="{B9293E7C-3DFA-4B68-9415-54309BDD3139}" type="presParOf" srcId="{A8390DEE-7AE1-428C-84CD-84AF069C53A9}" destId="{C4281635-ADF5-4CF3-B7C6-A5CC7B542550}" srcOrd="1" destOrd="0" presId="urn:microsoft.com/office/officeart/2005/8/layout/orgChart1"/>
-    <dgm:cxn modelId="{4E63F73C-C511-4F67-BFEB-CB174A08CE05}" type="presParOf" srcId="{7E4F8BB4-61DE-4433-9D9D-68E83A8A4CA1}" destId="{FF1AAC26-63F2-42EE-8EEF-2DF576622ADF}" srcOrd="1" destOrd="0" presId="urn:microsoft.com/office/officeart/2005/8/layout/orgChart1"/>
-    <dgm:cxn modelId="{1D155584-B9AB-4F8D-97D9-61C83A0C5D98}" type="presParOf" srcId="{7E4F8BB4-61DE-4433-9D9D-68E83A8A4CA1}" destId="{554A392E-73F4-4918-9718-58C37DF9119D}" srcOrd="2" destOrd="0" presId="urn:microsoft.com/office/officeart/2005/8/layout/orgChart1"/>
-    <dgm:cxn modelId="{90CD9174-8C6B-43FC-923B-0F8B6F61FF3D}" type="presParOf" srcId="{FEBB3014-70DC-47F6-90CA-8784EB17EB15}" destId="{318F2E1B-2875-4710-BA87-C6EC8CB7E614}" srcOrd="2" destOrd="0" presId="urn:microsoft.com/office/officeart/2005/8/layout/orgChart1"/>
-    <dgm:cxn modelId="{B3875A4B-9CBE-402B-895E-DC346BB7D8F6}" type="presParOf" srcId="{FEBB3014-70DC-47F6-90CA-8784EB17EB15}" destId="{03EE27C5-7491-4BBA-B0E4-833135E2B666}" srcOrd="3" destOrd="0" presId="urn:microsoft.com/office/officeart/2005/8/layout/orgChart1"/>
-    <dgm:cxn modelId="{3D85DA6F-8DB2-4FD1-8F45-A54AABB0B7DA}" type="presParOf" srcId="{03EE27C5-7491-4BBA-B0E4-833135E2B666}" destId="{CB1D489D-DD5B-4AB5-9421-EE1F51D03389}" srcOrd="0" destOrd="0" presId="urn:microsoft.com/office/officeart/2005/8/layout/orgChart1"/>
-    <dgm:cxn modelId="{C44458C2-E614-4951-9146-E6C99223EE99}" type="presParOf" srcId="{CB1D489D-DD5B-4AB5-9421-EE1F51D03389}" destId="{4B7A8AC0-084D-4A35-BB1E-5325E922956F}" srcOrd="0" destOrd="0" presId="urn:microsoft.com/office/officeart/2005/8/layout/orgChart1"/>
-    <dgm:cxn modelId="{9BA28BF1-FE8A-4FD8-9B08-8965CBCA15DB}" type="presParOf" srcId="{CB1D489D-DD5B-4AB5-9421-EE1F51D03389}" destId="{3AA163E4-7D22-46FD-8EC4-A62972152F57}" srcOrd="1" destOrd="0" presId="urn:microsoft.com/office/officeart/2005/8/layout/orgChart1"/>
-    <dgm:cxn modelId="{3D149166-6919-43E4-9982-E447EA79C1C8}" type="presParOf" srcId="{03EE27C5-7491-4BBA-B0E4-833135E2B666}" destId="{51EF8670-FD23-428C-8810-F2FE4FB1E5EA}" srcOrd="1" destOrd="0" presId="urn:microsoft.com/office/officeart/2005/8/layout/orgChart1"/>
-    <dgm:cxn modelId="{A0AD0DBA-5FF2-4032-BEAB-C48F80247290}" type="presParOf" srcId="{03EE27C5-7491-4BBA-B0E4-833135E2B666}" destId="{296199DF-6EFC-4E0D-A2DA-2446386BCC95}" srcOrd="2" destOrd="0" presId="urn:microsoft.com/office/officeart/2005/8/layout/orgChart1"/>
-    <dgm:cxn modelId="{D4D20493-B150-4FCB-8437-E8D2188C125B}" type="presParOf" srcId="{FEBB3014-70DC-47F6-90CA-8784EB17EB15}" destId="{629CEF7E-A5BD-4CF5-B41C-747B00F842E7}" srcOrd="4" destOrd="0" presId="urn:microsoft.com/office/officeart/2005/8/layout/orgChart1"/>
-    <dgm:cxn modelId="{661978C8-611E-4D14-B447-22916619D3E6}" type="presParOf" srcId="{FEBB3014-70DC-47F6-90CA-8784EB17EB15}" destId="{631AA970-66CE-4007-9260-841E955E678C}" srcOrd="5" destOrd="0" presId="urn:microsoft.com/office/officeart/2005/8/layout/orgChart1"/>
-    <dgm:cxn modelId="{83F00B38-CFEE-4C70-BCFF-1ED8038DB95D}" type="presParOf" srcId="{631AA970-66CE-4007-9260-841E955E678C}" destId="{1A0C3AD7-358D-4872-A4B3-131E73E4D811}" srcOrd="0" destOrd="0" presId="urn:microsoft.com/office/officeart/2005/8/layout/orgChart1"/>
-    <dgm:cxn modelId="{81B7386E-FF51-4AEA-B77E-2EF7713CA458}" type="presParOf" srcId="{1A0C3AD7-358D-4872-A4B3-131E73E4D811}" destId="{73C5FE92-AEC9-433B-848A-200EA7DF3643}" srcOrd="0" destOrd="0" presId="urn:microsoft.com/office/officeart/2005/8/layout/orgChart1"/>
-    <dgm:cxn modelId="{9B8B2240-52FC-4839-A79B-92C2EEDDAF94}" type="presParOf" srcId="{1A0C3AD7-358D-4872-A4B3-131E73E4D811}" destId="{5D5E1896-599E-4E19-8A12-33A944D8B6B7}" srcOrd="1" destOrd="0" presId="urn:microsoft.com/office/officeart/2005/8/layout/orgChart1"/>
-    <dgm:cxn modelId="{19921371-1B91-4472-8CE9-7F4AE6F2AF2D}" type="presParOf" srcId="{631AA970-66CE-4007-9260-841E955E678C}" destId="{B1D61872-2767-485E-9EA5-6D06233F842D}" srcOrd="1" destOrd="0" presId="urn:microsoft.com/office/officeart/2005/8/layout/orgChart1"/>
-    <dgm:cxn modelId="{643E468D-F41F-4BF7-BD9B-79863848A0A8}" type="presParOf" srcId="{631AA970-66CE-4007-9260-841E955E678C}" destId="{3EF9562F-3E9A-442D-9BAD-5DAC41351A3F}" srcOrd="2" destOrd="0" presId="urn:microsoft.com/office/officeart/2005/8/layout/orgChart1"/>
-    <dgm:cxn modelId="{F9FBF380-F301-406E-8E6A-9F286831CF9E}" type="presParOf" srcId="{FEBB3014-70DC-47F6-90CA-8784EB17EB15}" destId="{9B142728-F695-4EE6-B5A2-AA3DBC8CC35E}" srcOrd="6" destOrd="0" presId="urn:microsoft.com/office/officeart/2005/8/layout/orgChart1"/>
-    <dgm:cxn modelId="{4C4BAB38-A34E-4725-92ED-11AEE85C357C}" type="presParOf" srcId="{FEBB3014-70DC-47F6-90CA-8784EB17EB15}" destId="{B4FD8AB8-90E2-41E5-9704-80EBAD110ED2}" srcOrd="7" destOrd="0" presId="urn:microsoft.com/office/officeart/2005/8/layout/orgChart1"/>
-    <dgm:cxn modelId="{302D0337-BCAD-429A-B75B-20D8DD41F29E}" type="presParOf" srcId="{B4FD8AB8-90E2-41E5-9704-80EBAD110ED2}" destId="{94932336-8653-4B41-98DD-A477421F2EFD}" srcOrd="0" destOrd="0" presId="urn:microsoft.com/office/officeart/2005/8/layout/orgChart1"/>
-    <dgm:cxn modelId="{F99895EA-9ACA-4F3F-8ACE-4E7485AC5D2D}" type="presParOf" srcId="{94932336-8653-4B41-98DD-A477421F2EFD}" destId="{9F3F4312-9ED9-421F-B4DB-C5AE101796FF}" srcOrd="0" destOrd="0" presId="urn:microsoft.com/office/officeart/2005/8/layout/orgChart1"/>
-    <dgm:cxn modelId="{AAAF5BB3-017E-46A1-8AFD-2E99294256CF}" type="presParOf" srcId="{94932336-8653-4B41-98DD-A477421F2EFD}" destId="{F3993B1B-8D05-4B26-B204-20DD924F2D25}" srcOrd="1" destOrd="0" presId="urn:microsoft.com/office/officeart/2005/8/layout/orgChart1"/>
-    <dgm:cxn modelId="{D203FBC4-AF34-469C-8A1E-0A200158D437}" type="presParOf" srcId="{B4FD8AB8-90E2-41E5-9704-80EBAD110ED2}" destId="{7DEA72BD-E0E8-4F08-A531-88B7FF41C1D0}" srcOrd="1" destOrd="0" presId="urn:microsoft.com/office/officeart/2005/8/layout/orgChart1"/>
-    <dgm:cxn modelId="{C3801BAF-59D5-477F-AC90-DBAD5F36473E}" type="presParOf" srcId="{B4FD8AB8-90E2-41E5-9704-80EBAD110ED2}" destId="{EA5E040F-B5A5-4AE1-A499-E5E8B3781A49}" srcOrd="2" destOrd="0" presId="urn:microsoft.com/office/officeart/2005/8/layout/orgChart1"/>
-    <dgm:cxn modelId="{9A35994E-E20B-4A1E-9B65-73283810806D}" type="presParOf" srcId="{9BB91E0C-E41D-4FA5-BC6D-F47406CC471E}" destId="{8B2A1222-6B24-4770-BD0E-F8898A1E778A}" srcOrd="2" destOrd="0" presId="urn:microsoft.com/office/officeart/2005/8/layout/orgChart1"/>
-    <dgm:cxn modelId="{DCA7CFFE-5FC1-4B46-B78A-B66FE43090AA}" type="presParOf" srcId="{265F456F-C67D-47A3-BD42-2010C4E5B46E}" destId="{112CD1DB-7736-4571-8000-8E024494F031}" srcOrd="4" destOrd="0" presId="urn:microsoft.com/office/officeart/2005/8/layout/orgChart1"/>
-    <dgm:cxn modelId="{FE059349-A2C5-4B3D-92F8-E5DC2703929A}" type="presParOf" srcId="{265F456F-C67D-47A3-BD42-2010C4E5B46E}" destId="{CA355B94-BF5E-4E16-85C6-04F293FDB4BF}" srcOrd="5" destOrd="0" presId="urn:microsoft.com/office/officeart/2005/8/layout/orgChart1"/>
-    <dgm:cxn modelId="{C1FED30F-4071-490B-823B-156F6ABFBCFB}" type="presParOf" srcId="{CA355B94-BF5E-4E16-85C6-04F293FDB4BF}" destId="{58079A1D-90D8-4935-8FFF-1B475C317D8B}" srcOrd="0" destOrd="0" presId="urn:microsoft.com/office/officeart/2005/8/layout/orgChart1"/>
-    <dgm:cxn modelId="{9AC771D0-6F67-47DC-9BA2-FF8000557093}" type="presParOf" srcId="{58079A1D-90D8-4935-8FFF-1B475C317D8B}" destId="{2AB03590-983A-4BAB-8F1C-AD7F0BF0D82F}" srcOrd="0" destOrd="0" presId="urn:microsoft.com/office/officeart/2005/8/layout/orgChart1"/>
-    <dgm:cxn modelId="{EEA06FD1-CA67-4BC8-BE67-15A0673E0B15}" type="presParOf" srcId="{58079A1D-90D8-4935-8FFF-1B475C317D8B}" destId="{1B4DD07C-BFE3-4DF5-AF9D-2598D8D5BD30}" srcOrd="1" destOrd="0" presId="urn:microsoft.com/office/officeart/2005/8/layout/orgChart1"/>
-    <dgm:cxn modelId="{BC35D155-7EC7-4B53-9892-A8B6C1B7BB2A}" type="presParOf" srcId="{CA355B94-BF5E-4E16-85C6-04F293FDB4BF}" destId="{B0C86E8E-3558-4BFD-963D-2ACCE50531C5}" srcOrd="1" destOrd="0" presId="urn:microsoft.com/office/officeart/2005/8/layout/orgChart1"/>
-    <dgm:cxn modelId="{D5342857-40ED-4CD6-85D4-A3178C044C78}" type="presParOf" srcId="{B0C86E8E-3558-4BFD-963D-2ACCE50531C5}" destId="{486FC1E1-A535-4C1F-A508-C230931D8015}" srcOrd="0" destOrd="0" presId="urn:microsoft.com/office/officeart/2005/8/layout/orgChart1"/>
-    <dgm:cxn modelId="{D18FC9C5-06C2-4772-A1DB-F6B2902B0117}" type="presParOf" srcId="{B0C86E8E-3558-4BFD-963D-2ACCE50531C5}" destId="{229A5F83-2865-4EBC-9601-5027A9363271}" srcOrd="1" destOrd="0" presId="urn:microsoft.com/office/officeart/2005/8/layout/orgChart1"/>
-    <dgm:cxn modelId="{00B8544F-A0E3-4A6F-872D-2DB473DA6195}" type="presParOf" srcId="{229A5F83-2865-4EBC-9601-5027A9363271}" destId="{9E3B6E67-234E-4BBC-BC0A-654ABDD8F879}" srcOrd="0" destOrd="0" presId="urn:microsoft.com/office/officeart/2005/8/layout/orgChart1"/>
-    <dgm:cxn modelId="{B57BDF70-71C2-40C5-BFF9-D10A3807B508}" type="presParOf" srcId="{9E3B6E67-234E-4BBC-BC0A-654ABDD8F879}" destId="{937A84F0-2BEB-41A9-B552-235FEB4052B4}" srcOrd="0" destOrd="0" presId="urn:microsoft.com/office/officeart/2005/8/layout/orgChart1"/>
-    <dgm:cxn modelId="{41E01C2F-88A5-4D39-B561-71A420953A77}" type="presParOf" srcId="{9E3B6E67-234E-4BBC-BC0A-654ABDD8F879}" destId="{61E3A9E7-C048-49D7-A091-954CD01E5D4A}" srcOrd="1" destOrd="0" presId="urn:microsoft.com/office/officeart/2005/8/layout/orgChart1"/>
-    <dgm:cxn modelId="{E5D7AAE8-AECF-45A7-872F-B2F6AC9FDFD1}" type="presParOf" srcId="{229A5F83-2865-4EBC-9601-5027A9363271}" destId="{779B1034-4351-4B7E-ABD3-B2F5DD9ABB13}" srcOrd="1" destOrd="0" presId="urn:microsoft.com/office/officeart/2005/8/layout/orgChart1"/>
-    <dgm:cxn modelId="{309E79FD-924B-4056-A19B-92AFC506565F}" type="presParOf" srcId="{229A5F83-2865-4EBC-9601-5027A9363271}" destId="{3988A6C8-73DF-4123-8387-BF5D841A90D5}" srcOrd="2" destOrd="0" presId="urn:microsoft.com/office/officeart/2005/8/layout/orgChart1"/>
-    <dgm:cxn modelId="{C0133A6F-4329-44EE-83A6-4A6C4A26C543}" type="presParOf" srcId="{B0C86E8E-3558-4BFD-963D-2ACCE50531C5}" destId="{990B3F4E-412E-4BA2-B747-4DC8D6E7B7A2}" srcOrd="2" destOrd="0" presId="urn:microsoft.com/office/officeart/2005/8/layout/orgChart1"/>
-    <dgm:cxn modelId="{DC629DB9-5B66-4B11-8D1B-4A1872A8E861}" type="presParOf" srcId="{B0C86E8E-3558-4BFD-963D-2ACCE50531C5}" destId="{2A280BD3-D634-4E58-9F84-D637E5BB3E1F}" srcOrd="3" destOrd="0" presId="urn:microsoft.com/office/officeart/2005/8/layout/orgChart1"/>
-    <dgm:cxn modelId="{12347D00-C593-4877-B22B-E69B0D0F08BC}" type="presParOf" srcId="{2A280BD3-D634-4E58-9F84-D637E5BB3E1F}" destId="{A485C955-E640-42D3-8C17-0DD499243210}" srcOrd="0" destOrd="0" presId="urn:microsoft.com/office/officeart/2005/8/layout/orgChart1"/>
-    <dgm:cxn modelId="{EFF7D40A-C857-4E2B-A4CC-AECF94F45A97}" type="presParOf" srcId="{A485C955-E640-42D3-8C17-0DD499243210}" destId="{58D8D487-8039-4E62-ADBD-9FCEA1362BE0}" srcOrd="0" destOrd="0" presId="urn:microsoft.com/office/officeart/2005/8/layout/orgChart1"/>
-    <dgm:cxn modelId="{8A5FCCA0-669A-4100-B287-AF73C72B18FB}" type="presParOf" srcId="{A485C955-E640-42D3-8C17-0DD499243210}" destId="{870E309A-4491-4D38-AFDD-ACEFCEE22BF6}" srcOrd="1" destOrd="0" presId="urn:microsoft.com/office/officeart/2005/8/layout/orgChart1"/>
-    <dgm:cxn modelId="{540727CA-5BFC-48D9-AAAA-913F84CC3809}" type="presParOf" srcId="{2A280BD3-D634-4E58-9F84-D637E5BB3E1F}" destId="{7C92660E-1470-429B-9556-184E098A6E47}" srcOrd="1" destOrd="0" presId="urn:microsoft.com/office/officeart/2005/8/layout/orgChart1"/>
-    <dgm:cxn modelId="{69BA0161-6874-4D64-9FE4-1AB8F5BDD90D}" type="presParOf" srcId="{2A280BD3-D634-4E58-9F84-D637E5BB3E1F}" destId="{F3B63475-F2EF-4222-BE09-105C7CA71085}" srcOrd="2" destOrd="0" presId="urn:microsoft.com/office/officeart/2005/8/layout/orgChart1"/>
-    <dgm:cxn modelId="{7610A55C-49AA-412A-821A-240896AD318B}" type="presParOf" srcId="{CA355B94-BF5E-4E16-85C6-04F293FDB4BF}" destId="{18B25334-94AA-4619-B740-53797BF85F68}" srcOrd="2" destOrd="0" presId="urn:microsoft.com/office/officeart/2005/8/layout/orgChart1"/>
-    <dgm:cxn modelId="{8754E886-6E9B-4668-9CA9-73759BBA0EAF}" type="presParOf" srcId="{265F456F-C67D-47A3-BD42-2010C4E5B46E}" destId="{E5AB5F44-4AA9-49F6-9546-3AC5BE252923}" srcOrd="6" destOrd="0" presId="urn:microsoft.com/office/officeart/2005/8/layout/orgChart1"/>
-    <dgm:cxn modelId="{06FE3729-D13B-4F0D-86C5-E7F9C9327F29}" type="presParOf" srcId="{265F456F-C67D-47A3-BD42-2010C4E5B46E}" destId="{8D3FBCBC-B1EA-43D6-AE16-B92F54C265C5}" srcOrd="7" destOrd="0" presId="urn:microsoft.com/office/officeart/2005/8/layout/orgChart1"/>
-    <dgm:cxn modelId="{1C36E01B-F30A-44CE-B594-01F0CD9A3F4A}" type="presParOf" srcId="{8D3FBCBC-B1EA-43D6-AE16-B92F54C265C5}" destId="{038DAE51-FC35-438B-86C3-6D65045F624E}" srcOrd="0" destOrd="0" presId="urn:microsoft.com/office/officeart/2005/8/layout/orgChart1"/>
-    <dgm:cxn modelId="{12A54903-49FD-4025-A3F0-D4248428E552}" type="presParOf" srcId="{038DAE51-FC35-438B-86C3-6D65045F624E}" destId="{20C3A46C-A148-4661-BF68-D55A82313270}" srcOrd="0" destOrd="0" presId="urn:microsoft.com/office/officeart/2005/8/layout/orgChart1"/>
-    <dgm:cxn modelId="{36C70C75-B133-4225-B0AD-9873D9AC54A0}" type="presParOf" srcId="{038DAE51-FC35-438B-86C3-6D65045F624E}" destId="{B221E73D-8F07-4579-9F1D-63701F5B0195}" srcOrd="1" destOrd="0" presId="urn:microsoft.com/office/officeart/2005/8/layout/orgChart1"/>
-    <dgm:cxn modelId="{75D9BD1A-51F5-4AB0-92FD-46B72008DFC5}" type="presParOf" srcId="{8D3FBCBC-B1EA-43D6-AE16-B92F54C265C5}" destId="{84E323A1-6102-4A55-A62D-A2999FDD6505}" srcOrd="1" destOrd="0" presId="urn:microsoft.com/office/officeart/2005/8/layout/orgChart1"/>
-    <dgm:cxn modelId="{D9E3625C-177E-4EF7-B387-A3DA172F91DC}" type="presParOf" srcId="{84E323A1-6102-4A55-A62D-A2999FDD6505}" destId="{565A047B-7933-481E-B9FC-5DBA6C905BF8}" srcOrd="0" destOrd="0" presId="urn:microsoft.com/office/officeart/2005/8/layout/orgChart1"/>
-    <dgm:cxn modelId="{2DEB4B40-1A73-4A9B-9347-53F9276A430C}" type="presParOf" srcId="{84E323A1-6102-4A55-A62D-A2999FDD6505}" destId="{5D094037-B83B-4F11-A593-BD3F58DC502A}" srcOrd="1" destOrd="0" presId="urn:microsoft.com/office/officeart/2005/8/layout/orgChart1"/>
-    <dgm:cxn modelId="{CCCF9D8A-CC91-48F5-B430-81A3AD2F6608}" type="presParOf" srcId="{5D094037-B83B-4F11-A593-BD3F58DC502A}" destId="{2CCAD175-70F9-472D-AA35-AEF371D2DC7D}" srcOrd="0" destOrd="0" presId="urn:microsoft.com/office/officeart/2005/8/layout/orgChart1"/>
-    <dgm:cxn modelId="{A0F7ABA5-0616-452E-ADE3-A1B3E7B8BBFB}" type="presParOf" srcId="{2CCAD175-70F9-472D-AA35-AEF371D2DC7D}" destId="{D09A576F-55B2-4420-8D1C-D652BBA42395}" srcOrd="0" destOrd="0" presId="urn:microsoft.com/office/officeart/2005/8/layout/orgChart1"/>
-    <dgm:cxn modelId="{CAD97455-0601-482C-BB62-02924258EAC0}" type="presParOf" srcId="{2CCAD175-70F9-472D-AA35-AEF371D2DC7D}" destId="{DC790315-5064-479B-876F-FDA3F059E349}" srcOrd="1" destOrd="0" presId="urn:microsoft.com/office/officeart/2005/8/layout/orgChart1"/>
-    <dgm:cxn modelId="{5D57DF63-14BC-409E-AF9E-058659B22FB6}" type="presParOf" srcId="{5D094037-B83B-4F11-A593-BD3F58DC502A}" destId="{B84B44E7-DD87-418A-9D51-B08A8D1EC0A7}" srcOrd="1" destOrd="0" presId="urn:microsoft.com/office/officeart/2005/8/layout/orgChart1"/>
-    <dgm:cxn modelId="{F48BA66D-49E5-48EF-8C5D-4C547A248F4C}" type="presParOf" srcId="{5D094037-B83B-4F11-A593-BD3F58DC502A}" destId="{FE71B171-3D5C-4D09-A2DA-06F20E7116FD}" srcOrd="2" destOrd="0" presId="urn:microsoft.com/office/officeart/2005/8/layout/orgChart1"/>
-    <dgm:cxn modelId="{267E4B2D-08CB-4580-9E60-AFB17EDDFCAD}" type="presParOf" srcId="{84E323A1-6102-4A55-A62D-A2999FDD6505}" destId="{49085DAD-58E1-4D62-8631-99F7937EA3FC}" srcOrd="2" destOrd="0" presId="urn:microsoft.com/office/officeart/2005/8/layout/orgChart1"/>
-    <dgm:cxn modelId="{DBA86BF5-885B-4BBD-A4A4-C50D56C9D920}" type="presParOf" srcId="{84E323A1-6102-4A55-A62D-A2999FDD6505}" destId="{6A61DF71-4590-4A05-B208-979CC5277F5C}" srcOrd="3" destOrd="0" presId="urn:microsoft.com/office/officeart/2005/8/layout/orgChart1"/>
-    <dgm:cxn modelId="{704C0B75-4910-4E59-9A2D-885CD197C849}" type="presParOf" srcId="{6A61DF71-4590-4A05-B208-979CC5277F5C}" destId="{02DB7F70-C7D1-4F65-A583-FC3C70C6816D}" srcOrd="0" destOrd="0" presId="urn:microsoft.com/office/officeart/2005/8/layout/orgChart1"/>
-    <dgm:cxn modelId="{6FB468C4-B9BE-41C9-A5E2-3D293D482A78}" type="presParOf" srcId="{02DB7F70-C7D1-4F65-A583-FC3C70C6816D}" destId="{17C60D1E-3C47-4545-87B0-53CC56D6EE19}" srcOrd="0" destOrd="0" presId="urn:microsoft.com/office/officeart/2005/8/layout/orgChart1"/>
-    <dgm:cxn modelId="{58F6507D-C856-485A-8BEF-0FD948FC95FA}" type="presParOf" srcId="{02DB7F70-C7D1-4F65-A583-FC3C70C6816D}" destId="{0F096874-A3F9-437F-AC47-4CF6FD3C5086}" srcOrd="1" destOrd="0" presId="urn:microsoft.com/office/officeart/2005/8/layout/orgChart1"/>
-    <dgm:cxn modelId="{7E85CAD8-1449-43F2-A089-7DEAD402C3D5}" type="presParOf" srcId="{6A61DF71-4590-4A05-B208-979CC5277F5C}" destId="{74CB877D-0A48-474F-A9E0-18707531D194}" srcOrd="1" destOrd="0" presId="urn:microsoft.com/office/officeart/2005/8/layout/orgChart1"/>
-    <dgm:cxn modelId="{CC915034-F0B4-4714-8105-51901364F333}" type="presParOf" srcId="{6A61DF71-4590-4A05-B208-979CC5277F5C}" destId="{9051B185-AC37-439D-8EE3-FA904F25F122}" srcOrd="2" destOrd="0" presId="urn:microsoft.com/office/officeart/2005/8/layout/orgChart1"/>
-    <dgm:cxn modelId="{64D86C56-9A9F-4BAC-8C31-0388F5E1FEFE}" type="presParOf" srcId="{84E323A1-6102-4A55-A62D-A2999FDD6505}" destId="{0808CA65-6AB4-4649-8D84-FC22AA1F0B9C}" srcOrd="4" destOrd="0" presId="urn:microsoft.com/office/officeart/2005/8/layout/orgChart1"/>
-    <dgm:cxn modelId="{FED16B1E-29EE-44B2-976C-BBA403F0BA52}" type="presParOf" srcId="{84E323A1-6102-4A55-A62D-A2999FDD6505}" destId="{086A727F-CCEF-4970-BB84-80B5AEE691B3}" srcOrd="5" destOrd="0" presId="urn:microsoft.com/office/officeart/2005/8/layout/orgChart1"/>
-    <dgm:cxn modelId="{736430BE-4FC6-4C31-91BC-A447380D824A}" type="presParOf" srcId="{086A727F-CCEF-4970-BB84-80B5AEE691B3}" destId="{F8C5BB24-848F-49A3-9819-74BECF87AE01}" srcOrd="0" destOrd="0" presId="urn:microsoft.com/office/officeart/2005/8/layout/orgChart1"/>
-    <dgm:cxn modelId="{F30DD7D7-FE4A-4E55-9D88-B17B821028F9}" type="presParOf" srcId="{F8C5BB24-848F-49A3-9819-74BECF87AE01}" destId="{318158D3-B858-439A-8206-91DC6A15E862}" srcOrd="0" destOrd="0" presId="urn:microsoft.com/office/officeart/2005/8/layout/orgChart1"/>
-    <dgm:cxn modelId="{02AB8DC6-FC35-40D3-8FAD-872BB7AB6EED}" type="presParOf" srcId="{F8C5BB24-848F-49A3-9819-74BECF87AE01}" destId="{8B4C016F-46EA-437D-8C2E-D973A2A3810B}" srcOrd="1" destOrd="0" presId="urn:microsoft.com/office/officeart/2005/8/layout/orgChart1"/>
-    <dgm:cxn modelId="{A299A1DD-72E6-45A7-8B48-1A21049B23F2}" type="presParOf" srcId="{086A727F-CCEF-4970-BB84-80B5AEE691B3}" destId="{4C22D482-E157-4647-9CFF-7BE9DB87C3A5}" srcOrd="1" destOrd="0" presId="urn:microsoft.com/office/officeart/2005/8/layout/orgChart1"/>
-    <dgm:cxn modelId="{2C2E1F89-B687-4889-8B6D-9FC776AF03D1}" type="presParOf" srcId="{086A727F-CCEF-4970-BB84-80B5AEE691B3}" destId="{A6DDD5C6-5E0C-4C1F-AF91-72F0ACB5CB66}" srcOrd="2" destOrd="0" presId="urn:microsoft.com/office/officeart/2005/8/layout/orgChart1"/>
-    <dgm:cxn modelId="{CAB61F4E-3EFF-44DD-BB53-3E95F6C3C10D}" type="presParOf" srcId="{84E323A1-6102-4A55-A62D-A2999FDD6505}" destId="{7F3399B9-5EE7-4A3A-BB13-BD91D1CD2BFC}" srcOrd="6" destOrd="0" presId="urn:microsoft.com/office/officeart/2005/8/layout/orgChart1"/>
-    <dgm:cxn modelId="{44BEC1B8-8AD3-4B5D-9C93-40C78A6E02DB}" type="presParOf" srcId="{84E323A1-6102-4A55-A62D-A2999FDD6505}" destId="{64DB4EFC-5F53-416A-BF56-B0E390647C57}" srcOrd="7" destOrd="0" presId="urn:microsoft.com/office/officeart/2005/8/layout/orgChart1"/>
-    <dgm:cxn modelId="{494128FE-A433-4AFC-AA3D-2459314A08DA}" type="presParOf" srcId="{64DB4EFC-5F53-416A-BF56-B0E390647C57}" destId="{F1489AAC-DBB3-4DF1-B0A6-ABF36BE00D53}" srcOrd="0" destOrd="0" presId="urn:microsoft.com/office/officeart/2005/8/layout/orgChart1"/>
-    <dgm:cxn modelId="{6345CDC4-F0BF-42BE-B160-3377730A61E2}" type="presParOf" srcId="{F1489AAC-DBB3-4DF1-B0A6-ABF36BE00D53}" destId="{951D59B2-4D2A-44B9-B76F-BB85FB327883}" srcOrd="0" destOrd="0" presId="urn:microsoft.com/office/officeart/2005/8/layout/orgChart1"/>
-    <dgm:cxn modelId="{5F32233F-C46F-4993-9CE4-8D1E163CA749}" type="presParOf" srcId="{F1489AAC-DBB3-4DF1-B0A6-ABF36BE00D53}" destId="{9B048A96-D4F7-4122-A5A4-7D8CD2E3D84A}" srcOrd="1" destOrd="0" presId="urn:microsoft.com/office/officeart/2005/8/layout/orgChart1"/>
-    <dgm:cxn modelId="{3163AD8E-B8E9-42CF-81E9-35B3D2221A84}" type="presParOf" srcId="{64DB4EFC-5F53-416A-BF56-B0E390647C57}" destId="{E4249EE6-E089-4FFA-9646-B36E3FB9D46C}" srcOrd="1" destOrd="0" presId="urn:microsoft.com/office/officeart/2005/8/layout/orgChart1"/>
-    <dgm:cxn modelId="{AB0C80D3-BEF3-4FD4-AE9B-C7FC83D55438}" type="presParOf" srcId="{64DB4EFC-5F53-416A-BF56-B0E390647C57}" destId="{329BDB05-6587-45BE-AF4A-A0D5769630FE}" srcOrd="2" destOrd="0" presId="urn:microsoft.com/office/officeart/2005/8/layout/orgChart1"/>
-    <dgm:cxn modelId="{D91D642A-8235-4243-9B00-DA743C2B56FC}" type="presParOf" srcId="{84E323A1-6102-4A55-A62D-A2999FDD6505}" destId="{829BEA59-8922-4FFF-8688-AB52343B810B}" srcOrd="8" destOrd="0" presId="urn:microsoft.com/office/officeart/2005/8/layout/orgChart1"/>
-    <dgm:cxn modelId="{E7049EC0-EDE6-48D2-BE95-EE60445C86CE}" type="presParOf" srcId="{84E323A1-6102-4A55-A62D-A2999FDD6505}" destId="{ADB6D868-8854-4319-A7B9-D42FF289DEC9}" srcOrd="9" destOrd="0" presId="urn:microsoft.com/office/officeart/2005/8/layout/orgChart1"/>
-    <dgm:cxn modelId="{28D21EF0-898E-48AE-8253-5C858E64E3CC}" type="presParOf" srcId="{ADB6D868-8854-4319-A7B9-D42FF289DEC9}" destId="{D8DC65B9-799B-4B66-8DDC-C3AFFC9CD7F5}" srcOrd="0" destOrd="0" presId="urn:microsoft.com/office/officeart/2005/8/layout/orgChart1"/>
-    <dgm:cxn modelId="{1D332615-8784-42D8-AD87-67042B6885D9}" type="presParOf" srcId="{D8DC65B9-799B-4B66-8DDC-C3AFFC9CD7F5}" destId="{C352A256-FEE4-41EA-9EAF-7BF84F74CD6D}" srcOrd="0" destOrd="0" presId="urn:microsoft.com/office/officeart/2005/8/layout/orgChart1"/>
-    <dgm:cxn modelId="{AE68E234-13BD-4ADF-80B5-E5DFD7636E24}" type="presParOf" srcId="{D8DC65B9-799B-4B66-8DDC-C3AFFC9CD7F5}" destId="{F6A5214C-F904-47E9-9F76-44968CCF48A8}" srcOrd="1" destOrd="0" presId="urn:microsoft.com/office/officeart/2005/8/layout/orgChart1"/>
-    <dgm:cxn modelId="{348A2B5E-03E8-4073-96D8-FC4AF7602DCB}" type="presParOf" srcId="{ADB6D868-8854-4319-A7B9-D42FF289DEC9}" destId="{97D02995-C199-4567-BAE5-9AD7278187CD}" srcOrd="1" destOrd="0" presId="urn:microsoft.com/office/officeart/2005/8/layout/orgChart1"/>
-    <dgm:cxn modelId="{0090A453-9D3E-44AB-8593-FA7EB12E9112}" type="presParOf" srcId="{ADB6D868-8854-4319-A7B9-D42FF289DEC9}" destId="{71E5F94A-8E1E-4BE4-83C5-15F875CB9844}" srcOrd="2" destOrd="0" presId="urn:microsoft.com/office/officeart/2005/8/layout/orgChart1"/>
-    <dgm:cxn modelId="{8058D8D6-2E1F-4057-B00F-0DC99FF31A5D}" type="presParOf" srcId="{84E323A1-6102-4A55-A62D-A2999FDD6505}" destId="{1ECC988F-67CD-47D2-81D9-798A4C56AFB2}" srcOrd="10" destOrd="0" presId="urn:microsoft.com/office/officeart/2005/8/layout/orgChart1"/>
-    <dgm:cxn modelId="{BD25E38C-4277-463B-A75C-7975F1CD5794}" type="presParOf" srcId="{84E323A1-6102-4A55-A62D-A2999FDD6505}" destId="{CBFCCBEA-7E77-43F2-AE67-866F517E3721}" srcOrd="11" destOrd="0" presId="urn:microsoft.com/office/officeart/2005/8/layout/orgChart1"/>
-    <dgm:cxn modelId="{BB094643-326D-4661-AD49-95CE8A661E51}" type="presParOf" srcId="{CBFCCBEA-7E77-43F2-AE67-866F517E3721}" destId="{9D3DDDC5-074C-4370-B4DA-4E173149AF60}" srcOrd="0" destOrd="0" presId="urn:microsoft.com/office/officeart/2005/8/layout/orgChart1"/>
-    <dgm:cxn modelId="{E87E43E0-64EA-4056-AEFB-8ABD4FB7902B}" type="presParOf" srcId="{9D3DDDC5-074C-4370-B4DA-4E173149AF60}" destId="{77496C74-CCEF-41FA-A8AE-3275DF89F646}" srcOrd="0" destOrd="0" presId="urn:microsoft.com/office/officeart/2005/8/layout/orgChart1"/>
-    <dgm:cxn modelId="{26C34127-97E9-49C6-9D01-70AC5E32362D}" type="presParOf" srcId="{9D3DDDC5-074C-4370-B4DA-4E173149AF60}" destId="{BDB575C6-2762-4D80-9CD5-A478DA5C12FC}" srcOrd="1" destOrd="0" presId="urn:microsoft.com/office/officeart/2005/8/layout/orgChart1"/>
-    <dgm:cxn modelId="{E851E36C-379F-4EE0-80C5-92551BA2E66C}" type="presParOf" srcId="{CBFCCBEA-7E77-43F2-AE67-866F517E3721}" destId="{D7D9E650-E262-48B3-BEAB-61AA29EC3762}" srcOrd="1" destOrd="0" presId="urn:microsoft.com/office/officeart/2005/8/layout/orgChart1"/>
-    <dgm:cxn modelId="{47492FDD-726B-4135-936B-3C7705154CF6}" type="presParOf" srcId="{CBFCCBEA-7E77-43F2-AE67-866F517E3721}" destId="{BD9FAAE4-D794-47F8-9E2A-C88CFF03203F}" srcOrd="2" destOrd="0" presId="urn:microsoft.com/office/officeart/2005/8/layout/orgChart1"/>
-    <dgm:cxn modelId="{A08BFBEC-AAA3-4EDA-A4E8-006CB8801E15}" type="presParOf" srcId="{8D3FBCBC-B1EA-43D6-AE16-B92F54C265C5}" destId="{B6CCAF93-A380-4D21-8DF4-9E51ABE0B3F5}" srcOrd="2" destOrd="0" presId="urn:microsoft.com/office/officeart/2005/8/layout/orgChart1"/>
-    <dgm:cxn modelId="{7D81FCA1-4D8B-4B91-B5F8-6DFAAA1BF3E0}" type="presParOf" srcId="{FEDF8BF6-0D07-468C-8608-44450223B6FA}" destId="{B92859A7-A959-4389-8AC7-510A09F0CA6E}" srcOrd="2" destOrd="0" presId="urn:microsoft.com/office/officeart/2005/8/layout/orgChart1"/>
+    <dgm:cxn modelId="{8F2E958D-3CCC-4F94-AB24-7D2309C4611A}" type="presOf" srcId="{A6C1B0FA-7C9F-4627-A1F4-C18253CA2D7C}" destId="{E5AB5F44-4AA9-49F6-9546-3AC5BE252923}" srcOrd="0" destOrd="0" presId="urn:microsoft.com/office/officeart/2005/8/layout/orgChart1"/>
+    <dgm:cxn modelId="{5F3EFA0F-6BF5-4458-A777-37F531112A8B}" type="presParOf" srcId="{1A633AF8-A3D2-4824-80C5-9A2C132A5762}" destId="{FEDF8BF6-0D07-468C-8608-44450223B6FA}" srcOrd="0" destOrd="0" presId="urn:microsoft.com/office/officeart/2005/8/layout/orgChart1"/>
+    <dgm:cxn modelId="{1B758611-3547-462E-919F-380CBBBAE05F}" type="presParOf" srcId="{FEDF8BF6-0D07-468C-8608-44450223B6FA}" destId="{EC843DA0-6583-4274-8F50-3DF83DB2979D}" srcOrd="0" destOrd="0" presId="urn:microsoft.com/office/officeart/2005/8/layout/orgChart1"/>
+    <dgm:cxn modelId="{C0D32B7F-6DB1-4554-8C1F-5E2C900A3D04}" type="presParOf" srcId="{EC843DA0-6583-4274-8F50-3DF83DB2979D}" destId="{0F304A77-B44B-4CD3-99AF-B011E5CCEF51}" srcOrd="0" destOrd="0" presId="urn:microsoft.com/office/officeart/2005/8/layout/orgChart1"/>
+    <dgm:cxn modelId="{A5A65E7E-C5DF-4A91-AADE-2ED7AB1CC37B}" type="presParOf" srcId="{EC843DA0-6583-4274-8F50-3DF83DB2979D}" destId="{09F29140-6665-468F-8FF5-77DC2C926408}" srcOrd="1" destOrd="0" presId="urn:microsoft.com/office/officeart/2005/8/layout/orgChart1"/>
+    <dgm:cxn modelId="{39C8837E-3BF6-4ED2-9426-67CFD7034F09}" type="presParOf" srcId="{FEDF8BF6-0D07-468C-8608-44450223B6FA}" destId="{265F456F-C67D-47A3-BD42-2010C4E5B46E}" srcOrd="1" destOrd="0" presId="urn:microsoft.com/office/officeart/2005/8/layout/orgChart1"/>
+    <dgm:cxn modelId="{EB44BC38-97F9-4466-AB85-E84797F91894}" type="presParOf" srcId="{265F456F-C67D-47A3-BD42-2010C4E5B46E}" destId="{93E92AEC-3B2A-4CBE-BE42-F22E8372B4E2}" srcOrd="0" destOrd="0" presId="urn:microsoft.com/office/officeart/2005/8/layout/orgChart1"/>
+    <dgm:cxn modelId="{972F3A76-F7D3-4474-B794-23374AF8CB02}" type="presParOf" srcId="{265F456F-C67D-47A3-BD42-2010C4E5B46E}" destId="{8698235F-EF2D-4AE5-A79F-D27D74DA3C02}" srcOrd="1" destOrd="0" presId="urn:microsoft.com/office/officeart/2005/8/layout/orgChart1"/>
+    <dgm:cxn modelId="{5620DFAC-FA87-4AEF-A48F-BD86CC73C018}" type="presParOf" srcId="{8698235F-EF2D-4AE5-A79F-D27D74DA3C02}" destId="{092B5C2E-89AA-4EE6-A61B-29D1E5D70798}" srcOrd="0" destOrd="0" presId="urn:microsoft.com/office/officeart/2005/8/layout/orgChart1"/>
+    <dgm:cxn modelId="{826A611D-E4AB-45F2-B65F-27A8CEF75BF0}" type="presParOf" srcId="{092B5C2E-89AA-4EE6-A61B-29D1E5D70798}" destId="{23C9F998-CC5B-41FB-A6E7-F09747333136}" srcOrd="0" destOrd="0" presId="urn:microsoft.com/office/officeart/2005/8/layout/orgChart1"/>
+    <dgm:cxn modelId="{BA0CAC5D-78C5-46F6-A372-A259C3CCE14E}" type="presParOf" srcId="{092B5C2E-89AA-4EE6-A61B-29D1E5D70798}" destId="{0D793EDB-67B4-4C65-82EF-A2A4093A1350}" srcOrd="1" destOrd="0" presId="urn:microsoft.com/office/officeart/2005/8/layout/orgChart1"/>
+    <dgm:cxn modelId="{69A5650B-E250-481C-A0E7-9D4036782590}" type="presParOf" srcId="{8698235F-EF2D-4AE5-A79F-D27D74DA3C02}" destId="{C118B3C7-8A9D-404B-9F80-A8EC5E424F17}" srcOrd="1" destOrd="0" presId="urn:microsoft.com/office/officeart/2005/8/layout/orgChart1"/>
+    <dgm:cxn modelId="{F2B1A2F6-126C-49FD-9798-2E879F561E04}" type="presParOf" srcId="{C118B3C7-8A9D-404B-9F80-A8EC5E424F17}" destId="{067F7254-9DB5-4EC9-BF18-7FDC5D947D01}" srcOrd="0" destOrd="0" presId="urn:microsoft.com/office/officeart/2005/8/layout/orgChart1"/>
+    <dgm:cxn modelId="{06703935-FF1F-4500-9551-1884CA36C227}" type="presParOf" srcId="{C118B3C7-8A9D-404B-9F80-A8EC5E424F17}" destId="{8C5DCA31-2906-4E78-98DA-B01163A360F5}" srcOrd="1" destOrd="0" presId="urn:microsoft.com/office/officeart/2005/8/layout/orgChart1"/>
+    <dgm:cxn modelId="{BA9582D2-D331-4B6A-939C-05CACBFADCB3}" type="presParOf" srcId="{8C5DCA31-2906-4E78-98DA-B01163A360F5}" destId="{14C2DC73-BFBD-4EE1-8E15-34A6A12F2A19}" srcOrd="0" destOrd="0" presId="urn:microsoft.com/office/officeart/2005/8/layout/orgChart1"/>
+    <dgm:cxn modelId="{4F3BAE12-926D-46B4-85AC-73362235B299}" type="presParOf" srcId="{14C2DC73-BFBD-4EE1-8E15-34A6A12F2A19}" destId="{54F70527-68ED-4725-AD6E-BF7B007CFAD3}" srcOrd="0" destOrd="0" presId="urn:microsoft.com/office/officeart/2005/8/layout/orgChart1"/>
+    <dgm:cxn modelId="{6F54408E-4806-48E9-9893-D90994665D99}" type="presParOf" srcId="{14C2DC73-BFBD-4EE1-8E15-34A6A12F2A19}" destId="{0C6DBD58-C41A-461E-8223-6DF392303FEE}" srcOrd="1" destOrd="0" presId="urn:microsoft.com/office/officeart/2005/8/layout/orgChart1"/>
+    <dgm:cxn modelId="{1385E15F-74E6-4908-942A-A766033F188F}" type="presParOf" srcId="{8C5DCA31-2906-4E78-98DA-B01163A360F5}" destId="{176C142D-6811-4F91-8754-66DCBC60E68A}" srcOrd="1" destOrd="0" presId="urn:microsoft.com/office/officeart/2005/8/layout/orgChart1"/>
+    <dgm:cxn modelId="{490E08D4-7A18-4ECA-87AB-9A3E60E73F83}" type="presParOf" srcId="{176C142D-6811-4F91-8754-66DCBC60E68A}" destId="{82ED00A6-35CB-4B63-AC33-970E6865831F}" srcOrd="0" destOrd="0" presId="urn:microsoft.com/office/officeart/2005/8/layout/orgChart1"/>
+    <dgm:cxn modelId="{EE774CE6-4E0B-4D97-A457-4EF713CBDD3E}" type="presParOf" srcId="{176C142D-6811-4F91-8754-66DCBC60E68A}" destId="{585F094C-6A55-48FE-8D6E-26F70C48336D}" srcOrd="1" destOrd="0" presId="urn:microsoft.com/office/officeart/2005/8/layout/orgChart1"/>
+    <dgm:cxn modelId="{62BC080D-797A-4595-8BCC-AAEDE1F621AE}" type="presParOf" srcId="{585F094C-6A55-48FE-8D6E-26F70C48336D}" destId="{583D6ED5-AEE3-44FF-8A2E-631FDDF6C6A2}" srcOrd="0" destOrd="0" presId="urn:microsoft.com/office/officeart/2005/8/layout/orgChart1"/>
+    <dgm:cxn modelId="{8AA1264E-9074-4EE0-9FDA-58A62CEED3C4}" type="presParOf" srcId="{583D6ED5-AEE3-44FF-8A2E-631FDDF6C6A2}" destId="{622FA61F-AA5C-41F3-97C0-A7390F1D3673}" srcOrd="0" destOrd="0" presId="urn:microsoft.com/office/officeart/2005/8/layout/orgChart1"/>
+    <dgm:cxn modelId="{D7FDB003-51E3-4311-AE2F-6404452E2CB7}" type="presParOf" srcId="{583D6ED5-AEE3-44FF-8A2E-631FDDF6C6A2}" destId="{91AFDD13-DAA7-4AA1-A991-7F31A20C363E}" srcOrd="1" destOrd="0" presId="urn:microsoft.com/office/officeart/2005/8/layout/orgChart1"/>
+    <dgm:cxn modelId="{41A66D43-E172-496D-9A6B-5A5D53B06763}" type="presParOf" srcId="{585F094C-6A55-48FE-8D6E-26F70C48336D}" destId="{AD40D9D0-9437-423C-B862-51B9F129C2D3}" srcOrd="1" destOrd="0" presId="urn:microsoft.com/office/officeart/2005/8/layout/orgChart1"/>
+    <dgm:cxn modelId="{62CF95F8-5F50-4D18-ABAF-B3C600A9AC87}" type="presParOf" srcId="{585F094C-6A55-48FE-8D6E-26F70C48336D}" destId="{5ED2C987-8E3E-42C2-8AB6-7F64DB2752A6}" srcOrd="2" destOrd="0" presId="urn:microsoft.com/office/officeart/2005/8/layout/orgChart1"/>
+    <dgm:cxn modelId="{96071E2C-FC11-4886-9ACE-692EE950B4B2}" type="presParOf" srcId="{176C142D-6811-4F91-8754-66DCBC60E68A}" destId="{8ECCBACF-9B92-444D-B720-C7EE303BD135}" srcOrd="2" destOrd="0" presId="urn:microsoft.com/office/officeart/2005/8/layout/orgChart1"/>
+    <dgm:cxn modelId="{2111B852-6BD2-40AD-B058-D7F367A6B0DA}" type="presParOf" srcId="{176C142D-6811-4F91-8754-66DCBC60E68A}" destId="{D1B1D176-3C53-427E-B17F-4DD8F670C42A}" srcOrd="3" destOrd="0" presId="urn:microsoft.com/office/officeart/2005/8/layout/orgChart1"/>
+    <dgm:cxn modelId="{7AA986F9-CB46-4BF7-A9CA-D11530C673DC}" type="presParOf" srcId="{D1B1D176-3C53-427E-B17F-4DD8F670C42A}" destId="{0442213B-3251-4E60-86C9-A684F93D87AE}" srcOrd="0" destOrd="0" presId="urn:microsoft.com/office/officeart/2005/8/layout/orgChart1"/>
+    <dgm:cxn modelId="{D0185D93-95BE-4613-932C-1607CBF3CBDA}" type="presParOf" srcId="{0442213B-3251-4E60-86C9-A684F93D87AE}" destId="{5825EF8F-729A-4D10-9C66-6BAAB9C752C4}" srcOrd="0" destOrd="0" presId="urn:microsoft.com/office/officeart/2005/8/layout/orgChart1"/>
+    <dgm:cxn modelId="{362073D5-C15C-467F-A0D8-28038DDAAD1E}" type="presParOf" srcId="{0442213B-3251-4E60-86C9-A684F93D87AE}" destId="{77DAED04-96FB-4A02-9ABB-04523EBE6F87}" srcOrd="1" destOrd="0" presId="urn:microsoft.com/office/officeart/2005/8/layout/orgChart1"/>
+    <dgm:cxn modelId="{E0ADBA43-EC14-4CC3-8046-646BE0D60EB3}" type="presParOf" srcId="{D1B1D176-3C53-427E-B17F-4DD8F670C42A}" destId="{4DDE8B83-EB8D-437B-9011-E58CE5BEF8C8}" srcOrd="1" destOrd="0" presId="urn:microsoft.com/office/officeart/2005/8/layout/orgChart1"/>
+    <dgm:cxn modelId="{7E18B146-9A88-48B3-A627-830F92EA2BD8}" type="presParOf" srcId="{D1B1D176-3C53-427E-B17F-4DD8F670C42A}" destId="{0D1B9226-4AF8-4A81-B256-4EF92F4C88A7}" srcOrd="2" destOrd="0" presId="urn:microsoft.com/office/officeart/2005/8/layout/orgChart1"/>
+    <dgm:cxn modelId="{913D601A-2F84-4752-9DA5-295A2F7CBD8A}" type="presParOf" srcId="{176C142D-6811-4F91-8754-66DCBC60E68A}" destId="{61D4F4C1-9C51-45E3-9454-5269DC20E533}" srcOrd="4" destOrd="0" presId="urn:microsoft.com/office/officeart/2005/8/layout/orgChart1"/>
+    <dgm:cxn modelId="{C085F2F8-3AC0-4EE1-ACEC-FCD2E2C98706}" type="presParOf" srcId="{176C142D-6811-4F91-8754-66DCBC60E68A}" destId="{6899AE4A-047B-45DC-9690-46915A148ADD}" srcOrd="5" destOrd="0" presId="urn:microsoft.com/office/officeart/2005/8/layout/orgChart1"/>
+    <dgm:cxn modelId="{E762F6E3-491B-4663-AE1D-A767C020EEC6}" type="presParOf" srcId="{6899AE4A-047B-45DC-9690-46915A148ADD}" destId="{FAEF4D2B-822F-4B6E-8DEB-35A4A71F733A}" srcOrd="0" destOrd="0" presId="urn:microsoft.com/office/officeart/2005/8/layout/orgChart1"/>
+    <dgm:cxn modelId="{9BE5455A-F5F3-41D7-BFBD-420D93609964}" type="presParOf" srcId="{FAEF4D2B-822F-4B6E-8DEB-35A4A71F733A}" destId="{A34A59DD-19D3-488F-B3FD-A9B8FE8F9260}" srcOrd="0" destOrd="0" presId="urn:microsoft.com/office/officeart/2005/8/layout/orgChart1"/>
+    <dgm:cxn modelId="{6A236AE7-49FC-411A-9C22-C6F742B32425}" type="presParOf" srcId="{FAEF4D2B-822F-4B6E-8DEB-35A4A71F733A}" destId="{51608F2E-D85D-4F61-9474-B5E89A5A2B24}" srcOrd="1" destOrd="0" presId="urn:microsoft.com/office/officeart/2005/8/layout/orgChart1"/>
+    <dgm:cxn modelId="{AEBCF276-C34C-4ED5-945D-864156BAF53F}" type="presParOf" srcId="{6899AE4A-047B-45DC-9690-46915A148ADD}" destId="{EBA4F4AB-96F5-4BFA-8967-EBBBDBC486EC}" srcOrd="1" destOrd="0" presId="urn:microsoft.com/office/officeart/2005/8/layout/orgChart1"/>
+    <dgm:cxn modelId="{F7A8B7CD-BEEF-4468-95A2-35C99E9BA209}" type="presParOf" srcId="{6899AE4A-047B-45DC-9690-46915A148ADD}" destId="{9505349F-92E2-473D-9ADE-69C42AAF6B12}" srcOrd="2" destOrd="0" presId="urn:microsoft.com/office/officeart/2005/8/layout/orgChart1"/>
+    <dgm:cxn modelId="{A2E34C3A-9D54-4259-9CF0-AC3C7A76F975}" type="presParOf" srcId="{176C142D-6811-4F91-8754-66DCBC60E68A}" destId="{75C22C0F-24BC-4698-88F8-23098D729131}" srcOrd="6" destOrd="0" presId="urn:microsoft.com/office/officeart/2005/8/layout/orgChart1"/>
+    <dgm:cxn modelId="{24F76718-98B6-46C1-A18B-18FF07D187F6}" type="presParOf" srcId="{176C142D-6811-4F91-8754-66DCBC60E68A}" destId="{B5D64321-5B3A-4F73-8CC4-0C1F17A4DBB7}" srcOrd="7" destOrd="0" presId="urn:microsoft.com/office/officeart/2005/8/layout/orgChart1"/>
+    <dgm:cxn modelId="{C72A7A07-E5F1-4BD9-9013-F76A897EED9B}" type="presParOf" srcId="{B5D64321-5B3A-4F73-8CC4-0C1F17A4DBB7}" destId="{70E408FE-01AC-4D97-AD47-5DF58B69EF97}" srcOrd="0" destOrd="0" presId="urn:microsoft.com/office/officeart/2005/8/layout/orgChart1"/>
+    <dgm:cxn modelId="{9E0BAAA0-0CB9-4F4C-8BC3-5365A78DF4D3}" type="presParOf" srcId="{70E408FE-01AC-4D97-AD47-5DF58B69EF97}" destId="{31C10B62-5263-4162-AE38-9AEB54BC1990}" srcOrd="0" destOrd="0" presId="urn:microsoft.com/office/officeart/2005/8/layout/orgChart1"/>
+    <dgm:cxn modelId="{8EBE0521-EE9C-4FC3-A146-EC0557863FEF}" type="presParOf" srcId="{70E408FE-01AC-4D97-AD47-5DF58B69EF97}" destId="{9A810FE8-5E1D-4733-B68B-379A0BCB6807}" srcOrd="1" destOrd="0" presId="urn:microsoft.com/office/officeart/2005/8/layout/orgChart1"/>
+    <dgm:cxn modelId="{FE571B59-70D5-4F4C-93EB-5499E051CC13}" type="presParOf" srcId="{B5D64321-5B3A-4F73-8CC4-0C1F17A4DBB7}" destId="{3390C97D-2B6D-4F89-AE33-A7BBCB90702E}" srcOrd="1" destOrd="0" presId="urn:microsoft.com/office/officeart/2005/8/layout/orgChart1"/>
+    <dgm:cxn modelId="{9B810CFE-587D-4369-9D65-9B276F2D6B72}" type="presParOf" srcId="{B5D64321-5B3A-4F73-8CC4-0C1F17A4DBB7}" destId="{A6C98D07-6415-4EB0-8779-6D9F097FDA19}" srcOrd="2" destOrd="0" presId="urn:microsoft.com/office/officeart/2005/8/layout/orgChart1"/>
+    <dgm:cxn modelId="{89AA8125-D382-47CE-8D3D-D48D90928A9D}" type="presParOf" srcId="{8C5DCA31-2906-4E78-98DA-B01163A360F5}" destId="{B80F9666-0700-401F-AF89-2F6244A964CE}" srcOrd="2" destOrd="0" presId="urn:microsoft.com/office/officeart/2005/8/layout/orgChart1"/>
+    <dgm:cxn modelId="{785E8085-FAD1-4EF0-A643-6CAB9CCD4CFC}" type="presParOf" srcId="{C118B3C7-8A9D-404B-9F80-A8EC5E424F17}" destId="{6D1F30CE-47E2-4553-B13A-F7E7749A2473}" srcOrd="2" destOrd="0" presId="urn:microsoft.com/office/officeart/2005/8/layout/orgChart1"/>
+    <dgm:cxn modelId="{6739E0BB-3521-467D-9286-BD754056DDCD}" type="presParOf" srcId="{C118B3C7-8A9D-404B-9F80-A8EC5E424F17}" destId="{B383F8F5-B75C-42A2-B7E6-1B212B9F30E9}" srcOrd="3" destOrd="0" presId="urn:microsoft.com/office/officeart/2005/8/layout/orgChart1"/>
+    <dgm:cxn modelId="{4B03CC27-98FE-49CA-95A2-54F64B30628E}" type="presParOf" srcId="{B383F8F5-B75C-42A2-B7E6-1B212B9F30E9}" destId="{B8684EA3-3237-4233-B7E5-EFCD75764546}" srcOrd="0" destOrd="0" presId="urn:microsoft.com/office/officeart/2005/8/layout/orgChart1"/>
+    <dgm:cxn modelId="{AA76B3F1-4406-4837-AF2E-B6C673163AA9}" type="presParOf" srcId="{B8684EA3-3237-4233-B7E5-EFCD75764546}" destId="{04A4F9C4-8316-4BFF-BFC3-9F5D787478BC}" srcOrd="0" destOrd="0" presId="urn:microsoft.com/office/officeart/2005/8/layout/orgChart1"/>
+    <dgm:cxn modelId="{5DE42A3A-4EF0-4236-8207-FD00315DA4E4}" type="presParOf" srcId="{B8684EA3-3237-4233-B7E5-EFCD75764546}" destId="{F0AA56AD-99C4-4F5B-9453-44FC1E3BEA17}" srcOrd="1" destOrd="0" presId="urn:microsoft.com/office/officeart/2005/8/layout/orgChart1"/>
+    <dgm:cxn modelId="{52A97708-0A4C-49D8-A12F-FC077B8EE13E}" type="presParOf" srcId="{B383F8F5-B75C-42A2-B7E6-1B212B9F30E9}" destId="{B733329F-6596-4FF0-A7C4-ADA6A6B858DB}" srcOrd="1" destOrd="0" presId="urn:microsoft.com/office/officeart/2005/8/layout/orgChart1"/>
+    <dgm:cxn modelId="{68DCA797-41A0-4A68-AB9A-54A33A671C31}" type="presParOf" srcId="{B733329F-6596-4FF0-A7C4-ADA6A6B858DB}" destId="{D3FC9A39-156E-4961-9314-BFAC472A662B}" srcOrd="0" destOrd="0" presId="urn:microsoft.com/office/officeart/2005/8/layout/orgChart1"/>
+    <dgm:cxn modelId="{31D91839-9889-4C94-ACBC-8A04AE8F27D1}" type="presParOf" srcId="{B733329F-6596-4FF0-A7C4-ADA6A6B858DB}" destId="{DC673C3F-7F61-4511-9966-7571C8BB72AE}" srcOrd="1" destOrd="0" presId="urn:microsoft.com/office/officeart/2005/8/layout/orgChart1"/>
+    <dgm:cxn modelId="{AA789C30-3526-4E04-A969-6FE3CFB7F87A}" type="presParOf" srcId="{DC673C3F-7F61-4511-9966-7571C8BB72AE}" destId="{903DC028-DDAA-4081-B103-120AE9360A17}" srcOrd="0" destOrd="0" presId="urn:microsoft.com/office/officeart/2005/8/layout/orgChart1"/>
+    <dgm:cxn modelId="{16886EA1-0EA8-4FAB-B413-C32FE91D1607}" type="presParOf" srcId="{903DC028-DDAA-4081-B103-120AE9360A17}" destId="{8B292133-09EA-4901-BB6A-9A53CE21A4B1}" srcOrd="0" destOrd="0" presId="urn:microsoft.com/office/officeart/2005/8/layout/orgChart1"/>
+    <dgm:cxn modelId="{A9DD71A2-36FC-4D53-8048-C9FFB8B3BB6C}" type="presParOf" srcId="{903DC028-DDAA-4081-B103-120AE9360A17}" destId="{688939F5-316A-4469-B41C-C96AFFF9FFDF}" srcOrd="1" destOrd="0" presId="urn:microsoft.com/office/officeart/2005/8/layout/orgChart1"/>
+    <dgm:cxn modelId="{92169BDE-0B22-4E68-903F-813EFBDCF608}" type="presParOf" srcId="{DC673C3F-7F61-4511-9966-7571C8BB72AE}" destId="{10892874-9A51-4217-9250-D9E11B80A0D7}" srcOrd="1" destOrd="0" presId="urn:microsoft.com/office/officeart/2005/8/layout/orgChart1"/>
+    <dgm:cxn modelId="{89685623-03E1-4B22-A0CD-BA0EC5B83AD5}" type="presParOf" srcId="{DC673C3F-7F61-4511-9966-7571C8BB72AE}" destId="{1C24F405-7EE1-4C61-851B-57000E22A52F}" srcOrd="2" destOrd="0" presId="urn:microsoft.com/office/officeart/2005/8/layout/orgChart1"/>
+    <dgm:cxn modelId="{077AE536-AA5C-4EE6-9474-2FF2DA59EF89}" type="presParOf" srcId="{B733329F-6596-4FF0-A7C4-ADA6A6B858DB}" destId="{5802F035-EA88-48E6-8CBA-B8C81730DF78}" srcOrd="2" destOrd="0" presId="urn:microsoft.com/office/officeart/2005/8/layout/orgChart1"/>
+    <dgm:cxn modelId="{3842C850-C1F4-494D-8647-E875A87CF3FF}" type="presParOf" srcId="{B733329F-6596-4FF0-A7C4-ADA6A6B858DB}" destId="{3A1E0337-4191-4F2B-967F-5F0EFDBE1EFE}" srcOrd="3" destOrd="0" presId="urn:microsoft.com/office/officeart/2005/8/layout/orgChart1"/>
+    <dgm:cxn modelId="{2395A093-7908-42D1-940C-68EE344665D7}" type="presParOf" srcId="{3A1E0337-4191-4F2B-967F-5F0EFDBE1EFE}" destId="{19D98F48-A48B-4964-A352-6A75604ABC09}" srcOrd="0" destOrd="0" presId="urn:microsoft.com/office/officeart/2005/8/layout/orgChart1"/>
+    <dgm:cxn modelId="{27AEA91B-165E-4B4B-A66B-E531A0AAB539}" type="presParOf" srcId="{19D98F48-A48B-4964-A352-6A75604ABC09}" destId="{59C713BA-AC32-492F-91DB-A5976BA248AC}" srcOrd="0" destOrd="0" presId="urn:microsoft.com/office/officeart/2005/8/layout/orgChart1"/>
+    <dgm:cxn modelId="{033DF041-0B43-4027-B4CC-920EA9906771}" type="presParOf" srcId="{19D98F48-A48B-4964-A352-6A75604ABC09}" destId="{7A26CA3C-CF2A-485F-AD6A-2BBB9E852B69}" srcOrd="1" destOrd="0" presId="urn:microsoft.com/office/officeart/2005/8/layout/orgChart1"/>
+    <dgm:cxn modelId="{FA37F748-A839-417C-9E9D-9FA2EE0BC1FB}" type="presParOf" srcId="{3A1E0337-4191-4F2B-967F-5F0EFDBE1EFE}" destId="{DFF67C59-6865-4BB6-8430-C2AADB6EFBC6}" srcOrd="1" destOrd="0" presId="urn:microsoft.com/office/officeart/2005/8/layout/orgChart1"/>
+    <dgm:cxn modelId="{61B6D6E0-CEAF-404B-9707-A1C9188498EC}" type="presParOf" srcId="{3A1E0337-4191-4F2B-967F-5F0EFDBE1EFE}" destId="{600192A7-35E9-4091-AF39-EF69B6A51DF4}" srcOrd="2" destOrd="0" presId="urn:microsoft.com/office/officeart/2005/8/layout/orgChart1"/>
+    <dgm:cxn modelId="{2534F6AF-F938-4099-9BE2-A166F2070813}" type="presParOf" srcId="{B733329F-6596-4FF0-A7C4-ADA6A6B858DB}" destId="{DCE10EFC-DC65-40B7-BB27-D384F851962F}" srcOrd="4" destOrd="0" presId="urn:microsoft.com/office/officeart/2005/8/layout/orgChart1"/>
+    <dgm:cxn modelId="{84543AB4-21C5-429A-8027-3D65F0B47625}" type="presParOf" srcId="{B733329F-6596-4FF0-A7C4-ADA6A6B858DB}" destId="{AFF78B5C-4FA6-4E8B-9B44-AA16D1293B9F}" srcOrd="5" destOrd="0" presId="urn:microsoft.com/office/officeart/2005/8/layout/orgChart1"/>
+    <dgm:cxn modelId="{44222458-2282-4EE0-BAF8-35E7261AD5EA}" type="presParOf" srcId="{AFF78B5C-4FA6-4E8B-9B44-AA16D1293B9F}" destId="{87B0A9CD-9E7B-4105-BA16-EEA27A6B0F84}" srcOrd="0" destOrd="0" presId="urn:microsoft.com/office/officeart/2005/8/layout/orgChart1"/>
+    <dgm:cxn modelId="{FA4F91A1-ED92-48D6-B73D-B449437D6F95}" type="presParOf" srcId="{87B0A9CD-9E7B-4105-BA16-EEA27A6B0F84}" destId="{111997EB-A906-4608-8C55-C1E8C2A2BE6F}" srcOrd="0" destOrd="0" presId="urn:microsoft.com/office/officeart/2005/8/layout/orgChart1"/>
+    <dgm:cxn modelId="{B7951410-7F4E-4943-A6F2-CD0C70A2B461}" type="presParOf" srcId="{87B0A9CD-9E7B-4105-BA16-EEA27A6B0F84}" destId="{381D15AC-01B1-4301-B5AD-FFA8AD066313}" srcOrd="1" destOrd="0" presId="urn:microsoft.com/office/officeart/2005/8/layout/orgChart1"/>
+    <dgm:cxn modelId="{2FD786C3-A2C6-4188-8293-CF8C346775AD}" type="presParOf" srcId="{AFF78B5C-4FA6-4E8B-9B44-AA16D1293B9F}" destId="{6DE18AAB-333B-4ADA-9852-B7A16F657B84}" srcOrd="1" destOrd="0" presId="urn:microsoft.com/office/officeart/2005/8/layout/orgChart1"/>
+    <dgm:cxn modelId="{198E6DF0-8A05-4FCF-B61D-4CFA5452AC08}" type="presParOf" srcId="{AFF78B5C-4FA6-4E8B-9B44-AA16D1293B9F}" destId="{3CB29D1C-732A-4401-B524-D924250EAA28}" srcOrd="2" destOrd="0" presId="urn:microsoft.com/office/officeart/2005/8/layout/orgChart1"/>
+    <dgm:cxn modelId="{462BF2F1-6494-47E9-9DE4-5DD655E5FFDA}" type="presParOf" srcId="{B383F8F5-B75C-42A2-B7E6-1B212B9F30E9}" destId="{D2B4DAA5-0A4E-49E6-9C5B-52C90B5B44B4}" srcOrd="2" destOrd="0" presId="urn:microsoft.com/office/officeart/2005/8/layout/orgChart1"/>
+    <dgm:cxn modelId="{C4AB896C-F6BE-4101-9BA1-A6B5DCABCD61}" type="presParOf" srcId="{C118B3C7-8A9D-404B-9F80-A8EC5E424F17}" destId="{5BB55C4F-7347-4250-84FC-B2EC5ABB3024}" srcOrd="4" destOrd="0" presId="urn:microsoft.com/office/officeart/2005/8/layout/orgChart1"/>
+    <dgm:cxn modelId="{FFAA4778-FC68-40A7-804D-EBAA07ED97E0}" type="presParOf" srcId="{C118B3C7-8A9D-404B-9F80-A8EC5E424F17}" destId="{43B53E64-957F-4C5E-9322-41D61E7A43AA}" srcOrd="5" destOrd="0" presId="urn:microsoft.com/office/officeart/2005/8/layout/orgChart1"/>
+    <dgm:cxn modelId="{B42D2AB4-0C1F-4BD1-9C9F-1E1274E6074C}" type="presParOf" srcId="{43B53E64-957F-4C5E-9322-41D61E7A43AA}" destId="{E20F9895-782F-44D5-A217-5A9F43692A0F}" srcOrd="0" destOrd="0" presId="urn:microsoft.com/office/officeart/2005/8/layout/orgChart1"/>
+    <dgm:cxn modelId="{9ADDDD00-A622-48F9-9671-A81A9777738A}" type="presParOf" srcId="{E20F9895-782F-44D5-A217-5A9F43692A0F}" destId="{48DBA85B-D99A-4E7D-B356-8C82F6187113}" srcOrd="0" destOrd="0" presId="urn:microsoft.com/office/officeart/2005/8/layout/orgChart1"/>
+    <dgm:cxn modelId="{7FB1D89C-9276-4181-AB60-005509397F36}" type="presParOf" srcId="{E20F9895-782F-44D5-A217-5A9F43692A0F}" destId="{1A030A2B-5578-445A-B5F1-1D52C20427FA}" srcOrd="1" destOrd="0" presId="urn:microsoft.com/office/officeart/2005/8/layout/orgChart1"/>
+    <dgm:cxn modelId="{77FEC0F4-CC71-4502-AEA3-51936B10A59C}" type="presParOf" srcId="{43B53E64-957F-4C5E-9322-41D61E7A43AA}" destId="{CDC4F717-C528-44BC-9DBC-FE9F0BAAD8A1}" srcOrd="1" destOrd="0" presId="urn:microsoft.com/office/officeart/2005/8/layout/orgChart1"/>
+    <dgm:cxn modelId="{501D5C8D-41D6-41E5-99F9-61D3C73C82CC}" type="presParOf" srcId="{43B53E64-957F-4C5E-9322-41D61E7A43AA}" destId="{9B4EFB3D-E2BB-4892-8FFE-D57148A43832}" srcOrd="2" destOrd="0" presId="urn:microsoft.com/office/officeart/2005/8/layout/orgChart1"/>
+    <dgm:cxn modelId="{1C44A378-E325-4B2D-AB21-4582276677AC}" type="presParOf" srcId="{C118B3C7-8A9D-404B-9F80-A8EC5E424F17}" destId="{044AEC24-B74A-4214-A638-2F99C8AC6602}" srcOrd="6" destOrd="0" presId="urn:microsoft.com/office/officeart/2005/8/layout/orgChart1"/>
+    <dgm:cxn modelId="{0BA63506-7880-49AB-9DCB-6E3112A1AA7E}" type="presParOf" srcId="{C118B3C7-8A9D-404B-9F80-A8EC5E424F17}" destId="{880818F9-8FB0-4CC9-940F-1E3FD2E85915}" srcOrd="7" destOrd="0" presId="urn:microsoft.com/office/officeart/2005/8/layout/orgChart1"/>
+    <dgm:cxn modelId="{38E4603D-EA9A-4E52-A52D-B1BA1CB4F020}" type="presParOf" srcId="{880818F9-8FB0-4CC9-940F-1E3FD2E85915}" destId="{638CA9CE-BEC7-4A0D-858A-57D3EC598423}" srcOrd="0" destOrd="0" presId="urn:microsoft.com/office/officeart/2005/8/layout/orgChart1"/>
+    <dgm:cxn modelId="{FA250D67-E75E-49FB-80C9-15FA44D76BA8}" type="presParOf" srcId="{638CA9CE-BEC7-4A0D-858A-57D3EC598423}" destId="{E811083D-277A-482F-809F-218ECC5E9F89}" srcOrd="0" destOrd="0" presId="urn:microsoft.com/office/officeart/2005/8/layout/orgChart1"/>
+    <dgm:cxn modelId="{B08AA553-74C8-44FA-9801-9536B048A9F9}" type="presParOf" srcId="{638CA9CE-BEC7-4A0D-858A-57D3EC598423}" destId="{04F9C37F-270D-4C32-B50C-27BE0986D655}" srcOrd="1" destOrd="0" presId="urn:microsoft.com/office/officeart/2005/8/layout/orgChart1"/>
+    <dgm:cxn modelId="{47AE4307-C6C1-4044-8C59-F10EBD5ADDA8}" type="presParOf" srcId="{880818F9-8FB0-4CC9-940F-1E3FD2E85915}" destId="{D4FBC058-2779-40E2-A707-3F4AE39308BC}" srcOrd="1" destOrd="0" presId="urn:microsoft.com/office/officeart/2005/8/layout/orgChart1"/>
+    <dgm:cxn modelId="{FB1908F8-A225-4825-9DF1-07919CCA7D53}" type="presParOf" srcId="{880818F9-8FB0-4CC9-940F-1E3FD2E85915}" destId="{31236A0C-F646-45A6-BCFE-5A4FD55AB194}" srcOrd="2" destOrd="0" presId="urn:microsoft.com/office/officeart/2005/8/layout/orgChart1"/>
+    <dgm:cxn modelId="{3D7C7A32-9879-4357-8747-9D948F8C2358}" type="presParOf" srcId="{C118B3C7-8A9D-404B-9F80-A8EC5E424F17}" destId="{1A0DF4E9-CEFF-4646-95A7-3D3954391370}" srcOrd="8" destOrd="0" presId="urn:microsoft.com/office/officeart/2005/8/layout/orgChart1"/>
+    <dgm:cxn modelId="{2DA849A3-A6EA-4A36-96AC-F1A5F657832F}" type="presParOf" srcId="{C118B3C7-8A9D-404B-9F80-A8EC5E424F17}" destId="{D9C91752-FE89-4E35-8E7B-F1376B195B97}" srcOrd="9" destOrd="0" presId="urn:microsoft.com/office/officeart/2005/8/layout/orgChart1"/>
+    <dgm:cxn modelId="{263C628B-A9E4-486D-A3DB-818D43CDBB58}" type="presParOf" srcId="{D9C91752-FE89-4E35-8E7B-F1376B195B97}" destId="{2CB881E5-A0B2-4493-B534-2E011FA4F45A}" srcOrd="0" destOrd="0" presId="urn:microsoft.com/office/officeart/2005/8/layout/orgChart1"/>
+    <dgm:cxn modelId="{70B30068-37A6-4C18-8FE9-6E2E46A497BD}" type="presParOf" srcId="{2CB881E5-A0B2-4493-B534-2E011FA4F45A}" destId="{F341AB85-8076-4AAD-85FD-74DD7AD15C3B}" srcOrd="0" destOrd="0" presId="urn:microsoft.com/office/officeart/2005/8/layout/orgChart1"/>
+    <dgm:cxn modelId="{4A548386-1FE8-4827-89C8-09D510F296AE}" type="presParOf" srcId="{2CB881E5-A0B2-4493-B534-2E011FA4F45A}" destId="{2711B355-6C39-4B70-8803-FB961691FD01}" srcOrd="1" destOrd="0" presId="urn:microsoft.com/office/officeart/2005/8/layout/orgChart1"/>
+    <dgm:cxn modelId="{4387FBAF-A638-46E6-9A16-F44B051B506D}" type="presParOf" srcId="{D9C91752-FE89-4E35-8E7B-F1376B195B97}" destId="{EB29F6CD-8685-4FD2-861B-3775FC3A21B3}" srcOrd="1" destOrd="0" presId="urn:microsoft.com/office/officeart/2005/8/layout/orgChart1"/>
+    <dgm:cxn modelId="{D1F43E27-5790-42FD-8524-35E553A10474}" type="presParOf" srcId="{D9C91752-FE89-4E35-8E7B-F1376B195B97}" destId="{178E95CC-F79B-422C-8BFA-BB7A721CDC1D}" srcOrd="2" destOrd="0" presId="urn:microsoft.com/office/officeart/2005/8/layout/orgChart1"/>
+    <dgm:cxn modelId="{E1606C95-6A4A-402F-B89E-C5DFE4E6AB53}" type="presParOf" srcId="{8698235F-EF2D-4AE5-A79F-D27D74DA3C02}" destId="{31494758-0810-4943-A1D9-3B044C346DF9}" srcOrd="2" destOrd="0" presId="urn:microsoft.com/office/officeart/2005/8/layout/orgChart1"/>
+    <dgm:cxn modelId="{C995E77C-3199-443B-BF98-24B0AEFEAFCF}" type="presParOf" srcId="{265F456F-C67D-47A3-BD42-2010C4E5B46E}" destId="{220BFA54-A4F8-4A44-B5AD-1EA06E380D23}" srcOrd="2" destOrd="0" presId="urn:microsoft.com/office/officeart/2005/8/layout/orgChart1"/>
+    <dgm:cxn modelId="{EB1F5A78-3277-4564-8E8C-B92879845E56}" type="presParOf" srcId="{265F456F-C67D-47A3-BD42-2010C4E5B46E}" destId="{9BB91E0C-E41D-4FA5-BC6D-F47406CC471E}" srcOrd="3" destOrd="0" presId="urn:microsoft.com/office/officeart/2005/8/layout/orgChart1"/>
+    <dgm:cxn modelId="{F23155CD-5B35-4533-BDFD-B898BC61784E}" type="presParOf" srcId="{9BB91E0C-E41D-4FA5-BC6D-F47406CC471E}" destId="{1D4AFCDC-A498-4CA7-9155-6332469BB176}" srcOrd="0" destOrd="0" presId="urn:microsoft.com/office/officeart/2005/8/layout/orgChart1"/>
+    <dgm:cxn modelId="{862D2C04-F3B2-4087-A933-3A7CFD572AD4}" type="presParOf" srcId="{1D4AFCDC-A498-4CA7-9155-6332469BB176}" destId="{5CC465CD-ED98-4E64-9FC3-4E8695D09CDE}" srcOrd="0" destOrd="0" presId="urn:microsoft.com/office/officeart/2005/8/layout/orgChart1"/>
+    <dgm:cxn modelId="{8261CF45-E9D3-4263-A2A1-668C9384AB0C}" type="presParOf" srcId="{1D4AFCDC-A498-4CA7-9155-6332469BB176}" destId="{3B783C55-A32B-4461-BACF-012AC6796542}" srcOrd="1" destOrd="0" presId="urn:microsoft.com/office/officeart/2005/8/layout/orgChart1"/>
+    <dgm:cxn modelId="{E86BBBA2-9130-4BCD-BB0C-41AC166C3EE3}" type="presParOf" srcId="{9BB91E0C-E41D-4FA5-BC6D-F47406CC471E}" destId="{FEBB3014-70DC-47F6-90CA-8784EB17EB15}" srcOrd="1" destOrd="0" presId="urn:microsoft.com/office/officeart/2005/8/layout/orgChart1"/>
+    <dgm:cxn modelId="{D3E24A38-846D-4054-97D4-D59CCE006ABD}" type="presParOf" srcId="{FEBB3014-70DC-47F6-90CA-8784EB17EB15}" destId="{C74004E5-8814-48E9-A31A-3E7600B357F4}" srcOrd="0" destOrd="0" presId="urn:microsoft.com/office/officeart/2005/8/layout/orgChart1"/>
+    <dgm:cxn modelId="{E119F60B-AF8D-4740-8EB3-4863E02C79F8}" type="presParOf" srcId="{FEBB3014-70DC-47F6-90CA-8784EB17EB15}" destId="{7E4F8BB4-61DE-4433-9D9D-68E83A8A4CA1}" srcOrd="1" destOrd="0" presId="urn:microsoft.com/office/officeart/2005/8/layout/orgChart1"/>
+    <dgm:cxn modelId="{5201ACB4-16FF-4A8C-95B8-F55FBC58F1C3}" type="presParOf" srcId="{7E4F8BB4-61DE-4433-9D9D-68E83A8A4CA1}" destId="{A8390DEE-7AE1-428C-84CD-84AF069C53A9}" srcOrd="0" destOrd="0" presId="urn:microsoft.com/office/officeart/2005/8/layout/orgChart1"/>
+    <dgm:cxn modelId="{0679CA06-6F81-4F37-AA83-65DC6C4EE95A}" type="presParOf" srcId="{A8390DEE-7AE1-428C-84CD-84AF069C53A9}" destId="{8430D49C-4D80-4E9B-90A9-92EDE6AEAB90}" srcOrd="0" destOrd="0" presId="urn:microsoft.com/office/officeart/2005/8/layout/orgChart1"/>
+    <dgm:cxn modelId="{5221607C-5C25-4D0B-8BDF-6B8CAEE8DACF}" type="presParOf" srcId="{A8390DEE-7AE1-428C-84CD-84AF069C53A9}" destId="{C4281635-ADF5-4CF3-B7C6-A5CC7B542550}" srcOrd="1" destOrd="0" presId="urn:microsoft.com/office/officeart/2005/8/layout/orgChart1"/>
+    <dgm:cxn modelId="{010A6D62-B2FE-4E06-9397-529176C9DA3A}" type="presParOf" srcId="{7E4F8BB4-61DE-4433-9D9D-68E83A8A4CA1}" destId="{FF1AAC26-63F2-42EE-8EEF-2DF576622ADF}" srcOrd="1" destOrd="0" presId="urn:microsoft.com/office/officeart/2005/8/layout/orgChart1"/>
+    <dgm:cxn modelId="{B2DBFFFE-5D4A-498E-A7DD-72881FF060BF}" type="presParOf" srcId="{7E4F8BB4-61DE-4433-9D9D-68E83A8A4CA1}" destId="{554A392E-73F4-4918-9718-58C37DF9119D}" srcOrd="2" destOrd="0" presId="urn:microsoft.com/office/officeart/2005/8/layout/orgChart1"/>
+    <dgm:cxn modelId="{87D7A142-C4B5-424E-BB6A-B35D0FD77539}" type="presParOf" srcId="{FEBB3014-70DC-47F6-90CA-8784EB17EB15}" destId="{318F2E1B-2875-4710-BA87-C6EC8CB7E614}" srcOrd="2" destOrd="0" presId="urn:microsoft.com/office/officeart/2005/8/layout/orgChart1"/>
+    <dgm:cxn modelId="{3D42E88B-2B9B-4E86-944D-7835BAF83FFD}" type="presParOf" srcId="{FEBB3014-70DC-47F6-90CA-8784EB17EB15}" destId="{03EE27C5-7491-4BBA-B0E4-833135E2B666}" srcOrd="3" destOrd="0" presId="urn:microsoft.com/office/officeart/2005/8/layout/orgChart1"/>
+    <dgm:cxn modelId="{A936E75D-1D08-4413-A30E-B27A9D26AC0F}" type="presParOf" srcId="{03EE27C5-7491-4BBA-B0E4-833135E2B666}" destId="{CB1D489D-DD5B-4AB5-9421-EE1F51D03389}" srcOrd="0" destOrd="0" presId="urn:microsoft.com/office/officeart/2005/8/layout/orgChart1"/>
+    <dgm:cxn modelId="{9AAACA8E-2B93-4492-AC98-ACD50C282E0F}" type="presParOf" srcId="{CB1D489D-DD5B-4AB5-9421-EE1F51D03389}" destId="{4B7A8AC0-084D-4A35-BB1E-5325E922956F}" srcOrd="0" destOrd="0" presId="urn:microsoft.com/office/officeart/2005/8/layout/orgChart1"/>
+    <dgm:cxn modelId="{0F90DF3D-2779-41E4-87F3-86188F6CC5D5}" type="presParOf" srcId="{CB1D489D-DD5B-4AB5-9421-EE1F51D03389}" destId="{3AA163E4-7D22-46FD-8EC4-A62972152F57}" srcOrd="1" destOrd="0" presId="urn:microsoft.com/office/officeart/2005/8/layout/orgChart1"/>
+    <dgm:cxn modelId="{4A322EC5-E3E8-40B6-A130-AB5A6A49186A}" type="presParOf" srcId="{03EE27C5-7491-4BBA-B0E4-833135E2B666}" destId="{51EF8670-FD23-428C-8810-F2FE4FB1E5EA}" srcOrd="1" destOrd="0" presId="urn:microsoft.com/office/officeart/2005/8/layout/orgChart1"/>
+    <dgm:cxn modelId="{F14FFC29-6179-473C-B024-7A12CCFC6247}" type="presParOf" srcId="{03EE27C5-7491-4BBA-B0E4-833135E2B666}" destId="{296199DF-6EFC-4E0D-A2DA-2446386BCC95}" srcOrd="2" destOrd="0" presId="urn:microsoft.com/office/officeart/2005/8/layout/orgChart1"/>
+    <dgm:cxn modelId="{57181E00-BEC7-42C8-BC16-7416EDB3A879}" type="presParOf" srcId="{FEBB3014-70DC-47F6-90CA-8784EB17EB15}" destId="{629CEF7E-A5BD-4CF5-B41C-747B00F842E7}" srcOrd="4" destOrd="0" presId="urn:microsoft.com/office/officeart/2005/8/layout/orgChart1"/>
+    <dgm:cxn modelId="{CBEEA390-F3F7-42C1-A90C-63398AE9E7E1}" type="presParOf" srcId="{FEBB3014-70DC-47F6-90CA-8784EB17EB15}" destId="{631AA970-66CE-4007-9260-841E955E678C}" srcOrd="5" destOrd="0" presId="urn:microsoft.com/office/officeart/2005/8/layout/orgChart1"/>
+    <dgm:cxn modelId="{8D34A691-3FEC-4160-BB38-713BFFE75F27}" type="presParOf" srcId="{631AA970-66CE-4007-9260-841E955E678C}" destId="{1A0C3AD7-358D-4872-A4B3-131E73E4D811}" srcOrd="0" destOrd="0" presId="urn:microsoft.com/office/officeart/2005/8/layout/orgChart1"/>
+    <dgm:cxn modelId="{6EAA6E38-FB29-4FBA-B761-F879CF4A5E16}" type="presParOf" srcId="{1A0C3AD7-358D-4872-A4B3-131E73E4D811}" destId="{73C5FE92-AEC9-433B-848A-200EA7DF3643}" srcOrd="0" destOrd="0" presId="urn:microsoft.com/office/officeart/2005/8/layout/orgChart1"/>
+    <dgm:cxn modelId="{BD627CE4-FCAF-48BA-8AA1-79AC4475A9BE}" type="presParOf" srcId="{1A0C3AD7-358D-4872-A4B3-131E73E4D811}" destId="{5D5E1896-599E-4E19-8A12-33A944D8B6B7}" srcOrd="1" destOrd="0" presId="urn:microsoft.com/office/officeart/2005/8/layout/orgChart1"/>
+    <dgm:cxn modelId="{2353DFB0-9D23-4BCC-AB7E-1DE59C6A4C22}" type="presParOf" srcId="{631AA970-66CE-4007-9260-841E955E678C}" destId="{B1D61872-2767-485E-9EA5-6D06233F842D}" srcOrd="1" destOrd="0" presId="urn:microsoft.com/office/officeart/2005/8/layout/orgChart1"/>
+    <dgm:cxn modelId="{A4BA9253-E97C-422A-981A-6CA6B218B1A7}" type="presParOf" srcId="{631AA970-66CE-4007-9260-841E955E678C}" destId="{3EF9562F-3E9A-442D-9BAD-5DAC41351A3F}" srcOrd="2" destOrd="0" presId="urn:microsoft.com/office/officeart/2005/8/layout/orgChart1"/>
+    <dgm:cxn modelId="{B09745E3-872F-455B-8662-A0D5AE2A4F9A}" type="presParOf" srcId="{FEBB3014-70DC-47F6-90CA-8784EB17EB15}" destId="{9B142728-F695-4EE6-B5A2-AA3DBC8CC35E}" srcOrd="6" destOrd="0" presId="urn:microsoft.com/office/officeart/2005/8/layout/orgChart1"/>
+    <dgm:cxn modelId="{BCD2EB8E-6762-4F25-BE51-9B16C3F9CF9D}" type="presParOf" srcId="{FEBB3014-70DC-47F6-90CA-8784EB17EB15}" destId="{B4FD8AB8-90E2-41E5-9704-80EBAD110ED2}" srcOrd="7" destOrd="0" presId="urn:microsoft.com/office/officeart/2005/8/layout/orgChart1"/>
+    <dgm:cxn modelId="{B7AAAE4E-90B9-4944-BA5F-663A5B01FD10}" type="presParOf" srcId="{B4FD8AB8-90E2-41E5-9704-80EBAD110ED2}" destId="{94932336-8653-4B41-98DD-A477421F2EFD}" srcOrd="0" destOrd="0" presId="urn:microsoft.com/office/officeart/2005/8/layout/orgChart1"/>
+    <dgm:cxn modelId="{8A50347B-4712-4AA5-B46E-028122972F3C}" type="presParOf" srcId="{94932336-8653-4B41-98DD-A477421F2EFD}" destId="{9F3F4312-9ED9-421F-B4DB-C5AE101796FF}" srcOrd="0" destOrd="0" presId="urn:microsoft.com/office/officeart/2005/8/layout/orgChart1"/>
+    <dgm:cxn modelId="{95FFEC5D-4DBF-4417-9296-41BE7E4C16B7}" type="presParOf" srcId="{94932336-8653-4B41-98DD-A477421F2EFD}" destId="{F3993B1B-8D05-4B26-B204-20DD924F2D25}" srcOrd="1" destOrd="0" presId="urn:microsoft.com/office/officeart/2005/8/layout/orgChart1"/>
+    <dgm:cxn modelId="{F9780CB8-D72C-42E8-8DCA-B1B5DE3E59DD}" type="presParOf" srcId="{B4FD8AB8-90E2-41E5-9704-80EBAD110ED2}" destId="{7DEA72BD-E0E8-4F08-A531-88B7FF41C1D0}" srcOrd="1" destOrd="0" presId="urn:microsoft.com/office/officeart/2005/8/layout/orgChart1"/>
+    <dgm:cxn modelId="{D7A1AEFD-0449-4AB0-9092-D1A0B7E48819}" type="presParOf" srcId="{B4FD8AB8-90E2-41E5-9704-80EBAD110ED2}" destId="{EA5E040F-B5A5-4AE1-A499-E5E8B3781A49}" srcOrd="2" destOrd="0" presId="urn:microsoft.com/office/officeart/2005/8/layout/orgChart1"/>
+    <dgm:cxn modelId="{A06ECD3D-803A-4DBF-A39C-C2E8F483E7BD}" type="presParOf" srcId="{9BB91E0C-E41D-4FA5-BC6D-F47406CC471E}" destId="{8B2A1222-6B24-4770-BD0E-F8898A1E778A}" srcOrd="2" destOrd="0" presId="urn:microsoft.com/office/officeart/2005/8/layout/orgChart1"/>
+    <dgm:cxn modelId="{C1562DD3-1481-4F08-8E1D-6B2F87C6E15E}" type="presParOf" srcId="{265F456F-C67D-47A3-BD42-2010C4E5B46E}" destId="{112CD1DB-7736-4571-8000-8E024494F031}" srcOrd="4" destOrd="0" presId="urn:microsoft.com/office/officeart/2005/8/layout/orgChart1"/>
+    <dgm:cxn modelId="{25C36F7A-F321-458F-AFBA-6C1798506AAD}" type="presParOf" srcId="{265F456F-C67D-47A3-BD42-2010C4E5B46E}" destId="{CA355B94-BF5E-4E16-85C6-04F293FDB4BF}" srcOrd="5" destOrd="0" presId="urn:microsoft.com/office/officeart/2005/8/layout/orgChart1"/>
+    <dgm:cxn modelId="{12E21205-D5E8-4500-B70A-C0A06174EFF8}" type="presParOf" srcId="{CA355B94-BF5E-4E16-85C6-04F293FDB4BF}" destId="{58079A1D-90D8-4935-8FFF-1B475C317D8B}" srcOrd="0" destOrd="0" presId="urn:microsoft.com/office/officeart/2005/8/layout/orgChart1"/>
+    <dgm:cxn modelId="{369940D7-E04D-401E-98AD-38101FD4DD99}" type="presParOf" srcId="{58079A1D-90D8-4935-8FFF-1B475C317D8B}" destId="{2AB03590-983A-4BAB-8F1C-AD7F0BF0D82F}" srcOrd="0" destOrd="0" presId="urn:microsoft.com/office/officeart/2005/8/layout/orgChart1"/>
+    <dgm:cxn modelId="{EB0C6EB5-1FC4-4D40-8EA3-A0B4E827735E}" type="presParOf" srcId="{58079A1D-90D8-4935-8FFF-1B475C317D8B}" destId="{1B4DD07C-BFE3-4DF5-AF9D-2598D8D5BD30}" srcOrd="1" destOrd="0" presId="urn:microsoft.com/office/officeart/2005/8/layout/orgChart1"/>
+    <dgm:cxn modelId="{51A21829-D973-4673-BACA-814BCB3B194F}" type="presParOf" srcId="{CA355B94-BF5E-4E16-85C6-04F293FDB4BF}" destId="{B0C86E8E-3558-4BFD-963D-2ACCE50531C5}" srcOrd="1" destOrd="0" presId="urn:microsoft.com/office/officeart/2005/8/layout/orgChart1"/>
+    <dgm:cxn modelId="{BEA522B4-6B0A-4F5D-8789-AAC1908DEB35}" type="presParOf" srcId="{B0C86E8E-3558-4BFD-963D-2ACCE50531C5}" destId="{486FC1E1-A535-4C1F-A508-C230931D8015}" srcOrd="0" destOrd="0" presId="urn:microsoft.com/office/officeart/2005/8/layout/orgChart1"/>
+    <dgm:cxn modelId="{4281BF40-28A8-49D9-AA91-C989346C1236}" type="presParOf" srcId="{B0C86E8E-3558-4BFD-963D-2ACCE50531C5}" destId="{229A5F83-2865-4EBC-9601-5027A9363271}" srcOrd="1" destOrd="0" presId="urn:microsoft.com/office/officeart/2005/8/layout/orgChart1"/>
+    <dgm:cxn modelId="{0BBB47FD-43B4-474C-B0A3-B8BBAA06435F}" type="presParOf" srcId="{229A5F83-2865-4EBC-9601-5027A9363271}" destId="{9E3B6E67-234E-4BBC-BC0A-654ABDD8F879}" srcOrd="0" destOrd="0" presId="urn:microsoft.com/office/officeart/2005/8/layout/orgChart1"/>
+    <dgm:cxn modelId="{3CEE8032-DE85-4ACA-89C3-77F9A732D87A}" type="presParOf" srcId="{9E3B6E67-234E-4BBC-BC0A-654ABDD8F879}" destId="{937A84F0-2BEB-41A9-B552-235FEB4052B4}" srcOrd="0" destOrd="0" presId="urn:microsoft.com/office/officeart/2005/8/layout/orgChart1"/>
+    <dgm:cxn modelId="{CC85F884-5688-4DDB-AA03-7384894598C7}" type="presParOf" srcId="{9E3B6E67-234E-4BBC-BC0A-654ABDD8F879}" destId="{61E3A9E7-C048-49D7-A091-954CD01E5D4A}" srcOrd="1" destOrd="0" presId="urn:microsoft.com/office/officeart/2005/8/layout/orgChart1"/>
+    <dgm:cxn modelId="{3325E941-4AA0-4FED-893B-574F8ED702B8}" type="presParOf" srcId="{229A5F83-2865-4EBC-9601-5027A9363271}" destId="{779B1034-4351-4B7E-ABD3-B2F5DD9ABB13}" srcOrd="1" destOrd="0" presId="urn:microsoft.com/office/officeart/2005/8/layout/orgChart1"/>
+    <dgm:cxn modelId="{625A9985-5FCF-4A65-B2C1-6E1D5268C36B}" type="presParOf" srcId="{229A5F83-2865-4EBC-9601-5027A9363271}" destId="{3988A6C8-73DF-4123-8387-BF5D841A90D5}" srcOrd="2" destOrd="0" presId="urn:microsoft.com/office/officeart/2005/8/layout/orgChart1"/>
+    <dgm:cxn modelId="{23A8D5D8-16F2-42D9-B3E9-186F89564061}" type="presParOf" srcId="{B0C86E8E-3558-4BFD-963D-2ACCE50531C5}" destId="{990B3F4E-412E-4BA2-B747-4DC8D6E7B7A2}" srcOrd="2" destOrd="0" presId="urn:microsoft.com/office/officeart/2005/8/layout/orgChart1"/>
+    <dgm:cxn modelId="{9F195A07-D19C-4584-8736-8535DCE65A22}" type="presParOf" srcId="{B0C86E8E-3558-4BFD-963D-2ACCE50531C5}" destId="{2A280BD3-D634-4E58-9F84-D637E5BB3E1F}" srcOrd="3" destOrd="0" presId="urn:microsoft.com/office/officeart/2005/8/layout/orgChart1"/>
+    <dgm:cxn modelId="{BD4C55F1-8B5D-4402-B889-170F22819C33}" type="presParOf" srcId="{2A280BD3-D634-4E58-9F84-D637E5BB3E1F}" destId="{A485C955-E640-42D3-8C17-0DD499243210}" srcOrd="0" destOrd="0" presId="urn:microsoft.com/office/officeart/2005/8/layout/orgChart1"/>
+    <dgm:cxn modelId="{5DAC788E-1277-4AF1-B06D-45CF9501A664}" type="presParOf" srcId="{A485C955-E640-42D3-8C17-0DD499243210}" destId="{58D8D487-8039-4E62-ADBD-9FCEA1362BE0}" srcOrd="0" destOrd="0" presId="urn:microsoft.com/office/officeart/2005/8/layout/orgChart1"/>
+    <dgm:cxn modelId="{D07459E3-1713-4669-93BA-90F5E0C4A667}" type="presParOf" srcId="{A485C955-E640-42D3-8C17-0DD499243210}" destId="{870E309A-4491-4D38-AFDD-ACEFCEE22BF6}" srcOrd="1" destOrd="0" presId="urn:microsoft.com/office/officeart/2005/8/layout/orgChart1"/>
+    <dgm:cxn modelId="{48EA9A1E-D52D-443A-BF51-66218DB81797}" type="presParOf" srcId="{2A280BD3-D634-4E58-9F84-D637E5BB3E1F}" destId="{7C92660E-1470-429B-9556-184E098A6E47}" srcOrd="1" destOrd="0" presId="urn:microsoft.com/office/officeart/2005/8/layout/orgChart1"/>
+    <dgm:cxn modelId="{98C3869C-C97D-4E6B-A0F3-95DD065C034B}" type="presParOf" srcId="{2A280BD3-D634-4E58-9F84-D637E5BB3E1F}" destId="{F3B63475-F2EF-4222-BE09-105C7CA71085}" srcOrd="2" destOrd="0" presId="urn:microsoft.com/office/officeart/2005/8/layout/orgChart1"/>
+    <dgm:cxn modelId="{83A06937-AA69-4D47-93BD-6EFAEF3386E1}" type="presParOf" srcId="{CA355B94-BF5E-4E16-85C6-04F293FDB4BF}" destId="{18B25334-94AA-4619-B740-53797BF85F68}" srcOrd="2" destOrd="0" presId="urn:microsoft.com/office/officeart/2005/8/layout/orgChart1"/>
+    <dgm:cxn modelId="{D4B89434-3CFC-44BA-A440-66026908BF7F}" type="presParOf" srcId="{265F456F-C67D-47A3-BD42-2010C4E5B46E}" destId="{E5AB5F44-4AA9-49F6-9546-3AC5BE252923}" srcOrd="6" destOrd="0" presId="urn:microsoft.com/office/officeart/2005/8/layout/orgChart1"/>
+    <dgm:cxn modelId="{983E3477-E0AC-45E3-8BFF-F48BEE73DE9B}" type="presParOf" srcId="{265F456F-C67D-47A3-BD42-2010C4E5B46E}" destId="{8D3FBCBC-B1EA-43D6-AE16-B92F54C265C5}" srcOrd="7" destOrd="0" presId="urn:microsoft.com/office/officeart/2005/8/layout/orgChart1"/>
+    <dgm:cxn modelId="{6DD6BDD9-0100-43DB-B9DC-3D40F5DB78BE}" type="presParOf" srcId="{8D3FBCBC-B1EA-43D6-AE16-B92F54C265C5}" destId="{038DAE51-FC35-438B-86C3-6D65045F624E}" srcOrd="0" destOrd="0" presId="urn:microsoft.com/office/officeart/2005/8/layout/orgChart1"/>
+    <dgm:cxn modelId="{683A5261-1C77-4DF2-B553-FDC2046F9FDE}" type="presParOf" srcId="{038DAE51-FC35-438B-86C3-6D65045F624E}" destId="{20C3A46C-A148-4661-BF68-D55A82313270}" srcOrd="0" destOrd="0" presId="urn:microsoft.com/office/officeart/2005/8/layout/orgChart1"/>
+    <dgm:cxn modelId="{ACD48D4A-174F-40AD-ADF0-BEB4B9520C69}" type="presParOf" srcId="{038DAE51-FC35-438B-86C3-6D65045F624E}" destId="{B221E73D-8F07-4579-9F1D-63701F5B0195}" srcOrd="1" destOrd="0" presId="urn:microsoft.com/office/officeart/2005/8/layout/orgChart1"/>
+    <dgm:cxn modelId="{B3731ADA-E2D2-4323-BF9C-C32B039664AB}" type="presParOf" srcId="{8D3FBCBC-B1EA-43D6-AE16-B92F54C265C5}" destId="{84E323A1-6102-4A55-A62D-A2999FDD6505}" srcOrd="1" destOrd="0" presId="urn:microsoft.com/office/officeart/2005/8/layout/orgChart1"/>
+    <dgm:cxn modelId="{8293DF7E-BCFE-477A-BFA9-774C6B11064B}" type="presParOf" srcId="{84E323A1-6102-4A55-A62D-A2999FDD6505}" destId="{565A047B-7933-481E-B9FC-5DBA6C905BF8}" srcOrd="0" destOrd="0" presId="urn:microsoft.com/office/officeart/2005/8/layout/orgChart1"/>
+    <dgm:cxn modelId="{D53F80D6-DA3B-4609-87C2-624AD018B1EB}" type="presParOf" srcId="{84E323A1-6102-4A55-A62D-A2999FDD6505}" destId="{5D094037-B83B-4F11-A593-BD3F58DC502A}" srcOrd="1" destOrd="0" presId="urn:microsoft.com/office/officeart/2005/8/layout/orgChart1"/>
+    <dgm:cxn modelId="{1FDEAB19-D1EB-45E3-99AE-30FECC3B87DB}" type="presParOf" srcId="{5D094037-B83B-4F11-A593-BD3F58DC502A}" destId="{2CCAD175-70F9-472D-AA35-AEF371D2DC7D}" srcOrd="0" destOrd="0" presId="urn:microsoft.com/office/officeart/2005/8/layout/orgChart1"/>
+    <dgm:cxn modelId="{0A92396C-C22E-412A-AD2C-09AE63B863E7}" type="presParOf" srcId="{2CCAD175-70F9-472D-AA35-AEF371D2DC7D}" destId="{D09A576F-55B2-4420-8D1C-D652BBA42395}" srcOrd="0" destOrd="0" presId="urn:microsoft.com/office/officeart/2005/8/layout/orgChart1"/>
+    <dgm:cxn modelId="{63DE683C-143B-4436-AD89-F6F972BCA76D}" type="presParOf" srcId="{2CCAD175-70F9-472D-AA35-AEF371D2DC7D}" destId="{DC790315-5064-479B-876F-FDA3F059E349}" srcOrd="1" destOrd="0" presId="urn:microsoft.com/office/officeart/2005/8/layout/orgChart1"/>
+    <dgm:cxn modelId="{F85CDA24-E80E-4D80-9D47-83F4E0ADCA56}" type="presParOf" srcId="{5D094037-B83B-4F11-A593-BD3F58DC502A}" destId="{B84B44E7-DD87-418A-9D51-B08A8D1EC0A7}" srcOrd="1" destOrd="0" presId="urn:microsoft.com/office/officeart/2005/8/layout/orgChart1"/>
+    <dgm:cxn modelId="{D2C4F1DB-425A-48F1-8D2A-C2A356CA2E76}" type="presParOf" srcId="{5D094037-B83B-4F11-A593-BD3F58DC502A}" destId="{FE71B171-3D5C-4D09-A2DA-06F20E7116FD}" srcOrd="2" destOrd="0" presId="urn:microsoft.com/office/officeart/2005/8/layout/orgChart1"/>
+    <dgm:cxn modelId="{97D50058-273D-4224-9CE5-FD9C759383D7}" type="presParOf" srcId="{84E323A1-6102-4A55-A62D-A2999FDD6505}" destId="{49085DAD-58E1-4D62-8631-99F7937EA3FC}" srcOrd="2" destOrd="0" presId="urn:microsoft.com/office/officeart/2005/8/layout/orgChart1"/>
+    <dgm:cxn modelId="{72531676-4C5E-4D09-B634-4396BB5489E8}" type="presParOf" srcId="{84E323A1-6102-4A55-A62D-A2999FDD6505}" destId="{6A61DF71-4590-4A05-B208-979CC5277F5C}" srcOrd="3" destOrd="0" presId="urn:microsoft.com/office/officeart/2005/8/layout/orgChart1"/>
+    <dgm:cxn modelId="{C9BB0302-7E25-472D-AB70-0C183AC88B94}" type="presParOf" srcId="{6A61DF71-4590-4A05-B208-979CC5277F5C}" destId="{02DB7F70-C7D1-4F65-A583-FC3C70C6816D}" srcOrd="0" destOrd="0" presId="urn:microsoft.com/office/officeart/2005/8/layout/orgChart1"/>
+    <dgm:cxn modelId="{4B4CB6BE-08B1-4E92-B62E-DB6D80F3ABF2}" type="presParOf" srcId="{02DB7F70-C7D1-4F65-A583-FC3C70C6816D}" destId="{17C60D1E-3C47-4545-87B0-53CC56D6EE19}" srcOrd="0" destOrd="0" presId="urn:microsoft.com/office/officeart/2005/8/layout/orgChart1"/>
+    <dgm:cxn modelId="{26EC928E-DCCF-4A0B-83F7-01FFFAED6859}" type="presParOf" srcId="{02DB7F70-C7D1-4F65-A583-FC3C70C6816D}" destId="{0F096874-A3F9-437F-AC47-4CF6FD3C5086}" srcOrd="1" destOrd="0" presId="urn:microsoft.com/office/officeart/2005/8/layout/orgChart1"/>
+    <dgm:cxn modelId="{B489331C-C0A0-45F3-937B-966ADA8887DB}" type="presParOf" srcId="{6A61DF71-4590-4A05-B208-979CC5277F5C}" destId="{74CB877D-0A48-474F-A9E0-18707531D194}" srcOrd="1" destOrd="0" presId="urn:microsoft.com/office/officeart/2005/8/layout/orgChart1"/>
+    <dgm:cxn modelId="{C65EE1E8-D454-4856-824E-B927D5E5C15B}" type="presParOf" srcId="{6A61DF71-4590-4A05-B208-979CC5277F5C}" destId="{9051B185-AC37-439D-8EE3-FA904F25F122}" srcOrd="2" destOrd="0" presId="urn:microsoft.com/office/officeart/2005/8/layout/orgChart1"/>
+    <dgm:cxn modelId="{67CF4176-F46E-4C41-9F58-CBA10BB71114}" type="presParOf" srcId="{84E323A1-6102-4A55-A62D-A2999FDD6505}" destId="{0808CA65-6AB4-4649-8D84-FC22AA1F0B9C}" srcOrd="4" destOrd="0" presId="urn:microsoft.com/office/officeart/2005/8/layout/orgChart1"/>
+    <dgm:cxn modelId="{A957B53C-50A5-4529-9E9F-F4E84A70C11F}" type="presParOf" srcId="{84E323A1-6102-4A55-A62D-A2999FDD6505}" destId="{086A727F-CCEF-4970-BB84-80B5AEE691B3}" srcOrd="5" destOrd="0" presId="urn:microsoft.com/office/officeart/2005/8/layout/orgChart1"/>
+    <dgm:cxn modelId="{E328963F-2DDF-49E0-A600-88C578980D6E}" type="presParOf" srcId="{086A727F-CCEF-4970-BB84-80B5AEE691B3}" destId="{F8C5BB24-848F-49A3-9819-74BECF87AE01}" srcOrd="0" destOrd="0" presId="urn:microsoft.com/office/officeart/2005/8/layout/orgChart1"/>
+    <dgm:cxn modelId="{954C29A3-2BB2-49D1-A02F-1A50C47871B9}" type="presParOf" srcId="{F8C5BB24-848F-49A3-9819-74BECF87AE01}" destId="{318158D3-B858-439A-8206-91DC6A15E862}" srcOrd="0" destOrd="0" presId="urn:microsoft.com/office/officeart/2005/8/layout/orgChart1"/>
+    <dgm:cxn modelId="{222E5FCE-E6AC-4155-8079-D7425FE73A7D}" type="presParOf" srcId="{F8C5BB24-848F-49A3-9819-74BECF87AE01}" destId="{8B4C016F-46EA-437D-8C2E-D973A2A3810B}" srcOrd="1" destOrd="0" presId="urn:microsoft.com/office/officeart/2005/8/layout/orgChart1"/>
+    <dgm:cxn modelId="{FB229CED-1132-4F9F-943B-267374EC4668}" type="presParOf" srcId="{086A727F-CCEF-4970-BB84-80B5AEE691B3}" destId="{4C22D482-E157-4647-9CFF-7BE9DB87C3A5}" srcOrd="1" destOrd="0" presId="urn:microsoft.com/office/officeart/2005/8/layout/orgChart1"/>
+    <dgm:cxn modelId="{E8160996-A189-4ADF-BB37-D20A3C8D9425}" type="presParOf" srcId="{086A727F-CCEF-4970-BB84-80B5AEE691B3}" destId="{A6DDD5C6-5E0C-4C1F-AF91-72F0ACB5CB66}" srcOrd="2" destOrd="0" presId="urn:microsoft.com/office/officeart/2005/8/layout/orgChart1"/>
+    <dgm:cxn modelId="{0E0B08EE-BB75-429A-B971-83659DC1DA44}" type="presParOf" srcId="{84E323A1-6102-4A55-A62D-A2999FDD6505}" destId="{7F3399B9-5EE7-4A3A-BB13-BD91D1CD2BFC}" srcOrd="6" destOrd="0" presId="urn:microsoft.com/office/officeart/2005/8/layout/orgChart1"/>
+    <dgm:cxn modelId="{A12F8B6E-31A6-4279-AF0B-0A9B8A12FB2E}" type="presParOf" srcId="{84E323A1-6102-4A55-A62D-A2999FDD6505}" destId="{64DB4EFC-5F53-416A-BF56-B0E390647C57}" srcOrd="7" destOrd="0" presId="urn:microsoft.com/office/officeart/2005/8/layout/orgChart1"/>
+    <dgm:cxn modelId="{0BB7A064-540C-45E3-B378-D93E59046D01}" type="presParOf" srcId="{64DB4EFC-5F53-416A-BF56-B0E390647C57}" destId="{F1489AAC-DBB3-4DF1-B0A6-ABF36BE00D53}" srcOrd="0" destOrd="0" presId="urn:microsoft.com/office/officeart/2005/8/layout/orgChart1"/>
+    <dgm:cxn modelId="{C2E707AA-01B3-4442-9444-005D431EF2FE}" type="presParOf" srcId="{F1489AAC-DBB3-4DF1-B0A6-ABF36BE00D53}" destId="{951D59B2-4D2A-44B9-B76F-BB85FB327883}" srcOrd="0" destOrd="0" presId="urn:microsoft.com/office/officeart/2005/8/layout/orgChart1"/>
+    <dgm:cxn modelId="{38A59C4F-5965-465C-BF6D-41CE34518F2C}" type="presParOf" srcId="{F1489AAC-DBB3-4DF1-B0A6-ABF36BE00D53}" destId="{9B048A96-D4F7-4122-A5A4-7D8CD2E3D84A}" srcOrd="1" destOrd="0" presId="urn:microsoft.com/office/officeart/2005/8/layout/orgChart1"/>
+    <dgm:cxn modelId="{5AFA6108-E71E-4E82-B4A2-3447FA5FA7D3}" type="presParOf" srcId="{64DB4EFC-5F53-416A-BF56-B0E390647C57}" destId="{E4249EE6-E089-4FFA-9646-B36E3FB9D46C}" srcOrd="1" destOrd="0" presId="urn:microsoft.com/office/officeart/2005/8/layout/orgChart1"/>
+    <dgm:cxn modelId="{779450A1-C5EC-45C7-9097-0D66D659A961}" type="presParOf" srcId="{64DB4EFC-5F53-416A-BF56-B0E390647C57}" destId="{329BDB05-6587-45BE-AF4A-A0D5769630FE}" srcOrd="2" destOrd="0" presId="urn:microsoft.com/office/officeart/2005/8/layout/orgChart1"/>
+    <dgm:cxn modelId="{B5278160-35A4-4543-B7D7-F170CA338F91}" type="presParOf" srcId="{84E323A1-6102-4A55-A62D-A2999FDD6505}" destId="{829BEA59-8922-4FFF-8688-AB52343B810B}" srcOrd="8" destOrd="0" presId="urn:microsoft.com/office/officeart/2005/8/layout/orgChart1"/>
+    <dgm:cxn modelId="{2442195E-4FEF-4EE8-9AE8-79F2976F69BE}" type="presParOf" srcId="{84E323A1-6102-4A55-A62D-A2999FDD6505}" destId="{ADB6D868-8854-4319-A7B9-D42FF289DEC9}" srcOrd="9" destOrd="0" presId="urn:microsoft.com/office/officeart/2005/8/layout/orgChart1"/>
+    <dgm:cxn modelId="{FFA0E75A-87D5-4109-A1FE-E4DAB83D8B76}" type="presParOf" srcId="{ADB6D868-8854-4319-A7B9-D42FF289DEC9}" destId="{D8DC65B9-799B-4B66-8DDC-C3AFFC9CD7F5}" srcOrd="0" destOrd="0" presId="urn:microsoft.com/office/officeart/2005/8/layout/orgChart1"/>
+    <dgm:cxn modelId="{2E9EE059-A04A-4CD3-BE8F-92D5ADA6C855}" type="presParOf" srcId="{D8DC65B9-799B-4B66-8DDC-C3AFFC9CD7F5}" destId="{C352A256-FEE4-41EA-9EAF-7BF84F74CD6D}" srcOrd="0" destOrd="0" presId="urn:microsoft.com/office/officeart/2005/8/layout/orgChart1"/>
+    <dgm:cxn modelId="{1639EDA0-E15D-482C-A327-C93EBB46E5BD}" type="presParOf" srcId="{D8DC65B9-799B-4B66-8DDC-C3AFFC9CD7F5}" destId="{F6A5214C-F904-47E9-9F76-44968CCF48A8}" srcOrd="1" destOrd="0" presId="urn:microsoft.com/office/officeart/2005/8/layout/orgChart1"/>
+    <dgm:cxn modelId="{9F536FC9-6AA3-424A-9382-4D98CA29C71B}" type="presParOf" srcId="{ADB6D868-8854-4319-A7B9-D42FF289DEC9}" destId="{97D02995-C199-4567-BAE5-9AD7278187CD}" srcOrd="1" destOrd="0" presId="urn:microsoft.com/office/officeart/2005/8/layout/orgChart1"/>
+    <dgm:cxn modelId="{E0D3E6E2-61A8-48E9-9AAF-1FCDB8376F4A}" type="presParOf" srcId="{ADB6D868-8854-4319-A7B9-D42FF289DEC9}" destId="{71E5F94A-8E1E-4BE4-83C5-15F875CB9844}" srcOrd="2" destOrd="0" presId="urn:microsoft.com/office/officeart/2005/8/layout/orgChart1"/>
+    <dgm:cxn modelId="{03B1CDBE-EF66-4FA0-B864-05105F674254}" type="presParOf" srcId="{84E323A1-6102-4A55-A62D-A2999FDD6505}" destId="{1ECC988F-67CD-47D2-81D9-798A4C56AFB2}" srcOrd="10" destOrd="0" presId="urn:microsoft.com/office/officeart/2005/8/layout/orgChart1"/>
+    <dgm:cxn modelId="{86AB1A03-73FD-4EBF-981B-9565F431ED12}" type="presParOf" srcId="{84E323A1-6102-4A55-A62D-A2999FDD6505}" destId="{CBFCCBEA-7E77-43F2-AE67-866F517E3721}" srcOrd="11" destOrd="0" presId="urn:microsoft.com/office/officeart/2005/8/layout/orgChart1"/>
+    <dgm:cxn modelId="{D7A12F18-7BDA-49A7-9A6A-0EC1A37FDC01}" type="presParOf" srcId="{CBFCCBEA-7E77-43F2-AE67-866F517E3721}" destId="{9D3DDDC5-074C-4370-B4DA-4E173149AF60}" srcOrd="0" destOrd="0" presId="urn:microsoft.com/office/officeart/2005/8/layout/orgChart1"/>
+    <dgm:cxn modelId="{04A9F9A7-05F0-4560-A33E-F512F0E62FC1}" type="presParOf" srcId="{9D3DDDC5-074C-4370-B4DA-4E173149AF60}" destId="{77496C74-CCEF-41FA-A8AE-3275DF89F646}" srcOrd="0" destOrd="0" presId="urn:microsoft.com/office/officeart/2005/8/layout/orgChart1"/>
+    <dgm:cxn modelId="{5553089B-DDA8-4B0B-A16D-A1241390616C}" type="presParOf" srcId="{9D3DDDC5-074C-4370-B4DA-4E173149AF60}" destId="{BDB575C6-2762-4D80-9CD5-A478DA5C12FC}" srcOrd="1" destOrd="0" presId="urn:microsoft.com/office/officeart/2005/8/layout/orgChart1"/>
+    <dgm:cxn modelId="{C7D6EF4A-7F8F-4181-B895-5D5DACBAFEA8}" type="presParOf" srcId="{CBFCCBEA-7E77-43F2-AE67-866F517E3721}" destId="{D7D9E650-E262-48B3-BEAB-61AA29EC3762}" srcOrd="1" destOrd="0" presId="urn:microsoft.com/office/officeart/2005/8/layout/orgChart1"/>
+    <dgm:cxn modelId="{ABCD657A-4CE1-4F4E-A471-2B9535E94DA0}" type="presParOf" srcId="{CBFCCBEA-7E77-43F2-AE67-866F517E3721}" destId="{BD9FAAE4-D794-47F8-9E2A-C88CFF03203F}" srcOrd="2" destOrd="0" presId="urn:microsoft.com/office/officeart/2005/8/layout/orgChart1"/>
+    <dgm:cxn modelId="{4585D41E-0714-48A6-8632-59B7F959B876}" type="presParOf" srcId="{8D3FBCBC-B1EA-43D6-AE16-B92F54C265C5}" destId="{B6CCAF93-A380-4D21-8DF4-9E51ABE0B3F5}" srcOrd="2" destOrd="0" presId="urn:microsoft.com/office/officeart/2005/8/layout/orgChart1"/>
+    <dgm:cxn modelId="{F052E4B6-2E75-40B1-8DB3-3F42FF71F6EE}" type="presParOf" srcId="{FEDF8BF6-0D07-468C-8608-44450223B6FA}" destId="{B92859A7-A959-4389-8AC7-510A09F0CA6E}" srcOrd="2" destOrd="0" presId="urn:microsoft.com/office/officeart/2005/8/layout/orgChart1"/>
   </dgm:cxnLst>
   <dgm:bg/>
   <dgm:whole/>
@@ -27117,7 +28126,7 @@
 </file>
 
 <file path=customXml/itemProps1.xml><?xml version="1.0" encoding="utf-8"?>
-<ds:datastoreItem xmlns:ds="http://schemas.openxmlformats.org/officeDocument/2006/customXml" ds:itemID="{118277E7-45F2-4786-9369-A44CC7055907}">
+<ds:datastoreItem xmlns:ds="http://schemas.openxmlformats.org/officeDocument/2006/customXml" ds:itemID="{26A837DE-BB22-4B97-9E6C-246F788908CB}">
   <ds:schemaRefs>
     <ds:schemaRef ds:uri="http://schemas.openxmlformats.org/officeDocument/2006/bibliography"/>
   </ds:schemaRefs>

</xml_diff>

<commit_message>
stable implementation of timer worker and next steps appointment feature; also added a cookie to direct existing users to signin page instead of registration page
</commit_message>
<xml_diff>
--- a/documents/Engineering Guide.docx
+++ b/documents/Engineering Guide.docx
@@ -7223,7 +7223,6 @@
       <w:pPr>
         <w:pStyle w:val="Heading2"/>
       </w:pPr>
-      <w:bookmarkStart w:id="37" w:name="_GoBack"/>
       <w:r>
         <w:t xml:space="preserve">Register.com </w:t>
       </w:r>
@@ -7403,10 +7402,7 @@
         </w:numPr>
       </w:pPr>
       <w:r>
-        <w:t xml:space="preserve">Root_certificate.crt – root authority certificate </w:t>
-      </w:r>
-      <w:r>
-        <w:t>(</w:t>
+        <w:t>Root_certificate.crt – root authority certificate (</w:t>
       </w:r>
       <w:proofErr w:type="spellStart"/>
       <w:r>
@@ -7414,10 +7410,7 @@
       </w:r>
       <w:proofErr w:type="spellEnd"/>
       <w:r>
-        <w:t xml:space="preserve"> External CA Root</w:t>
-      </w:r>
-      <w:r>
-        <w:t xml:space="preserve"> – friendly name </w:t>
+        <w:t xml:space="preserve"> External CA Root – friendly name </w:t>
       </w:r>
       <w:proofErr w:type="spellStart"/>
       <w:r>
@@ -8278,17 +8271,105 @@
     </w:p>
     <w:p>
       <w:pPr>
-        <w:rPr>
-          <w:smallCaps/>
-          <w:spacing w:val="5"/>
-          <w:sz w:val="32"/>
-          <w:szCs w:val="32"/>
-        </w:rPr>
+        <w:pStyle w:val="Heading2"/>
       </w:pPr>
-      <w:bookmarkStart w:id="38" w:name="_Toc334356326"/>
-      <w:bookmarkEnd w:id="37"/>
-      <w:r>
-        <w:br w:type="page"/>
+      <w:bookmarkStart w:id="37" w:name="_Toc334356326"/>
+      <w:proofErr w:type="spellStart"/>
+      <w:r>
+        <w:t>LaunchRock</w:t>
+      </w:r>
+      <w:proofErr w:type="spellEnd"/>
+    </w:p>
+    <w:p>
+      <w:r>
+        <w:t xml:space="preserve">We use the </w:t>
+      </w:r>
+      <w:proofErr w:type="spellStart"/>
+      <w:r>
+        <w:t>LaunchRock</w:t>
+      </w:r>
+      <w:proofErr w:type="spellEnd"/>
+      <w:r>
+        <w:t xml:space="preserve"> widget to collect email addresses of interested users on the landing page while in closed beta.  The </w:t>
+      </w:r>
+      <w:proofErr w:type="spellStart"/>
+      <w:r>
+        <w:t>LaunchRock</w:t>
+      </w:r>
+      <w:proofErr w:type="spellEnd"/>
+      <w:r>
+        <w:t xml:space="preserve"> credentials are </w:t>
+      </w:r>
+      <w:hyperlink r:id="rId43" w:history="1">
+        <w:r>
+          <w:rPr>
+            <w:rStyle w:val="Hyperlink"/>
+          </w:rPr>
+          <w:t>ogazitt@gmail.com</w:t>
+        </w:r>
+      </w:hyperlink>
+      <w:r>
+        <w:t xml:space="preserve"> and the well-known password.  The </w:t>
+      </w:r>
+      <w:proofErr w:type="spellStart"/>
+      <w:r>
+        <w:t>launchrock</w:t>
+      </w:r>
+      <w:proofErr w:type="spellEnd"/>
+      <w:r>
+        <w:t xml:space="preserve"> app contains a site builder which allows us to customize the </w:t>
+      </w:r>
+      <w:proofErr w:type="spellStart"/>
+      <w:r>
+        <w:t>launchrock</w:t>
+      </w:r>
+      <w:proofErr w:type="spellEnd"/>
+      <w:r>
+        <w:t xml:space="preserve"> widget, as well as an Insights tab that shows analytics on conversions and contains the list of emails that have signed up.</w:t>
+      </w:r>
+    </w:p>
+    <w:p/>
+    <w:p>
+      <w:pPr>
+        <w:pStyle w:val="Heading2"/>
+      </w:pPr>
+      <w:proofErr w:type="spellStart"/>
+      <w:r>
+        <w:lastRenderedPageBreak/>
+        <w:t>UserVoice</w:t>
+      </w:r>
+      <w:proofErr w:type="spellEnd"/>
+    </w:p>
+    <w:p>
+      <w:r>
+        <w:t xml:space="preserve">We use </w:t>
+      </w:r>
+      <w:proofErr w:type="spellStart"/>
+      <w:r>
+        <w:t>UserVoice</w:t>
+      </w:r>
+      <w:proofErr w:type="spellEnd"/>
+      <w:r>
+        <w:t xml:space="preserve"> as our feedback and support / ticketing system.  The login credentials for the app are </w:t>
+      </w:r>
+      <w:hyperlink r:id="rId44" w:history="1">
+        <w:r>
+          <w:rPr>
+            <w:rStyle w:val="Hyperlink"/>
+          </w:rPr>
+          <w:t>ogazitt@builtsteady.com</w:t>
+        </w:r>
+      </w:hyperlink>
+      <w:r>
+        <w:t xml:space="preserve"> and the well-known password.  The </w:t>
+      </w:r>
+      <w:proofErr w:type="spellStart"/>
+      <w:r>
+        <w:t>UserVoice</w:t>
+      </w:r>
+      <w:proofErr w:type="spellEnd"/>
+      <w:r>
+        <w:t xml:space="preserve"> console allows us to create and manage forums, rank and react to user feedback and ideas, and manage support tickets.</w:t>
       </w:r>
     </w:p>
     <w:p>
@@ -8296,13 +8377,15 @@
         <w:pStyle w:val="Heading1"/>
       </w:pPr>
       <w:r>
-        <w:lastRenderedPageBreak/>
         <w:t>Test</w:t>
       </w:r>
+      <w:bookmarkEnd w:id="37"/>
+    </w:p>
+    <w:p/>
+    <w:p>
+      <w:bookmarkStart w:id="38" w:name="_GoBack"/>
       <w:bookmarkEnd w:id="38"/>
     </w:p>
-    <w:p/>
-    <w:p/>
     <w:sectPr>
       <w:pgSz w:w="12240" w:h="15840"/>
       <w:pgMar w:top="1440" w:right="1440" w:bottom="1440" w:left="1440" w:header="720" w:footer="720" w:gutter="0"/>
@@ -13426,137 +13509,137 @@
     </dgm:pt>
   </dgm:ptLst>
   <dgm:cxnLst>
-    <dgm:cxn modelId="{09773471-8B59-4D66-B585-7F2E700AB0ED}" type="presOf" srcId="{9161DC6C-0DFD-4791-915F-E74FFD1B3BAC}" destId="{AFF5F157-3C4C-4EA5-872E-9D66CFF66D24}" srcOrd="0" destOrd="0" presId="urn:microsoft.com/office/officeart/2005/8/layout/orgChart1"/>
-    <dgm:cxn modelId="{824648B7-3232-45F0-BC87-8A620DE70202}" type="presOf" srcId="{32128562-ADA0-4F46-878D-28CC66534723}" destId="{84051127-723D-4724-B8A2-FF26F3A99F28}" srcOrd="1" destOrd="0" presId="urn:microsoft.com/office/officeart/2005/8/layout/orgChart1"/>
-    <dgm:cxn modelId="{B249F05D-81B2-4C20-AD91-F9198AE01120}" type="presOf" srcId="{14C9FE9B-1FDD-447B-9B72-F9FA130B1A55}" destId="{91B6D221-C145-487E-94DA-13F4BB495C55}" srcOrd="1" destOrd="0" presId="urn:microsoft.com/office/officeart/2005/8/layout/orgChart1"/>
-    <dgm:cxn modelId="{BEECCED8-E90A-428A-8DAE-C94A425DB285}" type="presOf" srcId="{D942C0FC-D1CE-498D-A5F8-B3942135A115}" destId="{6B8C0AE2-50E0-4BCE-94CB-363B57814B60}" srcOrd="1" destOrd="0" presId="urn:microsoft.com/office/officeart/2005/8/layout/orgChart1"/>
+    <dgm:cxn modelId="{C7420F00-A999-455B-B338-9F387A967072}" type="presOf" srcId="{14C9FE9B-1FDD-447B-9B72-F9FA130B1A55}" destId="{70A11B42-C2BD-425E-AA7B-D4C0DC2D0A15}" srcOrd="0" destOrd="0" presId="urn:microsoft.com/office/officeart/2005/8/layout/orgChart1"/>
+    <dgm:cxn modelId="{D206E1B6-B325-499A-B0F8-1EBE935B4399}" type="presOf" srcId="{4017429B-5FFE-47A4-8751-9E3001D196C4}" destId="{3441A8BC-6913-42CB-8BDF-6569E58999CC}" srcOrd="0" destOrd="0" presId="urn:microsoft.com/office/officeart/2005/8/layout/orgChart1"/>
+    <dgm:cxn modelId="{AB667A57-5D02-4C06-828E-AEBAA0B8A459}" type="presOf" srcId="{32128562-ADA0-4F46-878D-28CC66534723}" destId="{E091326B-DFC7-4A96-BEEB-6388FD6F41EE}" srcOrd="0" destOrd="0" presId="urn:microsoft.com/office/officeart/2005/8/layout/orgChart1"/>
+    <dgm:cxn modelId="{433EDE36-C6CD-4ABF-A7B7-0A9486160C3B}" type="presOf" srcId="{1AD85246-F63D-4A41-BBFB-EB331726FB10}" destId="{548E9CEB-CC82-482C-8B19-431151C1E2FA}" srcOrd="0" destOrd="0" presId="urn:microsoft.com/office/officeart/2005/8/layout/orgChart1"/>
+    <dgm:cxn modelId="{A69CFD05-7D9F-4831-8E3C-7083D8283F99}" type="presOf" srcId="{A6C1B0FA-7C9F-4627-A1F4-C18253CA2D7C}" destId="{4670F29F-C287-485C-8C4E-26F1E2FD7470}" srcOrd="0" destOrd="0" presId="urn:microsoft.com/office/officeart/2005/8/layout/orgChart1"/>
+    <dgm:cxn modelId="{DE59DD93-A7E0-426F-9EB5-886FF5DB70D9}" type="presOf" srcId="{3A26A2A9-7C30-4FD8-A289-EC26A0DED5F9}" destId="{61DE649D-9D32-404E-A346-534AA673CED8}" srcOrd="0" destOrd="0" presId="urn:microsoft.com/office/officeart/2005/8/layout/orgChart1"/>
+    <dgm:cxn modelId="{F3C1F31A-6DA0-4C55-8EED-0538099CA902}" type="presOf" srcId="{8C9E116E-0325-4738-81A4-4E1C75E4F0D7}" destId="{51204D02-A05C-4263-B772-764E945F0144}" srcOrd="1" destOrd="0" presId="urn:microsoft.com/office/officeart/2005/8/layout/orgChart1"/>
+    <dgm:cxn modelId="{9DA2F893-C466-4EDA-A6AE-29DB25717BD9}" srcId="{8C9E116E-0325-4738-81A4-4E1C75E4F0D7}" destId="{A36C0B5E-A27D-4200-8795-75025435FA46}" srcOrd="4" destOrd="0" parTransId="{F50D5E8D-660A-4301-995B-B9BFFD11705A}" sibTransId="{B0291157-8386-4417-A702-C0FD21CCF546}"/>
+    <dgm:cxn modelId="{3BAD2E73-8E58-4289-9C61-253ADCC00E71}" srcId="{8C9E116E-0325-4738-81A4-4E1C75E4F0D7}" destId="{28175824-0AE9-43F9-843F-67E18762F3F5}" srcOrd="1" destOrd="0" parTransId="{70699AE5-FFF2-40C0-8EC5-E0151414758F}" sibTransId="{136E5126-6538-487C-870D-93DDF65393DE}"/>
+    <dgm:cxn modelId="{3AD5495B-32C1-4DF0-8FC7-53583FC39141}" type="presOf" srcId="{CC7D8B7E-E61A-41FE-BCE4-747965F5C91D}" destId="{F1DC6AAD-919C-4BE6-9089-ECB12F30FF47}" srcOrd="0" destOrd="0" presId="urn:microsoft.com/office/officeart/2005/8/layout/orgChart1"/>
+    <dgm:cxn modelId="{644843A5-A81A-4F4A-A76A-8051F4CC380D}" type="presOf" srcId="{A36C0B5E-A27D-4200-8795-75025435FA46}" destId="{135AAD40-E7B5-4FDC-850A-B46C3BFF56E0}" srcOrd="0" destOrd="0" presId="urn:microsoft.com/office/officeart/2005/8/layout/orgChart1"/>
+    <dgm:cxn modelId="{4A1FF3EE-828B-46E8-ABB7-F089115FE355}" type="presOf" srcId="{70699AE5-FFF2-40C0-8EC5-E0151414758F}" destId="{94689D75-4043-4EFD-9296-48695937771C}" srcOrd="0" destOrd="0" presId="urn:microsoft.com/office/officeart/2005/8/layout/orgChart1"/>
+    <dgm:cxn modelId="{0644045A-36F1-43BA-8E32-A78DFD000C87}" srcId="{8C9E116E-0325-4738-81A4-4E1C75E4F0D7}" destId="{A6E509B1-847E-4875-9733-9073B5C9F588}" srcOrd="2" destOrd="0" parTransId="{EA5984CD-3BA9-4E96-9B76-0B05C8F1A9C8}" sibTransId="{D4823D1C-DA71-4FDE-AF5D-540C4FD762DD}"/>
+    <dgm:cxn modelId="{E4D1A35D-136E-4656-A2FC-595D64C09215}" type="presOf" srcId="{EA5984CD-3BA9-4E96-9B76-0B05C8F1A9C8}" destId="{51FAF244-8083-49FC-9401-81B60AAF7087}" srcOrd="0" destOrd="0" presId="urn:microsoft.com/office/officeart/2005/8/layout/orgChart1"/>
+    <dgm:cxn modelId="{9F9ECABA-1071-4265-A089-F662DFAB61C6}" type="presOf" srcId="{A6E509B1-847E-4875-9733-9073B5C9F588}" destId="{34DC7787-D5A3-4818-B592-83AAAB79A8D6}" srcOrd="1" destOrd="0" presId="urn:microsoft.com/office/officeart/2005/8/layout/orgChart1"/>
+    <dgm:cxn modelId="{BE22CBD7-6C27-4E0E-A101-9A216064927A}" type="presOf" srcId="{A6E509B1-847E-4875-9733-9073B5C9F588}" destId="{E7DFB4E5-82D5-4DC5-AB64-51D6F1936719}" srcOrd="0" destOrd="0" presId="urn:microsoft.com/office/officeart/2005/8/layout/orgChart1"/>
+    <dgm:cxn modelId="{B8B78B98-E64B-4F19-89B7-8AE2DEE81DF3}" srcId="{325D95C3-6F3D-40DC-84DB-8D9A916A840E}" destId="{C7BD8657-189E-46F3-B827-16B29C2849DE}" srcOrd="0" destOrd="0" parTransId="{00E15160-492D-4A01-AA9A-1DBF10C53B73}" sibTransId="{88404497-21BA-4C02-9C67-B128E12A6EF7}"/>
+    <dgm:cxn modelId="{7F7EC188-07F1-456C-B307-B8C02E5E62E2}" type="presOf" srcId="{8C9E116E-0325-4738-81A4-4E1C75E4F0D7}" destId="{EC4BEC83-2E8E-4EFE-B5FC-0C106B0CBBAF}" srcOrd="0" destOrd="0" presId="urn:microsoft.com/office/officeart/2005/8/layout/orgChart1"/>
+    <dgm:cxn modelId="{799CBB6D-43D1-4597-9D94-193046BDC05E}" type="presOf" srcId="{30A204E7-51BC-4217-99A2-C1F0210A2266}" destId="{24A0881F-BD84-4A21-B3A8-0153C4927C11}" srcOrd="0" destOrd="0" presId="urn:microsoft.com/office/officeart/2005/8/layout/orgChart1"/>
+    <dgm:cxn modelId="{67E54B83-1290-4D27-A09D-DAF7A417DF8B}" type="presOf" srcId="{1AD85246-F63D-4A41-BBFB-EB331726FB10}" destId="{3BE7E5C6-E14C-4C64-9AD0-7204DA5CC886}" srcOrd="1" destOrd="0" presId="urn:microsoft.com/office/officeart/2005/8/layout/orgChart1"/>
+    <dgm:cxn modelId="{CA057392-8FD8-4550-A32F-A2724FDA1436}" srcId="{8C9E116E-0325-4738-81A4-4E1C75E4F0D7}" destId="{CCA7F9F9-3A04-4453-8740-07CB23C27AA6}" srcOrd="3" destOrd="0" parTransId="{30A204E7-51BC-4217-99A2-C1F0210A2266}" sibTransId="{E5C4321B-3400-4AEC-9F9B-C6F133213E79}"/>
+    <dgm:cxn modelId="{0D3BA687-6618-46BA-8788-04892E4C557E}" srcId="{8C9E116E-0325-4738-81A4-4E1C75E4F0D7}" destId="{14C9FE9B-1FDD-447B-9B72-F9FA130B1A55}" srcOrd="5" destOrd="0" parTransId="{8D6AD070-EE05-4FC9-9AEB-E3F3F3C582AC}" sibTransId="{33050C82-F058-4CB7-8EC2-EEE0DDBBC54F}"/>
+    <dgm:cxn modelId="{F4D96EB8-4743-48CE-9118-11CBD880CE0E}" type="presOf" srcId="{325D95C3-6F3D-40DC-84DB-8D9A916A840E}" destId="{CFDBE9B5-C99C-46D7-AD39-DF0C47F9A402}" srcOrd="0" destOrd="0" presId="urn:microsoft.com/office/officeart/2005/8/layout/orgChart1"/>
+    <dgm:cxn modelId="{1C69443D-525D-4C5A-832A-3788D5C3EC37}" type="presOf" srcId="{D942C0FC-D1CE-498D-A5F8-B3942135A115}" destId="{6B8C0AE2-50E0-4BCE-94CB-363B57814B60}" srcOrd="1" destOrd="0" presId="urn:microsoft.com/office/officeart/2005/8/layout/orgChart1"/>
+    <dgm:cxn modelId="{93D45662-2867-4C55-9E01-EB193CC08A3C}" type="presOf" srcId="{2DB4727E-856C-4352-91DC-4F64041C4F8B}" destId="{BA1C0E43-CB54-4F9D-BF11-9A207020C586}" srcOrd="0" destOrd="0" presId="urn:microsoft.com/office/officeart/2005/8/layout/orgChart1"/>
+    <dgm:cxn modelId="{F5415095-DF9B-4A7B-B21B-55656C781406}" type="presOf" srcId="{C7BD8657-189E-46F3-B827-16B29C2849DE}" destId="{D8AFCCFD-FF72-4601-AE8B-16416F11BE0B}" srcOrd="1" destOrd="0" presId="urn:microsoft.com/office/officeart/2005/8/layout/orgChart1"/>
+    <dgm:cxn modelId="{3E0D6013-B704-4743-A162-D03AF909C7E2}" srcId="{C7BD8657-189E-46F3-B827-16B29C2849DE}" destId="{9161DC6C-0DFD-4791-915F-E74FFD1B3BAC}" srcOrd="1" destOrd="0" parTransId="{A6C1B0FA-7C9F-4627-A1F4-C18253CA2D7C}" sibTransId="{FD52BF37-19C1-49DF-BC81-E970F4C2F584}"/>
+    <dgm:cxn modelId="{B3FD12EC-5606-46E5-8644-C20199C5004E}" srcId="{9161DC6C-0DFD-4791-915F-E74FFD1B3BAC}" destId="{D942C0FC-D1CE-498D-A5F8-B3942135A115}" srcOrd="2" destOrd="0" parTransId="{3A26A2A9-7C30-4FD8-A289-EC26A0DED5F9}" sibTransId="{2F03107F-CAB3-4BB3-B932-D825BA3F2515}"/>
+    <dgm:cxn modelId="{9B9E9BAF-0E37-4449-9079-C6779EEF49EB}" type="presOf" srcId="{28175824-0AE9-43F9-843F-67E18762F3F5}" destId="{6DB75FC0-9B4E-4AE3-B304-7A7F7F7A9D3A}" srcOrd="1" destOrd="0" presId="urn:microsoft.com/office/officeart/2005/8/layout/orgChart1"/>
+    <dgm:cxn modelId="{EB4E5695-A2D8-4CF0-A669-677F6F00B967}" type="presOf" srcId="{4017429B-5FFE-47A4-8751-9E3001D196C4}" destId="{3B8442CA-0CC7-44D3-AB24-C1E3B69D45E4}" srcOrd="1" destOrd="0" presId="urn:microsoft.com/office/officeart/2005/8/layout/orgChart1"/>
+    <dgm:cxn modelId="{B8FC5627-5D34-4FD4-AC3A-1662B50C543E}" type="presOf" srcId="{5F4ED924-74AA-4C5F-89E4-FFC99F60C970}" destId="{062340CD-6334-46D5-AEFE-95C301457800}" srcOrd="0" destOrd="0" presId="urn:microsoft.com/office/officeart/2005/8/layout/orgChart1"/>
+    <dgm:cxn modelId="{57247B87-2952-4BD3-802D-553E472A0988}" type="presOf" srcId="{32128562-ADA0-4F46-878D-28CC66534723}" destId="{84051127-723D-4724-B8A2-FF26F3A99F28}" srcOrd="1" destOrd="0" presId="urn:microsoft.com/office/officeart/2005/8/layout/orgChart1"/>
+    <dgm:cxn modelId="{6DC6C664-B2BF-4260-83D7-C788DBA7EF15}" srcId="{9161DC6C-0DFD-4791-915F-E74FFD1B3BAC}" destId="{8C9E116E-0325-4738-81A4-4E1C75E4F0D7}" srcOrd="1" destOrd="0" parTransId="{5B1A0318-9B41-4AF4-A5A9-E57A556FD9CB}" sibTransId="{25E42B77-6F73-4C53-A687-1C88B568C434}"/>
+    <dgm:cxn modelId="{2EC0022D-BC28-4CCF-BEB5-02281CF53094}" type="presOf" srcId="{CCA7F9F9-3A04-4453-8740-07CB23C27AA6}" destId="{A5CF217D-D3A6-4151-AD40-A88C6F8AF4D7}" srcOrd="0" destOrd="0" presId="urn:microsoft.com/office/officeart/2005/8/layout/orgChart1"/>
+    <dgm:cxn modelId="{E1CE4081-DB33-4A4F-A0EC-6614660581B5}" type="presOf" srcId="{28175824-0AE9-43F9-843F-67E18762F3F5}" destId="{3BAF2FFE-4888-490F-91F5-FD3100B0B374}" srcOrd="0" destOrd="0" presId="urn:microsoft.com/office/officeart/2005/8/layout/orgChart1"/>
+    <dgm:cxn modelId="{5D4D6B33-E858-425B-A1E5-C83C6D777B9E}" type="presOf" srcId="{9161DC6C-0DFD-4791-915F-E74FFD1B3BAC}" destId="{33684D1D-010E-43D1-ABB0-10C0449E3F7D}" srcOrd="1" destOrd="0" presId="urn:microsoft.com/office/officeart/2005/8/layout/orgChart1"/>
+    <dgm:cxn modelId="{4833FABB-93D3-453C-A92F-52A7D8875A93}" type="presOf" srcId="{D942C0FC-D1CE-498D-A5F8-B3942135A115}" destId="{227B45DD-C65D-4489-A826-24DF659BBDE0}" srcOrd="0" destOrd="0" presId="urn:microsoft.com/office/officeart/2005/8/layout/orgChart1"/>
+    <dgm:cxn modelId="{70DEDCFE-8E71-433E-BFC0-0C912ECEDE49}" srcId="{C7BD8657-189E-46F3-B827-16B29C2849DE}" destId="{32128562-ADA0-4F46-878D-28CC66534723}" srcOrd="0" destOrd="0" parTransId="{5F4ED924-74AA-4C5F-89E4-FFC99F60C970}" sibTransId="{4D557EE8-5AFC-41F4-932D-673568064FCF}"/>
+    <dgm:cxn modelId="{3B49E457-4AB9-4296-B720-658C8F91E58C}" type="presOf" srcId="{9161DC6C-0DFD-4791-915F-E74FFD1B3BAC}" destId="{AFF5F157-3C4C-4EA5-872E-9D66CFF66D24}" srcOrd="0" destOrd="0" presId="urn:microsoft.com/office/officeart/2005/8/layout/orgChart1"/>
+    <dgm:cxn modelId="{3BF17D06-72DF-40F4-AC80-5340CD7A2EDB}" type="presOf" srcId="{5B1A0318-9B41-4AF4-A5A9-E57A556FD9CB}" destId="{1AC7A9DF-0904-4CBD-8B57-A2E7FAF72705}" srcOrd="0" destOrd="0" presId="urn:microsoft.com/office/officeart/2005/8/layout/orgChart1"/>
+    <dgm:cxn modelId="{C07A5914-3FA3-4872-95D8-2AEEC045D299}" type="presOf" srcId="{F50D5E8D-660A-4301-995B-B9BFFD11705A}" destId="{D2BE08CE-A34C-4EFF-A824-8606B74D9094}" srcOrd="0" destOrd="0" presId="urn:microsoft.com/office/officeart/2005/8/layout/orgChart1"/>
     <dgm:cxn modelId="{4F5BA3FA-8448-4603-B728-A8CD86A2ABB5}" srcId="{9161DC6C-0DFD-4791-915F-E74FFD1B3BAC}" destId="{1AD85246-F63D-4A41-BBFB-EB331726FB10}" srcOrd="0" destOrd="0" parTransId="{CC7D8B7E-E61A-41FE-BCE4-747965F5C91D}" sibTransId="{3BAA8471-350F-4D09-BC72-72CDE0E05724}"/>
-    <dgm:cxn modelId="{673C4638-A60B-4345-980F-0EFA492B345B}" type="presOf" srcId="{14C9FE9B-1FDD-447B-9B72-F9FA130B1A55}" destId="{70A11B42-C2BD-425E-AA7B-D4C0DC2D0A15}" srcOrd="0" destOrd="0" presId="urn:microsoft.com/office/officeart/2005/8/layout/orgChart1"/>
-    <dgm:cxn modelId="{3BAD2E73-8E58-4289-9C61-253ADCC00E71}" srcId="{8C9E116E-0325-4738-81A4-4E1C75E4F0D7}" destId="{28175824-0AE9-43F9-843F-67E18762F3F5}" srcOrd="1" destOrd="0" parTransId="{70699AE5-FFF2-40C0-8EC5-E0151414758F}" sibTransId="{136E5126-6538-487C-870D-93DDF65393DE}"/>
-    <dgm:cxn modelId="{3F09F922-F5E1-4E4A-B943-8BA548B04059}" type="presOf" srcId="{28175824-0AE9-43F9-843F-67E18762F3F5}" destId="{6DB75FC0-9B4E-4AE3-B304-7A7F7F7A9D3A}" srcOrd="1" destOrd="0" presId="urn:microsoft.com/office/officeart/2005/8/layout/orgChart1"/>
-    <dgm:cxn modelId="{A5526499-258B-417F-922A-3624470943FE}" type="presOf" srcId="{8C9E116E-0325-4738-81A4-4E1C75E4F0D7}" destId="{EC4BEC83-2E8E-4EFE-B5FC-0C106B0CBBAF}" srcOrd="0" destOrd="0" presId="urn:microsoft.com/office/officeart/2005/8/layout/orgChart1"/>
-    <dgm:cxn modelId="{C613B01A-12F0-4A0E-A895-AB122FB41F35}" type="presOf" srcId="{30A204E7-51BC-4217-99A2-C1F0210A2266}" destId="{24A0881F-BD84-4A21-B3A8-0153C4927C11}" srcOrd="0" destOrd="0" presId="urn:microsoft.com/office/officeart/2005/8/layout/orgChart1"/>
-    <dgm:cxn modelId="{03AB8107-B857-4692-952A-0C3E151E1EB8}" type="presOf" srcId="{A6E509B1-847E-4875-9733-9073B5C9F588}" destId="{E7DFB4E5-82D5-4DC5-AB64-51D6F1936719}" srcOrd="0" destOrd="0" presId="urn:microsoft.com/office/officeart/2005/8/layout/orgChart1"/>
-    <dgm:cxn modelId="{0D3BA687-6618-46BA-8788-04892E4C557E}" srcId="{8C9E116E-0325-4738-81A4-4E1C75E4F0D7}" destId="{14C9FE9B-1FDD-447B-9B72-F9FA130B1A55}" srcOrd="5" destOrd="0" parTransId="{8D6AD070-EE05-4FC9-9AEB-E3F3F3C582AC}" sibTransId="{33050C82-F058-4CB7-8EC2-EEE0DDBBC54F}"/>
-    <dgm:cxn modelId="{1606EE07-13C8-4F4A-9C5C-A84ED28A72FC}" type="presOf" srcId="{70699AE5-FFF2-40C0-8EC5-E0151414758F}" destId="{94689D75-4043-4EFD-9296-48695937771C}" srcOrd="0" destOrd="0" presId="urn:microsoft.com/office/officeart/2005/8/layout/orgChart1"/>
-    <dgm:cxn modelId="{ED96C308-E1F0-4760-BD05-8E00D491C868}" type="presOf" srcId="{CCA7F9F9-3A04-4453-8740-07CB23C27AA6}" destId="{A5CF217D-D3A6-4151-AD40-A88C6F8AF4D7}" srcOrd="0" destOrd="0" presId="urn:microsoft.com/office/officeart/2005/8/layout/orgChart1"/>
-    <dgm:cxn modelId="{15CF73C9-B7AC-407D-802E-3ED0A585DC86}" type="presOf" srcId="{F50D5E8D-660A-4301-995B-B9BFFD11705A}" destId="{D2BE08CE-A34C-4EFF-A824-8606B74D9094}" srcOrd="0" destOrd="0" presId="urn:microsoft.com/office/officeart/2005/8/layout/orgChart1"/>
-    <dgm:cxn modelId="{3348BE26-E93B-482E-B0E5-6CAE4C891197}" type="presOf" srcId="{A36C0B5E-A27D-4200-8795-75025435FA46}" destId="{1649A874-5A5D-465F-A4B2-5E24EADF9ADF}" srcOrd="1" destOrd="0" presId="urn:microsoft.com/office/officeart/2005/8/layout/orgChart1"/>
-    <dgm:cxn modelId="{3E0D6013-B704-4743-A162-D03AF909C7E2}" srcId="{C7BD8657-189E-46F3-B827-16B29C2849DE}" destId="{9161DC6C-0DFD-4791-915F-E74FFD1B3BAC}" srcOrd="1" destOrd="0" parTransId="{A6C1B0FA-7C9F-4627-A1F4-C18253CA2D7C}" sibTransId="{FD52BF37-19C1-49DF-BC81-E970F4C2F584}"/>
-    <dgm:cxn modelId="{3B56DCAE-CF19-43CD-B59D-1D3B8F25F739}" type="presOf" srcId="{D942C0FC-D1CE-498D-A5F8-B3942135A115}" destId="{227B45DD-C65D-4489-A826-24DF659BBDE0}" srcOrd="0" destOrd="0" presId="urn:microsoft.com/office/officeart/2005/8/layout/orgChart1"/>
-    <dgm:cxn modelId="{E8A0636D-E616-45BA-AF92-32BE8349AB66}" type="presOf" srcId="{3A26A2A9-7C30-4FD8-A289-EC26A0DED5F9}" destId="{61DE649D-9D32-404E-A346-534AA673CED8}" srcOrd="0" destOrd="0" presId="urn:microsoft.com/office/officeart/2005/8/layout/orgChart1"/>
-    <dgm:cxn modelId="{3229ABCC-8976-49F3-AB45-3873C48B7853}" type="presOf" srcId="{5F4ED924-74AA-4C5F-89E4-FFC99F60C970}" destId="{062340CD-6334-46D5-AEFE-95C301457800}" srcOrd="0" destOrd="0" presId="urn:microsoft.com/office/officeart/2005/8/layout/orgChart1"/>
-    <dgm:cxn modelId="{68FAB5E7-738A-4955-B759-DA20F60D59CB}" type="presOf" srcId="{A36C0B5E-A27D-4200-8795-75025435FA46}" destId="{135AAD40-E7B5-4FDC-850A-B46C3BFF56E0}" srcOrd="0" destOrd="0" presId="urn:microsoft.com/office/officeart/2005/8/layout/orgChart1"/>
-    <dgm:cxn modelId="{70DEDCFE-8E71-433E-BFC0-0C912ECEDE49}" srcId="{C7BD8657-189E-46F3-B827-16B29C2849DE}" destId="{32128562-ADA0-4F46-878D-28CC66534723}" srcOrd="0" destOrd="0" parTransId="{5F4ED924-74AA-4C5F-89E4-FFC99F60C970}" sibTransId="{4D557EE8-5AFC-41F4-932D-673568064FCF}"/>
-    <dgm:cxn modelId="{B3FD12EC-5606-46E5-8644-C20199C5004E}" srcId="{9161DC6C-0DFD-4791-915F-E74FFD1B3BAC}" destId="{D942C0FC-D1CE-498D-A5F8-B3942135A115}" srcOrd="2" destOrd="0" parTransId="{3A26A2A9-7C30-4FD8-A289-EC26A0DED5F9}" sibTransId="{2F03107F-CAB3-4BB3-B932-D825BA3F2515}"/>
-    <dgm:cxn modelId="{DA517154-2296-426E-AE10-1990D72E09AE}" type="presOf" srcId="{1AD85246-F63D-4A41-BBFB-EB331726FB10}" destId="{548E9CEB-CC82-482C-8B19-431151C1E2FA}" srcOrd="0" destOrd="0" presId="urn:microsoft.com/office/officeart/2005/8/layout/orgChart1"/>
-    <dgm:cxn modelId="{C05D1BD1-8D87-4871-9625-DAE87D680F47}" type="presOf" srcId="{8C9E116E-0325-4738-81A4-4E1C75E4F0D7}" destId="{51204D02-A05C-4263-B772-764E945F0144}" srcOrd="1" destOrd="0" presId="urn:microsoft.com/office/officeart/2005/8/layout/orgChart1"/>
-    <dgm:cxn modelId="{F814A007-1849-459F-8094-C2F875010BED}" type="presOf" srcId="{325D95C3-6F3D-40DC-84DB-8D9A916A840E}" destId="{CFDBE9B5-C99C-46D7-AD39-DF0C47F9A402}" srcOrd="0" destOrd="0" presId="urn:microsoft.com/office/officeart/2005/8/layout/orgChart1"/>
-    <dgm:cxn modelId="{91E65D13-32E6-4E58-AE3B-C0D803043037}" type="presOf" srcId="{CC7D8B7E-E61A-41FE-BCE4-747965F5C91D}" destId="{F1DC6AAD-919C-4BE6-9089-ECB12F30FF47}" srcOrd="0" destOrd="0" presId="urn:microsoft.com/office/officeart/2005/8/layout/orgChart1"/>
+    <dgm:cxn modelId="{E4EB71B7-F24B-47EC-AD7E-372E6A265A47}" type="presOf" srcId="{14C9FE9B-1FDD-447B-9B72-F9FA130B1A55}" destId="{91B6D221-C145-487E-94DA-13F4BB495C55}" srcOrd="1" destOrd="0" presId="urn:microsoft.com/office/officeart/2005/8/layout/orgChart1"/>
+    <dgm:cxn modelId="{52E3D6A3-421F-4724-85B5-A09161AF2025}" type="presOf" srcId="{A36C0B5E-A27D-4200-8795-75025435FA46}" destId="{1649A874-5A5D-465F-A4B2-5E24EADF9ADF}" srcOrd="1" destOrd="0" presId="urn:microsoft.com/office/officeart/2005/8/layout/orgChart1"/>
     <dgm:cxn modelId="{5EC21C73-8B02-45D1-95F5-18162106C0B4}" srcId="{8C9E116E-0325-4738-81A4-4E1C75E4F0D7}" destId="{4017429B-5FFE-47A4-8751-9E3001D196C4}" srcOrd="0" destOrd="0" parTransId="{2DB4727E-856C-4352-91DC-4F64041C4F8B}" sibTransId="{CEFBB8F1-C03F-47F4-AE82-77C58EE9A6C8}"/>
-    <dgm:cxn modelId="{C40FD7C0-05A7-47FD-B293-CC6A45FC13DF}" type="presOf" srcId="{4017429B-5FFE-47A4-8751-9E3001D196C4}" destId="{3B8442CA-0CC7-44D3-AB24-C1E3B69D45E4}" srcOrd="1" destOrd="0" presId="urn:microsoft.com/office/officeart/2005/8/layout/orgChart1"/>
-    <dgm:cxn modelId="{6DC6C664-B2BF-4260-83D7-C788DBA7EF15}" srcId="{9161DC6C-0DFD-4791-915F-E74FFD1B3BAC}" destId="{8C9E116E-0325-4738-81A4-4E1C75E4F0D7}" srcOrd="1" destOrd="0" parTransId="{5B1A0318-9B41-4AF4-A5A9-E57A556FD9CB}" sibTransId="{25E42B77-6F73-4C53-A687-1C88B568C434}"/>
-    <dgm:cxn modelId="{35E55A24-6830-4487-A537-E7356C60463C}" type="presOf" srcId="{8D6AD070-EE05-4FC9-9AEB-E3F3F3C582AC}" destId="{5C0041BF-B6C7-4D9C-967B-81245F98DF82}" srcOrd="0" destOrd="0" presId="urn:microsoft.com/office/officeart/2005/8/layout/orgChart1"/>
-    <dgm:cxn modelId="{7E33BAC8-186E-4D93-870D-F002991F03DA}" type="presOf" srcId="{9161DC6C-0DFD-4791-915F-E74FFD1B3BAC}" destId="{33684D1D-010E-43D1-ABB0-10C0449E3F7D}" srcOrd="1" destOrd="0" presId="urn:microsoft.com/office/officeart/2005/8/layout/orgChart1"/>
-    <dgm:cxn modelId="{0644045A-36F1-43BA-8E32-A78DFD000C87}" srcId="{8C9E116E-0325-4738-81A4-4E1C75E4F0D7}" destId="{A6E509B1-847E-4875-9733-9073B5C9F588}" srcOrd="2" destOrd="0" parTransId="{EA5984CD-3BA9-4E96-9B76-0B05C8F1A9C8}" sibTransId="{D4823D1C-DA71-4FDE-AF5D-540C4FD762DD}"/>
-    <dgm:cxn modelId="{33CB50D0-1B2F-4FB1-BF2A-6F28A9D60942}" type="presOf" srcId="{C7BD8657-189E-46F3-B827-16B29C2849DE}" destId="{63929129-5E40-45F8-A890-4F806D74EBE0}" srcOrd="0" destOrd="0" presId="urn:microsoft.com/office/officeart/2005/8/layout/orgChart1"/>
-    <dgm:cxn modelId="{B399EA96-DB5D-4313-A8DC-C215CB02A784}" type="presOf" srcId="{1AD85246-F63D-4A41-BBFB-EB331726FB10}" destId="{3BE7E5C6-E14C-4C64-9AD0-7204DA5CC886}" srcOrd="1" destOrd="0" presId="urn:microsoft.com/office/officeart/2005/8/layout/orgChart1"/>
-    <dgm:cxn modelId="{E7DAA99A-5110-4F9D-82CC-F92B1269658E}" type="presOf" srcId="{A6C1B0FA-7C9F-4627-A1F4-C18253CA2D7C}" destId="{4670F29F-C287-485C-8C4E-26F1E2FD7470}" srcOrd="0" destOrd="0" presId="urn:microsoft.com/office/officeart/2005/8/layout/orgChart1"/>
-    <dgm:cxn modelId="{E543689D-4DCA-4AC7-83D0-32A45FAEE368}" type="presOf" srcId="{EA5984CD-3BA9-4E96-9B76-0B05C8F1A9C8}" destId="{51FAF244-8083-49FC-9401-81B60AAF7087}" srcOrd="0" destOrd="0" presId="urn:microsoft.com/office/officeart/2005/8/layout/orgChart1"/>
-    <dgm:cxn modelId="{5883BEE1-0439-4608-A6D6-AF7AD533A21D}" type="presOf" srcId="{C7BD8657-189E-46F3-B827-16B29C2849DE}" destId="{D8AFCCFD-FF72-4601-AE8B-16416F11BE0B}" srcOrd="1" destOrd="0" presId="urn:microsoft.com/office/officeart/2005/8/layout/orgChart1"/>
-    <dgm:cxn modelId="{884CB56F-082D-4EF5-9099-51517D6AF368}" type="presOf" srcId="{CCA7F9F9-3A04-4453-8740-07CB23C27AA6}" destId="{E82745B5-F925-46FC-AF55-FAA98B0A186F}" srcOrd="1" destOrd="0" presId="urn:microsoft.com/office/officeart/2005/8/layout/orgChart1"/>
-    <dgm:cxn modelId="{24295C27-6BBA-424C-BC1F-21A12677D6DE}" type="presOf" srcId="{A6E509B1-847E-4875-9733-9073B5C9F588}" destId="{34DC7787-D5A3-4818-B592-83AAAB79A8D6}" srcOrd="1" destOrd="0" presId="urn:microsoft.com/office/officeart/2005/8/layout/orgChart1"/>
-    <dgm:cxn modelId="{6538FD6E-3EB4-47E9-B4B0-112F1F4D8BAB}" type="presOf" srcId="{28175824-0AE9-43F9-843F-67E18762F3F5}" destId="{3BAF2FFE-4888-490F-91F5-FD3100B0B374}" srcOrd="0" destOrd="0" presId="urn:microsoft.com/office/officeart/2005/8/layout/orgChart1"/>
-    <dgm:cxn modelId="{90E419BA-F447-4296-8953-93EF04280ECA}" type="presOf" srcId="{32128562-ADA0-4F46-878D-28CC66534723}" destId="{E091326B-DFC7-4A96-BEEB-6388FD6F41EE}" srcOrd="0" destOrd="0" presId="urn:microsoft.com/office/officeart/2005/8/layout/orgChart1"/>
-    <dgm:cxn modelId="{9DA2F893-C466-4EDA-A6AE-29DB25717BD9}" srcId="{8C9E116E-0325-4738-81A4-4E1C75E4F0D7}" destId="{A36C0B5E-A27D-4200-8795-75025435FA46}" srcOrd="4" destOrd="0" parTransId="{F50D5E8D-660A-4301-995B-B9BFFD11705A}" sibTransId="{B0291157-8386-4417-A702-C0FD21CCF546}"/>
-    <dgm:cxn modelId="{327F0D63-1888-46F8-B1B6-C62202B66E9B}" type="presOf" srcId="{5B1A0318-9B41-4AF4-A5A9-E57A556FD9CB}" destId="{1AC7A9DF-0904-4CBD-8B57-A2E7FAF72705}" srcOrd="0" destOrd="0" presId="urn:microsoft.com/office/officeart/2005/8/layout/orgChart1"/>
-    <dgm:cxn modelId="{CA057392-8FD8-4550-A32F-A2724FDA1436}" srcId="{8C9E116E-0325-4738-81A4-4E1C75E4F0D7}" destId="{CCA7F9F9-3A04-4453-8740-07CB23C27AA6}" srcOrd="3" destOrd="0" parTransId="{30A204E7-51BC-4217-99A2-C1F0210A2266}" sibTransId="{E5C4321B-3400-4AEC-9F9B-C6F133213E79}"/>
-    <dgm:cxn modelId="{19AFB9B6-6123-49BE-A7BA-2844532825FF}" type="presOf" srcId="{2DB4727E-856C-4352-91DC-4F64041C4F8B}" destId="{BA1C0E43-CB54-4F9D-BF11-9A207020C586}" srcOrd="0" destOrd="0" presId="urn:microsoft.com/office/officeart/2005/8/layout/orgChart1"/>
-    <dgm:cxn modelId="{010DD492-5A91-4710-BBE2-0C79ACC979CF}" type="presOf" srcId="{4017429B-5FFE-47A4-8751-9E3001D196C4}" destId="{3441A8BC-6913-42CB-8BDF-6569E58999CC}" srcOrd="0" destOrd="0" presId="urn:microsoft.com/office/officeart/2005/8/layout/orgChart1"/>
-    <dgm:cxn modelId="{B8B78B98-E64B-4F19-89B7-8AE2DEE81DF3}" srcId="{325D95C3-6F3D-40DC-84DB-8D9A916A840E}" destId="{C7BD8657-189E-46F3-B827-16B29C2849DE}" srcOrd="0" destOrd="0" parTransId="{00E15160-492D-4A01-AA9A-1DBF10C53B73}" sibTransId="{88404497-21BA-4C02-9C67-B128E12A6EF7}"/>
-    <dgm:cxn modelId="{543175A7-8570-4367-9A92-37A9FAB3A1FF}" type="presParOf" srcId="{CFDBE9B5-C99C-46D7-AD39-DF0C47F9A402}" destId="{C648C8F1-6EC1-4D27-9134-2770426C1535}" srcOrd="0" destOrd="0" presId="urn:microsoft.com/office/officeart/2005/8/layout/orgChart1"/>
-    <dgm:cxn modelId="{3EC3C75C-C84F-4848-A5C1-6FAC07E0631F}" type="presParOf" srcId="{C648C8F1-6EC1-4D27-9134-2770426C1535}" destId="{8841FC10-6A43-4474-8973-11C86F432155}" srcOrd="0" destOrd="0" presId="urn:microsoft.com/office/officeart/2005/8/layout/orgChart1"/>
-    <dgm:cxn modelId="{7E343482-DCF7-47D3-9785-F4A637F91463}" type="presParOf" srcId="{8841FC10-6A43-4474-8973-11C86F432155}" destId="{63929129-5E40-45F8-A890-4F806D74EBE0}" srcOrd="0" destOrd="0" presId="urn:microsoft.com/office/officeart/2005/8/layout/orgChart1"/>
-    <dgm:cxn modelId="{6D3A98E7-3325-44F6-A6F4-5BFF210B272C}" type="presParOf" srcId="{8841FC10-6A43-4474-8973-11C86F432155}" destId="{D8AFCCFD-FF72-4601-AE8B-16416F11BE0B}" srcOrd="1" destOrd="0" presId="urn:microsoft.com/office/officeart/2005/8/layout/orgChart1"/>
-    <dgm:cxn modelId="{4FCB5240-1276-4265-9AB6-1D62E0532CEB}" type="presParOf" srcId="{C648C8F1-6EC1-4D27-9134-2770426C1535}" destId="{CA5EB31B-C68B-473C-87CB-A91BB005BF00}" srcOrd="1" destOrd="0" presId="urn:microsoft.com/office/officeart/2005/8/layout/orgChart1"/>
-    <dgm:cxn modelId="{84994456-2FAB-475E-91F0-C36463C7B052}" type="presParOf" srcId="{CA5EB31B-C68B-473C-87CB-A91BB005BF00}" destId="{062340CD-6334-46D5-AEFE-95C301457800}" srcOrd="0" destOrd="0" presId="urn:microsoft.com/office/officeart/2005/8/layout/orgChart1"/>
-    <dgm:cxn modelId="{1BFF92A2-EEC9-469E-8189-6DC513AD6304}" type="presParOf" srcId="{CA5EB31B-C68B-473C-87CB-A91BB005BF00}" destId="{03148D74-9417-47D5-AF4F-C4D3238B6670}" srcOrd="1" destOrd="0" presId="urn:microsoft.com/office/officeart/2005/8/layout/orgChart1"/>
-    <dgm:cxn modelId="{CA17E421-E753-4873-BD34-873EBAC9EAC9}" type="presParOf" srcId="{03148D74-9417-47D5-AF4F-C4D3238B6670}" destId="{8560AAFB-1613-4B6C-B1A4-8F0A1BFFBCE2}" srcOrd="0" destOrd="0" presId="urn:microsoft.com/office/officeart/2005/8/layout/orgChart1"/>
-    <dgm:cxn modelId="{4BF64813-5281-4D6B-9FCF-3644CDEF55A3}" type="presParOf" srcId="{8560AAFB-1613-4B6C-B1A4-8F0A1BFFBCE2}" destId="{E091326B-DFC7-4A96-BEEB-6388FD6F41EE}" srcOrd="0" destOrd="0" presId="urn:microsoft.com/office/officeart/2005/8/layout/orgChart1"/>
-    <dgm:cxn modelId="{B43F7027-C594-464B-9260-27049BB55C7E}" type="presParOf" srcId="{8560AAFB-1613-4B6C-B1A4-8F0A1BFFBCE2}" destId="{84051127-723D-4724-B8A2-FF26F3A99F28}" srcOrd="1" destOrd="0" presId="urn:microsoft.com/office/officeart/2005/8/layout/orgChart1"/>
-    <dgm:cxn modelId="{4042F050-716B-434A-AF14-0C2CDC87E4E2}" type="presParOf" srcId="{03148D74-9417-47D5-AF4F-C4D3238B6670}" destId="{A6B18CA2-C28F-4B9E-A1C1-DC76B10BBB9A}" srcOrd="1" destOrd="0" presId="urn:microsoft.com/office/officeart/2005/8/layout/orgChart1"/>
-    <dgm:cxn modelId="{DD6B1E0D-801E-423D-8197-8EA5248A334A}" type="presParOf" srcId="{03148D74-9417-47D5-AF4F-C4D3238B6670}" destId="{7C076015-0E74-486D-B791-602F5C870ACA}" srcOrd="2" destOrd="0" presId="urn:microsoft.com/office/officeart/2005/8/layout/orgChart1"/>
-    <dgm:cxn modelId="{69E47B36-ACFF-4FEE-BF95-7B6E889FDD7A}" type="presParOf" srcId="{CA5EB31B-C68B-473C-87CB-A91BB005BF00}" destId="{4670F29F-C287-485C-8C4E-26F1E2FD7470}" srcOrd="2" destOrd="0" presId="urn:microsoft.com/office/officeart/2005/8/layout/orgChart1"/>
-    <dgm:cxn modelId="{B9E44DCE-77A1-483C-A3EA-D9962B203FB8}" type="presParOf" srcId="{CA5EB31B-C68B-473C-87CB-A91BB005BF00}" destId="{F9420F45-E180-41C8-B53F-F1619A17495C}" srcOrd="3" destOrd="0" presId="urn:microsoft.com/office/officeart/2005/8/layout/orgChart1"/>
-    <dgm:cxn modelId="{1679E15F-72DD-4EE7-BEEB-03E2BF1D8D5F}" type="presParOf" srcId="{F9420F45-E180-41C8-B53F-F1619A17495C}" destId="{2B94BE52-4D45-423C-ADAA-672E1581A042}" srcOrd="0" destOrd="0" presId="urn:microsoft.com/office/officeart/2005/8/layout/orgChart1"/>
-    <dgm:cxn modelId="{98FF7BFE-438F-471F-9330-1371B27F53E8}" type="presParOf" srcId="{2B94BE52-4D45-423C-ADAA-672E1581A042}" destId="{AFF5F157-3C4C-4EA5-872E-9D66CFF66D24}" srcOrd="0" destOrd="0" presId="urn:microsoft.com/office/officeart/2005/8/layout/orgChart1"/>
-    <dgm:cxn modelId="{BB9DE932-B363-4198-BA69-74FDF85AB33F}" type="presParOf" srcId="{2B94BE52-4D45-423C-ADAA-672E1581A042}" destId="{33684D1D-010E-43D1-ABB0-10C0449E3F7D}" srcOrd="1" destOrd="0" presId="urn:microsoft.com/office/officeart/2005/8/layout/orgChart1"/>
-    <dgm:cxn modelId="{62FBABC3-2F9F-4694-BCEE-C7FA1FFA6856}" type="presParOf" srcId="{F9420F45-E180-41C8-B53F-F1619A17495C}" destId="{1AD459E1-C52C-4246-B719-4E4412240829}" srcOrd="1" destOrd="0" presId="urn:microsoft.com/office/officeart/2005/8/layout/orgChart1"/>
-    <dgm:cxn modelId="{BD5E9BEF-04C8-4889-B4B8-9FFE875C0A14}" type="presParOf" srcId="{1AD459E1-C52C-4246-B719-4E4412240829}" destId="{F1DC6AAD-919C-4BE6-9089-ECB12F30FF47}" srcOrd="0" destOrd="0" presId="urn:microsoft.com/office/officeart/2005/8/layout/orgChart1"/>
-    <dgm:cxn modelId="{6F718693-2A96-495B-98A6-752F6EF0FBA4}" type="presParOf" srcId="{1AD459E1-C52C-4246-B719-4E4412240829}" destId="{E9D7E019-B9C5-45AB-8188-314544860FA9}" srcOrd="1" destOrd="0" presId="urn:microsoft.com/office/officeart/2005/8/layout/orgChart1"/>
-    <dgm:cxn modelId="{25A52BFA-28C0-49C0-A5AE-24209D9F0CF3}" type="presParOf" srcId="{E9D7E019-B9C5-45AB-8188-314544860FA9}" destId="{EEF47A2A-AD99-4EB7-8F68-56337B17D69F}" srcOrd="0" destOrd="0" presId="urn:microsoft.com/office/officeart/2005/8/layout/orgChart1"/>
-    <dgm:cxn modelId="{423C00AF-655C-4C06-9381-711F1FCB4EA0}" type="presParOf" srcId="{EEF47A2A-AD99-4EB7-8F68-56337B17D69F}" destId="{548E9CEB-CC82-482C-8B19-431151C1E2FA}" srcOrd="0" destOrd="0" presId="urn:microsoft.com/office/officeart/2005/8/layout/orgChart1"/>
-    <dgm:cxn modelId="{3F094320-27DF-44BF-850E-917EFB940CFA}" type="presParOf" srcId="{EEF47A2A-AD99-4EB7-8F68-56337B17D69F}" destId="{3BE7E5C6-E14C-4C64-9AD0-7204DA5CC886}" srcOrd="1" destOrd="0" presId="urn:microsoft.com/office/officeart/2005/8/layout/orgChart1"/>
-    <dgm:cxn modelId="{E23675B2-2418-4532-BFF4-DB19EFC365F6}" type="presParOf" srcId="{E9D7E019-B9C5-45AB-8188-314544860FA9}" destId="{534921A6-A227-42E2-AF6B-7276FEE95B40}" srcOrd="1" destOrd="0" presId="urn:microsoft.com/office/officeart/2005/8/layout/orgChart1"/>
-    <dgm:cxn modelId="{9E6502D7-B32E-4C90-9139-66556994ACB5}" type="presParOf" srcId="{E9D7E019-B9C5-45AB-8188-314544860FA9}" destId="{44FCA3CD-79BC-4761-86D2-8713792B667D}" srcOrd="2" destOrd="0" presId="urn:microsoft.com/office/officeart/2005/8/layout/orgChart1"/>
-    <dgm:cxn modelId="{ECE2E5BC-8B02-4799-9354-4760FE3EE222}" type="presParOf" srcId="{1AD459E1-C52C-4246-B719-4E4412240829}" destId="{1AC7A9DF-0904-4CBD-8B57-A2E7FAF72705}" srcOrd="2" destOrd="0" presId="urn:microsoft.com/office/officeart/2005/8/layout/orgChart1"/>
-    <dgm:cxn modelId="{41BE6CA0-8257-456F-A839-B5BDB620B435}" type="presParOf" srcId="{1AD459E1-C52C-4246-B719-4E4412240829}" destId="{9BBFA110-AB25-44A4-BC23-7D4CB8CE7967}" srcOrd="3" destOrd="0" presId="urn:microsoft.com/office/officeart/2005/8/layout/orgChart1"/>
-    <dgm:cxn modelId="{6EC46DFB-DAAC-495A-934C-BE0D9B2CD9CA}" type="presParOf" srcId="{9BBFA110-AB25-44A4-BC23-7D4CB8CE7967}" destId="{577145F4-423B-47CF-8FAB-02A2D23F164D}" srcOrd="0" destOrd="0" presId="urn:microsoft.com/office/officeart/2005/8/layout/orgChart1"/>
-    <dgm:cxn modelId="{E126FEFF-5B25-44C7-853F-81A19CA69FCE}" type="presParOf" srcId="{577145F4-423B-47CF-8FAB-02A2D23F164D}" destId="{EC4BEC83-2E8E-4EFE-B5FC-0C106B0CBBAF}" srcOrd="0" destOrd="0" presId="urn:microsoft.com/office/officeart/2005/8/layout/orgChart1"/>
-    <dgm:cxn modelId="{31E49DDB-225D-4C69-869D-1C5286935537}" type="presParOf" srcId="{577145F4-423B-47CF-8FAB-02A2D23F164D}" destId="{51204D02-A05C-4263-B772-764E945F0144}" srcOrd="1" destOrd="0" presId="urn:microsoft.com/office/officeart/2005/8/layout/orgChart1"/>
-    <dgm:cxn modelId="{850F4C19-D4D6-4111-916B-2D5799747EFE}" type="presParOf" srcId="{9BBFA110-AB25-44A4-BC23-7D4CB8CE7967}" destId="{BBD8DE40-0619-4A3A-84FB-89924BB04EA4}" srcOrd="1" destOrd="0" presId="urn:microsoft.com/office/officeart/2005/8/layout/orgChart1"/>
-    <dgm:cxn modelId="{DBDAB8F3-6D4B-4C7D-A0B9-33E4941EA922}" type="presParOf" srcId="{BBD8DE40-0619-4A3A-84FB-89924BB04EA4}" destId="{BA1C0E43-CB54-4F9D-BF11-9A207020C586}" srcOrd="0" destOrd="0" presId="urn:microsoft.com/office/officeart/2005/8/layout/orgChart1"/>
-    <dgm:cxn modelId="{0CB17C82-77C9-4FDB-80D2-FE367143E48F}" type="presParOf" srcId="{BBD8DE40-0619-4A3A-84FB-89924BB04EA4}" destId="{EC547C88-9AA8-4B82-8961-85A7AC8E1C24}" srcOrd="1" destOrd="0" presId="urn:microsoft.com/office/officeart/2005/8/layout/orgChart1"/>
-    <dgm:cxn modelId="{48B637BC-46B2-42A3-B04C-37276F1F4309}" type="presParOf" srcId="{EC547C88-9AA8-4B82-8961-85A7AC8E1C24}" destId="{B74DD57B-DDBB-4157-8F65-8AD4A34E0634}" srcOrd="0" destOrd="0" presId="urn:microsoft.com/office/officeart/2005/8/layout/orgChart1"/>
-    <dgm:cxn modelId="{F0E501D5-44CA-4650-AD5D-2316F049FBEA}" type="presParOf" srcId="{B74DD57B-DDBB-4157-8F65-8AD4A34E0634}" destId="{3441A8BC-6913-42CB-8BDF-6569E58999CC}" srcOrd="0" destOrd="0" presId="urn:microsoft.com/office/officeart/2005/8/layout/orgChart1"/>
-    <dgm:cxn modelId="{35975D05-76B0-484D-8849-F00DEC17BECF}" type="presParOf" srcId="{B74DD57B-DDBB-4157-8F65-8AD4A34E0634}" destId="{3B8442CA-0CC7-44D3-AB24-C1E3B69D45E4}" srcOrd="1" destOrd="0" presId="urn:microsoft.com/office/officeart/2005/8/layout/orgChart1"/>
-    <dgm:cxn modelId="{371B5667-278F-42F8-906D-A6E330A7BB55}" type="presParOf" srcId="{EC547C88-9AA8-4B82-8961-85A7AC8E1C24}" destId="{666AA9CD-A62B-446C-8A75-A5FC8A1FCFC3}" srcOrd="1" destOrd="0" presId="urn:microsoft.com/office/officeart/2005/8/layout/orgChart1"/>
-    <dgm:cxn modelId="{D9862716-E29D-497C-9FFA-097AA8973BB5}" type="presParOf" srcId="{EC547C88-9AA8-4B82-8961-85A7AC8E1C24}" destId="{C64AE787-6C55-4B2F-B4AA-D7BE72D69A83}" srcOrd="2" destOrd="0" presId="urn:microsoft.com/office/officeart/2005/8/layout/orgChart1"/>
-    <dgm:cxn modelId="{42459281-ADCD-4702-BBF3-3A25FCAD8822}" type="presParOf" srcId="{BBD8DE40-0619-4A3A-84FB-89924BB04EA4}" destId="{94689D75-4043-4EFD-9296-48695937771C}" srcOrd="2" destOrd="0" presId="urn:microsoft.com/office/officeart/2005/8/layout/orgChart1"/>
-    <dgm:cxn modelId="{19C5B296-8C22-4DA0-8E62-5A9412DF83DE}" type="presParOf" srcId="{BBD8DE40-0619-4A3A-84FB-89924BB04EA4}" destId="{F2F88390-D992-4487-9E41-3A092BF839C7}" srcOrd="3" destOrd="0" presId="urn:microsoft.com/office/officeart/2005/8/layout/orgChart1"/>
-    <dgm:cxn modelId="{B2FE3EA6-3888-4A0E-A4E5-15579F2FF5B8}" type="presParOf" srcId="{F2F88390-D992-4487-9E41-3A092BF839C7}" destId="{92ACD292-BF98-4838-B97F-ED300171B175}" srcOrd="0" destOrd="0" presId="urn:microsoft.com/office/officeart/2005/8/layout/orgChart1"/>
-    <dgm:cxn modelId="{C90EB6F8-3EBD-4E96-8475-10B2239FFBDF}" type="presParOf" srcId="{92ACD292-BF98-4838-B97F-ED300171B175}" destId="{3BAF2FFE-4888-490F-91F5-FD3100B0B374}" srcOrd="0" destOrd="0" presId="urn:microsoft.com/office/officeart/2005/8/layout/orgChart1"/>
-    <dgm:cxn modelId="{22E86AFD-E2E8-4F7E-B03D-9C9B8705587E}" type="presParOf" srcId="{92ACD292-BF98-4838-B97F-ED300171B175}" destId="{6DB75FC0-9B4E-4AE3-B304-7A7F7F7A9D3A}" srcOrd="1" destOrd="0" presId="urn:microsoft.com/office/officeart/2005/8/layout/orgChart1"/>
-    <dgm:cxn modelId="{94B43D18-AEDF-4B1C-8FF6-8E9F2BAC4E6E}" type="presParOf" srcId="{F2F88390-D992-4487-9E41-3A092BF839C7}" destId="{FF970698-06C3-43E1-B2A3-BA3FD309EEEA}" srcOrd="1" destOrd="0" presId="urn:microsoft.com/office/officeart/2005/8/layout/orgChart1"/>
-    <dgm:cxn modelId="{F0E0DD2C-C4F3-43EC-9EFF-924468621767}" type="presParOf" srcId="{F2F88390-D992-4487-9E41-3A092BF839C7}" destId="{70C631C7-0EA4-48A4-BB53-EB1397BD395F}" srcOrd="2" destOrd="0" presId="urn:microsoft.com/office/officeart/2005/8/layout/orgChart1"/>
-    <dgm:cxn modelId="{39DAA99D-EE22-4374-854B-CE9102A926B4}" type="presParOf" srcId="{BBD8DE40-0619-4A3A-84FB-89924BB04EA4}" destId="{51FAF244-8083-49FC-9401-81B60AAF7087}" srcOrd="4" destOrd="0" presId="urn:microsoft.com/office/officeart/2005/8/layout/orgChart1"/>
-    <dgm:cxn modelId="{C5BECB23-A675-4573-8722-49119210D474}" type="presParOf" srcId="{BBD8DE40-0619-4A3A-84FB-89924BB04EA4}" destId="{26DB1753-63C8-47FB-A587-DEE866D1AB82}" srcOrd="5" destOrd="0" presId="urn:microsoft.com/office/officeart/2005/8/layout/orgChart1"/>
-    <dgm:cxn modelId="{1B55C898-86B8-4147-A0F9-E7D97BAD34B4}" type="presParOf" srcId="{26DB1753-63C8-47FB-A587-DEE866D1AB82}" destId="{B5A3CF44-C0B1-492E-B703-DC0A891D0AB2}" srcOrd="0" destOrd="0" presId="urn:microsoft.com/office/officeart/2005/8/layout/orgChart1"/>
-    <dgm:cxn modelId="{2FA58E4D-CE54-452D-A864-2E510C82647D}" type="presParOf" srcId="{B5A3CF44-C0B1-492E-B703-DC0A891D0AB2}" destId="{E7DFB4E5-82D5-4DC5-AB64-51D6F1936719}" srcOrd="0" destOrd="0" presId="urn:microsoft.com/office/officeart/2005/8/layout/orgChart1"/>
-    <dgm:cxn modelId="{16BB03C3-9A85-4186-A67A-75D31DEFD470}" type="presParOf" srcId="{B5A3CF44-C0B1-492E-B703-DC0A891D0AB2}" destId="{34DC7787-D5A3-4818-B592-83AAAB79A8D6}" srcOrd="1" destOrd="0" presId="urn:microsoft.com/office/officeart/2005/8/layout/orgChart1"/>
-    <dgm:cxn modelId="{49A837EE-C5DB-474E-BB86-B1C0DB6605A8}" type="presParOf" srcId="{26DB1753-63C8-47FB-A587-DEE866D1AB82}" destId="{DC39CBEE-79E5-47ED-9D5F-ADD2ADF98D36}" srcOrd="1" destOrd="0" presId="urn:microsoft.com/office/officeart/2005/8/layout/orgChart1"/>
-    <dgm:cxn modelId="{9A93E7CB-CF6C-453F-8A70-6D3D8382432F}" type="presParOf" srcId="{26DB1753-63C8-47FB-A587-DEE866D1AB82}" destId="{EB179BEA-931E-4900-8A4C-60FBB669E417}" srcOrd="2" destOrd="0" presId="urn:microsoft.com/office/officeart/2005/8/layout/orgChart1"/>
-    <dgm:cxn modelId="{6BD313DD-9A22-4586-BA27-E60BE94DB423}" type="presParOf" srcId="{BBD8DE40-0619-4A3A-84FB-89924BB04EA4}" destId="{24A0881F-BD84-4A21-B3A8-0153C4927C11}" srcOrd="6" destOrd="0" presId="urn:microsoft.com/office/officeart/2005/8/layout/orgChart1"/>
-    <dgm:cxn modelId="{87B0CA9A-FACF-45F2-AD6D-7BC0814CE763}" type="presParOf" srcId="{BBD8DE40-0619-4A3A-84FB-89924BB04EA4}" destId="{691E16FE-3A41-4776-868D-31CA2712E5EF}" srcOrd="7" destOrd="0" presId="urn:microsoft.com/office/officeart/2005/8/layout/orgChart1"/>
-    <dgm:cxn modelId="{F4968BB5-1F3C-4877-81E6-B25AD8A87E91}" type="presParOf" srcId="{691E16FE-3A41-4776-868D-31CA2712E5EF}" destId="{AF309034-F497-4940-B27D-6A9AD65507B5}" srcOrd="0" destOrd="0" presId="urn:microsoft.com/office/officeart/2005/8/layout/orgChart1"/>
-    <dgm:cxn modelId="{F048E400-47BC-4062-9E7B-3853E5A5619C}" type="presParOf" srcId="{AF309034-F497-4940-B27D-6A9AD65507B5}" destId="{A5CF217D-D3A6-4151-AD40-A88C6F8AF4D7}" srcOrd="0" destOrd="0" presId="urn:microsoft.com/office/officeart/2005/8/layout/orgChart1"/>
-    <dgm:cxn modelId="{9B73A48F-14B4-49EE-A81B-6237F09B8BCC}" type="presParOf" srcId="{AF309034-F497-4940-B27D-6A9AD65507B5}" destId="{E82745B5-F925-46FC-AF55-FAA98B0A186F}" srcOrd="1" destOrd="0" presId="urn:microsoft.com/office/officeart/2005/8/layout/orgChart1"/>
-    <dgm:cxn modelId="{0880CCCA-E939-4AD1-A2BE-5ED6D302A52B}" type="presParOf" srcId="{691E16FE-3A41-4776-868D-31CA2712E5EF}" destId="{18A8CFAB-649F-4DA4-BEE9-391716EC83F7}" srcOrd="1" destOrd="0" presId="urn:microsoft.com/office/officeart/2005/8/layout/orgChart1"/>
-    <dgm:cxn modelId="{2C9DAC76-D59C-4F05-836C-D04CC19A9B18}" type="presParOf" srcId="{691E16FE-3A41-4776-868D-31CA2712E5EF}" destId="{45808FE5-E1D5-48A3-A305-7555F1CFC0DE}" srcOrd="2" destOrd="0" presId="urn:microsoft.com/office/officeart/2005/8/layout/orgChart1"/>
-    <dgm:cxn modelId="{617D87A1-5C71-415C-A331-FEB5F8BB2169}" type="presParOf" srcId="{BBD8DE40-0619-4A3A-84FB-89924BB04EA4}" destId="{D2BE08CE-A34C-4EFF-A824-8606B74D9094}" srcOrd="8" destOrd="0" presId="urn:microsoft.com/office/officeart/2005/8/layout/orgChart1"/>
-    <dgm:cxn modelId="{8E6ECC5A-9412-4795-84FD-FD72F2DDDC8A}" type="presParOf" srcId="{BBD8DE40-0619-4A3A-84FB-89924BB04EA4}" destId="{2DEF1B53-6A70-4EA1-8ADE-19CBE8490729}" srcOrd="9" destOrd="0" presId="urn:microsoft.com/office/officeart/2005/8/layout/orgChart1"/>
-    <dgm:cxn modelId="{1CC2CAB2-B680-48A6-B4CB-5202D215C067}" type="presParOf" srcId="{2DEF1B53-6A70-4EA1-8ADE-19CBE8490729}" destId="{3ED2A02E-E9BC-4295-A21E-236EFF320CD0}" srcOrd="0" destOrd="0" presId="urn:microsoft.com/office/officeart/2005/8/layout/orgChart1"/>
-    <dgm:cxn modelId="{E8E7F56C-EE2A-4C31-9735-9DC8A6C31085}" type="presParOf" srcId="{3ED2A02E-E9BC-4295-A21E-236EFF320CD0}" destId="{135AAD40-E7B5-4FDC-850A-B46C3BFF56E0}" srcOrd="0" destOrd="0" presId="urn:microsoft.com/office/officeart/2005/8/layout/orgChart1"/>
-    <dgm:cxn modelId="{2FA9EB4F-1141-4DD8-A7AB-F250034F2E44}" type="presParOf" srcId="{3ED2A02E-E9BC-4295-A21E-236EFF320CD0}" destId="{1649A874-5A5D-465F-A4B2-5E24EADF9ADF}" srcOrd="1" destOrd="0" presId="urn:microsoft.com/office/officeart/2005/8/layout/orgChart1"/>
-    <dgm:cxn modelId="{D1BC4432-D738-4CC3-A077-2F27DE2C4062}" type="presParOf" srcId="{2DEF1B53-6A70-4EA1-8ADE-19CBE8490729}" destId="{5F6BB2EF-0503-4335-9D90-54A34E9511E1}" srcOrd="1" destOrd="0" presId="urn:microsoft.com/office/officeart/2005/8/layout/orgChart1"/>
-    <dgm:cxn modelId="{FBA8C510-C9BF-4F23-9DCB-5B90E55E05BD}" type="presParOf" srcId="{2DEF1B53-6A70-4EA1-8ADE-19CBE8490729}" destId="{59378ED8-8003-4A18-BA98-DE00EDFF5503}" srcOrd="2" destOrd="0" presId="urn:microsoft.com/office/officeart/2005/8/layout/orgChart1"/>
-    <dgm:cxn modelId="{97FF4A1C-11E1-4CDC-B5E6-6D3FA1F8513B}" type="presParOf" srcId="{BBD8DE40-0619-4A3A-84FB-89924BB04EA4}" destId="{5C0041BF-B6C7-4D9C-967B-81245F98DF82}" srcOrd="10" destOrd="0" presId="urn:microsoft.com/office/officeart/2005/8/layout/orgChart1"/>
-    <dgm:cxn modelId="{ED0EA8B3-CF48-411B-AC16-725CDF3EB044}" type="presParOf" srcId="{BBD8DE40-0619-4A3A-84FB-89924BB04EA4}" destId="{8EB073F5-8C75-47B1-8C49-2B3247F910AE}" srcOrd="11" destOrd="0" presId="urn:microsoft.com/office/officeart/2005/8/layout/orgChart1"/>
-    <dgm:cxn modelId="{09CF1D7C-9CEE-4EB2-AB02-BFC3EE31B5E1}" type="presParOf" srcId="{8EB073F5-8C75-47B1-8C49-2B3247F910AE}" destId="{6604C886-94D2-48F9-8513-EB7A9FB05940}" srcOrd="0" destOrd="0" presId="urn:microsoft.com/office/officeart/2005/8/layout/orgChart1"/>
-    <dgm:cxn modelId="{19EE283C-3C8D-47ED-B5FD-848722FA7528}" type="presParOf" srcId="{6604C886-94D2-48F9-8513-EB7A9FB05940}" destId="{70A11B42-C2BD-425E-AA7B-D4C0DC2D0A15}" srcOrd="0" destOrd="0" presId="urn:microsoft.com/office/officeart/2005/8/layout/orgChart1"/>
-    <dgm:cxn modelId="{C2F40F3D-D961-4494-B858-41B2DDD3C521}" type="presParOf" srcId="{6604C886-94D2-48F9-8513-EB7A9FB05940}" destId="{91B6D221-C145-487E-94DA-13F4BB495C55}" srcOrd="1" destOrd="0" presId="urn:microsoft.com/office/officeart/2005/8/layout/orgChart1"/>
-    <dgm:cxn modelId="{DBEE9B21-FAA1-4577-982D-48A97BA82B75}" type="presParOf" srcId="{8EB073F5-8C75-47B1-8C49-2B3247F910AE}" destId="{51584857-C6B6-438B-90B3-5702E17B333F}" srcOrd="1" destOrd="0" presId="urn:microsoft.com/office/officeart/2005/8/layout/orgChart1"/>
-    <dgm:cxn modelId="{9D08B3CB-894F-4AFF-9597-3B72947D86EC}" type="presParOf" srcId="{8EB073F5-8C75-47B1-8C49-2B3247F910AE}" destId="{59F5BBE0-B530-4531-90E0-449C636FEDEA}" srcOrd="2" destOrd="0" presId="urn:microsoft.com/office/officeart/2005/8/layout/orgChart1"/>
-    <dgm:cxn modelId="{C5338F37-7205-4FAA-92A5-1093343C7B61}" type="presParOf" srcId="{9BBFA110-AB25-44A4-BC23-7D4CB8CE7967}" destId="{1D54BF72-21D5-4B16-AA12-33778474944E}" srcOrd="2" destOrd="0" presId="urn:microsoft.com/office/officeart/2005/8/layout/orgChart1"/>
-    <dgm:cxn modelId="{C12CC838-2B20-4F1A-953E-7056C25D3001}" type="presParOf" srcId="{1AD459E1-C52C-4246-B719-4E4412240829}" destId="{61DE649D-9D32-404E-A346-534AA673CED8}" srcOrd="4" destOrd="0" presId="urn:microsoft.com/office/officeart/2005/8/layout/orgChart1"/>
-    <dgm:cxn modelId="{F48CB75A-23B2-4FF7-ACDE-3B76C3395CF9}" type="presParOf" srcId="{1AD459E1-C52C-4246-B719-4E4412240829}" destId="{223ACA02-3863-406D-AB19-0DC224C46299}" srcOrd="5" destOrd="0" presId="urn:microsoft.com/office/officeart/2005/8/layout/orgChart1"/>
-    <dgm:cxn modelId="{CC2D7DFA-DBA3-48D4-AF2F-B073C2EA4FAF}" type="presParOf" srcId="{223ACA02-3863-406D-AB19-0DC224C46299}" destId="{9552C195-5D4D-429A-B97D-3246B4D12ADF}" srcOrd="0" destOrd="0" presId="urn:microsoft.com/office/officeart/2005/8/layout/orgChart1"/>
-    <dgm:cxn modelId="{9135BC94-1563-46E2-9323-2AD3B2F8C201}" type="presParOf" srcId="{9552C195-5D4D-429A-B97D-3246B4D12ADF}" destId="{227B45DD-C65D-4489-A826-24DF659BBDE0}" srcOrd="0" destOrd="0" presId="urn:microsoft.com/office/officeart/2005/8/layout/orgChart1"/>
-    <dgm:cxn modelId="{8823C94B-9F0D-4248-89D9-E5C6061A67EF}" type="presParOf" srcId="{9552C195-5D4D-429A-B97D-3246B4D12ADF}" destId="{6B8C0AE2-50E0-4BCE-94CB-363B57814B60}" srcOrd="1" destOrd="0" presId="urn:microsoft.com/office/officeart/2005/8/layout/orgChart1"/>
-    <dgm:cxn modelId="{6C4F5AA6-5B1B-4F16-8B50-B4C2B59B9604}" type="presParOf" srcId="{223ACA02-3863-406D-AB19-0DC224C46299}" destId="{B16A250C-045C-430A-B0B5-37EE751D89D9}" srcOrd="1" destOrd="0" presId="urn:microsoft.com/office/officeart/2005/8/layout/orgChart1"/>
-    <dgm:cxn modelId="{85242844-F910-496A-BDBF-B6B7DF945A77}" type="presParOf" srcId="{223ACA02-3863-406D-AB19-0DC224C46299}" destId="{2FFC29D1-BD08-4F08-8413-94A85F51F9F0}" srcOrd="2" destOrd="0" presId="urn:microsoft.com/office/officeart/2005/8/layout/orgChart1"/>
-    <dgm:cxn modelId="{17FB2617-5203-4831-B193-3160D1591C8E}" type="presParOf" srcId="{F9420F45-E180-41C8-B53F-F1619A17495C}" destId="{20D0C07E-DA32-479F-8036-E4D44FE0E50A}" srcOrd="2" destOrd="0" presId="urn:microsoft.com/office/officeart/2005/8/layout/orgChart1"/>
-    <dgm:cxn modelId="{162C150D-0BBA-4B74-816E-A54A731921F8}" type="presParOf" srcId="{C648C8F1-6EC1-4D27-9134-2770426C1535}" destId="{70D5E481-C1FF-4FF5-9EEC-3220195BEB42}" srcOrd="2" destOrd="0" presId="urn:microsoft.com/office/officeart/2005/8/layout/orgChart1"/>
+    <dgm:cxn modelId="{CA1FC286-4EC7-4782-ADAE-21AD8CCBDE0D}" type="presOf" srcId="{8D6AD070-EE05-4FC9-9AEB-E3F3F3C582AC}" destId="{5C0041BF-B6C7-4D9C-967B-81245F98DF82}" srcOrd="0" destOrd="0" presId="urn:microsoft.com/office/officeart/2005/8/layout/orgChart1"/>
+    <dgm:cxn modelId="{B584EB0E-E58E-44A3-9096-F685114D1FCC}" type="presOf" srcId="{CCA7F9F9-3A04-4453-8740-07CB23C27AA6}" destId="{E82745B5-F925-46FC-AF55-FAA98B0A186F}" srcOrd="1" destOrd="0" presId="urn:microsoft.com/office/officeart/2005/8/layout/orgChart1"/>
+    <dgm:cxn modelId="{9E0C5AE5-BCD0-4BAB-9F13-0AF691F01961}" type="presOf" srcId="{C7BD8657-189E-46F3-B827-16B29C2849DE}" destId="{63929129-5E40-45F8-A890-4F806D74EBE0}" srcOrd="0" destOrd="0" presId="urn:microsoft.com/office/officeart/2005/8/layout/orgChart1"/>
+    <dgm:cxn modelId="{8BC11CE4-532F-442C-BF8B-2E5F45094C37}" type="presParOf" srcId="{CFDBE9B5-C99C-46D7-AD39-DF0C47F9A402}" destId="{C648C8F1-6EC1-4D27-9134-2770426C1535}" srcOrd="0" destOrd="0" presId="urn:microsoft.com/office/officeart/2005/8/layout/orgChart1"/>
+    <dgm:cxn modelId="{5068848C-C4FC-4404-A2E7-FC47099F99DF}" type="presParOf" srcId="{C648C8F1-6EC1-4D27-9134-2770426C1535}" destId="{8841FC10-6A43-4474-8973-11C86F432155}" srcOrd="0" destOrd="0" presId="urn:microsoft.com/office/officeart/2005/8/layout/orgChart1"/>
+    <dgm:cxn modelId="{20FEBBC7-B0DF-40B1-BC83-02A752F2CFCA}" type="presParOf" srcId="{8841FC10-6A43-4474-8973-11C86F432155}" destId="{63929129-5E40-45F8-A890-4F806D74EBE0}" srcOrd="0" destOrd="0" presId="urn:microsoft.com/office/officeart/2005/8/layout/orgChart1"/>
+    <dgm:cxn modelId="{1BA4853D-DA81-4A72-B69C-9360A3512400}" type="presParOf" srcId="{8841FC10-6A43-4474-8973-11C86F432155}" destId="{D8AFCCFD-FF72-4601-AE8B-16416F11BE0B}" srcOrd="1" destOrd="0" presId="urn:microsoft.com/office/officeart/2005/8/layout/orgChart1"/>
+    <dgm:cxn modelId="{0E354AE1-67BB-4D8B-92E0-CF58C6BC0D88}" type="presParOf" srcId="{C648C8F1-6EC1-4D27-9134-2770426C1535}" destId="{CA5EB31B-C68B-473C-87CB-A91BB005BF00}" srcOrd="1" destOrd="0" presId="urn:microsoft.com/office/officeart/2005/8/layout/orgChart1"/>
+    <dgm:cxn modelId="{4EB94258-FC4F-43E8-BCBD-A89987FF35BE}" type="presParOf" srcId="{CA5EB31B-C68B-473C-87CB-A91BB005BF00}" destId="{062340CD-6334-46D5-AEFE-95C301457800}" srcOrd="0" destOrd="0" presId="urn:microsoft.com/office/officeart/2005/8/layout/orgChart1"/>
+    <dgm:cxn modelId="{9D6E28C0-FEC7-4514-A7D9-3B0F92E83E01}" type="presParOf" srcId="{CA5EB31B-C68B-473C-87CB-A91BB005BF00}" destId="{03148D74-9417-47D5-AF4F-C4D3238B6670}" srcOrd="1" destOrd="0" presId="urn:microsoft.com/office/officeart/2005/8/layout/orgChart1"/>
+    <dgm:cxn modelId="{7F35C59C-7B22-43D5-B5B6-FC4A13D33A12}" type="presParOf" srcId="{03148D74-9417-47D5-AF4F-C4D3238B6670}" destId="{8560AAFB-1613-4B6C-B1A4-8F0A1BFFBCE2}" srcOrd="0" destOrd="0" presId="urn:microsoft.com/office/officeart/2005/8/layout/orgChart1"/>
+    <dgm:cxn modelId="{4ADE43E7-8257-48C7-A1E1-6E967C61F449}" type="presParOf" srcId="{8560AAFB-1613-4B6C-B1A4-8F0A1BFFBCE2}" destId="{E091326B-DFC7-4A96-BEEB-6388FD6F41EE}" srcOrd="0" destOrd="0" presId="urn:microsoft.com/office/officeart/2005/8/layout/orgChart1"/>
+    <dgm:cxn modelId="{3492895D-5D9B-4631-A638-D4EBAB540824}" type="presParOf" srcId="{8560AAFB-1613-4B6C-B1A4-8F0A1BFFBCE2}" destId="{84051127-723D-4724-B8A2-FF26F3A99F28}" srcOrd="1" destOrd="0" presId="urn:microsoft.com/office/officeart/2005/8/layout/orgChart1"/>
+    <dgm:cxn modelId="{6CC1E5F5-3FFA-4C1F-9673-B82776B243E9}" type="presParOf" srcId="{03148D74-9417-47D5-AF4F-C4D3238B6670}" destId="{A6B18CA2-C28F-4B9E-A1C1-DC76B10BBB9A}" srcOrd="1" destOrd="0" presId="urn:microsoft.com/office/officeart/2005/8/layout/orgChart1"/>
+    <dgm:cxn modelId="{9B964D42-996D-4DF1-AB72-908CFA382798}" type="presParOf" srcId="{03148D74-9417-47D5-AF4F-C4D3238B6670}" destId="{7C076015-0E74-486D-B791-602F5C870ACA}" srcOrd="2" destOrd="0" presId="urn:microsoft.com/office/officeart/2005/8/layout/orgChart1"/>
+    <dgm:cxn modelId="{A890A27C-1669-420D-9D55-D9FF104C8384}" type="presParOf" srcId="{CA5EB31B-C68B-473C-87CB-A91BB005BF00}" destId="{4670F29F-C287-485C-8C4E-26F1E2FD7470}" srcOrd="2" destOrd="0" presId="urn:microsoft.com/office/officeart/2005/8/layout/orgChart1"/>
+    <dgm:cxn modelId="{354F301D-FD51-43E6-94CE-130F0A452767}" type="presParOf" srcId="{CA5EB31B-C68B-473C-87CB-A91BB005BF00}" destId="{F9420F45-E180-41C8-B53F-F1619A17495C}" srcOrd="3" destOrd="0" presId="urn:microsoft.com/office/officeart/2005/8/layout/orgChart1"/>
+    <dgm:cxn modelId="{364854BF-AD1C-490D-B0C7-2BD08B609A56}" type="presParOf" srcId="{F9420F45-E180-41C8-B53F-F1619A17495C}" destId="{2B94BE52-4D45-423C-ADAA-672E1581A042}" srcOrd="0" destOrd="0" presId="urn:microsoft.com/office/officeart/2005/8/layout/orgChart1"/>
+    <dgm:cxn modelId="{04AD3AF3-9909-4B08-BCA3-7C6261BB6240}" type="presParOf" srcId="{2B94BE52-4D45-423C-ADAA-672E1581A042}" destId="{AFF5F157-3C4C-4EA5-872E-9D66CFF66D24}" srcOrd="0" destOrd="0" presId="urn:microsoft.com/office/officeart/2005/8/layout/orgChart1"/>
+    <dgm:cxn modelId="{B3E6CC7A-9B95-47BB-8165-C3E1136355D0}" type="presParOf" srcId="{2B94BE52-4D45-423C-ADAA-672E1581A042}" destId="{33684D1D-010E-43D1-ABB0-10C0449E3F7D}" srcOrd="1" destOrd="0" presId="urn:microsoft.com/office/officeart/2005/8/layout/orgChart1"/>
+    <dgm:cxn modelId="{6F5AFD5B-E07D-4B5F-B3F5-055B189B0C71}" type="presParOf" srcId="{F9420F45-E180-41C8-B53F-F1619A17495C}" destId="{1AD459E1-C52C-4246-B719-4E4412240829}" srcOrd="1" destOrd="0" presId="urn:microsoft.com/office/officeart/2005/8/layout/orgChart1"/>
+    <dgm:cxn modelId="{E699C056-6821-4ED8-8EC8-C99F0183CB08}" type="presParOf" srcId="{1AD459E1-C52C-4246-B719-4E4412240829}" destId="{F1DC6AAD-919C-4BE6-9089-ECB12F30FF47}" srcOrd="0" destOrd="0" presId="urn:microsoft.com/office/officeart/2005/8/layout/orgChart1"/>
+    <dgm:cxn modelId="{916DFA5F-9BA9-4BF9-A427-3DF8E4BB86ED}" type="presParOf" srcId="{1AD459E1-C52C-4246-B719-4E4412240829}" destId="{E9D7E019-B9C5-45AB-8188-314544860FA9}" srcOrd="1" destOrd="0" presId="urn:microsoft.com/office/officeart/2005/8/layout/orgChart1"/>
+    <dgm:cxn modelId="{136451D5-C7B4-4314-B49E-A4EF5E51B1B0}" type="presParOf" srcId="{E9D7E019-B9C5-45AB-8188-314544860FA9}" destId="{EEF47A2A-AD99-4EB7-8F68-56337B17D69F}" srcOrd="0" destOrd="0" presId="urn:microsoft.com/office/officeart/2005/8/layout/orgChart1"/>
+    <dgm:cxn modelId="{CE777AF1-BEDF-4F66-AD06-276B7302135B}" type="presParOf" srcId="{EEF47A2A-AD99-4EB7-8F68-56337B17D69F}" destId="{548E9CEB-CC82-482C-8B19-431151C1E2FA}" srcOrd="0" destOrd="0" presId="urn:microsoft.com/office/officeart/2005/8/layout/orgChart1"/>
+    <dgm:cxn modelId="{D7A04351-16C5-4931-BBD0-F41853807B67}" type="presParOf" srcId="{EEF47A2A-AD99-4EB7-8F68-56337B17D69F}" destId="{3BE7E5C6-E14C-4C64-9AD0-7204DA5CC886}" srcOrd="1" destOrd="0" presId="urn:microsoft.com/office/officeart/2005/8/layout/orgChart1"/>
+    <dgm:cxn modelId="{B0E9ECE6-1CB5-4206-B749-437178F3B405}" type="presParOf" srcId="{E9D7E019-B9C5-45AB-8188-314544860FA9}" destId="{534921A6-A227-42E2-AF6B-7276FEE95B40}" srcOrd="1" destOrd="0" presId="urn:microsoft.com/office/officeart/2005/8/layout/orgChart1"/>
+    <dgm:cxn modelId="{FFD06C95-02F1-4522-B6AD-60AE218CE36A}" type="presParOf" srcId="{E9D7E019-B9C5-45AB-8188-314544860FA9}" destId="{44FCA3CD-79BC-4761-86D2-8713792B667D}" srcOrd="2" destOrd="0" presId="urn:microsoft.com/office/officeart/2005/8/layout/orgChart1"/>
+    <dgm:cxn modelId="{735DD8B5-EF02-42EF-813F-4209937A9CB9}" type="presParOf" srcId="{1AD459E1-C52C-4246-B719-4E4412240829}" destId="{1AC7A9DF-0904-4CBD-8B57-A2E7FAF72705}" srcOrd="2" destOrd="0" presId="urn:microsoft.com/office/officeart/2005/8/layout/orgChart1"/>
+    <dgm:cxn modelId="{5019DA19-FAAD-4A30-ACA4-3E27E5C65D17}" type="presParOf" srcId="{1AD459E1-C52C-4246-B719-4E4412240829}" destId="{9BBFA110-AB25-44A4-BC23-7D4CB8CE7967}" srcOrd="3" destOrd="0" presId="urn:microsoft.com/office/officeart/2005/8/layout/orgChart1"/>
+    <dgm:cxn modelId="{392CAD9C-21DA-4919-907A-01FE6C2CE244}" type="presParOf" srcId="{9BBFA110-AB25-44A4-BC23-7D4CB8CE7967}" destId="{577145F4-423B-47CF-8FAB-02A2D23F164D}" srcOrd="0" destOrd="0" presId="urn:microsoft.com/office/officeart/2005/8/layout/orgChart1"/>
+    <dgm:cxn modelId="{54C22651-642F-4631-9005-3C878C2AE494}" type="presParOf" srcId="{577145F4-423B-47CF-8FAB-02A2D23F164D}" destId="{EC4BEC83-2E8E-4EFE-B5FC-0C106B0CBBAF}" srcOrd="0" destOrd="0" presId="urn:microsoft.com/office/officeart/2005/8/layout/orgChart1"/>
+    <dgm:cxn modelId="{04DF2F23-269F-4E91-9C7F-FBE2AF459226}" type="presParOf" srcId="{577145F4-423B-47CF-8FAB-02A2D23F164D}" destId="{51204D02-A05C-4263-B772-764E945F0144}" srcOrd="1" destOrd="0" presId="urn:microsoft.com/office/officeart/2005/8/layout/orgChart1"/>
+    <dgm:cxn modelId="{6AF60420-14F9-4CE6-9BB8-9903A60B1941}" type="presParOf" srcId="{9BBFA110-AB25-44A4-BC23-7D4CB8CE7967}" destId="{BBD8DE40-0619-4A3A-84FB-89924BB04EA4}" srcOrd="1" destOrd="0" presId="urn:microsoft.com/office/officeart/2005/8/layout/orgChart1"/>
+    <dgm:cxn modelId="{F316D78A-22B0-467B-86B7-92A21F9A7A3A}" type="presParOf" srcId="{BBD8DE40-0619-4A3A-84FB-89924BB04EA4}" destId="{BA1C0E43-CB54-4F9D-BF11-9A207020C586}" srcOrd="0" destOrd="0" presId="urn:microsoft.com/office/officeart/2005/8/layout/orgChart1"/>
+    <dgm:cxn modelId="{7C307957-5243-4BC8-92B2-128A970EB52B}" type="presParOf" srcId="{BBD8DE40-0619-4A3A-84FB-89924BB04EA4}" destId="{EC547C88-9AA8-4B82-8961-85A7AC8E1C24}" srcOrd="1" destOrd="0" presId="urn:microsoft.com/office/officeart/2005/8/layout/orgChart1"/>
+    <dgm:cxn modelId="{9E55ECBA-2251-4D34-91ED-00D4E898DD40}" type="presParOf" srcId="{EC547C88-9AA8-4B82-8961-85A7AC8E1C24}" destId="{B74DD57B-DDBB-4157-8F65-8AD4A34E0634}" srcOrd="0" destOrd="0" presId="urn:microsoft.com/office/officeart/2005/8/layout/orgChart1"/>
+    <dgm:cxn modelId="{E8C79AF6-BF24-4F5E-8F5A-F955F228AA93}" type="presParOf" srcId="{B74DD57B-DDBB-4157-8F65-8AD4A34E0634}" destId="{3441A8BC-6913-42CB-8BDF-6569E58999CC}" srcOrd="0" destOrd="0" presId="urn:microsoft.com/office/officeart/2005/8/layout/orgChart1"/>
+    <dgm:cxn modelId="{566AB2B7-701D-401C-BA17-03A7AFC395DD}" type="presParOf" srcId="{B74DD57B-DDBB-4157-8F65-8AD4A34E0634}" destId="{3B8442CA-0CC7-44D3-AB24-C1E3B69D45E4}" srcOrd="1" destOrd="0" presId="urn:microsoft.com/office/officeart/2005/8/layout/orgChart1"/>
+    <dgm:cxn modelId="{2B3B42DD-19AA-4976-8821-C830C80D55C0}" type="presParOf" srcId="{EC547C88-9AA8-4B82-8961-85A7AC8E1C24}" destId="{666AA9CD-A62B-446C-8A75-A5FC8A1FCFC3}" srcOrd="1" destOrd="0" presId="urn:microsoft.com/office/officeart/2005/8/layout/orgChart1"/>
+    <dgm:cxn modelId="{A7E09D73-3B00-4966-A2A6-5FFBCFC97D2D}" type="presParOf" srcId="{EC547C88-9AA8-4B82-8961-85A7AC8E1C24}" destId="{C64AE787-6C55-4B2F-B4AA-D7BE72D69A83}" srcOrd="2" destOrd="0" presId="urn:microsoft.com/office/officeart/2005/8/layout/orgChart1"/>
+    <dgm:cxn modelId="{2665EE45-3121-4B7D-87AD-3127A0D6038A}" type="presParOf" srcId="{BBD8DE40-0619-4A3A-84FB-89924BB04EA4}" destId="{94689D75-4043-4EFD-9296-48695937771C}" srcOrd="2" destOrd="0" presId="urn:microsoft.com/office/officeart/2005/8/layout/orgChart1"/>
+    <dgm:cxn modelId="{7E49B711-E6B1-45DB-AAC6-42F8538D9B0A}" type="presParOf" srcId="{BBD8DE40-0619-4A3A-84FB-89924BB04EA4}" destId="{F2F88390-D992-4487-9E41-3A092BF839C7}" srcOrd="3" destOrd="0" presId="urn:microsoft.com/office/officeart/2005/8/layout/orgChart1"/>
+    <dgm:cxn modelId="{FF24DBA6-FF93-437D-B3CB-4F9436160BE7}" type="presParOf" srcId="{F2F88390-D992-4487-9E41-3A092BF839C7}" destId="{92ACD292-BF98-4838-B97F-ED300171B175}" srcOrd="0" destOrd="0" presId="urn:microsoft.com/office/officeart/2005/8/layout/orgChart1"/>
+    <dgm:cxn modelId="{62EA1723-C4C5-470C-A62B-3838623D6A73}" type="presParOf" srcId="{92ACD292-BF98-4838-B97F-ED300171B175}" destId="{3BAF2FFE-4888-490F-91F5-FD3100B0B374}" srcOrd="0" destOrd="0" presId="urn:microsoft.com/office/officeart/2005/8/layout/orgChart1"/>
+    <dgm:cxn modelId="{0CD823E2-7C00-48F2-BBA2-306DC283DA36}" type="presParOf" srcId="{92ACD292-BF98-4838-B97F-ED300171B175}" destId="{6DB75FC0-9B4E-4AE3-B304-7A7F7F7A9D3A}" srcOrd="1" destOrd="0" presId="urn:microsoft.com/office/officeart/2005/8/layout/orgChart1"/>
+    <dgm:cxn modelId="{4F310282-E748-4637-8C74-1F1C85801462}" type="presParOf" srcId="{F2F88390-D992-4487-9E41-3A092BF839C7}" destId="{FF970698-06C3-43E1-B2A3-BA3FD309EEEA}" srcOrd="1" destOrd="0" presId="urn:microsoft.com/office/officeart/2005/8/layout/orgChart1"/>
+    <dgm:cxn modelId="{C2467C4D-523A-4C1E-B8C4-0A742B51F557}" type="presParOf" srcId="{F2F88390-D992-4487-9E41-3A092BF839C7}" destId="{70C631C7-0EA4-48A4-BB53-EB1397BD395F}" srcOrd="2" destOrd="0" presId="urn:microsoft.com/office/officeart/2005/8/layout/orgChart1"/>
+    <dgm:cxn modelId="{70458676-E0AA-4A17-B68D-2E0B77712272}" type="presParOf" srcId="{BBD8DE40-0619-4A3A-84FB-89924BB04EA4}" destId="{51FAF244-8083-49FC-9401-81B60AAF7087}" srcOrd="4" destOrd="0" presId="urn:microsoft.com/office/officeart/2005/8/layout/orgChart1"/>
+    <dgm:cxn modelId="{3BF2E947-C85C-4EFC-ADA7-93D435F40A54}" type="presParOf" srcId="{BBD8DE40-0619-4A3A-84FB-89924BB04EA4}" destId="{26DB1753-63C8-47FB-A587-DEE866D1AB82}" srcOrd="5" destOrd="0" presId="urn:microsoft.com/office/officeart/2005/8/layout/orgChart1"/>
+    <dgm:cxn modelId="{0543CE14-B5DC-48FA-B284-A47630CC5119}" type="presParOf" srcId="{26DB1753-63C8-47FB-A587-DEE866D1AB82}" destId="{B5A3CF44-C0B1-492E-B703-DC0A891D0AB2}" srcOrd="0" destOrd="0" presId="urn:microsoft.com/office/officeart/2005/8/layout/orgChart1"/>
+    <dgm:cxn modelId="{66B7D7C2-BE42-4497-B507-8D919214BB61}" type="presParOf" srcId="{B5A3CF44-C0B1-492E-B703-DC0A891D0AB2}" destId="{E7DFB4E5-82D5-4DC5-AB64-51D6F1936719}" srcOrd="0" destOrd="0" presId="urn:microsoft.com/office/officeart/2005/8/layout/orgChart1"/>
+    <dgm:cxn modelId="{DCCC1F6D-5B7C-41D0-B674-25E24BA54409}" type="presParOf" srcId="{B5A3CF44-C0B1-492E-B703-DC0A891D0AB2}" destId="{34DC7787-D5A3-4818-B592-83AAAB79A8D6}" srcOrd="1" destOrd="0" presId="urn:microsoft.com/office/officeart/2005/8/layout/orgChart1"/>
+    <dgm:cxn modelId="{A64F4EC6-88A9-4733-A2B0-4D789DEF534A}" type="presParOf" srcId="{26DB1753-63C8-47FB-A587-DEE866D1AB82}" destId="{DC39CBEE-79E5-47ED-9D5F-ADD2ADF98D36}" srcOrd="1" destOrd="0" presId="urn:microsoft.com/office/officeart/2005/8/layout/orgChart1"/>
+    <dgm:cxn modelId="{76D70AA3-7C37-4BB5-B4AA-56C6BC12F994}" type="presParOf" srcId="{26DB1753-63C8-47FB-A587-DEE866D1AB82}" destId="{EB179BEA-931E-4900-8A4C-60FBB669E417}" srcOrd="2" destOrd="0" presId="urn:microsoft.com/office/officeart/2005/8/layout/orgChart1"/>
+    <dgm:cxn modelId="{0F763BC6-2472-4BB0-9AA7-22D6A28A74AB}" type="presParOf" srcId="{BBD8DE40-0619-4A3A-84FB-89924BB04EA4}" destId="{24A0881F-BD84-4A21-B3A8-0153C4927C11}" srcOrd="6" destOrd="0" presId="urn:microsoft.com/office/officeart/2005/8/layout/orgChart1"/>
+    <dgm:cxn modelId="{25A81086-B4AC-4194-AE4B-6087620348A4}" type="presParOf" srcId="{BBD8DE40-0619-4A3A-84FB-89924BB04EA4}" destId="{691E16FE-3A41-4776-868D-31CA2712E5EF}" srcOrd="7" destOrd="0" presId="urn:microsoft.com/office/officeart/2005/8/layout/orgChart1"/>
+    <dgm:cxn modelId="{FE270C9D-9035-4E65-9AF4-BDCED2BFEF31}" type="presParOf" srcId="{691E16FE-3A41-4776-868D-31CA2712E5EF}" destId="{AF309034-F497-4940-B27D-6A9AD65507B5}" srcOrd="0" destOrd="0" presId="urn:microsoft.com/office/officeart/2005/8/layout/orgChart1"/>
+    <dgm:cxn modelId="{3F56C5FC-E337-4A25-A883-16A6A59ABF59}" type="presParOf" srcId="{AF309034-F497-4940-B27D-6A9AD65507B5}" destId="{A5CF217D-D3A6-4151-AD40-A88C6F8AF4D7}" srcOrd="0" destOrd="0" presId="urn:microsoft.com/office/officeart/2005/8/layout/orgChart1"/>
+    <dgm:cxn modelId="{79B4A892-18E2-47E1-955E-5DA994C0CE51}" type="presParOf" srcId="{AF309034-F497-4940-B27D-6A9AD65507B5}" destId="{E82745B5-F925-46FC-AF55-FAA98B0A186F}" srcOrd="1" destOrd="0" presId="urn:microsoft.com/office/officeart/2005/8/layout/orgChart1"/>
+    <dgm:cxn modelId="{5FD4E6EB-52FD-4A9C-89B1-CFE1EF61DCA2}" type="presParOf" srcId="{691E16FE-3A41-4776-868D-31CA2712E5EF}" destId="{18A8CFAB-649F-4DA4-BEE9-391716EC83F7}" srcOrd="1" destOrd="0" presId="urn:microsoft.com/office/officeart/2005/8/layout/orgChart1"/>
+    <dgm:cxn modelId="{40742B7E-D1D1-42D9-99DE-B6E913A8C9E2}" type="presParOf" srcId="{691E16FE-3A41-4776-868D-31CA2712E5EF}" destId="{45808FE5-E1D5-48A3-A305-7555F1CFC0DE}" srcOrd="2" destOrd="0" presId="urn:microsoft.com/office/officeart/2005/8/layout/orgChart1"/>
+    <dgm:cxn modelId="{584F2173-BA67-4CC5-B691-82795BCF373A}" type="presParOf" srcId="{BBD8DE40-0619-4A3A-84FB-89924BB04EA4}" destId="{D2BE08CE-A34C-4EFF-A824-8606B74D9094}" srcOrd="8" destOrd="0" presId="urn:microsoft.com/office/officeart/2005/8/layout/orgChart1"/>
+    <dgm:cxn modelId="{7C31CFD7-BD3D-435B-856E-1754CAD42D4E}" type="presParOf" srcId="{BBD8DE40-0619-4A3A-84FB-89924BB04EA4}" destId="{2DEF1B53-6A70-4EA1-8ADE-19CBE8490729}" srcOrd="9" destOrd="0" presId="urn:microsoft.com/office/officeart/2005/8/layout/orgChart1"/>
+    <dgm:cxn modelId="{DFF922CF-E0D6-4BCA-9AF6-CA70BDD0AD07}" type="presParOf" srcId="{2DEF1B53-6A70-4EA1-8ADE-19CBE8490729}" destId="{3ED2A02E-E9BC-4295-A21E-236EFF320CD0}" srcOrd="0" destOrd="0" presId="urn:microsoft.com/office/officeart/2005/8/layout/orgChart1"/>
+    <dgm:cxn modelId="{20114B6A-C11D-4A73-9BBA-C76497520B6F}" type="presParOf" srcId="{3ED2A02E-E9BC-4295-A21E-236EFF320CD0}" destId="{135AAD40-E7B5-4FDC-850A-B46C3BFF56E0}" srcOrd="0" destOrd="0" presId="urn:microsoft.com/office/officeart/2005/8/layout/orgChart1"/>
+    <dgm:cxn modelId="{F4907481-8CE6-4D67-9E25-FC32F493B425}" type="presParOf" srcId="{3ED2A02E-E9BC-4295-A21E-236EFF320CD0}" destId="{1649A874-5A5D-465F-A4B2-5E24EADF9ADF}" srcOrd="1" destOrd="0" presId="urn:microsoft.com/office/officeart/2005/8/layout/orgChart1"/>
+    <dgm:cxn modelId="{D3E384C8-3B1C-405E-A9B0-9058B5021AB5}" type="presParOf" srcId="{2DEF1B53-6A70-4EA1-8ADE-19CBE8490729}" destId="{5F6BB2EF-0503-4335-9D90-54A34E9511E1}" srcOrd="1" destOrd="0" presId="urn:microsoft.com/office/officeart/2005/8/layout/orgChart1"/>
+    <dgm:cxn modelId="{540E8BAD-3E99-4724-899B-CB6B50F4616F}" type="presParOf" srcId="{2DEF1B53-6A70-4EA1-8ADE-19CBE8490729}" destId="{59378ED8-8003-4A18-BA98-DE00EDFF5503}" srcOrd="2" destOrd="0" presId="urn:microsoft.com/office/officeart/2005/8/layout/orgChart1"/>
+    <dgm:cxn modelId="{F709F49C-D032-487D-96B2-E04966F3FCD3}" type="presParOf" srcId="{BBD8DE40-0619-4A3A-84FB-89924BB04EA4}" destId="{5C0041BF-B6C7-4D9C-967B-81245F98DF82}" srcOrd="10" destOrd="0" presId="urn:microsoft.com/office/officeart/2005/8/layout/orgChart1"/>
+    <dgm:cxn modelId="{EB4DF983-F574-4B2C-8817-5913A25FCFFC}" type="presParOf" srcId="{BBD8DE40-0619-4A3A-84FB-89924BB04EA4}" destId="{8EB073F5-8C75-47B1-8C49-2B3247F910AE}" srcOrd="11" destOrd="0" presId="urn:microsoft.com/office/officeart/2005/8/layout/orgChart1"/>
+    <dgm:cxn modelId="{8D239D9D-82D5-415F-A25B-2E54CEEAC8C8}" type="presParOf" srcId="{8EB073F5-8C75-47B1-8C49-2B3247F910AE}" destId="{6604C886-94D2-48F9-8513-EB7A9FB05940}" srcOrd="0" destOrd="0" presId="urn:microsoft.com/office/officeart/2005/8/layout/orgChart1"/>
+    <dgm:cxn modelId="{12A55176-C696-4A46-88BA-A74F0D8859E6}" type="presParOf" srcId="{6604C886-94D2-48F9-8513-EB7A9FB05940}" destId="{70A11B42-C2BD-425E-AA7B-D4C0DC2D0A15}" srcOrd="0" destOrd="0" presId="urn:microsoft.com/office/officeart/2005/8/layout/orgChart1"/>
+    <dgm:cxn modelId="{E90104DC-39C1-4590-91E8-570388C5FB88}" type="presParOf" srcId="{6604C886-94D2-48F9-8513-EB7A9FB05940}" destId="{91B6D221-C145-487E-94DA-13F4BB495C55}" srcOrd="1" destOrd="0" presId="urn:microsoft.com/office/officeart/2005/8/layout/orgChart1"/>
+    <dgm:cxn modelId="{5CB533FF-0EC4-49BE-AE7F-D584C95B3002}" type="presParOf" srcId="{8EB073F5-8C75-47B1-8C49-2B3247F910AE}" destId="{51584857-C6B6-438B-90B3-5702E17B333F}" srcOrd="1" destOrd="0" presId="urn:microsoft.com/office/officeart/2005/8/layout/orgChart1"/>
+    <dgm:cxn modelId="{4C2A5A6D-2932-43F8-B5E8-791910093863}" type="presParOf" srcId="{8EB073F5-8C75-47B1-8C49-2B3247F910AE}" destId="{59F5BBE0-B530-4531-90E0-449C636FEDEA}" srcOrd="2" destOrd="0" presId="urn:microsoft.com/office/officeart/2005/8/layout/orgChart1"/>
+    <dgm:cxn modelId="{FC6B68DC-9D51-413F-93D8-EF58758A4C80}" type="presParOf" srcId="{9BBFA110-AB25-44A4-BC23-7D4CB8CE7967}" destId="{1D54BF72-21D5-4B16-AA12-33778474944E}" srcOrd="2" destOrd="0" presId="urn:microsoft.com/office/officeart/2005/8/layout/orgChart1"/>
+    <dgm:cxn modelId="{ED700E53-91F2-49CF-BFCA-A42EAC5552B4}" type="presParOf" srcId="{1AD459E1-C52C-4246-B719-4E4412240829}" destId="{61DE649D-9D32-404E-A346-534AA673CED8}" srcOrd="4" destOrd="0" presId="urn:microsoft.com/office/officeart/2005/8/layout/orgChart1"/>
+    <dgm:cxn modelId="{41DBCEF7-5D43-48B1-822C-8EDD09DC27FC}" type="presParOf" srcId="{1AD459E1-C52C-4246-B719-4E4412240829}" destId="{223ACA02-3863-406D-AB19-0DC224C46299}" srcOrd="5" destOrd="0" presId="urn:microsoft.com/office/officeart/2005/8/layout/orgChart1"/>
+    <dgm:cxn modelId="{CEB31716-19E7-4E21-AFA8-D0A38A78A0F8}" type="presParOf" srcId="{223ACA02-3863-406D-AB19-0DC224C46299}" destId="{9552C195-5D4D-429A-B97D-3246B4D12ADF}" srcOrd="0" destOrd="0" presId="urn:microsoft.com/office/officeart/2005/8/layout/orgChart1"/>
+    <dgm:cxn modelId="{9ED08698-92A5-4E18-8DF5-CD18735D5225}" type="presParOf" srcId="{9552C195-5D4D-429A-B97D-3246B4D12ADF}" destId="{227B45DD-C65D-4489-A826-24DF659BBDE0}" srcOrd="0" destOrd="0" presId="urn:microsoft.com/office/officeart/2005/8/layout/orgChart1"/>
+    <dgm:cxn modelId="{D7D1D95F-FEA3-44F5-B1F2-3BC28B73CEA0}" type="presParOf" srcId="{9552C195-5D4D-429A-B97D-3246B4D12ADF}" destId="{6B8C0AE2-50E0-4BCE-94CB-363B57814B60}" srcOrd="1" destOrd="0" presId="urn:microsoft.com/office/officeart/2005/8/layout/orgChart1"/>
+    <dgm:cxn modelId="{6F0179FF-653A-46CE-92FE-F1846811AD38}" type="presParOf" srcId="{223ACA02-3863-406D-AB19-0DC224C46299}" destId="{B16A250C-045C-430A-B0B5-37EE751D89D9}" srcOrd="1" destOrd="0" presId="urn:microsoft.com/office/officeart/2005/8/layout/orgChart1"/>
+    <dgm:cxn modelId="{4BEE31FA-489E-47A9-83EF-A0410385FCFB}" type="presParOf" srcId="{223ACA02-3863-406D-AB19-0DC224C46299}" destId="{2FFC29D1-BD08-4F08-8413-94A85F51F9F0}" srcOrd="2" destOrd="0" presId="urn:microsoft.com/office/officeart/2005/8/layout/orgChart1"/>
+    <dgm:cxn modelId="{D1C8D938-8A99-4DD0-A1BA-BF120062A8C1}" type="presParOf" srcId="{F9420F45-E180-41C8-B53F-F1619A17495C}" destId="{20D0C07E-DA32-479F-8036-E4D44FE0E50A}" srcOrd="2" destOrd="0" presId="urn:microsoft.com/office/officeart/2005/8/layout/orgChart1"/>
+    <dgm:cxn modelId="{2D99DF7A-A46E-4FFB-8DA1-C6E3DCADCD14}" type="presParOf" srcId="{C648C8F1-6EC1-4D27-9134-2770426C1535}" destId="{70D5E481-C1FF-4FF5-9EEC-3220195BEB42}" srcOrd="2" destOrd="0" presId="urn:microsoft.com/office/officeart/2005/8/layout/orgChart1"/>
   </dgm:cxnLst>
   <dgm:bg/>
   <dgm:whole/>
@@ -16351,324 +16434,324 @@
     </dgm:pt>
   </dgm:ptLst>
   <dgm:cxnLst>
-    <dgm:cxn modelId="{3C0B2D0E-17C1-48EE-B273-449F69792D90}" type="presOf" srcId="{325D95C3-6F3D-40DC-84DB-8D9A916A840E}" destId="{1A633AF8-A3D2-4824-80C5-9A2C132A5762}" srcOrd="0" destOrd="0" presId="urn:microsoft.com/office/officeart/2005/8/layout/orgChart1"/>
+    <dgm:cxn modelId="{F097257C-BE2A-4809-A92C-4AD3FFC56158}" type="presOf" srcId="{4586A1C3-1681-4D8B-A817-43074CBEA00D}" destId="{82ED00A6-35CB-4B63-AC33-970E6865831F}" srcOrd="0" destOrd="0" presId="urn:microsoft.com/office/officeart/2005/8/layout/orgChart1"/>
+    <dgm:cxn modelId="{AA4C6370-3A22-450F-AF74-6C3139EABB93}" type="presOf" srcId="{AD9782D1-D113-499D-85AF-F110EFA6B2A7}" destId="{990B3F4E-412E-4BA2-B747-4DC8D6E7B7A2}" srcOrd="0" destOrd="0" presId="urn:microsoft.com/office/officeart/2005/8/layout/orgChart1"/>
+    <dgm:cxn modelId="{09045395-9441-4E91-BFD7-D64E4B3F2A20}" type="presOf" srcId="{7941AECB-FE87-4BC1-B10C-48254C195A9C}" destId="{C4281635-ADF5-4CF3-B7C6-A5CC7B542550}" srcOrd="1" destOrd="0" presId="urn:microsoft.com/office/officeart/2005/8/layout/orgChart1"/>
+    <dgm:cxn modelId="{4A8C1C40-FC2A-4089-9904-A9F75061785A}" type="presOf" srcId="{FBE9FB5C-588C-40C2-BA8E-7313B3367BF1}" destId="{1ECC988F-67CD-47D2-81D9-798A4C56AFB2}" srcOrd="0" destOrd="0" presId="urn:microsoft.com/office/officeart/2005/8/layout/orgChart1"/>
     <dgm:cxn modelId="{3D3B8AC1-0021-4CD1-9B37-A1634B6B536F}" srcId="{6C097E3E-2672-4B21-95BF-71F91575DB2C}" destId="{CE365531-303A-4C89-88E0-0C73447439E5}" srcOrd="0" destOrd="0" parTransId="{7744C625-FE7A-4A24-9F69-D971341CB36F}" sibTransId="{CEF9D87D-E034-4C9C-AA03-0C849D40D27C}"/>
-    <dgm:cxn modelId="{1350E70C-3C2E-4FB7-AFBB-D3CE6D8EFEB5}" type="presOf" srcId="{32128562-ADA0-4F46-878D-28CC66534723}" destId="{23C9F998-CC5B-41FB-A6E7-F09747333136}" srcOrd="0" destOrd="0" presId="urn:microsoft.com/office/officeart/2005/8/layout/orgChart1"/>
-    <dgm:cxn modelId="{42E01774-7278-402E-BCAC-2F6AD0098D7A}" type="presOf" srcId="{6C097E3E-2672-4B21-95BF-71F91575DB2C}" destId="{04A4F9C4-8316-4BFF-BFC3-9F5D787478BC}" srcOrd="0" destOrd="0" presId="urn:microsoft.com/office/officeart/2005/8/layout/orgChart1"/>
-    <dgm:cxn modelId="{B5D8D069-3B7A-4DD2-80BE-E3AF7C13EE9E}" type="presOf" srcId="{FE9EE546-28CD-45AA-8326-ADBDCE27A924}" destId="{04F9C37F-270D-4C32-B50C-27BE0986D655}" srcOrd="1" destOrd="0" presId="urn:microsoft.com/office/officeart/2005/8/layout/orgChart1"/>
-    <dgm:cxn modelId="{B6618B79-AF04-492E-B915-BF812C2B0B15}" type="presOf" srcId="{DB17120E-DF8E-444E-9A40-B261182BAF7A}" destId="{3B783C55-A32B-4461-BACF-012AC6796542}" srcOrd="1" destOrd="0" presId="urn:microsoft.com/office/officeart/2005/8/layout/orgChart1"/>
+    <dgm:cxn modelId="{6F9CBF37-D757-4D83-8990-FFBE4F835A78}" type="presOf" srcId="{7744C625-FE7A-4A24-9F69-D971341CB36F}" destId="{D3FC9A39-156E-4961-9314-BFAC472A662B}" srcOrd="0" destOrd="0" presId="urn:microsoft.com/office/officeart/2005/8/layout/orgChart1"/>
+    <dgm:cxn modelId="{03032E80-14D9-4BB6-B074-ADA6358EF8F7}" type="presOf" srcId="{0BA7D60E-F1AD-4512-B128-727728161A0E}" destId="{73C5FE92-AEC9-433B-848A-200EA7DF3643}" srcOrd="0" destOrd="0" presId="urn:microsoft.com/office/officeart/2005/8/layout/orgChart1"/>
     <dgm:cxn modelId="{60BE09A6-651B-4B03-BAD0-52AF66E0EE19}" srcId="{9161DC6C-0DFD-4791-915F-E74FFD1B3BAC}" destId="{0EC551ED-94F6-45A0-A0A4-7B25DDC4ED3D}" srcOrd="2" destOrd="0" parTransId="{68924938-B46D-4322-B78A-A7E2E02C2B29}" sibTransId="{A23BD330-1433-4527-ADE0-A1E2600A8855}"/>
-    <dgm:cxn modelId="{2C4EF2B3-E799-4037-9B27-4CF595038099}" type="presOf" srcId="{300D61D7-3197-4874-B6EB-5D5BFD11A80B}" destId="{49085DAD-58E1-4D62-8631-99F7937EA3FC}" srcOrd="0" destOrd="0" presId="urn:microsoft.com/office/officeart/2005/8/layout/orgChart1"/>
-    <dgm:cxn modelId="{117340E1-80FB-46A6-827C-0F7F92560182}" type="presOf" srcId="{0BA7D60E-F1AD-4512-B128-727728161A0E}" destId="{5D5E1896-599E-4E19-8A12-33A944D8B6B7}" srcOrd="1" destOrd="0" presId="urn:microsoft.com/office/officeart/2005/8/layout/orgChart1"/>
-    <dgm:cxn modelId="{4F619B95-A241-46D9-AD44-B166AA44AF06}" type="presOf" srcId="{DB17120E-DF8E-444E-9A40-B261182BAF7A}" destId="{5CC465CD-ED98-4E64-9FC3-4E8695D09CDE}" srcOrd="0" destOrd="0" presId="urn:microsoft.com/office/officeart/2005/8/layout/orgChart1"/>
+    <dgm:cxn modelId="{77E5F5D2-0B10-4FC3-9F43-5BFCF262BE10}" type="presOf" srcId="{AB103E2F-3946-4DAA-8EA7-27889EAC91C3}" destId="{59C713BA-AC32-492F-91DB-A5976BA248AC}" srcOrd="0" destOrd="0" presId="urn:microsoft.com/office/officeart/2005/8/layout/orgChart1"/>
+    <dgm:cxn modelId="{DEE9C77C-7C1E-4958-BE19-AC447DD26A5A}" type="presOf" srcId="{300D61D7-3197-4874-B6EB-5D5BFD11A80B}" destId="{49085DAD-58E1-4D62-8631-99F7937EA3FC}" srcOrd="0" destOrd="0" presId="urn:microsoft.com/office/officeart/2005/8/layout/orgChart1"/>
+    <dgm:cxn modelId="{C08DF637-0FBB-4FED-991B-1D473847A8B2}" type="presOf" srcId="{15F09396-5B0C-45DB-98DD-3243D2615947}" destId="{51608F2E-D85D-4F61-9474-B5E89A5A2B24}" srcOrd="1" destOrd="0" presId="urn:microsoft.com/office/officeart/2005/8/layout/orgChart1"/>
     <dgm:cxn modelId="{02F1B850-3F50-453A-9D61-534B235B16CF}" srcId="{B457091D-8FA5-4897-A747-FA4F4B6FD580}" destId="{13B47EFC-56AD-49C1-A22E-45C061C9EC16}" srcOrd="0" destOrd="0" parTransId="{C24D5444-F0BE-4871-B2E6-A15F396D3BD0}" sibTransId="{BDA1FA82-9925-43DB-BCB5-75C640C4BA64}"/>
+    <dgm:cxn modelId="{839709CD-71E4-4FBA-83DC-4F96A61BA312}" type="presOf" srcId="{A8ADAA4F-450A-441C-8F75-A4FF26372266}" destId="{565A047B-7933-481E-B9FC-5DBA6C905BF8}" srcOrd="0" destOrd="0" presId="urn:microsoft.com/office/officeart/2005/8/layout/orgChart1"/>
+    <dgm:cxn modelId="{F7A085E8-A581-4FD0-8962-C260E8DED194}" type="presOf" srcId="{E7ADE1C5-2594-40F5-A943-9E70E728BC7F}" destId="{4B7A8AC0-084D-4A35-BB1E-5325E922956F}" srcOrd="0" destOrd="0" presId="urn:microsoft.com/office/officeart/2005/8/layout/orgChart1"/>
+    <dgm:cxn modelId="{5D6DDD05-DC2F-4424-A92C-C545AA57B041}" type="presOf" srcId="{0EC551ED-94F6-45A0-A0A4-7B25DDC4ED3D}" destId="{8B4C016F-46EA-437D-8C2E-D973A2A3810B}" srcOrd="1" destOrd="0" presId="urn:microsoft.com/office/officeart/2005/8/layout/orgChart1"/>
+    <dgm:cxn modelId="{87CAC769-2EA5-4331-A7DB-9DBFDF084BFC}" type="presOf" srcId="{FE9EE546-28CD-45AA-8326-ADBDCE27A924}" destId="{E811083D-277A-482F-809F-218ECC5E9F89}" srcOrd="0" destOrd="0" presId="urn:microsoft.com/office/officeart/2005/8/layout/orgChart1"/>
+    <dgm:cxn modelId="{BCA9AAC8-6FD4-4CE5-B8D1-3DA6232BE1C8}" type="presOf" srcId="{89367199-07A1-4244-B4FA-FCBC951FD506}" destId="{220BFA54-A4F8-4A44-B5AD-1EA06E380D23}" srcOrd="0" destOrd="0" presId="urn:microsoft.com/office/officeart/2005/8/layout/orgChart1"/>
     <dgm:cxn modelId="{90F29401-16E4-41CF-9B35-E6F9A1E47C18}" srcId="{7F7477DA-FFED-47F8-B13D-17AEF8727B2E}" destId="{B797F367-E6DC-4BB8-AF6E-6A87BB0F5B78}" srcOrd="0" destOrd="0" parTransId="{4586A1C3-1681-4D8B-A817-43074CBEA00D}" sibTransId="{F3460B1F-7AC7-430E-B802-7E9EBCD3B8AE}"/>
-    <dgm:cxn modelId="{FA3F2EDC-3272-4677-97BA-0DB6D97AA32D}" type="presOf" srcId="{7744C625-FE7A-4A24-9F69-D971341CB36F}" destId="{D3FC9A39-156E-4961-9314-BFAC472A662B}" srcOrd="0" destOrd="0" presId="urn:microsoft.com/office/officeart/2005/8/layout/orgChart1"/>
-    <dgm:cxn modelId="{FE7A7E6E-C943-47EB-AC4C-EA39B6C89116}" type="presOf" srcId="{2FD27D00-F25F-4015-8105-DE14E0063941}" destId="{112CD1DB-7736-4571-8000-8E024494F031}" srcOrd="0" destOrd="0" presId="urn:microsoft.com/office/officeart/2005/8/layout/orgChart1"/>
-    <dgm:cxn modelId="{7BEF6E91-5336-454A-BE7A-7D89B2AC94BD}" type="presOf" srcId="{0EC551ED-94F6-45A0-A0A4-7B25DDC4ED3D}" destId="{318158D3-B858-439A-8206-91DC6A15E862}" srcOrd="0" destOrd="0" presId="urn:microsoft.com/office/officeart/2005/8/layout/orgChart1"/>
-    <dgm:cxn modelId="{3CE95024-59F0-490E-90C2-206A917C3ED5}" type="presOf" srcId="{7941AECB-FE87-4BC1-B10C-48254C195A9C}" destId="{C4281635-ADF5-4CF3-B7C6-A5CC7B542550}" srcOrd="1" destOrd="0" presId="urn:microsoft.com/office/officeart/2005/8/layout/orgChart1"/>
-    <dgm:cxn modelId="{8B3FD7DF-F98E-4722-AC48-FC996D1097A8}" type="presOf" srcId="{7941AECB-FE87-4BC1-B10C-48254C195A9C}" destId="{8430D49C-4D80-4E9B-90A9-92EDE6AEAB90}" srcOrd="0" destOrd="0" presId="urn:microsoft.com/office/officeart/2005/8/layout/orgChart1"/>
+    <dgm:cxn modelId="{94A27CB9-B922-4CBC-9442-3EBDEC11E9F3}" type="presOf" srcId="{F9C95200-1804-4042-82AF-70243ACF3986}" destId="{1A0DF4E9-CEFF-4646-95A7-3D3954391370}" srcOrd="0" destOrd="0" presId="urn:microsoft.com/office/officeart/2005/8/layout/orgChart1"/>
+    <dgm:cxn modelId="{FD2124EA-80C6-4C7C-9A76-588B36157693}" type="presOf" srcId="{A1D58B6B-E4B8-4FAC-A411-7F3B251DFB24}" destId="{31C10B62-5263-4162-AE38-9AEB54BC1990}" srcOrd="0" destOrd="0" presId="urn:microsoft.com/office/officeart/2005/8/layout/orgChart1"/>
+    <dgm:cxn modelId="{4D3E990C-883F-4914-B689-09512E774503}" type="presOf" srcId="{452820E6-DDA7-4ACC-8690-DC3019E9311D}" destId="{F341AB85-8076-4AAD-85FD-74DD7AD15C3B}" srcOrd="0" destOrd="0" presId="urn:microsoft.com/office/officeart/2005/8/layout/orgChart1"/>
     <dgm:cxn modelId="{878C2234-CDB1-44E9-A759-068BF1BFB2CE}" srcId="{9161DC6C-0DFD-4791-915F-E74FFD1B3BAC}" destId="{A8D41C9F-849E-4B7D-B65E-FBE6BB8D0BF7}" srcOrd="5" destOrd="0" parTransId="{FBE9FB5C-588C-40C2-BA8E-7313B3367BF1}" sibTransId="{A2B7B04B-C66A-4500-83E2-11DFEB451A91}"/>
-    <dgm:cxn modelId="{48982032-1E29-45D9-88AA-67ACAA923EED}" type="presOf" srcId="{F96D9D83-51DB-4E8A-801B-76D7C73A576B}" destId="{58D8D487-8039-4E62-ADBD-9FCEA1362BE0}" srcOrd="0" destOrd="0" presId="urn:microsoft.com/office/officeart/2005/8/layout/orgChart1"/>
-    <dgm:cxn modelId="{708ACC5E-7A5C-4D40-A383-2FBCFCCF00E4}" type="presOf" srcId="{7CCE4259-239B-4175-96D7-1AB157630B78}" destId="{F3993B1B-8D05-4B26-B204-20DD924F2D25}" srcOrd="1" destOrd="0" presId="urn:microsoft.com/office/officeart/2005/8/layout/orgChart1"/>
-    <dgm:cxn modelId="{B7639F82-A795-44A0-8256-DB457A56477C}" type="presOf" srcId="{89367199-07A1-4244-B4FA-FCBC951FD506}" destId="{220BFA54-A4F8-4A44-B5AD-1EA06E380D23}" srcOrd="0" destOrd="0" presId="urn:microsoft.com/office/officeart/2005/8/layout/orgChart1"/>
+    <dgm:cxn modelId="{F8028792-7BA1-48E9-9C90-4880D019F86F}" type="presOf" srcId="{27C63869-D57F-4A77-9A8D-4AD29929AA6E}" destId="{F6A5214C-F904-47E9-9F76-44968CCF48A8}" srcOrd="1" destOrd="0" presId="urn:microsoft.com/office/officeart/2005/8/layout/orgChart1"/>
+    <dgm:cxn modelId="{8DC28822-65A8-4BFD-A6BA-DF5C00B2F4DE}" type="presOf" srcId="{13B47EFC-56AD-49C1-A22E-45C061C9EC16}" destId="{937A84F0-2BEB-41A9-B552-235FEB4052B4}" srcOrd="0" destOrd="0" presId="urn:microsoft.com/office/officeart/2005/8/layout/orgChart1"/>
+    <dgm:cxn modelId="{1EE2A222-5BED-4CBE-853D-131169C29DD4}" type="presOf" srcId="{48A57026-940C-402A-8FA3-47D7E075EEA9}" destId="{D09A576F-55B2-4420-8D1C-D652BBA42395}" srcOrd="0" destOrd="0" presId="urn:microsoft.com/office/officeart/2005/8/layout/orgChart1"/>
+    <dgm:cxn modelId="{488FD684-2A3F-41DF-AB0B-3619CC399C22}" type="presOf" srcId="{B457091D-8FA5-4897-A747-FA4F4B6FD580}" destId="{1B4DD07C-BFE3-4DF5-AF9D-2598D8D5BD30}" srcOrd="1" destOrd="0" presId="urn:microsoft.com/office/officeart/2005/8/layout/orgChart1"/>
+    <dgm:cxn modelId="{A8062CB5-FF1D-40D1-AB08-14FB5119722D}" type="presOf" srcId="{15F09396-5B0C-45DB-98DD-3243D2615947}" destId="{A34A59DD-19D3-488F-B3FD-A9B8FE8F9260}" srcOrd="0" destOrd="0" presId="urn:microsoft.com/office/officeart/2005/8/layout/orgChart1"/>
+    <dgm:cxn modelId="{CA181DFD-FEF5-4A25-83B1-5A7B86C45A44}" type="presOf" srcId="{1927CF43-BB3C-4256-84CA-F1AFF5CD10E7}" destId="{5825EF8F-729A-4D10-9C66-6BAAB9C752C4}" srcOrd="0" destOrd="0" presId="urn:microsoft.com/office/officeart/2005/8/layout/orgChart1"/>
+    <dgm:cxn modelId="{BF4EEC92-4A12-40CB-B7B5-66CF016BD1F5}" type="presOf" srcId="{DB17120E-DF8E-444E-9A40-B261182BAF7A}" destId="{3B783C55-A32B-4461-BACF-012AC6796542}" srcOrd="1" destOrd="0" presId="urn:microsoft.com/office/officeart/2005/8/layout/orgChart1"/>
     <dgm:cxn modelId="{8480CBC2-8867-4DD1-BD05-FA374BF1C00C}" srcId="{DB17120E-DF8E-444E-9A40-B261182BAF7A}" destId="{0BA7D60E-F1AD-4512-B128-727728161A0E}" srcOrd="2" destOrd="0" parTransId="{EDC938DE-05E0-4073-82F2-824A3686D23C}" sibTransId="{01857D10-5EBE-409B-9DBC-460462755AF8}"/>
-    <dgm:cxn modelId="{45B223B8-3CB9-4B43-9DAD-E0ED5F2AA4BC}" type="presOf" srcId="{35C15367-03C1-48B7-93F5-D250A64BC137}" destId="{111997EB-A906-4608-8C55-C1E8C2A2BE6F}" srcOrd="0" destOrd="0" presId="urn:microsoft.com/office/officeart/2005/8/layout/orgChart1"/>
+    <dgm:cxn modelId="{154D5B83-68B9-4058-A10A-B3CF8B26BB28}" type="presOf" srcId="{1927CF43-BB3C-4256-84CA-F1AFF5CD10E7}" destId="{77DAED04-96FB-4A02-9ABB-04523EBE6F87}" srcOrd="1" destOrd="0" presId="urn:microsoft.com/office/officeart/2005/8/layout/orgChart1"/>
     <dgm:cxn modelId="{4A9D07C1-2FD3-4A2E-BF2A-90648443AD73}" srcId="{DB17120E-DF8E-444E-9A40-B261182BAF7A}" destId="{7941AECB-FE87-4BC1-B10C-48254C195A9C}" srcOrd="0" destOrd="0" parTransId="{A18F1B46-9F71-47C2-9701-119C97AE3BE6}" sibTransId="{BCD10775-1852-4845-872B-06DFE3404395}"/>
-    <dgm:cxn modelId="{A945169B-F2C1-44B2-B7AC-3627E160C960}" type="presOf" srcId="{2FFFA77D-D360-4993-8A06-3EC8389DF747}" destId="{044AEC24-B74A-4214-A638-2F99C8AC6602}" srcOrd="0" destOrd="0" presId="urn:microsoft.com/office/officeart/2005/8/layout/orgChart1"/>
-    <dgm:cxn modelId="{C6B274A9-79E3-4B31-BB4E-EF185AF62FB4}" type="presOf" srcId="{A1D58B6B-E4B8-4FAC-A411-7F3B251DFB24}" destId="{9A810FE8-5E1D-4733-B68B-379A0BCB6807}" srcOrd="1" destOrd="0" presId="urn:microsoft.com/office/officeart/2005/8/layout/orgChart1"/>
-    <dgm:cxn modelId="{EE334D33-246E-4E7E-BB73-E50D6FA04019}" type="presOf" srcId="{AB103E2F-3946-4DAA-8EA7-27889EAC91C3}" destId="{7A26CA3C-CF2A-485F-AD6A-2BBB9E852B69}" srcOrd="1" destOrd="0" presId="urn:microsoft.com/office/officeart/2005/8/layout/orgChart1"/>
-    <dgm:cxn modelId="{3F6C9858-9326-47AF-92A2-2B231CEF191E}" type="presOf" srcId="{E7ADE1C5-2594-40F5-A943-9E70E728BC7F}" destId="{4B7A8AC0-084D-4A35-BB1E-5325E922956F}" srcOrd="0" destOrd="0" presId="urn:microsoft.com/office/officeart/2005/8/layout/orgChart1"/>
-    <dgm:cxn modelId="{22031C0F-880A-4A88-962F-8E6D3D599BAC}" type="presOf" srcId="{27C63869-D57F-4A77-9A8D-4AD29929AA6E}" destId="{C352A256-FEE4-41EA-9EAF-7BF84F74CD6D}" srcOrd="0" destOrd="0" presId="urn:microsoft.com/office/officeart/2005/8/layout/orgChart1"/>
-    <dgm:cxn modelId="{3EB9CB87-1BE2-47A0-980D-102623E364D4}" type="presOf" srcId="{A1D58B6B-E4B8-4FAC-A411-7F3B251DFB24}" destId="{31C10B62-5263-4162-AE38-9AEB54BC1990}" srcOrd="0" destOrd="0" presId="urn:microsoft.com/office/officeart/2005/8/layout/orgChart1"/>
-    <dgm:cxn modelId="{87523E8B-E264-4B8E-86B3-A62E55762C6F}" type="presOf" srcId="{27C63869-D57F-4A77-9A8D-4AD29929AA6E}" destId="{F6A5214C-F904-47E9-9F76-44968CCF48A8}" srcOrd="1" destOrd="0" presId="urn:microsoft.com/office/officeart/2005/8/layout/orgChart1"/>
-    <dgm:cxn modelId="{5E4B1F03-ABB6-49F0-AE9F-50721F855165}" type="presOf" srcId="{48A57026-940C-402A-8FA3-47D7E075EEA9}" destId="{D09A576F-55B2-4420-8D1C-D652BBA42395}" srcOrd="0" destOrd="0" presId="urn:microsoft.com/office/officeart/2005/8/layout/orgChart1"/>
+    <dgm:cxn modelId="{B659DCFB-855F-43C9-BCD5-C8E41E27FD5D}" type="presOf" srcId="{95467D8F-BBE6-44CF-B45F-B475FE1E9D6E}" destId="{7F3399B9-5EE7-4A3A-BB13-BD91D1CD2BFC}" srcOrd="0" destOrd="0" presId="urn:microsoft.com/office/officeart/2005/8/layout/orgChart1"/>
+    <dgm:cxn modelId="{ED33EB7C-8F81-41A4-9388-399291A6C8E2}" type="presOf" srcId="{E8F49544-7D67-4250-9058-A0294CD26618}" destId="{61D4F4C1-9C51-45E3-9454-5269DC20E533}" srcOrd="0" destOrd="0" presId="urn:microsoft.com/office/officeart/2005/8/layout/orgChart1"/>
+    <dgm:cxn modelId="{FBF30CF1-1B84-4829-A1A3-C2B50E533346}" type="presOf" srcId="{A18F1B46-9F71-47C2-9701-119C97AE3BE6}" destId="{C74004E5-8814-48E9-A31A-3E7600B357F4}" srcOrd="0" destOrd="0" presId="urn:microsoft.com/office/officeart/2005/8/layout/orgChart1"/>
+    <dgm:cxn modelId="{674C99E9-BEF4-416B-956F-10FCDDEA7E3B}" type="presOf" srcId="{F96D9D83-51DB-4E8A-801B-76D7C73A576B}" destId="{870E309A-4491-4D38-AFDD-ACEFCEE22BF6}" srcOrd="1" destOrd="0" presId="urn:microsoft.com/office/officeart/2005/8/layout/orgChart1"/>
+    <dgm:cxn modelId="{02192510-4155-4264-A67E-EA50CEAA6036}" type="presOf" srcId="{32128562-ADA0-4F46-878D-28CC66534723}" destId="{23C9F998-CC5B-41FB-A6E7-F09747333136}" srcOrd="0" destOrd="0" presId="urn:microsoft.com/office/officeart/2005/8/layout/orgChart1"/>
+    <dgm:cxn modelId="{4643CB7C-12A4-4B17-8057-AFE201486D99}" type="presOf" srcId="{E2F2FCE3-D2D2-4B4B-B5BA-16A4F2933F8F}" destId="{829BEA59-8922-4FFF-8688-AB52343B810B}" srcOrd="0" destOrd="0" presId="urn:microsoft.com/office/officeart/2005/8/layout/orgChart1"/>
+    <dgm:cxn modelId="{4EC4753E-C839-47D0-B925-33ECAC2D3766}" type="presOf" srcId="{C7BD8657-189E-46F3-B827-16B29C2849DE}" destId="{09F29140-6665-468F-8FF5-77DC2C926408}" srcOrd="1" destOrd="0" presId="urn:microsoft.com/office/officeart/2005/8/layout/orgChart1"/>
+    <dgm:cxn modelId="{231F22FC-D920-4309-86EF-1B7AF9BF34D9}" type="presOf" srcId="{2BA0320F-0B86-49AA-91E7-865DE78BEE95}" destId="{48DBA85B-D99A-4E7D-B356-8C82F6187113}" srcOrd="0" destOrd="0" presId="urn:microsoft.com/office/officeart/2005/8/layout/orgChart1"/>
+    <dgm:cxn modelId="{D5879916-0C7C-4C15-B529-280D647E02CF}" type="presOf" srcId="{7CCE4259-239B-4175-96D7-1AB157630B78}" destId="{9F3F4312-9ED9-421F-B4DB-C5AE101796FF}" srcOrd="0" destOrd="0" presId="urn:microsoft.com/office/officeart/2005/8/layout/orgChart1"/>
+    <dgm:cxn modelId="{AA28C5FA-6DC3-42CA-8396-913221739857}" type="presOf" srcId="{C7BD8657-189E-46F3-B827-16B29C2849DE}" destId="{0F304A77-B44B-4CD3-99AF-B011E5CCEF51}" srcOrd="0" destOrd="0" presId="urn:microsoft.com/office/officeart/2005/8/layout/orgChart1"/>
+    <dgm:cxn modelId="{99910606-D7DD-4B1A-B230-60D7589A72E0}" type="presOf" srcId="{6C097E3E-2672-4B21-95BF-71F91575DB2C}" destId="{04A4F9C4-8316-4BFF-BFC3-9F5D787478BC}" srcOrd="0" destOrd="0" presId="urn:microsoft.com/office/officeart/2005/8/layout/orgChart1"/>
+    <dgm:cxn modelId="{5F81AF2B-EE20-407A-9035-DF9B121F96AD}" type="presOf" srcId="{06A9F45A-8879-4F2A-B978-BCECF96CB30C}" destId="{8ECCBACF-9B92-444D-B720-C7EE303BD135}" srcOrd="0" destOrd="0" presId="urn:microsoft.com/office/officeart/2005/8/layout/orgChart1"/>
     <dgm:cxn modelId="{70DEDCFE-8E71-433E-BFC0-0C912ECEDE49}" srcId="{C7BD8657-189E-46F3-B827-16B29C2849DE}" destId="{32128562-ADA0-4F46-878D-28CC66534723}" srcOrd="0" destOrd="0" parTransId="{5F4ED924-74AA-4C5F-89E4-FFC99F60C970}" sibTransId="{4D557EE8-5AFC-41F4-932D-673568064FCF}"/>
-    <dgm:cxn modelId="{C0495D12-EC79-4FDB-B68C-0643BD6342F3}" type="presOf" srcId="{2BA0320F-0B86-49AA-91E7-865DE78BEE95}" destId="{48DBA85B-D99A-4E7D-B356-8C82F6187113}" srcOrd="0" destOrd="0" presId="urn:microsoft.com/office/officeart/2005/8/layout/orgChart1"/>
-    <dgm:cxn modelId="{8335420B-65E2-49BC-B478-32945B8B57F2}" type="presOf" srcId="{E423A96B-9FBE-41A5-95B9-F861C39DC61E}" destId="{6D1F30CE-47E2-4553-B13A-F7E7749A2473}" srcOrd="0" destOrd="0" presId="urn:microsoft.com/office/officeart/2005/8/layout/orgChart1"/>
-    <dgm:cxn modelId="{BEB3DA32-7FA2-4791-A684-A442EF2ED0E1}" type="presOf" srcId="{FE9EE546-28CD-45AA-8326-ADBDCE27A924}" destId="{E811083D-277A-482F-809F-218ECC5E9F89}" srcOrd="0" destOrd="0" presId="urn:microsoft.com/office/officeart/2005/8/layout/orgChart1"/>
-    <dgm:cxn modelId="{0E1C4D81-641E-486D-A4D0-E0235B55F00B}" type="presOf" srcId="{4586A1C3-1681-4D8B-A817-43074CBEA00D}" destId="{82ED00A6-35CB-4B63-AC33-970E6865831F}" srcOrd="0" destOrd="0" presId="urn:microsoft.com/office/officeart/2005/8/layout/orgChart1"/>
+    <dgm:cxn modelId="{975919C3-9A7F-4891-9603-3C1D8B913C3B}" type="presOf" srcId="{A6C1B0FA-7C9F-4627-A1F4-C18253CA2D7C}" destId="{E5AB5F44-4AA9-49F6-9546-3AC5BE252923}" srcOrd="0" destOrd="0" presId="urn:microsoft.com/office/officeart/2005/8/layout/orgChart1"/>
+    <dgm:cxn modelId="{E0D593F1-13E5-44A1-A556-A63440E29843}" type="presOf" srcId="{07D3637A-D61C-4F54-9FA0-94D9054D7089}" destId="{DCE10EFC-DC65-40B7-BB27-D384F851962F}" srcOrd="0" destOrd="0" presId="urn:microsoft.com/office/officeart/2005/8/layout/orgChart1"/>
+    <dgm:cxn modelId="{F2E63E5E-3D90-4CDC-8995-DEF86215992C}" type="presOf" srcId="{A361D290-1FA8-4BAF-865E-FF3E98C3EFFB}" destId="{951D59B2-4D2A-44B9-B76F-BB85FB327883}" srcOrd="0" destOrd="0" presId="urn:microsoft.com/office/officeart/2005/8/layout/orgChart1"/>
+    <dgm:cxn modelId="{EFFDD45A-3808-49AA-A544-BA0DCB3868AA}" type="presOf" srcId="{C24D5444-F0BE-4871-B2E6-A15F396D3BD0}" destId="{486FC1E1-A535-4C1F-A508-C230931D8015}" srcOrd="0" destOrd="0" presId="urn:microsoft.com/office/officeart/2005/8/layout/orgChart1"/>
     <dgm:cxn modelId="{50FD395F-0FB7-4970-8BF6-E3C462A2606E}" srcId="{C7BD8657-189E-46F3-B827-16B29C2849DE}" destId="{B457091D-8FA5-4897-A747-FA4F4B6FD580}" srcOrd="2" destOrd="0" parTransId="{2FD27D00-F25F-4015-8105-DE14E0063941}" sibTransId="{0CD5FFDC-B76E-4D1D-AB0B-A0954BAF4CAF}"/>
-    <dgm:cxn modelId="{85FE7B09-2169-437B-A297-40ACDF1BBE09}" type="presOf" srcId="{A8ADAA4F-450A-441C-8F75-A4FF26372266}" destId="{565A047B-7933-481E-B9FC-5DBA6C905BF8}" srcOrd="0" destOrd="0" presId="urn:microsoft.com/office/officeart/2005/8/layout/orgChart1"/>
     <dgm:cxn modelId="{21F32893-F52B-4CCD-96A6-6076447B9A2A}" srcId="{32128562-ADA0-4F46-878D-28CC66534723}" destId="{7F7477DA-FFED-47F8-B13D-17AEF8727B2E}" srcOrd="0" destOrd="0" parTransId="{08D72C84-F585-4EB3-8E24-A2F7B7312C0B}" sibTransId="{7C529EE8-6089-4AA4-A122-356DDB6D49CE}"/>
     <dgm:cxn modelId="{351A5599-0C5F-44B1-A61E-B32F4C0FAD8F}" srcId="{DB17120E-DF8E-444E-9A40-B261182BAF7A}" destId="{E7ADE1C5-2594-40F5-A943-9E70E728BC7F}" srcOrd="1" destOrd="0" parTransId="{D2C5918E-940B-47D7-9A9C-3F48732ABD3C}" sibTransId="{9CD1278E-5EBE-43EE-86B8-7B7CF8EB587D}"/>
+    <dgm:cxn modelId="{6A72AB5F-95C8-4AE0-95D5-6B8AB4B6B9D5}" type="presOf" srcId="{7F7477DA-FFED-47F8-B13D-17AEF8727B2E}" destId="{54F70527-68ED-4725-AD6E-BF7B007CFAD3}" srcOrd="0" destOrd="0" presId="urn:microsoft.com/office/officeart/2005/8/layout/orgChart1"/>
     <dgm:cxn modelId="{A419BFCE-A191-474B-9E2A-9149EB8B0543}" srcId="{DB17120E-DF8E-444E-9A40-B261182BAF7A}" destId="{7CCE4259-239B-4175-96D7-1AB157630B78}" srcOrd="3" destOrd="0" parTransId="{1960779A-5AD3-4E48-85CE-DBA9E1E56FFF}" sibTransId="{E46CF638-7E6E-4E21-8545-1AEB6E9306C8}"/>
-    <dgm:cxn modelId="{42D36317-DEFA-433C-990F-DCCAB739784A}" type="presOf" srcId="{15F09396-5B0C-45DB-98DD-3243D2615947}" destId="{A34A59DD-19D3-488F-B3FD-A9B8FE8F9260}" srcOrd="0" destOrd="0" presId="urn:microsoft.com/office/officeart/2005/8/layout/orgChart1"/>
     <dgm:cxn modelId="{2AE5B468-AD4D-43E8-9076-BF6B06875D16}" srcId="{9161DC6C-0DFD-4791-915F-E74FFD1B3BAC}" destId="{27C63869-D57F-4A77-9A8D-4AD29929AA6E}" srcOrd="4" destOrd="0" parTransId="{E2F2FCE3-D2D2-4B4B-B5BA-16A4F2933F8F}" sibTransId="{E962E9D0-9F23-4815-9D4E-C0D484AD656E}"/>
-    <dgm:cxn modelId="{9415F384-5C49-4160-8E77-0CACA5F40A27}" type="presOf" srcId="{C9500A0F-475F-465E-98DF-850580D3BF09}" destId="{5802F035-EA88-48E6-8CBA-B8C81730DF78}" srcOrd="0" destOrd="0" presId="urn:microsoft.com/office/officeart/2005/8/layout/orgChart1"/>
-    <dgm:cxn modelId="{5F04FC8E-C7EC-469E-9149-403D239882A3}" type="presOf" srcId="{B457091D-8FA5-4897-A747-FA4F4B6FD580}" destId="{2AB03590-983A-4BAB-8F1C-AD7F0BF0D82F}" srcOrd="0" destOrd="0" presId="urn:microsoft.com/office/officeart/2005/8/layout/orgChart1"/>
-    <dgm:cxn modelId="{AA09F358-7724-4B66-8DB5-DDF421E3B863}" type="presOf" srcId="{08D72C84-F585-4EB3-8E24-A2F7B7312C0B}" destId="{067F7254-9DB5-4EC9-BF18-7FDC5D947D01}" srcOrd="0" destOrd="0" presId="urn:microsoft.com/office/officeart/2005/8/layout/orgChart1"/>
-    <dgm:cxn modelId="{C0D744BD-FC35-40C4-A6A8-763A60B105EC}" type="presOf" srcId="{9161DC6C-0DFD-4791-915F-E74FFD1B3BAC}" destId="{20C3A46C-A148-4661-BF68-D55A82313270}" srcOrd="0" destOrd="0" presId="urn:microsoft.com/office/officeart/2005/8/layout/orgChart1"/>
-    <dgm:cxn modelId="{E38A01A2-9C77-40B2-B1E0-7E963FBB3A83}" type="presOf" srcId="{F9C95200-1804-4042-82AF-70243ACF3986}" destId="{1A0DF4E9-CEFF-4646-95A7-3D3954391370}" srcOrd="0" destOrd="0" presId="urn:microsoft.com/office/officeart/2005/8/layout/orgChart1"/>
-    <dgm:cxn modelId="{3A22E9C1-2257-47D1-9160-F2423A827F76}" type="presOf" srcId="{AD9782D1-D113-499D-85AF-F110EFA6B2A7}" destId="{990B3F4E-412E-4BA2-B747-4DC8D6E7B7A2}" srcOrd="0" destOrd="0" presId="urn:microsoft.com/office/officeart/2005/8/layout/orgChart1"/>
+    <dgm:cxn modelId="{B682D108-291E-47B3-975E-F66BC428B3C2}" type="presOf" srcId="{6C097E3E-2672-4B21-95BF-71F91575DB2C}" destId="{F0AA56AD-99C4-4F5B-9453-44FC1E3BEA17}" srcOrd="1" destOrd="0" presId="urn:microsoft.com/office/officeart/2005/8/layout/orgChart1"/>
     <dgm:cxn modelId="{DF53485C-C124-4C98-85B6-B6526DCD9C0F}" srcId="{32128562-ADA0-4F46-878D-28CC66534723}" destId="{452820E6-DDA7-4ACC-8690-DC3019E9311D}" srcOrd="4" destOrd="0" parTransId="{F9C95200-1804-4042-82AF-70243ACF3986}" sibTransId="{CA5C5B9F-39D3-4510-99C7-2BDAA03CB288}"/>
-    <dgm:cxn modelId="{AFB7B969-8E1E-4F49-A25E-1B71BC720518}" type="presOf" srcId="{B797F367-E6DC-4BB8-AF6E-6A87BB0F5B78}" destId="{622FA61F-AA5C-41F3-97C0-A7390F1D3673}" srcOrd="0" destOrd="0" presId="urn:microsoft.com/office/officeart/2005/8/layout/orgChart1"/>
     <dgm:cxn modelId="{21B816E6-A69A-47AC-B278-32B60E9A0A7F}" srcId="{7F7477DA-FFED-47F8-B13D-17AEF8727B2E}" destId="{1927CF43-BB3C-4256-84CA-F1AFF5CD10E7}" srcOrd="1" destOrd="0" parTransId="{06A9F45A-8879-4F2A-B978-BCECF96CB30C}" sibTransId="{A611DD4C-0D6C-4EB3-9588-51E14D8CAE4D}"/>
-    <dgm:cxn modelId="{D38377FF-2E47-48F9-BCE1-98E42DB67387}" type="presOf" srcId="{1927CF43-BB3C-4256-84CA-F1AFF5CD10E7}" destId="{77DAED04-96FB-4A02-9ABB-04523EBE6F87}" srcOrd="1" destOrd="0" presId="urn:microsoft.com/office/officeart/2005/8/layout/orgChart1"/>
-    <dgm:cxn modelId="{92B9269D-C27E-4AAC-8D19-F95A1637EF0A}" type="presOf" srcId="{7F7477DA-FFED-47F8-B13D-17AEF8727B2E}" destId="{0C6DBD58-C41A-461E-8223-6DF392303FEE}" srcOrd="1" destOrd="0" presId="urn:microsoft.com/office/officeart/2005/8/layout/orgChart1"/>
-    <dgm:cxn modelId="{0CC07EBE-BDC4-4C13-B615-7B6765C3031C}" type="presOf" srcId="{7CCE4259-239B-4175-96D7-1AB157630B78}" destId="{9F3F4312-9ED9-421F-B4DB-C5AE101796FF}" srcOrd="0" destOrd="0" presId="urn:microsoft.com/office/officeart/2005/8/layout/orgChart1"/>
-    <dgm:cxn modelId="{E6C187B4-D2AC-42C7-B4FF-936A082AC303}" type="presOf" srcId="{A18F1B46-9F71-47C2-9701-119C97AE3BE6}" destId="{C74004E5-8814-48E9-A31A-3E7600B357F4}" srcOrd="0" destOrd="0" presId="urn:microsoft.com/office/officeart/2005/8/layout/orgChart1"/>
-    <dgm:cxn modelId="{FF4542DD-9CCA-4815-A4CD-34B3A23F8B08}" type="presOf" srcId="{B457091D-8FA5-4897-A747-FA4F4B6FD580}" destId="{1B4DD07C-BFE3-4DF5-AF9D-2598D8D5BD30}" srcOrd="1" destOrd="0" presId="urn:microsoft.com/office/officeart/2005/8/layout/orgChart1"/>
-    <dgm:cxn modelId="{413EF1A3-71B2-4320-AD74-4A6C6DD165B6}" type="presOf" srcId="{E7ADE1C5-2594-40F5-A943-9E70E728BC7F}" destId="{3AA163E4-7D22-46FD-8EC4-A62972152F57}" srcOrd="1" destOrd="0" presId="urn:microsoft.com/office/officeart/2005/8/layout/orgChart1"/>
-    <dgm:cxn modelId="{E9F6850A-605E-41EC-BC4C-87D7EF729273}" type="presOf" srcId="{E8F49544-7D67-4250-9058-A0294CD26618}" destId="{61D4F4C1-9C51-45E3-9454-5269DC20E533}" srcOrd="0" destOrd="0" presId="urn:microsoft.com/office/officeart/2005/8/layout/orgChart1"/>
+    <dgm:cxn modelId="{EC9EABDE-B966-42B1-AB9F-830BECA9B2A9}" type="presOf" srcId="{2BA0320F-0B86-49AA-91E7-865DE78BEE95}" destId="{1A030A2B-5578-445A-B5F1-1D52C20427FA}" srcOrd="1" destOrd="0" presId="urn:microsoft.com/office/officeart/2005/8/layout/orgChart1"/>
+    <dgm:cxn modelId="{1C008C9F-E184-46AE-8000-AEFF54950D7A}" type="presOf" srcId="{4E6F6680-1B1D-4D16-A79D-206FEA2833E8}" destId="{0F096874-A3F9-437F-AC47-4CF6FD3C5086}" srcOrd="1" destOrd="0" presId="urn:microsoft.com/office/officeart/2005/8/layout/orgChart1"/>
+    <dgm:cxn modelId="{474FFF30-BED0-4E6B-9664-4C36A4610693}" type="presOf" srcId="{F96D9D83-51DB-4E8A-801B-76D7C73A576B}" destId="{58D8D487-8039-4E62-ADBD-9FCEA1362BE0}" srcOrd="0" destOrd="0" presId="urn:microsoft.com/office/officeart/2005/8/layout/orgChart1"/>
     <dgm:cxn modelId="{B8B78B98-E64B-4F19-89B7-8AE2DEE81DF3}" srcId="{325D95C3-6F3D-40DC-84DB-8D9A916A840E}" destId="{C7BD8657-189E-46F3-B827-16B29C2849DE}" srcOrd="0" destOrd="0" parTransId="{00E15160-492D-4A01-AA9A-1DBF10C53B73}" sibTransId="{88404497-21BA-4C02-9C67-B128E12A6EF7}"/>
-    <dgm:cxn modelId="{6E1041A8-ADC8-4BD0-A8F6-1565B84FA5FD}" type="presOf" srcId="{32128562-ADA0-4F46-878D-28CC66534723}" destId="{0D793EDB-67B4-4C65-82EF-A2A4093A1350}" srcOrd="1" destOrd="0" presId="urn:microsoft.com/office/officeart/2005/8/layout/orgChart1"/>
-    <dgm:cxn modelId="{80E61ED2-077D-475D-B788-C9BFBACD1F81}" type="presOf" srcId="{A361D290-1FA8-4BAF-865E-FF3E98C3EFFB}" destId="{9B048A96-D4F7-4122-A5A4-7D8CD2E3D84A}" srcOrd="1" destOrd="0" presId="urn:microsoft.com/office/officeart/2005/8/layout/orgChart1"/>
-    <dgm:cxn modelId="{BC8ABD7F-AD95-4D1E-842B-E3A672CE7F2D}" type="presOf" srcId="{5F4ED924-74AA-4C5F-89E4-FFC99F60C970}" destId="{93E92AEC-3B2A-4CBE-BE42-F22E8372B4E2}" srcOrd="0" destOrd="0" presId="urn:microsoft.com/office/officeart/2005/8/layout/orgChart1"/>
-    <dgm:cxn modelId="{6675AB25-8B51-4B27-B832-5F9B636F19F3}" type="presOf" srcId="{07D3637A-D61C-4F54-9FA0-94D9054D7089}" destId="{DCE10EFC-DC65-40B7-BB27-D384F851962F}" srcOrd="0" destOrd="0" presId="urn:microsoft.com/office/officeart/2005/8/layout/orgChart1"/>
-    <dgm:cxn modelId="{6FBEACDC-D85E-4128-8E80-9B90DFB4E94B}" type="presOf" srcId="{A8D41C9F-849E-4B7D-B65E-FBE6BB8D0BF7}" destId="{BDB575C6-2762-4D80-9CD5-A478DA5C12FC}" srcOrd="1" destOrd="0" presId="urn:microsoft.com/office/officeart/2005/8/layout/orgChart1"/>
-    <dgm:cxn modelId="{12FAD1C5-D84F-47F5-8ED9-E0D6B1B39CAF}" type="presOf" srcId="{A8D41C9F-849E-4B7D-B65E-FBE6BB8D0BF7}" destId="{77496C74-CCEF-41FA-A8AE-3275DF89F646}" srcOrd="0" destOrd="0" presId="urn:microsoft.com/office/officeart/2005/8/layout/orgChart1"/>
-    <dgm:cxn modelId="{FEF3F4B9-9310-4CE0-8371-EEDBBFB64E42}" type="presOf" srcId="{E30D2022-E576-4823-B28A-661681151564}" destId="{75C22C0F-24BC-4698-88F8-23098D729131}" srcOrd="0" destOrd="0" presId="urn:microsoft.com/office/officeart/2005/8/layout/orgChart1"/>
+    <dgm:cxn modelId="{7078F53E-4119-4C9A-973B-288EAF099A79}" type="presOf" srcId="{7F7477DA-FFED-47F8-B13D-17AEF8727B2E}" destId="{0C6DBD58-C41A-461E-8223-6DF392303FEE}" srcOrd="1" destOrd="0" presId="urn:microsoft.com/office/officeart/2005/8/layout/orgChart1"/>
+    <dgm:cxn modelId="{9FF71746-9721-4184-8EC9-9875A30D05E6}" type="presOf" srcId="{CE365531-303A-4C89-88E0-0C73447439E5}" destId="{8B292133-09EA-4901-BB6A-9A53CE21A4B1}" srcOrd="0" destOrd="0" presId="urn:microsoft.com/office/officeart/2005/8/layout/orgChart1"/>
+    <dgm:cxn modelId="{B55369A5-7E39-4E37-90CC-381E114B0A70}" type="presOf" srcId="{2FD27D00-F25F-4015-8105-DE14E0063941}" destId="{112CD1DB-7736-4571-8000-8E024494F031}" srcOrd="0" destOrd="0" presId="urn:microsoft.com/office/officeart/2005/8/layout/orgChart1"/>
+    <dgm:cxn modelId="{24BBAD5D-AC9F-4A59-8E57-0B6EAB352839}" type="presOf" srcId="{B457091D-8FA5-4897-A747-FA4F4B6FD580}" destId="{2AB03590-983A-4BAB-8F1C-AD7F0BF0D82F}" srcOrd="0" destOrd="0" presId="urn:microsoft.com/office/officeart/2005/8/layout/orgChart1"/>
     <dgm:cxn modelId="{0AC19BA5-3C29-4757-B132-F6ECCAE75BB4}" srcId="{7F7477DA-FFED-47F8-B13D-17AEF8727B2E}" destId="{15F09396-5B0C-45DB-98DD-3243D2615947}" srcOrd="2" destOrd="0" parTransId="{E8F49544-7D67-4250-9058-A0294CD26618}" sibTransId="{0396DF27-3A26-4C1A-8074-0D44E5E5C418}"/>
-    <dgm:cxn modelId="{7EC8FEEF-2D82-4DD1-A8EE-703733E2029C}" type="presOf" srcId="{C7BD8657-189E-46F3-B827-16B29C2849DE}" destId="{0F304A77-B44B-4CD3-99AF-B011E5CCEF51}" srcOrd="0" destOrd="0" presId="urn:microsoft.com/office/officeart/2005/8/layout/orgChart1"/>
-    <dgm:cxn modelId="{86E30F3C-867E-4B34-B72A-2B8C875D85CA}" type="presOf" srcId="{7F7477DA-FFED-47F8-B13D-17AEF8727B2E}" destId="{54F70527-68ED-4725-AD6E-BF7B007CFAD3}" srcOrd="0" destOrd="0" presId="urn:microsoft.com/office/officeart/2005/8/layout/orgChart1"/>
-    <dgm:cxn modelId="{844D5C8B-0D55-454C-A418-E55131C8D137}" type="presOf" srcId="{1927CF43-BB3C-4256-84CA-F1AFF5CD10E7}" destId="{5825EF8F-729A-4D10-9C66-6BAAB9C752C4}" srcOrd="0" destOrd="0" presId="urn:microsoft.com/office/officeart/2005/8/layout/orgChart1"/>
-    <dgm:cxn modelId="{BEC8131A-1C52-4D31-9ACE-1B957056D2DA}" type="presOf" srcId="{0BA7D60E-F1AD-4512-B128-727728161A0E}" destId="{73C5FE92-AEC9-433B-848A-200EA7DF3643}" srcOrd="0" destOrd="0" presId="urn:microsoft.com/office/officeart/2005/8/layout/orgChart1"/>
-    <dgm:cxn modelId="{8D7E9D97-E8FF-468F-BCD2-CDAA67424FA9}" type="presOf" srcId="{35C15367-03C1-48B7-93F5-D250A64BC137}" destId="{381D15AC-01B1-4301-B5AD-FFA8AD066313}" srcOrd="1" destOrd="0" presId="urn:microsoft.com/office/officeart/2005/8/layout/orgChart1"/>
+    <dgm:cxn modelId="{E9EAF188-BE20-4CB9-ACEE-AA87CF73AA15}" type="presOf" srcId="{325D95C3-6F3D-40DC-84DB-8D9A916A840E}" destId="{1A633AF8-A3D2-4824-80C5-9A2C132A5762}" srcOrd="0" destOrd="0" presId="urn:microsoft.com/office/officeart/2005/8/layout/orgChart1"/>
+    <dgm:cxn modelId="{85B59874-AF7A-4CBB-944E-E95EA8B814C9}" type="presOf" srcId="{A8D41C9F-849E-4B7D-B65E-FBE6BB8D0BF7}" destId="{BDB575C6-2762-4D80-9CD5-A478DA5C12FC}" srcOrd="1" destOrd="0" presId="urn:microsoft.com/office/officeart/2005/8/layout/orgChart1"/>
+    <dgm:cxn modelId="{AB85EB6D-8552-4573-BE92-BBF719759C96}" type="presOf" srcId="{35C15367-03C1-48B7-93F5-D250A64BC137}" destId="{381D15AC-01B1-4301-B5AD-FFA8AD066313}" srcOrd="1" destOrd="0" presId="urn:microsoft.com/office/officeart/2005/8/layout/orgChart1"/>
     <dgm:cxn modelId="{69F31EEC-FEA2-4AC1-ACC0-021D5D9F25FC}" srcId="{6C097E3E-2672-4B21-95BF-71F91575DB2C}" destId="{35C15367-03C1-48B7-93F5-D250A64BC137}" srcOrd="2" destOrd="0" parTransId="{07D3637A-D61C-4F54-9FA0-94D9054D7089}" sibTransId="{7D5CA0D9-BC3E-471E-84A4-23EB137713F9}"/>
-    <dgm:cxn modelId="{59AB641D-FB4F-4876-8E79-747F050E3F4A}" type="presOf" srcId="{A361D290-1FA8-4BAF-865E-FF3E98C3EFFB}" destId="{951D59B2-4D2A-44B9-B76F-BB85FB327883}" srcOrd="0" destOrd="0" presId="urn:microsoft.com/office/officeart/2005/8/layout/orgChart1"/>
-    <dgm:cxn modelId="{8C4702A2-3547-455B-B959-E75BDD6B4AA5}" type="presOf" srcId="{452820E6-DDA7-4ACC-8690-DC3019E9311D}" destId="{F341AB85-8076-4AAD-85FD-74DD7AD15C3B}" srcOrd="0" destOrd="0" presId="urn:microsoft.com/office/officeart/2005/8/layout/orgChart1"/>
-    <dgm:cxn modelId="{51F3D075-206B-45C9-A85C-8E75BBA1C635}" type="presOf" srcId="{B797F367-E6DC-4BB8-AF6E-6A87BB0F5B78}" destId="{91AFDD13-DAA7-4AA1-A991-7F31A20C363E}" srcOrd="1" destOrd="0" presId="urn:microsoft.com/office/officeart/2005/8/layout/orgChart1"/>
     <dgm:cxn modelId="{3E0D6013-B704-4743-A162-D03AF909C7E2}" srcId="{C7BD8657-189E-46F3-B827-16B29C2849DE}" destId="{9161DC6C-0DFD-4791-915F-E74FFD1B3BAC}" srcOrd="3" destOrd="0" parTransId="{A6C1B0FA-7C9F-4627-A1F4-C18253CA2D7C}" sibTransId="{FD52BF37-19C1-49DF-BC81-E970F4C2F584}"/>
+    <dgm:cxn modelId="{94FB7A8D-71D8-4E87-814A-9557E8EB4936}" type="presOf" srcId="{1960779A-5AD3-4E48-85CE-DBA9E1E56FFF}" destId="{9B142728-F695-4EE6-B5A2-AA3DBC8CC35E}" srcOrd="0" destOrd="0" presId="urn:microsoft.com/office/officeart/2005/8/layout/orgChart1"/>
     <dgm:cxn modelId="{8C704CBF-985C-4172-A785-1C707E77F879}" srcId="{7F7477DA-FFED-47F8-B13D-17AEF8727B2E}" destId="{A1D58B6B-E4B8-4FAC-A411-7F3B251DFB24}" srcOrd="3" destOrd="0" parTransId="{E30D2022-E576-4823-B28A-661681151564}" sibTransId="{A790EB14-D4C5-4233-AF8B-B8658356EF00}"/>
-    <dgm:cxn modelId="{0CEA4A8F-7D84-48AA-BC82-BCA0DDEAC121}" type="presOf" srcId="{06A9F45A-8879-4F2A-B978-BCECF96CB30C}" destId="{8ECCBACF-9B92-444D-B720-C7EE303BD135}" srcOrd="0" destOrd="0" presId="urn:microsoft.com/office/officeart/2005/8/layout/orgChart1"/>
-    <dgm:cxn modelId="{D6762E8A-931A-44C8-9890-9F60FFCE23AF}" type="presOf" srcId="{E2F2FCE3-D2D2-4B4B-B5BA-16A4F2933F8F}" destId="{829BEA59-8922-4FFF-8688-AB52343B810B}" srcOrd="0" destOrd="0" presId="urn:microsoft.com/office/officeart/2005/8/layout/orgChart1"/>
-    <dgm:cxn modelId="{AF9B1FC5-BDB8-457E-8378-61B30AF6686B}" type="presOf" srcId="{6C097E3E-2672-4B21-95BF-71F91575DB2C}" destId="{F0AA56AD-99C4-4F5B-9453-44FC1E3BEA17}" srcOrd="1" destOrd="0" presId="urn:microsoft.com/office/officeart/2005/8/layout/orgChart1"/>
+    <dgm:cxn modelId="{0BC777CD-FBDB-4388-B875-39C17758D4BF}" type="presOf" srcId="{9161DC6C-0DFD-4791-915F-E74FFD1B3BAC}" destId="{B221E73D-8F07-4579-9F1D-63701F5B0195}" srcOrd="1" destOrd="0" presId="urn:microsoft.com/office/officeart/2005/8/layout/orgChart1"/>
+    <dgm:cxn modelId="{36F7E92A-BE3A-4E8F-BFF2-6D0B2894D77A}" type="presOf" srcId="{13B47EFC-56AD-49C1-A22E-45C061C9EC16}" destId="{61E3A9E7-C048-49D7-A091-954CD01E5D4A}" srcOrd="1" destOrd="0" presId="urn:microsoft.com/office/officeart/2005/8/layout/orgChart1"/>
     <dgm:cxn modelId="{7B296504-D597-42E0-8CB2-A82E0D27CA48}" srcId="{C7BD8657-189E-46F3-B827-16B29C2849DE}" destId="{DB17120E-DF8E-444E-9A40-B261182BAF7A}" srcOrd="1" destOrd="0" parTransId="{89367199-07A1-4244-B4FA-FCBC951FD506}" sibTransId="{6665B5F6-49C8-4720-B3C4-F34E6DED731D}"/>
-    <dgm:cxn modelId="{E327E6F8-3549-456E-AA5B-D479C526390F}" type="presOf" srcId="{452820E6-DDA7-4ACC-8690-DC3019E9311D}" destId="{2711B355-6C39-4B70-8803-FB961691FD01}" srcOrd="1" destOrd="0" presId="urn:microsoft.com/office/officeart/2005/8/layout/orgChart1"/>
-    <dgm:cxn modelId="{A628CC07-455B-4A68-B121-CC486BFCDA33}" type="presOf" srcId="{CE365531-303A-4C89-88E0-0C73447439E5}" destId="{688939F5-316A-4469-B41C-C96AFFF9FFDF}" srcOrd="1" destOrd="0" presId="urn:microsoft.com/office/officeart/2005/8/layout/orgChart1"/>
-    <dgm:cxn modelId="{29DEEC76-C2EB-41A9-98CE-E7677066CC0E}" type="presOf" srcId="{15F09396-5B0C-45DB-98DD-3243D2615947}" destId="{51608F2E-D85D-4F61-9474-B5E89A5A2B24}" srcOrd="1" destOrd="0" presId="urn:microsoft.com/office/officeart/2005/8/layout/orgChart1"/>
-    <dgm:cxn modelId="{A77F26AF-5B3D-4F41-A1B1-B19AB81B475F}" type="presOf" srcId="{0EC551ED-94F6-45A0-A0A4-7B25DDC4ED3D}" destId="{8B4C016F-46EA-437D-8C2E-D973A2A3810B}" srcOrd="1" destOrd="0" presId="urn:microsoft.com/office/officeart/2005/8/layout/orgChart1"/>
-    <dgm:cxn modelId="{F15098FE-ED9B-4DD8-9A1F-76274FFF72E3}" type="presOf" srcId="{48A57026-940C-402A-8FA3-47D7E075EEA9}" destId="{DC790315-5064-479B-876F-FDA3F059E349}" srcOrd="1" destOrd="0" presId="urn:microsoft.com/office/officeart/2005/8/layout/orgChart1"/>
-    <dgm:cxn modelId="{216939D7-D7B4-4671-AA15-8353B340764C}" type="presOf" srcId="{B0AB63EF-E0A4-41E4-95DA-51D34A236361}" destId="{5BB55C4F-7347-4250-84FC-B2EC5ABB3024}" srcOrd="0" destOrd="0" presId="urn:microsoft.com/office/officeart/2005/8/layout/orgChart1"/>
-    <dgm:cxn modelId="{61F01963-2255-4D9C-B27C-E6B09C473B35}" type="presOf" srcId="{FBE9FB5C-588C-40C2-BA8E-7313B3367BF1}" destId="{1ECC988F-67CD-47D2-81D9-798A4C56AFB2}" srcOrd="0" destOrd="0" presId="urn:microsoft.com/office/officeart/2005/8/layout/orgChart1"/>
-    <dgm:cxn modelId="{304EFE66-197F-4C7F-A875-9A6422819F81}" type="presOf" srcId="{13B47EFC-56AD-49C1-A22E-45C061C9EC16}" destId="{937A84F0-2BEB-41A9-B552-235FEB4052B4}" srcOrd="0" destOrd="0" presId="urn:microsoft.com/office/officeart/2005/8/layout/orgChart1"/>
+    <dgm:cxn modelId="{DD66F9B1-2326-4F5F-B5B6-AB1378D8EEF0}" type="presOf" srcId="{D2C5918E-940B-47D7-9A9C-3F48732ABD3C}" destId="{318F2E1B-2875-4710-BA87-C6EC8CB7E614}" srcOrd="0" destOrd="0" presId="urn:microsoft.com/office/officeart/2005/8/layout/orgChart1"/>
+    <dgm:cxn modelId="{4072B375-0029-4040-9063-1DE90E1DC74F}" type="presOf" srcId="{08D72C84-F585-4EB3-8E24-A2F7B7312C0B}" destId="{067F7254-9DB5-4EC9-BF18-7FDC5D947D01}" srcOrd="0" destOrd="0" presId="urn:microsoft.com/office/officeart/2005/8/layout/orgChart1"/>
+    <dgm:cxn modelId="{8DAE28B4-FC7D-4E6C-9231-C8BE9DA205AD}" type="presOf" srcId="{CE365531-303A-4C89-88E0-0C73447439E5}" destId="{688939F5-316A-4469-B41C-C96AFFF9FFDF}" srcOrd="1" destOrd="0" presId="urn:microsoft.com/office/officeart/2005/8/layout/orgChart1"/>
+    <dgm:cxn modelId="{CC2D6838-49D0-495B-99C3-4154103D7C28}" type="presOf" srcId="{E423A96B-9FBE-41A5-95B9-F861C39DC61E}" destId="{6D1F30CE-47E2-4553-B13A-F7E7749A2473}" srcOrd="0" destOrd="0" presId="urn:microsoft.com/office/officeart/2005/8/layout/orgChart1"/>
+    <dgm:cxn modelId="{62F94DC7-CE98-4CB1-BFCB-D0ACFBE7D648}" type="presOf" srcId="{48A57026-940C-402A-8FA3-47D7E075EEA9}" destId="{DC790315-5064-479B-876F-FDA3F059E349}" srcOrd="1" destOrd="0" presId="urn:microsoft.com/office/officeart/2005/8/layout/orgChart1"/>
+    <dgm:cxn modelId="{00EE9608-AAA9-440E-97D4-702B787976DB}" type="presOf" srcId="{452820E6-DDA7-4ACC-8690-DC3019E9311D}" destId="{2711B355-6C39-4B70-8803-FB961691FD01}" srcOrd="1" destOrd="0" presId="urn:microsoft.com/office/officeart/2005/8/layout/orgChart1"/>
+    <dgm:cxn modelId="{0EFDA801-6455-493A-9B52-58E2994FC568}" type="presOf" srcId="{32128562-ADA0-4F46-878D-28CC66534723}" destId="{0D793EDB-67B4-4C65-82EF-A2A4093A1350}" srcOrd="1" destOrd="0" presId="urn:microsoft.com/office/officeart/2005/8/layout/orgChart1"/>
+    <dgm:cxn modelId="{8AA6B400-B5E1-48AD-964B-A96F90F7CB4F}" type="presOf" srcId="{A361D290-1FA8-4BAF-865E-FF3E98C3EFFB}" destId="{9B048A96-D4F7-4122-A5A4-7D8CD2E3D84A}" srcOrd="1" destOrd="0" presId="urn:microsoft.com/office/officeart/2005/8/layout/orgChart1"/>
     <dgm:cxn modelId="{5527B4C8-AD3A-4F80-A5BE-C99B11C726DA}" srcId="{9161DC6C-0DFD-4791-915F-E74FFD1B3BAC}" destId="{4E6F6680-1B1D-4D16-A79D-206FEA2833E8}" srcOrd="1" destOrd="0" parTransId="{300D61D7-3197-4874-B6EB-5D5BFD11A80B}" sibTransId="{58099B2A-DBBC-41FD-862A-7B9C136BC340}"/>
-    <dgm:cxn modelId="{43E63961-11E5-4428-9C83-CDE15A9668CD}" type="presOf" srcId="{AB103E2F-3946-4DAA-8EA7-27889EAC91C3}" destId="{59C713BA-AC32-492F-91DB-A5976BA248AC}" srcOrd="0" destOrd="0" presId="urn:microsoft.com/office/officeart/2005/8/layout/orgChart1"/>
+    <dgm:cxn modelId="{9773A22D-E199-41DB-A094-08A1182C5F82}" type="presOf" srcId="{2FFFA77D-D360-4993-8A06-3EC8389DF747}" destId="{044AEC24-B74A-4214-A638-2F99C8AC6602}" srcOrd="0" destOrd="0" presId="urn:microsoft.com/office/officeart/2005/8/layout/orgChart1"/>
+    <dgm:cxn modelId="{6ADA704E-5FB9-4238-8F3C-86FB332F0E05}" type="presOf" srcId="{FE9EE546-28CD-45AA-8326-ADBDCE27A924}" destId="{04F9C37F-270D-4C32-B50C-27BE0986D655}" srcOrd="1" destOrd="0" presId="urn:microsoft.com/office/officeart/2005/8/layout/orgChart1"/>
     <dgm:cxn modelId="{CDBAA982-B1CD-4D88-921E-F3BA7E175CC6}" srcId="{32128562-ADA0-4F46-878D-28CC66534723}" destId="{2BA0320F-0B86-49AA-91E7-865DE78BEE95}" srcOrd="2" destOrd="0" parTransId="{B0AB63EF-E0A4-41E4-95DA-51D34A236361}" sibTransId="{9C91F0BF-503D-44B0-B20A-62ADFEA5F3B8}"/>
-    <dgm:cxn modelId="{A2D86F98-5CB4-4954-A4A2-5643A390A457}" type="presOf" srcId="{D2C5918E-940B-47D7-9A9C-3F48732ABD3C}" destId="{318F2E1B-2875-4710-BA87-C6EC8CB7E614}" srcOrd="0" destOrd="0" presId="urn:microsoft.com/office/officeart/2005/8/layout/orgChart1"/>
-    <dgm:cxn modelId="{21D0433B-DA5C-4B98-BBC6-16F8DFFDC06F}" type="presOf" srcId="{68924938-B46D-4322-B78A-A7E2E02C2B29}" destId="{0808CA65-6AB4-4649-8D84-FC22AA1F0B9C}" srcOrd="0" destOrd="0" presId="urn:microsoft.com/office/officeart/2005/8/layout/orgChart1"/>
-    <dgm:cxn modelId="{39BC5425-D94A-4340-97B5-40AE013908C4}" type="presOf" srcId="{95467D8F-BBE6-44CF-B45F-B475FE1E9D6E}" destId="{7F3399B9-5EE7-4A3A-BB13-BD91D1CD2BFC}" srcOrd="0" destOrd="0" presId="urn:microsoft.com/office/officeart/2005/8/layout/orgChart1"/>
-    <dgm:cxn modelId="{026E22F0-6085-4E51-9CA3-529BBF8E41B5}" type="presOf" srcId="{EDC938DE-05E0-4073-82F2-824A3686D23C}" destId="{629CEF7E-A5BD-4CF5-B41C-747B00F842E7}" srcOrd="0" destOrd="0" presId="urn:microsoft.com/office/officeart/2005/8/layout/orgChart1"/>
-    <dgm:cxn modelId="{0F10FF4D-EF14-4F0B-B6CA-2E2D2C59CB4A}" type="presOf" srcId="{4E6F6680-1B1D-4D16-A79D-206FEA2833E8}" destId="{17C60D1E-3C47-4545-87B0-53CC56D6EE19}" srcOrd="0" destOrd="0" presId="urn:microsoft.com/office/officeart/2005/8/layout/orgChart1"/>
-    <dgm:cxn modelId="{1D4569AF-20F5-4687-ACCD-FCAF1D13CA2C}" type="presOf" srcId="{13B47EFC-56AD-49C1-A22E-45C061C9EC16}" destId="{61E3A9E7-C048-49D7-A091-954CD01E5D4A}" srcOrd="1" destOrd="0" presId="urn:microsoft.com/office/officeart/2005/8/layout/orgChart1"/>
+    <dgm:cxn modelId="{ACD1BD7F-7018-49F7-9822-FB3EBC5F319B}" type="presOf" srcId="{9161DC6C-0DFD-4791-915F-E74FFD1B3BAC}" destId="{20C3A46C-A148-4661-BF68-D55A82313270}" srcOrd="0" destOrd="0" presId="urn:microsoft.com/office/officeart/2005/8/layout/orgChart1"/>
+    <dgm:cxn modelId="{92F4C26C-0ECB-42D5-85CF-116F5D82DD67}" type="presOf" srcId="{35C15367-03C1-48B7-93F5-D250A64BC137}" destId="{111997EB-A906-4608-8C55-C1E8C2A2BE6F}" srcOrd="0" destOrd="0" presId="urn:microsoft.com/office/officeart/2005/8/layout/orgChart1"/>
+    <dgm:cxn modelId="{A91BDD71-E62D-4525-86A9-94900C9F9E45}" type="presOf" srcId="{DB17120E-DF8E-444E-9A40-B261182BAF7A}" destId="{5CC465CD-ED98-4E64-9FC3-4E8695D09CDE}" srcOrd="0" destOrd="0" presId="urn:microsoft.com/office/officeart/2005/8/layout/orgChart1"/>
+    <dgm:cxn modelId="{C9AE1BA0-42C2-4F6E-A7B8-AE805BB949C1}" type="presOf" srcId="{B0AB63EF-E0A4-41E4-95DA-51D34A236361}" destId="{5BB55C4F-7347-4250-84FC-B2EC5ABB3024}" srcOrd="0" destOrd="0" presId="urn:microsoft.com/office/officeart/2005/8/layout/orgChart1"/>
+    <dgm:cxn modelId="{BC9FEE03-E880-4B36-9FE8-CF2E79938DD5}" type="presOf" srcId="{5F4ED924-74AA-4C5F-89E4-FFC99F60C970}" destId="{93E92AEC-3B2A-4CBE-BE42-F22E8372B4E2}" srcOrd="0" destOrd="0" presId="urn:microsoft.com/office/officeart/2005/8/layout/orgChart1"/>
+    <dgm:cxn modelId="{044E26A6-CA5C-4236-B1BD-672FB18C05D5}" type="presOf" srcId="{7CCE4259-239B-4175-96D7-1AB157630B78}" destId="{F3993B1B-8D05-4B26-B204-20DD924F2D25}" srcOrd="1" destOrd="0" presId="urn:microsoft.com/office/officeart/2005/8/layout/orgChart1"/>
+    <dgm:cxn modelId="{07BFD9EF-6B9D-401F-AD06-890FCF879152}" type="presOf" srcId="{B797F367-E6DC-4BB8-AF6E-6A87BB0F5B78}" destId="{622FA61F-AA5C-41F3-97C0-A7390F1D3673}" srcOrd="0" destOrd="0" presId="urn:microsoft.com/office/officeart/2005/8/layout/orgChart1"/>
+    <dgm:cxn modelId="{A830B29F-282B-475B-9A2B-6FA0621E026C}" type="presOf" srcId="{4E6F6680-1B1D-4D16-A79D-206FEA2833E8}" destId="{17C60D1E-3C47-4545-87B0-53CC56D6EE19}" srcOrd="0" destOrd="0" presId="urn:microsoft.com/office/officeart/2005/8/layout/orgChart1"/>
+    <dgm:cxn modelId="{5E3E97D6-46C0-4DCE-A6AB-7BA661E32792}" type="presOf" srcId="{AB103E2F-3946-4DAA-8EA7-27889EAC91C3}" destId="{7A26CA3C-CF2A-485F-AD6A-2BBB9E852B69}" srcOrd="1" destOrd="0" presId="urn:microsoft.com/office/officeart/2005/8/layout/orgChart1"/>
+    <dgm:cxn modelId="{00054DCD-265F-4F48-BEB0-104A73AF1BC7}" type="presOf" srcId="{A1D58B6B-E4B8-4FAC-A411-7F3B251DFB24}" destId="{9A810FE8-5E1D-4733-B68B-379A0BCB6807}" srcOrd="1" destOrd="0" presId="urn:microsoft.com/office/officeart/2005/8/layout/orgChart1"/>
+    <dgm:cxn modelId="{953CB8D8-0DE7-4069-B9EF-6B0FDF200F56}" type="presOf" srcId="{C9500A0F-475F-465E-98DF-850580D3BF09}" destId="{5802F035-EA88-48E6-8CBA-B8C81730DF78}" srcOrd="0" destOrd="0" presId="urn:microsoft.com/office/officeart/2005/8/layout/orgChart1"/>
     <dgm:cxn modelId="{858C8057-15B6-4D4C-B505-ADBB24CC18BC}" srcId="{32128562-ADA0-4F46-878D-28CC66534723}" destId="{FE9EE546-28CD-45AA-8326-ADBDCE27A924}" srcOrd="3" destOrd="0" parTransId="{2FFFA77D-D360-4993-8A06-3EC8389DF747}" sibTransId="{A2A74552-E7DE-4264-8B8F-7E1F2D6296A7}"/>
+    <dgm:cxn modelId="{28DAF7FC-4B66-4AB1-9EE6-771911D218F4}" srcId="{B457091D-8FA5-4897-A747-FA4F4B6FD580}" destId="{F96D9D83-51DB-4E8A-801B-76D7C73A576B}" srcOrd="1" destOrd="0" parTransId="{AD9782D1-D113-499D-85AF-F110EFA6B2A7}" sibTransId="{5BB9C39B-1EE1-4338-B32A-F2503FD7C974}"/>
     <dgm:cxn modelId="{6B51E86C-B62B-4750-97A2-C51CB9659CB0}" srcId="{32128562-ADA0-4F46-878D-28CC66534723}" destId="{6C097E3E-2672-4B21-95BF-71F91575DB2C}" srcOrd="1" destOrd="0" parTransId="{E423A96B-9FBE-41A5-95B9-F861C39DC61E}" sibTransId="{855922C4-2BD7-4BFD-9434-16CB3BBDC63C}"/>
-    <dgm:cxn modelId="{293ADD92-43D2-4BDA-A901-D0C4FB387CBA}" type="presOf" srcId="{2BA0320F-0B86-49AA-91E7-865DE78BEE95}" destId="{1A030A2B-5578-445A-B5F1-1D52C20427FA}" srcOrd="1" destOrd="0" presId="urn:microsoft.com/office/officeart/2005/8/layout/orgChart1"/>
-    <dgm:cxn modelId="{28DAF7FC-4B66-4AB1-9EE6-771911D218F4}" srcId="{B457091D-8FA5-4897-A747-FA4F4B6FD580}" destId="{F96D9D83-51DB-4E8A-801B-76D7C73A576B}" srcOrd="1" destOrd="0" parTransId="{AD9782D1-D113-499D-85AF-F110EFA6B2A7}" sibTransId="{5BB9C39B-1EE1-4338-B32A-F2503FD7C974}"/>
-    <dgm:cxn modelId="{79CD0E9F-3234-4018-89D1-662953B2ED76}" type="presOf" srcId="{CE365531-303A-4C89-88E0-0C73447439E5}" destId="{8B292133-09EA-4901-BB6A-9A53CE21A4B1}" srcOrd="0" destOrd="0" presId="urn:microsoft.com/office/officeart/2005/8/layout/orgChart1"/>
-    <dgm:cxn modelId="{03C0A580-903D-4D92-8B6E-6F6FB669A713}" type="presOf" srcId="{C24D5444-F0BE-4871-B2E6-A15F396D3BD0}" destId="{486FC1E1-A535-4C1F-A508-C230931D8015}" srcOrd="0" destOrd="0" presId="urn:microsoft.com/office/officeart/2005/8/layout/orgChart1"/>
-    <dgm:cxn modelId="{F28146E1-488B-470E-9FE2-A5EEB13029A7}" type="presOf" srcId="{9161DC6C-0DFD-4791-915F-E74FFD1B3BAC}" destId="{B221E73D-8F07-4579-9F1D-63701F5B0195}" srcOrd="1" destOrd="0" presId="urn:microsoft.com/office/officeart/2005/8/layout/orgChart1"/>
-    <dgm:cxn modelId="{E7F96020-7B9C-4DB7-B5B1-D5736DB74C1D}" type="presOf" srcId="{F96D9D83-51DB-4E8A-801B-76D7C73A576B}" destId="{870E309A-4491-4D38-AFDD-ACEFCEE22BF6}" srcOrd="1" destOrd="0" presId="urn:microsoft.com/office/officeart/2005/8/layout/orgChart1"/>
-    <dgm:cxn modelId="{6E6D0DE3-5E95-4751-9847-ACFE5F7CF5AC}" type="presOf" srcId="{4E6F6680-1B1D-4D16-A79D-206FEA2833E8}" destId="{0F096874-A3F9-437F-AC47-4CF6FD3C5086}" srcOrd="1" destOrd="0" presId="urn:microsoft.com/office/officeart/2005/8/layout/orgChart1"/>
-    <dgm:cxn modelId="{D948217E-960C-42C8-9AEA-4A0E285C4284}" type="presOf" srcId="{C7BD8657-189E-46F3-B827-16B29C2849DE}" destId="{09F29140-6665-468F-8FF5-77DC2C926408}" srcOrd="1" destOrd="0" presId="urn:microsoft.com/office/officeart/2005/8/layout/orgChart1"/>
+    <dgm:cxn modelId="{FD2F5F3B-86CB-4CCC-95EA-A7A0DF50B8E6}" type="presOf" srcId="{EDC938DE-05E0-4073-82F2-824A3686D23C}" destId="{629CEF7E-A5BD-4CF5-B41C-747B00F842E7}" srcOrd="0" destOrd="0" presId="urn:microsoft.com/office/officeart/2005/8/layout/orgChart1"/>
+    <dgm:cxn modelId="{A7CEA786-E30B-46DF-904E-A481C0071179}" type="presOf" srcId="{7941AECB-FE87-4BC1-B10C-48254C195A9C}" destId="{8430D49C-4D80-4E9B-90A9-92EDE6AEAB90}" srcOrd="0" destOrd="0" presId="urn:microsoft.com/office/officeart/2005/8/layout/orgChart1"/>
+    <dgm:cxn modelId="{0B561930-BA8C-46DA-9235-77571877CCFB}" type="presOf" srcId="{0EC551ED-94F6-45A0-A0A4-7B25DDC4ED3D}" destId="{318158D3-B858-439A-8206-91DC6A15E862}" srcOrd="0" destOrd="0" presId="urn:microsoft.com/office/officeart/2005/8/layout/orgChart1"/>
+    <dgm:cxn modelId="{84F9B919-CE17-49A3-BDD3-04C56D185508}" type="presOf" srcId="{E7ADE1C5-2594-40F5-A943-9E70E728BC7F}" destId="{3AA163E4-7D22-46FD-8EC4-A62972152F57}" srcOrd="1" destOrd="0" presId="urn:microsoft.com/office/officeart/2005/8/layout/orgChart1"/>
+    <dgm:cxn modelId="{A5435DC8-569D-4659-A9A5-375E14AD3001}" type="presOf" srcId="{68924938-B46D-4322-B78A-A7E2E02C2B29}" destId="{0808CA65-6AB4-4649-8D84-FC22AA1F0B9C}" srcOrd="0" destOrd="0" presId="urn:microsoft.com/office/officeart/2005/8/layout/orgChart1"/>
+    <dgm:cxn modelId="{6CBDBB10-420F-4FF4-9BA6-DDCE55F7B860}" type="presOf" srcId="{A8D41C9F-849E-4B7D-B65E-FBE6BB8D0BF7}" destId="{77496C74-CCEF-41FA-A8AE-3275DF89F646}" srcOrd="0" destOrd="0" presId="urn:microsoft.com/office/officeart/2005/8/layout/orgChart1"/>
+    <dgm:cxn modelId="{02245B9B-3C70-4A93-84B7-3BF061B00D55}" type="presOf" srcId="{27C63869-D57F-4A77-9A8D-4AD29929AA6E}" destId="{C352A256-FEE4-41EA-9EAF-7BF84F74CD6D}" srcOrd="0" destOrd="0" presId="urn:microsoft.com/office/officeart/2005/8/layout/orgChart1"/>
     <dgm:cxn modelId="{0A1380D1-9910-4F32-B0DC-F940C38C2E6F}" srcId="{6C097E3E-2672-4B21-95BF-71F91575DB2C}" destId="{AB103E2F-3946-4DAA-8EA7-27889EAC91C3}" srcOrd="1" destOrd="0" parTransId="{C9500A0F-475F-465E-98DF-850580D3BF09}" sibTransId="{51CA5E2A-3C8D-4B58-B78E-F48AC095C883}"/>
-    <dgm:cxn modelId="{7AD8B897-FFD5-4A90-B49F-28693DD47E4A}" type="presOf" srcId="{1960779A-5AD3-4E48-85CE-DBA9E1E56FFF}" destId="{9B142728-F695-4EE6-B5A2-AA3DBC8CC35E}" srcOrd="0" destOrd="0" presId="urn:microsoft.com/office/officeart/2005/8/layout/orgChart1"/>
     <dgm:cxn modelId="{31DECD63-20D9-44A3-AA74-EA4C0F4D9D60}" srcId="{9161DC6C-0DFD-4791-915F-E74FFD1B3BAC}" destId="{48A57026-940C-402A-8FA3-47D7E075EEA9}" srcOrd="0" destOrd="0" parTransId="{A8ADAA4F-450A-441C-8F75-A4FF26372266}" sibTransId="{C540F733-7086-470E-823B-A81375E7284C}"/>
     <dgm:cxn modelId="{44EEF7DA-349B-473F-BEE3-907816F9289E}" srcId="{9161DC6C-0DFD-4791-915F-E74FFD1B3BAC}" destId="{A361D290-1FA8-4BAF-865E-FF3E98C3EFFB}" srcOrd="3" destOrd="0" parTransId="{95467D8F-BBE6-44CF-B45F-B475FE1E9D6E}" sibTransId="{DAA55A5C-2CBC-436D-92A2-E4FE86AC3E76}"/>
-    <dgm:cxn modelId="{8F2E958D-3CCC-4F94-AB24-7D2309C4611A}" type="presOf" srcId="{A6C1B0FA-7C9F-4627-A1F4-C18253CA2D7C}" destId="{E5AB5F44-4AA9-49F6-9546-3AC5BE252923}" srcOrd="0" destOrd="0" presId="urn:microsoft.com/office/officeart/2005/8/layout/orgChart1"/>
-    <dgm:cxn modelId="{5F3EFA0F-6BF5-4458-A777-37F531112A8B}" type="presParOf" srcId="{1A633AF8-A3D2-4824-80C5-9A2C132A5762}" destId="{FEDF8BF6-0D07-468C-8608-44450223B6FA}" srcOrd="0" destOrd="0" presId="urn:microsoft.com/office/officeart/2005/8/layout/orgChart1"/>
-    <dgm:cxn modelId="{1B758611-3547-462E-919F-380CBBBAE05F}" type="presParOf" srcId="{FEDF8BF6-0D07-468C-8608-44450223B6FA}" destId="{EC843DA0-6583-4274-8F50-3DF83DB2979D}" srcOrd="0" destOrd="0" presId="urn:microsoft.com/office/officeart/2005/8/layout/orgChart1"/>
-    <dgm:cxn modelId="{C0D32B7F-6DB1-4554-8C1F-5E2C900A3D04}" type="presParOf" srcId="{EC843DA0-6583-4274-8F50-3DF83DB2979D}" destId="{0F304A77-B44B-4CD3-99AF-B011E5CCEF51}" srcOrd="0" destOrd="0" presId="urn:microsoft.com/office/officeart/2005/8/layout/orgChart1"/>
-    <dgm:cxn modelId="{A5A65E7E-C5DF-4A91-AADE-2ED7AB1CC37B}" type="presParOf" srcId="{EC843DA0-6583-4274-8F50-3DF83DB2979D}" destId="{09F29140-6665-468F-8FF5-77DC2C926408}" srcOrd="1" destOrd="0" presId="urn:microsoft.com/office/officeart/2005/8/layout/orgChart1"/>
-    <dgm:cxn modelId="{39C8837E-3BF6-4ED2-9426-67CFD7034F09}" type="presParOf" srcId="{FEDF8BF6-0D07-468C-8608-44450223B6FA}" destId="{265F456F-C67D-47A3-BD42-2010C4E5B46E}" srcOrd="1" destOrd="0" presId="urn:microsoft.com/office/officeart/2005/8/layout/orgChart1"/>
-    <dgm:cxn modelId="{EB44BC38-97F9-4466-AB85-E84797F91894}" type="presParOf" srcId="{265F456F-C67D-47A3-BD42-2010C4E5B46E}" destId="{93E92AEC-3B2A-4CBE-BE42-F22E8372B4E2}" srcOrd="0" destOrd="0" presId="urn:microsoft.com/office/officeart/2005/8/layout/orgChart1"/>
-    <dgm:cxn modelId="{972F3A76-F7D3-4474-B794-23374AF8CB02}" type="presParOf" srcId="{265F456F-C67D-47A3-BD42-2010C4E5B46E}" destId="{8698235F-EF2D-4AE5-A79F-D27D74DA3C02}" srcOrd="1" destOrd="0" presId="urn:microsoft.com/office/officeart/2005/8/layout/orgChart1"/>
-    <dgm:cxn modelId="{5620DFAC-FA87-4AEF-A48F-BD86CC73C018}" type="presParOf" srcId="{8698235F-EF2D-4AE5-A79F-D27D74DA3C02}" destId="{092B5C2E-89AA-4EE6-A61B-29D1E5D70798}" srcOrd="0" destOrd="0" presId="urn:microsoft.com/office/officeart/2005/8/layout/orgChart1"/>
-    <dgm:cxn modelId="{826A611D-E4AB-45F2-B65F-27A8CEF75BF0}" type="presParOf" srcId="{092B5C2E-89AA-4EE6-A61B-29D1E5D70798}" destId="{23C9F998-CC5B-41FB-A6E7-F09747333136}" srcOrd="0" destOrd="0" presId="urn:microsoft.com/office/officeart/2005/8/layout/orgChart1"/>
-    <dgm:cxn modelId="{BA0CAC5D-78C5-46F6-A372-A259C3CCE14E}" type="presParOf" srcId="{092B5C2E-89AA-4EE6-A61B-29D1E5D70798}" destId="{0D793EDB-67B4-4C65-82EF-A2A4093A1350}" srcOrd="1" destOrd="0" presId="urn:microsoft.com/office/officeart/2005/8/layout/orgChart1"/>
-    <dgm:cxn modelId="{69A5650B-E250-481C-A0E7-9D4036782590}" type="presParOf" srcId="{8698235F-EF2D-4AE5-A79F-D27D74DA3C02}" destId="{C118B3C7-8A9D-404B-9F80-A8EC5E424F17}" srcOrd="1" destOrd="0" presId="urn:microsoft.com/office/officeart/2005/8/layout/orgChart1"/>
-    <dgm:cxn modelId="{F2B1A2F6-126C-49FD-9798-2E879F561E04}" type="presParOf" srcId="{C118B3C7-8A9D-404B-9F80-A8EC5E424F17}" destId="{067F7254-9DB5-4EC9-BF18-7FDC5D947D01}" srcOrd="0" destOrd="0" presId="urn:microsoft.com/office/officeart/2005/8/layout/orgChart1"/>
-    <dgm:cxn modelId="{06703935-FF1F-4500-9551-1884CA36C227}" type="presParOf" srcId="{C118B3C7-8A9D-404B-9F80-A8EC5E424F17}" destId="{8C5DCA31-2906-4E78-98DA-B01163A360F5}" srcOrd="1" destOrd="0" presId="urn:microsoft.com/office/officeart/2005/8/layout/orgChart1"/>
-    <dgm:cxn modelId="{BA9582D2-D331-4B6A-939C-05CACBFADCB3}" type="presParOf" srcId="{8C5DCA31-2906-4E78-98DA-B01163A360F5}" destId="{14C2DC73-BFBD-4EE1-8E15-34A6A12F2A19}" srcOrd="0" destOrd="0" presId="urn:microsoft.com/office/officeart/2005/8/layout/orgChart1"/>
-    <dgm:cxn modelId="{4F3BAE12-926D-46B4-85AC-73362235B299}" type="presParOf" srcId="{14C2DC73-BFBD-4EE1-8E15-34A6A12F2A19}" destId="{54F70527-68ED-4725-AD6E-BF7B007CFAD3}" srcOrd="0" destOrd="0" presId="urn:microsoft.com/office/officeart/2005/8/layout/orgChart1"/>
-    <dgm:cxn modelId="{6F54408E-4806-48E9-9893-D90994665D99}" type="presParOf" srcId="{14C2DC73-BFBD-4EE1-8E15-34A6A12F2A19}" destId="{0C6DBD58-C41A-461E-8223-6DF392303FEE}" srcOrd="1" destOrd="0" presId="urn:microsoft.com/office/officeart/2005/8/layout/orgChart1"/>
-    <dgm:cxn modelId="{1385E15F-74E6-4908-942A-A766033F188F}" type="presParOf" srcId="{8C5DCA31-2906-4E78-98DA-B01163A360F5}" destId="{176C142D-6811-4F91-8754-66DCBC60E68A}" srcOrd="1" destOrd="0" presId="urn:microsoft.com/office/officeart/2005/8/layout/orgChart1"/>
-    <dgm:cxn modelId="{490E08D4-7A18-4ECA-87AB-9A3E60E73F83}" type="presParOf" srcId="{176C142D-6811-4F91-8754-66DCBC60E68A}" destId="{82ED00A6-35CB-4B63-AC33-970E6865831F}" srcOrd="0" destOrd="0" presId="urn:microsoft.com/office/officeart/2005/8/layout/orgChart1"/>
-    <dgm:cxn modelId="{EE774CE6-4E0B-4D97-A457-4EF713CBDD3E}" type="presParOf" srcId="{176C142D-6811-4F91-8754-66DCBC60E68A}" destId="{585F094C-6A55-48FE-8D6E-26F70C48336D}" srcOrd="1" destOrd="0" presId="urn:microsoft.com/office/officeart/2005/8/layout/orgChart1"/>
-    <dgm:cxn modelId="{62BC080D-797A-4595-8BCC-AAEDE1F621AE}" type="presParOf" srcId="{585F094C-6A55-48FE-8D6E-26F70C48336D}" destId="{583D6ED5-AEE3-44FF-8A2E-631FDDF6C6A2}" srcOrd="0" destOrd="0" presId="urn:microsoft.com/office/officeart/2005/8/layout/orgChart1"/>
-    <dgm:cxn modelId="{8AA1264E-9074-4EE0-9FDA-58A62CEED3C4}" type="presParOf" srcId="{583D6ED5-AEE3-44FF-8A2E-631FDDF6C6A2}" destId="{622FA61F-AA5C-41F3-97C0-A7390F1D3673}" srcOrd="0" destOrd="0" presId="urn:microsoft.com/office/officeart/2005/8/layout/orgChart1"/>
-    <dgm:cxn modelId="{D7FDB003-51E3-4311-AE2F-6404452E2CB7}" type="presParOf" srcId="{583D6ED5-AEE3-44FF-8A2E-631FDDF6C6A2}" destId="{91AFDD13-DAA7-4AA1-A991-7F31A20C363E}" srcOrd="1" destOrd="0" presId="urn:microsoft.com/office/officeart/2005/8/layout/orgChart1"/>
-    <dgm:cxn modelId="{41A66D43-E172-496D-9A6B-5A5D53B06763}" type="presParOf" srcId="{585F094C-6A55-48FE-8D6E-26F70C48336D}" destId="{AD40D9D0-9437-423C-B862-51B9F129C2D3}" srcOrd="1" destOrd="0" presId="urn:microsoft.com/office/officeart/2005/8/layout/orgChart1"/>
-    <dgm:cxn modelId="{62CF95F8-5F50-4D18-ABAF-B3C600A9AC87}" type="presParOf" srcId="{585F094C-6A55-48FE-8D6E-26F70C48336D}" destId="{5ED2C987-8E3E-42C2-8AB6-7F64DB2752A6}" srcOrd="2" destOrd="0" presId="urn:microsoft.com/office/officeart/2005/8/layout/orgChart1"/>
-    <dgm:cxn modelId="{96071E2C-FC11-4886-9ACE-692EE950B4B2}" type="presParOf" srcId="{176C142D-6811-4F91-8754-66DCBC60E68A}" destId="{8ECCBACF-9B92-444D-B720-C7EE303BD135}" srcOrd="2" destOrd="0" presId="urn:microsoft.com/office/officeart/2005/8/layout/orgChart1"/>
-    <dgm:cxn modelId="{2111B852-6BD2-40AD-B058-D7F367A6B0DA}" type="presParOf" srcId="{176C142D-6811-4F91-8754-66DCBC60E68A}" destId="{D1B1D176-3C53-427E-B17F-4DD8F670C42A}" srcOrd="3" destOrd="0" presId="urn:microsoft.com/office/officeart/2005/8/layout/orgChart1"/>
-    <dgm:cxn modelId="{7AA986F9-CB46-4BF7-A9CA-D11530C673DC}" type="presParOf" srcId="{D1B1D176-3C53-427E-B17F-4DD8F670C42A}" destId="{0442213B-3251-4E60-86C9-A684F93D87AE}" srcOrd="0" destOrd="0" presId="urn:microsoft.com/office/officeart/2005/8/layout/orgChart1"/>
-    <dgm:cxn modelId="{D0185D93-95BE-4613-932C-1607CBF3CBDA}" type="presParOf" srcId="{0442213B-3251-4E60-86C9-A684F93D87AE}" destId="{5825EF8F-729A-4D10-9C66-6BAAB9C752C4}" srcOrd="0" destOrd="0" presId="urn:microsoft.com/office/officeart/2005/8/layout/orgChart1"/>
-    <dgm:cxn modelId="{362073D5-C15C-467F-A0D8-28038DDAAD1E}" type="presParOf" srcId="{0442213B-3251-4E60-86C9-A684F93D87AE}" destId="{77DAED04-96FB-4A02-9ABB-04523EBE6F87}" srcOrd="1" destOrd="0" presId="urn:microsoft.com/office/officeart/2005/8/layout/orgChart1"/>
-    <dgm:cxn modelId="{E0ADBA43-EC14-4CC3-8046-646BE0D60EB3}" type="presParOf" srcId="{D1B1D176-3C53-427E-B17F-4DD8F670C42A}" destId="{4DDE8B83-EB8D-437B-9011-E58CE5BEF8C8}" srcOrd="1" destOrd="0" presId="urn:microsoft.com/office/officeart/2005/8/layout/orgChart1"/>
-    <dgm:cxn modelId="{7E18B146-9A88-48B3-A627-830F92EA2BD8}" type="presParOf" srcId="{D1B1D176-3C53-427E-B17F-4DD8F670C42A}" destId="{0D1B9226-4AF8-4A81-B256-4EF92F4C88A7}" srcOrd="2" destOrd="0" presId="urn:microsoft.com/office/officeart/2005/8/layout/orgChart1"/>
-    <dgm:cxn modelId="{913D601A-2F84-4752-9DA5-295A2F7CBD8A}" type="presParOf" srcId="{176C142D-6811-4F91-8754-66DCBC60E68A}" destId="{61D4F4C1-9C51-45E3-9454-5269DC20E533}" srcOrd="4" destOrd="0" presId="urn:microsoft.com/office/officeart/2005/8/layout/orgChart1"/>
-    <dgm:cxn modelId="{C085F2F8-3AC0-4EE1-ACEC-FCD2E2C98706}" type="presParOf" srcId="{176C142D-6811-4F91-8754-66DCBC60E68A}" destId="{6899AE4A-047B-45DC-9690-46915A148ADD}" srcOrd="5" destOrd="0" presId="urn:microsoft.com/office/officeart/2005/8/layout/orgChart1"/>
-    <dgm:cxn modelId="{E762F6E3-491B-4663-AE1D-A767C020EEC6}" type="presParOf" srcId="{6899AE4A-047B-45DC-9690-46915A148ADD}" destId="{FAEF4D2B-822F-4B6E-8DEB-35A4A71F733A}" srcOrd="0" destOrd="0" presId="urn:microsoft.com/office/officeart/2005/8/layout/orgChart1"/>
-    <dgm:cxn modelId="{9BE5455A-F5F3-41D7-BFBD-420D93609964}" type="presParOf" srcId="{FAEF4D2B-822F-4B6E-8DEB-35A4A71F733A}" destId="{A34A59DD-19D3-488F-B3FD-A9B8FE8F9260}" srcOrd="0" destOrd="0" presId="urn:microsoft.com/office/officeart/2005/8/layout/orgChart1"/>
-    <dgm:cxn modelId="{6A236AE7-49FC-411A-9C22-C6F742B32425}" type="presParOf" srcId="{FAEF4D2B-822F-4B6E-8DEB-35A4A71F733A}" destId="{51608F2E-D85D-4F61-9474-B5E89A5A2B24}" srcOrd="1" destOrd="0" presId="urn:microsoft.com/office/officeart/2005/8/layout/orgChart1"/>
-    <dgm:cxn modelId="{AEBCF276-C34C-4ED5-945D-864156BAF53F}" type="presParOf" srcId="{6899AE4A-047B-45DC-9690-46915A148ADD}" destId="{EBA4F4AB-96F5-4BFA-8967-EBBBDBC486EC}" srcOrd="1" destOrd="0" presId="urn:microsoft.com/office/officeart/2005/8/layout/orgChart1"/>
-    <dgm:cxn modelId="{F7A8B7CD-BEEF-4468-95A2-35C99E9BA209}" type="presParOf" srcId="{6899AE4A-047B-45DC-9690-46915A148ADD}" destId="{9505349F-92E2-473D-9ADE-69C42AAF6B12}" srcOrd="2" destOrd="0" presId="urn:microsoft.com/office/officeart/2005/8/layout/orgChart1"/>
-    <dgm:cxn modelId="{A2E34C3A-9D54-4259-9CF0-AC3C7A76F975}" type="presParOf" srcId="{176C142D-6811-4F91-8754-66DCBC60E68A}" destId="{75C22C0F-24BC-4698-88F8-23098D729131}" srcOrd="6" destOrd="0" presId="urn:microsoft.com/office/officeart/2005/8/layout/orgChart1"/>
-    <dgm:cxn modelId="{24F76718-98B6-46C1-A18B-18FF07D187F6}" type="presParOf" srcId="{176C142D-6811-4F91-8754-66DCBC60E68A}" destId="{B5D64321-5B3A-4F73-8CC4-0C1F17A4DBB7}" srcOrd="7" destOrd="0" presId="urn:microsoft.com/office/officeart/2005/8/layout/orgChart1"/>
-    <dgm:cxn modelId="{C72A7A07-E5F1-4BD9-9013-F76A897EED9B}" type="presParOf" srcId="{B5D64321-5B3A-4F73-8CC4-0C1F17A4DBB7}" destId="{70E408FE-01AC-4D97-AD47-5DF58B69EF97}" srcOrd="0" destOrd="0" presId="urn:microsoft.com/office/officeart/2005/8/layout/orgChart1"/>
-    <dgm:cxn modelId="{9E0BAAA0-0CB9-4F4C-8BC3-5365A78DF4D3}" type="presParOf" srcId="{70E408FE-01AC-4D97-AD47-5DF58B69EF97}" destId="{31C10B62-5263-4162-AE38-9AEB54BC1990}" srcOrd="0" destOrd="0" presId="urn:microsoft.com/office/officeart/2005/8/layout/orgChart1"/>
-    <dgm:cxn modelId="{8EBE0521-EE9C-4FC3-A146-EC0557863FEF}" type="presParOf" srcId="{70E408FE-01AC-4D97-AD47-5DF58B69EF97}" destId="{9A810FE8-5E1D-4733-B68B-379A0BCB6807}" srcOrd="1" destOrd="0" presId="urn:microsoft.com/office/officeart/2005/8/layout/orgChart1"/>
-    <dgm:cxn modelId="{FE571B59-70D5-4F4C-93EB-5499E051CC13}" type="presParOf" srcId="{B5D64321-5B3A-4F73-8CC4-0C1F17A4DBB7}" destId="{3390C97D-2B6D-4F89-AE33-A7BBCB90702E}" srcOrd="1" destOrd="0" presId="urn:microsoft.com/office/officeart/2005/8/layout/orgChart1"/>
-    <dgm:cxn modelId="{9B810CFE-587D-4369-9D65-9B276F2D6B72}" type="presParOf" srcId="{B5D64321-5B3A-4F73-8CC4-0C1F17A4DBB7}" destId="{A6C98D07-6415-4EB0-8779-6D9F097FDA19}" srcOrd="2" destOrd="0" presId="urn:microsoft.com/office/officeart/2005/8/layout/orgChart1"/>
-    <dgm:cxn modelId="{89AA8125-D382-47CE-8D3D-D48D90928A9D}" type="presParOf" srcId="{8C5DCA31-2906-4E78-98DA-B01163A360F5}" destId="{B80F9666-0700-401F-AF89-2F6244A964CE}" srcOrd="2" destOrd="0" presId="urn:microsoft.com/office/officeart/2005/8/layout/orgChart1"/>
-    <dgm:cxn modelId="{785E8085-FAD1-4EF0-A643-6CAB9CCD4CFC}" type="presParOf" srcId="{C118B3C7-8A9D-404B-9F80-A8EC5E424F17}" destId="{6D1F30CE-47E2-4553-B13A-F7E7749A2473}" srcOrd="2" destOrd="0" presId="urn:microsoft.com/office/officeart/2005/8/layout/orgChart1"/>
-    <dgm:cxn modelId="{6739E0BB-3521-467D-9286-BD754056DDCD}" type="presParOf" srcId="{C118B3C7-8A9D-404B-9F80-A8EC5E424F17}" destId="{B383F8F5-B75C-42A2-B7E6-1B212B9F30E9}" srcOrd="3" destOrd="0" presId="urn:microsoft.com/office/officeart/2005/8/layout/orgChart1"/>
-    <dgm:cxn modelId="{4B03CC27-98FE-49CA-95A2-54F64B30628E}" type="presParOf" srcId="{B383F8F5-B75C-42A2-B7E6-1B212B9F30E9}" destId="{B8684EA3-3237-4233-B7E5-EFCD75764546}" srcOrd="0" destOrd="0" presId="urn:microsoft.com/office/officeart/2005/8/layout/orgChart1"/>
-    <dgm:cxn modelId="{AA76B3F1-4406-4837-AF2E-B6C673163AA9}" type="presParOf" srcId="{B8684EA3-3237-4233-B7E5-EFCD75764546}" destId="{04A4F9C4-8316-4BFF-BFC3-9F5D787478BC}" srcOrd="0" destOrd="0" presId="urn:microsoft.com/office/officeart/2005/8/layout/orgChart1"/>
-    <dgm:cxn modelId="{5DE42A3A-4EF0-4236-8207-FD00315DA4E4}" type="presParOf" srcId="{B8684EA3-3237-4233-B7E5-EFCD75764546}" destId="{F0AA56AD-99C4-4F5B-9453-44FC1E3BEA17}" srcOrd="1" destOrd="0" presId="urn:microsoft.com/office/officeart/2005/8/layout/orgChart1"/>
-    <dgm:cxn modelId="{52A97708-0A4C-49D8-A12F-FC077B8EE13E}" type="presParOf" srcId="{B383F8F5-B75C-42A2-B7E6-1B212B9F30E9}" destId="{B733329F-6596-4FF0-A7C4-ADA6A6B858DB}" srcOrd="1" destOrd="0" presId="urn:microsoft.com/office/officeart/2005/8/layout/orgChart1"/>
-    <dgm:cxn modelId="{68DCA797-41A0-4A68-AB9A-54A33A671C31}" type="presParOf" srcId="{B733329F-6596-4FF0-A7C4-ADA6A6B858DB}" destId="{D3FC9A39-156E-4961-9314-BFAC472A662B}" srcOrd="0" destOrd="0" presId="urn:microsoft.com/office/officeart/2005/8/layout/orgChart1"/>
-    <dgm:cxn modelId="{31D91839-9889-4C94-ACBC-8A04AE8F27D1}" type="presParOf" srcId="{B733329F-6596-4FF0-A7C4-ADA6A6B858DB}" destId="{DC673C3F-7F61-4511-9966-7571C8BB72AE}" srcOrd="1" destOrd="0" presId="urn:microsoft.com/office/officeart/2005/8/layout/orgChart1"/>
-    <dgm:cxn modelId="{AA789C30-3526-4E04-A969-6FE3CFB7F87A}" type="presParOf" srcId="{DC673C3F-7F61-4511-9966-7571C8BB72AE}" destId="{903DC028-DDAA-4081-B103-120AE9360A17}" srcOrd="0" destOrd="0" presId="urn:microsoft.com/office/officeart/2005/8/layout/orgChart1"/>
-    <dgm:cxn modelId="{16886EA1-0EA8-4FAB-B413-C32FE91D1607}" type="presParOf" srcId="{903DC028-DDAA-4081-B103-120AE9360A17}" destId="{8B292133-09EA-4901-BB6A-9A53CE21A4B1}" srcOrd="0" destOrd="0" presId="urn:microsoft.com/office/officeart/2005/8/layout/orgChart1"/>
-    <dgm:cxn modelId="{A9DD71A2-36FC-4D53-8048-C9FFB8B3BB6C}" type="presParOf" srcId="{903DC028-DDAA-4081-B103-120AE9360A17}" destId="{688939F5-316A-4469-B41C-C96AFFF9FFDF}" srcOrd="1" destOrd="0" presId="urn:microsoft.com/office/officeart/2005/8/layout/orgChart1"/>
-    <dgm:cxn modelId="{92169BDE-0B22-4E68-903F-813EFBDCF608}" type="presParOf" srcId="{DC673C3F-7F61-4511-9966-7571C8BB72AE}" destId="{10892874-9A51-4217-9250-D9E11B80A0D7}" srcOrd="1" destOrd="0" presId="urn:microsoft.com/office/officeart/2005/8/layout/orgChart1"/>
-    <dgm:cxn modelId="{89685623-03E1-4B22-A0CD-BA0EC5B83AD5}" type="presParOf" srcId="{DC673C3F-7F61-4511-9966-7571C8BB72AE}" destId="{1C24F405-7EE1-4C61-851B-57000E22A52F}" srcOrd="2" destOrd="0" presId="urn:microsoft.com/office/officeart/2005/8/layout/orgChart1"/>
-    <dgm:cxn modelId="{077AE536-AA5C-4EE6-9474-2FF2DA59EF89}" type="presParOf" srcId="{B733329F-6596-4FF0-A7C4-ADA6A6B858DB}" destId="{5802F035-EA88-48E6-8CBA-B8C81730DF78}" srcOrd="2" destOrd="0" presId="urn:microsoft.com/office/officeart/2005/8/layout/orgChart1"/>
-    <dgm:cxn modelId="{3842C850-C1F4-494D-8647-E875A87CF3FF}" type="presParOf" srcId="{B733329F-6596-4FF0-A7C4-ADA6A6B858DB}" destId="{3A1E0337-4191-4F2B-967F-5F0EFDBE1EFE}" srcOrd="3" destOrd="0" presId="urn:microsoft.com/office/officeart/2005/8/layout/orgChart1"/>
-    <dgm:cxn modelId="{2395A093-7908-42D1-940C-68EE344665D7}" type="presParOf" srcId="{3A1E0337-4191-4F2B-967F-5F0EFDBE1EFE}" destId="{19D98F48-A48B-4964-A352-6A75604ABC09}" srcOrd="0" destOrd="0" presId="urn:microsoft.com/office/officeart/2005/8/layout/orgChart1"/>
-    <dgm:cxn modelId="{27AEA91B-165E-4B4B-A66B-E531A0AAB539}" type="presParOf" srcId="{19D98F48-A48B-4964-A352-6A75604ABC09}" destId="{59C713BA-AC32-492F-91DB-A5976BA248AC}" srcOrd="0" destOrd="0" presId="urn:microsoft.com/office/officeart/2005/8/layout/orgChart1"/>
-    <dgm:cxn modelId="{033DF041-0B43-4027-B4CC-920EA9906771}" type="presParOf" srcId="{19D98F48-A48B-4964-A352-6A75604ABC09}" destId="{7A26CA3C-CF2A-485F-AD6A-2BBB9E852B69}" srcOrd="1" destOrd="0" presId="urn:microsoft.com/office/officeart/2005/8/layout/orgChart1"/>
-    <dgm:cxn modelId="{FA37F748-A839-417C-9E9D-9FA2EE0BC1FB}" type="presParOf" srcId="{3A1E0337-4191-4F2B-967F-5F0EFDBE1EFE}" destId="{DFF67C59-6865-4BB6-8430-C2AADB6EFBC6}" srcOrd="1" destOrd="0" presId="urn:microsoft.com/office/officeart/2005/8/layout/orgChart1"/>
-    <dgm:cxn modelId="{61B6D6E0-CEAF-404B-9707-A1C9188498EC}" type="presParOf" srcId="{3A1E0337-4191-4F2B-967F-5F0EFDBE1EFE}" destId="{600192A7-35E9-4091-AF39-EF69B6A51DF4}" srcOrd="2" destOrd="0" presId="urn:microsoft.com/office/officeart/2005/8/layout/orgChart1"/>
-    <dgm:cxn modelId="{2534F6AF-F938-4099-9BE2-A166F2070813}" type="presParOf" srcId="{B733329F-6596-4FF0-A7C4-ADA6A6B858DB}" destId="{DCE10EFC-DC65-40B7-BB27-D384F851962F}" srcOrd="4" destOrd="0" presId="urn:microsoft.com/office/officeart/2005/8/layout/orgChart1"/>
-    <dgm:cxn modelId="{84543AB4-21C5-429A-8027-3D65F0B47625}" type="presParOf" srcId="{B733329F-6596-4FF0-A7C4-ADA6A6B858DB}" destId="{AFF78B5C-4FA6-4E8B-9B44-AA16D1293B9F}" srcOrd="5" destOrd="0" presId="urn:microsoft.com/office/officeart/2005/8/layout/orgChart1"/>
-    <dgm:cxn modelId="{44222458-2282-4EE0-BAF8-35E7261AD5EA}" type="presParOf" srcId="{AFF78B5C-4FA6-4E8B-9B44-AA16D1293B9F}" destId="{87B0A9CD-9E7B-4105-BA16-EEA27A6B0F84}" srcOrd="0" destOrd="0" presId="urn:microsoft.com/office/officeart/2005/8/layout/orgChart1"/>
-    <dgm:cxn modelId="{FA4F91A1-ED92-48D6-B73D-B449437D6F95}" type="presParOf" srcId="{87B0A9CD-9E7B-4105-BA16-EEA27A6B0F84}" destId="{111997EB-A906-4608-8C55-C1E8C2A2BE6F}" srcOrd="0" destOrd="0" presId="urn:microsoft.com/office/officeart/2005/8/layout/orgChart1"/>
-    <dgm:cxn modelId="{B7951410-7F4E-4943-A6F2-CD0C70A2B461}" type="presParOf" srcId="{87B0A9CD-9E7B-4105-BA16-EEA27A6B0F84}" destId="{381D15AC-01B1-4301-B5AD-FFA8AD066313}" srcOrd="1" destOrd="0" presId="urn:microsoft.com/office/officeart/2005/8/layout/orgChart1"/>
-    <dgm:cxn modelId="{2FD786C3-A2C6-4188-8293-CF8C346775AD}" type="presParOf" srcId="{AFF78B5C-4FA6-4E8B-9B44-AA16D1293B9F}" destId="{6DE18AAB-333B-4ADA-9852-B7A16F657B84}" srcOrd="1" destOrd="0" presId="urn:microsoft.com/office/officeart/2005/8/layout/orgChart1"/>
-    <dgm:cxn modelId="{198E6DF0-8A05-4FCF-B61D-4CFA5452AC08}" type="presParOf" srcId="{AFF78B5C-4FA6-4E8B-9B44-AA16D1293B9F}" destId="{3CB29D1C-732A-4401-B524-D924250EAA28}" srcOrd="2" destOrd="0" presId="urn:microsoft.com/office/officeart/2005/8/layout/orgChart1"/>
-    <dgm:cxn modelId="{462BF2F1-6494-47E9-9DE4-5DD655E5FFDA}" type="presParOf" srcId="{B383F8F5-B75C-42A2-B7E6-1B212B9F30E9}" destId="{D2B4DAA5-0A4E-49E6-9C5B-52C90B5B44B4}" srcOrd="2" destOrd="0" presId="urn:microsoft.com/office/officeart/2005/8/layout/orgChart1"/>
-    <dgm:cxn modelId="{C4AB896C-F6BE-4101-9BA1-A6B5DCABCD61}" type="presParOf" srcId="{C118B3C7-8A9D-404B-9F80-A8EC5E424F17}" destId="{5BB55C4F-7347-4250-84FC-B2EC5ABB3024}" srcOrd="4" destOrd="0" presId="urn:microsoft.com/office/officeart/2005/8/layout/orgChart1"/>
-    <dgm:cxn modelId="{FFAA4778-FC68-40A7-804D-EBAA07ED97E0}" type="presParOf" srcId="{C118B3C7-8A9D-404B-9F80-A8EC5E424F17}" destId="{43B53E64-957F-4C5E-9322-41D61E7A43AA}" srcOrd="5" destOrd="0" presId="urn:microsoft.com/office/officeart/2005/8/layout/orgChart1"/>
-    <dgm:cxn modelId="{B42D2AB4-0C1F-4BD1-9C9F-1E1274E6074C}" type="presParOf" srcId="{43B53E64-957F-4C5E-9322-41D61E7A43AA}" destId="{E20F9895-782F-44D5-A217-5A9F43692A0F}" srcOrd="0" destOrd="0" presId="urn:microsoft.com/office/officeart/2005/8/layout/orgChart1"/>
-    <dgm:cxn modelId="{9ADDDD00-A622-48F9-9671-A81A9777738A}" type="presParOf" srcId="{E20F9895-782F-44D5-A217-5A9F43692A0F}" destId="{48DBA85B-D99A-4E7D-B356-8C82F6187113}" srcOrd="0" destOrd="0" presId="urn:microsoft.com/office/officeart/2005/8/layout/orgChart1"/>
-    <dgm:cxn modelId="{7FB1D89C-9276-4181-AB60-005509397F36}" type="presParOf" srcId="{E20F9895-782F-44D5-A217-5A9F43692A0F}" destId="{1A030A2B-5578-445A-B5F1-1D52C20427FA}" srcOrd="1" destOrd="0" presId="urn:microsoft.com/office/officeart/2005/8/layout/orgChart1"/>
-    <dgm:cxn modelId="{77FEC0F4-CC71-4502-AEA3-51936B10A59C}" type="presParOf" srcId="{43B53E64-957F-4C5E-9322-41D61E7A43AA}" destId="{CDC4F717-C528-44BC-9DBC-FE9F0BAAD8A1}" srcOrd="1" destOrd="0" presId="urn:microsoft.com/office/officeart/2005/8/layout/orgChart1"/>
-    <dgm:cxn modelId="{501D5C8D-41D6-41E5-99F9-61D3C73C82CC}" type="presParOf" srcId="{43B53E64-957F-4C5E-9322-41D61E7A43AA}" destId="{9B4EFB3D-E2BB-4892-8FFE-D57148A43832}" srcOrd="2" destOrd="0" presId="urn:microsoft.com/office/officeart/2005/8/layout/orgChart1"/>
-    <dgm:cxn modelId="{1C44A378-E325-4B2D-AB21-4582276677AC}" type="presParOf" srcId="{C118B3C7-8A9D-404B-9F80-A8EC5E424F17}" destId="{044AEC24-B74A-4214-A638-2F99C8AC6602}" srcOrd="6" destOrd="0" presId="urn:microsoft.com/office/officeart/2005/8/layout/orgChart1"/>
-    <dgm:cxn modelId="{0BA63506-7880-49AB-9DCB-6E3112A1AA7E}" type="presParOf" srcId="{C118B3C7-8A9D-404B-9F80-A8EC5E424F17}" destId="{880818F9-8FB0-4CC9-940F-1E3FD2E85915}" srcOrd="7" destOrd="0" presId="urn:microsoft.com/office/officeart/2005/8/layout/orgChart1"/>
-    <dgm:cxn modelId="{38E4603D-EA9A-4E52-A52D-B1BA1CB4F020}" type="presParOf" srcId="{880818F9-8FB0-4CC9-940F-1E3FD2E85915}" destId="{638CA9CE-BEC7-4A0D-858A-57D3EC598423}" srcOrd="0" destOrd="0" presId="urn:microsoft.com/office/officeart/2005/8/layout/orgChart1"/>
-    <dgm:cxn modelId="{FA250D67-E75E-49FB-80C9-15FA44D76BA8}" type="presParOf" srcId="{638CA9CE-BEC7-4A0D-858A-57D3EC598423}" destId="{E811083D-277A-482F-809F-218ECC5E9F89}" srcOrd="0" destOrd="0" presId="urn:microsoft.com/office/officeart/2005/8/layout/orgChart1"/>
-    <dgm:cxn modelId="{B08AA553-74C8-44FA-9801-9536B048A9F9}" type="presParOf" srcId="{638CA9CE-BEC7-4A0D-858A-57D3EC598423}" destId="{04F9C37F-270D-4C32-B50C-27BE0986D655}" srcOrd="1" destOrd="0" presId="urn:microsoft.com/office/officeart/2005/8/layout/orgChart1"/>
-    <dgm:cxn modelId="{47AE4307-C6C1-4044-8C59-F10EBD5ADDA8}" type="presParOf" srcId="{880818F9-8FB0-4CC9-940F-1E3FD2E85915}" destId="{D4FBC058-2779-40E2-A707-3F4AE39308BC}" srcOrd="1" destOrd="0" presId="urn:microsoft.com/office/officeart/2005/8/layout/orgChart1"/>
-    <dgm:cxn modelId="{FB1908F8-A225-4825-9DF1-07919CCA7D53}" type="presParOf" srcId="{880818F9-8FB0-4CC9-940F-1E3FD2E85915}" destId="{31236A0C-F646-45A6-BCFE-5A4FD55AB194}" srcOrd="2" destOrd="0" presId="urn:microsoft.com/office/officeart/2005/8/layout/orgChart1"/>
-    <dgm:cxn modelId="{3D7C7A32-9879-4357-8747-9D948F8C2358}" type="presParOf" srcId="{C118B3C7-8A9D-404B-9F80-A8EC5E424F17}" destId="{1A0DF4E9-CEFF-4646-95A7-3D3954391370}" srcOrd="8" destOrd="0" presId="urn:microsoft.com/office/officeart/2005/8/layout/orgChart1"/>
-    <dgm:cxn modelId="{2DA849A3-A6EA-4A36-96AC-F1A5F657832F}" type="presParOf" srcId="{C118B3C7-8A9D-404B-9F80-A8EC5E424F17}" destId="{D9C91752-FE89-4E35-8E7B-F1376B195B97}" srcOrd="9" destOrd="0" presId="urn:microsoft.com/office/officeart/2005/8/layout/orgChart1"/>
-    <dgm:cxn modelId="{263C628B-A9E4-486D-A3DB-818D43CDBB58}" type="presParOf" srcId="{D9C91752-FE89-4E35-8E7B-F1376B195B97}" destId="{2CB881E5-A0B2-4493-B534-2E011FA4F45A}" srcOrd="0" destOrd="0" presId="urn:microsoft.com/office/officeart/2005/8/layout/orgChart1"/>
-    <dgm:cxn modelId="{70B30068-37A6-4C18-8FE9-6E2E46A497BD}" type="presParOf" srcId="{2CB881E5-A0B2-4493-B534-2E011FA4F45A}" destId="{F341AB85-8076-4AAD-85FD-74DD7AD15C3B}" srcOrd="0" destOrd="0" presId="urn:microsoft.com/office/officeart/2005/8/layout/orgChart1"/>
-    <dgm:cxn modelId="{4A548386-1FE8-4827-89C8-09D510F296AE}" type="presParOf" srcId="{2CB881E5-A0B2-4493-B534-2E011FA4F45A}" destId="{2711B355-6C39-4B70-8803-FB961691FD01}" srcOrd="1" destOrd="0" presId="urn:microsoft.com/office/officeart/2005/8/layout/orgChart1"/>
-    <dgm:cxn modelId="{4387FBAF-A638-46E6-9A16-F44B051B506D}" type="presParOf" srcId="{D9C91752-FE89-4E35-8E7B-F1376B195B97}" destId="{EB29F6CD-8685-4FD2-861B-3775FC3A21B3}" srcOrd="1" destOrd="0" presId="urn:microsoft.com/office/officeart/2005/8/layout/orgChart1"/>
-    <dgm:cxn modelId="{D1F43E27-5790-42FD-8524-35E553A10474}" type="presParOf" srcId="{D9C91752-FE89-4E35-8E7B-F1376B195B97}" destId="{178E95CC-F79B-422C-8BFA-BB7A721CDC1D}" srcOrd="2" destOrd="0" presId="urn:microsoft.com/office/officeart/2005/8/layout/orgChart1"/>
-    <dgm:cxn modelId="{E1606C95-6A4A-402F-B89E-C5DFE4E6AB53}" type="presParOf" srcId="{8698235F-EF2D-4AE5-A79F-D27D74DA3C02}" destId="{31494758-0810-4943-A1D9-3B044C346DF9}" srcOrd="2" destOrd="0" presId="urn:microsoft.com/office/officeart/2005/8/layout/orgChart1"/>
-    <dgm:cxn modelId="{C995E77C-3199-443B-BF98-24B0AEFEAFCF}" type="presParOf" srcId="{265F456F-C67D-47A3-BD42-2010C4E5B46E}" destId="{220BFA54-A4F8-4A44-B5AD-1EA06E380D23}" srcOrd="2" destOrd="0" presId="urn:microsoft.com/office/officeart/2005/8/layout/orgChart1"/>
-    <dgm:cxn modelId="{EB1F5A78-3277-4564-8E8C-B92879845E56}" type="presParOf" srcId="{265F456F-C67D-47A3-BD42-2010C4E5B46E}" destId="{9BB91E0C-E41D-4FA5-BC6D-F47406CC471E}" srcOrd="3" destOrd="0" presId="urn:microsoft.com/office/officeart/2005/8/layout/orgChart1"/>
-    <dgm:cxn modelId="{F23155CD-5B35-4533-BDFD-B898BC61784E}" type="presParOf" srcId="{9BB91E0C-E41D-4FA5-BC6D-F47406CC471E}" destId="{1D4AFCDC-A498-4CA7-9155-6332469BB176}" srcOrd="0" destOrd="0" presId="urn:microsoft.com/office/officeart/2005/8/layout/orgChart1"/>
-    <dgm:cxn modelId="{862D2C04-F3B2-4087-A933-3A7CFD572AD4}" type="presParOf" srcId="{1D4AFCDC-A498-4CA7-9155-6332469BB176}" destId="{5CC465CD-ED98-4E64-9FC3-4E8695D09CDE}" srcOrd="0" destOrd="0" presId="urn:microsoft.com/office/officeart/2005/8/layout/orgChart1"/>
-    <dgm:cxn modelId="{8261CF45-E9D3-4263-A2A1-668C9384AB0C}" type="presParOf" srcId="{1D4AFCDC-A498-4CA7-9155-6332469BB176}" destId="{3B783C55-A32B-4461-BACF-012AC6796542}" srcOrd="1" destOrd="0" presId="urn:microsoft.com/office/officeart/2005/8/layout/orgChart1"/>
-    <dgm:cxn modelId="{E86BBBA2-9130-4BCD-BB0C-41AC166C3EE3}" type="presParOf" srcId="{9BB91E0C-E41D-4FA5-BC6D-F47406CC471E}" destId="{FEBB3014-70DC-47F6-90CA-8784EB17EB15}" srcOrd="1" destOrd="0" presId="urn:microsoft.com/office/officeart/2005/8/layout/orgChart1"/>
-    <dgm:cxn modelId="{D3E24A38-846D-4054-97D4-D59CCE006ABD}" type="presParOf" srcId="{FEBB3014-70DC-47F6-90CA-8784EB17EB15}" destId="{C74004E5-8814-48E9-A31A-3E7600B357F4}" srcOrd="0" destOrd="0" presId="urn:microsoft.com/office/officeart/2005/8/layout/orgChart1"/>
-    <dgm:cxn modelId="{E119F60B-AF8D-4740-8EB3-4863E02C79F8}" type="presParOf" srcId="{FEBB3014-70DC-47F6-90CA-8784EB17EB15}" destId="{7E4F8BB4-61DE-4433-9D9D-68E83A8A4CA1}" srcOrd="1" destOrd="0" presId="urn:microsoft.com/office/officeart/2005/8/layout/orgChart1"/>
-    <dgm:cxn modelId="{5201ACB4-16FF-4A8C-95B8-F55FBC58F1C3}" type="presParOf" srcId="{7E4F8BB4-61DE-4433-9D9D-68E83A8A4CA1}" destId="{A8390DEE-7AE1-428C-84CD-84AF069C53A9}" srcOrd="0" destOrd="0" presId="urn:microsoft.com/office/officeart/2005/8/layout/orgChart1"/>
-    <dgm:cxn modelId="{0679CA06-6F81-4F37-AA83-65DC6C4EE95A}" type="presParOf" srcId="{A8390DEE-7AE1-428C-84CD-84AF069C53A9}" destId="{8430D49C-4D80-4E9B-90A9-92EDE6AEAB90}" srcOrd="0" destOrd="0" presId="urn:microsoft.com/office/officeart/2005/8/layout/orgChart1"/>
-    <dgm:cxn modelId="{5221607C-5C25-4D0B-8BDF-6B8CAEE8DACF}" type="presParOf" srcId="{A8390DEE-7AE1-428C-84CD-84AF069C53A9}" destId="{C4281635-ADF5-4CF3-B7C6-A5CC7B542550}" srcOrd="1" destOrd="0" presId="urn:microsoft.com/office/officeart/2005/8/layout/orgChart1"/>
-    <dgm:cxn modelId="{010A6D62-B2FE-4E06-9397-529176C9DA3A}" type="presParOf" srcId="{7E4F8BB4-61DE-4433-9D9D-68E83A8A4CA1}" destId="{FF1AAC26-63F2-42EE-8EEF-2DF576622ADF}" srcOrd="1" destOrd="0" presId="urn:microsoft.com/office/officeart/2005/8/layout/orgChart1"/>
-    <dgm:cxn modelId="{B2DBFFFE-5D4A-498E-A7DD-72881FF060BF}" type="presParOf" srcId="{7E4F8BB4-61DE-4433-9D9D-68E83A8A4CA1}" destId="{554A392E-73F4-4918-9718-58C37DF9119D}" srcOrd="2" destOrd="0" presId="urn:microsoft.com/office/officeart/2005/8/layout/orgChart1"/>
-    <dgm:cxn modelId="{87D7A142-C4B5-424E-BB6A-B35D0FD77539}" type="presParOf" srcId="{FEBB3014-70DC-47F6-90CA-8784EB17EB15}" destId="{318F2E1B-2875-4710-BA87-C6EC8CB7E614}" srcOrd="2" destOrd="0" presId="urn:microsoft.com/office/officeart/2005/8/layout/orgChart1"/>
-    <dgm:cxn modelId="{3D42E88B-2B9B-4E86-944D-7835BAF83FFD}" type="presParOf" srcId="{FEBB3014-70DC-47F6-90CA-8784EB17EB15}" destId="{03EE27C5-7491-4BBA-B0E4-833135E2B666}" srcOrd="3" destOrd="0" presId="urn:microsoft.com/office/officeart/2005/8/layout/orgChart1"/>
-    <dgm:cxn modelId="{A936E75D-1D08-4413-A30E-B27A9D26AC0F}" type="presParOf" srcId="{03EE27C5-7491-4BBA-B0E4-833135E2B666}" destId="{CB1D489D-DD5B-4AB5-9421-EE1F51D03389}" srcOrd="0" destOrd="0" presId="urn:microsoft.com/office/officeart/2005/8/layout/orgChart1"/>
-    <dgm:cxn modelId="{9AAACA8E-2B93-4492-AC98-ACD50C282E0F}" type="presParOf" srcId="{CB1D489D-DD5B-4AB5-9421-EE1F51D03389}" destId="{4B7A8AC0-084D-4A35-BB1E-5325E922956F}" srcOrd="0" destOrd="0" presId="urn:microsoft.com/office/officeart/2005/8/layout/orgChart1"/>
-    <dgm:cxn modelId="{0F90DF3D-2779-41E4-87F3-86188F6CC5D5}" type="presParOf" srcId="{CB1D489D-DD5B-4AB5-9421-EE1F51D03389}" destId="{3AA163E4-7D22-46FD-8EC4-A62972152F57}" srcOrd="1" destOrd="0" presId="urn:microsoft.com/office/officeart/2005/8/layout/orgChart1"/>
-    <dgm:cxn modelId="{4A322EC5-E3E8-40B6-A130-AB5A6A49186A}" type="presParOf" srcId="{03EE27C5-7491-4BBA-B0E4-833135E2B666}" destId="{51EF8670-FD23-428C-8810-F2FE4FB1E5EA}" srcOrd="1" destOrd="0" presId="urn:microsoft.com/office/officeart/2005/8/layout/orgChart1"/>
-    <dgm:cxn modelId="{F14FFC29-6179-473C-B024-7A12CCFC6247}" type="presParOf" srcId="{03EE27C5-7491-4BBA-B0E4-833135E2B666}" destId="{296199DF-6EFC-4E0D-A2DA-2446386BCC95}" srcOrd="2" destOrd="0" presId="urn:microsoft.com/office/officeart/2005/8/layout/orgChart1"/>
-    <dgm:cxn modelId="{57181E00-BEC7-42C8-BC16-7416EDB3A879}" type="presParOf" srcId="{FEBB3014-70DC-47F6-90CA-8784EB17EB15}" destId="{629CEF7E-A5BD-4CF5-B41C-747B00F842E7}" srcOrd="4" destOrd="0" presId="urn:microsoft.com/office/officeart/2005/8/layout/orgChart1"/>
-    <dgm:cxn modelId="{CBEEA390-F3F7-42C1-A90C-63398AE9E7E1}" type="presParOf" srcId="{FEBB3014-70DC-47F6-90CA-8784EB17EB15}" destId="{631AA970-66CE-4007-9260-841E955E678C}" srcOrd="5" destOrd="0" presId="urn:microsoft.com/office/officeart/2005/8/layout/orgChart1"/>
-    <dgm:cxn modelId="{8D34A691-3FEC-4160-BB38-713BFFE75F27}" type="presParOf" srcId="{631AA970-66CE-4007-9260-841E955E678C}" destId="{1A0C3AD7-358D-4872-A4B3-131E73E4D811}" srcOrd="0" destOrd="0" presId="urn:microsoft.com/office/officeart/2005/8/layout/orgChart1"/>
-    <dgm:cxn modelId="{6EAA6E38-FB29-4FBA-B761-F879CF4A5E16}" type="presParOf" srcId="{1A0C3AD7-358D-4872-A4B3-131E73E4D811}" destId="{73C5FE92-AEC9-433B-848A-200EA7DF3643}" srcOrd="0" destOrd="0" presId="urn:microsoft.com/office/officeart/2005/8/layout/orgChart1"/>
-    <dgm:cxn modelId="{BD627CE4-FCAF-48BA-8AA1-79AC4475A9BE}" type="presParOf" srcId="{1A0C3AD7-358D-4872-A4B3-131E73E4D811}" destId="{5D5E1896-599E-4E19-8A12-33A944D8B6B7}" srcOrd="1" destOrd="0" presId="urn:microsoft.com/office/officeart/2005/8/layout/orgChart1"/>
-    <dgm:cxn modelId="{2353DFB0-9D23-4BCC-AB7E-1DE59C6A4C22}" type="presParOf" srcId="{631AA970-66CE-4007-9260-841E955E678C}" destId="{B1D61872-2767-485E-9EA5-6D06233F842D}" srcOrd="1" destOrd="0" presId="urn:microsoft.com/office/officeart/2005/8/layout/orgChart1"/>
-    <dgm:cxn modelId="{A4BA9253-E97C-422A-981A-6CA6B218B1A7}" type="presParOf" srcId="{631AA970-66CE-4007-9260-841E955E678C}" destId="{3EF9562F-3E9A-442D-9BAD-5DAC41351A3F}" srcOrd="2" destOrd="0" presId="urn:microsoft.com/office/officeart/2005/8/layout/orgChart1"/>
-    <dgm:cxn modelId="{B09745E3-872F-455B-8662-A0D5AE2A4F9A}" type="presParOf" srcId="{FEBB3014-70DC-47F6-90CA-8784EB17EB15}" destId="{9B142728-F695-4EE6-B5A2-AA3DBC8CC35E}" srcOrd="6" destOrd="0" presId="urn:microsoft.com/office/officeart/2005/8/layout/orgChart1"/>
-    <dgm:cxn modelId="{BCD2EB8E-6762-4F25-BE51-9B16C3F9CF9D}" type="presParOf" srcId="{FEBB3014-70DC-47F6-90CA-8784EB17EB15}" destId="{B4FD8AB8-90E2-41E5-9704-80EBAD110ED2}" srcOrd="7" destOrd="0" presId="urn:microsoft.com/office/officeart/2005/8/layout/orgChart1"/>
-    <dgm:cxn modelId="{B7AAAE4E-90B9-4944-BA5F-663A5B01FD10}" type="presParOf" srcId="{B4FD8AB8-90E2-41E5-9704-80EBAD110ED2}" destId="{94932336-8653-4B41-98DD-A477421F2EFD}" srcOrd="0" destOrd="0" presId="urn:microsoft.com/office/officeart/2005/8/layout/orgChart1"/>
-    <dgm:cxn modelId="{8A50347B-4712-4AA5-B46E-028122972F3C}" type="presParOf" srcId="{94932336-8653-4B41-98DD-A477421F2EFD}" destId="{9F3F4312-9ED9-421F-B4DB-C5AE101796FF}" srcOrd="0" destOrd="0" presId="urn:microsoft.com/office/officeart/2005/8/layout/orgChart1"/>
-    <dgm:cxn modelId="{95FFEC5D-4DBF-4417-9296-41BE7E4C16B7}" type="presParOf" srcId="{94932336-8653-4B41-98DD-A477421F2EFD}" destId="{F3993B1B-8D05-4B26-B204-20DD924F2D25}" srcOrd="1" destOrd="0" presId="urn:microsoft.com/office/officeart/2005/8/layout/orgChart1"/>
-    <dgm:cxn modelId="{F9780CB8-D72C-42E8-8DCA-B1B5DE3E59DD}" type="presParOf" srcId="{B4FD8AB8-90E2-41E5-9704-80EBAD110ED2}" destId="{7DEA72BD-E0E8-4F08-A531-88B7FF41C1D0}" srcOrd="1" destOrd="0" presId="urn:microsoft.com/office/officeart/2005/8/layout/orgChart1"/>
-    <dgm:cxn modelId="{D7A1AEFD-0449-4AB0-9092-D1A0B7E48819}" type="presParOf" srcId="{B4FD8AB8-90E2-41E5-9704-80EBAD110ED2}" destId="{EA5E040F-B5A5-4AE1-A499-E5E8B3781A49}" srcOrd="2" destOrd="0" presId="urn:microsoft.com/office/officeart/2005/8/layout/orgChart1"/>
-    <dgm:cxn modelId="{A06ECD3D-803A-4DBF-A39C-C2E8F483E7BD}" type="presParOf" srcId="{9BB91E0C-E41D-4FA5-BC6D-F47406CC471E}" destId="{8B2A1222-6B24-4770-BD0E-F8898A1E778A}" srcOrd="2" destOrd="0" presId="urn:microsoft.com/office/officeart/2005/8/layout/orgChart1"/>
-    <dgm:cxn modelId="{C1562DD3-1481-4F08-8E1D-6B2F87C6E15E}" type="presParOf" srcId="{265F456F-C67D-47A3-BD42-2010C4E5B46E}" destId="{112CD1DB-7736-4571-8000-8E024494F031}" srcOrd="4" destOrd="0" presId="urn:microsoft.com/office/officeart/2005/8/layout/orgChart1"/>
-    <dgm:cxn modelId="{25C36F7A-F321-458F-AFBA-6C1798506AAD}" type="presParOf" srcId="{265F456F-C67D-47A3-BD42-2010C4E5B46E}" destId="{CA355B94-BF5E-4E16-85C6-04F293FDB4BF}" srcOrd="5" destOrd="0" presId="urn:microsoft.com/office/officeart/2005/8/layout/orgChart1"/>
-    <dgm:cxn modelId="{12E21205-D5E8-4500-B70A-C0A06174EFF8}" type="presParOf" srcId="{CA355B94-BF5E-4E16-85C6-04F293FDB4BF}" destId="{58079A1D-90D8-4935-8FFF-1B475C317D8B}" srcOrd="0" destOrd="0" presId="urn:microsoft.com/office/officeart/2005/8/layout/orgChart1"/>
-    <dgm:cxn modelId="{369940D7-E04D-401E-98AD-38101FD4DD99}" type="presParOf" srcId="{58079A1D-90D8-4935-8FFF-1B475C317D8B}" destId="{2AB03590-983A-4BAB-8F1C-AD7F0BF0D82F}" srcOrd="0" destOrd="0" presId="urn:microsoft.com/office/officeart/2005/8/layout/orgChart1"/>
-    <dgm:cxn modelId="{EB0C6EB5-1FC4-4D40-8EA3-A0B4E827735E}" type="presParOf" srcId="{58079A1D-90D8-4935-8FFF-1B475C317D8B}" destId="{1B4DD07C-BFE3-4DF5-AF9D-2598D8D5BD30}" srcOrd="1" destOrd="0" presId="urn:microsoft.com/office/officeart/2005/8/layout/orgChart1"/>
-    <dgm:cxn modelId="{51A21829-D973-4673-BACA-814BCB3B194F}" type="presParOf" srcId="{CA355B94-BF5E-4E16-85C6-04F293FDB4BF}" destId="{B0C86E8E-3558-4BFD-963D-2ACCE50531C5}" srcOrd="1" destOrd="0" presId="urn:microsoft.com/office/officeart/2005/8/layout/orgChart1"/>
-    <dgm:cxn modelId="{BEA522B4-6B0A-4F5D-8789-AAC1908DEB35}" type="presParOf" srcId="{B0C86E8E-3558-4BFD-963D-2ACCE50531C5}" destId="{486FC1E1-A535-4C1F-A508-C230931D8015}" srcOrd="0" destOrd="0" presId="urn:microsoft.com/office/officeart/2005/8/layout/orgChart1"/>
-    <dgm:cxn modelId="{4281BF40-28A8-49D9-AA91-C989346C1236}" type="presParOf" srcId="{B0C86E8E-3558-4BFD-963D-2ACCE50531C5}" destId="{229A5F83-2865-4EBC-9601-5027A9363271}" srcOrd="1" destOrd="0" presId="urn:microsoft.com/office/officeart/2005/8/layout/orgChart1"/>
-    <dgm:cxn modelId="{0BBB47FD-43B4-474C-B0A3-B8BBAA06435F}" type="presParOf" srcId="{229A5F83-2865-4EBC-9601-5027A9363271}" destId="{9E3B6E67-234E-4BBC-BC0A-654ABDD8F879}" srcOrd="0" destOrd="0" presId="urn:microsoft.com/office/officeart/2005/8/layout/orgChart1"/>
-    <dgm:cxn modelId="{3CEE8032-DE85-4ACA-89C3-77F9A732D87A}" type="presParOf" srcId="{9E3B6E67-234E-4BBC-BC0A-654ABDD8F879}" destId="{937A84F0-2BEB-41A9-B552-235FEB4052B4}" srcOrd="0" destOrd="0" presId="urn:microsoft.com/office/officeart/2005/8/layout/orgChart1"/>
-    <dgm:cxn modelId="{CC85F884-5688-4DDB-AA03-7384894598C7}" type="presParOf" srcId="{9E3B6E67-234E-4BBC-BC0A-654ABDD8F879}" destId="{61E3A9E7-C048-49D7-A091-954CD01E5D4A}" srcOrd="1" destOrd="0" presId="urn:microsoft.com/office/officeart/2005/8/layout/orgChart1"/>
-    <dgm:cxn modelId="{3325E941-4AA0-4FED-893B-574F8ED702B8}" type="presParOf" srcId="{229A5F83-2865-4EBC-9601-5027A9363271}" destId="{779B1034-4351-4B7E-ABD3-B2F5DD9ABB13}" srcOrd="1" destOrd="0" presId="urn:microsoft.com/office/officeart/2005/8/layout/orgChart1"/>
-    <dgm:cxn modelId="{625A9985-5FCF-4A65-B2C1-6E1D5268C36B}" type="presParOf" srcId="{229A5F83-2865-4EBC-9601-5027A9363271}" destId="{3988A6C8-73DF-4123-8387-BF5D841A90D5}" srcOrd="2" destOrd="0" presId="urn:microsoft.com/office/officeart/2005/8/layout/orgChart1"/>
-    <dgm:cxn modelId="{23A8D5D8-16F2-42D9-B3E9-186F89564061}" type="presParOf" srcId="{B0C86E8E-3558-4BFD-963D-2ACCE50531C5}" destId="{990B3F4E-412E-4BA2-B747-4DC8D6E7B7A2}" srcOrd="2" destOrd="0" presId="urn:microsoft.com/office/officeart/2005/8/layout/orgChart1"/>
-    <dgm:cxn modelId="{9F195A07-D19C-4584-8736-8535DCE65A22}" type="presParOf" srcId="{B0C86E8E-3558-4BFD-963D-2ACCE50531C5}" destId="{2A280BD3-D634-4E58-9F84-D637E5BB3E1F}" srcOrd="3" destOrd="0" presId="urn:microsoft.com/office/officeart/2005/8/layout/orgChart1"/>
-    <dgm:cxn modelId="{BD4C55F1-8B5D-4402-B889-170F22819C33}" type="presParOf" srcId="{2A280BD3-D634-4E58-9F84-D637E5BB3E1F}" destId="{A485C955-E640-42D3-8C17-0DD499243210}" srcOrd="0" destOrd="0" presId="urn:microsoft.com/office/officeart/2005/8/layout/orgChart1"/>
-    <dgm:cxn modelId="{5DAC788E-1277-4AF1-B06D-45CF9501A664}" type="presParOf" srcId="{A485C955-E640-42D3-8C17-0DD499243210}" destId="{58D8D487-8039-4E62-ADBD-9FCEA1362BE0}" srcOrd="0" destOrd="0" presId="urn:microsoft.com/office/officeart/2005/8/layout/orgChart1"/>
-    <dgm:cxn modelId="{D07459E3-1713-4669-93BA-90F5E0C4A667}" type="presParOf" srcId="{A485C955-E640-42D3-8C17-0DD499243210}" destId="{870E309A-4491-4D38-AFDD-ACEFCEE22BF6}" srcOrd="1" destOrd="0" presId="urn:microsoft.com/office/officeart/2005/8/layout/orgChart1"/>
-    <dgm:cxn modelId="{48EA9A1E-D52D-443A-BF51-66218DB81797}" type="presParOf" srcId="{2A280BD3-D634-4E58-9F84-D637E5BB3E1F}" destId="{7C92660E-1470-429B-9556-184E098A6E47}" srcOrd="1" destOrd="0" presId="urn:microsoft.com/office/officeart/2005/8/layout/orgChart1"/>
-    <dgm:cxn modelId="{98C3869C-C97D-4E6B-A0F3-95DD065C034B}" type="presParOf" srcId="{2A280BD3-D634-4E58-9F84-D637E5BB3E1F}" destId="{F3B63475-F2EF-4222-BE09-105C7CA71085}" srcOrd="2" destOrd="0" presId="urn:microsoft.com/office/officeart/2005/8/layout/orgChart1"/>
-    <dgm:cxn modelId="{83A06937-AA69-4D47-93BD-6EFAEF3386E1}" type="presParOf" srcId="{CA355B94-BF5E-4E16-85C6-04F293FDB4BF}" destId="{18B25334-94AA-4619-B740-53797BF85F68}" srcOrd="2" destOrd="0" presId="urn:microsoft.com/office/officeart/2005/8/layout/orgChart1"/>
-    <dgm:cxn modelId="{D4B89434-3CFC-44BA-A440-66026908BF7F}" type="presParOf" srcId="{265F456F-C67D-47A3-BD42-2010C4E5B46E}" destId="{E5AB5F44-4AA9-49F6-9546-3AC5BE252923}" srcOrd="6" destOrd="0" presId="urn:microsoft.com/office/officeart/2005/8/layout/orgChart1"/>
-    <dgm:cxn modelId="{983E3477-E0AC-45E3-8BFF-F48BEE73DE9B}" type="presParOf" srcId="{265F456F-C67D-47A3-BD42-2010C4E5B46E}" destId="{8D3FBCBC-B1EA-43D6-AE16-B92F54C265C5}" srcOrd="7" destOrd="0" presId="urn:microsoft.com/office/officeart/2005/8/layout/orgChart1"/>
-    <dgm:cxn modelId="{6DD6BDD9-0100-43DB-B9DC-3D40F5DB78BE}" type="presParOf" srcId="{8D3FBCBC-B1EA-43D6-AE16-B92F54C265C5}" destId="{038DAE51-FC35-438B-86C3-6D65045F624E}" srcOrd="0" destOrd="0" presId="urn:microsoft.com/office/officeart/2005/8/layout/orgChart1"/>
-    <dgm:cxn modelId="{683A5261-1C77-4DF2-B553-FDC2046F9FDE}" type="presParOf" srcId="{038DAE51-FC35-438B-86C3-6D65045F624E}" destId="{20C3A46C-A148-4661-BF68-D55A82313270}" srcOrd="0" destOrd="0" presId="urn:microsoft.com/office/officeart/2005/8/layout/orgChart1"/>
-    <dgm:cxn modelId="{ACD48D4A-174F-40AD-ADF0-BEB4B9520C69}" type="presParOf" srcId="{038DAE51-FC35-438B-86C3-6D65045F624E}" destId="{B221E73D-8F07-4579-9F1D-63701F5B0195}" srcOrd="1" destOrd="0" presId="urn:microsoft.com/office/officeart/2005/8/layout/orgChart1"/>
-    <dgm:cxn modelId="{B3731ADA-E2D2-4323-BF9C-C32B039664AB}" type="presParOf" srcId="{8D3FBCBC-B1EA-43D6-AE16-B92F54C265C5}" destId="{84E323A1-6102-4A55-A62D-A2999FDD6505}" srcOrd="1" destOrd="0" presId="urn:microsoft.com/office/officeart/2005/8/layout/orgChart1"/>
-    <dgm:cxn modelId="{8293DF7E-BCFE-477A-BFA9-774C6B11064B}" type="presParOf" srcId="{84E323A1-6102-4A55-A62D-A2999FDD6505}" destId="{565A047B-7933-481E-B9FC-5DBA6C905BF8}" srcOrd="0" destOrd="0" presId="urn:microsoft.com/office/officeart/2005/8/layout/orgChart1"/>
-    <dgm:cxn modelId="{D53F80D6-DA3B-4609-87C2-624AD018B1EB}" type="presParOf" srcId="{84E323A1-6102-4A55-A62D-A2999FDD6505}" destId="{5D094037-B83B-4F11-A593-BD3F58DC502A}" srcOrd="1" destOrd="0" presId="urn:microsoft.com/office/officeart/2005/8/layout/orgChart1"/>
-    <dgm:cxn modelId="{1FDEAB19-D1EB-45E3-99AE-30FECC3B87DB}" type="presParOf" srcId="{5D094037-B83B-4F11-A593-BD3F58DC502A}" destId="{2CCAD175-70F9-472D-AA35-AEF371D2DC7D}" srcOrd="0" destOrd="0" presId="urn:microsoft.com/office/officeart/2005/8/layout/orgChart1"/>
-    <dgm:cxn modelId="{0A92396C-C22E-412A-AD2C-09AE63B863E7}" type="presParOf" srcId="{2CCAD175-70F9-472D-AA35-AEF371D2DC7D}" destId="{D09A576F-55B2-4420-8D1C-D652BBA42395}" srcOrd="0" destOrd="0" presId="urn:microsoft.com/office/officeart/2005/8/layout/orgChart1"/>
-    <dgm:cxn modelId="{63DE683C-143B-4436-AD89-F6F972BCA76D}" type="presParOf" srcId="{2CCAD175-70F9-472D-AA35-AEF371D2DC7D}" destId="{DC790315-5064-479B-876F-FDA3F059E349}" srcOrd="1" destOrd="0" presId="urn:microsoft.com/office/officeart/2005/8/layout/orgChart1"/>
-    <dgm:cxn modelId="{F85CDA24-E80E-4D80-9D47-83F4E0ADCA56}" type="presParOf" srcId="{5D094037-B83B-4F11-A593-BD3F58DC502A}" destId="{B84B44E7-DD87-418A-9D51-B08A8D1EC0A7}" srcOrd="1" destOrd="0" presId="urn:microsoft.com/office/officeart/2005/8/layout/orgChart1"/>
-    <dgm:cxn modelId="{D2C4F1DB-425A-48F1-8D2A-C2A356CA2E76}" type="presParOf" srcId="{5D094037-B83B-4F11-A593-BD3F58DC502A}" destId="{FE71B171-3D5C-4D09-A2DA-06F20E7116FD}" srcOrd="2" destOrd="0" presId="urn:microsoft.com/office/officeart/2005/8/layout/orgChart1"/>
-    <dgm:cxn modelId="{97D50058-273D-4224-9CE5-FD9C759383D7}" type="presParOf" srcId="{84E323A1-6102-4A55-A62D-A2999FDD6505}" destId="{49085DAD-58E1-4D62-8631-99F7937EA3FC}" srcOrd="2" destOrd="0" presId="urn:microsoft.com/office/officeart/2005/8/layout/orgChart1"/>
-    <dgm:cxn modelId="{72531676-4C5E-4D09-B634-4396BB5489E8}" type="presParOf" srcId="{84E323A1-6102-4A55-A62D-A2999FDD6505}" destId="{6A61DF71-4590-4A05-B208-979CC5277F5C}" srcOrd="3" destOrd="0" presId="urn:microsoft.com/office/officeart/2005/8/layout/orgChart1"/>
-    <dgm:cxn modelId="{C9BB0302-7E25-472D-AB70-0C183AC88B94}" type="presParOf" srcId="{6A61DF71-4590-4A05-B208-979CC5277F5C}" destId="{02DB7F70-C7D1-4F65-A583-FC3C70C6816D}" srcOrd="0" destOrd="0" presId="urn:microsoft.com/office/officeart/2005/8/layout/orgChart1"/>
-    <dgm:cxn modelId="{4B4CB6BE-08B1-4E92-B62E-DB6D80F3ABF2}" type="presParOf" srcId="{02DB7F70-C7D1-4F65-A583-FC3C70C6816D}" destId="{17C60D1E-3C47-4545-87B0-53CC56D6EE19}" srcOrd="0" destOrd="0" presId="urn:microsoft.com/office/officeart/2005/8/layout/orgChart1"/>
-    <dgm:cxn modelId="{26EC928E-DCCF-4A0B-83F7-01FFFAED6859}" type="presParOf" srcId="{02DB7F70-C7D1-4F65-A583-FC3C70C6816D}" destId="{0F096874-A3F9-437F-AC47-4CF6FD3C5086}" srcOrd="1" destOrd="0" presId="urn:microsoft.com/office/officeart/2005/8/layout/orgChart1"/>
-    <dgm:cxn modelId="{B489331C-C0A0-45F3-937B-966ADA8887DB}" type="presParOf" srcId="{6A61DF71-4590-4A05-B208-979CC5277F5C}" destId="{74CB877D-0A48-474F-A9E0-18707531D194}" srcOrd="1" destOrd="0" presId="urn:microsoft.com/office/officeart/2005/8/layout/orgChart1"/>
-    <dgm:cxn modelId="{C65EE1E8-D454-4856-824E-B927D5E5C15B}" type="presParOf" srcId="{6A61DF71-4590-4A05-B208-979CC5277F5C}" destId="{9051B185-AC37-439D-8EE3-FA904F25F122}" srcOrd="2" destOrd="0" presId="urn:microsoft.com/office/officeart/2005/8/layout/orgChart1"/>
-    <dgm:cxn modelId="{67CF4176-F46E-4C41-9F58-CBA10BB71114}" type="presParOf" srcId="{84E323A1-6102-4A55-A62D-A2999FDD6505}" destId="{0808CA65-6AB4-4649-8D84-FC22AA1F0B9C}" srcOrd="4" destOrd="0" presId="urn:microsoft.com/office/officeart/2005/8/layout/orgChart1"/>
-    <dgm:cxn modelId="{A957B53C-50A5-4529-9E9F-F4E84A70C11F}" type="presParOf" srcId="{84E323A1-6102-4A55-A62D-A2999FDD6505}" destId="{086A727F-CCEF-4970-BB84-80B5AEE691B3}" srcOrd="5" destOrd="0" presId="urn:microsoft.com/office/officeart/2005/8/layout/orgChart1"/>
-    <dgm:cxn modelId="{E328963F-2DDF-49E0-A600-88C578980D6E}" type="presParOf" srcId="{086A727F-CCEF-4970-BB84-80B5AEE691B3}" destId="{F8C5BB24-848F-49A3-9819-74BECF87AE01}" srcOrd="0" destOrd="0" presId="urn:microsoft.com/office/officeart/2005/8/layout/orgChart1"/>
-    <dgm:cxn modelId="{954C29A3-2BB2-49D1-A02F-1A50C47871B9}" type="presParOf" srcId="{F8C5BB24-848F-49A3-9819-74BECF87AE01}" destId="{318158D3-B858-439A-8206-91DC6A15E862}" srcOrd="0" destOrd="0" presId="urn:microsoft.com/office/officeart/2005/8/layout/orgChart1"/>
-    <dgm:cxn modelId="{222E5FCE-E6AC-4155-8079-D7425FE73A7D}" type="presParOf" srcId="{F8C5BB24-848F-49A3-9819-74BECF87AE01}" destId="{8B4C016F-46EA-437D-8C2E-D973A2A3810B}" srcOrd="1" destOrd="0" presId="urn:microsoft.com/office/officeart/2005/8/layout/orgChart1"/>
-    <dgm:cxn modelId="{FB229CED-1132-4F9F-943B-267374EC4668}" type="presParOf" srcId="{086A727F-CCEF-4970-BB84-80B5AEE691B3}" destId="{4C22D482-E157-4647-9CFF-7BE9DB87C3A5}" srcOrd="1" destOrd="0" presId="urn:microsoft.com/office/officeart/2005/8/layout/orgChart1"/>
-    <dgm:cxn modelId="{E8160996-A189-4ADF-BB37-D20A3C8D9425}" type="presParOf" srcId="{086A727F-CCEF-4970-BB84-80B5AEE691B3}" destId="{A6DDD5C6-5E0C-4C1F-AF91-72F0ACB5CB66}" srcOrd="2" destOrd="0" presId="urn:microsoft.com/office/officeart/2005/8/layout/orgChart1"/>
-    <dgm:cxn modelId="{0E0B08EE-BB75-429A-B971-83659DC1DA44}" type="presParOf" srcId="{84E323A1-6102-4A55-A62D-A2999FDD6505}" destId="{7F3399B9-5EE7-4A3A-BB13-BD91D1CD2BFC}" srcOrd="6" destOrd="0" presId="urn:microsoft.com/office/officeart/2005/8/layout/orgChart1"/>
-    <dgm:cxn modelId="{A12F8B6E-31A6-4279-AF0B-0A9B8A12FB2E}" type="presParOf" srcId="{84E323A1-6102-4A55-A62D-A2999FDD6505}" destId="{64DB4EFC-5F53-416A-BF56-B0E390647C57}" srcOrd="7" destOrd="0" presId="urn:microsoft.com/office/officeart/2005/8/layout/orgChart1"/>
-    <dgm:cxn modelId="{0BB7A064-540C-45E3-B378-D93E59046D01}" type="presParOf" srcId="{64DB4EFC-5F53-416A-BF56-B0E390647C57}" destId="{F1489AAC-DBB3-4DF1-B0A6-ABF36BE00D53}" srcOrd="0" destOrd="0" presId="urn:microsoft.com/office/officeart/2005/8/layout/orgChart1"/>
-    <dgm:cxn modelId="{C2E707AA-01B3-4442-9444-005D431EF2FE}" type="presParOf" srcId="{F1489AAC-DBB3-4DF1-B0A6-ABF36BE00D53}" destId="{951D59B2-4D2A-44B9-B76F-BB85FB327883}" srcOrd="0" destOrd="0" presId="urn:microsoft.com/office/officeart/2005/8/layout/orgChart1"/>
-    <dgm:cxn modelId="{38A59C4F-5965-465C-BF6D-41CE34518F2C}" type="presParOf" srcId="{F1489AAC-DBB3-4DF1-B0A6-ABF36BE00D53}" destId="{9B048A96-D4F7-4122-A5A4-7D8CD2E3D84A}" srcOrd="1" destOrd="0" presId="urn:microsoft.com/office/officeart/2005/8/layout/orgChart1"/>
-    <dgm:cxn modelId="{5AFA6108-E71E-4E82-B4A2-3447FA5FA7D3}" type="presParOf" srcId="{64DB4EFC-5F53-416A-BF56-B0E390647C57}" destId="{E4249EE6-E089-4FFA-9646-B36E3FB9D46C}" srcOrd="1" destOrd="0" presId="urn:microsoft.com/office/officeart/2005/8/layout/orgChart1"/>
-    <dgm:cxn modelId="{779450A1-C5EC-45C7-9097-0D66D659A961}" type="presParOf" srcId="{64DB4EFC-5F53-416A-BF56-B0E390647C57}" destId="{329BDB05-6587-45BE-AF4A-A0D5769630FE}" srcOrd="2" destOrd="0" presId="urn:microsoft.com/office/officeart/2005/8/layout/orgChart1"/>
-    <dgm:cxn modelId="{B5278160-35A4-4543-B7D7-F170CA338F91}" type="presParOf" srcId="{84E323A1-6102-4A55-A62D-A2999FDD6505}" destId="{829BEA59-8922-4FFF-8688-AB52343B810B}" srcOrd="8" destOrd="0" presId="urn:microsoft.com/office/officeart/2005/8/layout/orgChart1"/>
-    <dgm:cxn modelId="{2442195E-4FEF-4EE8-9AE8-79F2976F69BE}" type="presParOf" srcId="{84E323A1-6102-4A55-A62D-A2999FDD6505}" destId="{ADB6D868-8854-4319-A7B9-D42FF289DEC9}" srcOrd="9" destOrd="0" presId="urn:microsoft.com/office/officeart/2005/8/layout/orgChart1"/>
-    <dgm:cxn modelId="{FFA0E75A-87D5-4109-A1FE-E4DAB83D8B76}" type="presParOf" srcId="{ADB6D868-8854-4319-A7B9-D42FF289DEC9}" destId="{D8DC65B9-799B-4B66-8DDC-C3AFFC9CD7F5}" srcOrd="0" destOrd="0" presId="urn:microsoft.com/office/officeart/2005/8/layout/orgChart1"/>
-    <dgm:cxn modelId="{2E9EE059-A04A-4CD3-BE8F-92D5ADA6C855}" type="presParOf" srcId="{D8DC65B9-799B-4B66-8DDC-C3AFFC9CD7F5}" destId="{C352A256-FEE4-41EA-9EAF-7BF84F74CD6D}" srcOrd="0" destOrd="0" presId="urn:microsoft.com/office/officeart/2005/8/layout/orgChart1"/>
-    <dgm:cxn modelId="{1639EDA0-E15D-482C-A327-C93EBB46E5BD}" type="presParOf" srcId="{D8DC65B9-799B-4B66-8DDC-C3AFFC9CD7F5}" destId="{F6A5214C-F904-47E9-9F76-44968CCF48A8}" srcOrd="1" destOrd="0" presId="urn:microsoft.com/office/officeart/2005/8/layout/orgChart1"/>
-    <dgm:cxn modelId="{9F536FC9-6AA3-424A-9382-4D98CA29C71B}" type="presParOf" srcId="{ADB6D868-8854-4319-A7B9-D42FF289DEC9}" destId="{97D02995-C199-4567-BAE5-9AD7278187CD}" srcOrd="1" destOrd="0" presId="urn:microsoft.com/office/officeart/2005/8/layout/orgChart1"/>
-    <dgm:cxn modelId="{E0D3E6E2-61A8-48E9-9AAF-1FCDB8376F4A}" type="presParOf" srcId="{ADB6D868-8854-4319-A7B9-D42FF289DEC9}" destId="{71E5F94A-8E1E-4BE4-83C5-15F875CB9844}" srcOrd="2" destOrd="0" presId="urn:microsoft.com/office/officeart/2005/8/layout/orgChart1"/>
-    <dgm:cxn modelId="{03B1CDBE-EF66-4FA0-B864-05105F674254}" type="presParOf" srcId="{84E323A1-6102-4A55-A62D-A2999FDD6505}" destId="{1ECC988F-67CD-47D2-81D9-798A4C56AFB2}" srcOrd="10" destOrd="0" presId="urn:microsoft.com/office/officeart/2005/8/layout/orgChart1"/>
-    <dgm:cxn modelId="{86AB1A03-73FD-4EBF-981B-9565F431ED12}" type="presParOf" srcId="{84E323A1-6102-4A55-A62D-A2999FDD6505}" destId="{CBFCCBEA-7E77-43F2-AE67-866F517E3721}" srcOrd="11" destOrd="0" presId="urn:microsoft.com/office/officeart/2005/8/layout/orgChart1"/>
-    <dgm:cxn modelId="{D7A12F18-7BDA-49A7-9A6A-0EC1A37FDC01}" type="presParOf" srcId="{CBFCCBEA-7E77-43F2-AE67-866F517E3721}" destId="{9D3DDDC5-074C-4370-B4DA-4E173149AF60}" srcOrd="0" destOrd="0" presId="urn:microsoft.com/office/officeart/2005/8/layout/orgChart1"/>
-    <dgm:cxn modelId="{04A9F9A7-05F0-4560-A33E-F512F0E62FC1}" type="presParOf" srcId="{9D3DDDC5-074C-4370-B4DA-4E173149AF60}" destId="{77496C74-CCEF-41FA-A8AE-3275DF89F646}" srcOrd="0" destOrd="0" presId="urn:microsoft.com/office/officeart/2005/8/layout/orgChart1"/>
-    <dgm:cxn modelId="{5553089B-DDA8-4B0B-A16D-A1241390616C}" type="presParOf" srcId="{9D3DDDC5-074C-4370-B4DA-4E173149AF60}" destId="{BDB575C6-2762-4D80-9CD5-A478DA5C12FC}" srcOrd="1" destOrd="0" presId="urn:microsoft.com/office/officeart/2005/8/layout/orgChart1"/>
-    <dgm:cxn modelId="{C7D6EF4A-7F8F-4181-B895-5D5DACBAFEA8}" type="presParOf" srcId="{CBFCCBEA-7E77-43F2-AE67-866F517E3721}" destId="{D7D9E650-E262-48B3-BEAB-61AA29EC3762}" srcOrd="1" destOrd="0" presId="urn:microsoft.com/office/officeart/2005/8/layout/orgChart1"/>
-    <dgm:cxn modelId="{ABCD657A-4CE1-4F4E-A471-2B9535E94DA0}" type="presParOf" srcId="{CBFCCBEA-7E77-43F2-AE67-866F517E3721}" destId="{BD9FAAE4-D794-47F8-9E2A-C88CFF03203F}" srcOrd="2" destOrd="0" presId="urn:microsoft.com/office/officeart/2005/8/layout/orgChart1"/>
-    <dgm:cxn modelId="{4585D41E-0714-48A6-8632-59B7F959B876}" type="presParOf" srcId="{8D3FBCBC-B1EA-43D6-AE16-B92F54C265C5}" destId="{B6CCAF93-A380-4D21-8DF4-9E51ABE0B3F5}" srcOrd="2" destOrd="0" presId="urn:microsoft.com/office/officeart/2005/8/layout/orgChart1"/>
-    <dgm:cxn modelId="{F052E4B6-2E75-40B1-8DB3-3F42FF71F6EE}" type="presParOf" srcId="{FEDF8BF6-0D07-468C-8608-44450223B6FA}" destId="{B92859A7-A959-4389-8AC7-510A09F0CA6E}" srcOrd="2" destOrd="0" presId="urn:microsoft.com/office/officeart/2005/8/layout/orgChart1"/>
+    <dgm:cxn modelId="{8D152A92-ED40-4787-B004-F256116A574D}" type="presOf" srcId="{E30D2022-E576-4823-B28A-661681151564}" destId="{75C22C0F-24BC-4698-88F8-23098D729131}" srcOrd="0" destOrd="0" presId="urn:microsoft.com/office/officeart/2005/8/layout/orgChart1"/>
+    <dgm:cxn modelId="{6AEEF74F-3FF4-4312-B340-831EFC531C1F}" type="presOf" srcId="{B797F367-E6DC-4BB8-AF6E-6A87BB0F5B78}" destId="{91AFDD13-DAA7-4AA1-A991-7F31A20C363E}" srcOrd="1" destOrd="0" presId="urn:microsoft.com/office/officeart/2005/8/layout/orgChart1"/>
+    <dgm:cxn modelId="{7F1CACF1-6C04-4FDE-BE2F-2AE2E51F7542}" type="presOf" srcId="{0BA7D60E-F1AD-4512-B128-727728161A0E}" destId="{5D5E1896-599E-4E19-8A12-33A944D8B6B7}" srcOrd="1" destOrd="0" presId="urn:microsoft.com/office/officeart/2005/8/layout/orgChart1"/>
+    <dgm:cxn modelId="{0390B3D8-DD67-43F2-B996-03C3A3A0F144}" type="presParOf" srcId="{1A633AF8-A3D2-4824-80C5-9A2C132A5762}" destId="{FEDF8BF6-0D07-468C-8608-44450223B6FA}" srcOrd="0" destOrd="0" presId="urn:microsoft.com/office/officeart/2005/8/layout/orgChart1"/>
+    <dgm:cxn modelId="{9DED427E-2CDC-47B3-9434-A69621ADE29B}" type="presParOf" srcId="{FEDF8BF6-0D07-468C-8608-44450223B6FA}" destId="{EC843DA0-6583-4274-8F50-3DF83DB2979D}" srcOrd="0" destOrd="0" presId="urn:microsoft.com/office/officeart/2005/8/layout/orgChart1"/>
+    <dgm:cxn modelId="{3CD43E1E-A44F-4285-B8F6-1E728703922E}" type="presParOf" srcId="{EC843DA0-6583-4274-8F50-3DF83DB2979D}" destId="{0F304A77-B44B-4CD3-99AF-B011E5CCEF51}" srcOrd="0" destOrd="0" presId="urn:microsoft.com/office/officeart/2005/8/layout/orgChart1"/>
+    <dgm:cxn modelId="{C31162A8-C0E5-480C-BC7D-FBFC22690194}" type="presParOf" srcId="{EC843DA0-6583-4274-8F50-3DF83DB2979D}" destId="{09F29140-6665-468F-8FF5-77DC2C926408}" srcOrd="1" destOrd="0" presId="urn:microsoft.com/office/officeart/2005/8/layout/orgChart1"/>
+    <dgm:cxn modelId="{D43589D8-DCCE-4B66-9B7C-62B9AA7D6841}" type="presParOf" srcId="{FEDF8BF6-0D07-468C-8608-44450223B6FA}" destId="{265F456F-C67D-47A3-BD42-2010C4E5B46E}" srcOrd="1" destOrd="0" presId="urn:microsoft.com/office/officeart/2005/8/layout/orgChart1"/>
+    <dgm:cxn modelId="{BD3E3D52-D041-45A3-9094-7914372755DD}" type="presParOf" srcId="{265F456F-C67D-47A3-BD42-2010C4E5B46E}" destId="{93E92AEC-3B2A-4CBE-BE42-F22E8372B4E2}" srcOrd="0" destOrd="0" presId="urn:microsoft.com/office/officeart/2005/8/layout/orgChart1"/>
+    <dgm:cxn modelId="{BE0DB729-90BF-4432-B809-14B7B549C809}" type="presParOf" srcId="{265F456F-C67D-47A3-BD42-2010C4E5B46E}" destId="{8698235F-EF2D-4AE5-A79F-D27D74DA3C02}" srcOrd="1" destOrd="0" presId="urn:microsoft.com/office/officeart/2005/8/layout/orgChart1"/>
+    <dgm:cxn modelId="{002938CB-D456-4157-A2DB-E78950D27DA8}" type="presParOf" srcId="{8698235F-EF2D-4AE5-A79F-D27D74DA3C02}" destId="{092B5C2E-89AA-4EE6-A61B-29D1E5D70798}" srcOrd="0" destOrd="0" presId="urn:microsoft.com/office/officeart/2005/8/layout/orgChart1"/>
+    <dgm:cxn modelId="{111D53E5-D7BC-4937-A1E2-92D939210E0B}" type="presParOf" srcId="{092B5C2E-89AA-4EE6-A61B-29D1E5D70798}" destId="{23C9F998-CC5B-41FB-A6E7-F09747333136}" srcOrd="0" destOrd="0" presId="urn:microsoft.com/office/officeart/2005/8/layout/orgChart1"/>
+    <dgm:cxn modelId="{F1844F02-5CEC-4E24-BF7B-FF110D79479F}" type="presParOf" srcId="{092B5C2E-89AA-4EE6-A61B-29D1E5D70798}" destId="{0D793EDB-67B4-4C65-82EF-A2A4093A1350}" srcOrd="1" destOrd="0" presId="urn:microsoft.com/office/officeart/2005/8/layout/orgChart1"/>
+    <dgm:cxn modelId="{482247DA-71F5-491B-9B3C-D2B6198554B8}" type="presParOf" srcId="{8698235F-EF2D-4AE5-A79F-D27D74DA3C02}" destId="{C118B3C7-8A9D-404B-9F80-A8EC5E424F17}" srcOrd="1" destOrd="0" presId="urn:microsoft.com/office/officeart/2005/8/layout/orgChart1"/>
+    <dgm:cxn modelId="{B2FB991F-38AF-4080-AB28-8E0A19284DB8}" type="presParOf" srcId="{C118B3C7-8A9D-404B-9F80-A8EC5E424F17}" destId="{067F7254-9DB5-4EC9-BF18-7FDC5D947D01}" srcOrd="0" destOrd="0" presId="urn:microsoft.com/office/officeart/2005/8/layout/orgChart1"/>
+    <dgm:cxn modelId="{182E3C17-9A25-4476-AF24-BD2EF1892D63}" type="presParOf" srcId="{C118B3C7-8A9D-404B-9F80-A8EC5E424F17}" destId="{8C5DCA31-2906-4E78-98DA-B01163A360F5}" srcOrd="1" destOrd="0" presId="urn:microsoft.com/office/officeart/2005/8/layout/orgChart1"/>
+    <dgm:cxn modelId="{7177C4D0-D368-4DE8-AF33-E09620FFC9A2}" type="presParOf" srcId="{8C5DCA31-2906-4E78-98DA-B01163A360F5}" destId="{14C2DC73-BFBD-4EE1-8E15-34A6A12F2A19}" srcOrd="0" destOrd="0" presId="urn:microsoft.com/office/officeart/2005/8/layout/orgChart1"/>
+    <dgm:cxn modelId="{94FBAC4B-8C63-4155-86AA-0F0B7925EE28}" type="presParOf" srcId="{14C2DC73-BFBD-4EE1-8E15-34A6A12F2A19}" destId="{54F70527-68ED-4725-AD6E-BF7B007CFAD3}" srcOrd="0" destOrd="0" presId="urn:microsoft.com/office/officeart/2005/8/layout/orgChart1"/>
+    <dgm:cxn modelId="{CFDA4D7C-20B4-4952-9B25-E890DA881331}" type="presParOf" srcId="{14C2DC73-BFBD-4EE1-8E15-34A6A12F2A19}" destId="{0C6DBD58-C41A-461E-8223-6DF392303FEE}" srcOrd="1" destOrd="0" presId="urn:microsoft.com/office/officeart/2005/8/layout/orgChart1"/>
+    <dgm:cxn modelId="{0BFB1539-C53A-4F97-8EA9-2CA35A7D10CD}" type="presParOf" srcId="{8C5DCA31-2906-4E78-98DA-B01163A360F5}" destId="{176C142D-6811-4F91-8754-66DCBC60E68A}" srcOrd="1" destOrd="0" presId="urn:microsoft.com/office/officeart/2005/8/layout/orgChart1"/>
+    <dgm:cxn modelId="{21C6A668-E344-4AD2-9560-506F74C8B546}" type="presParOf" srcId="{176C142D-6811-4F91-8754-66DCBC60E68A}" destId="{82ED00A6-35CB-4B63-AC33-970E6865831F}" srcOrd="0" destOrd="0" presId="urn:microsoft.com/office/officeart/2005/8/layout/orgChart1"/>
+    <dgm:cxn modelId="{493BD7F9-F4EF-4DBB-B72E-95053C052966}" type="presParOf" srcId="{176C142D-6811-4F91-8754-66DCBC60E68A}" destId="{585F094C-6A55-48FE-8D6E-26F70C48336D}" srcOrd="1" destOrd="0" presId="urn:microsoft.com/office/officeart/2005/8/layout/orgChart1"/>
+    <dgm:cxn modelId="{910DC21E-7FE6-4837-B97D-F0A07523831B}" type="presParOf" srcId="{585F094C-6A55-48FE-8D6E-26F70C48336D}" destId="{583D6ED5-AEE3-44FF-8A2E-631FDDF6C6A2}" srcOrd="0" destOrd="0" presId="urn:microsoft.com/office/officeart/2005/8/layout/orgChart1"/>
+    <dgm:cxn modelId="{F5AF2005-FB13-48B6-A7AB-F1C4D1494CC5}" type="presParOf" srcId="{583D6ED5-AEE3-44FF-8A2E-631FDDF6C6A2}" destId="{622FA61F-AA5C-41F3-97C0-A7390F1D3673}" srcOrd="0" destOrd="0" presId="urn:microsoft.com/office/officeart/2005/8/layout/orgChart1"/>
+    <dgm:cxn modelId="{EDACE5F8-59FC-4E5A-B173-F8F581C9DB95}" type="presParOf" srcId="{583D6ED5-AEE3-44FF-8A2E-631FDDF6C6A2}" destId="{91AFDD13-DAA7-4AA1-A991-7F31A20C363E}" srcOrd="1" destOrd="0" presId="urn:microsoft.com/office/officeart/2005/8/layout/orgChart1"/>
+    <dgm:cxn modelId="{9F9BD3D0-8D10-4781-AD35-A893ACFB16D7}" type="presParOf" srcId="{585F094C-6A55-48FE-8D6E-26F70C48336D}" destId="{AD40D9D0-9437-423C-B862-51B9F129C2D3}" srcOrd="1" destOrd="0" presId="urn:microsoft.com/office/officeart/2005/8/layout/orgChart1"/>
+    <dgm:cxn modelId="{5D5DE772-8D8A-46B8-B18F-594565FBDD1C}" type="presParOf" srcId="{585F094C-6A55-48FE-8D6E-26F70C48336D}" destId="{5ED2C987-8E3E-42C2-8AB6-7F64DB2752A6}" srcOrd="2" destOrd="0" presId="urn:microsoft.com/office/officeart/2005/8/layout/orgChart1"/>
+    <dgm:cxn modelId="{1A2B3772-8EAD-42AE-A0DF-61B3187851C5}" type="presParOf" srcId="{176C142D-6811-4F91-8754-66DCBC60E68A}" destId="{8ECCBACF-9B92-444D-B720-C7EE303BD135}" srcOrd="2" destOrd="0" presId="urn:microsoft.com/office/officeart/2005/8/layout/orgChart1"/>
+    <dgm:cxn modelId="{572B3FA5-E36E-4A3A-AFB7-644E7DFE58EB}" type="presParOf" srcId="{176C142D-6811-4F91-8754-66DCBC60E68A}" destId="{D1B1D176-3C53-427E-B17F-4DD8F670C42A}" srcOrd="3" destOrd="0" presId="urn:microsoft.com/office/officeart/2005/8/layout/orgChart1"/>
+    <dgm:cxn modelId="{13874D57-DD80-4C5F-9487-EC64CBEAD619}" type="presParOf" srcId="{D1B1D176-3C53-427E-B17F-4DD8F670C42A}" destId="{0442213B-3251-4E60-86C9-A684F93D87AE}" srcOrd="0" destOrd="0" presId="urn:microsoft.com/office/officeart/2005/8/layout/orgChart1"/>
+    <dgm:cxn modelId="{06708758-C6D7-4944-AB8B-36D81FAD0695}" type="presParOf" srcId="{0442213B-3251-4E60-86C9-A684F93D87AE}" destId="{5825EF8F-729A-4D10-9C66-6BAAB9C752C4}" srcOrd="0" destOrd="0" presId="urn:microsoft.com/office/officeart/2005/8/layout/orgChart1"/>
+    <dgm:cxn modelId="{C4622C6A-EBAB-4D42-BEBF-996AC78EAE6C}" type="presParOf" srcId="{0442213B-3251-4E60-86C9-A684F93D87AE}" destId="{77DAED04-96FB-4A02-9ABB-04523EBE6F87}" srcOrd="1" destOrd="0" presId="urn:microsoft.com/office/officeart/2005/8/layout/orgChart1"/>
+    <dgm:cxn modelId="{F93F35BA-E727-4787-928B-D074B625B68D}" type="presParOf" srcId="{D1B1D176-3C53-427E-B17F-4DD8F670C42A}" destId="{4DDE8B83-EB8D-437B-9011-E58CE5BEF8C8}" srcOrd="1" destOrd="0" presId="urn:microsoft.com/office/officeart/2005/8/layout/orgChart1"/>
+    <dgm:cxn modelId="{82EFC6EB-7731-44CE-A987-A40B70883E02}" type="presParOf" srcId="{D1B1D176-3C53-427E-B17F-4DD8F670C42A}" destId="{0D1B9226-4AF8-4A81-B256-4EF92F4C88A7}" srcOrd="2" destOrd="0" presId="urn:microsoft.com/office/officeart/2005/8/layout/orgChart1"/>
+    <dgm:cxn modelId="{46295E20-0741-4F01-8E8D-D91A87FD0E15}" type="presParOf" srcId="{176C142D-6811-4F91-8754-66DCBC60E68A}" destId="{61D4F4C1-9C51-45E3-9454-5269DC20E533}" srcOrd="4" destOrd="0" presId="urn:microsoft.com/office/officeart/2005/8/layout/orgChart1"/>
+    <dgm:cxn modelId="{ACCE9C40-B319-4CD8-9299-24FF986FB80C}" type="presParOf" srcId="{176C142D-6811-4F91-8754-66DCBC60E68A}" destId="{6899AE4A-047B-45DC-9690-46915A148ADD}" srcOrd="5" destOrd="0" presId="urn:microsoft.com/office/officeart/2005/8/layout/orgChart1"/>
+    <dgm:cxn modelId="{04BA8CA1-D489-41F6-AC50-054F542C6631}" type="presParOf" srcId="{6899AE4A-047B-45DC-9690-46915A148ADD}" destId="{FAEF4D2B-822F-4B6E-8DEB-35A4A71F733A}" srcOrd="0" destOrd="0" presId="urn:microsoft.com/office/officeart/2005/8/layout/orgChart1"/>
+    <dgm:cxn modelId="{12C189B5-EB83-4216-A489-1241330229AD}" type="presParOf" srcId="{FAEF4D2B-822F-4B6E-8DEB-35A4A71F733A}" destId="{A34A59DD-19D3-488F-B3FD-A9B8FE8F9260}" srcOrd="0" destOrd="0" presId="urn:microsoft.com/office/officeart/2005/8/layout/orgChart1"/>
+    <dgm:cxn modelId="{383ABEEE-00C8-4830-9F60-010E388FB23D}" type="presParOf" srcId="{FAEF4D2B-822F-4B6E-8DEB-35A4A71F733A}" destId="{51608F2E-D85D-4F61-9474-B5E89A5A2B24}" srcOrd="1" destOrd="0" presId="urn:microsoft.com/office/officeart/2005/8/layout/orgChart1"/>
+    <dgm:cxn modelId="{B7D7448C-8556-45E8-8472-7B6B5883F099}" type="presParOf" srcId="{6899AE4A-047B-45DC-9690-46915A148ADD}" destId="{EBA4F4AB-96F5-4BFA-8967-EBBBDBC486EC}" srcOrd="1" destOrd="0" presId="urn:microsoft.com/office/officeart/2005/8/layout/orgChart1"/>
+    <dgm:cxn modelId="{707647F7-A1D6-4947-9FC0-E87F5A1A62D3}" type="presParOf" srcId="{6899AE4A-047B-45DC-9690-46915A148ADD}" destId="{9505349F-92E2-473D-9ADE-69C42AAF6B12}" srcOrd="2" destOrd="0" presId="urn:microsoft.com/office/officeart/2005/8/layout/orgChart1"/>
+    <dgm:cxn modelId="{E13F30F0-2C2B-4FC7-8E61-67BBD992B483}" type="presParOf" srcId="{176C142D-6811-4F91-8754-66DCBC60E68A}" destId="{75C22C0F-24BC-4698-88F8-23098D729131}" srcOrd="6" destOrd="0" presId="urn:microsoft.com/office/officeart/2005/8/layout/orgChart1"/>
+    <dgm:cxn modelId="{5834DC86-DB7F-4D8E-8BDF-903BBD209373}" type="presParOf" srcId="{176C142D-6811-4F91-8754-66DCBC60E68A}" destId="{B5D64321-5B3A-4F73-8CC4-0C1F17A4DBB7}" srcOrd="7" destOrd="0" presId="urn:microsoft.com/office/officeart/2005/8/layout/orgChart1"/>
+    <dgm:cxn modelId="{142D40F6-346F-45C3-B90C-58D7BB67D724}" type="presParOf" srcId="{B5D64321-5B3A-4F73-8CC4-0C1F17A4DBB7}" destId="{70E408FE-01AC-4D97-AD47-5DF58B69EF97}" srcOrd="0" destOrd="0" presId="urn:microsoft.com/office/officeart/2005/8/layout/orgChart1"/>
+    <dgm:cxn modelId="{F7BB6DD5-F2C1-4EA3-A5ED-C479C5521402}" type="presParOf" srcId="{70E408FE-01AC-4D97-AD47-5DF58B69EF97}" destId="{31C10B62-5263-4162-AE38-9AEB54BC1990}" srcOrd="0" destOrd="0" presId="urn:microsoft.com/office/officeart/2005/8/layout/orgChart1"/>
+    <dgm:cxn modelId="{1E85C6BC-488A-4EB4-BE3B-2E457C52B3DB}" type="presParOf" srcId="{70E408FE-01AC-4D97-AD47-5DF58B69EF97}" destId="{9A810FE8-5E1D-4733-B68B-379A0BCB6807}" srcOrd="1" destOrd="0" presId="urn:microsoft.com/office/officeart/2005/8/layout/orgChart1"/>
+    <dgm:cxn modelId="{15B16D54-6B86-4318-ADF0-8B8A5BC985AD}" type="presParOf" srcId="{B5D64321-5B3A-4F73-8CC4-0C1F17A4DBB7}" destId="{3390C97D-2B6D-4F89-AE33-A7BBCB90702E}" srcOrd="1" destOrd="0" presId="urn:microsoft.com/office/officeart/2005/8/layout/orgChart1"/>
+    <dgm:cxn modelId="{F788516E-B95E-41BB-B184-4F416806DAD4}" type="presParOf" srcId="{B5D64321-5B3A-4F73-8CC4-0C1F17A4DBB7}" destId="{A6C98D07-6415-4EB0-8779-6D9F097FDA19}" srcOrd="2" destOrd="0" presId="urn:microsoft.com/office/officeart/2005/8/layout/orgChart1"/>
+    <dgm:cxn modelId="{62B521E3-AEFE-48CC-9C92-2B8A2314B837}" type="presParOf" srcId="{8C5DCA31-2906-4E78-98DA-B01163A360F5}" destId="{B80F9666-0700-401F-AF89-2F6244A964CE}" srcOrd="2" destOrd="0" presId="urn:microsoft.com/office/officeart/2005/8/layout/orgChart1"/>
+    <dgm:cxn modelId="{23746408-B83C-4882-894A-1C9BC91CB3F3}" type="presParOf" srcId="{C118B3C7-8A9D-404B-9F80-A8EC5E424F17}" destId="{6D1F30CE-47E2-4553-B13A-F7E7749A2473}" srcOrd="2" destOrd="0" presId="urn:microsoft.com/office/officeart/2005/8/layout/orgChart1"/>
+    <dgm:cxn modelId="{01D405FD-02BA-4DEA-BDB5-95EEAA3C34ED}" type="presParOf" srcId="{C118B3C7-8A9D-404B-9F80-A8EC5E424F17}" destId="{B383F8F5-B75C-42A2-B7E6-1B212B9F30E9}" srcOrd="3" destOrd="0" presId="urn:microsoft.com/office/officeart/2005/8/layout/orgChart1"/>
+    <dgm:cxn modelId="{835E2024-2A26-4EEC-A309-99976472A81A}" type="presParOf" srcId="{B383F8F5-B75C-42A2-B7E6-1B212B9F30E9}" destId="{B8684EA3-3237-4233-B7E5-EFCD75764546}" srcOrd="0" destOrd="0" presId="urn:microsoft.com/office/officeart/2005/8/layout/orgChart1"/>
+    <dgm:cxn modelId="{FC00B9B3-A666-4BF0-9059-838FA6951C7B}" type="presParOf" srcId="{B8684EA3-3237-4233-B7E5-EFCD75764546}" destId="{04A4F9C4-8316-4BFF-BFC3-9F5D787478BC}" srcOrd="0" destOrd="0" presId="urn:microsoft.com/office/officeart/2005/8/layout/orgChart1"/>
+    <dgm:cxn modelId="{B88A737B-50D1-4415-8235-2FC368AB928D}" type="presParOf" srcId="{B8684EA3-3237-4233-B7E5-EFCD75764546}" destId="{F0AA56AD-99C4-4F5B-9453-44FC1E3BEA17}" srcOrd="1" destOrd="0" presId="urn:microsoft.com/office/officeart/2005/8/layout/orgChart1"/>
+    <dgm:cxn modelId="{EDE51667-09D4-4FAF-895D-745AE6C7BBE1}" type="presParOf" srcId="{B383F8F5-B75C-42A2-B7E6-1B212B9F30E9}" destId="{B733329F-6596-4FF0-A7C4-ADA6A6B858DB}" srcOrd="1" destOrd="0" presId="urn:microsoft.com/office/officeart/2005/8/layout/orgChart1"/>
+    <dgm:cxn modelId="{B57A6CF0-0294-448F-BD57-34692A9A823C}" type="presParOf" srcId="{B733329F-6596-4FF0-A7C4-ADA6A6B858DB}" destId="{D3FC9A39-156E-4961-9314-BFAC472A662B}" srcOrd="0" destOrd="0" presId="urn:microsoft.com/office/officeart/2005/8/layout/orgChart1"/>
+    <dgm:cxn modelId="{A3E76348-5DCB-4EEF-BEEA-C27021FA0CF1}" type="presParOf" srcId="{B733329F-6596-4FF0-A7C4-ADA6A6B858DB}" destId="{DC673C3F-7F61-4511-9966-7571C8BB72AE}" srcOrd="1" destOrd="0" presId="urn:microsoft.com/office/officeart/2005/8/layout/orgChart1"/>
+    <dgm:cxn modelId="{2A69AF8D-8255-4814-981D-5D237B3EB391}" type="presParOf" srcId="{DC673C3F-7F61-4511-9966-7571C8BB72AE}" destId="{903DC028-DDAA-4081-B103-120AE9360A17}" srcOrd="0" destOrd="0" presId="urn:microsoft.com/office/officeart/2005/8/layout/orgChart1"/>
+    <dgm:cxn modelId="{01D034C9-DDA0-4219-8A0A-6AED65DAF947}" type="presParOf" srcId="{903DC028-DDAA-4081-B103-120AE9360A17}" destId="{8B292133-09EA-4901-BB6A-9A53CE21A4B1}" srcOrd="0" destOrd="0" presId="urn:microsoft.com/office/officeart/2005/8/layout/orgChart1"/>
+    <dgm:cxn modelId="{8C4E4374-9509-44BC-BB16-25E2D2FDA000}" type="presParOf" srcId="{903DC028-DDAA-4081-B103-120AE9360A17}" destId="{688939F5-316A-4469-B41C-C96AFFF9FFDF}" srcOrd="1" destOrd="0" presId="urn:microsoft.com/office/officeart/2005/8/layout/orgChart1"/>
+    <dgm:cxn modelId="{9D2A39EC-99B2-40B7-8838-AD5C63807136}" type="presParOf" srcId="{DC673C3F-7F61-4511-9966-7571C8BB72AE}" destId="{10892874-9A51-4217-9250-D9E11B80A0D7}" srcOrd="1" destOrd="0" presId="urn:microsoft.com/office/officeart/2005/8/layout/orgChart1"/>
+    <dgm:cxn modelId="{D17A676A-10A5-45B6-A38B-2C0FEFECF593}" type="presParOf" srcId="{DC673C3F-7F61-4511-9966-7571C8BB72AE}" destId="{1C24F405-7EE1-4C61-851B-57000E22A52F}" srcOrd="2" destOrd="0" presId="urn:microsoft.com/office/officeart/2005/8/layout/orgChart1"/>
+    <dgm:cxn modelId="{CBC79EDC-9AC4-46C7-827C-D9C8C2083664}" type="presParOf" srcId="{B733329F-6596-4FF0-A7C4-ADA6A6B858DB}" destId="{5802F035-EA88-48E6-8CBA-B8C81730DF78}" srcOrd="2" destOrd="0" presId="urn:microsoft.com/office/officeart/2005/8/layout/orgChart1"/>
+    <dgm:cxn modelId="{0012DF23-BE23-4A92-9545-1551681DE6CB}" type="presParOf" srcId="{B733329F-6596-4FF0-A7C4-ADA6A6B858DB}" destId="{3A1E0337-4191-4F2B-967F-5F0EFDBE1EFE}" srcOrd="3" destOrd="0" presId="urn:microsoft.com/office/officeart/2005/8/layout/orgChart1"/>
+    <dgm:cxn modelId="{0B09FE89-7A43-4E93-B896-36FE6B1D7F52}" type="presParOf" srcId="{3A1E0337-4191-4F2B-967F-5F0EFDBE1EFE}" destId="{19D98F48-A48B-4964-A352-6A75604ABC09}" srcOrd="0" destOrd="0" presId="urn:microsoft.com/office/officeart/2005/8/layout/orgChart1"/>
+    <dgm:cxn modelId="{594CA690-5279-436D-82AC-BA292643B1FE}" type="presParOf" srcId="{19D98F48-A48B-4964-A352-6A75604ABC09}" destId="{59C713BA-AC32-492F-91DB-A5976BA248AC}" srcOrd="0" destOrd="0" presId="urn:microsoft.com/office/officeart/2005/8/layout/orgChart1"/>
+    <dgm:cxn modelId="{2731BB5D-B462-4347-9AB1-8B27E708AE81}" type="presParOf" srcId="{19D98F48-A48B-4964-A352-6A75604ABC09}" destId="{7A26CA3C-CF2A-485F-AD6A-2BBB9E852B69}" srcOrd="1" destOrd="0" presId="urn:microsoft.com/office/officeart/2005/8/layout/orgChart1"/>
+    <dgm:cxn modelId="{D1014045-7419-46E9-A126-D4AE91994F4C}" type="presParOf" srcId="{3A1E0337-4191-4F2B-967F-5F0EFDBE1EFE}" destId="{DFF67C59-6865-4BB6-8430-C2AADB6EFBC6}" srcOrd="1" destOrd="0" presId="urn:microsoft.com/office/officeart/2005/8/layout/orgChart1"/>
+    <dgm:cxn modelId="{2D3FAD9D-A2A6-4609-AA12-4AD64E7CEDDA}" type="presParOf" srcId="{3A1E0337-4191-4F2B-967F-5F0EFDBE1EFE}" destId="{600192A7-35E9-4091-AF39-EF69B6A51DF4}" srcOrd="2" destOrd="0" presId="urn:microsoft.com/office/officeart/2005/8/layout/orgChart1"/>
+    <dgm:cxn modelId="{235B3ED5-6A3E-41C1-B3CE-2853CBFC91E4}" type="presParOf" srcId="{B733329F-6596-4FF0-A7C4-ADA6A6B858DB}" destId="{DCE10EFC-DC65-40B7-BB27-D384F851962F}" srcOrd="4" destOrd="0" presId="urn:microsoft.com/office/officeart/2005/8/layout/orgChart1"/>
+    <dgm:cxn modelId="{6E84D2D9-D770-4FCC-AA20-1A5891624BF8}" type="presParOf" srcId="{B733329F-6596-4FF0-A7C4-ADA6A6B858DB}" destId="{AFF78B5C-4FA6-4E8B-9B44-AA16D1293B9F}" srcOrd="5" destOrd="0" presId="urn:microsoft.com/office/officeart/2005/8/layout/orgChart1"/>
+    <dgm:cxn modelId="{0D96C1EC-BC39-4BD7-B157-A32110539F58}" type="presParOf" srcId="{AFF78B5C-4FA6-4E8B-9B44-AA16D1293B9F}" destId="{87B0A9CD-9E7B-4105-BA16-EEA27A6B0F84}" srcOrd="0" destOrd="0" presId="urn:microsoft.com/office/officeart/2005/8/layout/orgChart1"/>
+    <dgm:cxn modelId="{E9122131-F0A6-424F-9DC1-237215871272}" type="presParOf" srcId="{87B0A9CD-9E7B-4105-BA16-EEA27A6B0F84}" destId="{111997EB-A906-4608-8C55-C1E8C2A2BE6F}" srcOrd="0" destOrd="0" presId="urn:microsoft.com/office/officeart/2005/8/layout/orgChart1"/>
+    <dgm:cxn modelId="{E451FF51-5D40-4160-BC83-97C2D2E4C29B}" type="presParOf" srcId="{87B0A9CD-9E7B-4105-BA16-EEA27A6B0F84}" destId="{381D15AC-01B1-4301-B5AD-FFA8AD066313}" srcOrd="1" destOrd="0" presId="urn:microsoft.com/office/officeart/2005/8/layout/orgChart1"/>
+    <dgm:cxn modelId="{70AD311F-322E-4F0D-B252-91BC708E96C5}" type="presParOf" srcId="{AFF78B5C-4FA6-4E8B-9B44-AA16D1293B9F}" destId="{6DE18AAB-333B-4ADA-9852-B7A16F657B84}" srcOrd="1" destOrd="0" presId="urn:microsoft.com/office/officeart/2005/8/layout/orgChart1"/>
+    <dgm:cxn modelId="{BD9ACC1D-95FC-41E5-B030-80AEBC1FE39C}" type="presParOf" srcId="{AFF78B5C-4FA6-4E8B-9B44-AA16D1293B9F}" destId="{3CB29D1C-732A-4401-B524-D924250EAA28}" srcOrd="2" destOrd="0" presId="urn:microsoft.com/office/officeart/2005/8/layout/orgChart1"/>
+    <dgm:cxn modelId="{A7DC2E36-7DE6-47A8-8FDA-FC8C6CA1EDE1}" type="presParOf" srcId="{B383F8F5-B75C-42A2-B7E6-1B212B9F30E9}" destId="{D2B4DAA5-0A4E-49E6-9C5B-52C90B5B44B4}" srcOrd="2" destOrd="0" presId="urn:microsoft.com/office/officeart/2005/8/layout/orgChart1"/>
+    <dgm:cxn modelId="{9CF83DFB-A787-4E9B-959E-BA9BCA1244FE}" type="presParOf" srcId="{C118B3C7-8A9D-404B-9F80-A8EC5E424F17}" destId="{5BB55C4F-7347-4250-84FC-B2EC5ABB3024}" srcOrd="4" destOrd="0" presId="urn:microsoft.com/office/officeart/2005/8/layout/orgChart1"/>
+    <dgm:cxn modelId="{5BBFDA9A-33A4-4546-BF10-9AE2AEE2DC43}" type="presParOf" srcId="{C118B3C7-8A9D-404B-9F80-A8EC5E424F17}" destId="{43B53E64-957F-4C5E-9322-41D61E7A43AA}" srcOrd="5" destOrd="0" presId="urn:microsoft.com/office/officeart/2005/8/layout/orgChart1"/>
+    <dgm:cxn modelId="{A3332971-2078-46C0-BF69-4AF9E599499F}" type="presParOf" srcId="{43B53E64-957F-4C5E-9322-41D61E7A43AA}" destId="{E20F9895-782F-44D5-A217-5A9F43692A0F}" srcOrd="0" destOrd="0" presId="urn:microsoft.com/office/officeart/2005/8/layout/orgChart1"/>
+    <dgm:cxn modelId="{4D126C09-F69A-409F-BE29-3D5C5F8FB943}" type="presParOf" srcId="{E20F9895-782F-44D5-A217-5A9F43692A0F}" destId="{48DBA85B-D99A-4E7D-B356-8C82F6187113}" srcOrd="0" destOrd="0" presId="urn:microsoft.com/office/officeart/2005/8/layout/orgChart1"/>
+    <dgm:cxn modelId="{9CC590F3-975A-4CC6-8457-D32D469875DD}" type="presParOf" srcId="{E20F9895-782F-44D5-A217-5A9F43692A0F}" destId="{1A030A2B-5578-445A-B5F1-1D52C20427FA}" srcOrd="1" destOrd="0" presId="urn:microsoft.com/office/officeart/2005/8/layout/orgChart1"/>
+    <dgm:cxn modelId="{261B18F6-5EFF-4CC2-85F4-12BBB35136C0}" type="presParOf" srcId="{43B53E64-957F-4C5E-9322-41D61E7A43AA}" destId="{CDC4F717-C528-44BC-9DBC-FE9F0BAAD8A1}" srcOrd="1" destOrd="0" presId="urn:microsoft.com/office/officeart/2005/8/layout/orgChart1"/>
+    <dgm:cxn modelId="{47D3CC97-1EC9-4547-AB20-BA8DBF638C9A}" type="presParOf" srcId="{43B53E64-957F-4C5E-9322-41D61E7A43AA}" destId="{9B4EFB3D-E2BB-4892-8FFE-D57148A43832}" srcOrd="2" destOrd="0" presId="urn:microsoft.com/office/officeart/2005/8/layout/orgChart1"/>
+    <dgm:cxn modelId="{487F9EE6-DF17-4CB5-846A-B3121F8B8FF4}" type="presParOf" srcId="{C118B3C7-8A9D-404B-9F80-A8EC5E424F17}" destId="{044AEC24-B74A-4214-A638-2F99C8AC6602}" srcOrd="6" destOrd="0" presId="urn:microsoft.com/office/officeart/2005/8/layout/orgChart1"/>
+    <dgm:cxn modelId="{1E152B0D-AA93-42D9-983A-CA50A41F774F}" type="presParOf" srcId="{C118B3C7-8A9D-404B-9F80-A8EC5E424F17}" destId="{880818F9-8FB0-4CC9-940F-1E3FD2E85915}" srcOrd="7" destOrd="0" presId="urn:microsoft.com/office/officeart/2005/8/layout/orgChart1"/>
+    <dgm:cxn modelId="{28759F1F-14CA-4B49-998F-AF833D7A5A05}" type="presParOf" srcId="{880818F9-8FB0-4CC9-940F-1E3FD2E85915}" destId="{638CA9CE-BEC7-4A0D-858A-57D3EC598423}" srcOrd="0" destOrd="0" presId="urn:microsoft.com/office/officeart/2005/8/layout/orgChart1"/>
+    <dgm:cxn modelId="{96CB7A33-F66D-44A1-8C8A-18DA9C0FBF99}" type="presParOf" srcId="{638CA9CE-BEC7-4A0D-858A-57D3EC598423}" destId="{E811083D-277A-482F-809F-218ECC5E9F89}" srcOrd="0" destOrd="0" presId="urn:microsoft.com/office/officeart/2005/8/layout/orgChart1"/>
+    <dgm:cxn modelId="{C0441911-AB08-4A88-811C-A238FBC1E3C2}" type="presParOf" srcId="{638CA9CE-BEC7-4A0D-858A-57D3EC598423}" destId="{04F9C37F-270D-4C32-B50C-27BE0986D655}" srcOrd="1" destOrd="0" presId="urn:microsoft.com/office/officeart/2005/8/layout/orgChart1"/>
+    <dgm:cxn modelId="{C3EEDDF6-8242-4CC8-9792-FAC75DA4995C}" type="presParOf" srcId="{880818F9-8FB0-4CC9-940F-1E3FD2E85915}" destId="{D4FBC058-2779-40E2-A707-3F4AE39308BC}" srcOrd="1" destOrd="0" presId="urn:microsoft.com/office/officeart/2005/8/layout/orgChart1"/>
+    <dgm:cxn modelId="{3277D2A6-698D-4DE6-A9E6-493FC6E6995D}" type="presParOf" srcId="{880818F9-8FB0-4CC9-940F-1E3FD2E85915}" destId="{31236A0C-F646-45A6-BCFE-5A4FD55AB194}" srcOrd="2" destOrd="0" presId="urn:microsoft.com/office/officeart/2005/8/layout/orgChart1"/>
+    <dgm:cxn modelId="{D97EBCF7-9CE2-4585-A3A6-26803DA69D78}" type="presParOf" srcId="{C118B3C7-8A9D-404B-9F80-A8EC5E424F17}" destId="{1A0DF4E9-CEFF-4646-95A7-3D3954391370}" srcOrd="8" destOrd="0" presId="urn:microsoft.com/office/officeart/2005/8/layout/orgChart1"/>
+    <dgm:cxn modelId="{7E714FB9-5494-42B8-93B6-E8A681EB05E0}" type="presParOf" srcId="{C118B3C7-8A9D-404B-9F80-A8EC5E424F17}" destId="{D9C91752-FE89-4E35-8E7B-F1376B195B97}" srcOrd="9" destOrd="0" presId="urn:microsoft.com/office/officeart/2005/8/layout/orgChart1"/>
+    <dgm:cxn modelId="{D24B2768-54E8-4460-8164-B3C8E8115CC1}" type="presParOf" srcId="{D9C91752-FE89-4E35-8E7B-F1376B195B97}" destId="{2CB881E5-A0B2-4493-B534-2E011FA4F45A}" srcOrd="0" destOrd="0" presId="urn:microsoft.com/office/officeart/2005/8/layout/orgChart1"/>
+    <dgm:cxn modelId="{EF4F4CDA-3AB9-42F8-89E5-89F6767ECE96}" type="presParOf" srcId="{2CB881E5-A0B2-4493-B534-2E011FA4F45A}" destId="{F341AB85-8076-4AAD-85FD-74DD7AD15C3B}" srcOrd="0" destOrd="0" presId="urn:microsoft.com/office/officeart/2005/8/layout/orgChart1"/>
+    <dgm:cxn modelId="{EAB89249-EED3-43F6-8B4A-9A27DB7FEF62}" type="presParOf" srcId="{2CB881E5-A0B2-4493-B534-2E011FA4F45A}" destId="{2711B355-6C39-4B70-8803-FB961691FD01}" srcOrd="1" destOrd="0" presId="urn:microsoft.com/office/officeart/2005/8/layout/orgChart1"/>
+    <dgm:cxn modelId="{51415BE8-06BE-4053-A6CB-536AE84DEA8E}" type="presParOf" srcId="{D9C91752-FE89-4E35-8E7B-F1376B195B97}" destId="{EB29F6CD-8685-4FD2-861B-3775FC3A21B3}" srcOrd="1" destOrd="0" presId="urn:microsoft.com/office/officeart/2005/8/layout/orgChart1"/>
+    <dgm:cxn modelId="{CB39FF38-000B-41E9-9326-8794D150FF4A}" type="presParOf" srcId="{D9C91752-FE89-4E35-8E7B-F1376B195B97}" destId="{178E95CC-F79B-422C-8BFA-BB7A721CDC1D}" srcOrd="2" destOrd="0" presId="urn:microsoft.com/office/officeart/2005/8/layout/orgChart1"/>
+    <dgm:cxn modelId="{DB451C0B-1608-46C9-92B6-A367F3FFAE04}" type="presParOf" srcId="{8698235F-EF2D-4AE5-A79F-D27D74DA3C02}" destId="{31494758-0810-4943-A1D9-3B044C346DF9}" srcOrd="2" destOrd="0" presId="urn:microsoft.com/office/officeart/2005/8/layout/orgChart1"/>
+    <dgm:cxn modelId="{56FA54D0-3FCD-4AB2-9CF3-7090A88202B5}" type="presParOf" srcId="{265F456F-C67D-47A3-BD42-2010C4E5B46E}" destId="{220BFA54-A4F8-4A44-B5AD-1EA06E380D23}" srcOrd="2" destOrd="0" presId="urn:microsoft.com/office/officeart/2005/8/layout/orgChart1"/>
+    <dgm:cxn modelId="{EB5101BA-0F97-423B-A8D7-3B4BB465EC13}" type="presParOf" srcId="{265F456F-C67D-47A3-BD42-2010C4E5B46E}" destId="{9BB91E0C-E41D-4FA5-BC6D-F47406CC471E}" srcOrd="3" destOrd="0" presId="urn:microsoft.com/office/officeart/2005/8/layout/orgChart1"/>
+    <dgm:cxn modelId="{E37CDF8D-9D9B-4E9A-908C-8736E8A1D30D}" type="presParOf" srcId="{9BB91E0C-E41D-4FA5-BC6D-F47406CC471E}" destId="{1D4AFCDC-A498-4CA7-9155-6332469BB176}" srcOrd="0" destOrd="0" presId="urn:microsoft.com/office/officeart/2005/8/layout/orgChart1"/>
+    <dgm:cxn modelId="{09A5E31A-86C2-4F88-9EB3-61D6890F7452}" type="presParOf" srcId="{1D4AFCDC-A498-4CA7-9155-6332469BB176}" destId="{5CC465CD-ED98-4E64-9FC3-4E8695D09CDE}" srcOrd="0" destOrd="0" presId="urn:microsoft.com/office/officeart/2005/8/layout/orgChart1"/>
+    <dgm:cxn modelId="{0C14EA5E-1D87-4A68-AEAC-F86F66C2D4B0}" type="presParOf" srcId="{1D4AFCDC-A498-4CA7-9155-6332469BB176}" destId="{3B783C55-A32B-4461-BACF-012AC6796542}" srcOrd="1" destOrd="0" presId="urn:microsoft.com/office/officeart/2005/8/layout/orgChart1"/>
+    <dgm:cxn modelId="{AE2C6F35-3264-414F-B368-BC9291DC4057}" type="presParOf" srcId="{9BB91E0C-E41D-4FA5-BC6D-F47406CC471E}" destId="{FEBB3014-70DC-47F6-90CA-8784EB17EB15}" srcOrd="1" destOrd="0" presId="urn:microsoft.com/office/officeart/2005/8/layout/orgChart1"/>
+    <dgm:cxn modelId="{29CA94ED-1C36-46DF-A631-A40DADA5C2D3}" type="presParOf" srcId="{FEBB3014-70DC-47F6-90CA-8784EB17EB15}" destId="{C74004E5-8814-48E9-A31A-3E7600B357F4}" srcOrd="0" destOrd="0" presId="urn:microsoft.com/office/officeart/2005/8/layout/orgChart1"/>
+    <dgm:cxn modelId="{F9F5EAB1-124B-4115-A067-95F1554C4B2C}" type="presParOf" srcId="{FEBB3014-70DC-47F6-90CA-8784EB17EB15}" destId="{7E4F8BB4-61DE-4433-9D9D-68E83A8A4CA1}" srcOrd="1" destOrd="0" presId="urn:microsoft.com/office/officeart/2005/8/layout/orgChart1"/>
+    <dgm:cxn modelId="{8C4E42BE-A237-4114-9FF5-022628C48CBB}" type="presParOf" srcId="{7E4F8BB4-61DE-4433-9D9D-68E83A8A4CA1}" destId="{A8390DEE-7AE1-428C-84CD-84AF069C53A9}" srcOrd="0" destOrd="0" presId="urn:microsoft.com/office/officeart/2005/8/layout/orgChart1"/>
+    <dgm:cxn modelId="{7895D255-2B23-4D1D-A77C-21D2B7314A56}" type="presParOf" srcId="{A8390DEE-7AE1-428C-84CD-84AF069C53A9}" destId="{8430D49C-4D80-4E9B-90A9-92EDE6AEAB90}" srcOrd="0" destOrd="0" presId="urn:microsoft.com/office/officeart/2005/8/layout/orgChart1"/>
+    <dgm:cxn modelId="{1B46EF20-0592-4BDD-9A7F-DF91040BEA36}" type="presParOf" srcId="{A8390DEE-7AE1-428C-84CD-84AF069C53A9}" destId="{C4281635-ADF5-4CF3-B7C6-A5CC7B542550}" srcOrd="1" destOrd="0" presId="urn:microsoft.com/office/officeart/2005/8/layout/orgChart1"/>
+    <dgm:cxn modelId="{C20C53B6-89E3-4029-9DCB-D825C11D0F08}" type="presParOf" srcId="{7E4F8BB4-61DE-4433-9D9D-68E83A8A4CA1}" destId="{FF1AAC26-63F2-42EE-8EEF-2DF576622ADF}" srcOrd="1" destOrd="0" presId="urn:microsoft.com/office/officeart/2005/8/layout/orgChart1"/>
+    <dgm:cxn modelId="{DC8D4046-CAE0-44C6-890F-2B73FE94A1AE}" type="presParOf" srcId="{7E4F8BB4-61DE-4433-9D9D-68E83A8A4CA1}" destId="{554A392E-73F4-4918-9718-58C37DF9119D}" srcOrd="2" destOrd="0" presId="urn:microsoft.com/office/officeart/2005/8/layout/orgChart1"/>
+    <dgm:cxn modelId="{58D2EE42-C331-4853-A243-C4358B971157}" type="presParOf" srcId="{FEBB3014-70DC-47F6-90CA-8784EB17EB15}" destId="{318F2E1B-2875-4710-BA87-C6EC8CB7E614}" srcOrd="2" destOrd="0" presId="urn:microsoft.com/office/officeart/2005/8/layout/orgChart1"/>
+    <dgm:cxn modelId="{2DF27B75-2FDB-4632-B0CA-F1A537D1876C}" type="presParOf" srcId="{FEBB3014-70DC-47F6-90CA-8784EB17EB15}" destId="{03EE27C5-7491-4BBA-B0E4-833135E2B666}" srcOrd="3" destOrd="0" presId="urn:microsoft.com/office/officeart/2005/8/layout/orgChart1"/>
+    <dgm:cxn modelId="{F987DDE4-FC88-4E04-AD6E-66431AE5E9B3}" type="presParOf" srcId="{03EE27C5-7491-4BBA-B0E4-833135E2B666}" destId="{CB1D489D-DD5B-4AB5-9421-EE1F51D03389}" srcOrd="0" destOrd="0" presId="urn:microsoft.com/office/officeart/2005/8/layout/orgChart1"/>
+    <dgm:cxn modelId="{D7BEC349-9ABD-4DE0-AA72-F3D31BD8C4D9}" type="presParOf" srcId="{CB1D489D-DD5B-4AB5-9421-EE1F51D03389}" destId="{4B7A8AC0-084D-4A35-BB1E-5325E922956F}" srcOrd="0" destOrd="0" presId="urn:microsoft.com/office/officeart/2005/8/layout/orgChart1"/>
+    <dgm:cxn modelId="{FC7E505A-D8EE-4F4E-B509-BC9371227660}" type="presParOf" srcId="{CB1D489D-DD5B-4AB5-9421-EE1F51D03389}" destId="{3AA163E4-7D22-46FD-8EC4-A62972152F57}" srcOrd="1" destOrd="0" presId="urn:microsoft.com/office/officeart/2005/8/layout/orgChart1"/>
+    <dgm:cxn modelId="{E10ADA9A-7CC3-41DD-9006-96BA3B927EC8}" type="presParOf" srcId="{03EE27C5-7491-4BBA-B0E4-833135E2B666}" destId="{51EF8670-FD23-428C-8810-F2FE4FB1E5EA}" srcOrd="1" destOrd="0" presId="urn:microsoft.com/office/officeart/2005/8/layout/orgChart1"/>
+    <dgm:cxn modelId="{9BDC1538-AD3F-4905-8526-C00689473752}" type="presParOf" srcId="{03EE27C5-7491-4BBA-B0E4-833135E2B666}" destId="{296199DF-6EFC-4E0D-A2DA-2446386BCC95}" srcOrd="2" destOrd="0" presId="urn:microsoft.com/office/officeart/2005/8/layout/orgChart1"/>
+    <dgm:cxn modelId="{D956E674-4935-415E-9A13-DEA397370B33}" type="presParOf" srcId="{FEBB3014-70DC-47F6-90CA-8784EB17EB15}" destId="{629CEF7E-A5BD-4CF5-B41C-747B00F842E7}" srcOrd="4" destOrd="0" presId="urn:microsoft.com/office/officeart/2005/8/layout/orgChart1"/>
+    <dgm:cxn modelId="{6FDFADF3-FD2C-46E7-B3F2-8863F94E3D2D}" type="presParOf" srcId="{FEBB3014-70DC-47F6-90CA-8784EB17EB15}" destId="{631AA970-66CE-4007-9260-841E955E678C}" srcOrd="5" destOrd="0" presId="urn:microsoft.com/office/officeart/2005/8/layout/orgChart1"/>
+    <dgm:cxn modelId="{0012AF20-268A-40F2-9BF6-91B03A6A5417}" type="presParOf" srcId="{631AA970-66CE-4007-9260-841E955E678C}" destId="{1A0C3AD7-358D-4872-A4B3-131E73E4D811}" srcOrd="0" destOrd="0" presId="urn:microsoft.com/office/officeart/2005/8/layout/orgChart1"/>
+    <dgm:cxn modelId="{36B6C82B-24CC-46D2-9E23-BDA01309825F}" type="presParOf" srcId="{1A0C3AD7-358D-4872-A4B3-131E73E4D811}" destId="{73C5FE92-AEC9-433B-848A-200EA7DF3643}" srcOrd="0" destOrd="0" presId="urn:microsoft.com/office/officeart/2005/8/layout/orgChart1"/>
+    <dgm:cxn modelId="{836D52FD-9B1A-4D55-9994-308C75342D94}" type="presParOf" srcId="{1A0C3AD7-358D-4872-A4B3-131E73E4D811}" destId="{5D5E1896-599E-4E19-8A12-33A944D8B6B7}" srcOrd="1" destOrd="0" presId="urn:microsoft.com/office/officeart/2005/8/layout/orgChart1"/>
+    <dgm:cxn modelId="{393B7110-30BF-460D-8972-0A5E3170492C}" type="presParOf" srcId="{631AA970-66CE-4007-9260-841E955E678C}" destId="{B1D61872-2767-485E-9EA5-6D06233F842D}" srcOrd="1" destOrd="0" presId="urn:microsoft.com/office/officeart/2005/8/layout/orgChart1"/>
+    <dgm:cxn modelId="{07D872DD-2010-4011-A66C-B6828154AA40}" type="presParOf" srcId="{631AA970-66CE-4007-9260-841E955E678C}" destId="{3EF9562F-3E9A-442D-9BAD-5DAC41351A3F}" srcOrd="2" destOrd="0" presId="urn:microsoft.com/office/officeart/2005/8/layout/orgChart1"/>
+    <dgm:cxn modelId="{5EDEE856-2313-46FC-8DE0-C80EB666AD2F}" type="presParOf" srcId="{FEBB3014-70DC-47F6-90CA-8784EB17EB15}" destId="{9B142728-F695-4EE6-B5A2-AA3DBC8CC35E}" srcOrd="6" destOrd="0" presId="urn:microsoft.com/office/officeart/2005/8/layout/orgChart1"/>
+    <dgm:cxn modelId="{8E6DB0C1-D698-4C42-BA0B-760737084978}" type="presParOf" srcId="{FEBB3014-70DC-47F6-90CA-8784EB17EB15}" destId="{B4FD8AB8-90E2-41E5-9704-80EBAD110ED2}" srcOrd="7" destOrd="0" presId="urn:microsoft.com/office/officeart/2005/8/layout/orgChart1"/>
+    <dgm:cxn modelId="{A8C142BE-178F-44C5-9DDD-ADC5FFE7FFCA}" type="presParOf" srcId="{B4FD8AB8-90E2-41E5-9704-80EBAD110ED2}" destId="{94932336-8653-4B41-98DD-A477421F2EFD}" srcOrd="0" destOrd="0" presId="urn:microsoft.com/office/officeart/2005/8/layout/orgChart1"/>
+    <dgm:cxn modelId="{4B039155-D285-438A-86CD-38AF337408CB}" type="presParOf" srcId="{94932336-8653-4B41-98DD-A477421F2EFD}" destId="{9F3F4312-9ED9-421F-B4DB-C5AE101796FF}" srcOrd="0" destOrd="0" presId="urn:microsoft.com/office/officeart/2005/8/layout/orgChart1"/>
+    <dgm:cxn modelId="{B1951F43-9CF2-42E0-A8C7-877708ACAEEF}" type="presParOf" srcId="{94932336-8653-4B41-98DD-A477421F2EFD}" destId="{F3993B1B-8D05-4B26-B204-20DD924F2D25}" srcOrd="1" destOrd="0" presId="urn:microsoft.com/office/officeart/2005/8/layout/orgChart1"/>
+    <dgm:cxn modelId="{86F03A8E-A1A9-46BD-BFBF-483C85063DA5}" type="presParOf" srcId="{B4FD8AB8-90E2-41E5-9704-80EBAD110ED2}" destId="{7DEA72BD-E0E8-4F08-A531-88B7FF41C1D0}" srcOrd="1" destOrd="0" presId="urn:microsoft.com/office/officeart/2005/8/layout/orgChart1"/>
+    <dgm:cxn modelId="{14815C2B-2614-4696-9DFF-04B304DE5D2A}" type="presParOf" srcId="{B4FD8AB8-90E2-41E5-9704-80EBAD110ED2}" destId="{EA5E040F-B5A5-4AE1-A499-E5E8B3781A49}" srcOrd="2" destOrd="0" presId="urn:microsoft.com/office/officeart/2005/8/layout/orgChart1"/>
+    <dgm:cxn modelId="{D98DA3CD-CD1B-470C-82A8-157014B1441A}" type="presParOf" srcId="{9BB91E0C-E41D-4FA5-BC6D-F47406CC471E}" destId="{8B2A1222-6B24-4770-BD0E-F8898A1E778A}" srcOrd="2" destOrd="0" presId="urn:microsoft.com/office/officeart/2005/8/layout/orgChart1"/>
+    <dgm:cxn modelId="{55B9784A-5B04-4EE7-895F-8526B4AF3D6D}" type="presParOf" srcId="{265F456F-C67D-47A3-BD42-2010C4E5B46E}" destId="{112CD1DB-7736-4571-8000-8E024494F031}" srcOrd="4" destOrd="0" presId="urn:microsoft.com/office/officeart/2005/8/layout/orgChart1"/>
+    <dgm:cxn modelId="{EFD8A88B-B449-49BC-9CC0-CCEB4B4E7F35}" type="presParOf" srcId="{265F456F-C67D-47A3-BD42-2010C4E5B46E}" destId="{CA355B94-BF5E-4E16-85C6-04F293FDB4BF}" srcOrd="5" destOrd="0" presId="urn:microsoft.com/office/officeart/2005/8/layout/orgChart1"/>
+    <dgm:cxn modelId="{F4B3AC26-767C-45C5-B0D5-5F5B3FDE55F4}" type="presParOf" srcId="{CA355B94-BF5E-4E16-85C6-04F293FDB4BF}" destId="{58079A1D-90D8-4935-8FFF-1B475C317D8B}" srcOrd="0" destOrd="0" presId="urn:microsoft.com/office/officeart/2005/8/layout/orgChart1"/>
+    <dgm:cxn modelId="{1F2C52F9-CB0C-4687-BFFC-C314688FEC8D}" type="presParOf" srcId="{58079A1D-90D8-4935-8FFF-1B475C317D8B}" destId="{2AB03590-983A-4BAB-8F1C-AD7F0BF0D82F}" srcOrd="0" destOrd="0" presId="urn:microsoft.com/office/officeart/2005/8/layout/orgChart1"/>
+    <dgm:cxn modelId="{091B3BB9-0550-4657-978D-2AF638283F19}" type="presParOf" srcId="{58079A1D-90D8-4935-8FFF-1B475C317D8B}" destId="{1B4DD07C-BFE3-4DF5-AF9D-2598D8D5BD30}" srcOrd="1" destOrd="0" presId="urn:microsoft.com/office/officeart/2005/8/layout/orgChart1"/>
+    <dgm:cxn modelId="{51AC1304-B683-4F4E-9948-5BA5BE9B2E60}" type="presParOf" srcId="{CA355B94-BF5E-4E16-85C6-04F293FDB4BF}" destId="{B0C86E8E-3558-4BFD-963D-2ACCE50531C5}" srcOrd="1" destOrd="0" presId="urn:microsoft.com/office/officeart/2005/8/layout/orgChart1"/>
+    <dgm:cxn modelId="{3E3B2CF5-1651-4184-92B1-D3356475F62B}" type="presParOf" srcId="{B0C86E8E-3558-4BFD-963D-2ACCE50531C5}" destId="{486FC1E1-A535-4C1F-A508-C230931D8015}" srcOrd="0" destOrd="0" presId="urn:microsoft.com/office/officeart/2005/8/layout/orgChart1"/>
+    <dgm:cxn modelId="{941C45D4-B12B-4405-BA55-E28412A6200D}" type="presParOf" srcId="{B0C86E8E-3558-4BFD-963D-2ACCE50531C5}" destId="{229A5F83-2865-4EBC-9601-5027A9363271}" srcOrd="1" destOrd="0" presId="urn:microsoft.com/office/officeart/2005/8/layout/orgChart1"/>
+    <dgm:cxn modelId="{329820E8-1049-4CA9-84D8-BA0429127665}" type="presParOf" srcId="{229A5F83-2865-4EBC-9601-5027A9363271}" destId="{9E3B6E67-234E-4BBC-BC0A-654ABDD8F879}" srcOrd="0" destOrd="0" presId="urn:microsoft.com/office/officeart/2005/8/layout/orgChart1"/>
+    <dgm:cxn modelId="{5BD2F844-E4ED-4529-971A-B290649B7AEB}" type="presParOf" srcId="{9E3B6E67-234E-4BBC-BC0A-654ABDD8F879}" destId="{937A84F0-2BEB-41A9-B552-235FEB4052B4}" srcOrd="0" destOrd="0" presId="urn:microsoft.com/office/officeart/2005/8/layout/orgChart1"/>
+    <dgm:cxn modelId="{00440DE6-6288-4387-B2BE-86310445D11D}" type="presParOf" srcId="{9E3B6E67-234E-4BBC-BC0A-654ABDD8F879}" destId="{61E3A9E7-C048-49D7-A091-954CD01E5D4A}" srcOrd="1" destOrd="0" presId="urn:microsoft.com/office/officeart/2005/8/layout/orgChart1"/>
+    <dgm:cxn modelId="{130F2DBD-1328-451F-BABB-59000B365C7D}" type="presParOf" srcId="{229A5F83-2865-4EBC-9601-5027A9363271}" destId="{779B1034-4351-4B7E-ABD3-B2F5DD9ABB13}" srcOrd="1" destOrd="0" presId="urn:microsoft.com/office/officeart/2005/8/layout/orgChart1"/>
+    <dgm:cxn modelId="{825258F5-4321-44BE-A71C-08A8CE36C800}" type="presParOf" srcId="{229A5F83-2865-4EBC-9601-5027A9363271}" destId="{3988A6C8-73DF-4123-8387-BF5D841A90D5}" srcOrd="2" destOrd="0" presId="urn:microsoft.com/office/officeart/2005/8/layout/orgChart1"/>
+    <dgm:cxn modelId="{52043E4E-01F8-4A8F-B665-7CAE42DE9022}" type="presParOf" srcId="{B0C86E8E-3558-4BFD-963D-2ACCE50531C5}" destId="{990B3F4E-412E-4BA2-B747-4DC8D6E7B7A2}" srcOrd="2" destOrd="0" presId="urn:microsoft.com/office/officeart/2005/8/layout/orgChart1"/>
+    <dgm:cxn modelId="{EE5F86E8-41B5-4C59-8929-9B997B8D3997}" type="presParOf" srcId="{B0C86E8E-3558-4BFD-963D-2ACCE50531C5}" destId="{2A280BD3-D634-4E58-9F84-D637E5BB3E1F}" srcOrd="3" destOrd="0" presId="urn:microsoft.com/office/officeart/2005/8/layout/orgChart1"/>
+    <dgm:cxn modelId="{6E40C04F-AC17-41F4-8A17-9DDB66978D93}" type="presParOf" srcId="{2A280BD3-D634-4E58-9F84-D637E5BB3E1F}" destId="{A485C955-E640-42D3-8C17-0DD499243210}" srcOrd="0" destOrd="0" presId="urn:microsoft.com/office/officeart/2005/8/layout/orgChart1"/>
+    <dgm:cxn modelId="{28E95D2D-DA46-4E48-AF8E-6104B5533365}" type="presParOf" srcId="{A485C955-E640-42D3-8C17-0DD499243210}" destId="{58D8D487-8039-4E62-ADBD-9FCEA1362BE0}" srcOrd="0" destOrd="0" presId="urn:microsoft.com/office/officeart/2005/8/layout/orgChart1"/>
+    <dgm:cxn modelId="{3ACC4623-1E0D-4F38-8267-6157FF4EB106}" type="presParOf" srcId="{A485C955-E640-42D3-8C17-0DD499243210}" destId="{870E309A-4491-4D38-AFDD-ACEFCEE22BF6}" srcOrd="1" destOrd="0" presId="urn:microsoft.com/office/officeart/2005/8/layout/orgChart1"/>
+    <dgm:cxn modelId="{B56D3654-C835-45F9-B74C-255E6D1D7C2B}" type="presParOf" srcId="{2A280BD3-D634-4E58-9F84-D637E5BB3E1F}" destId="{7C92660E-1470-429B-9556-184E098A6E47}" srcOrd="1" destOrd="0" presId="urn:microsoft.com/office/officeart/2005/8/layout/orgChart1"/>
+    <dgm:cxn modelId="{0383D7C1-9813-4D9C-BD14-B77DB3C24360}" type="presParOf" srcId="{2A280BD3-D634-4E58-9F84-D637E5BB3E1F}" destId="{F3B63475-F2EF-4222-BE09-105C7CA71085}" srcOrd="2" destOrd="0" presId="urn:microsoft.com/office/officeart/2005/8/layout/orgChart1"/>
+    <dgm:cxn modelId="{82E3E0D0-9DA5-4A3A-AA37-BD6EB5124322}" type="presParOf" srcId="{CA355B94-BF5E-4E16-85C6-04F293FDB4BF}" destId="{18B25334-94AA-4619-B740-53797BF85F68}" srcOrd="2" destOrd="0" presId="urn:microsoft.com/office/officeart/2005/8/layout/orgChart1"/>
+    <dgm:cxn modelId="{1332F760-2436-4E87-9B5C-8D58C853B353}" type="presParOf" srcId="{265F456F-C67D-47A3-BD42-2010C4E5B46E}" destId="{E5AB5F44-4AA9-49F6-9546-3AC5BE252923}" srcOrd="6" destOrd="0" presId="urn:microsoft.com/office/officeart/2005/8/layout/orgChart1"/>
+    <dgm:cxn modelId="{7C27701C-ABF8-4940-80AB-6A90A4DA4393}" type="presParOf" srcId="{265F456F-C67D-47A3-BD42-2010C4E5B46E}" destId="{8D3FBCBC-B1EA-43D6-AE16-B92F54C265C5}" srcOrd="7" destOrd="0" presId="urn:microsoft.com/office/officeart/2005/8/layout/orgChart1"/>
+    <dgm:cxn modelId="{39BB1285-B39F-4C43-A732-99C5A1B1AC4F}" type="presParOf" srcId="{8D3FBCBC-B1EA-43D6-AE16-B92F54C265C5}" destId="{038DAE51-FC35-438B-86C3-6D65045F624E}" srcOrd="0" destOrd="0" presId="urn:microsoft.com/office/officeart/2005/8/layout/orgChart1"/>
+    <dgm:cxn modelId="{511C084E-FFB7-4B2D-9668-E7A5C66A59C9}" type="presParOf" srcId="{038DAE51-FC35-438B-86C3-6D65045F624E}" destId="{20C3A46C-A148-4661-BF68-D55A82313270}" srcOrd="0" destOrd="0" presId="urn:microsoft.com/office/officeart/2005/8/layout/orgChart1"/>
+    <dgm:cxn modelId="{36F4504E-08C0-4BDA-9781-64359EEDBECA}" type="presParOf" srcId="{038DAE51-FC35-438B-86C3-6D65045F624E}" destId="{B221E73D-8F07-4579-9F1D-63701F5B0195}" srcOrd="1" destOrd="0" presId="urn:microsoft.com/office/officeart/2005/8/layout/orgChart1"/>
+    <dgm:cxn modelId="{6490B063-335F-461E-930A-C9A6DD8FE1D9}" type="presParOf" srcId="{8D3FBCBC-B1EA-43D6-AE16-B92F54C265C5}" destId="{84E323A1-6102-4A55-A62D-A2999FDD6505}" srcOrd="1" destOrd="0" presId="urn:microsoft.com/office/officeart/2005/8/layout/orgChart1"/>
+    <dgm:cxn modelId="{69DE7C9D-826C-49BC-B757-E2BCDC8D31D7}" type="presParOf" srcId="{84E323A1-6102-4A55-A62D-A2999FDD6505}" destId="{565A047B-7933-481E-B9FC-5DBA6C905BF8}" srcOrd="0" destOrd="0" presId="urn:microsoft.com/office/officeart/2005/8/layout/orgChart1"/>
+    <dgm:cxn modelId="{791B2D9D-48D4-4A33-A94F-7D4C9093F46C}" type="presParOf" srcId="{84E323A1-6102-4A55-A62D-A2999FDD6505}" destId="{5D094037-B83B-4F11-A593-BD3F58DC502A}" srcOrd="1" destOrd="0" presId="urn:microsoft.com/office/officeart/2005/8/layout/orgChart1"/>
+    <dgm:cxn modelId="{920124F8-3169-4042-ACBA-F0022BF0D8A7}" type="presParOf" srcId="{5D094037-B83B-4F11-A593-BD3F58DC502A}" destId="{2CCAD175-70F9-472D-AA35-AEF371D2DC7D}" srcOrd="0" destOrd="0" presId="urn:microsoft.com/office/officeart/2005/8/layout/orgChart1"/>
+    <dgm:cxn modelId="{54C19DCE-BFDF-4593-A372-D2FCB34FB0FA}" type="presParOf" srcId="{2CCAD175-70F9-472D-AA35-AEF371D2DC7D}" destId="{D09A576F-55B2-4420-8D1C-D652BBA42395}" srcOrd="0" destOrd="0" presId="urn:microsoft.com/office/officeart/2005/8/layout/orgChart1"/>
+    <dgm:cxn modelId="{D9BEEC17-288D-4F32-96D8-05EE90D262F1}" type="presParOf" srcId="{2CCAD175-70F9-472D-AA35-AEF371D2DC7D}" destId="{DC790315-5064-479B-876F-FDA3F059E349}" srcOrd="1" destOrd="0" presId="urn:microsoft.com/office/officeart/2005/8/layout/orgChart1"/>
+    <dgm:cxn modelId="{F2B33605-9D01-4E72-8921-0E739DBF3309}" type="presParOf" srcId="{5D094037-B83B-4F11-A593-BD3F58DC502A}" destId="{B84B44E7-DD87-418A-9D51-B08A8D1EC0A7}" srcOrd="1" destOrd="0" presId="urn:microsoft.com/office/officeart/2005/8/layout/orgChart1"/>
+    <dgm:cxn modelId="{ED30D694-467E-4A7C-AD58-9A5A1C65A141}" type="presParOf" srcId="{5D094037-B83B-4F11-A593-BD3F58DC502A}" destId="{FE71B171-3D5C-4D09-A2DA-06F20E7116FD}" srcOrd="2" destOrd="0" presId="urn:microsoft.com/office/officeart/2005/8/layout/orgChart1"/>
+    <dgm:cxn modelId="{B89001C5-566B-4323-8D8C-D7FC82323918}" type="presParOf" srcId="{84E323A1-6102-4A55-A62D-A2999FDD6505}" destId="{49085DAD-58E1-4D62-8631-99F7937EA3FC}" srcOrd="2" destOrd="0" presId="urn:microsoft.com/office/officeart/2005/8/layout/orgChart1"/>
+    <dgm:cxn modelId="{A3B4F5D8-8F17-4A5E-9749-511AC9961109}" type="presParOf" srcId="{84E323A1-6102-4A55-A62D-A2999FDD6505}" destId="{6A61DF71-4590-4A05-B208-979CC5277F5C}" srcOrd="3" destOrd="0" presId="urn:microsoft.com/office/officeart/2005/8/layout/orgChart1"/>
+    <dgm:cxn modelId="{97300F26-2606-4489-8A1E-3A50BD6B0E01}" type="presParOf" srcId="{6A61DF71-4590-4A05-B208-979CC5277F5C}" destId="{02DB7F70-C7D1-4F65-A583-FC3C70C6816D}" srcOrd="0" destOrd="0" presId="urn:microsoft.com/office/officeart/2005/8/layout/orgChart1"/>
+    <dgm:cxn modelId="{4CFB609E-239C-48F6-9E9B-54C698EFDD65}" type="presParOf" srcId="{02DB7F70-C7D1-4F65-A583-FC3C70C6816D}" destId="{17C60D1E-3C47-4545-87B0-53CC56D6EE19}" srcOrd="0" destOrd="0" presId="urn:microsoft.com/office/officeart/2005/8/layout/orgChart1"/>
+    <dgm:cxn modelId="{3CDD2BC1-CD0B-4B84-ADB3-2DF39BED2B5B}" type="presParOf" srcId="{02DB7F70-C7D1-4F65-A583-FC3C70C6816D}" destId="{0F096874-A3F9-437F-AC47-4CF6FD3C5086}" srcOrd="1" destOrd="0" presId="urn:microsoft.com/office/officeart/2005/8/layout/orgChart1"/>
+    <dgm:cxn modelId="{B85EB6E1-02E5-4482-8629-A1CA9427A499}" type="presParOf" srcId="{6A61DF71-4590-4A05-B208-979CC5277F5C}" destId="{74CB877D-0A48-474F-A9E0-18707531D194}" srcOrd="1" destOrd="0" presId="urn:microsoft.com/office/officeart/2005/8/layout/orgChart1"/>
+    <dgm:cxn modelId="{41315740-E257-4067-B359-958906D1B9A9}" type="presParOf" srcId="{6A61DF71-4590-4A05-B208-979CC5277F5C}" destId="{9051B185-AC37-439D-8EE3-FA904F25F122}" srcOrd="2" destOrd="0" presId="urn:microsoft.com/office/officeart/2005/8/layout/orgChart1"/>
+    <dgm:cxn modelId="{79AE590F-0870-48FB-805D-1C3B35EF2F4B}" type="presParOf" srcId="{84E323A1-6102-4A55-A62D-A2999FDD6505}" destId="{0808CA65-6AB4-4649-8D84-FC22AA1F0B9C}" srcOrd="4" destOrd="0" presId="urn:microsoft.com/office/officeart/2005/8/layout/orgChart1"/>
+    <dgm:cxn modelId="{998952A7-36BC-4930-BF57-39956BD0C221}" type="presParOf" srcId="{84E323A1-6102-4A55-A62D-A2999FDD6505}" destId="{086A727F-CCEF-4970-BB84-80B5AEE691B3}" srcOrd="5" destOrd="0" presId="urn:microsoft.com/office/officeart/2005/8/layout/orgChart1"/>
+    <dgm:cxn modelId="{B54F59F0-09F3-4D41-A20C-66CB7329C1AF}" type="presParOf" srcId="{086A727F-CCEF-4970-BB84-80B5AEE691B3}" destId="{F8C5BB24-848F-49A3-9819-74BECF87AE01}" srcOrd="0" destOrd="0" presId="urn:microsoft.com/office/officeart/2005/8/layout/orgChart1"/>
+    <dgm:cxn modelId="{5D2011E8-3375-4B43-8ABE-7B6419A7AFA9}" type="presParOf" srcId="{F8C5BB24-848F-49A3-9819-74BECF87AE01}" destId="{318158D3-B858-439A-8206-91DC6A15E862}" srcOrd="0" destOrd="0" presId="urn:microsoft.com/office/officeart/2005/8/layout/orgChart1"/>
+    <dgm:cxn modelId="{4ECD12C9-CEEC-4B20-A02E-AC38C4E0203C}" type="presParOf" srcId="{F8C5BB24-848F-49A3-9819-74BECF87AE01}" destId="{8B4C016F-46EA-437D-8C2E-D973A2A3810B}" srcOrd="1" destOrd="0" presId="urn:microsoft.com/office/officeart/2005/8/layout/orgChart1"/>
+    <dgm:cxn modelId="{5BA0EBD8-00A3-473E-A07E-4C002D141BF6}" type="presParOf" srcId="{086A727F-CCEF-4970-BB84-80B5AEE691B3}" destId="{4C22D482-E157-4647-9CFF-7BE9DB87C3A5}" srcOrd="1" destOrd="0" presId="urn:microsoft.com/office/officeart/2005/8/layout/orgChart1"/>
+    <dgm:cxn modelId="{2F493042-1C81-4E0A-85DC-B34D2B04424A}" type="presParOf" srcId="{086A727F-CCEF-4970-BB84-80B5AEE691B3}" destId="{A6DDD5C6-5E0C-4C1F-AF91-72F0ACB5CB66}" srcOrd="2" destOrd="0" presId="urn:microsoft.com/office/officeart/2005/8/layout/orgChart1"/>
+    <dgm:cxn modelId="{9F52AA04-828C-4701-A9A9-180558A13D6A}" type="presParOf" srcId="{84E323A1-6102-4A55-A62D-A2999FDD6505}" destId="{7F3399B9-5EE7-4A3A-BB13-BD91D1CD2BFC}" srcOrd="6" destOrd="0" presId="urn:microsoft.com/office/officeart/2005/8/layout/orgChart1"/>
+    <dgm:cxn modelId="{BF85BA80-8055-4966-B66C-98860B7223CD}" type="presParOf" srcId="{84E323A1-6102-4A55-A62D-A2999FDD6505}" destId="{64DB4EFC-5F53-416A-BF56-B0E390647C57}" srcOrd="7" destOrd="0" presId="urn:microsoft.com/office/officeart/2005/8/layout/orgChart1"/>
+    <dgm:cxn modelId="{F501EBCD-2038-40FF-97E3-9DFB607A20B5}" type="presParOf" srcId="{64DB4EFC-5F53-416A-BF56-B0E390647C57}" destId="{F1489AAC-DBB3-4DF1-B0A6-ABF36BE00D53}" srcOrd="0" destOrd="0" presId="urn:microsoft.com/office/officeart/2005/8/layout/orgChart1"/>
+    <dgm:cxn modelId="{123BC50E-03B1-4D08-8E9A-357E4690D9D5}" type="presParOf" srcId="{F1489AAC-DBB3-4DF1-B0A6-ABF36BE00D53}" destId="{951D59B2-4D2A-44B9-B76F-BB85FB327883}" srcOrd="0" destOrd="0" presId="urn:microsoft.com/office/officeart/2005/8/layout/orgChart1"/>
+    <dgm:cxn modelId="{D578E6E6-ED47-4F08-B697-10E2C8AC5261}" type="presParOf" srcId="{F1489AAC-DBB3-4DF1-B0A6-ABF36BE00D53}" destId="{9B048A96-D4F7-4122-A5A4-7D8CD2E3D84A}" srcOrd="1" destOrd="0" presId="urn:microsoft.com/office/officeart/2005/8/layout/orgChart1"/>
+    <dgm:cxn modelId="{EE7152B6-74D6-4ABE-A9D6-31CBC72963D6}" type="presParOf" srcId="{64DB4EFC-5F53-416A-BF56-B0E390647C57}" destId="{E4249EE6-E089-4FFA-9646-B36E3FB9D46C}" srcOrd="1" destOrd="0" presId="urn:microsoft.com/office/officeart/2005/8/layout/orgChart1"/>
+    <dgm:cxn modelId="{8AA9AC98-4012-4B19-B324-351505E8519F}" type="presParOf" srcId="{64DB4EFC-5F53-416A-BF56-B0E390647C57}" destId="{329BDB05-6587-45BE-AF4A-A0D5769630FE}" srcOrd="2" destOrd="0" presId="urn:microsoft.com/office/officeart/2005/8/layout/orgChart1"/>
+    <dgm:cxn modelId="{32C44214-36FB-48A4-80FC-E4CAAFE106C2}" type="presParOf" srcId="{84E323A1-6102-4A55-A62D-A2999FDD6505}" destId="{829BEA59-8922-4FFF-8688-AB52343B810B}" srcOrd="8" destOrd="0" presId="urn:microsoft.com/office/officeart/2005/8/layout/orgChart1"/>
+    <dgm:cxn modelId="{C877C164-5BC4-448B-8904-45C8879625CA}" type="presParOf" srcId="{84E323A1-6102-4A55-A62D-A2999FDD6505}" destId="{ADB6D868-8854-4319-A7B9-D42FF289DEC9}" srcOrd="9" destOrd="0" presId="urn:microsoft.com/office/officeart/2005/8/layout/orgChart1"/>
+    <dgm:cxn modelId="{99F2FD09-6805-424B-88E0-19350242CBA1}" type="presParOf" srcId="{ADB6D868-8854-4319-A7B9-D42FF289DEC9}" destId="{D8DC65B9-799B-4B66-8DDC-C3AFFC9CD7F5}" srcOrd="0" destOrd="0" presId="urn:microsoft.com/office/officeart/2005/8/layout/orgChart1"/>
+    <dgm:cxn modelId="{59DC6CAB-0394-4399-AC00-E8ED94D5DFFE}" type="presParOf" srcId="{D8DC65B9-799B-4B66-8DDC-C3AFFC9CD7F5}" destId="{C352A256-FEE4-41EA-9EAF-7BF84F74CD6D}" srcOrd="0" destOrd="0" presId="urn:microsoft.com/office/officeart/2005/8/layout/orgChart1"/>
+    <dgm:cxn modelId="{75B551F4-8133-4DED-AB54-70DD1FD64584}" type="presParOf" srcId="{D8DC65B9-799B-4B66-8DDC-C3AFFC9CD7F5}" destId="{F6A5214C-F904-47E9-9F76-44968CCF48A8}" srcOrd="1" destOrd="0" presId="urn:microsoft.com/office/officeart/2005/8/layout/orgChart1"/>
+    <dgm:cxn modelId="{907D46AF-BF0A-4693-936F-EF4B2405A03F}" type="presParOf" srcId="{ADB6D868-8854-4319-A7B9-D42FF289DEC9}" destId="{97D02995-C199-4567-BAE5-9AD7278187CD}" srcOrd="1" destOrd="0" presId="urn:microsoft.com/office/officeart/2005/8/layout/orgChart1"/>
+    <dgm:cxn modelId="{37F36E29-624B-4098-822A-9DB1E8646DC3}" type="presParOf" srcId="{ADB6D868-8854-4319-A7B9-D42FF289DEC9}" destId="{71E5F94A-8E1E-4BE4-83C5-15F875CB9844}" srcOrd="2" destOrd="0" presId="urn:microsoft.com/office/officeart/2005/8/layout/orgChart1"/>
+    <dgm:cxn modelId="{315F7CB9-2BED-48A4-955A-C78BE8EDF6EC}" type="presParOf" srcId="{84E323A1-6102-4A55-A62D-A2999FDD6505}" destId="{1ECC988F-67CD-47D2-81D9-798A4C56AFB2}" srcOrd="10" destOrd="0" presId="urn:microsoft.com/office/officeart/2005/8/layout/orgChart1"/>
+    <dgm:cxn modelId="{0AA3A0D6-23C0-4B24-A391-8924EB42A9A9}" type="presParOf" srcId="{84E323A1-6102-4A55-A62D-A2999FDD6505}" destId="{CBFCCBEA-7E77-43F2-AE67-866F517E3721}" srcOrd="11" destOrd="0" presId="urn:microsoft.com/office/officeart/2005/8/layout/orgChart1"/>
+    <dgm:cxn modelId="{D9A2EB3D-2F3B-475B-9D6F-ACBBE43A6E67}" type="presParOf" srcId="{CBFCCBEA-7E77-43F2-AE67-866F517E3721}" destId="{9D3DDDC5-074C-4370-B4DA-4E173149AF60}" srcOrd="0" destOrd="0" presId="urn:microsoft.com/office/officeart/2005/8/layout/orgChart1"/>
+    <dgm:cxn modelId="{792A0E86-AA26-4A30-89E1-66CD3F052CB0}" type="presParOf" srcId="{9D3DDDC5-074C-4370-B4DA-4E173149AF60}" destId="{77496C74-CCEF-41FA-A8AE-3275DF89F646}" srcOrd="0" destOrd="0" presId="urn:microsoft.com/office/officeart/2005/8/layout/orgChart1"/>
+    <dgm:cxn modelId="{C7CEBEC5-78D4-4FC0-B30E-A968080BCC69}" type="presParOf" srcId="{9D3DDDC5-074C-4370-B4DA-4E173149AF60}" destId="{BDB575C6-2762-4D80-9CD5-A478DA5C12FC}" srcOrd="1" destOrd="0" presId="urn:microsoft.com/office/officeart/2005/8/layout/orgChart1"/>
+    <dgm:cxn modelId="{418CB3C8-21E4-47E5-89A2-F4854BA17032}" type="presParOf" srcId="{CBFCCBEA-7E77-43F2-AE67-866F517E3721}" destId="{D7D9E650-E262-48B3-BEAB-61AA29EC3762}" srcOrd="1" destOrd="0" presId="urn:microsoft.com/office/officeart/2005/8/layout/orgChart1"/>
+    <dgm:cxn modelId="{6A448B7A-44FD-4376-A1BB-2542C3FC7DE8}" type="presParOf" srcId="{CBFCCBEA-7E77-43F2-AE67-866F517E3721}" destId="{BD9FAAE4-D794-47F8-9E2A-C88CFF03203F}" srcOrd="2" destOrd="0" presId="urn:microsoft.com/office/officeart/2005/8/layout/orgChart1"/>
+    <dgm:cxn modelId="{4576F618-ADAD-4871-B633-21ACC4C8104C}" type="presParOf" srcId="{8D3FBCBC-B1EA-43D6-AE16-B92F54C265C5}" destId="{B6CCAF93-A380-4D21-8DF4-9E51ABE0B3F5}" srcOrd="2" destOrd="0" presId="urn:microsoft.com/office/officeart/2005/8/layout/orgChart1"/>
+    <dgm:cxn modelId="{05AF7B65-D7D4-4932-88EE-1354EEB0AD23}" type="presParOf" srcId="{FEDF8BF6-0D07-468C-8608-44450223B6FA}" destId="{B92859A7-A959-4389-8AC7-510A09F0CA6E}" srcOrd="2" destOrd="0" presId="urn:microsoft.com/office/officeart/2005/8/layout/orgChart1"/>
   </dgm:cxnLst>
   <dgm:bg/>
   <dgm:whole/>
@@ -28126,7 +28209,7 @@
 </file>
 
 <file path=customXml/itemProps1.xml><?xml version="1.0" encoding="utf-8"?>
-<ds:datastoreItem xmlns:ds="http://schemas.openxmlformats.org/officeDocument/2006/customXml" ds:itemID="{26A837DE-BB22-4B97-9E6C-246F788908CB}">
+<ds:datastoreItem xmlns:ds="http://schemas.openxmlformats.org/officeDocument/2006/customXml" ds:itemID="{39DFFD01-CEEF-4D93-BD5C-AD0440FC1228}">
   <ds:schemaRefs>
     <ds:schemaRef ds:uri="http://schemas.openxmlformats.org/officeDocument/2006/bibliography"/>
   </ds:schemaRefs>

</xml_diff>